<commit_message>
Date idea & warehouse-company relation
</commit_message>
<xml_diff>
--- a/Documents/Chillout/Project documents/Chillout analysis.docx
+++ b/Documents/Chillout/Project documents/Chillout analysis.docx
@@ -449,9 +449,6 @@
       <w:r>
         <w:t>Tables:</w:t>
       </w:r>
-      <w:r>
-        <w:tab/>
-      </w:r>
     </w:p>
     <w:p>
       <w:pPr>
@@ -497,6 +494,128 @@
           <w:b/>
           <w:bCs/>
         </w:rPr>
+        <w:t>Companies</w:t>
+      </w:r>
+      <w:r>
+        <w:t xml:space="preserve"> (</w:t>
+      </w:r>
+      <w:proofErr w:type="spellStart"/>
+      <w:r>
+        <w:t>CompanyID</w:t>
+      </w:r>
+      <w:proofErr w:type="spellEnd"/>
+      <w:r>
+        <w:t>, Company</w:t>
+      </w:r>
+      <w:r>
+        <w:t>)</w:t>
+      </w:r>
+    </w:p>
+    <w:p>
+      <w:pPr>
+        <w:pStyle w:val="ListParagraph"/>
+        <w:numPr>
+          <w:ilvl w:val="0"/>
+          <w:numId w:val="2"/>
+        </w:numPr>
+        <w:bidi w:val="0"/>
+        <w:jc w:val="both"/>
+      </w:pPr>
+      <w:r>
+        <w:rPr>
+          <w:b/>
+          <w:bCs/>
+        </w:rPr>
+        <w:t>Distances</w:t>
+      </w:r>
+      <w:r>
+        <w:t xml:space="preserve"> (</w:t>
+      </w:r>
+      <w:proofErr w:type="spellStart"/>
+      <w:r>
+        <w:t>DistanceID</w:t>
+      </w:r>
+      <w:proofErr w:type="spellEnd"/>
+      <w:r>
+        <w:t xml:space="preserve">, </w:t>
+      </w:r>
+      <w:proofErr w:type="spellStart"/>
+      <w:r>
+        <w:t>Stations_WarehouseID</w:t>
+      </w:r>
+      <w:proofErr w:type="spellEnd"/>
+      <w:r>
+        <w:t>, Distance)</w:t>
+      </w:r>
+    </w:p>
+    <w:p>
+      <w:pPr>
+        <w:pStyle w:val="ListParagraph"/>
+        <w:numPr>
+          <w:ilvl w:val="0"/>
+          <w:numId w:val="2"/>
+        </w:numPr>
+        <w:bidi w:val="0"/>
+        <w:jc w:val="both"/>
+      </w:pPr>
+      <w:r>
+        <w:rPr>
+          <w:b/>
+          <w:bCs/>
+        </w:rPr>
+        <w:t>Drivers</w:t>
+      </w:r>
+      <w:r>
+        <w:t xml:space="preserve"> (</w:t>
+      </w:r>
+      <w:proofErr w:type="spellStart"/>
+      <w:r>
+        <w:t>DriverID</w:t>
+      </w:r>
+      <w:proofErr w:type="spellEnd"/>
+      <w:r>
+        <w:t xml:space="preserve">, </w:t>
+      </w:r>
+      <w:proofErr w:type="spellStart"/>
+      <w:r>
+        <w:t>DriverFirstName</w:t>
+      </w:r>
+      <w:proofErr w:type="spellEnd"/>
+      <w:r>
+        <w:t xml:space="preserve">, </w:t>
+      </w:r>
+      <w:proofErr w:type="spellStart"/>
+      <w:r>
+        <w:t>DriverLastName</w:t>
+      </w:r>
+      <w:proofErr w:type="spellEnd"/>
+      <w:r>
+        <w:t xml:space="preserve">, </w:t>
+      </w:r>
+      <w:proofErr w:type="spellStart"/>
+      <w:r>
+        <w:t>DriverPhone</w:t>
+      </w:r>
+      <w:proofErr w:type="spellEnd"/>
+      <w:r>
+        <w:t>)</w:t>
+      </w:r>
+    </w:p>
+    <w:p>
+      <w:pPr>
+        <w:pStyle w:val="ListParagraph"/>
+        <w:numPr>
+          <w:ilvl w:val="0"/>
+          <w:numId w:val="2"/>
+        </w:numPr>
+        <w:bidi w:val="0"/>
+        <w:jc w:val="both"/>
+      </w:pPr>
+      <w:r>
+        <w:rPr>
+          <w:b/>
+          <w:bCs/>
+        </w:rPr>
         <w:t>Existing</w:t>
       </w:r>
       <w:r>
@@ -504,7 +623,710 @@
       </w:r>
       <w:proofErr w:type="spellStart"/>
       <w:r>
-        <w:t>Existing</w:t>
+        <w:t>ExistingID</w:t>
+      </w:r>
+      <w:proofErr w:type="spellEnd"/>
+      <w:r>
+        <w:t xml:space="preserve">, </w:t>
+      </w:r>
+      <w:proofErr w:type="spellStart"/>
+      <w:r>
+        <w:t>Station_P</w:t>
+      </w:r>
+      <w:r>
+        <w:t>roductID</w:t>
+      </w:r>
+      <w:proofErr w:type="spellEnd"/>
+      <w:r>
+        <w:t xml:space="preserve">, </w:t>
+      </w:r>
+      <w:proofErr w:type="spellStart"/>
+      <w:r>
+        <w:t>ExistingAmount</w:t>
+      </w:r>
+      <w:proofErr w:type="spellEnd"/>
+      <w:r>
+        <w:t>*</w:t>
+      </w:r>
+      <w:r>
+        <w:t>)</w:t>
+      </w:r>
+    </w:p>
+    <w:p>
+      <w:pPr>
+        <w:pStyle w:val="ListParagraph"/>
+        <w:numPr>
+          <w:ilvl w:val="0"/>
+          <w:numId w:val="2"/>
+        </w:numPr>
+        <w:bidi w:val="0"/>
+        <w:jc w:val="both"/>
+      </w:pPr>
+      <w:r>
+        <w:rPr>
+          <w:b/>
+          <w:bCs/>
+        </w:rPr>
+        <w:t>Importations</w:t>
+      </w:r>
+      <w:r>
+        <w:t xml:space="preserve"> (</w:t>
+      </w:r>
+      <w:proofErr w:type="spellStart"/>
+      <w:r>
+        <w:t>ImportationID</w:t>
+      </w:r>
+      <w:proofErr w:type="spellEnd"/>
+      <w:r>
+        <w:t xml:space="preserve">, </w:t>
+      </w:r>
+      <w:proofErr w:type="spellStart"/>
+      <w:r>
+        <w:t>Station_War</w:t>
+      </w:r>
+      <w:r>
+        <w:t>ehouseID</w:t>
+      </w:r>
+      <w:proofErr w:type="spellEnd"/>
+      <w:r>
+        <w:t xml:space="preserve">, </w:t>
+      </w:r>
+      <w:proofErr w:type="spellStart"/>
+      <w:r>
+        <w:t>ImportedAmount</w:t>
+      </w:r>
+      <w:proofErr w:type="spellEnd"/>
+      <w:r>
+        <w:t>)</w:t>
+      </w:r>
+      <w:r>
+        <w:t>*</w:t>
+      </w:r>
+    </w:p>
+    <w:p>
+      <w:pPr>
+        <w:pStyle w:val="ListParagraph"/>
+        <w:numPr>
+          <w:ilvl w:val="0"/>
+          <w:numId w:val="2"/>
+        </w:numPr>
+        <w:bidi w:val="0"/>
+        <w:jc w:val="both"/>
+      </w:pPr>
+      <w:r>
+        <w:rPr>
+          <w:b/>
+          <w:bCs/>
+        </w:rPr>
+        <w:t>Products</w:t>
+      </w:r>
+      <w:r>
+        <w:t xml:space="preserve"> (</w:t>
+      </w:r>
+      <w:proofErr w:type="spellStart"/>
+      <w:r>
+        <w:t>ProductID</w:t>
+      </w:r>
+      <w:proofErr w:type="spellEnd"/>
+      <w:r>
+        <w:t>, Product)</w:t>
+      </w:r>
+    </w:p>
+    <w:p>
+      <w:pPr>
+        <w:pStyle w:val="ListParagraph"/>
+        <w:numPr>
+          <w:ilvl w:val="0"/>
+          <w:numId w:val="2"/>
+        </w:numPr>
+        <w:bidi w:val="0"/>
+        <w:jc w:val="both"/>
+      </w:pPr>
+      <w:r>
+        <w:rPr>
+          <w:b/>
+          <w:bCs/>
+        </w:rPr>
+        <w:t>Quota</w:t>
+      </w:r>
+      <w:r>
+        <w:t xml:space="preserve"> (</w:t>
+      </w:r>
+      <w:proofErr w:type="spellStart"/>
+      <w:r>
+        <w:t>QuotaID</w:t>
+      </w:r>
+      <w:proofErr w:type="spellEnd"/>
+      <w:r>
+        <w:t xml:space="preserve">, </w:t>
+      </w:r>
+      <w:proofErr w:type="spellStart"/>
+      <w:r>
+        <w:t>Warehouse_ProductID</w:t>
+      </w:r>
+      <w:proofErr w:type="spellEnd"/>
+      <w:r>
+        <w:t>, Quota , Month)</w:t>
+      </w:r>
+    </w:p>
+    <w:p>
+      <w:pPr>
+        <w:pStyle w:val="ListParagraph"/>
+        <w:numPr>
+          <w:ilvl w:val="0"/>
+          <w:numId w:val="2"/>
+        </w:numPr>
+        <w:bidi w:val="0"/>
+        <w:jc w:val="both"/>
+      </w:pPr>
+      <w:r>
+        <w:rPr>
+          <w:b/>
+          <w:bCs/>
+        </w:rPr>
+        <w:t>Sales</w:t>
+      </w:r>
+      <w:r>
+        <w:t xml:space="preserve"> (</w:t>
+      </w:r>
+      <w:proofErr w:type="spellStart"/>
+      <w:r>
+        <w:t>SaleID</w:t>
+      </w:r>
+      <w:proofErr w:type="spellEnd"/>
+      <w:r>
+        <w:t xml:space="preserve">, </w:t>
+      </w:r>
+      <w:proofErr w:type="spellStart"/>
+      <w:r>
+        <w:t>Stati</w:t>
+      </w:r>
+      <w:r>
+        <w:t>on_ProductID</w:t>
+      </w:r>
+      <w:proofErr w:type="spellEnd"/>
+      <w:r>
+        <w:t xml:space="preserve">, </w:t>
+      </w:r>
+      <w:proofErr w:type="spellStart"/>
+      <w:r>
+        <w:t>SalesAmount</w:t>
+      </w:r>
+      <w:proofErr w:type="spellEnd"/>
+      <w:r>
+        <w:t>)</w:t>
+      </w:r>
+      <w:r>
+        <w:t>*</w:t>
+      </w:r>
+    </w:p>
+    <w:p>
+      <w:pPr>
+        <w:pStyle w:val="ListParagraph"/>
+        <w:numPr>
+          <w:ilvl w:val="0"/>
+          <w:numId w:val="2"/>
+        </w:numPr>
+        <w:bidi w:val="0"/>
+        <w:jc w:val="both"/>
+      </w:pPr>
+      <w:r>
+        <w:rPr>
+          <w:b/>
+          <w:bCs/>
+        </w:rPr>
+        <w:t>Sectors</w:t>
+      </w:r>
+      <w:r>
+        <w:t xml:space="preserve"> (</w:t>
+      </w:r>
+      <w:proofErr w:type="spellStart"/>
+      <w:r>
+        <w:t>SectorID</w:t>
+      </w:r>
+      <w:proofErr w:type="spellEnd"/>
+      <w:r>
+        <w:t>, Sector)</w:t>
+      </w:r>
+    </w:p>
+    <w:p>
+      <w:pPr>
+        <w:pStyle w:val="ListParagraph"/>
+        <w:numPr>
+          <w:ilvl w:val="0"/>
+          <w:numId w:val="2"/>
+        </w:numPr>
+        <w:bidi w:val="0"/>
+        <w:jc w:val="both"/>
+      </w:pPr>
+      <w:r>
+        <w:rPr>
+          <w:b/>
+          <w:bCs/>
+        </w:rPr>
+        <w:t>Stations</w:t>
+      </w:r>
+      <w:r>
+        <w:t xml:space="preserve"> (</w:t>
+      </w:r>
+      <w:proofErr w:type="spellStart"/>
+      <w:r>
+        <w:t>StationID</w:t>
+      </w:r>
+      <w:proofErr w:type="spellEnd"/>
+      <w:r>
+        <w:t xml:space="preserve">, Station, </w:t>
+      </w:r>
+      <w:proofErr w:type="spellStart"/>
+      <w:r>
+        <w:t>AgentID</w:t>
+      </w:r>
+      <w:proofErr w:type="spellEnd"/>
+      <w:r>
+        <w:t>)</w:t>
+      </w:r>
+    </w:p>
+    <w:p>
+      <w:pPr>
+        <w:pStyle w:val="ListParagraph"/>
+        <w:numPr>
+          <w:ilvl w:val="0"/>
+          <w:numId w:val="2"/>
+        </w:numPr>
+        <w:bidi w:val="0"/>
+        <w:jc w:val="both"/>
+      </w:pPr>
+      <w:r>
+        <w:rPr>
+          <w:b/>
+          <w:bCs/>
+        </w:rPr>
+        <w:t>Tanks</w:t>
+      </w:r>
+      <w:r>
+        <w:t xml:space="preserve"> (</w:t>
+      </w:r>
+      <w:proofErr w:type="spellStart"/>
+      <w:r>
+        <w:t>TankID</w:t>
+      </w:r>
+      <w:proofErr w:type="spellEnd"/>
+      <w:r>
+        <w:t xml:space="preserve">, </w:t>
+      </w:r>
+      <w:proofErr w:type="spellStart"/>
+      <w:r>
+        <w:t>TankVolume</w:t>
+      </w:r>
+      <w:proofErr w:type="spellEnd"/>
+      <w:r>
+        <w:t>)</w:t>
+      </w:r>
+    </w:p>
+    <w:p>
+      <w:pPr>
+        <w:pStyle w:val="ListParagraph"/>
+        <w:numPr>
+          <w:ilvl w:val="0"/>
+          <w:numId w:val="2"/>
+        </w:numPr>
+        <w:bidi w:val="0"/>
+        <w:jc w:val="both"/>
+      </w:pPr>
+      <w:r>
+        <w:rPr>
+          <w:b/>
+          <w:bCs/>
+        </w:rPr>
+        <w:t>Trips</w:t>
+      </w:r>
+      <w:r>
+        <w:t xml:space="preserve"> (</w:t>
+      </w:r>
+      <w:proofErr w:type="spellStart"/>
+      <w:r>
+        <w:t>TripID</w:t>
+      </w:r>
+      <w:proofErr w:type="spellEnd"/>
+      <w:r>
+        <w:t xml:space="preserve">, </w:t>
+      </w:r>
+      <w:proofErr w:type="spellStart"/>
+      <w:r>
+        <w:t>DriverI</w:t>
+      </w:r>
+      <w:r>
+        <w:t>D</w:t>
+      </w:r>
+      <w:proofErr w:type="spellEnd"/>
+      <w:r>
+        <w:t xml:space="preserve">, </w:t>
+      </w:r>
+      <w:proofErr w:type="spellStart"/>
+      <w:r>
+        <w:t>VehicleID</w:t>
+      </w:r>
+      <w:proofErr w:type="spellEnd"/>
+      <w:r>
+        <w:t xml:space="preserve">, </w:t>
+      </w:r>
+      <w:proofErr w:type="spellStart"/>
+      <w:r>
+        <w:t>DistanceID</w:t>
+      </w:r>
+      <w:proofErr w:type="spellEnd"/>
+      <w:r>
+        <w:t>)</w:t>
+      </w:r>
+      <w:r>
+        <w:t>*</w:t>
+      </w:r>
+    </w:p>
+    <w:p>
+      <w:pPr>
+        <w:pStyle w:val="ListParagraph"/>
+        <w:numPr>
+          <w:ilvl w:val="0"/>
+          <w:numId w:val="2"/>
+        </w:numPr>
+        <w:bidi w:val="0"/>
+        <w:jc w:val="both"/>
+        <w:rPr>
+          <w:b/>
+          <w:bCs/>
+        </w:rPr>
+      </w:pPr>
+      <w:r>
+        <w:rPr>
+          <w:b/>
+          <w:bCs/>
+        </w:rPr>
+        <w:t>Users</w:t>
+      </w:r>
+      <w:r>
+        <w:t xml:space="preserve"> (</w:t>
+      </w:r>
+      <w:proofErr w:type="spellStart"/>
+      <w:r>
+        <w:t>UserID</w:t>
+      </w:r>
+      <w:proofErr w:type="spellEnd"/>
+      <w:r>
+        <w:t xml:space="preserve">, </w:t>
+      </w:r>
+      <w:proofErr w:type="spellStart"/>
+      <w:r>
+        <w:t>UserFirstName</w:t>
+      </w:r>
+      <w:proofErr w:type="spellEnd"/>
+      <w:r>
+        <w:t xml:space="preserve">, </w:t>
+      </w:r>
+      <w:proofErr w:type="spellStart"/>
+      <w:r>
+        <w:t>UserLastName</w:t>
+      </w:r>
+      <w:proofErr w:type="spellEnd"/>
+      <w:r>
+        <w:t>, Password, Phone)</w:t>
+      </w:r>
+    </w:p>
+    <w:p>
+      <w:pPr>
+        <w:pStyle w:val="ListParagraph"/>
+        <w:numPr>
+          <w:ilvl w:val="0"/>
+          <w:numId w:val="2"/>
+        </w:numPr>
+        <w:bidi w:val="0"/>
+        <w:jc w:val="both"/>
+      </w:pPr>
+      <w:r>
+        <w:rPr>
+          <w:b/>
+          <w:bCs/>
+        </w:rPr>
+        <w:t>Vehicles</w:t>
+      </w:r>
+      <w:r>
+        <w:t xml:space="preserve"> (</w:t>
+      </w:r>
+      <w:proofErr w:type="spellStart"/>
+      <w:r>
+        <w:t>VehicleID</w:t>
+      </w:r>
+      <w:proofErr w:type="spellEnd"/>
+      <w:r>
+        <w:t xml:space="preserve">, </w:t>
+      </w:r>
+      <w:proofErr w:type="spellStart"/>
+      <w:r>
+        <w:t>VehicleCode</w:t>
+      </w:r>
+      <w:proofErr w:type="spellEnd"/>
+      <w:r>
+        <w:t xml:space="preserve">, </w:t>
+      </w:r>
+      <w:proofErr w:type="spellStart"/>
+      <w:r>
+        <w:t>VehiclePlate</w:t>
+      </w:r>
+      <w:proofErr w:type="spellEnd"/>
+      <w:r>
+        <w:t xml:space="preserve">, </w:t>
+      </w:r>
+      <w:proofErr w:type="spellStart"/>
+      <w:r>
+        <w:t>VehicleCard</w:t>
+      </w:r>
+      <w:proofErr w:type="spellEnd"/>
+      <w:r>
+        <w:t xml:space="preserve">, </w:t>
+      </w:r>
+      <w:proofErr w:type="spellStart"/>
+      <w:r>
+        <w:t>VehiclePhone</w:t>
+      </w:r>
+      <w:proofErr w:type="spellEnd"/>
+      <w:r>
+        <w:t xml:space="preserve">, </w:t>
+      </w:r>
+      <w:proofErr w:type="spellStart"/>
+      <w:r>
+        <w:t>TrailerPlate</w:t>
+      </w:r>
+      <w:proofErr w:type="spellEnd"/>
+      <w:r>
+        <w:t>)</w:t>
+      </w:r>
+    </w:p>
+    <w:p>
+      <w:pPr>
+        <w:pStyle w:val="ListParagraph"/>
+        <w:numPr>
+          <w:ilvl w:val="0"/>
+          <w:numId w:val="2"/>
+        </w:numPr>
+        <w:bidi w:val="0"/>
+        <w:jc w:val="both"/>
+      </w:pPr>
+      <w:r>
+        <w:rPr>
+          <w:b/>
+          <w:bCs/>
+        </w:rPr>
+        <w:t>Warehouse</w:t>
+      </w:r>
+      <w:r>
+        <w:rPr>
+          <w:b/>
+          <w:bCs/>
+        </w:rPr>
+        <w:t>s</w:t>
+      </w:r>
+      <w:r>
+        <w:t xml:space="preserve"> (</w:t>
+      </w:r>
+      <w:proofErr w:type="spellStart"/>
+      <w:r>
+        <w:t>WarehouseID</w:t>
+      </w:r>
+      <w:proofErr w:type="spellEnd"/>
+      <w:r>
+        <w:t xml:space="preserve">, Warehouse, </w:t>
+      </w:r>
+      <w:proofErr w:type="spellStart"/>
+      <w:r>
+        <w:t>CompanyID</w:t>
+      </w:r>
+      <w:proofErr w:type="spellEnd"/>
+      <w:r>
+        <w:t>)</w:t>
+      </w:r>
+    </w:p>
+    <w:p>
+      <w:pPr>
+        <w:pStyle w:val="ListParagraph"/>
+        <w:numPr>
+          <w:ilvl w:val="0"/>
+          <w:numId w:val="2"/>
+        </w:numPr>
+        <w:bidi w:val="0"/>
+        <w:jc w:val="both"/>
+      </w:pPr>
+      <w:r>
+        <w:rPr>
+          <w:b/>
+          <w:bCs/>
+        </w:rPr>
+        <w:t>Withdrawals</w:t>
+      </w:r>
+      <w:r>
+        <w:t xml:space="preserve"> (</w:t>
+      </w:r>
+      <w:proofErr w:type="spellStart"/>
+      <w:r>
+        <w:t>WithdrawalID</w:t>
+      </w:r>
+      <w:proofErr w:type="spellEnd"/>
+      <w:r>
+        <w:t xml:space="preserve">, </w:t>
+      </w:r>
+      <w:proofErr w:type="spellStart"/>
+      <w:r>
+        <w:t>QuotaID</w:t>
+      </w:r>
+      <w:proofErr w:type="spellEnd"/>
+      <w:r>
+        <w:t xml:space="preserve">, </w:t>
+      </w:r>
+      <w:proofErr w:type="spellStart"/>
+      <w:r>
+        <w:t>StationID</w:t>
+      </w:r>
+      <w:proofErr w:type="spellEnd"/>
+      <w:r>
+        <w:t xml:space="preserve">, </w:t>
+      </w:r>
+      <w:proofErr w:type="spellStart"/>
+      <w:r>
+        <w:t>WithdrawalAmount</w:t>
+      </w:r>
+      <w:proofErr w:type="spellEnd"/>
+      <w:r>
+        <w:t>)</w:t>
+      </w:r>
+      <w:r>
+        <w:t>*</w:t>
+      </w:r>
+    </w:p>
+    <w:p>
+      <w:pPr>
+        <w:pStyle w:val="Heading2"/>
+        <w:bidi w:val="0"/>
+        <w:ind w:left="360"/>
+        <w:jc w:val="both"/>
+      </w:pPr>
+      <w:r>
+        <w:t>Relations:</w:t>
+      </w:r>
+    </w:p>
+    <w:p>
+      <w:pPr>
+        <w:pStyle w:val="ListParagraph"/>
+        <w:numPr>
+          <w:ilvl w:val="0"/>
+          <w:numId w:val="2"/>
+        </w:numPr>
+        <w:bidi w:val="0"/>
+        <w:jc w:val="both"/>
+      </w:pPr>
+      <w:r>
+        <w:rPr>
+          <w:b/>
+          <w:bCs/>
+        </w:rPr>
+        <w:t xml:space="preserve">Stations </w:t>
+      </w:r>
+      <w:r>
+        <w:rPr>
+          <w:b/>
+          <w:bCs/>
+        </w:rPr>
+        <w:t>–</w:t>
+      </w:r>
+      <w:r>
+        <w:rPr>
+          <w:b/>
+          <w:bCs/>
+        </w:rPr>
+        <w:t xml:space="preserve"> Sectors</w:t>
+      </w:r>
+      <w:r>
+        <w:t xml:space="preserve">: </w:t>
+      </w:r>
+      <w:r>
+        <w:t>(</w:t>
+      </w:r>
+      <w:proofErr w:type="spellStart"/>
+      <w:r>
+        <w:t>Station_SectorID</w:t>
+      </w:r>
+      <w:proofErr w:type="spellEnd"/>
+      <w:r>
+        <w:t xml:space="preserve">, </w:t>
+      </w:r>
+      <w:proofErr w:type="spellStart"/>
+      <w:r>
+        <w:t>StationID</w:t>
+      </w:r>
+      <w:proofErr w:type="spellEnd"/>
+      <w:r>
+        <w:t xml:space="preserve">, </w:t>
+      </w:r>
+      <w:proofErr w:type="spellStart"/>
+      <w:r>
+        <w:t>SectorID</w:t>
+      </w:r>
+      <w:proofErr w:type="spellEnd"/>
+      <w:r>
+        <w:t>)</w:t>
+      </w:r>
+    </w:p>
+    <w:p>
+      <w:pPr>
+        <w:pStyle w:val="ListParagraph"/>
+        <w:numPr>
+          <w:ilvl w:val="0"/>
+          <w:numId w:val="2"/>
+        </w:numPr>
+        <w:bidi w:val="0"/>
+        <w:jc w:val="both"/>
+      </w:pPr>
+      <w:r>
+        <w:rPr>
+          <w:b/>
+          <w:bCs/>
+        </w:rPr>
+        <w:t>Warehouse</w:t>
+      </w:r>
+      <w:r>
+        <w:rPr>
+          <w:b/>
+          <w:bCs/>
+        </w:rPr>
+        <w:t>s</w:t>
+      </w:r>
+      <w:r>
+        <w:rPr>
+          <w:b/>
+          <w:bCs/>
+        </w:rPr>
+        <w:t xml:space="preserve"> – Sectors</w:t>
+      </w:r>
+      <w:r>
+        <w:t xml:space="preserve">: </w:t>
+      </w:r>
+      <w:r>
+        <w:t>(</w:t>
+      </w:r>
+      <w:proofErr w:type="spellStart"/>
+      <w:r>
+        <w:t>Warehouse</w:t>
+      </w:r>
+      <w:r>
+        <w:t>_SectorID</w:t>
+      </w:r>
+      <w:proofErr w:type="spellEnd"/>
+      <w:r>
+        <w:t>,</w:t>
+      </w:r>
+      <w:r>
+        <w:t xml:space="preserve"> </w:t>
+      </w:r>
+      <w:proofErr w:type="spellStart"/>
+      <w:r>
+        <w:t>Warehouse</w:t>
       </w:r>
       <w:r>
         <w:t>ID</w:t>
@@ -515,26 +1337,7 @@
       </w:r>
       <w:proofErr w:type="spellStart"/>
       <w:r>
-        <w:t>Station_ProductID</w:t>
-      </w:r>
-      <w:proofErr w:type="spellEnd"/>
-      <w:r>
-        <w:t xml:space="preserve">, </w:t>
-      </w:r>
-      <w:proofErr w:type="spellStart"/>
-      <w:r>
-        <w:t>Existing</w:t>
-      </w:r>
-      <w:r>
-        <w:t>Amount</w:t>
-      </w:r>
-      <w:proofErr w:type="spellEnd"/>
-      <w:r>
-        <w:t xml:space="preserve">, </w:t>
-      </w:r>
-      <w:proofErr w:type="spellStart"/>
-      <w:r>
-        <w:t>DateID</w:t>
+        <w:t>SectorID</w:t>
       </w:r>
       <w:proofErr w:type="spellEnd"/>
       <w:r>
@@ -551,29 +1354,112 @@
         <w:bidi w:val="0"/>
         <w:jc w:val="both"/>
       </w:pPr>
-      <w:r>
-        <w:rPr>
-          <w:b/>
-          <w:bCs/>
-        </w:rPr>
-        <w:t>Companies</w:t>
-      </w:r>
-      <w:r>
-        <w:t xml:space="preserve"> (</w:t>
-      </w:r>
-      <w:proofErr w:type="spellStart"/>
-      <w:r>
-        <w:t>Company</w:t>
-      </w:r>
       <w:bookmarkStart w:id="0" w:name="_GoBack"/>
       <w:bookmarkEnd w:id="0"/>
       <w:r>
+        <w:rPr>
+          <w:b/>
+          <w:bCs/>
+        </w:rPr>
+        <w:t>Stations – Products</w:t>
+      </w:r>
+      <w:r>
+        <w:t xml:space="preserve">: </w:t>
+      </w:r>
+      <w:r>
+        <w:t>(</w:t>
+      </w:r>
+      <w:proofErr w:type="spellStart"/>
+      <w:r>
+        <w:t>Station_ProductID</w:t>
+      </w:r>
+      <w:proofErr w:type="spellEnd"/>
+      <w:r>
+        <w:t>,</w:t>
+      </w:r>
+      <w:r>
+        <w:t xml:space="preserve"> </w:t>
+      </w:r>
+      <w:proofErr w:type="spellStart"/>
+      <w:r>
+        <w:t>StationID</w:t>
+      </w:r>
+      <w:proofErr w:type="spellEnd"/>
+      <w:r>
+        <w:t xml:space="preserve">, </w:t>
+      </w:r>
+      <w:proofErr w:type="spellStart"/>
+      <w:r>
+        <w:t>ProductID</w:t>
+      </w:r>
+      <w:proofErr w:type="spellEnd"/>
+      <w:r>
+        <w:t>)</w:t>
+      </w:r>
+    </w:p>
+    <w:p>
+      <w:pPr>
+        <w:pStyle w:val="ListParagraph"/>
+        <w:numPr>
+          <w:ilvl w:val="0"/>
+          <w:numId w:val="2"/>
+        </w:numPr>
+        <w:bidi w:val="0"/>
+        <w:jc w:val="both"/>
+      </w:pPr>
+      <w:r>
+        <w:rPr>
+          <w:b/>
+          <w:bCs/>
+        </w:rPr>
+        <w:t>Warehouse</w:t>
+      </w:r>
+      <w:r>
+        <w:rPr>
+          <w:b/>
+          <w:bCs/>
+        </w:rPr>
+        <w:t>s – Products</w:t>
+      </w:r>
+      <w:r>
+        <w:t>:</w:t>
+      </w:r>
+      <w:r>
+        <w:t xml:space="preserve"> </w:t>
+      </w:r>
+      <w:r>
+        <w:t>(</w:t>
+      </w:r>
+      <w:proofErr w:type="spellStart"/>
+      <w:r>
+        <w:t>Warehouse</w:t>
+      </w:r>
+      <w:r>
+        <w:t>_ProductID</w:t>
+      </w:r>
+      <w:proofErr w:type="spellEnd"/>
+      <w:r>
+        <w:t>,</w:t>
+      </w:r>
+      <w:r>
+        <w:t xml:space="preserve"> </w:t>
+      </w:r>
+      <w:proofErr w:type="spellStart"/>
+      <w:r>
+        <w:t>Warehouse</w:t>
+      </w:r>
+      <w:r>
         <w:t>ID</w:t>
       </w:r>
       <w:proofErr w:type="spellEnd"/>
       <w:r>
-        <w:t>, Company</w:t>
-      </w:r>
+        <w:t xml:space="preserve">, </w:t>
+      </w:r>
+      <w:proofErr w:type="spellStart"/>
+      <w:r>
+        <w:t>ProductID</w:t>
+      </w:r>
+      <w:proofErr w:type="spellEnd"/>
       <w:r>
         <w:t>)</w:t>
       </w:r>
@@ -593,18 +1479,209 @@
           <w:b/>
           <w:bCs/>
         </w:rPr>
-        <w:t>Dates</w:t>
+        <w:t xml:space="preserve">Stations </w:t>
+      </w:r>
+      <w:r>
+        <w:rPr>
+          <w:b/>
+          <w:bCs/>
+        </w:rPr>
+        <w:t xml:space="preserve">– </w:t>
+      </w:r>
+      <w:r>
+        <w:rPr>
+          <w:b/>
+          <w:bCs/>
+        </w:rPr>
+        <w:t>Warehouse</w:t>
+      </w:r>
+      <w:r>
+        <w:rPr>
+          <w:b/>
+          <w:bCs/>
+        </w:rPr>
+        <w:t>s</w:t>
+      </w:r>
+      <w:r>
+        <w:t>: (</w:t>
+      </w:r>
+      <w:proofErr w:type="spellStart"/>
+      <w:r>
+        <w:t>S</w:t>
+      </w:r>
+      <w:r>
+        <w:t>tations</w:t>
+      </w:r>
+      <w:r>
+        <w:t>_</w:t>
+      </w:r>
+      <w:r>
+        <w:t>Warehouse</w:t>
+      </w:r>
+      <w:r>
+        <w:t>ID</w:t>
+      </w:r>
+      <w:proofErr w:type="spellEnd"/>
+      <w:r>
+        <w:t xml:space="preserve">, </w:t>
+      </w:r>
+      <w:proofErr w:type="spellStart"/>
+      <w:r>
+        <w:t>StationID</w:t>
+      </w:r>
+      <w:proofErr w:type="spellEnd"/>
+      <w:r>
+        <w:t xml:space="preserve">, </w:t>
+      </w:r>
+      <w:proofErr w:type="spellStart"/>
+      <w:r>
+        <w:t>Warehouse</w:t>
+      </w:r>
+      <w:r>
+        <w:t>ID</w:t>
+      </w:r>
+      <w:proofErr w:type="spellEnd"/>
+      <w:r>
+        <w:t>)</w:t>
+      </w:r>
+    </w:p>
+    <w:p>
+      <w:pPr>
+        <w:pStyle w:val="ListParagraph"/>
+        <w:numPr>
+          <w:ilvl w:val="0"/>
+          <w:numId w:val="2"/>
+        </w:numPr>
+        <w:bidi w:val="0"/>
+        <w:jc w:val="both"/>
+      </w:pPr>
+      <w:r>
+        <w:rPr>
+          <w:b/>
+          <w:bCs/>
+        </w:rPr>
+        <w:t>Tanks – (Stations – Products)</w:t>
+      </w:r>
+      <w:r>
+        <w:t>:</w:t>
+      </w:r>
+      <w:r>
+        <w:t xml:space="preserve"> </w:t>
+      </w:r>
+      <w:r>
+        <w:t>(</w:t>
+      </w:r>
+      <w:proofErr w:type="spellStart"/>
+      <w:r>
+        <w:t>TankID</w:t>
+      </w:r>
+      <w:proofErr w:type="spellEnd"/>
+      <w:r>
+        <w:t xml:space="preserve">, </w:t>
+      </w:r>
+      <w:proofErr w:type="spellStart"/>
+      <w:r>
+        <w:t>Station</w:t>
+      </w:r>
+      <w:r>
+        <w:t>_ProductID</w:t>
+      </w:r>
+      <w:proofErr w:type="spellEnd"/>
+      <w:r>
+        <w:t>)</w:t>
+      </w:r>
+    </w:p>
+    <w:p>
+      <w:pPr>
+        <w:pStyle w:val="ListParagraph"/>
+        <w:numPr>
+          <w:ilvl w:val="0"/>
+          <w:numId w:val="2"/>
+        </w:numPr>
+        <w:bidi w:val="0"/>
+        <w:jc w:val="both"/>
+      </w:pPr>
+      <w:r>
+        <w:rPr>
+          <w:b/>
+          <w:bCs/>
+        </w:rPr>
+        <w:t>Companies</w:t>
+      </w:r>
+      <w:r>
+        <w:rPr>
+          <w:b/>
+          <w:bCs/>
+        </w:rPr>
+        <w:t xml:space="preserve"> </w:t>
+      </w:r>
+      <w:r>
+        <w:rPr>
+          <w:b/>
+          <w:bCs/>
+        </w:rPr>
+        <w:t>–</w:t>
+      </w:r>
+      <w:r>
+        <w:rPr>
+          <w:b/>
+          <w:bCs/>
+        </w:rPr>
+        <w:t xml:space="preserve"> Warehouses</w:t>
+      </w:r>
+      <w:r>
+        <w:rPr>
+          <w:b/>
+          <w:bCs/>
+        </w:rPr>
+        <w:t>:</w:t>
       </w:r>
       <w:r>
         <w:t xml:space="preserve"> (</w:t>
       </w:r>
       <w:proofErr w:type="spellStart"/>
       <w:r>
-        <w:t>DateID</w:t>
-      </w:r>
-      <w:proofErr w:type="spellEnd"/>
-      <w:r>
-        <w:t>, Day, Month, Year)</w:t>
+        <w:t>Companies_</w:t>
+      </w:r>
+      <w:r>
+        <w:t>WarehouseID</w:t>
+      </w:r>
+      <w:proofErr w:type="spellEnd"/>
+      <w:r>
+        <w:t xml:space="preserve">, </w:t>
+      </w:r>
+      <w:proofErr w:type="spellStart"/>
+      <w:r>
+        <w:t>CompanyID</w:t>
+      </w:r>
+      <w:proofErr w:type="spellEnd"/>
+      <w:r>
+        <w:t xml:space="preserve">, </w:t>
+      </w:r>
+      <w:proofErr w:type="spellStart"/>
+      <w:r>
+        <w:t>WarehouseID</w:t>
+      </w:r>
+      <w:proofErr w:type="spellEnd"/>
+      <w:r>
+        <w:t>)</w:t>
+      </w:r>
+    </w:p>
+    <w:p>
+      <w:pPr>
+        <w:pStyle w:val="Heading1"/>
+        <w:bidi w:val="0"/>
+        <w:jc w:val="both"/>
+      </w:pPr>
+      <w:r>
+        <w:rPr>
+          <w:u w:val="single"/>
+        </w:rPr>
+        <w:lastRenderedPageBreak/>
+        <w:t>Illustrations</w:t>
+      </w:r>
+      <w:r>
+        <w:t>:</w:t>
       </w:r>
     </w:p>
     <w:p>
@@ -618,30 +1695,32 @@
         <w:jc w:val="both"/>
       </w:pPr>
       <w:r>
-        <w:rPr>
-          <w:b/>
-          <w:bCs/>
-        </w:rPr>
-        <w:t>Distances</w:t>
-      </w:r>
-      <w:r>
-        <w:t xml:space="preserve"> (</w:t>
-      </w:r>
-      <w:proofErr w:type="spellStart"/>
-      <w:r>
-        <w:t>DistanceID</w:t>
-      </w:r>
-      <w:proofErr w:type="spellEnd"/>
-      <w:r>
-        <w:t xml:space="preserve">, </w:t>
-      </w:r>
-      <w:proofErr w:type="spellStart"/>
-      <w:r>
-        <w:t>Stations_WarehouseID</w:t>
-      </w:r>
-      <w:proofErr w:type="spellEnd"/>
-      <w:r>
-        <w:t>, Distance)</w:t>
+        <w:t>(</w:t>
+      </w:r>
+      <w:r>
+        <w:rPr>
+          <w:b/>
+          <w:bCs/>
+        </w:rPr>
+        <w:t>*</w:t>
+      </w:r>
+      <w:r>
+        <w:t>)</w:t>
+      </w:r>
+      <w:r>
+        <w:t xml:space="preserve"> refer to tables using date picker to </w:t>
+      </w:r>
+      <w:r>
+        <w:t xml:space="preserve">view / </w:t>
+      </w:r>
+      <w:r>
+        <w:t>modify</w:t>
+      </w:r>
+      <w:r>
+        <w:t xml:space="preserve"> their data</w:t>
+      </w:r>
+      <w:r>
+        <w:t xml:space="preserve"> at any chosen date</w:t>
       </w:r>
     </w:p>
     <w:p>
@@ -655,994 +1734,44 @@
         <w:jc w:val="both"/>
       </w:pPr>
       <w:r>
-        <w:rPr>
-          <w:b/>
-          <w:bCs/>
-        </w:rPr>
-        <w:t>Drivers</w:t>
-      </w:r>
-      <w:r>
-        <w:t xml:space="preserve"> (</w:t>
-      </w:r>
-      <w:proofErr w:type="spellStart"/>
-      <w:r>
-        <w:t>DriverID</w:t>
-      </w:r>
-      <w:proofErr w:type="spellEnd"/>
-      <w:r>
-        <w:t xml:space="preserve">, </w:t>
-      </w:r>
-      <w:proofErr w:type="spellStart"/>
-      <w:r>
-        <w:t>DriverFirstName</w:t>
-      </w:r>
-      <w:proofErr w:type="spellEnd"/>
-      <w:r>
-        <w:t xml:space="preserve">, </w:t>
-      </w:r>
-      <w:proofErr w:type="spellStart"/>
-      <w:r>
-        <w:t>DriverLastName</w:t>
-      </w:r>
-      <w:proofErr w:type="spellEnd"/>
-      <w:r>
-        <w:t xml:space="preserve">, </w:t>
-      </w:r>
-      <w:proofErr w:type="spellStart"/>
-      <w:r>
-        <w:t>DriverPhone</w:t>
-      </w:r>
-      <w:proofErr w:type="spellEnd"/>
+        <w:t>Actual date and time are not important; neither the local machine date time nor the global one</w:t>
+      </w:r>
+    </w:p>
+    <w:p>
+      <w:pPr>
+        <w:pStyle w:val="ListParagraph"/>
+        <w:numPr>
+          <w:ilvl w:val="0"/>
+          <w:numId w:val="2"/>
+        </w:numPr>
+        <w:bidi w:val="0"/>
+        <w:jc w:val="both"/>
+      </w:pPr>
+      <w:r>
+        <w:t>Daily acknowledge (</w:t>
+      </w:r>
+      <w:r>
+        <w:rPr>
+          <w:rFonts w:hint="cs"/>
+          <w:rtl/>
+          <w:lang w:bidi="ar-EG"/>
+        </w:rPr>
+        <w:t>التمام اليومي</w:t>
+      </w:r>
       <w:r>
         <w:t>)</w:t>
       </w:r>
-    </w:p>
-    <w:p>
-      <w:pPr>
-        <w:pStyle w:val="ListParagraph"/>
-        <w:numPr>
-          <w:ilvl w:val="0"/>
-          <w:numId w:val="2"/>
-        </w:numPr>
-        <w:bidi w:val="0"/>
-        <w:jc w:val="both"/>
-      </w:pPr>
-      <w:r>
-        <w:rPr>
-          <w:b/>
-          <w:bCs/>
-        </w:rPr>
-        <w:t>Importations</w:t>
-      </w:r>
-      <w:r>
-        <w:t xml:space="preserve"> (</w:t>
-      </w:r>
-      <w:proofErr w:type="spellStart"/>
-      <w:r>
-        <w:t>ImportationID</w:t>
-      </w:r>
-      <w:proofErr w:type="spellEnd"/>
-      <w:r>
-        <w:t xml:space="preserve">, </w:t>
-      </w:r>
-      <w:proofErr w:type="spellStart"/>
-      <w:r>
-        <w:t>Station_WarehouseID</w:t>
-      </w:r>
-      <w:proofErr w:type="spellEnd"/>
-      <w:r>
-        <w:t xml:space="preserve">, </w:t>
-      </w:r>
-      <w:proofErr w:type="spellStart"/>
-      <w:r>
-        <w:t>ImportedAmount</w:t>
-      </w:r>
-      <w:proofErr w:type="spellEnd"/>
-      <w:r>
-        <w:t xml:space="preserve">, </w:t>
-      </w:r>
-      <w:proofErr w:type="spellStart"/>
-      <w:r>
-        <w:t>DateID</w:t>
-      </w:r>
-      <w:proofErr w:type="spellEnd"/>
-      <w:r>
-        <w:t>)</w:t>
-      </w:r>
-    </w:p>
-    <w:p>
-      <w:pPr>
-        <w:pStyle w:val="ListParagraph"/>
-        <w:numPr>
-          <w:ilvl w:val="0"/>
-          <w:numId w:val="2"/>
-        </w:numPr>
-        <w:bidi w:val="0"/>
-        <w:jc w:val="both"/>
-      </w:pPr>
-      <w:r>
-        <w:rPr>
-          <w:b/>
-          <w:bCs/>
-        </w:rPr>
-        <w:t>Products</w:t>
-      </w:r>
-      <w:r>
-        <w:t xml:space="preserve"> (</w:t>
-      </w:r>
-      <w:proofErr w:type="spellStart"/>
-      <w:r>
-        <w:t>ProductID</w:t>
-      </w:r>
-      <w:proofErr w:type="spellEnd"/>
-      <w:r>
-        <w:t>, Product)</w:t>
-      </w:r>
-    </w:p>
-    <w:p>
-      <w:pPr>
-        <w:pStyle w:val="ListParagraph"/>
-        <w:numPr>
-          <w:ilvl w:val="0"/>
-          <w:numId w:val="2"/>
-        </w:numPr>
-        <w:bidi w:val="0"/>
-        <w:jc w:val="both"/>
-      </w:pPr>
-      <w:r>
-        <w:rPr>
-          <w:b/>
-          <w:bCs/>
-        </w:rPr>
-        <w:t>Quota</w:t>
-      </w:r>
-      <w:r>
-        <w:t xml:space="preserve"> (</w:t>
-      </w:r>
-      <w:proofErr w:type="spellStart"/>
-      <w:r>
-        <w:t>QuotaID</w:t>
-      </w:r>
-      <w:proofErr w:type="spellEnd"/>
-      <w:r>
-        <w:t xml:space="preserve">, </w:t>
-      </w:r>
-      <w:proofErr w:type="spellStart"/>
-      <w:r>
-        <w:t>Warehouse_ProductID</w:t>
-      </w:r>
-      <w:proofErr w:type="spellEnd"/>
-      <w:r>
-        <w:t>, Quota , Month)</w:t>
-      </w:r>
-    </w:p>
-    <w:p>
-      <w:pPr>
-        <w:pStyle w:val="ListParagraph"/>
-        <w:numPr>
-          <w:ilvl w:val="0"/>
-          <w:numId w:val="2"/>
-        </w:numPr>
-        <w:bidi w:val="0"/>
-        <w:jc w:val="both"/>
-      </w:pPr>
-      <w:r>
-        <w:rPr>
-          <w:b/>
-          <w:bCs/>
-        </w:rPr>
-        <w:t>Sales</w:t>
-      </w:r>
-      <w:r>
-        <w:t xml:space="preserve"> (</w:t>
-      </w:r>
-      <w:proofErr w:type="spellStart"/>
-      <w:r>
-        <w:t>SaleID</w:t>
-      </w:r>
-      <w:proofErr w:type="spellEnd"/>
-      <w:r>
-        <w:t xml:space="preserve">, </w:t>
-      </w:r>
-      <w:proofErr w:type="spellStart"/>
-      <w:r>
-        <w:t>Station_ProductID</w:t>
-      </w:r>
-      <w:proofErr w:type="spellEnd"/>
-      <w:r>
-        <w:t xml:space="preserve">, </w:t>
-      </w:r>
-      <w:proofErr w:type="spellStart"/>
-      <w:r>
-        <w:t>SalesAmount</w:t>
-      </w:r>
-      <w:proofErr w:type="spellEnd"/>
-      <w:r>
-        <w:t xml:space="preserve">, </w:t>
-      </w:r>
-      <w:proofErr w:type="spellStart"/>
-      <w:r>
-        <w:t>DateID</w:t>
-      </w:r>
-      <w:proofErr w:type="spellEnd"/>
-      <w:r>
-        <w:t>)</w:t>
-      </w:r>
-    </w:p>
-    <w:p>
-      <w:pPr>
-        <w:pStyle w:val="ListParagraph"/>
-        <w:numPr>
-          <w:ilvl w:val="0"/>
-          <w:numId w:val="2"/>
-        </w:numPr>
-        <w:bidi w:val="0"/>
-        <w:jc w:val="both"/>
-      </w:pPr>
-      <w:r>
-        <w:rPr>
-          <w:b/>
-          <w:bCs/>
-        </w:rPr>
-        <w:t>Sectors</w:t>
-      </w:r>
-      <w:r>
-        <w:t xml:space="preserve"> (</w:t>
-      </w:r>
-      <w:proofErr w:type="spellStart"/>
-      <w:r>
-        <w:t>SectorID</w:t>
-      </w:r>
-      <w:proofErr w:type="spellEnd"/>
-      <w:r>
-        <w:t>, Sector)</w:t>
-      </w:r>
-    </w:p>
-    <w:p>
-      <w:pPr>
-        <w:pStyle w:val="ListParagraph"/>
-        <w:numPr>
-          <w:ilvl w:val="0"/>
-          <w:numId w:val="2"/>
-        </w:numPr>
-        <w:bidi w:val="0"/>
-        <w:jc w:val="both"/>
-      </w:pPr>
-      <w:r>
-        <w:rPr>
-          <w:b/>
-          <w:bCs/>
-        </w:rPr>
-        <w:t>Stations</w:t>
-      </w:r>
-      <w:r>
-        <w:t xml:space="preserve"> (</w:t>
-      </w:r>
-      <w:proofErr w:type="spellStart"/>
-      <w:r>
-        <w:t>StationID</w:t>
-      </w:r>
-      <w:proofErr w:type="spellEnd"/>
-      <w:r>
-        <w:t xml:space="preserve">, Station, </w:t>
-      </w:r>
-      <w:proofErr w:type="spellStart"/>
-      <w:r>
-        <w:t>AgentID</w:t>
-      </w:r>
-      <w:proofErr w:type="spellEnd"/>
-      <w:r>
-        <w:t>)</w:t>
-      </w:r>
-    </w:p>
-    <w:p>
-      <w:pPr>
-        <w:pStyle w:val="ListParagraph"/>
-        <w:numPr>
-          <w:ilvl w:val="0"/>
-          <w:numId w:val="2"/>
-        </w:numPr>
-        <w:bidi w:val="0"/>
-        <w:jc w:val="both"/>
-      </w:pPr>
-      <w:r>
-        <w:rPr>
-          <w:b/>
-          <w:bCs/>
-        </w:rPr>
-        <w:t>Tanks</w:t>
-      </w:r>
-      <w:r>
-        <w:t xml:space="preserve"> (</w:t>
-      </w:r>
-      <w:proofErr w:type="spellStart"/>
-      <w:r>
-        <w:t>TankID</w:t>
-      </w:r>
-      <w:proofErr w:type="spellEnd"/>
-      <w:r>
-        <w:t xml:space="preserve">, </w:t>
-      </w:r>
-      <w:proofErr w:type="spellStart"/>
-      <w:r>
-        <w:t>TankVolume</w:t>
-      </w:r>
-      <w:proofErr w:type="spellEnd"/>
-      <w:r>
-        <w:t>)</w:t>
-      </w:r>
-    </w:p>
-    <w:p>
-      <w:pPr>
-        <w:pStyle w:val="ListParagraph"/>
-        <w:numPr>
-          <w:ilvl w:val="0"/>
-          <w:numId w:val="2"/>
-        </w:numPr>
-        <w:bidi w:val="0"/>
-        <w:jc w:val="both"/>
-      </w:pPr>
-      <w:r>
-        <w:rPr>
-          <w:b/>
-          <w:bCs/>
-        </w:rPr>
-        <w:t>Trips</w:t>
-      </w:r>
-      <w:r>
-        <w:t xml:space="preserve"> (</w:t>
-      </w:r>
-      <w:proofErr w:type="spellStart"/>
-      <w:r>
-        <w:t>TripID</w:t>
-      </w:r>
-      <w:proofErr w:type="spellEnd"/>
-      <w:r>
-        <w:t xml:space="preserve">, </w:t>
-      </w:r>
-      <w:proofErr w:type="spellStart"/>
-      <w:r>
-        <w:t>DriverID</w:t>
-      </w:r>
-      <w:proofErr w:type="spellEnd"/>
-      <w:r>
-        <w:t xml:space="preserve">, </w:t>
-      </w:r>
-      <w:proofErr w:type="spellStart"/>
-      <w:r>
-        <w:t>VehicleID</w:t>
-      </w:r>
-      <w:proofErr w:type="spellEnd"/>
-      <w:r>
-        <w:t xml:space="preserve">, </w:t>
-      </w:r>
-      <w:proofErr w:type="spellStart"/>
-      <w:r>
-        <w:t>DistanceID</w:t>
-      </w:r>
-      <w:proofErr w:type="spellEnd"/>
-      <w:r>
-        <w:t xml:space="preserve">, </w:t>
-      </w:r>
-      <w:proofErr w:type="spellStart"/>
-      <w:r>
-        <w:t>DateID</w:t>
-      </w:r>
-      <w:proofErr w:type="spellEnd"/>
-      <w:r>
-        <w:t>)</w:t>
-      </w:r>
-    </w:p>
-    <w:p>
-      <w:pPr>
-        <w:pStyle w:val="ListParagraph"/>
-        <w:numPr>
-          <w:ilvl w:val="0"/>
-          <w:numId w:val="2"/>
-        </w:numPr>
-        <w:bidi w:val="0"/>
-        <w:jc w:val="both"/>
-        <w:rPr>
-          <w:b/>
-          <w:bCs/>
-        </w:rPr>
-      </w:pPr>
-      <w:r>
-        <w:rPr>
-          <w:b/>
-          <w:bCs/>
-        </w:rPr>
-        <w:t>Users</w:t>
-      </w:r>
-      <w:r>
-        <w:t xml:space="preserve"> (</w:t>
-      </w:r>
-      <w:proofErr w:type="spellStart"/>
-      <w:r>
-        <w:t>UserID</w:t>
-      </w:r>
-      <w:proofErr w:type="spellEnd"/>
-      <w:r>
-        <w:t xml:space="preserve">, </w:t>
-      </w:r>
-      <w:proofErr w:type="spellStart"/>
-      <w:r>
-        <w:t>UserFirstName</w:t>
-      </w:r>
-      <w:proofErr w:type="spellEnd"/>
-      <w:r>
-        <w:t xml:space="preserve">, </w:t>
-      </w:r>
-      <w:proofErr w:type="spellStart"/>
-      <w:r>
-        <w:t>UserLastName</w:t>
-      </w:r>
-      <w:proofErr w:type="spellEnd"/>
-      <w:r>
-        <w:t>, Password, Phone)</w:t>
-      </w:r>
-    </w:p>
-    <w:p>
-      <w:pPr>
-        <w:pStyle w:val="ListParagraph"/>
-        <w:numPr>
-          <w:ilvl w:val="0"/>
-          <w:numId w:val="2"/>
-        </w:numPr>
-        <w:bidi w:val="0"/>
-        <w:jc w:val="both"/>
-      </w:pPr>
-      <w:r>
-        <w:rPr>
-          <w:b/>
-          <w:bCs/>
-        </w:rPr>
-        <w:t>Vehicles</w:t>
-      </w:r>
-      <w:r>
-        <w:t xml:space="preserve"> (</w:t>
-      </w:r>
-      <w:proofErr w:type="spellStart"/>
-      <w:r>
-        <w:t>VehicleID</w:t>
-      </w:r>
-      <w:proofErr w:type="spellEnd"/>
-      <w:r>
-        <w:t xml:space="preserve">, </w:t>
-      </w:r>
-      <w:proofErr w:type="spellStart"/>
-      <w:r>
-        <w:t>VehicleCode</w:t>
-      </w:r>
-      <w:proofErr w:type="spellEnd"/>
-      <w:r>
-        <w:t xml:space="preserve">, </w:t>
-      </w:r>
-      <w:proofErr w:type="spellStart"/>
-      <w:r>
-        <w:t>VehiclePlate</w:t>
-      </w:r>
-      <w:proofErr w:type="spellEnd"/>
-      <w:r>
-        <w:t xml:space="preserve">, </w:t>
-      </w:r>
-      <w:proofErr w:type="spellStart"/>
-      <w:r>
-        <w:t>VehicleCard</w:t>
-      </w:r>
-      <w:proofErr w:type="spellEnd"/>
-      <w:r>
-        <w:t xml:space="preserve">, </w:t>
-      </w:r>
-      <w:proofErr w:type="spellStart"/>
-      <w:r>
-        <w:t>VehiclePhone</w:t>
-      </w:r>
-      <w:proofErr w:type="spellEnd"/>
-      <w:r>
-        <w:t xml:space="preserve">, </w:t>
-      </w:r>
-      <w:proofErr w:type="spellStart"/>
-      <w:r>
-        <w:t>TrailerPlate</w:t>
-      </w:r>
-      <w:proofErr w:type="spellEnd"/>
-      <w:r>
-        <w:t>)</w:t>
-      </w:r>
-    </w:p>
-    <w:p>
-      <w:pPr>
-        <w:pStyle w:val="ListParagraph"/>
-        <w:numPr>
-          <w:ilvl w:val="0"/>
-          <w:numId w:val="2"/>
-        </w:numPr>
-        <w:bidi w:val="0"/>
-        <w:jc w:val="both"/>
-      </w:pPr>
-      <w:r>
-        <w:rPr>
-          <w:b/>
-          <w:bCs/>
-        </w:rPr>
-        <w:t>Warehouse</w:t>
-      </w:r>
-      <w:r>
-        <w:rPr>
-          <w:b/>
-          <w:bCs/>
-        </w:rPr>
-        <w:t>s</w:t>
-      </w:r>
-      <w:r>
-        <w:t xml:space="preserve"> (</w:t>
-      </w:r>
-      <w:proofErr w:type="spellStart"/>
-      <w:r>
-        <w:t>WarehouseID</w:t>
-      </w:r>
-      <w:proofErr w:type="spellEnd"/>
-      <w:r>
-        <w:t xml:space="preserve">, Warehouse, </w:t>
-      </w:r>
-      <w:proofErr w:type="spellStart"/>
-      <w:r>
-        <w:t>CompanyID</w:t>
-      </w:r>
-      <w:proofErr w:type="spellEnd"/>
-      <w:r>
-        <w:t>)</w:t>
-      </w:r>
-    </w:p>
-    <w:p>
-      <w:pPr>
-        <w:pStyle w:val="ListParagraph"/>
-        <w:numPr>
-          <w:ilvl w:val="0"/>
-          <w:numId w:val="2"/>
-        </w:numPr>
-        <w:bidi w:val="0"/>
-        <w:jc w:val="both"/>
-      </w:pPr>
-      <w:r>
-        <w:rPr>
-          <w:b/>
-          <w:bCs/>
-        </w:rPr>
-        <w:t>Withdrawals</w:t>
-      </w:r>
-      <w:r>
-        <w:t xml:space="preserve"> (</w:t>
-      </w:r>
-      <w:proofErr w:type="spellStart"/>
-      <w:r>
-        <w:t>WithdrawalID</w:t>
-      </w:r>
-      <w:proofErr w:type="spellEnd"/>
-      <w:r>
-        <w:t xml:space="preserve">, </w:t>
-      </w:r>
-      <w:proofErr w:type="spellStart"/>
-      <w:r>
-        <w:t>QuotaID</w:t>
-      </w:r>
-      <w:proofErr w:type="spellEnd"/>
-      <w:r>
-        <w:t xml:space="preserve">, </w:t>
-      </w:r>
-      <w:proofErr w:type="spellStart"/>
-      <w:r>
-        <w:t>StationID</w:t>
-      </w:r>
-      <w:proofErr w:type="spellEnd"/>
-      <w:r>
-        <w:t xml:space="preserve">, </w:t>
-      </w:r>
-      <w:proofErr w:type="spellStart"/>
-      <w:r>
-        <w:t>WithdrawalAmount</w:t>
-      </w:r>
-      <w:proofErr w:type="spellEnd"/>
-      <w:r>
-        <w:t xml:space="preserve">, </w:t>
-      </w:r>
-      <w:proofErr w:type="spellStart"/>
-      <w:r>
-        <w:t>DateID</w:t>
-      </w:r>
-      <w:proofErr w:type="spellEnd"/>
-      <w:r>
-        <w:t>)</w:t>
-      </w:r>
-    </w:p>
-    <w:p>
-      <w:pPr>
-        <w:pStyle w:val="Heading2"/>
-        <w:bidi w:val="0"/>
-        <w:ind w:left="360"/>
-        <w:jc w:val="both"/>
-      </w:pPr>
-      <w:r>
-        <w:t>Relations:</w:t>
-      </w:r>
-    </w:p>
-    <w:p>
-      <w:pPr>
-        <w:pStyle w:val="ListParagraph"/>
-        <w:numPr>
-          <w:ilvl w:val="0"/>
-          <w:numId w:val="2"/>
-        </w:numPr>
-        <w:bidi w:val="0"/>
-        <w:jc w:val="both"/>
-      </w:pPr>
-      <w:r>
-        <w:rPr>
-          <w:b/>
-          <w:bCs/>
-        </w:rPr>
-        <w:t xml:space="preserve">Stations </w:t>
-      </w:r>
-      <w:r>
-        <w:rPr>
-          <w:b/>
-          <w:bCs/>
-        </w:rPr>
-        <w:t>–</w:t>
-      </w:r>
-      <w:r>
-        <w:rPr>
-          <w:b/>
-          <w:bCs/>
-        </w:rPr>
-        <w:t xml:space="preserve"> Sectors</w:t>
-      </w:r>
-      <w:r>
-        <w:t xml:space="preserve">: </w:t>
-      </w:r>
-      <w:r>
-        <w:t>(</w:t>
-      </w:r>
-      <w:proofErr w:type="spellStart"/>
-      <w:r>
-        <w:t>Station_SectorID</w:t>
-      </w:r>
-      <w:proofErr w:type="spellEnd"/>
-      <w:r>
-        <w:t xml:space="preserve">, </w:t>
-      </w:r>
-      <w:proofErr w:type="spellStart"/>
-      <w:r>
-        <w:t>StationID</w:t>
-      </w:r>
-      <w:proofErr w:type="spellEnd"/>
-      <w:r>
-        <w:t xml:space="preserve">, </w:t>
-      </w:r>
-      <w:proofErr w:type="spellStart"/>
-      <w:r>
-        <w:t>SectorID</w:t>
-      </w:r>
-      <w:proofErr w:type="spellEnd"/>
-      <w:r>
-        <w:t>)</w:t>
-      </w:r>
-    </w:p>
-    <w:p>
-      <w:pPr>
-        <w:pStyle w:val="ListParagraph"/>
-        <w:numPr>
-          <w:ilvl w:val="0"/>
-          <w:numId w:val="2"/>
-        </w:numPr>
-        <w:bidi w:val="0"/>
-        <w:jc w:val="both"/>
-      </w:pPr>
-      <w:r>
-        <w:rPr>
-          <w:b/>
-          <w:bCs/>
-        </w:rPr>
-        <w:t>Warehouse</w:t>
-      </w:r>
-      <w:r>
-        <w:rPr>
-          <w:b/>
-          <w:bCs/>
-        </w:rPr>
-        <w:t>s</w:t>
-      </w:r>
-      <w:r>
-        <w:rPr>
-          <w:b/>
-          <w:bCs/>
-        </w:rPr>
-        <w:t xml:space="preserve"> – Sectors</w:t>
-      </w:r>
-      <w:r>
-        <w:t xml:space="preserve">: </w:t>
-      </w:r>
-      <w:r>
-        <w:t>(</w:t>
-      </w:r>
-      <w:proofErr w:type="spellStart"/>
-      <w:r>
-        <w:t>Warehouse</w:t>
-      </w:r>
-      <w:r>
-        <w:t>_SectorID</w:t>
-      </w:r>
-      <w:proofErr w:type="spellEnd"/>
-      <w:r>
-        <w:t>,</w:t>
-      </w:r>
-      <w:r>
-        <w:t xml:space="preserve"> </w:t>
-      </w:r>
-      <w:proofErr w:type="spellStart"/>
-      <w:r>
-        <w:t>Warehouse</w:t>
-      </w:r>
-      <w:r>
-        <w:t>ID</w:t>
-      </w:r>
-      <w:proofErr w:type="spellEnd"/>
-      <w:r>
-        <w:t xml:space="preserve">, </w:t>
-      </w:r>
-      <w:proofErr w:type="spellStart"/>
-      <w:r>
-        <w:t>SectorID</w:t>
-      </w:r>
-      <w:proofErr w:type="spellEnd"/>
-      <w:r>
-        <w:t>)</w:t>
-      </w:r>
-    </w:p>
-    <w:p>
-      <w:pPr>
-        <w:pStyle w:val="ListParagraph"/>
-        <w:numPr>
-          <w:ilvl w:val="0"/>
-          <w:numId w:val="2"/>
-        </w:numPr>
-        <w:bidi w:val="0"/>
-        <w:jc w:val="both"/>
-      </w:pPr>
-      <w:r>
-        <w:rPr>
-          <w:b/>
-          <w:bCs/>
-        </w:rPr>
-        <w:t>Stations – Products</w:t>
-      </w:r>
-      <w:r>
-        <w:t xml:space="preserve">: </w:t>
-      </w:r>
-      <w:r>
-        <w:t>(</w:t>
-      </w:r>
-      <w:proofErr w:type="spellStart"/>
-      <w:r>
-        <w:t>Station_ProductID</w:t>
-      </w:r>
-      <w:proofErr w:type="spellEnd"/>
-      <w:r>
-        <w:t>,</w:t>
-      </w:r>
-      <w:r>
-        <w:t xml:space="preserve"> </w:t>
-      </w:r>
-      <w:proofErr w:type="spellStart"/>
-      <w:r>
-        <w:t>StationID</w:t>
-      </w:r>
-      <w:proofErr w:type="spellEnd"/>
-      <w:r>
-        <w:t xml:space="preserve">, </w:t>
-      </w:r>
-      <w:proofErr w:type="spellStart"/>
-      <w:r>
-        <w:t>ProductID</w:t>
-      </w:r>
-      <w:proofErr w:type="spellEnd"/>
-      <w:r>
-        <w:t>)</w:t>
-      </w:r>
-    </w:p>
-    <w:p>
-      <w:pPr>
-        <w:pStyle w:val="ListParagraph"/>
-        <w:numPr>
-          <w:ilvl w:val="0"/>
-          <w:numId w:val="2"/>
-        </w:numPr>
-        <w:bidi w:val="0"/>
-        <w:jc w:val="both"/>
-      </w:pPr>
-      <w:r>
-        <w:rPr>
-          <w:b/>
-          <w:bCs/>
-        </w:rPr>
-        <w:t>Warehouse</w:t>
-      </w:r>
-      <w:r>
-        <w:rPr>
-          <w:b/>
-          <w:bCs/>
-        </w:rPr>
-        <w:t>s – Products</w:t>
-      </w:r>
-      <w:r>
-        <w:t>:</w:t>
-      </w:r>
-      <w:r>
-        <w:t xml:space="preserve"> </w:t>
-      </w:r>
-      <w:r>
-        <w:t>(</w:t>
-      </w:r>
-      <w:proofErr w:type="spellStart"/>
-      <w:r>
-        <w:t>Warehouse</w:t>
-      </w:r>
-      <w:r>
-        <w:t>_ProductID</w:t>
-      </w:r>
-      <w:proofErr w:type="spellEnd"/>
-      <w:r>
-        <w:t>,</w:t>
-      </w:r>
-      <w:r>
-        <w:t xml:space="preserve"> </w:t>
-      </w:r>
-      <w:proofErr w:type="spellStart"/>
-      <w:r>
-        <w:t>Warehouse</w:t>
-      </w:r>
-      <w:r>
-        <w:t>ID</w:t>
-      </w:r>
-      <w:proofErr w:type="spellEnd"/>
-      <w:r>
-        <w:t xml:space="preserve">, </w:t>
-      </w:r>
-      <w:proofErr w:type="spellStart"/>
-      <w:r>
-        <w:t>ProductID</w:t>
-      </w:r>
-      <w:proofErr w:type="spellEnd"/>
-      <w:r>
-        <w:t>)</w:t>
-      </w:r>
-    </w:p>
-    <w:p>
-      <w:pPr>
-        <w:pStyle w:val="ListParagraph"/>
-        <w:numPr>
-          <w:ilvl w:val="0"/>
-          <w:numId w:val="2"/>
-        </w:numPr>
-        <w:bidi w:val="0"/>
-        <w:jc w:val="both"/>
-      </w:pPr>
-      <w:r>
-        <w:rPr>
-          <w:b/>
-          <w:bCs/>
-        </w:rPr>
-        <w:t xml:space="preserve">Stations </w:t>
-      </w:r>
-      <w:r>
-        <w:rPr>
-          <w:b/>
-          <w:bCs/>
-        </w:rPr>
-        <w:t xml:space="preserve">– </w:t>
-      </w:r>
-      <w:r>
-        <w:rPr>
-          <w:b/>
-          <w:bCs/>
-        </w:rPr>
-        <w:t>Warehouse</w:t>
-      </w:r>
-      <w:r>
-        <w:rPr>
-          <w:b/>
-          <w:bCs/>
-        </w:rPr>
-        <w:t>s</w:t>
-      </w:r>
-      <w:r>
-        <w:t>: (</w:t>
-      </w:r>
-      <w:proofErr w:type="spellStart"/>
-      <w:r>
-        <w:t>S</w:t>
-      </w:r>
-      <w:r>
-        <w:t>tations</w:t>
-      </w:r>
-      <w:r>
-        <w:t>_</w:t>
-      </w:r>
-      <w:r>
-        <w:t>Warehouse</w:t>
-      </w:r>
-      <w:r>
-        <w:t>ID</w:t>
-      </w:r>
-      <w:proofErr w:type="spellEnd"/>
-      <w:r>
-        <w:t xml:space="preserve">, </w:t>
-      </w:r>
-      <w:proofErr w:type="spellStart"/>
-      <w:r>
-        <w:t>StationID</w:t>
-      </w:r>
-      <w:proofErr w:type="spellEnd"/>
-      <w:r>
-        <w:t xml:space="preserve">, </w:t>
-      </w:r>
-      <w:proofErr w:type="spellStart"/>
-      <w:r>
-        <w:t>Warehouse</w:t>
-      </w:r>
-      <w:r>
-        <w:t>ID</w:t>
-      </w:r>
-      <w:proofErr w:type="spellEnd"/>
-      <w:r>
-        <w:t>)</w:t>
-      </w:r>
-    </w:p>
-    <w:p>
-      <w:pPr>
-        <w:pStyle w:val="ListParagraph"/>
-        <w:numPr>
-          <w:ilvl w:val="0"/>
-          <w:numId w:val="2"/>
-        </w:numPr>
-        <w:bidi w:val="0"/>
-        <w:jc w:val="both"/>
-      </w:pPr>
-      <w:r>
-        <w:rPr>
-          <w:b/>
-          <w:bCs/>
-        </w:rPr>
-        <w:t>Tanks – (Stations – Products)</w:t>
-      </w:r>
-      <w:r>
-        <w:t>:</w:t>
-      </w:r>
-      <w:r>
-        <w:t xml:space="preserve"> </w:t>
-      </w:r>
-      <w:r>
-        <w:t>(</w:t>
-      </w:r>
-      <w:proofErr w:type="spellStart"/>
-      <w:r>
-        <w:t>TankID</w:t>
-      </w:r>
-      <w:proofErr w:type="spellEnd"/>
-      <w:r>
-        <w:t xml:space="preserve">, </w:t>
-      </w:r>
-      <w:proofErr w:type="spellStart"/>
-      <w:r>
-        <w:t>Station</w:t>
-      </w:r>
-      <w:r>
-        <w:t>_ProductID</w:t>
-      </w:r>
-      <w:proofErr w:type="spellEnd"/>
-      <w:r>
-        <w:t>)</w:t>
+      <w:r>
+        <w:rPr>
+          <w:lang w:bidi="ar-EG"/>
+        </w:rPr>
+        <w:t xml:space="preserve"> uses the date picker, then access the sales, existing or </w:t>
+      </w:r>
+      <w:r>
+        <w:rPr>
+          <w:lang w:bidi="ar-EG"/>
+        </w:rPr>
+        <w:t xml:space="preserve">importations tables separately </w:t>
       </w:r>
     </w:p>
     <w:p>
@@ -1658,7 +1787,6 @@
         <w:rPr>
           <w:u w:val="single"/>
         </w:rPr>
-        <w:lastRenderedPageBreak/>
         <w:t xml:space="preserve">Reports </w:t>
       </w:r>
       <w:r>
@@ -2303,7 +2431,7 @@
           <wp:anchor distT="0" distB="0" distL="114300" distR="114300" simplePos="0" relativeHeight="251658240" behindDoc="0" locked="0" layoutInCell="1" allowOverlap="1" wp14:anchorId="0415FC15" wp14:editId="5A745AEA">
             <wp:simplePos x="0" y="0"/>
             <wp:positionH relativeFrom="column">
-              <wp:posOffset>-619125</wp:posOffset>
+              <wp:posOffset>47625</wp:posOffset>
             </wp:positionH>
             <wp:positionV relativeFrom="paragraph">
               <wp:posOffset>391160</wp:posOffset>
@@ -3257,36 +3385,36 @@
           <w:b/>
           <w:bCs/>
         </w:rPr>
+        <w:t>User management page</w:t>
+      </w:r>
+      <w:r>
+        <w:rPr>
+          <w:b/>
+          <w:bCs/>
+        </w:rPr>
+        <w:t xml:space="preserve"> (Unspecified)</w:t>
+      </w:r>
+    </w:p>
+    <w:p>
+      <w:pPr>
+        <w:pStyle w:val="ListParagraph"/>
+        <w:numPr>
+          <w:ilvl w:val="0"/>
+          <w:numId w:val="8"/>
+        </w:numPr>
+        <w:bidi w:val="0"/>
+        <w:jc w:val="both"/>
+        <w:rPr>
+          <w:b/>
+          <w:bCs/>
+        </w:rPr>
+      </w:pPr>
+      <w:r>
+        <w:rPr>
+          <w:b/>
+          <w:bCs/>
+        </w:rPr>
         <w:lastRenderedPageBreak/>
-        <w:t>User management page</w:t>
-      </w:r>
-      <w:r>
-        <w:rPr>
-          <w:b/>
-          <w:bCs/>
-        </w:rPr>
-        <w:t xml:space="preserve"> (Unspecified)</w:t>
-      </w:r>
-    </w:p>
-    <w:p>
-      <w:pPr>
-        <w:pStyle w:val="ListParagraph"/>
-        <w:numPr>
-          <w:ilvl w:val="0"/>
-          <w:numId w:val="8"/>
-        </w:numPr>
-        <w:bidi w:val="0"/>
-        <w:jc w:val="both"/>
-        <w:rPr>
-          <w:b/>
-          <w:bCs/>
-        </w:rPr>
-      </w:pPr>
-      <w:r>
-        <w:rPr>
-          <w:b/>
-          <w:bCs/>
-        </w:rPr>
         <w:t>Withdrawal</w:t>
       </w:r>
       <w:r>
@@ -4170,7 +4298,7 @@
       <w:headerReference w:type="default" r:id="rId11"/>
       <w:footerReference w:type="default" r:id="rId12"/>
       <w:pgSz w:w="11906" w:h="16838"/>
-      <w:pgMar w:top="1440" w:right="1800" w:bottom="1440" w:left="1800" w:header="708" w:footer="708" w:gutter="0"/>
+      <w:pgMar w:top="720" w:right="720" w:bottom="720" w:left="720" w:header="708" w:footer="708" w:gutter="0"/>
       <w:pgBorders w:offsetFrom="page">
         <w:top w:val="single" w:sz="12" w:space="24" w:color="auto"/>
         <w:left w:val="single" w:sz="12" w:space="24" w:color="auto"/>
@@ -4246,7 +4374,7 @@
             <w:noProof/>
             <w:rtl/>
           </w:rPr>
-          <w:t>2</w:t>
+          <w:t>3</w:t>
         </w:r>
         <w:r>
           <w:rPr>
@@ -4304,13 +4432,13 @@
         <w:noProof/>
       </w:rPr>
       <w:drawing>
-        <wp:anchor distT="0" distB="0" distL="114300" distR="114300" simplePos="0" relativeHeight="251659264" behindDoc="0" locked="0" layoutInCell="1" allowOverlap="1">
+        <wp:anchor distT="0" distB="0" distL="114300" distR="114300" simplePos="0" relativeHeight="251659264" behindDoc="0" locked="0" layoutInCell="1" allowOverlap="1" wp14:anchorId="410B2D7A" wp14:editId="64DC6EDF">
           <wp:simplePos x="0" y="0"/>
           <wp:positionH relativeFrom="column">
-            <wp:posOffset>-638175</wp:posOffset>
+            <wp:posOffset>6057900</wp:posOffset>
           </wp:positionH>
           <wp:positionV relativeFrom="page">
-            <wp:posOffset>400050</wp:posOffset>
+            <wp:posOffset>419100</wp:posOffset>
           </wp:positionV>
           <wp:extent cx="628650" cy="628650"/>
           <wp:effectExtent l="0" t="0" r="0" b="0"/>
@@ -4372,13 +4500,13 @@
         <w:noProof/>
       </w:rPr>
       <w:drawing>
-        <wp:anchor distT="0" distB="0" distL="114300" distR="114300" simplePos="0" relativeHeight="251658240" behindDoc="0" locked="0" layoutInCell="1" allowOverlap="1" wp14:anchorId="03DB6BD4" wp14:editId="13C464AF">
+        <wp:anchor distT="0" distB="0" distL="114300" distR="114300" simplePos="0" relativeHeight="251658240" behindDoc="0" locked="0" layoutInCell="1" allowOverlap="1" wp14:anchorId="3303E7A2" wp14:editId="37D9FEA7">
           <wp:simplePos x="0" y="0"/>
           <wp:positionH relativeFrom="column">
-            <wp:posOffset>4981575</wp:posOffset>
+            <wp:posOffset>-28575</wp:posOffset>
           </wp:positionH>
           <wp:positionV relativeFrom="page">
-            <wp:posOffset>314325</wp:posOffset>
+            <wp:posOffset>428625</wp:posOffset>
           </wp:positionV>
           <wp:extent cx="923925" cy="495935"/>
           <wp:effectExtent l="0" t="0" r="9525" b="0"/>
@@ -6269,7 +6397,7 @@
 </file>
 
 <file path=customXml/itemProps1.xml><?xml version="1.0" encoding="utf-8"?>
-<ds:datastoreItem xmlns:ds="http://schemas.openxmlformats.org/officeDocument/2006/customXml" ds:itemID="{4CCD2D00-10BB-47F6-B243-349C0B7E19B3}">
+<ds:datastoreItem xmlns:ds="http://schemas.openxmlformats.org/officeDocument/2006/customXml" ds:itemID="{86B0F3C6-33C3-458C-87E4-E221A947D612}">
   <ds:schemaRefs>
     <ds:schemaRef ds:uri="http://schemas.openxmlformats.org/officeDocument/2006/bibliography"/>
   </ds:schemaRefs>

</xml_diff>

<commit_message>
Trips idea & hiding boolean
</commit_message>
<xml_diff>
--- a/Documents/Chillout/Project documents/Chillout analysis.docx
+++ b/Documents/Chillout/Project documents/Chillout analysis.docx
@@ -476,7 +476,29 @@
       </w:r>
       <w:proofErr w:type="spellEnd"/>
       <w:r>
-        <w:t>, Agent)</w:t>
+        <w:t xml:space="preserve">, </w:t>
+      </w:r>
+      <w:proofErr w:type="spellStart"/>
+      <w:r>
+        <w:t>Agent</w:t>
+      </w:r>
+      <w:r>
+        <w:t>Name</w:t>
+      </w:r>
+      <w:proofErr w:type="spellEnd"/>
+      <w:r>
+        <w:t xml:space="preserve">, </w:t>
+      </w:r>
+      <w:proofErr w:type="spellStart"/>
+      <w:r>
+        <w:t>Is</w:t>
+      </w:r>
+      <w:r>
+        <w:t>Hidden</w:t>
+      </w:r>
+      <w:proofErr w:type="spellEnd"/>
+      <w:r>
+        <w:t>)</w:t>
       </w:r>
     </w:p>
     <w:p>
@@ -505,8 +527,27 @@
       </w:r>
       <w:proofErr w:type="spellEnd"/>
       <w:r>
-        <w:t>, Company</w:t>
-      </w:r>
+        <w:t xml:space="preserve">, </w:t>
+      </w:r>
+      <w:proofErr w:type="spellStart"/>
+      <w:r>
+        <w:t>Company</w:t>
+      </w:r>
+      <w:r>
+        <w:t>Name</w:t>
+      </w:r>
+      <w:proofErr w:type="spellEnd"/>
+      <w:r>
+        <w:t xml:space="preserve">, </w:t>
+      </w:r>
+      <w:proofErr w:type="spellStart"/>
+      <w:r>
+        <w:t>Is</w:t>
+      </w:r>
+      <w:r>
+        <w:t>Hidden</w:t>
+      </w:r>
+      <w:proofErr w:type="spellEnd"/>
       <w:r>
         <w:t>)</w:t>
       </w:r>
@@ -545,7 +586,21 @@
       </w:r>
       <w:proofErr w:type="spellEnd"/>
       <w:r>
-        <w:t>, Distance)</w:t>
+        <w:t>, Distance</w:t>
+      </w:r>
+      <w:r>
+        <w:t xml:space="preserve">, </w:t>
+      </w:r>
+      <w:proofErr w:type="spellStart"/>
+      <w:r>
+        <w:t>Is</w:t>
+      </w:r>
+      <w:r>
+        <w:t>Hidden</w:t>
+      </w:r>
+      <w:proofErr w:type="spellEnd"/>
+      <w:r>
+        <w:t>)</w:t>
       </w:r>
     </w:p>
     <w:p>
@@ -596,6 +651,20 @@
       <w:r>
         <w:t>DriverPhone</w:t>
       </w:r>
+      <w:r>
+        <w:t>Number</w:t>
+      </w:r>
+      <w:proofErr w:type="spellEnd"/>
+      <w:r>
+        <w:t xml:space="preserve">, </w:t>
+      </w:r>
+      <w:proofErr w:type="spellStart"/>
+      <w:r>
+        <w:t>Is</w:t>
+      </w:r>
+      <w:r>
+        <w:t>Hidden</w:t>
+      </w:r>
       <w:proofErr w:type="spellEnd"/>
       <w:r>
         <w:t>)</w:t>
@@ -646,11 +715,90 @@
       </w:r>
       <w:proofErr w:type="spellEnd"/>
       <w:r>
+        <w:t>, Day, Month, Year</w:t>
+      </w:r>
+      <w:r>
+        <w:t xml:space="preserve">, </w:t>
+      </w:r>
+      <w:proofErr w:type="spellStart"/>
+      <w:r>
+        <w:t>Is</w:t>
+      </w:r>
+      <w:r>
+        <w:t>Hidden</w:t>
+      </w:r>
+      <w:proofErr w:type="spellEnd"/>
+      <w:r>
+        <w:t>)</w:t>
+      </w:r>
+      <w:r>
         <w:t>*</w:t>
       </w:r>
+    </w:p>
+    <w:p>
+      <w:pPr>
+        <w:pStyle w:val="ListParagraph"/>
+        <w:numPr>
+          <w:ilvl w:val="0"/>
+          <w:numId w:val="2"/>
+        </w:numPr>
+        <w:bidi w:val="0"/>
+        <w:jc w:val="both"/>
+      </w:pPr>
+      <w:r>
+        <w:rPr>
+          <w:b/>
+          <w:bCs/>
+        </w:rPr>
+        <w:t>Importations</w:t>
+      </w:r>
+      <w:r>
+        <w:t xml:space="preserve"> (</w:t>
+      </w:r>
+      <w:proofErr w:type="spellStart"/>
+      <w:r>
+        <w:t>ImportationID</w:t>
+      </w:r>
+      <w:proofErr w:type="spellEnd"/>
+      <w:r>
+        <w:t xml:space="preserve">, </w:t>
+      </w:r>
+      <w:proofErr w:type="spellStart"/>
+      <w:r>
+        <w:t>Station_War</w:t>
+      </w:r>
+      <w:r>
+        <w:t>ehouseID</w:t>
+      </w:r>
+      <w:proofErr w:type="spellEnd"/>
+      <w:r>
+        <w:t xml:space="preserve">, </w:t>
+      </w:r>
+      <w:proofErr w:type="spellStart"/>
+      <w:r>
+        <w:t>ImportedAmount</w:t>
+      </w:r>
+      <w:proofErr w:type="spellEnd"/>
+      <w:r>
+        <w:t>, Day, Month, Year</w:t>
+      </w:r>
+      <w:r>
+        <w:t xml:space="preserve">, </w:t>
+      </w:r>
+      <w:proofErr w:type="spellStart"/>
+      <w:r>
+        <w:t>Is</w:t>
+      </w:r>
+      <w:r>
+        <w:t>Hidden</w:t>
+      </w:r>
+      <w:proofErr w:type="spellEnd"/>
       <w:r>
         <w:t>)</w:t>
       </w:r>
+      <w:r>
+        <w:t>*</w:t>
+      </w:r>
     </w:p>
     <w:p>
       <w:pPr>
@@ -667,14 +815,14 @@
           <w:b/>
           <w:bCs/>
         </w:rPr>
-        <w:t>Importations</w:t>
+        <w:t>Products</w:t>
       </w:r>
       <w:r>
         <w:t xml:space="preserve"> (</w:t>
       </w:r>
       <w:proofErr w:type="spellStart"/>
       <w:r>
-        <w:t>ImportationID</w:t>
+        <w:t>ProductID</w:t>
       </w:r>
       <w:proofErr w:type="spellEnd"/>
       <w:r>
@@ -682,10 +830,10 @@
       </w:r>
       <w:proofErr w:type="spellStart"/>
       <w:r>
-        <w:t>Station_War</w:t>
-      </w:r>
-      <w:r>
-        <w:t>ehouseID</w:t>
+        <w:t>Product</w:t>
+      </w:r>
+      <w:r>
+        <w:t>Name</w:t>
       </w:r>
       <w:proofErr w:type="spellEnd"/>
       <w:r>
@@ -693,12 +841,139 @@
       </w:r>
       <w:proofErr w:type="spellStart"/>
       <w:r>
-        <w:t>ImportedAmount</w:t>
+        <w:t>Is</w:t>
+      </w:r>
+      <w:r>
+        <w:t>Hidden</w:t>
       </w:r>
       <w:proofErr w:type="spellEnd"/>
       <w:r>
         <w:t>)</w:t>
       </w:r>
+    </w:p>
+    <w:p>
+      <w:pPr>
+        <w:pStyle w:val="ListParagraph"/>
+        <w:numPr>
+          <w:ilvl w:val="0"/>
+          <w:numId w:val="2"/>
+        </w:numPr>
+        <w:bidi w:val="0"/>
+        <w:jc w:val="both"/>
+      </w:pPr>
+      <w:r>
+        <w:rPr>
+          <w:b/>
+          <w:bCs/>
+        </w:rPr>
+        <w:t>Quota</w:t>
+      </w:r>
+      <w:r>
+        <w:t xml:space="preserve"> (</w:t>
+      </w:r>
+      <w:proofErr w:type="spellStart"/>
+      <w:r>
+        <w:t>QuotaID</w:t>
+      </w:r>
+      <w:proofErr w:type="spellEnd"/>
+      <w:r>
+        <w:t xml:space="preserve">, </w:t>
+      </w:r>
+      <w:proofErr w:type="spellStart"/>
+      <w:r>
+        <w:t>Warehouse_ProductID</w:t>
+      </w:r>
+      <w:proofErr w:type="spellEnd"/>
+      <w:r>
+        <w:t xml:space="preserve">, </w:t>
+      </w:r>
+      <w:proofErr w:type="spellStart"/>
+      <w:r>
+        <w:t>Quota</w:t>
+      </w:r>
+      <w:r>
+        <w:t>Amount</w:t>
+      </w:r>
+      <w:proofErr w:type="spellEnd"/>
+      <w:r>
+        <w:t xml:space="preserve"> , Month</w:t>
+      </w:r>
+      <w:r>
+        <w:t xml:space="preserve">, </w:t>
+      </w:r>
+      <w:proofErr w:type="spellStart"/>
+      <w:r>
+        <w:t>Is</w:t>
+      </w:r>
+      <w:r>
+        <w:t>Hidden</w:t>
+      </w:r>
+      <w:proofErr w:type="spellEnd"/>
+      <w:r>
+        <w:t>)</w:t>
+      </w:r>
+    </w:p>
+    <w:p>
+      <w:pPr>
+        <w:pStyle w:val="ListParagraph"/>
+        <w:numPr>
+          <w:ilvl w:val="0"/>
+          <w:numId w:val="2"/>
+        </w:numPr>
+        <w:bidi w:val="0"/>
+        <w:jc w:val="both"/>
+      </w:pPr>
+      <w:r>
+        <w:rPr>
+          <w:b/>
+          <w:bCs/>
+        </w:rPr>
+        <w:t>Sales</w:t>
+      </w:r>
+      <w:r>
+        <w:t xml:space="preserve"> (</w:t>
+      </w:r>
+      <w:proofErr w:type="spellStart"/>
+      <w:r>
+        <w:t>SaleID</w:t>
+      </w:r>
+      <w:proofErr w:type="spellEnd"/>
+      <w:r>
+        <w:t xml:space="preserve">, </w:t>
+      </w:r>
+      <w:proofErr w:type="spellStart"/>
+      <w:r>
+        <w:t>Stati</w:t>
+      </w:r>
+      <w:r>
+        <w:t>on_ProductID</w:t>
+      </w:r>
+      <w:proofErr w:type="spellEnd"/>
+      <w:r>
+        <w:t xml:space="preserve">, </w:t>
+      </w:r>
+      <w:proofErr w:type="spellStart"/>
+      <w:r>
+        <w:t>SalesAmount</w:t>
+      </w:r>
+      <w:proofErr w:type="spellEnd"/>
+      <w:r>
+        <w:t>, Day, Month, Year</w:t>
+      </w:r>
+      <w:r>
+        <w:t xml:space="preserve">, </w:t>
+      </w:r>
+      <w:proofErr w:type="spellStart"/>
+      <w:r>
+        <w:t>Is</w:t>
+      </w:r>
+      <w:r>
+        <w:t>Hidden</w:t>
+      </w:r>
+      <w:proofErr w:type="spellEnd"/>
+      <w:r>
+        <w:t>)</w:t>
+      </w:r>
       <w:r>
         <w:t>*</w:t>
       </w:r>
@@ -718,18 +993,733 @@
           <w:b/>
           <w:bCs/>
         </w:rPr>
-        <w:t>Products</w:t>
+        <w:t>Sectors</w:t>
       </w:r>
       <w:r>
         <w:t xml:space="preserve"> (</w:t>
       </w:r>
       <w:proofErr w:type="spellStart"/>
       <w:r>
+        <w:t>SectorID</w:t>
+      </w:r>
+      <w:proofErr w:type="spellEnd"/>
+      <w:r>
+        <w:t xml:space="preserve">, </w:t>
+      </w:r>
+      <w:proofErr w:type="spellStart"/>
+      <w:r>
+        <w:t>Sector</w:t>
+      </w:r>
+      <w:r>
+        <w:t>Name</w:t>
+      </w:r>
+      <w:proofErr w:type="spellEnd"/>
+      <w:r>
+        <w:t xml:space="preserve">, </w:t>
+      </w:r>
+      <w:proofErr w:type="spellStart"/>
+      <w:r>
+        <w:t>Is</w:t>
+      </w:r>
+      <w:r>
+        <w:t>Hidden</w:t>
+      </w:r>
+      <w:proofErr w:type="spellEnd"/>
+      <w:r>
+        <w:t>)</w:t>
+      </w:r>
+    </w:p>
+    <w:p>
+      <w:pPr>
+        <w:pStyle w:val="ListParagraph"/>
+        <w:numPr>
+          <w:ilvl w:val="0"/>
+          <w:numId w:val="2"/>
+        </w:numPr>
+        <w:bidi w:val="0"/>
+        <w:jc w:val="both"/>
+      </w:pPr>
+      <w:r>
+        <w:rPr>
+          <w:b/>
+          <w:bCs/>
+        </w:rPr>
+        <w:t>Stations</w:t>
+      </w:r>
+      <w:r>
+        <w:t xml:space="preserve"> (</w:t>
+      </w:r>
+      <w:proofErr w:type="spellStart"/>
+      <w:r>
+        <w:t>StationID</w:t>
+      </w:r>
+      <w:proofErr w:type="spellEnd"/>
+      <w:r>
+        <w:t xml:space="preserve">, </w:t>
+      </w:r>
+      <w:proofErr w:type="spellStart"/>
+      <w:r>
+        <w:t>Station</w:t>
+      </w:r>
+      <w:r>
+        <w:t>Name</w:t>
+      </w:r>
+      <w:proofErr w:type="spellEnd"/>
+      <w:r>
+        <w:t xml:space="preserve">, </w:t>
+      </w:r>
+      <w:proofErr w:type="spellStart"/>
+      <w:r>
+        <w:t>AgentID</w:t>
+      </w:r>
+      <w:proofErr w:type="spellEnd"/>
+      <w:r>
+        <w:t xml:space="preserve">, </w:t>
+      </w:r>
+      <w:proofErr w:type="spellStart"/>
+      <w:r>
+        <w:t>Is</w:t>
+      </w:r>
+      <w:r>
+        <w:t>Hidden</w:t>
+      </w:r>
+      <w:proofErr w:type="spellEnd"/>
+      <w:r>
+        <w:t>)</w:t>
+      </w:r>
+    </w:p>
+    <w:p>
+      <w:pPr>
+        <w:pStyle w:val="ListParagraph"/>
+        <w:numPr>
+          <w:ilvl w:val="0"/>
+          <w:numId w:val="2"/>
+        </w:numPr>
+        <w:bidi w:val="0"/>
+        <w:jc w:val="both"/>
+      </w:pPr>
+      <w:r>
+        <w:rPr>
+          <w:b/>
+          <w:bCs/>
+        </w:rPr>
+        <w:t>Tanks</w:t>
+      </w:r>
+      <w:r>
+        <w:t xml:space="preserve"> (</w:t>
+      </w:r>
+      <w:proofErr w:type="spellStart"/>
+      <w:r>
+        <w:t>TankID</w:t>
+      </w:r>
+      <w:proofErr w:type="spellEnd"/>
+      <w:r>
+        <w:t xml:space="preserve">, </w:t>
+      </w:r>
+      <w:proofErr w:type="spellStart"/>
+      <w:r>
+        <w:t>TankVolume</w:t>
+      </w:r>
+      <w:proofErr w:type="spellEnd"/>
+      <w:r>
+        <w:t xml:space="preserve">, </w:t>
+      </w:r>
+      <w:proofErr w:type="spellStart"/>
+      <w:r>
+        <w:t>Is</w:t>
+      </w:r>
+      <w:r>
+        <w:t>Hidden</w:t>
+      </w:r>
+      <w:proofErr w:type="spellEnd"/>
+      <w:r>
+        <w:t>)</w:t>
+      </w:r>
+    </w:p>
+    <w:p>
+      <w:pPr>
+        <w:pStyle w:val="ListParagraph"/>
+        <w:numPr>
+          <w:ilvl w:val="0"/>
+          <w:numId w:val="2"/>
+        </w:numPr>
+        <w:bidi w:val="0"/>
+        <w:jc w:val="both"/>
+      </w:pPr>
+      <w:r>
+        <w:rPr>
+          <w:b/>
+          <w:bCs/>
+        </w:rPr>
+        <w:t>Trips</w:t>
+      </w:r>
+      <w:r>
+        <w:t xml:space="preserve"> (</w:t>
+      </w:r>
+      <w:proofErr w:type="spellStart"/>
+      <w:r>
+        <w:t>TripID</w:t>
+      </w:r>
+      <w:proofErr w:type="spellEnd"/>
+      <w:r>
+        <w:t xml:space="preserve">, </w:t>
+      </w:r>
+      <w:proofErr w:type="spellStart"/>
+      <w:r>
+        <w:t>DriverI</w:t>
+      </w:r>
+      <w:r>
+        <w:t>D</w:t>
+      </w:r>
+      <w:proofErr w:type="spellEnd"/>
+      <w:r>
+        <w:t xml:space="preserve">, </w:t>
+      </w:r>
+      <w:proofErr w:type="spellStart"/>
+      <w:r>
+        <w:t>VehicleID</w:t>
+      </w:r>
+      <w:proofErr w:type="spellEnd"/>
+      <w:r>
+        <w:t xml:space="preserve">, </w:t>
+      </w:r>
+      <w:proofErr w:type="spellStart"/>
+      <w:r>
+        <w:t>outbound</w:t>
+      </w:r>
+      <w:r>
+        <w:t>DistanceID</w:t>
+      </w:r>
+      <w:proofErr w:type="spellEnd"/>
+      <w:r>
+        <w:t>,</w:t>
+      </w:r>
+      <w:r>
+        <w:t xml:space="preserve"> </w:t>
+      </w:r>
+      <w:proofErr w:type="spellStart"/>
+      <w:r>
+        <w:t>in</w:t>
+      </w:r>
+      <w:r>
+        <w:t>boundDistanceID</w:t>
+      </w:r>
+      <w:proofErr w:type="spellEnd"/>
+      <w:r>
+        <w:t>,</w:t>
+      </w:r>
+      <w:r>
+        <w:t xml:space="preserve"> Day, Month, Year</w:t>
+      </w:r>
+      <w:r>
+        <w:t xml:space="preserve">, </w:t>
+      </w:r>
+      <w:proofErr w:type="spellStart"/>
+      <w:r>
+        <w:t>Is</w:t>
+      </w:r>
+      <w:r>
+        <w:t>Hidden</w:t>
+      </w:r>
+      <w:proofErr w:type="spellEnd"/>
+      <w:r>
+        <w:t>)</w:t>
+      </w:r>
+      <w:r>
+        <w:t>*</w:t>
+      </w:r>
+    </w:p>
+    <w:p>
+      <w:pPr>
+        <w:pStyle w:val="ListParagraph"/>
+        <w:numPr>
+          <w:ilvl w:val="0"/>
+          <w:numId w:val="2"/>
+        </w:numPr>
+        <w:bidi w:val="0"/>
+        <w:jc w:val="both"/>
+        <w:rPr>
+          <w:b/>
+          <w:bCs/>
+        </w:rPr>
+      </w:pPr>
+      <w:r>
+        <w:rPr>
+          <w:b/>
+          <w:bCs/>
+        </w:rPr>
+        <w:t>Users</w:t>
+      </w:r>
+      <w:r>
+        <w:t xml:space="preserve"> (</w:t>
+      </w:r>
+      <w:proofErr w:type="spellStart"/>
+      <w:r>
+        <w:t>UserI</w:t>
+      </w:r>
+      <w:r>
+        <w:t>D</w:t>
+      </w:r>
+      <w:proofErr w:type="spellEnd"/>
+      <w:r>
+        <w:t xml:space="preserve">, </w:t>
+      </w:r>
+      <w:proofErr w:type="spellStart"/>
+      <w:r>
+        <w:t>UserFirstName</w:t>
+      </w:r>
+      <w:proofErr w:type="spellEnd"/>
+      <w:r>
+        <w:t xml:space="preserve">, </w:t>
+      </w:r>
+      <w:proofErr w:type="spellStart"/>
+      <w:r>
+        <w:t>UserLastName</w:t>
+      </w:r>
+      <w:proofErr w:type="spellEnd"/>
+      <w:r>
+        <w:t xml:space="preserve">, </w:t>
+      </w:r>
+      <w:proofErr w:type="spellStart"/>
+      <w:r>
+        <w:t>Phone</w:t>
+      </w:r>
+      <w:r>
+        <w:t>Number</w:t>
+      </w:r>
+      <w:proofErr w:type="spellEnd"/>
+      <w:r>
+        <w:t xml:space="preserve">, </w:t>
+      </w:r>
+      <w:r>
+        <w:t>Password</w:t>
+      </w:r>
+      <w:r>
+        <w:t xml:space="preserve">, </w:t>
+      </w:r>
+      <w:proofErr w:type="spellStart"/>
+      <w:r>
+        <w:t>Is</w:t>
+      </w:r>
+      <w:r>
+        <w:t>Hidden</w:t>
+      </w:r>
+      <w:proofErr w:type="spellEnd"/>
+      <w:r>
+        <w:t>)</w:t>
+      </w:r>
+    </w:p>
+    <w:p>
+      <w:pPr>
+        <w:pStyle w:val="ListParagraph"/>
+        <w:numPr>
+          <w:ilvl w:val="0"/>
+          <w:numId w:val="2"/>
+        </w:numPr>
+        <w:bidi w:val="0"/>
+        <w:jc w:val="both"/>
+      </w:pPr>
+      <w:r>
+        <w:rPr>
+          <w:b/>
+          <w:bCs/>
+        </w:rPr>
+        <w:t>Vehicles</w:t>
+      </w:r>
+      <w:r>
+        <w:t xml:space="preserve"> (</w:t>
+      </w:r>
+      <w:proofErr w:type="spellStart"/>
+      <w:r>
+        <w:t>VehicleID</w:t>
+      </w:r>
+      <w:proofErr w:type="spellEnd"/>
+      <w:r>
+        <w:t xml:space="preserve">, </w:t>
+      </w:r>
+      <w:proofErr w:type="spellStart"/>
+      <w:r>
+        <w:t>VehicleCode</w:t>
+      </w:r>
+      <w:proofErr w:type="spellEnd"/>
+      <w:r>
+        <w:t xml:space="preserve">, </w:t>
+      </w:r>
+      <w:proofErr w:type="spellStart"/>
+      <w:r>
+        <w:t>VehiclePlate</w:t>
+      </w:r>
+      <w:proofErr w:type="spellEnd"/>
+      <w:r>
+        <w:t xml:space="preserve">, </w:t>
+      </w:r>
+      <w:proofErr w:type="spellStart"/>
+      <w:r>
+        <w:t>VehicleCard</w:t>
+      </w:r>
+      <w:proofErr w:type="spellEnd"/>
+      <w:r>
+        <w:t xml:space="preserve">, </w:t>
+      </w:r>
+      <w:proofErr w:type="spellStart"/>
+      <w:r>
+        <w:t>VehiclePhone</w:t>
+      </w:r>
+      <w:proofErr w:type="spellEnd"/>
+      <w:r>
+        <w:t xml:space="preserve">, </w:t>
+      </w:r>
+      <w:proofErr w:type="spellStart"/>
+      <w:r>
+        <w:t>TrailerPlate</w:t>
+      </w:r>
+      <w:proofErr w:type="spellEnd"/>
+      <w:r>
+        <w:t xml:space="preserve">, </w:t>
+      </w:r>
+      <w:proofErr w:type="spellStart"/>
+      <w:r>
+        <w:t>Is</w:t>
+      </w:r>
+      <w:bookmarkStart w:id="0" w:name="_GoBack"/>
+      <w:r>
+        <w:t>Hidden</w:t>
+      </w:r>
+      <w:bookmarkEnd w:id="0"/>
+      <w:proofErr w:type="spellEnd"/>
+      <w:r>
+        <w:t>)</w:t>
+      </w:r>
+    </w:p>
+    <w:p>
+      <w:pPr>
+        <w:pStyle w:val="ListParagraph"/>
+        <w:numPr>
+          <w:ilvl w:val="0"/>
+          <w:numId w:val="2"/>
+        </w:numPr>
+        <w:bidi w:val="0"/>
+        <w:jc w:val="both"/>
+      </w:pPr>
+      <w:r>
+        <w:rPr>
+          <w:b/>
+          <w:bCs/>
+        </w:rPr>
+        <w:t>Warehouse</w:t>
+      </w:r>
+      <w:r>
+        <w:rPr>
+          <w:b/>
+          <w:bCs/>
+        </w:rPr>
+        <w:t>s</w:t>
+      </w:r>
+      <w:r>
+        <w:t xml:space="preserve"> (</w:t>
+      </w:r>
+      <w:proofErr w:type="spellStart"/>
+      <w:r>
+        <w:t>WarehouseID</w:t>
+      </w:r>
+      <w:proofErr w:type="spellEnd"/>
+      <w:r>
+        <w:t xml:space="preserve">, </w:t>
+      </w:r>
+      <w:proofErr w:type="spellStart"/>
+      <w:r>
+        <w:t>Warehouse</w:t>
+      </w:r>
+      <w:r>
+        <w:t>Name</w:t>
+      </w:r>
+      <w:proofErr w:type="spellEnd"/>
+      <w:r>
+        <w:t xml:space="preserve">, </w:t>
+      </w:r>
+      <w:proofErr w:type="spellStart"/>
+      <w:r>
+        <w:t>CompanyID</w:t>
+      </w:r>
+      <w:proofErr w:type="spellEnd"/>
+      <w:r>
+        <w:t xml:space="preserve">, </w:t>
+      </w:r>
+      <w:proofErr w:type="spellStart"/>
+      <w:r>
+        <w:t>Is</w:t>
+      </w:r>
+      <w:r>
+        <w:t>Hidden</w:t>
+      </w:r>
+      <w:proofErr w:type="spellEnd"/>
+      <w:r>
+        <w:t>)</w:t>
+      </w:r>
+    </w:p>
+    <w:p>
+      <w:pPr>
+        <w:pStyle w:val="ListParagraph"/>
+        <w:numPr>
+          <w:ilvl w:val="0"/>
+          <w:numId w:val="2"/>
+        </w:numPr>
+        <w:bidi w:val="0"/>
+        <w:jc w:val="both"/>
+      </w:pPr>
+      <w:r>
+        <w:rPr>
+          <w:b/>
+          <w:bCs/>
+        </w:rPr>
+        <w:t>Withdrawals</w:t>
+      </w:r>
+      <w:r>
+        <w:t xml:space="preserve"> (</w:t>
+      </w:r>
+      <w:proofErr w:type="spellStart"/>
+      <w:r>
+        <w:t>WithdrawalID</w:t>
+      </w:r>
+      <w:proofErr w:type="spellEnd"/>
+      <w:r>
+        <w:t xml:space="preserve">, </w:t>
+      </w:r>
+      <w:proofErr w:type="spellStart"/>
+      <w:r>
+        <w:t>QuotaID</w:t>
+      </w:r>
+      <w:proofErr w:type="spellEnd"/>
+      <w:r>
+        <w:t xml:space="preserve">, </w:t>
+      </w:r>
+      <w:proofErr w:type="spellStart"/>
+      <w:r>
+        <w:t>StationID</w:t>
+      </w:r>
+      <w:proofErr w:type="spellEnd"/>
+      <w:r>
+        <w:t xml:space="preserve">, </w:t>
+      </w:r>
+      <w:proofErr w:type="spellStart"/>
+      <w:r>
+        <w:t>WithdrawalAmount</w:t>
+      </w:r>
+      <w:proofErr w:type="spellEnd"/>
+      <w:r>
+        <w:t>, Day, Month, Year</w:t>
+      </w:r>
+      <w:r>
+        <w:t xml:space="preserve">, </w:t>
+      </w:r>
+      <w:proofErr w:type="spellStart"/>
+      <w:r>
+        <w:t>Is</w:t>
+      </w:r>
+      <w:r>
+        <w:t>Hidden</w:t>
+      </w:r>
+      <w:proofErr w:type="spellEnd"/>
+      <w:r>
+        <w:t>)</w:t>
+      </w:r>
+      <w:r>
+        <w:t>*</w:t>
+      </w:r>
+    </w:p>
+    <w:p>
+      <w:pPr>
+        <w:pStyle w:val="Heading2"/>
+        <w:bidi w:val="0"/>
+        <w:ind w:left="360"/>
+        <w:jc w:val="both"/>
+      </w:pPr>
+      <w:r>
+        <w:t>Relations:</w:t>
+      </w:r>
+    </w:p>
+    <w:p>
+      <w:pPr>
+        <w:pStyle w:val="ListParagraph"/>
+        <w:numPr>
+          <w:ilvl w:val="0"/>
+          <w:numId w:val="2"/>
+        </w:numPr>
+        <w:bidi w:val="0"/>
+        <w:jc w:val="both"/>
+      </w:pPr>
+      <w:r>
+        <w:rPr>
+          <w:b/>
+          <w:bCs/>
+        </w:rPr>
+        <w:t xml:space="preserve">Stations </w:t>
+      </w:r>
+      <w:r>
+        <w:rPr>
+          <w:b/>
+          <w:bCs/>
+        </w:rPr>
+        <w:t>–</w:t>
+      </w:r>
+      <w:r>
+        <w:rPr>
+          <w:b/>
+          <w:bCs/>
+        </w:rPr>
+        <w:t xml:space="preserve"> Sectors</w:t>
+      </w:r>
+      <w:r>
+        <w:t xml:space="preserve">: </w:t>
+      </w:r>
+      <w:r>
+        <w:t>(</w:t>
+      </w:r>
+      <w:proofErr w:type="spellStart"/>
+      <w:r>
+        <w:t>Station_SectorID</w:t>
+      </w:r>
+      <w:proofErr w:type="spellEnd"/>
+      <w:r>
+        <w:t xml:space="preserve">, </w:t>
+      </w:r>
+      <w:proofErr w:type="spellStart"/>
+      <w:r>
+        <w:t>StationID</w:t>
+      </w:r>
+      <w:proofErr w:type="spellEnd"/>
+      <w:r>
+        <w:t xml:space="preserve">, </w:t>
+      </w:r>
+      <w:proofErr w:type="spellStart"/>
+      <w:r>
+        <w:t>SectorID</w:t>
+      </w:r>
+      <w:proofErr w:type="spellEnd"/>
+      <w:r>
+        <w:t>)</w:t>
+      </w:r>
+    </w:p>
+    <w:p>
+      <w:pPr>
+        <w:pStyle w:val="ListParagraph"/>
+        <w:numPr>
+          <w:ilvl w:val="0"/>
+          <w:numId w:val="2"/>
+        </w:numPr>
+        <w:bidi w:val="0"/>
+        <w:jc w:val="both"/>
+      </w:pPr>
+      <w:r>
+        <w:rPr>
+          <w:b/>
+          <w:bCs/>
+        </w:rPr>
+        <w:t>Warehouse</w:t>
+      </w:r>
+      <w:r>
+        <w:rPr>
+          <w:b/>
+          <w:bCs/>
+        </w:rPr>
+        <w:t>s</w:t>
+      </w:r>
+      <w:r>
+        <w:rPr>
+          <w:b/>
+          <w:bCs/>
+        </w:rPr>
+        <w:t xml:space="preserve"> – Sectors</w:t>
+      </w:r>
+      <w:r>
+        <w:t xml:space="preserve">: </w:t>
+      </w:r>
+      <w:r>
+        <w:t>(</w:t>
+      </w:r>
+      <w:proofErr w:type="spellStart"/>
+      <w:r>
+        <w:t>Warehouse</w:t>
+      </w:r>
+      <w:r>
+        <w:t>_SectorID</w:t>
+      </w:r>
+      <w:proofErr w:type="spellEnd"/>
+      <w:r>
+        <w:t>,</w:t>
+      </w:r>
+      <w:r>
+        <w:t xml:space="preserve"> </w:t>
+      </w:r>
+      <w:proofErr w:type="spellStart"/>
+      <w:r>
+        <w:t>Warehouse</w:t>
+      </w:r>
+      <w:r>
+        <w:t>ID</w:t>
+      </w:r>
+      <w:proofErr w:type="spellEnd"/>
+      <w:r>
+        <w:t xml:space="preserve">, </w:t>
+      </w:r>
+      <w:proofErr w:type="spellStart"/>
+      <w:r>
+        <w:t>SectorID</w:t>
+      </w:r>
+      <w:proofErr w:type="spellEnd"/>
+      <w:r>
+        <w:t>)</w:t>
+      </w:r>
+    </w:p>
+    <w:p>
+      <w:pPr>
+        <w:pStyle w:val="ListParagraph"/>
+        <w:numPr>
+          <w:ilvl w:val="0"/>
+          <w:numId w:val="2"/>
+        </w:numPr>
+        <w:bidi w:val="0"/>
+        <w:jc w:val="both"/>
+      </w:pPr>
+      <w:r>
+        <w:rPr>
+          <w:b/>
+          <w:bCs/>
+        </w:rPr>
+        <w:t>Stations – Products</w:t>
+      </w:r>
+      <w:r>
+        <w:t xml:space="preserve">: </w:t>
+      </w:r>
+      <w:r>
+        <w:t>(</w:t>
+      </w:r>
+      <w:proofErr w:type="spellStart"/>
+      <w:r>
+        <w:t>Station_ProductID</w:t>
+      </w:r>
+      <w:proofErr w:type="spellEnd"/>
+      <w:r>
+        <w:t>,</w:t>
+      </w:r>
+      <w:r>
+        <w:t xml:space="preserve"> </w:t>
+      </w:r>
+      <w:proofErr w:type="spellStart"/>
+      <w:r>
+        <w:t>StationID</w:t>
+      </w:r>
+      <w:proofErr w:type="spellEnd"/>
+      <w:r>
+        <w:t xml:space="preserve">, </w:t>
+      </w:r>
+      <w:proofErr w:type="spellStart"/>
+      <w:r>
         <w:t>ProductID</w:t>
       </w:r>
       <w:proofErr w:type="spellEnd"/>
       <w:r>
-        <w:t>, Product)</w:t>
+        <w:t>)</w:t>
       </w:r>
     </w:p>
     <w:p>
@@ -747,901 +1737,239 @@
           <w:b/>
           <w:bCs/>
         </w:rPr>
-        <w:t>Quota</w:t>
+        <w:t>Warehouse</w:t>
+      </w:r>
+      <w:r>
+        <w:rPr>
+          <w:b/>
+          <w:bCs/>
+        </w:rPr>
+        <w:t>s – Products</w:t>
+      </w:r>
+      <w:r>
+        <w:t>:</w:t>
+      </w:r>
+      <w:r>
+        <w:t xml:space="preserve"> </w:t>
+      </w:r>
+      <w:r>
+        <w:t>(</w:t>
+      </w:r>
+      <w:proofErr w:type="spellStart"/>
+      <w:r>
+        <w:t>Warehouse</w:t>
+      </w:r>
+      <w:r>
+        <w:t>_ProductID</w:t>
+      </w:r>
+      <w:proofErr w:type="spellEnd"/>
+      <w:r>
+        <w:t>,</w:t>
+      </w:r>
+      <w:r>
+        <w:t xml:space="preserve"> </w:t>
+      </w:r>
+      <w:proofErr w:type="spellStart"/>
+      <w:r>
+        <w:t>Warehouse</w:t>
+      </w:r>
+      <w:r>
+        <w:t>ID</w:t>
+      </w:r>
+      <w:proofErr w:type="spellEnd"/>
+      <w:r>
+        <w:t xml:space="preserve">, </w:t>
+      </w:r>
+      <w:proofErr w:type="spellStart"/>
+      <w:r>
+        <w:t>ProductID</w:t>
+      </w:r>
+      <w:proofErr w:type="spellEnd"/>
+      <w:r>
+        <w:t>)</w:t>
+      </w:r>
+    </w:p>
+    <w:p>
+      <w:pPr>
+        <w:pStyle w:val="ListParagraph"/>
+        <w:numPr>
+          <w:ilvl w:val="0"/>
+          <w:numId w:val="2"/>
+        </w:numPr>
+        <w:bidi w:val="0"/>
+        <w:jc w:val="both"/>
+      </w:pPr>
+      <w:r>
+        <w:rPr>
+          <w:b/>
+          <w:bCs/>
+        </w:rPr>
+        <w:t xml:space="preserve">Stations </w:t>
+      </w:r>
+      <w:r>
+        <w:rPr>
+          <w:b/>
+          <w:bCs/>
+        </w:rPr>
+        <w:t xml:space="preserve">– </w:t>
+      </w:r>
+      <w:r>
+        <w:rPr>
+          <w:b/>
+          <w:bCs/>
+        </w:rPr>
+        <w:t>Warehouse</w:t>
+      </w:r>
+      <w:r>
+        <w:rPr>
+          <w:b/>
+          <w:bCs/>
+        </w:rPr>
+        <w:t>s</w:t>
+      </w:r>
+      <w:r>
+        <w:t>: (</w:t>
+      </w:r>
+      <w:proofErr w:type="spellStart"/>
+      <w:r>
+        <w:t>S</w:t>
+      </w:r>
+      <w:r>
+        <w:t>tation</w:t>
+      </w:r>
+      <w:r>
+        <w:t>_</w:t>
+      </w:r>
+      <w:r>
+        <w:t>Warehouse</w:t>
+      </w:r>
+      <w:r>
+        <w:t>ID</w:t>
+      </w:r>
+      <w:proofErr w:type="spellEnd"/>
+      <w:r>
+        <w:t xml:space="preserve">, </w:t>
+      </w:r>
+      <w:proofErr w:type="spellStart"/>
+      <w:r>
+        <w:t>StationID</w:t>
+      </w:r>
+      <w:proofErr w:type="spellEnd"/>
+      <w:r>
+        <w:t xml:space="preserve">, </w:t>
+      </w:r>
+      <w:proofErr w:type="spellStart"/>
+      <w:r>
+        <w:t>Warehouse</w:t>
+      </w:r>
+      <w:r>
+        <w:t>ID</w:t>
+      </w:r>
+      <w:proofErr w:type="spellEnd"/>
+      <w:r>
+        <w:t>)</w:t>
+      </w:r>
+    </w:p>
+    <w:p>
+      <w:pPr>
+        <w:pStyle w:val="ListParagraph"/>
+        <w:numPr>
+          <w:ilvl w:val="0"/>
+          <w:numId w:val="2"/>
+        </w:numPr>
+        <w:bidi w:val="0"/>
+        <w:jc w:val="both"/>
+      </w:pPr>
+      <w:r>
+        <w:rPr>
+          <w:b/>
+          <w:bCs/>
+        </w:rPr>
+        <w:t>Tanks – (Stations – Products)</w:t>
+      </w:r>
+      <w:r>
+        <w:t>:</w:t>
+      </w:r>
+      <w:r>
+        <w:t xml:space="preserve"> </w:t>
+      </w:r>
+      <w:r>
+        <w:t>(</w:t>
+      </w:r>
+      <w:proofErr w:type="spellStart"/>
+      <w:r>
+        <w:t>TankID</w:t>
+      </w:r>
+      <w:proofErr w:type="spellEnd"/>
+      <w:r>
+        <w:t xml:space="preserve">, </w:t>
+      </w:r>
+      <w:proofErr w:type="spellStart"/>
+      <w:r>
+        <w:t>Station</w:t>
+      </w:r>
+      <w:r>
+        <w:t>_ProductID</w:t>
+      </w:r>
+      <w:proofErr w:type="spellEnd"/>
+      <w:r>
+        <w:t>)</w:t>
+      </w:r>
+    </w:p>
+    <w:p>
+      <w:pPr>
+        <w:pStyle w:val="ListParagraph"/>
+        <w:numPr>
+          <w:ilvl w:val="0"/>
+          <w:numId w:val="2"/>
+        </w:numPr>
+        <w:bidi w:val="0"/>
+        <w:jc w:val="both"/>
+      </w:pPr>
+      <w:r>
+        <w:rPr>
+          <w:b/>
+          <w:bCs/>
+        </w:rPr>
+        <w:t>Companies</w:t>
+      </w:r>
+      <w:r>
+        <w:rPr>
+          <w:b/>
+          <w:bCs/>
+        </w:rPr>
+        <w:t xml:space="preserve"> </w:t>
+      </w:r>
+      <w:r>
+        <w:rPr>
+          <w:b/>
+          <w:bCs/>
+        </w:rPr>
+        <w:t>–</w:t>
+      </w:r>
+      <w:r>
+        <w:rPr>
+          <w:b/>
+          <w:bCs/>
+        </w:rPr>
+        <w:t xml:space="preserve"> Warehouses</w:t>
+      </w:r>
+      <w:r>
+        <w:rPr>
+          <w:b/>
+          <w:bCs/>
+        </w:rPr>
+        <w:t>:</w:t>
       </w:r>
       <w:r>
         <w:t xml:space="preserve"> (</w:t>
       </w:r>
       <w:proofErr w:type="spellStart"/>
       <w:r>
-        <w:t>QuotaID</w:t>
-      </w:r>
-      <w:proofErr w:type="spellEnd"/>
-      <w:r>
-        <w:t xml:space="preserve">, </w:t>
-      </w:r>
-      <w:proofErr w:type="spellStart"/>
-      <w:r>
-        <w:t>Warehouse_ProductID</w:t>
-      </w:r>
-      <w:proofErr w:type="spellEnd"/>
-      <w:r>
-        <w:t>, Quota , Month)</w:t>
-      </w:r>
-    </w:p>
-    <w:p>
-      <w:pPr>
-        <w:pStyle w:val="ListParagraph"/>
-        <w:numPr>
-          <w:ilvl w:val="0"/>
-          <w:numId w:val="2"/>
-        </w:numPr>
-        <w:bidi w:val="0"/>
-        <w:jc w:val="both"/>
-      </w:pPr>
-      <w:r>
-        <w:rPr>
-          <w:b/>
-          <w:bCs/>
-        </w:rPr>
-        <w:t>Sales</w:t>
-      </w:r>
-      <w:r>
-        <w:t xml:space="preserve"> (</w:t>
-      </w:r>
-      <w:proofErr w:type="spellStart"/>
-      <w:r>
-        <w:t>SaleID</w:t>
-      </w:r>
-      <w:proofErr w:type="spellEnd"/>
-      <w:r>
-        <w:t xml:space="preserve">, </w:t>
-      </w:r>
-      <w:proofErr w:type="spellStart"/>
-      <w:r>
-        <w:t>Stati</w:t>
-      </w:r>
-      <w:r>
-        <w:t>on_ProductID</w:t>
-      </w:r>
-      <w:proofErr w:type="spellEnd"/>
-      <w:r>
-        <w:t xml:space="preserve">, </w:t>
-      </w:r>
-      <w:proofErr w:type="spellStart"/>
-      <w:r>
-        <w:t>SalesAmount</w:t>
-      </w:r>
-      <w:proofErr w:type="spellEnd"/>
-      <w:r>
-        <w:t>)</w:t>
-      </w:r>
-      <w:r>
-        <w:t>*</w:t>
-      </w:r>
-    </w:p>
-    <w:p>
-      <w:pPr>
-        <w:pStyle w:val="ListParagraph"/>
-        <w:numPr>
-          <w:ilvl w:val="0"/>
-          <w:numId w:val="2"/>
-        </w:numPr>
-        <w:bidi w:val="0"/>
-        <w:jc w:val="both"/>
-      </w:pPr>
-      <w:r>
-        <w:rPr>
-          <w:b/>
-          <w:bCs/>
-        </w:rPr>
-        <w:t>Sectors</w:t>
-      </w:r>
-      <w:r>
-        <w:t xml:space="preserve"> (</w:t>
-      </w:r>
-      <w:proofErr w:type="spellStart"/>
-      <w:r>
-        <w:t>SectorID</w:t>
-      </w:r>
-      <w:proofErr w:type="spellEnd"/>
-      <w:r>
-        <w:t>, Sector)</w:t>
-      </w:r>
-    </w:p>
-    <w:p>
-      <w:pPr>
-        <w:pStyle w:val="ListParagraph"/>
-        <w:numPr>
-          <w:ilvl w:val="0"/>
-          <w:numId w:val="2"/>
-        </w:numPr>
-        <w:bidi w:val="0"/>
-        <w:jc w:val="both"/>
-      </w:pPr>
-      <w:r>
-        <w:rPr>
-          <w:b/>
-          <w:bCs/>
-        </w:rPr>
-        <w:t>Stations</w:t>
-      </w:r>
-      <w:r>
-        <w:t xml:space="preserve"> (</w:t>
-      </w:r>
-      <w:proofErr w:type="spellStart"/>
-      <w:r>
-        <w:t>StationID</w:t>
-      </w:r>
-      <w:proofErr w:type="spellEnd"/>
-      <w:r>
-        <w:t xml:space="preserve">, Station, </w:t>
-      </w:r>
-      <w:proofErr w:type="spellStart"/>
-      <w:r>
-        <w:t>AgentID</w:t>
-      </w:r>
-      <w:proofErr w:type="spellEnd"/>
-      <w:r>
-        <w:t>)</w:t>
-      </w:r>
-    </w:p>
-    <w:p>
-      <w:pPr>
-        <w:pStyle w:val="ListParagraph"/>
-        <w:numPr>
-          <w:ilvl w:val="0"/>
-          <w:numId w:val="2"/>
-        </w:numPr>
-        <w:bidi w:val="0"/>
-        <w:jc w:val="both"/>
-      </w:pPr>
-      <w:r>
-        <w:rPr>
-          <w:b/>
-          <w:bCs/>
-        </w:rPr>
-        <w:t>Tanks</w:t>
-      </w:r>
-      <w:r>
-        <w:t xml:space="preserve"> (</w:t>
-      </w:r>
-      <w:proofErr w:type="spellStart"/>
-      <w:r>
-        <w:t>TankID</w:t>
-      </w:r>
-      <w:proofErr w:type="spellEnd"/>
-      <w:r>
-        <w:t xml:space="preserve">, </w:t>
-      </w:r>
-      <w:proofErr w:type="spellStart"/>
-      <w:r>
-        <w:t>TankVolume</w:t>
-      </w:r>
-      <w:proofErr w:type="spellEnd"/>
-      <w:r>
-        <w:t>)</w:t>
-      </w:r>
-    </w:p>
-    <w:p>
-      <w:pPr>
-        <w:pStyle w:val="ListParagraph"/>
-        <w:numPr>
-          <w:ilvl w:val="0"/>
-          <w:numId w:val="2"/>
-        </w:numPr>
-        <w:bidi w:val="0"/>
-        <w:jc w:val="both"/>
-      </w:pPr>
-      <w:r>
-        <w:rPr>
-          <w:b/>
-          <w:bCs/>
-        </w:rPr>
-        <w:t>Trips</w:t>
-      </w:r>
-      <w:r>
-        <w:t xml:space="preserve"> (</w:t>
-      </w:r>
-      <w:proofErr w:type="spellStart"/>
-      <w:r>
-        <w:t>TripID</w:t>
-      </w:r>
-      <w:proofErr w:type="spellEnd"/>
-      <w:r>
-        <w:t xml:space="preserve">, </w:t>
-      </w:r>
-      <w:proofErr w:type="spellStart"/>
-      <w:r>
-        <w:t>DriverI</w:t>
-      </w:r>
-      <w:r>
-        <w:t>D</w:t>
-      </w:r>
-      <w:proofErr w:type="spellEnd"/>
-      <w:r>
-        <w:t xml:space="preserve">, </w:t>
-      </w:r>
-      <w:proofErr w:type="spellStart"/>
-      <w:r>
-        <w:t>VehicleID</w:t>
-      </w:r>
-      <w:proofErr w:type="spellEnd"/>
-      <w:r>
-        <w:t xml:space="preserve">, </w:t>
-      </w:r>
-      <w:proofErr w:type="spellStart"/>
-      <w:r>
-        <w:t>DistanceID</w:t>
-      </w:r>
-      <w:proofErr w:type="spellEnd"/>
-      <w:r>
-        <w:t>)</w:t>
-      </w:r>
-      <w:r>
-        <w:t>*</w:t>
-      </w:r>
-    </w:p>
-    <w:p>
-      <w:pPr>
-        <w:pStyle w:val="ListParagraph"/>
-        <w:numPr>
-          <w:ilvl w:val="0"/>
-          <w:numId w:val="2"/>
-        </w:numPr>
-        <w:bidi w:val="0"/>
-        <w:jc w:val="both"/>
-        <w:rPr>
-          <w:b/>
-          <w:bCs/>
-        </w:rPr>
-      </w:pPr>
-      <w:r>
-        <w:rPr>
-          <w:b/>
-          <w:bCs/>
-        </w:rPr>
-        <w:t>Users</w:t>
-      </w:r>
-      <w:r>
-        <w:t xml:space="preserve"> (</w:t>
-      </w:r>
-      <w:proofErr w:type="spellStart"/>
-      <w:r>
-        <w:t>UserID</w:t>
-      </w:r>
-      <w:proofErr w:type="spellEnd"/>
-      <w:r>
-        <w:t xml:space="preserve">, </w:t>
-      </w:r>
-      <w:proofErr w:type="spellStart"/>
-      <w:r>
-        <w:t>UserFirstName</w:t>
-      </w:r>
-      <w:proofErr w:type="spellEnd"/>
-      <w:r>
-        <w:t xml:space="preserve">, </w:t>
-      </w:r>
-      <w:proofErr w:type="spellStart"/>
-      <w:r>
-        <w:t>UserLastName</w:t>
-      </w:r>
-      <w:proofErr w:type="spellEnd"/>
-      <w:r>
-        <w:t>, Password, Phone)</w:t>
-      </w:r>
-    </w:p>
-    <w:p>
-      <w:pPr>
-        <w:pStyle w:val="ListParagraph"/>
-        <w:numPr>
-          <w:ilvl w:val="0"/>
-          <w:numId w:val="2"/>
-        </w:numPr>
-        <w:bidi w:val="0"/>
-        <w:jc w:val="both"/>
-      </w:pPr>
-      <w:r>
-        <w:rPr>
-          <w:b/>
-          <w:bCs/>
-        </w:rPr>
-        <w:t>Vehicles</w:t>
-      </w:r>
-      <w:r>
-        <w:t xml:space="preserve"> (</w:t>
-      </w:r>
-      <w:proofErr w:type="spellStart"/>
-      <w:r>
-        <w:t>VehicleID</w:t>
-      </w:r>
-      <w:proofErr w:type="spellEnd"/>
-      <w:r>
-        <w:t xml:space="preserve">, </w:t>
-      </w:r>
-      <w:proofErr w:type="spellStart"/>
-      <w:r>
-        <w:t>VehicleCode</w:t>
-      </w:r>
-      <w:proofErr w:type="spellEnd"/>
-      <w:r>
-        <w:t xml:space="preserve">, </w:t>
-      </w:r>
-      <w:proofErr w:type="spellStart"/>
-      <w:r>
-        <w:t>VehiclePlate</w:t>
-      </w:r>
-      <w:proofErr w:type="spellEnd"/>
-      <w:r>
-        <w:t xml:space="preserve">, </w:t>
-      </w:r>
-      <w:proofErr w:type="spellStart"/>
-      <w:r>
-        <w:t>VehicleCard</w:t>
-      </w:r>
-      <w:proofErr w:type="spellEnd"/>
-      <w:r>
-        <w:t xml:space="preserve">, </w:t>
-      </w:r>
-      <w:proofErr w:type="spellStart"/>
-      <w:r>
-        <w:t>VehiclePhone</w:t>
-      </w:r>
-      <w:proofErr w:type="spellEnd"/>
-      <w:r>
-        <w:t xml:space="preserve">, </w:t>
-      </w:r>
-      <w:proofErr w:type="spellStart"/>
-      <w:r>
-        <w:t>TrailerPlate</w:t>
-      </w:r>
-      <w:proofErr w:type="spellEnd"/>
-      <w:r>
-        <w:t>)</w:t>
-      </w:r>
-    </w:p>
-    <w:p>
-      <w:pPr>
-        <w:pStyle w:val="ListParagraph"/>
-        <w:numPr>
-          <w:ilvl w:val="0"/>
-          <w:numId w:val="2"/>
-        </w:numPr>
-        <w:bidi w:val="0"/>
-        <w:jc w:val="both"/>
-      </w:pPr>
-      <w:r>
-        <w:rPr>
-          <w:b/>
-          <w:bCs/>
-        </w:rPr>
-        <w:t>Warehouse</w:t>
-      </w:r>
-      <w:r>
-        <w:rPr>
-          <w:b/>
-          <w:bCs/>
-        </w:rPr>
-        <w:t>s</w:t>
-      </w:r>
-      <w:r>
-        <w:t xml:space="preserve"> (</w:t>
-      </w:r>
-      <w:proofErr w:type="spellStart"/>
-      <w:r>
-        <w:t>WarehouseID</w:t>
-      </w:r>
-      <w:proofErr w:type="spellEnd"/>
-      <w:r>
-        <w:t xml:space="preserve">, Warehouse, </w:t>
-      </w:r>
-      <w:proofErr w:type="spellStart"/>
-      <w:r>
-        <w:t>CompanyID</w:t>
-      </w:r>
-      <w:proofErr w:type="spellEnd"/>
-      <w:r>
-        <w:t>)</w:t>
-      </w:r>
-    </w:p>
-    <w:p>
-      <w:pPr>
-        <w:pStyle w:val="ListParagraph"/>
-        <w:numPr>
-          <w:ilvl w:val="0"/>
-          <w:numId w:val="2"/>
-        </w:numPr>
-        <w:bidi w:val="0"/>
-        <w:jc w:val="both"/>
-      </w:pPr>
-      <w:r>
-        <w:rPr>
-          <w:b/>
-          <w:bCs/>
-        </w:rPr>
-        <w:t>Withdrawals</w:t>
-      </w:r>
-      <w:r>
-        <w:t xml:space="preserve"> (</w:t>
-      </w:r>
-      <w:proofErr w:type="spellStart"/>
-      <w:r>
-        <w:t>WithdrawalID</w:t>
-      </w:r>
-      <w:proofErr w:type="spellEnd"/>
-      <w:r>
-        <w:t xml:space="preserve">, </w:t>
-      </w:r>
-      <w:proofErr w:type="spellStart"/>
-      <w:r>
-        <w:t>QuotaID</w:t>
-      </w:r>
-      <w:proofErr w:type="spellEnd"/>
-      <w:r>
-        <w:t xml:space="preserve">, </w:t>
-      </w:r>
-      <w:proofErr w:type="spellStart"/>
-      <w:r>
-        <w:t>StationID</w:t>
-      </w:r>
-      <w:proofErr w:type="spellEnd"/>
-      <w:r>
-        <w:t xml:space="preserve">, </w:t>
-      </w:r>
-      <w:proofErr w:type="spellStart"/>
-      <w:r>
-        <w:t>WithdrawalAmount</w:t>
-      </w:r>
-      <w:proofErr w:type="spellEnd"/>
-      <w:r>
-        <w:t>)</w:t>
-      </w:r>
-      <w:r>
-        <w:t>*</w:t>
-      </w:r>
-    </w:p>
-    <w:p>
-      <w:pPr>
-        <w:pStyle w:val="Heading2"/>
-        <w:bidi w:val="0"/>
-        <w:ind w:left="360"/>
-        <w:jc w:val="both"/>
-      </w:pPr>
-      <w:r>
-        <w:t>Relations:</w:t>
-      </w:r>
-    </w:p>
-    <w:p>
-      <w:pPr>
-        <w:pStyle w:val="ListParagraph"/>
-        <w:numPr>
-          <w:ilvl w:val="0"/>
-          <w:numId w:val="2"/>
-        </w:numPr>
-        <w:bidi w:val="0"/>
-        <w:jc w:val="both"/>
-      </w:pPr>
-      <w:r>
-        <w:rPr>
-          <w:b/>
-          <w:bCs/>
-        </w:rPr>
-        <w:t xml:space="preserve">Stations </w:t>
-      </w:r>
-      <w:r>
-        <w:rPr>
-          <w:b/>
-          <w:bCs/>
-        </w:rPr>
-        <w:t>–</w:t>
-      </w:r>
-      <w:r>
-        <w:rPr>
-          <w:b/>
-          <w:bCs/>
-        </w:rPr>
-        <w:t xml:space="preserve"> Sectors</w:t>
-      </w:r>
-      <w:r>
-        <w:t xml:space="preserve">: </w:t>
-      </w:r>
-      <w:r>
-        <w:t>(</w:t>
-      </w:r>
-      <w:proofErr w:type="spellStart"/>
-      <w:r>
-        <w:t>Station_SectorID</w:t>
-      </w:r>
-      <w:proofErr w:type="spellEnd"/>
-      <w:r>
-        <w:t xml:space="preserve">, </w:t>
-      </w:r>
-      <w:proofErr w:type="spellStart"/>
-      <w:r>
-        <w:t>StationID</w:t>
-      </w:r>
-      <w:proofErr w:type="spellEnd"/>
-      <w:r>
-        <w:t xml:space="preserve">, </w:t>
-      </w:r>
-      <w:proofErr w:type="spellStart"/>
-      <w:r>
-        <w:t>SectorID</w:t>
-      </w:r>
-      <w:proofErr w:type="spellEnd"/>
-      <w:r>
-        <w:t>)</w:t>
-      </w:r>
-    </w:p>
-    <w:p>
-      <w:pPr>
-        <w:pStyle w:val="ListParagraph"/>
-        <w:numPr>
-          <w:ilvl w:val="0"/>
-          <w:numId w:val="2"/>
-        </w:numPr>
-        <w:bidi w:val="0"/>
-        <w:jc w:val="both"/>
-      </w:pPr>
-      <w:r>
-        <w:rPr>
-          <w:b/>
-          <w:bCs/>
-        </w:rPr>
-        <w:t>Warehouse</w:t>
-      </w:r>
-      <w:r>
-        <w:rPr>
-          <w:b/>
-          <w:bCs/>
-        </w:rPr>
-        <w:t>s</w:t>
-      </w:r>
-      <w:r>
-        <w:rPr>
-          <w:b/>
-          <w:bCs/>
-        </w:rPr>
-        <w:t xml:space="preserve"> – Sectors</w:t>
-      </w:r>
-      <w:r>
-        <w:t xml:space="preserve">: </w:t>
-      </w:r>
-      <w:r>
-        <w:t>(</w:t>
-      </w:r>
-      <w:proofErr w:type="spellStart"/>
-      <w:r>
-        <w:t>Warehouse</w:t>
-      </w:r>
-      <w:r>
-        <w:t>_SectorID</w:t>
-      </w:r>
-      <w:proofErr w:type="spellEnd"/>
-      <w:r>
-        <w:t>,</w:t>
-      </w:r>
-      <w:r>
-        <w:t xml:space="preserve"> </w:t>
-      </w:r>
-      <w:proofErr w:type="spellStart"/>
-      <w:r>
-        <w:t>Warehouse</w:t>
-      </w:r>
-      <w:r>
-        <w:t>ID</w:t>
-      </w:r>
-      <w:proofErr w:type="spellEnd"/>
-      <w:r>
-        <w:t xml:space="preserve">, </w:t>
-      </w:r>
-      <w:proofErr w:type="spellStart"/>
-      <w:r>
-        <w:t>SectorID</w:t>
-      </w:r>
-      <w:proofErr w:type="spellEnd"/>
-      <w:r>
-        <w:t>)</w:t>
-      </w:r>
-    </w:p>
-    <w:p>
-      <w:pPr>
-        <w:pStyle w:val="ListParagraph"/>
-        <w:numPr>
-          <w:ilvl w:val="0"/>
-          <w:numId w:val="2"/>
-        </w:numPr>
-        <w:bidi w:val="0"/>
-        <w:jc w:val="both"/>
-      </w:pPr>
-      <w:bookmarkStart w:id="0" w:name="_GoBack"/>
-      <w:bookmarkEnd w:id="0"/>
-      <w:r>
-        <w:rPr>
-          <w:b/>
-          <w:bCs/>
-        </w:rPr>
-        <w:t>Stations – Products</w:t>
-      </w:r>
-      <w:r>
-        <w:t xml:space="preserve">: </w:t>
-      </w:r>
-      <w:r>
-        <w:t>(</w:t>
-      </w:r>
-      <w:proofErr w:type="spellStart"/>
-      <w:r>
-        <w:t>Station_ProductID</w:t>
-      </w:r>
-      <w:proofErr w:type="spellEnd"/>
-      <w:r>
-        <w:t>,</w:t>
-      </w:r>
-      <w:r>
-        <w:t xml:space="preserve"> </w:t>
-      </w:r>
-      <w:proofErr w:type="spellStart"/>
-      <w:r>
-        <w:t>StationID</w:t>
-      </w:r>
-      <w:proofErr w:type="spellEnd"/>
-      <w:r>
-        <w:t xml:space="preserve">, </w:t>
-      </w:r>
-      <w:proofErr w:type="spellStart"/>
-      <w:r>
-        <w:t>ProductID</w:t>
-      </w:r>
-      <w:proofErr w:type="spellEnd"/>
-      <w:r>
-        <w:t>)</w:t>
-      </w:r>
-    </w:p>
-    <w:p>
-      <w:pPr>
-        <w:pStyle w:val="ListParagraph"/>
-        <w:numPr>
-          <w:ilvl w:val="0"/>
-          <w:numId w:val="2"/>
-        </w:numPr>
-        <w:bidi w:val="0"/>
-        <w:jc w:val="both"/>
-      </w:pPr>
-      <w:r>
-        <w:rPr>
-          <w:b/>
-          <w:bCs/>
-        </w:rPr>
-        <w:t>Warehouse</w:t>
-      </w:r>
-      <w:r>
-        <w:rPr>
-          <w:b/>
-          <w:bCs/>
-        </w:rPr>
-        <w:t>s – Products</w:t>
-      </w:r>
-      <w:r>
-        <w:t>:</w:t>
-      </w:r>
-      <w:r>
-        <w:t xml:space="preserve"> </w:t>
-      </w:r>
-      <w:r>
-        <w:t>(</w:t>
-      </w:r>
-      <w:proofErr w:type="spellStart"/>
-      <w:r>
-        <w:t>Warehouse</w:t>
-      </w:r>
-      <w:r>
-        <w:t>_ProductID</w:t>
-      </w:r>
-      <w:proofErr w:type="spellEnd"/>
-      <w:r>
-        <w:t>,</w:t>
-      </w:r>
-      <w:r>
-        <w:t xml:space="preserve"> </w:t>
-      </w:r>
-      <w:proofErr w:type="spellStart"/>
-      <w:r>
-        <w:t>Warehouse</w:t>
-      </w:r>
-      <w:r>
-        <w:t>ID</w:t>
-      </w:r>
-      <w:proofErr w:type="spellEnd"/>
-      <w:r>
-        <w:t xml:space="preserve">, </w:t>
-      </w:r>
-      <w:proofErr w:type="spellStart"/>
-      <w:r>
-        <w:t>ProductID</w:t>
-      </w:r>
-      <w:proofErr w:type="spellEnd"/>
-      <w:r>
-        <w:t>)</w:t>
-      </w:r>
-    </w:p>
-    <w:p>
-      <w:pPr>
-        <w:pStyle w:val="ListParagraph"/>
-        <w:numPr>
-          <w:ilvl w:val="0"/>
-          <w:numId w:val="2"/>
-        </w:numPr>
-        <w:bidi w:val="0"/>
-        <w:jc w:val="both"/>
-      </w:pPr>
-      <w:r>
-        <w:rPr>
-          <w:b/>
-          <w:bCs/>
-        </w:rPr>
-        <w:t xml:space="preserve">Stations </w:t>
-      </w:r>
-      <w:r>
-        <w:rPr>
-          <w:b/>
-          <w:bCs/>
-        </w:rPr>
-        <w:t xml:space="preserve">– </w:t>
-      </w:r>
-      <w:r>
-        <w:rPr>
-          <w:b/>
-          <w:bCs/>
-        </w:rPr>
-        <w:t>Warehouse</w:t>
-      </w:r>
-      <w:r>
-        <w:rPr>
-          <w:b/>
-          <w:bCs/>
-        </w:rPr>
-        <w:t>s</w:t>
-      </w:r>
-      <w:r>
-        <w:t>: (</w:t>
-      </w:r>
-      <w:proofErr w:type="spellStart"/>
-      <w:r>
-        <w:t>S</w:t>
-      </w:r>
-      <w:r>
-        <w:t>tations</w:t>
+        <w:t>Company</w:t>
       </w:r>
       <w:r>
         <w:t>_</w:t>
-      </w:r>
-      <w:r>
-        <w:t>Warehouse</w:t>
-      </w:r>
-      <w:r>
-        <w:t>ID</w:t>
-      </w:r>
-      <w:proofErr w:type="spellEnd"/>
-      <w:r>
-        <w:t xml:space="preserve">, </w:t>
-      </w:r>
-      <w:proofErr w:type="spellStart"/>
-      <w:r>
-        <w:t>StationID</w:t>
-      </w:r>
-      <w:proofErr w:type="spellEnd"/>
-      <w:r>
-        <w:t xml:space="preserve">, </w:t>
-      </w:r>
-      <w:proofErr w:type="spellStart"/>
-      <w:r>
-        <w:t>Warehouse</w:t>
-      </w:r>
-      <w:r>
-        <w:t>ID</w:t>
-      </w:r>
-      <w:proofErr w:type="spellEnd"/>
-      <w:r>
-        <w:t>)</w:t>
-      </w:r>
-    </w:p>
-    <w:p>
-      <w:pPr>
-        <w:pStyle w:val="ListParagraph"/>
-        <w:numPr>
-          <w:ilvl w:val="0"/>
-          <w:numId w:val="2"/>
-        </w:numPr>
-        <w:bidi w:val="0"/>
-        <w:jc w:val="both"/>
-      </w:pPr>
-      <w:r>
-        <w:rPr>
-          <w:b/>
-          <w:bCs/>
-        </w:rPr>
-        <w:t>Tanks – (Stations – Products)</w:t>
-      </w:r>
-      <w:r>
-        <w:t>:</w:t>
-      </w:r>
-      <w:r>
-        <w:t xml:space="preserve"> </w:t>
-      </w:r>
-      <w:r>
-        <w:t>(</w:t>
-      </w:r>
-      <w:proofErr w:type="spellStart"/>
-      <w:r>
-        <w:t>TankID</w:t>
-      </w:r>
-      <w:proofErr w:type="spellEnd"/>
-      <w:r>
-        <w:t xml:space="preserve">, </w:t>
-      </w:r>
-      <w:proofErr w:type="spellStart"/>
-      <w:r>
-        <w:t>Station</w:t>
-      </w:r>
-      <w:r>
-        <w:t>_ProductID</w:t>
-      </w:r>
-      <w:proofErr w:type="spellEnd"/>
-      <w:r>
-        <w:t>)</w:t>
-      </w:r>
-    </w:p>
-    <w:p>
-      <w:pPr>
-        <w:pStyle w:val="ListParagraph"/>
-        <w:numPr>
-          <w:ilvl w:val="0"/>
-          <w:numId w:val="2"/>
-        </w:numPr>
-        <w:bidi w:val="0"/>
-        <w:jc w:val="both"/>
-      </w:pPr>
-      <w:r>
-        <w:rPr>
-          <w:b/>
-          <w:bCs/>
-        </w:rPr>
-        <w:t>Companies</w:t>
-      </w:r>
-      <w:r>
-        <w:rPr>
-          <w:b/>
-          <w:bCs/>
-        </w:rPr>
-        <w:t xml:space="preserve"> </w:t>
-      </w:r>
-      <w:r>
-        <w:rPr>
-          <w:b/>
-          <w:bCs/>
-        </w:rPr>
-        <w:t>–</w:t>
-      </w:r>
-      <w:r>
-        <w:rPr>
-          <w:b/>
-          <w:bCs/>
-        </w:rPr>
-        <w:t xml:space="preserve"> Warehouses</w:t>
-      </w:r>
-      <w:r>
-        <w:rPr>
-          <w:b/>
-          <w:bCs/>
-        </w:rPr>
-        <w:t>:</w:t>
-      </w:r>
-      <w:r>
-        <w:t xml:space="preserve"> (</w:t>
-      </w:r>
-      <w:proofErr w:type="spellStart"/>
-      <w:r>
-        <w:t>Companies_</w:t>
       </w:r>
       <w:r>
         <w:t>WarehouseID</w:t>
@@ -1708,7 +2036,13 @@
         <w:t>)</w:t>
       </w:r>
       <w:r>
-        <w:t xml:space="preserve"> refer to tables using date picker to </w:t>
+        <w:t xml:space="preserve"> refer to tables using date picker</w:t>
+      </w:r>
+      <w:r>
+        <w:t xml:space="preserve"> / calendar</w:t>
+      </w:r>
+      <w:r>
+        <w:t xml:space="preserve"> to </w:t>
       </w:r>
       <w:r>
         <w:t xml:space="preserve">view / </w:t>
@@ -4374,7 +4708,7 @@
             <w:noProof/>
             <w:rtl/>
           </w:rPr>
-          <w:t>3</w:t>
+          <w:t>2</w:t>
         </w:r>
         <w:r>
           <w:rPr>
@@ -6397,7 +6731,7 @@
 </file>
 
 <file path=customXml/itemProps1.xml><?xml version="1.0" encoding="utf-8"?>
-<ds:datastoreItem xmlns:ds="http://schemas.openxmlformats.org/officeDocument/2006/customXml" ds:itemID="{86B0F3C6-33C3-458C-87E4-E221A947D612}">
+<ds:datastoreItem xmlns:ds="http://schemas.openxmlformats.org/officeDocument/2006/customXml" ds:itemID="{0865E16A-EE86-4043-ACAC-5600256E691F}">
   <ds:schemaRefs>
     <ds:schemaRef ds:uri="http://schemas.openxmlformats.org/officeDocument/2006/bibliography"/>
   </ds:schemaRefs>

</xml_diff>

<commit_message>
Major changes in Tables & relations; documentation & implementation
</commit_message>
<xml_diff>
--- a/Documents/Chillout/Project documents/Chillout analysis.docx
+++ b/Documents/Chillout/Project documents/Chillout analysis.docx
@@ -232,7 +232,7 @@
           <w:b/>
           <w:bCs/>
         </w:rPr>
-        <w:t>Imported</w:t>
+        <w:t>Transferred</w:t>
       </w:r>
       <w:r>
         <w:rPr>
@@ -344,7 +344,7 @@
           <w:b/>
           <w:bCs/>
         </w:rPr>
-        <w:t>Imported</w:t>
+        <w:t>Transferred</w:t>
       </w:r>
       <w:r>
         <w:rPr>
@@ -372,7 +372,14 @@
           <w:b/>
           <w:bCs/>
         </w:rPr>
-        <w:t>Withdrawals</w:t>
+        <w:t>Transfer</w:t>
+      </w:r>
+      <w:r>
+        <w:rPr>
+          <w:b/>
+          <w:bCs/>
+        </w:rPr>
+        <w:t>s</w:t>
       </w:r>
       <w:r>
         <w:t xml:space="preserve"> (Daily &amp; Monthly)</w:t>
@@ -480,10 +487,7 @@
       </w:r>
       <w:proofErr w:type="spellStart"/>
       <w:r>
-        <w:t>Agent</w:t>
-      </w:r>
-      <w:r>
-        <w:t>Name</w:t>
+        <w:t>AgentName</w:t>
       </w:r>
       <w:proofErr w:type="spellEnd"/>
       <w:r>
@@ -491,10 +495,7 @@
       </w:r>
       <w:proofErr w:type="spellStart"/>
       <w:r>
-        <w:t>Is</w:t>
-      </w:r>
-      <w:r>
-        <w:t>Hidden</w:t>
+        <w:t>IsHidden</w:t>
       </w:r>
       <w:proofErr w:type="spellEnd"/>
       <w:r>
@@ -531,10 +532,7 @@
       </w:r>
       <w:proofErr w:type="spellStart"/>
       <w:r>
-        <w:t>Company</w:t>
-      </w:r>
-      <w:r>
-        <w:t>Name</w:t>
+        <w:t>CompanyName</w:t>
       </w:r>
       <w:proofErr w:type="spellEnd"/>
       <w:r>
@@ -542,10 +540,7 @@
       </w:r>
       <w:proofErr w:type="spellStart"/>
       <w:r>
-        <w:t>Is</w:t>
-      </w:r>
-      <w:r>
-        <w:t>Hidden</w:t>
+        <w:t>IsHidden</w:t>
       </w:r>
       <w:proofErr w:type="spellEnd"/>
       <w:r>
@@ -582,21 +577,23 @@
       </w:r>
       <w:proofErr w:type="spellStart"/>
       <w:r>
-        <w:t>Stations_WarehouseID</w:t>
-      </w:r>
-      <w:proofErr w:type="spellEnd"/>
-      <w:r>
-        <w:t>, Distance</w:t>
-      </w:r>
+        <w:t>StationID</w:t>
+      </w:r>
+      <w:proofErr w:type="spellEnd"/>
       <w:r>
         <w:t xml:space="preserve">, </w:t>
       </w:r>
       <w:proofErr w:type="spellStart"/>
       <w:r>
-        <w:t>Is</w:t>
-      </w:r>
-      <w:r>
-        <w:t>Hidden</w:t>
+        <w:t>WarehouseID</w:t>
+      </w:r>
+      <w:proofErr w:type="spellEnd"/>
+      <w:r>
+        <w:t xml:space="preserve">, Distance, </w:t>
+      </w:r>
+      <w:proofErr w:type="spellStart"/>
+      <w:r>
+        <w:t>IsHidden</w:t>
       </w:r>
       <w:proofErr w:type="spellEnd"/>
       <w:r>
@@ -649,10 +646,7 @@
       </w:r>
       <w:proofErr w:type="spellStart"/>
       <w:r>
-        <w:t>DriverPhone</w:t>
-      </w:r>
-      <w:r>
-        <w:t>Number</w:t>
+        <w:t>DriverPhoneNumber</w:t>
       </w:r>
       <w:proofErr w:type="spellEnd"/>
       <w:r>
@@ -660,10 +654,7 @@
       </w:r>
       <w:proofErr w:type="spellStart"/>
       <w:r>
-        <w:t>Is</w:t>
-      </w:r>
-      <w:r>
-        <w:t>Hidden</w:t>
+        <w:t>IsHidden</w:t>
       </w:r>
       <w:proofErr w:type="spellEnd"/>
       <w:r>
@@ -700,10 +691,7 @@
       </w:r>
       <w:proofErr w:type="spellStart"/>
       <w:r>
-        <w:t>Station_P</w:t>
-      </w:r>
-      <w:r>
-        <w:t>roductID</w:t>
+        <w:t>StationID</w:t>
       </w:r>
       <w:proofErr w:type="spellEnd"/>
       <w:r>
@@ -711,29 +699,161 @@
       </w:r>
       <w:proofErr w:type="spellStart"/>
       <w:r>
+        <w:t>ProductID</w:t>
+      </w:r>
+      <w:proofErr w:type="spellEnd"/>
+      <w:r>
+        <w:t xml:space="preserve">, </w:t>
+      </w:r>
+      <w:proofErr w:type="spellStart"/>
+      <w:r>
         <w:t>ExistingAmount</w:t>
       </w:r>
       <w:proofErr w:type="spellEnd"/>
       <w:r>
-        <w:t>, Day, Month, Year</w:t>
-      </w:r>
+        <w:t xml:space="preserve">, Day, Month, Year, </w:t>
+      </w:r>
+      <w:proofErr w:type="spellStart"/>
+      <w:r>
+        <w:t>IsHidden</w:t>
+      </w:r>
+      <w:proofErr w:type="spellEnd"/>
+      <w:r>
+        <w:t>)*</w:t>
+      </w:r>
+    </w:p>
+    <w:p>
+      <w:pPr>
+        <w:pStyle w:val="ListParagraph"/>
+        <w:numPr>
+          <w:ilvl w:val="0"/>
+          <w:numId w:val="2"/>
+        </w:numPr>
+        <w:bidi w:val="0"/>
+        <w:jc w:val="both"/>
+      </w:pPr>
+      <w:r>
+        <w:rPr>
+          <w:b/>
+          <w:bCs/>
+        </w:rPr>
+        <w:t>Transfer</w:t>
+      </w:r>
+      <w:r>
+        <w:rPr>
+          <w:b/>
+          <w:bCs/>
+        </w:rPr>
+        <w:t>s</w:t>
+      </w:r>
+      <w:r>
+        <w:t xml:space="preserve"> (</w:t>
+      </w:r>
+      <w:proofErr w:type="spellStart"/>
+      <w:r>
+        <w:t>Transfer</w:t>
+      </w:r>
+      <w:r>
+        <w:t>ID</w:t>
+      </w:r>
+      <w:proofErr w:type="spellEnd"/>
       <w:r>
         <w:t xml:space="preserve">, </w:t>
       </w:r>
       <w:proofErr w:type="spellStart"/>
       <w:r>
-        <w:t>Is</w:t>
-      </w:r>
-      <w:r>
-        <w:t>Hidden</w:t>
+        <w:t>WarehouseID</w:t>
+      </w:r>
+      <w:proofErr w:type="spellEnd"/>
+      <w:r>
+        <w:t>,</w:t>
+      </w:r>
+      <w:r>
+        <w:t xml:space="preserve"> </w:t>
+      </w:r>
+      <w:proofErr w:type="spellStart"/>
+      <w:r>
+        <w:t>StationID</w:t>
+      </w:r>
+      <w:proofErr w:type="spellEnd"/>
+      <w:r>
+        <w:t xml:space="preserve">, </w:t>
+      </w:r>
+      <w:proofErr w:type="spellStart"/>
+      <w:r>
+        <w:t>ProductID</w:t>
+      </w:r>
+      <w:proofErr w:type="spellEnd"/>
+      <w:r>
+        <w:t>,</w:t>
+      </w:r>
+      <w:r>
+        <w:t xml:space="preserve"> </w:t>
+      </w:r>
+      <w:proofErr w:type="spellStart"/>
+      <w:r>
+        <w:t>Transferr</w:t>
+      </w:r>
+      <w:r>
+        <w:t>edAmount</w:t>
+      </w:r>
+      <w:proofErr w:type="spellEnd"/>
+      <w:r>
+        <w:t xml:space="preserve">, Day, Month, Year, </w:t>
+      </w:r>
+      <w:proofErr w:type="spellStart"/>
+      <w:r>
+        <w:t>IsHidden</w:t>
+      </w:r>
+      <w:proofErr w:type="spellEnd"/>
+      <w:r>
+        <w:t>)*</w:t>
+      </w:r>
+    </w:p>
+    <w:p>
+      <w:pPr>
+        <w:pStyle w:val="ListParagraph"/>
+        <w:numPr>
+          <w:ilvl w:val="0"/>
+          <w:numId w:val="2"/>
+        </w:numPr>
+        <w:bidi w:val="0"/>
+        <w:jc w:val="both"/>
+      </w:pPr>
+      <w:r>
+        <w:rPr>
+          <w:b/>
+          <w:bCs/>
+        </w:rPr>
+        <w:t>Products</w:t>
+      </w:r>
+      <w:r>
+        <w:t xml:space="preserve"> (</w:t>
+      </w:r>
+      <w:proofErr w:type="spellStart"/>
+      <w:r>
+        <w:t>ProductID</w:t>
+      </w:r>
+      <w:proofErr w:type="spellEnd"/>
+      <w:r>
+        <w:t xml:space="preserve">, </w:t>
+      </w:r>
+      <w:proofErr w:type="spellStart"/>
+      <w:r>
+        <w:t>ProductName</w:t>
+      </w:r>
+      <w:proofErr w:type="spellEnd"/>
+      <w:r>
+        <w:t xml:space="preserve">, </w:t>
+      </w:r>
+      <w:proofErr w:type="spellStart"/>
+      <w:r>
+        <w:t>IsHidden</w:t>
       </w:r>
       <w:proofErr w:type="spellEnd"/>
       <w:r>
         <w:t>)</w:t>
       </w:r>
-      <w:r>
-        <w:t>*</w:t>
-      </w:r>
     </w:p>
     <w:p>
       <w:pPr>
@@ -750,14 +870,14 @@
           <w:b/>
           <w:bCs/>
         </w:rPr>
-        <w:t>Importations</w:t>
+        <w:t>Quota</w:t>
       </w:r>
       <w:r>
         <w:t xml:space="preserve"> (</w:t>
       </w:r>
       <w:proofErr w:type="spellStart"/>
       <w:r>
-        <w:t>ImportationID</w:t>
+        <w:t>QuotaID</w:t>
       </w:r>
       <w:proofErr w:type="spellEnd"/>
       <w:r>
@@ -765,10 +885,7 @@
       </w:r>
       <w:proofErr w:type="spellStart"/>
       <w:r>
-        <w:t>Station_War</w:t>
-      </w:r>
-      <w:r>
-        <w:t>ehouseID</w:t>
+        <w:t>WarehouseID</w:t>
       </w:r>
       <w:proofErr w:type="spellEnd"/>
       <w:r>
@@ -776,29 +893,28 @@
       </w:r>
       <w:proofErr w:type="spellStart"/>
       <w:r>
-        <w:t>ImportedAmount</w:t>
-      </w:r>
-      <w:proofErr w:type="spellEnd"/>
-      <w:r>
-        <w:t>, Day, Month, Year</w:t>
-      </w:r>
+        <w:t>ProductID</w:t>
+      </w:r>
+      <w:proofErr w:type="spellEnd"/>
       <w:r>
         <w:t xml:space="preserve">, </w:t>
       </w:r>
       <w:proofErr w:type="spellStart"/>
       <w:r>
-        <w:t>Is</w:t>
-      </w:r>
-      <w:r>
-        <w:t>Hidden</w:t>
+        <w:t>QuotaAmount</w:t>
+      </w:r>
+      <w:proofErr w:type="spellEnd"/>
+      <w:r>
+        <w:t xml:space="preserve"> , Month, </w:t>
+      </w:r>
+      <w:proofErr w:type="spellStart"/>
+      <w:r>
+        <w:t>IsHidden</w:t>
       </w:r>
       <w:proofErr w:type="spellEnd"/>
       <w:r>
         <w:t>)</w:t>
       </w:r>
-      <w:r>
-        <w:t>*</w:t>
-      </w:r>
     </w:p>
     <w:p>
       <w:pPr>
@@ -815,25 +931,1152 @@
           <w:b/>
           <w:bCs/>
         </w:rPr>
+        <w:t>Sales</w:t>
+      </w:r>
+      <w:r>
+        <w:t xml:space="preserve"> (</w:t>
+      </w:r>
+      <w:proofErr w:type="spellStart"/>
+      <w:r>
+        <w:t>SaleID</w:t>
+      </w:r>
+      <w:proofErr w:type="spellEnd"/>
+      <w:r>
+        <w:t xml:space="preserve">, </w:t>
+      </w:r>
+      <w:proofErr w:type="spellStart"/>
+      <w:r>
+        <w:t>StationID</w:t>
+      </w:r>
+      <w:proofErr w:type="spellEnd"/>
+      <w:r>
+        <w:t xml:space="preserve">, </w:t>
+      </w:r>
+      <w:proofErr w:type="spellStart"/>
+      <w:r>
+        <w:t>ProductID</w:t>
+      </w:r>
+      <w:proofErr w:type="spellEnd"/>
+      <w:r>
+        <w:t xml:space="preserve">, </w:t>
+      </w:r>
+      <w:proofErr w:type="spellStart"/>
+      <w:r>
+        <w:t>SalesAmount</w:t>
+      </w:r>
+      <w:proofErr w:type="spellEnd"/>
+      <w:r>
+        <w:t xml:space="preserve">, Day, Month, Year, </w:t>
+      </w:r>
+      <w:proofErr w:type="spellStart"/>
+      <w:r>
+        <w:t>IsHidden</w:t>
+      </w:r>
+      <w:proofErr w:type="spellEnd"/>
+      <w:r>
+        <w:t>)*</w:t>
+      </w:r>
+    </w:p>
+    <w:p>
+      <w:pPr>
+        <w:pStyle w:val="ListParagraph"/>
+        <w:numPr>
+          <w:ilvl w:val="0"/>
+          <w:numId w:val="2"/>
+        </w:numPr>
+        <w:bidi w:val="0"/>
+        <w:jc w:val="both"/>
+      </w:pPr>
+      <w:r>
+        <w:rPr>
+          <w:b/>
+          <w:bCs/>
+        </w:rPr>
+        <w:t>Sectors</w:t>
+      </w:r>
+      <w:r>
+        <w:t xml:space="preserve"> (</w:t>
+      </w:r>
+      <w:proofErr w:type="spellStart"/>
+      <w:r>
+        <w:t>SectorID</w:t>
+      </w:r>
+      <w:proofErr w:type="spellEnd"/>
+      <w:r>
+        <w:t xml:space="preserve">, </w:t>
+      </w:r>
+      <w:proofErr w:type="spellStart"/>
+      <w:r>
+        <w:t>SectorName</w:t>
+      </w:r>
+      <w:proofErr w:type="spellEnd"/>
+      <w:r>
+        <w:t xml:space="preserve">, </w:t>
+      </w:r>
+      <w:proofErr w:type="spellStart"/>
+      <w:r>
+        <w:t>IsHidden</w:t>
+      </w:r>
+      <w:proofErr w:type="spellEnd"/>
+      <w:r>
+        <w:t>)</w:t>
+      </w:r>
+    </w:p>
+    <w:p>
+      <w:pPr>
+        <w:pStyle w:val="ListParagraph"/>
+        <w:numPr>
+          <w:ilvl w:val="0"/>
+          <w:numId w:val="2"/>
+        </w:numPr>
+        <w:bidi w:val="0"/>
+        <w:jc w:val="both"/>
+      </w:pPr>
+      <w:r>
+        <w:rPr>
+          <w:b/>
+          <w:bCs/>
+        </w:rPr>
+        <w:t>Stations</w:t>
+      </w:r>
+      <w:r>
+        <w:t xml:space="preserve"> (</w:t>
+      </w:r>
+      <w:proofErr w:type="spellStart"/>
+      <w:r>
+        <w:t>StationID</w:t>
+      </w:r>
+      <w:proofErr w:type="spellEnd"/>
+      <w:r>
+        <w:t xml:space="preserve">, </w:t>
+      </w:r>
+      <w:proofErr w:type="spellStart"/>
+      <w:r>
+        <w:t>StationName</w:t>
+      </w:r>
+      <w:proofErr w:type="spellEnd"/>
+      <w:r>
+        <w:t xml:space="preserve">, </w:t>
+      </w:r>
+      <w:proofErr w:type="spellStart"/>
+      <w:r>
+        <w:t>AgentID</w:t>
+      </w:r>
+      <w:proofErr w:type="spellEnd"/>
+      <w:r>
+        <w:t xml:space="preserve">, </w:t>
+      </w:r>
+      <w:proofErr w:type="spellStart"/>
+      <w:r>
+        <w:t>SectorID</w:t>
+      </w:r>
+      <w:proofErr w:type="spellEnd"/>
+      <w:r>
+        <w:t xml:space="preserve">, </w:t>
+      </w:r>
+      <w:proofErr w:type="spellStart"/>
+      <w:r>
+        <w:t>IsHidden</w:t>
+      </w:r>
+      <w:proofErr w:type="spellEnd"/>
+      <w:r>
+        <w:t>)</w:t>
+      </w:r>
+    </w:p>
+    <w:p>
+      <w:pPr>
+        <w:pStyle w:val="ListParagraph"/>
+        <w:numPr>
+          <w:ilvl w:val="0"/>
+          <w:numId w:val="2"/>
+        </w:numPr>
+        <w:bidi w:val="0"/>
+        <w:jc w:val="both"/>
+      </w:pPr>
+      <w:r>
+        <w:rPr>
+          <w:b/>
+          <w:bCs/>
+        </w:rPr>
+        <w:t>Tanks</w:t>
+      </w:r>
+      <w:r>
+        <w:t xml:space="preserve"> (</w:t>
+      </w:r>
+      <w:proofErr w:type="spellStart"/>
+      <w:r>
+        <w:t>TankID</w:t>
+      </w:r>
+      <w:proofErr w:type="spellEnd"/>
+      <w:r>
+        <w:t xml:space="preserve">, </w:t>
+      </w:r>
+      <w:proofErr w:type="spellStart"/>
+      <w:r>
+        <w:t>ProductID</w:t>
+      </w:r>
+      <w:proofErr w:type="spellEnd"/>
+      <w:r>
+        <w:t xml:space="preserve">, </w:t>
+      </w:r>
+      <w:proofErr w:type="spellStart"/>
+      <w:r>
+        <w:t>TankVolume</w:t>
+      </w:r>
+      <w:proofErr w:type="spellEnd"/>
+      <w:r>
+        <w:t xml:space="preserve">, </w:t>
+      </w:r>
+      <w:proofErr w:type="spellStart"/>
+      <w:r>
+        <w:t>IsHidden</w:t>
+      </w:r>
+      <w:proofErr w:type="spellEnd"/>
+      <w:r>
+        <w:t>)</w:t>
+      </w:r>
+    </w:p>
+    <w:p>
+      <w:pPr>
+        <w:pStyle w:val="ListParagraph"/>
+        <w:numPr>
+          <w:ilvl w:val="0"/>
+          <w:numId w:val="2"/>
+        </w:numPr>
+        <w:bidi w:val="0"/>
+        <w:jc w:val="both"/>
+      </w:pPr>
+      <w:r>
+        <w:rPr>
+          <w:b/>
+          <w:bCs/>
+        </w:rPr>
+        <w:t>Trips</w:t>
+      </w:r>
+      <w:r>
+        <w:t xml:space="preserve"> (</w:t>
+      </w:r>
+      <w:proofErr w:type="spellStart"/>
+      <w:r>
+        <w:t>TripID</w:t>
+      </w:r>
+      <w:proofErr w:type="spellEnd"/>
+      <w:r>
+        <w:t xml:space="preserve">, </w:t>
+      </w:r>
+      <w:proofErr w:type="spellStart"/>
+      <w:r>
+        <w:t>DriverID</w:t>
+      </w:r>
+      <w:proofErr w:type="spellEnd"/>
+      <w:r>
+        <w:t xml:space="preserve">, </w:t>
+      </w:r>
+      <w:proofErr w:type="spellStart"/>
+      <w:r>
+        <w:t>VehicleID</w:t>
+      </w:r>
+      <w:proofErr w:type="spellEnd"/>
+      <w:r>
+        <w:t xml:space="preserve">, </w:t>
+      </w:r>
+      <w:proofErr w:type="spellStart"/>
+      <w:r>
+        <w:t>outboundDistanceID</w:t>
+      </w:r>
+      <w:proofErr w:type="spellEnd"/>
+      <w:r>
+        <w:t>,</w:t>
+      </w:r>
+      <w:r>
+        <w:t xml:space="preserve"> </w:t>
+      </w:r>
+      <w:proofErr w:type="spellStart"/>
+      <w:r>
+        <w:t>inboundDistanceID</w:t>
+      </w:r>
+      <w:proofErr w:type="spellEnd"/>
+      <w:r>
+        <w:t xml:space="preserve">, Day, Month, Year, </w:t>
+      </w:r>
+      <w:proofErr w:type="spellStart"/>
+      <w:r>
+        <w:t>IsHidden</w:t>
+      </w:r>
+      <w:proofErr w:type="spellEnd"/>
+      <w:r>
+        <w:t>)*</w:t>
+      </w:r>
+    </w:p>
+    <w:p>
+      <w:pPr>
+        <w:pStyle w:val="ListParagraph"/>
+        <w:numPr>
+          <w:ilvl w:val="0"/>
+          <w:numId w:val="2"/>
+        </w:numPr>
+        <w:bidi w:val="0"/>
+        <w:jc w:val="both"/>
+        <w:rPr>
+          <w:b/>
+          <w:bCs/>
+        </w:rPr>
+      </w:pPr>
+      <w:r>
+        <w:rPr>
+          <w:b/>
+          <w:bCs/>
+        </w:rPr>
+        <w:t>Users</w:t>
+      </w:r>
+      <w:r>
+        <w:t xml:space="preserve"> (</w:t>
+      </w:r>
+      <w:proofErr w:type="spellStart"/>
+      <w:r>
+        <w:t>UserID</w:t>
+      </w:r>
+      <w:proofErr w:type="spellEnd"/>
+      <w:r>
+        <w:t xml:space="preserve">, </w:t>
+      </w:r>
+      <w:proofErr w:type="spellStart"/>
+      <w:r>
+        <w:t>UserFirstName</w:t>
+      </w:r>
+      <w:proofErr w:type="spellEnd"/>
+      <w:r>
+        <w:t xml:space="preserve">, </w:t>
+      </w:r>
+      <w:proofErr w:type="spellStart"/>
+      <w:r>
+        <w:t>UserLastName</w:t>
+      </w:r>
+      <w:proofErr w:type="spellEnd"/>
+      <w:r>
+        <w:t xml:space="preserve">, </w:t>
+      </w:r>
+      <w:proofErr w:type="spellStart"/>
+      <w:r>
+        <w:t>PhoneNumber</w:t>
+      </w:r>
+      <w:proofErr w:type="spellEnd"/>
+      <w:r>
+        <w:t xml:space="preserve">, Password, </w:t>
+      </w:r>
+      <w:proofErr w:type="spellStart"/>
+      <w:r>
+        <w:t>IsHidden</w:t>
+      </w:r>
+      <w:proofErr w:type="spellEnd"/>
+      <w:r>
+        <w:t>)</w:t>
+      </w:r>
+    </w:p>
+    <w:p>
+      <w:pPr>
+        <w:pStyle w:val="ListParagraph"/>
+        <w:numPr>
+          <w:ilvl w:val="0"/>
+          <w:numId w:val="2"/>
+        </w:numPr>
+        <w:bidi w:val="0"/>
+        <w:jc w:val="both"/>
+      </w:pPr>
+      <w:r>
+        <w:rPr>
+          <w:b/>
+          <w:bCs/>
+        </w:rPr>
+        <w:t>Vehicles</w:t>
+      </w:r>
+      <w:r>
+        <w:t xml:space="preserve"> (</w:t>
+      </w:r>
+      <w:proofErr w:type="spellStart"/>
+      <w:r>
+        <w:t>VehicleID</w:t>
+      </w:r>
+      <w:proofErr w:type="spellEnd"/>
+      <w:r>
+        <w:t xml:space="preserve">, </w:t>
+      </w:r>
+      <w:proofErr w:type="spellStart"/>
+      <w:r>
+        <w:t>VehicleCode</w:t>
+      </w:r>
+      <w:proofErr w:type="spellEnd"/>
+      <w:r>
+        <w:t xml:space="preserve">, </w:t>
+      </w:r>
+      <w:proofErr w:type="spellStart"/>
+      <w:r>
+        <w:t>VehiclePlate</w:t>
+      </w:r>
+      <w:proofErr w:type="spellEnd"/>
+      <w:r>
+        <w:t xml:space="preserve">, </w:t>
+      </w:r>
+      <w:proofErr w:type="spellStart"/>
+      <w:r>
+        <w:t>VehicleCard</w:t>
+      </w:r>
+      <w:proofErr w:type="spellEnd"/>
+      <w:r>
+        <w:t xml:space="preserve">, </w:t>
+      </w:r>
+      <w:proofErr w:type="spellStart"/>
+      <w:r>
+        <w:t>VehiclePhone</w:t>
+      </w:r>
+      <w:proofErr w:type="spellEnd"/>
+      <w:r>
+        <w:t xml:space="preserve">, </w:t>
+      </w:r>
+      <w:proofErr w:type="spellStart"/>
+      <w:r>
+        <w:t>TrailerPlate</w:t>
+      </w:r>
+      <w:proofErr w:type="spellEnd"/>
+      <w:r>
+        <w:t xml:space="preserve">, </w:t>
+      </w:r>
+      <w:proofErr w:type="spellStart"/>
+      <w:r>
+        <w:t>IsHidden</w:t>
+      </w:r>
+      <w:proofErr w:type="spellEnd"/>
+      <w:r>
+        <w:t>)</w:t>
+      </w:r>
+    </w:p>
+    <w:p>
+      <w:pPr>
+        <w:pStyle w:val="ListParagraph"/>
+        <w:numPr>
+          <w:ilvl w:val="0"/>
+          <w:numId w:val="2"/>
+        </w:numPr>
+        <w:bidi w:val="0"/>
+        <w:jc w:val="both"/>
+      </w:pPr>
+      <w:r>
+        <w:rPr>
+          <w:b/>
+          <w:bCs/>
+        </w:rPr>
+        <w:t>Warehouse</w:t>
+      </w:r>
+      <w:r>
+        <w:rPr>
+          <w:b/>
+          <w:bCs/>
+        </w:rPr>
+        <w:t>s</w:t>
+      </w:r>
+      <w:r>
+        <w:t xml:space="preserve"> (</w:t>
+      </w:r>
+      <w:proofErr w:type="spellStart"/>
+      <w:r>
+        <w:t>WarehouseID</w:t>
+      </w:r>
+      <w:proofErr w:type="spellEnd"/>
+      <w:r>
+        <w:t xml:space="preserve">, </w:t>
+      </w:r>
+      <w:proofErr w:type="spellStart"/>
+      <w:r>
+        <w:t>WarehouseName</w:t>
+      </w:r>
+      <w:proofErr w:type="spellEnd"/>
+      <w:r>
+        <w:t xml:space="preserve">, </w:t>
+      </w:r>
+      <w:proofErr w:type="spellStart"/>
+      <w:r>
+        <w:t>SectorID</w:t>
+      </w:r>
+      <w:proofErr w:type="spellEnd"/>
+      <w:r>
+        <w:t xml:space="preserve">, </w:t>
+      </w:r>
+      <w:proofErr w:type="spellStart"/>
+      <w:r>
+        <w:t>IsHidden</w:t>
+      </w:r>
+      <w:proofErr w:type="spellEnd"/>
+      <w:r>
+        <w:t>)</w:t>
+      </w:r>
+    </w:p>
+    <w:p>
+      <w:pPr>
+        <w:pStyle w:val="Heading2"/>
+        <w:bidi w:val="0"/>
+        <w:ind w:left="360"/>
+        <w:jc w:val="both"/>
+      </w:pPr>
+      <w:r>
+        <w:t>Relations:</w:t>
+      </w:r>
+    </w:p>
+    <w:p>
+      <w:pPr>
+        <w:pStyle w:val="Heading3"/>
+        <w:bidi w:val="0"/>
+        <w:ind w:left="720"/>
+      </w:pPr>
+      <w:r>
+        <w:t>One-to-Many:</w:t>
+      </w:r>
+    </w:p>
+    <w:p>
+      <w:pPr>
+        <w:pStyle w:val="ListParagraph"/>
+        <w:numPr>
+          <w:ilvl w:val="0"/>
+          <w:numId w:val="10"/>
+        </w:numPr>
+        <w:bidi w:val="0"/>
+        <w:rPr>
+          <w:b/>
+          <w:bCs/>
+        </w:rPr>
+      </w:pPr>
+      <w:r>
+        <w:rPr>
+          <w:b/>
+          <w:bCs/>
+        </w:rPr>
+        <w:t>Distances</w:t>
+      </w:r>
+      <w:r>
+        <w:rPr>
+          <w:b/>
+          <w:bCs/>
+        </w:rPr>
+        <w:t xml:space="preserve"> – Stations</w:t>
+      </w:r>
+    </w:p>
+    <w:p>
+      <w:pPr>
+        <w:pStyle w:val="ListParagraph"/>
+        <w:numPr>
+          <w:ilvl w:val="0"/>
+          <w:numId w:val="10"/>
+        </w:numPr>
+        <w:bidi w:val="0"/>
+        <w:rPr>
+          <w:b/>
+          <w:bCs/>
+        </w:rPr>
+      </w:pPr>
+      <w:r>
+        <w:rPr>
+          <w:b/>
+          <w:bCs/>
+        </w:rPr>
+        <w:t>Distances</w:t>
+      </w:r>
+      <w:r>
+        <w:rPr>
+          <w:b/>
+          <w:bCs/>
+        </w:rPr>
+        <w:t xml:space="preserve"> </w:t>
+      </w:r>
+      <w:r>
+        <w:rPr>
+          <w:b/>
+          <w:bCs/>
+        </w:rPr>
+        <w:t>– Warehouses</w:t>
+      </w:r>
+    </w:p>
+    <w:p>
+      <w:pPr>
+        <w:pStyle w:val="ListParagraph"/>
+        <w:numPr>
+          <w:ilvl w:val="0"/>
+          <w:numId w:val="10"/>
+        </w:numPr>
+        <w:bidi w:val="0"/>
+        <w:rPr>
+          <w:b/>
+          <w:bCs/>
+        </w:rPr>
+      </w:pPr>
+      <w:r>
+        <w:rPr>
+          <w:b/>
+          <w:bCs/>
+        </w:rPr>
+        <w:t>Existing</w:t>
+      </w:r>
+      <w:r>
+        <w:rPr>
+          <w:b/>
+          <w:bCs/>
+        </w:rPr>
+        <w:t xml:space="preserve"> </w:t>
+      </w:r>
+      <w:r>
+        <w:rPr>
+          <w:b/>
+          <w:bCs/>
+        </w:rPr>
+        <w:t>– Stations</w:t>
+      </w:r>
+    </w:p>
+    <w:p>
+      <w:pPr>
+        <w:pStyle w:val="ListParagraph"/>
+        <w:numPr>
+          <w:ilvl w:val="0"/>
+          <w:numId w:val="10"/>
+        </w:numPr>
+        <w:bidi w:val="0"/>
+        <w:rPr>
+          <w:b/>
+          <w:bCs/>
+        </w:rPr>
+      </w:pPr>
+      <w:r>
+        <w:rPr>
+          <w:b/>
+          <w:bCs/>
+        </w:rPr>
+        <w:t>Existing</w:t>
+      </w:r>
+      <w:r>
+        <w:rPr>
+          <w:b/>
+          <w:bCs/>
+        </w:rPr>
+        <w:t xml:space="preserve"> </w:t>
+      </w:r>
+      <w:r>
+        <w:rPr>
+          <w:b/>
+          <w:bCs/>
+        </w:rPr>
+        <w:t>– Products</w:t>
+      </w:r>
+    </w:p>
+    <w:p>
+      <w:pPr>
+        <w:pStyle w:val="ListParagraph"/>
+        <w:numPr>
+          <w:ilvl w:val="0"/>
+          <w:numId w:val="10"/>
+        </w:numPr>
+        <w:bidi w:val="0"/>
+        <w:rPr>
+          <w:b/>
+          <w:bCs/>
+        </w:rPr>
+      </w:pPr>
+      <w:r>
+        <w:rPr>
+          <w:b/>
+          <w:bCs/>
+        </w:rPr>
+        <w:t>Transfer</w:t>
+      </w:r>
+      <w:r>
+        <w:rPr>
+          <w:b/>
+          <w:bCs/>
+        </w:rPr>
+        <w:t xml:space="preserve">s </w:t>
+      </w:r>
+      <w:r>
+        <w:rPr>
+          <w:b/>
+          <w:bCs/>
+        </w:rPr>
+        <w:t>– Warehouses</w:t>
+      </w:r>
+    </w:p>
+    <w:p>
+      <w:pPr>
+        <w:pStyle w:val="ListParagraph"/>
+        <w:numPr>
+          <w:ilvl w:val="0"/>
+          <w:numId w:val="10"/>
+        </w:numPr>
+        <w:bidi w:val="0"/>
+        <w:rPr>
+          <w:b/>
+          <w:bCs/>
+        </w:rPr>
+      </w:pPr>
+      <w:r>
+        <w:rPr>
+          <w:b/>
+          <w:bCs/>
+        </w:rPr>
+        <w:t>Transfers – Stations</w:t>
+      </w:r>
+    </w:p>
+    <w:p>
+      <w:pPr>
+        <w:pStyle w:val="ListParagraph"/>
+        <w:numPr>
+          <w:ilvl w:val="0"/>
+          <w:numId w:val="10"/>
+        </w:numPr>
+        <w:bidi w:val="0"/>
+        <w:rPr>
+          <w:b/>
+          <w:bCs/>
+        </w:rPr>
+      </w:pPr>
+      <w:r>
+        <w:rPr>
+          <w:b/>
+          <w:bCs/>
+        </w:rPr>
+        <w:t xml:space="preserve">Transfers – </w:t>
+      </w:r>
+      <w:r>
+        <w:rPr>
+          <w:b/>
+          <w:bCs/>
+        </w:rPr>
         <w:t>Products</w:t>
       </w:r>
+    </w:p>
+    <w:p>
+      <w:pPr>
+        <w:pStyle w:val="ListParagraph"/>
+        <w:numPr>
+          <w:ilvl w:val="0"/>
+          <w:numId w:val="10"/>
+        </w:numPr>
+        <w:bidi w:val="0"/>
+        <w:rPr>
+          <w:b/>
+          <w:bCs/>
+        </w:rPr>
+      </w:pPr>
+      <w:r>
+        <w:rPr>
+          <w:b/>
+          <w:bCs/>
+        </w:rPr>
+        <w:t xml:space="preserve">Quota – </w:t>
+      </w:r>
+      <w:r>
+        <w:rPr>
+          <w:b/>
+          <w:bCs/>
+        </w:rPr>
+        <w:t xml:space="preserve">Warehouses </w:t>
+      </w:r>
+    </w:p>
+    <w:p>
+      <w:pPr>
+        <w:pStyle w:val="ListParagraph"/>
+        <w:numPr>
+          <w:ilvl w:val="0"/>
+          <w:numId w:val="10"/>
+        </w:numPr>
+        <w:bidi w:val="0"/>
+        <w:rPr>
+          <w:b/>
+          <w:bCs/>
+        </w:rPr>
+      </w:pPr>
+      <w:r>
+        <w:rPr>
+          <w:b/>
+          <w:bCs/>
+        </w:rPr>
+        <w:lastRenderedPageBreak/>
+        <w:t xml:space="preserve">Quota – </w:t>
+      </w:r>
+      <w:r>
+        <w:rPr>
+          <w:b/>
+          <w:bCs/>
+        </w:rPr>
+        <w:t xml:space="preserve">Products </w:t>
+      </w:r>
+    </w:p>
+    <w:p>
+      <w:pPr>
+        <w:pStyle w:val="ListParagraph"/>
+        <w:numPr>
+          <w:ilvl w:val="0"/>
+          <w:numId w:val="10"/>
+        </w:numPr>
+        <w:bidi w:val="0"/>
+        <w:rPr>
+          <w:b/>
+          <w:bCs/>
+        </w:rPr>
+      </w:pPr>
+      <w:r>
+        <w:rPr>
+          <w:b/>
+          <w:bCs/>
+        </w:rPr>
+        <w:t>Sales – Stations</w:t>
+      </w:r>
+    </w:p>
+    <w:p>
+      <w:pPr>
+        <w:pStyle w:val="ListParagraph"/>
+        <w:numPr>
+          <w:ilvl w:val="0"/>
+          <w:numId w:val="10"/>
+        </w:numPr>
+        <w:bidi w:val="0"/>
+        <w:rPr>
+          <w:b/>
+          <w:bCs/>
+        </w:rPr>
+      </w:pPr>
+      <w:r>
+        <w:rPr>
+          <w:b/>
+          <w:bCs/>
+        </w:rPr>
+        <w:t>Sales – Products</w:t>
+      </w:r>
+    </w:p>
+    <w:p>
+      <w:pPr>
+        <w:pStyle w:val="Heading3"/>
+        <w:bidi w:val="0"/>
+        <w:ind w:left="720"/>
+      </w:pPr>
+      <w:r>
+        <w:t>Many</w:t>
+      </w:r>
+      <w:r>
+        <w:t>-to-</w:t>
+      </w:r>
+      <w:r>
+        <w:t>One</w:t>
+      </w:r>
+      <w:r>
+        <w:t>:</w:t>
+      </w:r>
+    </w:p>
+    <w:p>
+      <w:pPr>
+        <w:pStyle w:val="ListParagraph"/>
+        <w:numPr>
+          <w:ilvl w:val="0"/>
+          <w:numId w:val="10"/>
+        </w:numPr>
+        <w:bidi w:val="0"/>
+        <w:rPr>
+          <w:b/>
+          <w:bCs/>
+        </w:rPr>
+      </w:pPr>
+      <w:r>
+        <w:rPr>
+          <w:b/>
+          <w:bCs/>
+        </w:rPr>
+        <w:t>Stations – Agents</w:t>
+      </w:r>
+    </w:p>
+    <w:p>
+      <w:pPr>
+        <w:pStyle w:val="ListParagraph"/>
+        <w:numPr>
+          <w:ilvl w:val="0"/>
+          <w:numId w:val="10"/>
+        </w:numPr>
+        <w:bidi w:val="0"/>
+        <w:rPr>
+          <w:b/>
+          <w:bCs/>
+        </w:rPr>
+      </w:pPr>
+      <w:r>
+        <w:rPr>
+          <w:b/>
+          <w:bCs/>
+        </w:rPr>
+        <w:t xml:space="preserve">Stations </w:t>
+      </w:r>
+      <w:r>
+        <w:rPr>
+          <w:b/>
+          <w:bCs/>
+        </w:rPr>
+        <w:t>–</w:t>
+      </w:r>
+      <w:r>
+        <w:rPr>
+          <w:b/>
+          <w:bCs/>
+        </w:rPr>
+        <w:t xml:space="preserve"> Sectors</w:t>
+      </w:r>
+    </w:p>
+    <w:p>
+      <w:pPr>
+        <w:pStyle w:val="ListParagraph"/>
+        <w:numPr>
+          <w:ilvl w:val="0"/>
+          <w:numId w:val="10"/>
+        </w:numPr>
+        <w:bidi w:val="0"/>
+        <w:rPr>
+          <w:b/>
+          <w:bCs/>
+        </w:rPr>
+      </w:pPr>
+      <w:r>
+        <w:rPr>
+          <w:b/>
+          <w:bCs/>
+        </w:rPr>
+        <w:t>Warehouses – Sectors</w:t>
+      </w:r>
+    </w:p>
+    <w:p>
+      <w:pPr>
+        <w:pStyle w:val="ListParagraph"/>
+        <w:numPr>
+          <w:ilvl w:val="0"/>
+          <w:numId w:val="10"/>
+        </w:numPr>
+        <w:bidi w:val="0"/>
+        <w:rPr>
+          <w:b/>
+          <w:bCs/>
+        </w:rPr>
+      </w:pPr>
+      <w:r>
+        <w:rPr>
+          <w:b/>
+          <w:bCs/>
+        </w:rPr>
+        <w:t>Tanks – Products</w:t>
+      </w:r>
+    </w:p>
+    <w:p>
+      <w:pPr>
+        <w:pStyle w:val="ListParagraph"/>
+        <w:numPr>
+          <w:ilvl w:val="0"/>
+          <w:numId w:val="10"/>
+        </w:numPr>
+        <w:bidi w:val="0"/>
+        <w:rPr>
+          <w:b/>
+          <w:bCs/>
+        </w:rPr>
+      </w:pPr>
+      <w:r>
+        <w:rPr>
+          <w:b/>
+          <w:bCs/>
+        </w:rPr>
+        <w:t>Trips – Drivers</w:t>
+      </w:r>
+    </w:p>
+    <w:p>
+      <w:pPr>
+        <w:pStyle w:val="ListParagraph"/>
+        <w:numPr>
+          <w:ilvl w:val="0"/>
+          <w:numId w:val="10"/>
+        </w:numPr>
+        <w:bidi w:val="0"/>
+        <w:rPr>
+          <w:b/>
+          <w:bCs/>
+        </w:rPr>
+      </w:pPr>
+      <w:r>
+        <w:rPr>
+          <w:b/>
+          <w:bCs/>
+        </w:rPr>
+        <w:t>Trips – Vehicles</w:t>
+      </w:r>
+    </w:p>
+    <w:p>
+      <w:pPr>
+        <w:pStyle w:val="Heading3"/>
+        <w:bidi w:val="0"/>
+        <w:ind w:left="720"/>
+        <w:jc w:val="both"/>
+      </w:pPr>
+      <w:r>
+        <w:t>Many-to-Many:</w:t>
+      </w:r>
+    </w:p>
+    <w:p>
+      <w:pPr>
+        <w:pStyle w:val="ListParagraph"/>
+        <w:numPr>
+          <w:ilvl w:val="0"/>
+          <w:numId w:val="10"/>
+        </w:numPr>
+        <w:bidi w:val="0"/>
+      </w:pPr>
+      <w:r>
+        <w:rPr>
+          <w:b/>
+          <w:bCs/>
+        </w:rPr>
+        <w:t>Companies</w:t>
+      </w:r>
+      <w:r>
+        <w:rPr>
+          <w:b/>
+          <w:bCs/>
+        </w:rPr>
+        <w:t xml:space="preserve"> </w:t>
+      </w:r>
+      <w:r>
+        <w:rPr>
+          <w:b/>
+          <w:bCs/>
+        </w:rPr>
+        <w:t>–</w:t>
+      </w:r>
+      <w:r>
+        <w:rPr>
+          <w:b/>
+          <w:bCs/>
+        </w:rPr>
+        <w:t xml:space="preserve"> Warehouses</w:t>
+      </w:r>
+      <w:r>
+        <w:rPr>
+          <w:b/>
+          <w:bCs/>
+        </w:rPr>
+        <w:t>:</w:t>
+      </w:r>
       <w:r>
         <w:t xml:space="preserve"> (</w:t>
       </w:r>
       <w:proofErr w:type="spellStart"/>
       <w:r>
+        <w:t>Company_WarehouseID</w:t>
+      </w:r>
+      <w:proofErr w:type="spellEnd"/>
+      <w:r>
+        <w:t xml:space="preserve">, </w:t>
+      </w:r>
+      <w:proofErr w:type="spellStart"/>
+      <w:r>
+        <w:t>CompanyID</w:t>
+      </w:r>
+      <w:proofErr w:type="spellEnd"/>
+      <w:r>
+        <w:t xml:space="preserve">, </w:t>
+      </w:r>
+      <w:proofErr w:type="spellStart"/>
+      <w:r>
+        <w:t>WarehouseID</w:t>
+      </w:r>
+      <w:proofErr w:type="spellEnd"/>
+      <w:r>
+        <w:t>)</w:t>
+      </w:r>
+    </w:p>
+    <w:p>
+      <w:pPr>
+        <w:pStyle w:val="ListParagraph"/>
+        <w:numPr>
+          <w:ilvl w:val="0"/>
+          <w:numId w:val="10"/>
+        </w:numPr>
+        <w:bidi w:val="0"/>
+      </w:pPr>
+      <w:r>
+        <w:rPr>
+          <w:b/>
+          <w:bCs/>
+        </w:rPr>
+        <w:t>Stations – Products</w:t>
+      </w:r>
+      <w:r>
+        <w:rPr>
+          <w:b/>
+          <w:bCs/>
+        </w:rPr>
+        <w:t>:</w:t>
+      </w:r>
+      <w:r>
+        <w:t xml:space="preserve"> (</w:t>
+      </w:r>
+      <w:proofErr w:type="spellStart"/>
+      <w:r>
+        <w:t>Station_ProductID</w:t>
+      </w:r>
+      <w:proofErr w:type="spellEnd"/>
+      <w:r>
+        <w:t xml:space="preserve">, </w:t>
+      </w:r>
+      <w:proofErr w:type="spellStart"/>
+      <w:r>
+        <w:t>StationID</w:t>
+      </w:r>
+      <w:proofErr w:type="spellEnd"/>
+      <w:r>
+        <w:t xml:space="preserve">, </w:t>
+      </w:r>
+      <w:proofErr w:type="spellStart"/>
+      <w:r>
         <w:t>ProductID</w:t>
       </w:r>
       <w:proofErr w:type="spellEnd"/>
       <w:r>
+        <w:t>)</w:t>
+      </w:r>
+    </w:p>
+    <w:p>
+      <w:pPr>
+        <w:pStyle w:val="ListParagraph"/>
+        <w:numPr>
+          <w:ilvl w:val="0"/>
+          <w:numId w:val="10"/>
+        </w:numPr>
+        <w:bidi w:val="0"/>
+      </w:pPr>
+      <w:r>
+        <w:rPr>
+          <w:b/>
+          <w:bCs/>
+        </w:rPr>
+        <w:t>St</w:t>
+      </w:r>
+      <w:r>
+        <w:rPr>
+          <w:b/>
+          <w:bCs/>
+        </w:rPr>
+        <w:t>ations – Tanks:</w:t>
+      </w:r>
+      <w:r>
+        <w:t xml:space="preserve"> (</w:t>
+      </w:r>
+      <w:proofErr w:type="spellStart"/>
+      <w:r>
+        <w:t>Station_TankID</w:t>
+      </w:r>
+      <w:proofErr w:type="spellEnd"/>
+      <w:r>
         <w:t xml:space="preserve">, </w:t>
       </w:r>
       <w:proofErr w:type="spellStart"/>
       <w:r>
-        <w:t>Product</w:t>
-      </w:r>
-      <w:r>
-        <w:t>Name</w:t>
+        <w:t>StationID</w:t>
       </w:r>
       <w:proofErr w:type="spellEnd"/>
       <w:r>
@@ -841,10 +2084,7 @@
       </w:r>
       <w:proofErr w:type="spellStart"/>
       <w:r>
-        <w:t>Is</w:t>
-      </w:r>
-      <w:r>
-        <w:t>Hidden</w:t>
+        <w:t>TankID</w:t>
       </w:r>
       <w:proofErr w:type="spellEnd"/>
       <w:r>
@@ -856,24 +2096,44 @@
         <w:pStyle w:val="ListParagraph"/>
         <w:numPr>
           <w:ilvl w:val="0"/>
-          <w:numId w:val="2"/>
-        </w:numPr>
-        <w:bidi w:val="0"/>
-        <w:jc w:val="both"/>
-      </w:pPr>
-      <w:r>
-        <w:rPr>
-          <w:b/>
-          <w:bCs/>
-        </w:rPr>
-        <w:t>Quota</w:t>
+          <w:numId w:val="10"/>
+        </w:numPr>
+        <w:bidi w:val="0"/>
+      </w:pPr>
+      <w:r>
+        <w:rPr>
+          <w:b/>
+          <w:bCs/>
+        </w:rPr>
+        <w:t xml:space="preserve">Stations – </w:t>
+      </w:r>
+      <w:r>
+        <w:rPr>
+          <w:b/>
+          <w:bCs/>
+        </w:rPr>
+        <w:t>Warehouse</w:t>
+      </w:r>
+      <w:r>
+        <w:rPr>
+          <w:b/>
+          <w:bCs/>
+        </w:rPr>
+        <w:t>s</w:t>
+      </w:r>
+      <w:r>
+        <w:rPr>
+          <w:b/>
+          <w:bCs/>
+        </w:rPr>
+        <w:t>:</w:t>
       </w:r>
       <w:r>
         <w:t xml:space="preserve"> (</w:t>
       </w:r>
       <w:proofErr w:type="spellStart"/>
       <w:r>
-        <w:t>QuotaID</w:t>
+        <w:t>Station_WarehouseID</w:t>
       </w:r>
       <w:proofErr w:type="spellEnd"/>
       <w:r>
@@ -881,6 +2141,59 @@
       </w:r>
       <w:proofErr w:type="spellStart"/>
       <w:r>
+        <w:t>StationID</w:t>
+      </w:r>
+      <w:proofErr w:type="spellEnd"/>
+      <w:r>
+        <w:t xml:space="preserve">, </w:t>
+      </w:r>
+      <w:proofErr w:type="spellStart"/>
+      <w:r>
+        <w:t>WarehouseID</w:t>
+      </w:r>
+      <w:proofErr w:type="spellEnd"/>
+      <w:r>
+        <w:t>)</w:t>
+      </w:r>
+    </w:p>
+    <w:p>
+      <w:pPr>
+        <w:pStyle w:val="ListParagraph"/>
+        <w:numPr>
+          <w:ilvl w:val="0"/>
+          <w:numId w:val="10"/>
+        </w:numPr>
+        <w:bidi w:val="0"/>
+      </w:pPr>
+      <w:r>
+        <w:rPr>
+          <w:b/>
+          <w:bCs/>
+        </w:rPr>
+        <w:t>Warehouse</w:t>
+      </w:r>
+      <w:r>
+        <w:rPr>
+          <w:b/>
+          <w:bCs/>
+        </w:rPr>
+        <w:t>s – Products</w:t>
+      </w:r>
+      <w:r>
+        <w:rPr>
+          <w:b/>
+          <w:bCs/>
+        </w:rPr>
+        <w:t>:</w:t>
+      </w:r>
+      <w:r>
+        <w:t xml:space="preserve"> </w:t>
+      </w:r>
+      <w:r>
+        <w:t>(</w:t>
+      </w:r>
+      <w:proofErr w:type="spellStart"/>
+      <w:r>
         <w:t>Warehouse_ProductID</w:t>
       </w:r>
       <w:proofErr w:type="spellEnd"/>
@@ -889,24 +2202,15 @@
       </w:r>
       <w:proofErr w:type="spellStart"/>
       <w:r>
-        <w:t>Quota</w:t>
-      </w:r>
-      <w:r>
-        <w:t>Amount</w:t>
-      </w:r>
-      <w:proofErr w:type="spellEnd"/>
-      <w:r>
-        <w:t xml:space="preserve"> , Month</w:t>
-      </w:r>
+        <w:t>WarehouseID</w:t>
+      </w:r>
+      <w:proofErr w:type="spellEnd"/>
       <w:r>
         <w:t xml:space="preserve">, </w:t>
       </w:r>
       <w:proofErr w:type="spellStart"/>
       <w:r>
-        <w:t>Is</w:t>
-      </w:r>
-      <w:r>
-        <w:t>Hidden</w:t>
+        <w:t>ProductID</w:t>
       </w:r>
       <w:proofErr w:type="spellEnd"/>
       <w:r>
@@ -915,1088 +2219,6 @@
     </w:p>
     <w:p>
       <w:pPr>
-        <w:pStyle w:val="ListParagraph"/>
-        <w:numPr>
-          <w:ilvl w:val="0"/>
-          <w:numId w:val="2"/>
-        </w:numPr>
-        <w:bidi w:val="0"/>
-        <w:jc w:val="both"/>
-      </w:pPr>
-      <w:r>
-        <w:rPr>
-          <w:b/>
-          <w:bCs/>
-        </w:rPr>
-        <w:t>Sales</w:t>
-      </w:r>
-      <w:r>
-        <w:t xml:space="preserve"> (</w:t>
-      </w:r>
-      <w:proofErr w:type="spellStart"/>
-      <w:r>
-        <w:t>SaleID</w:t>
-      </w:r>
-      <w:proofErr w:type="spellEnd"/>
-      <w:r>
-        <w:t xml:space="preserve">, </w:t>
-      </w:r>
-      <w:proofErr w:type="spellStart"/>
-      <w:r>
-        <w:t>Stati</w:t>
-      </w:r>
-      <w:r>
-        <w:t>on_ProductID</w:t>
-      </w:r>
-      <w:proofErr w:type="spellEnd"/>
-      <w:r>
-        <w:t xml:space="preserve">, </w:t>
-      </w:r>
-      <w:proofErr w:type="spellStart"/>
-      <w:r>
-        <w:t>SalesAmount</w:t>
-      </w:r>
-      <w:proofErr w:type="spellEnd"/>
-      <w:r>
-        <w:t>, Day, Month, Year</w:t>
-      </w:r>
-      <w:r>
-        <w:t xml:space="preserve">, </w:t>
-      </w:r>
-      <w:proofErr w:type="spellStart"/>
-      <w:r>
-        <w:t>Is</w:t>
-      </w:r>
-      <w:r>
-        <w:t>Hidden</w:t>
-      </w:r>
-      <w:proofErr w:type="spellEnd"/>
-      <w:r>
-        <w:t>)</w:t>
-      </w:r>
-      <w:r>
-        <w:t>*</w:t>
-      </w:r>
-    </w:p>
-    <w:p>
-      <w:pPr>
-        <w:pStyle w:val="ListParagraph"/>
-        <w:numPr>
-          <w:ilvl w:val="0"/>
-          <w:numId w:val="2"/>
-        </w:numPr>
-        <w:bidi w:val="0"/>
-        <w:jc w:val="both"/>
-      </w:pPr>
-      <w:r>
-        <w:rPr>
-          <w:b/>
-          <w:bCs/>
-        </w:rPr>
-        <w:t>Sectors</w:t>
-      </w:r>
-      <w:r>
-        <w:t xml:space="preserve"> (</w:t>
-      </w:r>
-      <w:proofErr w:type="spellStart"/>
-      <w:r>
-        <w:t>SectorID</w:t>
-      </w:r>
-      <w:proofErr w:type="spellEnd"/>
-      <w:r>
-        <w:t xml:space="preserve">, </w:t>
-      </w:r>
-      <w:proofErr w:type="spellStart"/>
-      <w:r>
-        <w:t>Sector</w:t>
-      </w:r>
-      <w:r>
-        <w:t>Name</w:t>
-      </w:r>
-      <w:proofErr w:type="spellEnd"/>
-      <w:r>
-        <w:t xml:space="preserve">, </w:t>
-      </w:r>
-      <w:proofErr w:type="spellStart"/>
-      <w:r>
-        <w:t>Is</w:t>
-      </w:r>
-      <w:r>
-        <w:t>Hidden</w:t>
-      </w:r>
-      <w:proofErr w:type="spellEnd"/>
-      <w:r>
-        <w:t>)</w:t>
-      </w:r>
-    </w:p>
-    <w:p>
-      <w:pPr>
-        <w:pStyle w:val="ListParagraph"/>
-        <w:numPr>
-          <w:ilvl w:val="0"/>
-          <w:numId w:val="2"/>
-        </w:numPr>
-        <w:bidi w:val="0"/>
-        <w:jc w:val="both"/>
-      </w:pPr>
-      <w:r>
-        <w:rPr>
-          <w:b/>
-          <w:bCs/>
-        </w:rPr>
-        <w:t>Stations</w:t>
-      </w:r>
-      <w:r>
-        <w:t xml:space="preserve"> (</w:t>
-      </w:r>
-      <w:proofErr w:type="spellStart"/>
-      <w:r>
-        <w:t>StationID</w:t>
-      </w:r>
-      <w:proofErr w:type="spellEnd"/>
-      <w:r>
-        <w:t xml:space="preserve">, </w:t>
-      </w:r>
-      <w:proofErr w:type="spellStart"/>
-      <w:r>
-        <w:t>Station</w:t>
-      </w:r>
-      <w:r>
-        <w:t>Name</w:t>
-      </w:r>
-      <w:proofErr w:type="spellEnd"/>
-      <w:r>
-        <w:t xml:space="preserve">, </w:t>
-      </w:r>
-      <w:proofErr w:type="spellStart"/>
-      <w:r>
-        <w:t>AgentID</w:t>
-      </w:r>
-      <w:proofErr w:type="spellEnd"/>
-      <w:r>
-        <w:t xml:space="preserve">, </w:t>
-      </w:r>
-      <w:proofErr w:type="spellStart"/>
-      <w:r>
-        <w:t>Is</w:t>
-      </w:r>
-      <w:r>
-        <w:t>Hidden</w:t>
-      </w:r>
-      <w:proofErr w:type="spellEnd"/>
-      <w:r>
-        <w:t>)</w:t>
-      </w:r>
-    </w:p>
-    <w:p>
-      <w:pPr>
-        <w:pStyle w:val="ListParagraph"/>
-        <w:numPr>
-          <w:ilvl w:val="0"/>
-          <w:numId w:val="2"/>
-        </w:numPr>
-        <w:bidi w:val="0"/>
-        <w:jc w:val="both"/>
-      </w:pPr>
-      <w:r>
-        <w:rPr>
-          <w:b/>
-          <w:bCs/>
-        </w:rPr>
-        <w:t>Tanks</w:t>
-      </w:r>
-      <w:r>
-        <w:t xml:space="preserve"> (</w:t>
-      </w:r>
-      <w:proofErr w:type="spellStart"/>
-      <w:r>
-        <w:t>TankID</w:t>
-      </w:r>
-      <w:proofErr w:type="spellEnd"/>
-      <w:r>
-        <w:t xml:space="preserve">, </w:t>
-      </w:r>
-      <w:proofErr w:type="spellStart"/>
-      <w:r>
-        <w:t>TankVolume</w:t>
-      </w:r>
-      <w:proofErr w:type="spellEnd"/>
-      <w:r>
-        <w:t xml:space="preserve">, </w:t>
-      </w:r>
-      <w:proofErr w:type="spellStart"/>
-      <w:r>
-        <w:t>Is</w:t>
-      </w:r>
-      <w:r>
-        <w:t>Hidden</w:t>
-      </w:r>
-      <w:proofErr w:type="spellEnd"/>
-      <w:r>
-        <w:t>)</w:t>
-      </w:r>
-    </w:p>
-    <w:p>
-      <w:pPr>
-        <w:pStyle w:val="ListParagraph"/>
-        <w:numPr>
-          <w:ilvl w:val="0"/>
-          <w:numId w:val="2"/>
-        </w:numPr>
-        <w:bidi w:val="0"/>
-        <w:jc w:val="both"/>
-      </w:pPr>
-      <w:r>
-        <w:rPr>
-          <w:b/>
-          <w:bCs/>
-        </w:rPr>
-        <w:t>Trips</w:t>
-      </w:r>
-      <w:r>
-        <w:t xml:space="preserve"> (</w:t>
-      </w:r>
-      <w:proofErr w:type="spellStart"/>
-      <w:r>
-        <w:t>TripID</w:t>
-      </w:r>
-      <w:proofErr w:type="spellEnd"/>
-      <w:r>
-        <w:t xml:space="preserve">, </w:t>
-      </w:r>
-      <w:proofErr w:type="spellStart"/>
-      <w:r>
-        <w:t>DriverI</w:t>
-      </w:r>
-      <w:r>
-        <w:t>D</w:t>
-      </w:r>
-      <w:proofErr w:type="spellEnd"/>
-      <w:r>
-        <w:t xml:space="preserve">, </w:t>
-      </w:r>
-      <w:proofErr w:type="spellStart"/>
-      <w:r>
-        <w:t>VehicleID</w:t>
-      </w:r>
-      <w:proofErr w:type="spellEnd"/>
-      <w:r>
-        <w:t xml:space="preserve">, </w:t>
-      </w:r>
-      <w:proofErr w:type="spellStart"/>
-      <w:r>
-        <w:t>outbound</w:t>
-      </w:r>
-      <w:r>
-        <w:t>DistanceID</w:t>
-      </w:r>
-      <w:proofErr w:type="spellEnd"/>
-      <w:r>
-        <w:t>,</w:t>
-      </w:r>
-      <w:r>
-        <w:t xml:space="preserve"> </w:t>
-      </w:r>
-      <w:proofErr w:type="spellStart"/>
-      <w:r>
-        <w:t>in</w:t>
-      </w:r>
-      <w:r>
-        <w:t>boundDistanceID</w:t>
-      </w:r>
-      <w:proofErr w:type="spellEnd"/>
-      <w:r>
-        <w:t>,</w:t>
-      </w:r>
-      <w:r>
-        <w:t xml:space="preserve"> Day, Month, Year</w:t>
-      </w:r>
-      <w:r>
-        <w:t xml:space="preserve">, </w:t>
-      </w:r>
-      <w:proofErr w:type="spellStart"/>
-      <w:r>
-        <w:t>Is</w:t>
-      </w:r>
-      <w:r>
-        <w:t>Hidden</w:t>
-      </w:r>
-      <w:proofErr w:type="spellEnd"/>
-      <w:r>
-        <w:t>)</w:t>
-      </w:r>
-      <w:r>
-        <w:t>*</w:t>
-      </w:r>
-    </w:p>
-    <w:p>
-      <w:pPr>
-        <w:pStyle w:val="ListParagraph"/>
-        <w:numPr>
-          <w:ilvl w:val="0"/>
-          <w:numId w:val="2"/>
-        </w:numPr>
-        <w:bidi w:val="0"/>
-        <w:jc w:val="both"/>
-        <w:rPr>
-          <w:b/>
-          <w:bCs/>
-        </w:rPr>
-      </w:pPr>
-      <w:r>
-        <w:rPr>
-          <w:b/>
-          <w:bCs/>
-        </w:rPr>
-        <w:t>Users</w:t>
-      </w:r>
-      <w:r>
-        <w:t xml:space="preserve"> (</w:t>
-      </w:r>
-      <w:proofErr w:type="spellStart"/>
-      <w:r>
-        <w:t>UserI</w:t>
-      </w:r>
-      <w:r>
-        <w:t>D</w:t>
-      </w:r>
-      <w:proofErr w:type="spellEnd"/>
-      <w:r>
-        <w:t xml:space="preserve">, </w:t>
-      </w:r>
-      <w:proofErr w:type="spellStart"/>
-      <w:r>
-        <w:t>UserFirstName</w:t>
-      </w:r>
-      <w:proofErr w:type="spellEnd"/>
-      <w:r>
-        <w:t xml:space="preserve">, </w:t>
-      </w:r>
-      <w:proofErr w:type="spellStart"/>
-      <w:r>
-        <w:t>UserLastName</w:t>
-      </w:r>
-      <w:proofErr w:type="spellEnd"/>
-      <w:r>
-        <w:t xml:space="preserve">, </w:t>
-      </w:r>
-      <w:proofErr w:type="spellStart"/>
-      <w:r>
-        <w:t>Phone</w:t>
-      </w:r>
-      <w:r>
-        <w:t>Number</w:t>
-      </w:r>
-      <w:proofErr w:type="spellEnd"/>
-      <w:r>
-        <w:t xml:space="preserve">, </w:t>
-      </w:r>
-      <w:r>
-        <w:t>Password</w:t>
-      </w:r>
-      <w:r>
-        <w:t xml:space="preserve">, </w:t>
-      </w:r>
-      <w:proofErr w:type="spellStart"/>
-      <w:r>
-        <w:t>Is</w:t>
-      </w:r>
-      <w:r>
-        <w:t>Hidden</w:t>
-      </w:r>
-      <w:proofErr w:type="spellEnd"/>
-      <w:r>
-        <w:t>)</w:t>
-      </w:r>
-    </w:p>
-    <w:p>
-      <w:pPr>
-        <w:pStyle w:val="ListParagraph"/>
-        <w:numPr>
-          <w:ilvl w:val="0"/>
-          <w:numId w:val="2"/>
-        </w:numPr>
-        <w:bidi w:val="0"/>
-        <w:jc w:val="both"/>
-      </w:pPr>
-      <w:r>
-        <w:rPr>
-          <w:b/>
-          <w:bCs/>
-        </w:rPr>
-        <w:t>Vehicles</w:t>
-      </w:r>
-      <w:r>
-        <w:t xml:space="preserve"> (</w:t>
-      </w:r>
-      <w:proofErr w:type="spellStart"/>
-      <w:r>
-        <w:t>VehicleID</w:t>
-      </w:r>
-      <w:proofErr w:type="spellEnd"/>
-      <w:r>
-        <w:t xml:space="preserve">, </w:t>
-      </w:r>
-      <w:proofErr w:type="spellStart"/>
-      <w:r>
-        <w:t>VehicleCode</w:t>
-      </w:r>
-      <w:proofErr w:type="spellEnd"/>
-      <w:r>
-        <w:t xml:space="preserve">, </w:t>
-      </w:r>
-      <w:proofErr w:type="spellStart"/>
-      <w:r>
-        <w:t>VehiclePlate</w:t>
-      </w:r>
-      <w:proofErr w:type="spellEnd"/>
-      <w:r>
-        <w:t xml:space="preserve">, </w:t>
-      </w:r>
-      <w:proofErr w:type="spellStart"/>
-      <w:r>
-        <w:t>VehicleCard</w:t>
-      </w:r>
-      <w:proofErr w:type="spellEnd"/>
-      <w:r>
-        <w:t xml:space="preserve">, </w:t>
-      </w:r>
-      <w:proofErr w:type="spellStart"/>
-      <w:r>
-        <w:t>VehiclePhone</w:t>
-      </w:r>
-      <w:proofErr w:type="spellEnd"/>
-      <w:r>
-        <w:t xml:space="preserve">, </w:t>
-      </w:r>
-      <w:proofErr w:type="spellStart"/>
-      <w:r>
-        <w:t>TrailerPlate</w:t>
-      </w:r>
-      <w:proofErr w:type="spellEnd"/>
-      <w:r>
-        <w:t xml:space="preserve">, </w:t>
-      </w:r>
-      <w:proofErr w:type="spellStart"/>
-      <w:r>
-        <w:t>Is</w:t>
-      </w:r>
-      <w:bookmarkStart w:id="0" w:name="_GoBack"/>
-      <w:r>
-        <w:t>Hidden</w:t>
-      </w:r>
-      <w:bookmarkEnd w:id="0"/>
-      <w:proofErr w:type="spellEnd"/>
-      <w:r>
-        <w:t>)</w:t>
-      </w:r>
-    </w:p>
-    <w:p>
-      <w:pPr>
-        <w:pStyle w:val="ListParagraph"/>
-        <w:numPr>
-          <w:ilvl w:val="0"/>
-          <w:numId w:val="2"/>
-        </w:numPr>
-        <w:bidi w:val="0"/>
-        <w:jc w:val="both"/>
-      </w:pPr>
-      <w:r>
-        <w:rPr>
-          <w:b/>
-          <w:bCs/>
-        </w:rPr>
-        <w:t>Warehouse</w:t>
-      </w:r>
-      <w:r>
-        <w:rPr>
-          <w:b/>
-          <w:bCs/>
-        </w:rPr>
-        <w:t>s</w:t>
-      </w:r>
-      <w:r>
-        <w:t xml:space="preserve"> (</w:t>
-      </w:r>
-      <w:proofErr w:type="spellStart"/>
-      <w:r>
-        <w:t>WarehouseID</w:t>
-      </w:r>
-      <w:proofErr w:type="spellEnd"/>
-      <w:r>
-        <w:t xml:space="preserve">, </w:t>
-      </w:r>
-      <w:proofErr w:type="spellStart"/>
-      <w:r>
-        <w:t>Warehouse</w:t>
-      </w:r>
-      <w:r>
-        <w:t>Name</w:t>
-      </w:r>
-      <w:proofErr w:type="spellEnd"/>
-      <w:r>
-        <w:t xml:space="preserve">, </w:t>
-      </w:r>
-      <w:proofErr w:type="spellStart"/>
-      <w:r>
-        <w:t>CompanyID</w:t>
-      </w:r>
-      <w:proofErr w:type="spellEnd"/>
-      <w:r>
-        <w:t xml:space="preserve">, </w:t>
-      </w:r>
-      <w:proofErr w:type="spellStart"/>
-      <w:r>
-        <w:t>Is</w:t>
-      </w:r>
-      <w:r>
-        <w:t>Hidden</w:t>
-      </w:r>
-      <w:proofErr w:type="spellEnd"/>
-      <w:r>
-        <w:t>)</w:t>
-      </w:r>
-    </w:p>
-    <w:p>
-      <w:pPr>
-        <w:pStyle w:val="ListParagraph"/>
-        <w:numPr>
-          <w:ilvl w:val="0"/>
-          <w:numId w:val="2"/>
-        </w:numPr>
-        <w:bidi w:val="0"/>
-        <w:jc w:val="both"/>
-      </w:pPr>
-      <w:r>
-        <w:rPr>
-          <w:b/>
-          <w:bCs/>
-        </w:rPr>
-        <w:t>Withdrawals</w:t>
-      </w:r>
-      <w:r>
-        <w:t xml:space="preserve"> (</w:t>
-      </w:r>
-      <w:proofErr w:type="spellStart"/>
-      <w:r>
-        <w:t>WithdrawalID</w:t>
-      </w:r>
-      <w:proofErr w:type="spellEnd"/>
-      <w:r>
-        <w:t xml:space="preserve">, </w:t>
-      </w:r>
-      <w:proofErr w:type="spellStart"/>
-      <w:r>
-        <w:t>QuotaID</w:t>
-      </w:r>
-      <w:proofErr w:type="spellEnd"/>
-      <w:r>
-        <w:t xml:space="preserve">, </w:t>
-      </w:r>
-      <w:proofErr w:type="spellStart"/>
-      <w:r>
-        <w:t>StationID</w:t>
-      </w:r>
-      <w:proofErr w:type="spellEnd"/>
-      <w:r>
-        <w:t xml:space="preserve">, </w:t>
-      </w:r>
-      <w:proofErr w:type="spellStart"/>
-      <w:r>
-        <w:t>WithdrawalAmount</w:t>
-      </w:r>
-      <w:proofErr w:type="spellEnd"/>
-      <w:r>
-        <w:t>, Day, Month, Year</w:t>
-      </w:r>
-      <w:r>
-        <w:t xml:space="preserve">, </w:t>
-      </w:r>
-      <w:proofErr w:type="spellStart"/>
-      <w:r>
-        <w:t>Is</w:t>
-      </w:r>
-      <w:r>
-        <w:t>Hidden</w:t>
-      </w:r>
-      <w:proofErr w:type="spellEnd"/>
-      <w:r>
-        <w:t>)</w:t>
-      </w:r>
-      <w:r>
-        <w:t>*</w:t>
-      </w:r>
-    </w:p>
-    <w:p>
-      <w:pPr>
-        <w:pStyle w:val="Heading2"/>
-        <w:bidi w:val="0"/>
-        <w:ind w:left="360"/>
-        <w:jc w:val="both"/>
-      </w:pPr>
-      <w:r>
-        <w:t>Relations:</w:t>
-      </w:r>
-    </w:p>
-    <w:p>
-      <w:pPr>
-        <w:pStyle w:val="ListParagraph"/>
-        <w:numPr>
-          <w:ilvl w:val="0"/>
-          <w:numId w:val="2"/>
-        </w:numPr>
-        <w:bidi w:val="0"/>
-        <w:jc w:val="both"/>
-      </w:pPr>
-      <w:r>
-        <w:rPr>
-          <w:b/>
-          <w:bCs/>
-        </w:rPr>
-        <w:t xml:space="preserve">Stations </w:t>
-      </w:r>
-      <w:r>
-        <w:rPr>
-          <w:b/>
-          <w:bCs/>
-        </w:rPr>
-        <w:t>–</w:t>
-      </w:r>
-      <w:r>
-        <w:rPr>
-          <w:b/>
-          <w:bCs/>
-        </w:rPr>
-        <w:t xml:space="preserve"> Sectors</w:t>
-      </w:r>
-      <w:r>
-        <w:t xml:space="preserve">: </w:t>
-      </w:r>
-      <w:r>
-        <w:t>(</w:t>
-      </w:r>
-      <w:proofErr w:type="spellStart"/>
-      <w:r>
-        <w:t>Station_SectorID</w:t>
-      </w:r>
-      <w:proofErr w:type="spellEnd"/>
-      <w:r>
-        <w:t xml:space="preserve">, </w:t>
-      </w:r>
-      <w:proofErr w:type="spellStart"/>
-      <w:r>
-        <w:t>StationID</w:t>
-      </w:r>
-      <w:proofErr w:type="spellEnd"/>
-      <w:r>
-        <w:t xml:space="preserve">, </w:t>
-      </w:r>
-      <w:proofErr w:type="spellStart"/>
-      <w:r>
-        <w:t>SectorID</w:t>
-      </w:r>
-      <w:proofErr w:type="spellEnd"/>
-      <w:r>
-        <w:t>)</w:t>
-      </w:r>
-    </w:p>
-    <w:p>
-      <w:pPr>
-        <w:pStyle w:val="ListParagraph"/>
-        <w:numPr>
-          <w:ilvl w:val="0"/>
-          <w:numId w:val="2"/>
-        </w:numPr>
-        <w:bidi w:val="0"/>
-        <w:jc w:val="both"/>
-      </w:pPr>
-      <w:r>
-        <w:rPr>
-          <w:b/>
-          <w:bCs/>
-        </w:rPr>
-        <w:t>Warehouse</w:t>
-      </w:r>
-      <w:r>
-        <w:rPr>
-          <w:b/>
-          <w:bCs/>
-        </w:rPr>
-        <w:t>s</w:t>
-      </w:r>
-      <w:r>
-        <w:rPr>
-          <w:b/>
-          <w:bCs/>
-        </w:rPr>
-        <w:t xml:space="preserve"> – Sectors</w:t>
-      </w:r>
-      <w:r>
-        <w:t xml:space="preserve">: </w:t>
-      </w:r>
-      <w:r>
-        <w:t>(</w:t>
-      </w:r>
-      <w:proofErr w:type="spellStart"/>
-      <w:r>
-        <w:t>Warehouse</w:t>
-      </w:r>
-      <w:r>
-        <w:t>_SectorID</w:t>
-      </w:r>
-      <w:proofErr w:type="spellEnd"/>
-      <w:r>
-        <w:t>,</w:t>
-      </w:r>
-      <w:r>
-        <w:t xml:space="preserve"> </w:t>
-      </w:r>
-      <w:proofErr w:type="spellStart"/>
-      <w:r>
-        <w:t>Warehouse</w:t>
-      </w:r>
-      <w:r>
-        <w:t>ID</w:t>
-      </w:r>
-      <w:proofErr w:type="spellEnd"/>
-      <w:r>
-        <w:t xml:space="preserve">, </w:t>
-      </w:r>
-      <w:proofErr w:type="spellStart"/>
-      <w:r>
-        <w:t>SectorID</w:t>
-      </w:r>
-      <w:proofErr w:type="spellEnd"/>
-      <w:r>
-        <w:t>)</w:t>
-      </w:r>
-    </w:p>
-    <w:p>
-      <w:pPr>
-        <w:pStyle w:val="ListParagraph"/>
-        <w:numPr>
-          <w:ilvl w:val="0"/>
-          <w:numId w:val="2"/>
-        </w:numPr>
-        <w:bidi w:val="0"/>
-        <w:jc w:val="both"/>
-      </w:pPr>
-      <w:r>
-        <w:rPr>
-          <w:b/>
-          <w:bCs/>
-        </w:rPr>
-        <w:t>Stations – Products</w:t>
-      </w:r>
-      <w:r>
-        <w:t xml:space="preserve">: </w:t>
-      </w:r>
-      <w:r>
-        <w:t>(</w:t>
-      </w:r>
-      <w:proofErr w:type="spellStart"/>
-      <w:r>
-        <w:t>Station_ProductID</w:t>
-      </w:r>
-      <w:proofErr w:type="spellEnd"/>
-      <w:r>
-        <w:t>,</w:t>
-      </w:r>
-      <w:r>
-        <w:t xml:space="preserve"> </w:t>
-      </w:r>
-      <w:proofErr w:type="spellStart"/>
-      <w:r>
-        <w:t>StationID</w:t>
-      </w:r>
-      <w:proofErr w:type="spellEnd"/>
-      <w:r>
-        <w:t xml:space="preserve">, </w:t>
-      </w:r>
-      <w:proofErr w:type="spellStart"/>
-      <w:r>
-        <w:t>ProductID</w:t>
-      </w:r>
-      <w:proofErr w:type="spellEnd"/>
-      <w:r>
-        <w:t>)</w:t>
-      </w:r>
-    </w:p>
-    <w:p>
-      <w:pPr>
-        <w:pStyle w:val="ListParagraph"/>
-        <w:numPr>
-          <w:ilvl w:val="0"/>
-          <w:numId w:val="2"/>
-        </w:numPr>
-        <w:bidi w:val="0"/>
-        <w:jc w:val="both"/>
-      </w:pPr>
-      <w:r>
-        <w:rPr>
-          <w:b/>
-          <w:bCs/>
-        </w:rPr>
-        <w:t>Warehouse</w:t>
-      </w:r>
-      <w:r>
-        <w:rPr>
-          <w:b/>
-          <w:bCs/>
-        </w:rPr>
-        <w:t>s – Products</w:t>
-      </w:r>
-      <w:r>
-        <w:t>:</w:t>
-      </w:r>
-      <w:r>
-        <w:t xml:space="preserve"> </w:t>
-      </w:r>
-      <w:r>
-        <w:t>(</w:t>
-      </w:r>
-      <w:proofErr w:type="spellStart"/>
-      <w:r>
-        <w:t>Warehouse</w:t>
-      </w:r>
-      <w:r>
-        <w:t>_ProductID</w:t>
-      </w:r>
-      <w:proofErr w:type="spellEnd"/>
-      <w:r>
-        <w:t>,</w:t>
-      </w:r>
-      <w:r>
-        <w:t xml:space="preserve"> </w:t>
-      </w:r>
-      <w:proofErr w:type="spellStart"/>
-      <w:r>
-        <w:t>Warehouse</w:t>
-      </w:r>
-      <w:r>
-        <w:t>ID</w:t>
-      </w:r>
-      <w:proofErr w:type="spellEnd"/>
-      <w:r>
-        <w:t xml:space="preserve">, </w:t>
-      </w:r>
-      <w:proofErr w:type="spellStart"/>
-      <w:r>
-        <w:t>ProductID</w:t>
-      </w:r>
-      <w:proofErr w:type="spellEnd"/>
-      <w:r>
-        <w:t>)</w:t>
-      </w:r>
-    </w:p>
-    <w:p>
-      <w:pPr>
-        <w:pStyle w:val="ListParagraph"/>
-        <w:numPr>
-          <w:ilvl w:val="0"/>
-          <w:numId w:val="2"/>
-        </w:numPr>
-        <w:bidi w:val="0"/>
-        <w:jc w:val="both"/>
-      </w:pPr>
-      <w:r>
-        <w:rPr>
-          <w:b/>
-          <w:bCs/>
-        </w:rPr>
-        <w:t xml:space="preserve">Stations </w:t>
-      </w:r>
-      <w:r>
-        <w:rPr>
-          <w:b/>
-          <w:bCs/>
-        </w:rPr>
-        <w:t xml:space="preserve">– </w:t>
-      </w:r>
-      <w:r>
-        <w:rPr>
-          <w:b/>
-          <w:bCs/>
-        </w:rPr>
-        <w:t>Warehouse</w:t>
-      </w:r>
-      <w:r>
-        <w:rPr>
-          <w:b/>
-          <w:bCs/>
-        </w:rPr>
-        <w:t>s</w:t>
-      </w:r>
-      <w:r>
-        <w:t>: (</w:t>
-      </w:r>
-      <w:proofErr w:type="spellStart"/>
-      <w:r>
-        <w:t>S</w:t>
-      </w:r>
-      <w:r>
-        <w:t>tation</w:t>
-      </w:r>
-      <w:r>
-        <w:t>_</w:t>
-      </w:r>
-      <w:r>
-        <w:t>Warehouse</w:t>
-      </w:r>
-      <w:r>
-        <w:t>ID</w:t>
-      </w:r>
-      <w:proofErr w:type="spellEnd"/>
-      <w:r>
-        <w:t xml:space="preserve">, </w:t>
-      </w:r>
-      <w:proofErr w:type="spellStart"/>
-      <w:r>
-        <w:t>StationID</w:t>
-      </w:r>
-      <w:proofErr w:type="spellEnd"/>
-      <w:r>
-        <w:t xml:space="preserve">, </w:t>
-      </w:r>
-      <w:proofErr w:type="spellStart"/>
-      <w:r>
-        <w:t>Warehouse</w:t>
-      </w:r>
-      <w:r>
-        <w:t>ID</w:t>
-      </w:r>
-      <w:proofErr w:type="spellEnd"/>
-      <w:r>
-        <w:t>)</w:t>
-      </w:r>
-    </w:p>
-    <w:p>
-      <w:pPr>
-        <w:pStyle w:val="ListParagraph"/>
-        <w:numPr>
-          <w:ilvl w:val="0"/>
-          <w:numId w:val="2"/>
-        </w:numPr>
-        <w:bidi w:val="0"/>
-        <w:jc w:val="both"/>
-      </w:pPr>
-      <w:r>
-        <w:rPr>
-          <w:b/>
-          <w:bCs/>
-        </w:rPr>
-        <w:t>Tanks – (Stations – Products)</w:t>
-      </w:r>
-      <w:r>
-        <w:t>:</w:t>
-      </w:r>
-      <w:r>
-        <w:t xml:space="preserve"> </w:t>
-      </w:r>
-      <w:r>
-        <w:t>(</w:t>
-      </w:r>
-      <w:proofErr w:type="spellStart"/>
-      <w:r>
-        <w:t>TankID</w:t>
-      </w:r>
-      <w:proofErr w:type="spellEnd"/>
-      <w:r>
-        <w:t xml:space="preserve">, </w:t>
-      </w:r>
-      <w:proofErr w:type="spellStart"/>
-      <w:r>
-        <w:t>Station</w:t>
-      </w:r>
-      <w:r>
-        <w:t>_ProductID</w:t>
-      </w:r>
-      <w:proofErr w:type="spellEnd"/>
-      <w:r>
-        <w:t>)</w:t>
-      </w:r>
-    </w:p>
-    <w:p>
-      <w:pPr>
-        <w:pStyle w:val="ListParagraph"/>
-        <w:numPr>
-          <w:ilvl w:val="0"/>
-          <w:numId w:val="2"/>
-        </w:numPr>
-        <w:bidi w:val="0"/>
-        <w:jc w:val="both"/>
-      </w:pPr>
-      <w:r>
-        <w:rPr>
-          <w:b/>
-          <w:bCs/>
-        </w:rPr>
-        <w:t>Companies</w:t>
-      </w:r>
-      <w:r>
-        <w:rPr>
-          <w:b/>
-          <w:bCs/>
-        </w:rPr>
-        <w:t xml:space="preserve"> </w:t>
-      </w:r>
-      <w:r>
-        <w:rPr>
-          <w:b/>
-          <w:bCs/>
-        </w:rPr>
-        <w:t>–</w:t>
-      </w:r>
-      <w:r>
-        <w:rPr>
-          <w:b/>
-          <w:bCs/>
-        </w:rPr>
-        <w:t xml:space="preserve"> Warehouses</w:t>
-      </w:r>
-      <w:r>
-        <w:rPr>
-          <w:b/>
-          <w:bCs/>
-        </w:rPr>
-        <w:t>:</w:t>
-      </w:r>
-      <w:r>
-        <w:t xml:space="preserve"> (</w:t>
-      </w:r>
-      <w:proofErr w:type="spellStart"/>
-      <w:r>
-        <w:t>Company</w:t>
-      </w:r>
-      <w:r>
-        <w:t>_</w:t>
-      </w:r>
-      <w:r>
-        <w:t>WarehouseID</w:t>
-      </w:r>
-      <w:proofErr w:type="spellEnd"/>
-      <w:r>
-        <w:t xml:space="preserve">, </w:t>
-      </w:r>
-      <w:proofErr w:type="spellStart"/>
-      <w:r>
-        <w:t>CompanyID</w:t>
-      </w:r>
-      <w:proofErr w:type="spellEnd"/>
-      <w:r>
-        <w:t xml:space="preserve">, </w:t>
-      </w:r>
-      <w:proofErr w:type="spellStart"/>
-      <w:r>
-        <w:t>WarehouseID</w:t>
-      </w:r>
-      <w:proofErr w:type="spellEnd"/>
-      <w:r>
-        <w:t>)</w:t>
-      </w:r>
-    </w:p>
-    <w:p>
-      <w:pPr>
         <w:pStyle w:val="Heading1"/>
         <w:bidi w:val="0"/>
         <w:jc w:val="both"/>
@@ -2005,7 +2227,6 @@
         <w:rPr>
           <w:u w:val="single"/>
         </w:rPr>
-        <w:lastRenderedPageBreak/>
         <w:t>Illustrations</w:t>
       </w:r>
       <w:r>
@@ -2105,7 +2326,31 @@
         <w:rPr>
           <w:lang w:bidi="ar-EG"/>
         </w:rPr>
-        <w:t xml:space="preserve">importations tables separately </w:t>
+        <w:t>Transfer</w:t>
+      </w:r>
+      <w:r>
+        <w:rPr>
+          <w:lang w:bidi="ar-EG"/>
+        </w:rPr>
+        <w:t xml:space="preserve">s tables separately </w:t>
+      </w:r>
+    </w:p>
+    <w:p>
+      <w:pPr>
+        <w:bidi w:val="0"/>
+        <w:rPr>
+          <w:rFonts w:asciiTheme="majorHAnsi" w:eastAsiaTheme="majorEastAsia" w:hAnsiTheme="majorHAnsi" w:cstheme="majorBidi"/>
+          <w:color w:val="2E74B5" w:themeColor="accent1" w:themeShade="BF"/>
+          <w:sz w:val="32"/>
+          <w:szCs w:val="32"/>
+          <w:u w:val="single"/>
+        </w:rPr>
+      </w:pPr>
+      <w:r>
+        <w:rPr>
+          <w:u w:val="single"/>
+        </w:rPr>
+        <w:br w:type="page"/>
       </w:r>
     </w:p>
     <w:p>
@@ -2121,6 +2366,7 @@
         <w:rPr>
           <w:u w:val="single"/>
         </w:rPr>
+        <w:lastRenderedPageBreak/>
         <w:t xml:space="preserve">Reports </w:t>
       </w:r>
       <w:r>
@@ -2165,7 +2411,14 @@
           <w:b/>
           <w:bCs/>
         </w:rPr>
-        <w:t>Withdrawals</w:t>
+        <w:t>Transfer</w:t>
+      </w:r>
+      <w:r>
+        <w:rPr>
+          <w:b/>
+          <w:bCs/>
+        </w:rPr>
+        <w:t>s</w:t>
       </w:r>
       <w:r>
         <w:t>:</w:t>
@@ -2179,7 +2432,13 @@
         <w:jc w:val="both"/>
       </w:pPr>
       <w:r>
-        <w:t xml:space="preserve">Represents the amount of withdrawal of each product from each </w:t>
+        <w:t xml:space="preserve">Represents the amount of </w:t>
+      </w:r>
+      <w:r>
+        <w:t>transfer</w:t>
+      </w:r>
+      <w:r>
+        <w:t xml:space="preserve"> of each product from each </w:t>
       </w:r>
       <w:r>
         <w:t>Warehouse</w:t>
@@ -2249,7 +2508,7 @@
           <w:b/>
           <w:bCs/>
         </w:rPr>
-        <w:t>Imported</w:t>
+        <w:t>Transferred</w:t>
       </w:r>
       <w:r>
         <w:rPr>
@@ -2277,7 +2536,7 @@
         <w:t xml:space="preserve">Represents the total amount of </w:t>
       </w:r>
       <w:r>
-        <w:t>imported</w:t>
+        <w:t>transferred</w:t>
       </w:r>
       <w:r>
         <w:t xml:space="preserve"> product to each station </w:t>
@@ -2354,10 +2613,12 @@
         <w:bidi w:val="0"/>
         <w:jc w:val="both"/>
       </w:pPr>
+      <w:bookmarkStart w:id="0" w:name="_GoBack"/>
       <w:r>
         <w:t>Monthly reports:</w:t>
       </w:r>
     </w:p>
+    <w:bookmarkEnd w:id="0"/>
     <w:p>
       <w:pPr>
         <w:pStyle w:val="ListParagraph"/>
@@ -2377,7 +2638,21 @@
           <w:b/>
           <w:bCs/>
         </w:rPr>
-        <w:t xml:space="preserve">Total withdrawals from </w:t>
+        <w:t xml:space="preserve">Total </w:t>
+      </w:r>
+      <w:r>
+        <w:rPr>
+          <w:b/>
+          <w:bCs/>
+        </w:rPr>
+        <w:t>transfer</w:t>
+      </w:r>
+      <w:r>
+        <w:rPr>
+          <w:b/>
+          <w:bCs/>
+        </w:rPr>
+        <w:t xml:space="preserve">s from </w:t>
       </w:r>
       <w:r>
         <w:rPr>
@@ -2415,7 +2690,13 @@
         <w:t xml:space="preserve"> total</w:t>
       </w:r>
       <w:r>
-        <w:t xml:space="preserve"> amount of withdrawal of each product from each </w:t>
+        <w:t xml:space="preserve"> amount of </w:t>
+      </w:r>
+      <w:r>
+        <w:t>transfer</w:t>
+      </w:r>
+      <w:r>
+        <w:t xml:space="preserve"> of each product from each </w:t>
       </w:r>
       <w:r>
         <w:t>Warehouse</w:t>
@@ -2495,7 +2776,7 @@
           <w:b/>
           <w:bCs/>
         </w:rPr>
-        <w:t>Imported</w:t>
+        <w:t>Transferred</w:t>
       </w:r>
       <w:r>
         <w:rPr>
@@ -2540,7 +2821,7 @@
         <w:t xml:space="preserve">Represents the total amount of </w:t>
       </w:r>
       <w:r>
-        <w:t>imported</w:t>
+        <w:t>transferred</w:t>
       </w:r>
       <w:r>
         <w:t xml:space="preserve"> product to each station from each </w:t>
@@ -2589,7 +2870,7 @@
           <w:b/>
           <w:bCs/>
         </w:rPr>
-        <w:t>Imported</w:t>
+        <w:t>Transferred</w:t>
       </w:r>
       <w:r>
         <w:rPr>
@@ -2620,7 +2901,7 @@
         <w:t xml:space="preserve">Represents the average of each </w:t>
       </w:r>
       <w:r>
-        <w:t>imported</w:t>
+        <w:t>transferred</w:t>
       </w:r>
       <w:r>
         <w:t xml:space="preserve"> product to each station</w:t>
@@ -2730,7 +3011,13 @@
         <w:t xml:space="preserve"> specified</w:t>
       </w:r>
       <w:r>
-        <w:t xml:space="preserve"> and the current withdrawals</w:t>
+        <w:t xml:space="preserve"> and the current </w:t>
+      </w:r>
+      <w:r>
+        <w:t>transfer</w:t>
+      </w:r>
+      <w:r>
+        <w:t>s</w:t>
       </w:r>
       <w:r>
         <w:t xml:space="preserve"> from </w:t>
@@ -2762,15 +3049,15 @@
         </w:rPr>
         <w:lastRenderedPageBreak/>
         <w:drawing>
-          <wp:anchor distT="0" distB="0" distL="114300" distR="114300" simplePos="0" relativeHeight="251658240" behindDoc="0" locked="0" layoutInCell="1" allowOverlap="1" wp14:anchorId="0415FC15" wp14:editId="5A745AEA">
+          <wp:anchor distT="0" distB="0" distL="114300" distR="114300" simplePos="0" relativeHeight="251658240" behindDoc="0" locked="0" layoutInCell="1" allowOverlap="1" wp14:anchorId="7BBBA990" wp14:editId="6964EC8D">
             <wp:simplePos x="0" y="0"/>
             <wp:positionH relativeFrom="column">
               <wp:posOffset>47625</wp:posOffset>
             </wp:positionH>
             <wp:positionV relativeFrom="paragraph">
-              <wp:posOffset>391160</wp:posOffset>
+              <wp:posOffset>418465</wp:posOffset>
             </wp:positionV>
-            <wp:extent cx="6527165" cy="3026410"/>
+            <wp:extent cx="6527165" cy="2860040"/>
             <wp:effectExtent l="0" t="0" r="0" b="0"/>
             <wp:wrapTopAndBottom/>
             <wp:docPr id="3" name="Picture 3"/>
@@ -2801,7 +3088,7 @@
                   <pic:spPr bwMode="auto">
                     <a:xfrm>
                       <a:off x="0" y="0"/>
-                      <a:ext cx="6527165" cy="3026410"/>
+                      <a:ext cx="6527165" cy="2860040"/>
                     </a:xfrm>
                     <a:prstGeom prst="rect">
                       <a:avLst/>
@@ -3748,29 +4035,79 @@
           <w:b/>
           <w:bCs/>
         </w:rPr>
+        <w:t>Transfer</w:t>
+      </w:r>
+      <w:r>
+        <w:rPr>
+          <w:b/>
+          <w:bCs/>
+        </w:rPr>
+        <w:t>s</w:t>
+      </w:r>
+      <w:r>
+        <w:rPr>
+          <w:b/>
+          <w:bCs/>
+        </w:rPr>
+        <w:t xml:space="preserve"> r</w:t>
+      </w:r>
+      <w:r>
+        <w:rPr>
+          <w:b/>
+          <w:bCs/>
+        </w:rPr>
+        <w:t>eport page</w:t>
+      </w:r>
+      <w:r>
+        <w:rPr>
+          <w:b/>
+          <w:bCs/>
+        </w:rPr>
+        <w:t xml:space="preserve"> (Daily / Monthly)</w:t>
+      </w:r>
+      <w:r>
+        <w:rPr>
+          <w:b/>
+          <w:bCs/>
+        </w:rPr>
+        <w:t xml:space="preserve"> (</w:t>
+      </w:r>
+      <w:r>
+        <w:rPr>
+          <w:b/>
+          <w:bCs/>
+        </w:rPr>
+        <w:t>Table</w:t>
+      </w:r>
+      <w:r>
+        <w:rPr>
+          <w:b/>
+          <w:bCs/>
+        </w:rPr>
+        <w:t>)</w:t>
+      </w:r>
+    </w:p>
+    <w:p>
+      <w:pPr>
+        <w:pStyle w:val="ListParagraph"/>
+        <w:numPr>
+          <w:ilvl w:val="0"/>
+          <w:numId w:val="8"/>
+        </w:numPr>
+        <w:bidi w:val="0"/>
+        <w:jc w:val="both"/>
+        <w:rPr>
+          <w:b/>
+          <w:bCs/>
+        </w:rPr>
+      </w:pPr>
+      <w:r>
+        <w:rPr>
+          <w:b/>
+          <w:bCs/>
+        </w:rPr>
         <w:lastRenderedPageBreak/>
-        <w:t>Withdrawal</w:t>
-      </w:r>
-      <w:r>
-        <w:rPr>
-          <w:b/>
-          <w:bCs/>
-        </w:rPr>
-        <w:t>s</w:t>
-      </w:r>
-      <w:r>
-        <w:rPr>
-          <w:b/>
-          <w:bCs/>
-        </w:rPr>
-        <w:t xml:space="preserve"> r</w:t>
-      </w:r>
-      <w:r>
-        <w:rPr>
-          <w:b/>
-          <w:bCs/>
-        </w:rPr>
-        <w:t>eport page</w:t>
+        <w:t>Sales report page</w:t>
       </w:r>
       <w:r>
         <w:rPr>
@@ -3820,35 +4157,56 @@
           <w:b/>
           <w:bCs/>
         </w:rPr>
-        <w:t>Sales report page</w:t>
-      </w:r>
-      <w:r>
-        <w:rPr>
-          <w:b/>
-          <w:bCs/>
-        </w:rPr>
-        <w:t xml:space="preserve"> (Daily / Monthly)</w:t>
-      </w:r>
-      <w:r>
-        <w:rPr>
-          <w:b/>
-          <w:bCs/>
-        </w:rPr>
-        <w:t xml:space="preserve"> (</w:t>
-      </w:r>
-      <w:r>
-        <w:rPr>
-          <w:b/>
-          <w:bCs/>
-        </w:rPr>
-        <w:t>Table</w:t>
-      </w:r>
-      <w:r>
-        <w:rPr>
-          <w:b/>
-          <w:bCs/>
-        </w:rPr>
-        <w:t>)</w:t>
+        <w:t>Transferred</w:t>
+      </w:r>
+      <w:r>
+        <w:rPr>
+          <w:b/>
+          <w:bCs/>
+        </w:rPr>
+        <w:t xml:space="preserve"> products report page (Daily</w:t>
+      </w:r>
+      <w:r>
+        <w:rPr>
+          <w:b/>
+          <w:bCs/>
+        </w:rPr>
+        <w:t xml:space="preserve"> </w:t>
+      </w:r>
+      <w:r>
+        <w:rPr>
+          <w:b/>
+          <w:bCs/>
+        </w:rPr>
+        <w:t>/</w:t>
+      </w:r>
+      <w:r>
+        <w:rPr>
+          <w:b/>
+          <w:bCs/>
+        </w:rPr>
+        <w:t xml:space="preserve"> </w:t>
+      </w:r>
+      <w:r>
+        <w:rPr>
+          <w:b/>
+          <w:bCs/>
+        </w:rPr>
+        <w:t>Monthly)</w:t>
+      </w:r>
+      <w:r>
+        <w:rPr>
+          <w:b/>
+          <w:bCs/>
+        </w:rPr>
+        <w:t xml:space="preserve"> </w:t>
+      </w:r>
+      <w:r>
+        <w:rPr>
+          <w:b/>
+          <w:bCs/>
+        </w:rPr>
+        <w:t>(Table)</w:t>
       </w:r>
     </w:p>
     <w:p>
@@ -3870,14 +4228,21 @@
           <w:b/>
           <w:bCs/>
         </w:rPr>
-        <w:t>Imported</w:t>
-      </w:r>
-      <w:r>
-        <w:rPr>
-          <w:b/>
-          <w:bCs/>
-        </w:rPr>
-        <w:t xml:space="preserve"> products report page (Daily</w:t>
+        <w:t xml:space="preserve">Supply plan </w:t>
+      </w:r>
+      <w:r>
+        <w:rPr>
+          <w:b/>
+          <w:bCs/>
+        </w:rPr>
+        <w:t xml:space="preserve">report </w:t>
+      </w:r>
+      <w:r>
+        <w:rPr>
+          <w:b/>
+          <w:bCs/>
+        </w:rPr>
+        <w:t>page</w:t>
       </w:r>
       <w:r>
         <w:rPr>
@@ -3891,34 +4256,6 @@
           <w:b/>
           <w:bCs/>
         </w:rPr>
-        <w:t>/</w:t>
-      </w:r>
-      <w:r>
-        <w:rPr>
-          <w:b/>
-          <w:bCs/>
-        </w:rPr>
-        <w:t xml:space="preserve"> </w:t>
-      </w:r>
-      <w:r>
-        <w:rPr>
-          <w:b/>
-          <w:bCs/>
-        </w:rPr>
-        <w:t>Monthly)</w:t>
-      </w:r>
-      <w:r>
-        <w:rPr>
-          <w:b/>
-          <w:bCs/>
-        </w:rPr>
-        <w:t xml:space="preserve"> </w:t>
-      </w:r>
-      <w:r>
-        <w:rPr>
-          <w:b/>
-          <w:bCs/>
-        </w:rPr>
         <w:t>(Table)</w:t>
       </w:r>
     </w:p>
@@ -3941,56 +4278,6 @@
           <w:b/>
           <w:bCs/>
         </w:rPr>
-        <w:t xml:space="preserve">Supply plan </w:t>
-      </w:r>
-      <w:r>
-        <w:rPr>
-          <w:b/>
-          <w:bCs/>
-        </w:rPr>
-        <w:t xml:space="preserve">report </w:t>
-      </w:r>
-      <w:r>
-        <w:rPr>
-          <w:b/>
-          <w:bCs/>
-        </w:rPr>
-        <w:t>page</w:t>
-      </w:r>
-      <w:r>
-        <w:rPr>
-          <w:b/>
-          <w:bCs/>
-        </w:rPr>
-        <w:t xml:space="preserve"> </w:t>
-      </w:r>
-      <w:r>
-        <w:rPr>
-          <w:b/>
-          <w:bCs/>
-        </w:rPr>
-        <w:t>(Table)</w:t>
-      </w:r>
-    </w:p>
-    <w:p>
-      <w:pPr>
-        <w:pStyle w:val="ListParagraph"/>
-        <w:numPr>
-          <w:ilvl w:val="0"/>
-          <w:numId w:val="8"/>
-        </w:numPr>
-        <w:bidi w:val="0"/>
-        <w:jc w:val="both"/>
-        <w:rPr>
-          <w:b/>
-          <w:bCs/>
-        </w:rPr>
-      </w:pPr>
-      <w:r>
-        <w:rPr>
-          <w:b/>
-          <w:bCs/>
-        </w:rPr>
         <w:t xml:space="preserve">Average </w:t>
       </w:r>
       <w:r>
@@ -3998,7 +4285,7 @@
           <w:b/>
           <w:bCs/>
         </w:rPr>
-        <w:t>Imported</w:t>
+        <w:t>Transferred</w:t>
       </w:r>
       <w:r>
         <w:rPr>
@@ -5328,7 +5615,7 @@
         <w:rFonts w:ascii="Symbol" w:hAnsi="Symbol" w:hint="default"/>
       </w:rPr>
     </w:lvl>
-    <w:lvl w:ilvl="1" w:tplc="04090003" w:tentative="1">
+    <w:lvl w:ilvl="1" w:tplc="04090003">
       <w:start w:val="1"/>
       <w:numFmt w:val="bullet"/>
       <w:lvlText w:val="o"/>
@@ -5426,6 +5713,119 @@
     </w:lvl>
   </w:abstractNum>
   <w:abstractNum w:abstractNumId="5">
+    <w:nsid w:val="48331B67"/>
+    <w:multiLevelType w:val="hybridMultilevel"/>
+    <w:tmpl w:val="FEFCB280"/>
+    <w:lvl w:ilvl="0" w:tplc="04090001">
+      <w:start w:val="1"/>
+      <w:numFmt w:val="bullet"/>
+      <w:lvlText w:val=""/>
+      <w:lvlJc w:val="left"/>
+      <w:pPr>
+        <w:ind w:left="1440" w:hanging="360"/>
+      </w:pPr>
+      <w:rPr>
+        <w:rFonts w:ascii="Symbol" w:hAnsi="Symbol" w:hint="default"/>
+      </w:rPr>
+    </w:lvl>
+    <w:lvl w:ilvl="1" w:tplc="04090003" w:tentative="1">
+      <w:start w:val="1"/>
+      <w:numFmt w:val="bullet"/>
+      <w:lvlText w:val="o"/>
+      <w:lvlJc w:val="left"/>
+      <w:pPr>
+        <w:ind w:left="2160" w:hanging="360"/>
+      </w:pPr>
+      <w:rPr>
+        <w:rFonts w:ascii="Courier New" w:hAnsi="Courier New" w:cs="Courier New" w:hint="default"/>
+      </w:rPr>
+    </w:lvl>
+    <w:lvl w:ilvl="2" w:tplc="04090005" w:tentative="1">
+      <w:start w:val="1"/>
+      <w:numFmt w:val="bullet"/>
+      <w:lvlText w:val=""/>
+      <w:lvlJc w:val="left"/>
+      <w:pPr>
+        <w:ind w:left="2880" w:hanging="360"/>
+      </w:pPr>
+      <w:rPr>
+        <w:rFonts w:ascii="Wingdings" w:hAnsi="Wingdings" w:hint="default"/>
+      </w:rPr>
+    </w:lvl>
+    <w:lvl w:ilvl="3" w:tplc="04090001" w:tentative="1">
+      <w:start w:val="1"/>
+      <w:numFmt w:val="bullet"/>
+      <w:lvlText w:val=""/>
+      <w:lvlJc w:val="left"/>
+      <w:pPr>
+        <w:ind w:left="3600" w:hanging="360"/>
+      </w:pPr>
+      <w:rPr>
+        <w:rFonts w:ascii="Symbol" w:hAnsi="Symbol" w:hint="default"/>
+      </w:rPr>
+    </w:lvl>
+    <w:lvl w:ilvl="4" w:tplc="04090003" w:tentative="1">
+      <w:start w:val="1"/>
+      <w:numFmt w:val="bullet"/>
+      <w:lvlText w:val="o"/>
+      <w:lvlJc w:val="left"/>
+      <w:pPr>
+        <w:ind w:left="4320" w:hanging="360"/>
+      </w:pPr>
+      <w:rPr>
+        <w:rFonts w:ascii="Courier New" w:hAnsi="Courier New" w:cs="Courier New" w:hint="default"/>
+      </w:rPr>
+    </w:lvl>
+    <w:lvl w:ilvl="5" w:tplc="04090005" w:tentative="1">
+      <w:start w:val="1"/>
+      <w:numFmt w:val="bullet"/>
+      <w:lvlText w:val=""/>
+      <w:lvlJc w:val="left"/>
+      <w:pPr>
+        <w:ind w:left="5040" w:hanging="360"/>
+      </w:pPr>
+      <w:rPr>
+        <w:rFonts w:ascii="Wingdings" w:hAnsi="Wingdings" w:hint="default"/>
+      </w:rPr>
+    </w:lvl>
+    <w:lvl w:ilvl="6" w:tplc="04090001" w:tentative="1">
+      <w:start w:val="1"/>
+      <w:numFmt w:val="bullet"/>
+      <w:lvlText w:val=""/>
+      <w:lvlJc w:val="left"/>
+      <w:pPr>
+        <w:ind w:left="5760" w:hanging="360"/>
+      </w:pPr>
+      <w:rPr>
+        <w:rFonts w:ascii="Symbol" w:hAnsi="Symbol" w:hint="default"/>
+      </w:rPr>
+    </w:lvl>
+    <w:lvl w:ilvl="7" w:tplc="04090003" w:tentative="1">
+      <w:start w:val="1"/>
+      <w:numFmt w:val="bullet"/>
+      <w:lvlText w:val="o"/>
+      <w:lvlJc w:val="left"/>
+      <w:pPr>
+        <w:ind w:left="6480" w:hanging="360"/>
+      </w:pPr>
+      <w:rPr>
+        <w:rFonts w:ascii="Courier New" w:hAnsi="Courier New" w:cs="Courier New" w:hint="default"/>
+      </w:rPr>
+    </w:lvl>
+    <w:lvl w:ilvl="8" w:tplc="04090005" w:tentative="1">
+      <w:start w:val="1"/>
+      <w:numFmt w:val="bullet"/>
+      <w:lvlText w:val=""/>
+      <w:lvlJc w:val="left"/>
+      <w:pPr>
+        <w:ind w:left="7200" w:hanging="360"/>
+      </w:pPr>
+      <w:rPr>
+        <w:rFonts w:ascii="Wingdings" w:hAnsi="Wingdings" w:hint="default"/>
+      </w:rPr>
+    </w:lvl>
+  </w:abstractNum>
+  <w:abstractNum w:abstractNumId="6">
     <w:nsid w:val="5B4A007E"/>
     <w:multiLevelType w:val="hybridMultilevel"/>
     <w:tmpl w:val="20E8D882"/>
@@ -5538,7 +5938,7 @@
       </w:rPr>
     </w:lvl>
   </w:abstractNum>
-  <w:abstractNum w:abstractNumId="6">
+  <w:abstractNum w:abstractNumId="7">
     <w:nsid w:val="67B00519"/>
     <w:multiLevelType w:val="hybridMultilevel"/>
     <w:tmpl w:val="A36866AC"/>
@@ -5624,7 +6024,7 @@
       </w:pPr>
     </w:lvl>
   </w:abstractNum>
-  <w:abstractNum w:abstractNumId="7">
+  <w:abstractNum w:abstractNumId="8">
     <w:nsid w:val="7A9453CD"/>
     <w:multiLevelType w:val="hybridMultilevel"/>
     <w:tmpl w:val="49BE81DE"/>
@@ -5737,7 +6137,7 @@
       </w:rPr>
     </w:lvl>
   </w:abstractNum>
-  <w:abstractNum w:abstractNumId="8">
+  <w:abstractNum w:abstractNumId="9">
     <w:nsid w:val="7E8C2595"/>
     <w:multiLevelType w:val="hybridMultilevel"/>
     <w:tmpl w:val="E9784CFC"/>
@@ -5851,7 +6251,7 @@
     </w:lvl>
   </w:abstractNum>
   <w:num w:numId="1">
-    <w:abstractNumId w:val="5"/>
+    <w:abstractNumId w:val="6"/>
   </w:num>
   <w:num w:numId="2">
     <w:abstractNumId w:val="4"/>
@@ -5860,7 +6260,7 @@
     <w:abstractNumId w:val="1"/>
   </w:num>
   <w:num w:numId="4">
-    <w:abstractNumId w:val="8"/>
+    <w:abstractNumId w:val="9"/>
   </w:num>
   <w:num w:numId="5">
     <w:abstractNumId w:val="2"/>
@@ -5869,13 +6269,16 @@
     <w:abstractNumId w:val="3"/>
   </w:num>
   <w:num w:numId="7">
-    <w:abstractNumId w:val="7"/>
+    <w:abstractNumId w:val="8"/>
   </w:num>
   <w:num w:numId="8">
-    <w:abstractNumId w:val="6"/>
+    <w:abstractNumId w:val="7"/>
   </w:num>
   <w:num w:numId="9">
     <w:abstractNumId w:val="0"/>
+  </w:num>
+  <w:num w:numId="10">
+    <w:abstractNumId w:val="5"/>
   </w:num>
 </w:numbering>
 </file>
@@ -6320,6 +6723,28 @@
       <w:szCs w:val="26"/>
     </w:rPr>
   </w:style>
+  <w:style w:type="paragraph" w:styleId="Heading3">
+    <w:name w:val="heading 3"/>
+    <w:basedOn w:val="Normal"/>
+    <w:next w:val="Normal"/>
+    <w:link w:val="Heading3Char"/>
+    <w:uiPriority w:val="9"/>
+    <w:unhideWhenUsed/>
+    <w:qFormat/>
+    <w:rsid w:val="00286954"/>
+    <w:pPr>
+      <w:keepNext/>
+      <w:keepLines/>
+      <w:spacing w:before="40" w:after="0"/>
+      <w:outlineLvl w:val="2"/>
+    </w:pPr>
+    <w:rPr>
+      <w:rFonts w:asciiTheme="majorHAnsi" w:eastAsiaTheme="majorEastAsia" w:hAnsiTheme="majorHAnsi" w:cstheme="majorBidi"/>
+      <w:color w:val="1F4D78" w:themeColor="accent1" w:themeShade="7F"/>
+      <w:sz w:val="24"/>
+      <w:szCs w:val="24"/>
+    </w:rPr>
+  </w:style>
   <w:style w:type="character" w:default="1" w:styleId="DefaultParagraphFont">
     <w:name w:val="Default Paragraph Font"/>
     <w:uiPriority w:val="1"/>
@@ -6461,6 +6886,19 @@
     <w:link w:val="Footer"/>
     <w:uiPriority w:val="99"/>
     <w:rsid w:val="0028556C"/>
+  </w:style>
+  <w:style w:type="character" w:customStyle="1" w:styleId="Heading3Char">
+    <w:name w:val="Heading 3 Char"/>
+    <w:basedOn w:val="DefaultParagraphFont"/>
+    <w:link w:val="Heading3"/>
+    <w:uiPriority w:val="9"/>
+    <w:rsid w:val="00286954"/>
+    <w:rPr>
+      <w:rFonts w:asciiTheme="majorHAnsi" w:eastAsiaTheme="majorEastAsia" w:hAnsiTheme="majorHAnsi" w:cstheme="majorBidi"/>
+      <w:color w:val="1F4D78" w:themeColor="accent1" w:themeShade="7F"/>
+      <w:sz w:val="24"/>
+      <w:szCs w:val="24"/>
+    </w:rPr>
   </w:style>
 </w:styles>
 </file>
@@ -6731,7 +7169,7 @@
 </file>
 
 <file path=customXml/itemProps1.xml><?xml version="1.0" encoding="utf-8"?>
-<ds:datastoreItem xmlns:ds="http://schemas.openxmlformats.org/officeDocument/2006/customXml" ds:itemID="{0865E16A-EE86-4043-ACAC-5600256E691F}">
+<ds:datastoreItem xmlns:ds="http://schemas.openxmlformats.org/officeDocument/2006/customXml" ds:itemID="{D9043243-3D23-446D-B180-6789E4C24D99}">
   <ds:schemaRefs>
     <ds:schemaRef ds:uri="http://schemas.openxmlformats.org/officeDocument/2006/bibliography"/>
   </ds:schemaRefs>

</xml_diff>

<commit_message>
All tables & relations are built
</commit_message>
<xml_diff>
--- a/Documents/Chillout/Project documents/Chillout analysis.docx
+++ b/Documents/Chillout/Project documents/Chillout analysis.docx
@@ -1428,7 +1428,7 @@
         <w:ind w:left="720"/>
       </w:pPr>
       <w:r>
-        <w:t>One-to-Many:</w:t>
+        <w:t>Many-to-One:</w:t>
       </w:r>
     </w:p>
     <w:p>
@@ -1449,6 +1449,27 @@
           <w:b/>
           <w:bCs/>
         </w:rPr>
+        <w:t>Distances – Stations</w:t>
+      </w:r>
+    </w:p>
+    <w:p>
+      <w:pPr>
+        <w:pStyle w:val="ListParagraph"/>
+        <w:numPr>
+          <w:ilvl w:val="0"/>
+          <w:numId w:val="10"/>
+        </w:numPr>
+        <w:bidi w:val="0"/>
+        <w:rPr>
+          <w:b/>
+          <w:bCs/>
+        </w:rPr>
+      </w:pPr>
+      <w:r>
+        <w:rPr>
+          <w:b/>
+          <w:bCs/>
+        </w:rPr>
         <w:t>Distances</w:t>
       </w:r>
       <w:r>
@@ -1456,7 +1477,14 @@
           <w:b/>
           <w:bCs/>
         </w:rPr>
-        <w:t xml:space="preserve"> – Stations</w:t>
+        <w:t xml:space="preserve"> </w:t>
+      </w:r>
+      <w:r>
+        <w:rPr>
+          <w:b/>
+          <w:bCs/>
+        </w:rPr>
+        <w:t>– Warehouses</w:t>
       </w:r>
     </w:p>
     <w:p>
@@ -1477,7 +1505,7 @@
           <w:b/>
           <w:bCs/>
         </w:rPr>
-        <w:t>Distances</w:t>
+        <w:t>Existing</w:t>
       </w:r>
       <w:r>
         <w:rPr>
@@ -1491,7 +1519,7 @@
           <w:b/>
           <w:bCs/>
         </w:rPr>
-        <w:t>– Warehouses</w:t>
+        <w:t>– Products</w:t>
       </w:r>
     </w:p>
     <w:p>
@@ -1547,7 +1575,325 @@
           <w:b/>
           <w:bCs/>
         </w:rPr>
-        <w:t>Existing</w:t>
+        <w:t xml:space="preserve">Quota – Products </w:t>
+      </w:r>
+    </w:p>
+    <w:p>
+      <w:pPr>
+        <w:pStyle w:val="ListParagraph"/>
+        <w:numPr>
+          <w:ilvl w:val="0"/>
+          <w:numId w:val="10"/>
+        </w:numPr>
+        <w:bidi w:val="0"/>
+        <w:rPr>
+          <w:b/>
+          <w:bCs/>
+        </w:rPr>
+      </w:pPr>
+      <w:r>
+        <w:rPr>
+          <w:b/>
+          <w:bCs/>
+        </w:rPr>
+        <w:t xml:space="preserve">Quota – Warehouses </w:t>
+      </w:r>
+    </w:p>
+    <w:p>
+      <w:pPr>
+        <w:pStyle w:val="ListParagraph"/>
+        <w:numPr>
+          <w:ilvl w:val="0"/>
+          <w:numId w:val="10"/>
+        </w:numPr>
+        <w:bidi w:val="0"/>
+        <w:rPr>
+          <w:b/>
+          <w:bCs/>
+        </w:rPr>
+      </w:pPr>
+      <w:r>
+        <w:rPr>
+          <w:b/>
+          <w:bCs/>
+        </w:rPr>
+        <w:t>Sales – Products</w:t>
+      </w:r>
+    </w:p>
+    <w:p>
+      <w:pPr>
+        <w:pStyle w:val="ListParagraph"/>
+        <w:numPr>
+          <w:ilvl w:val="0"/>
+          <w:numId w:val="10"/>
+        </w:numPr>
+        <w:bidi w:val="0"/>
+        <w:rPr>
+          <w:b/>
+          <w:bCs/>
+        </w:rPr>
+      </w:pPr>
+      <w:r>
+        <w:rPr>
+          <w:b/>
+          <w:bCs/>
+        </w:rPr>
+        <w:t>Sales – Stations</w:t>
+      </w:r>
+    </w:p>
+    <w:p>
+      <w:pPr>
+        <w:pStyle w:val="ListParagraph"/>
+        <w:numPr>
+          <w:ilvl w:val="0"/>
+          <w:numId w:val="10"/>
+        </w:numPr>
+        <w:bidi w:val="0"/>
+        <w:rPr>
+          <w:b/>
+          <w:bCs/>
+        </w:rPr>
+      </w:pPr>
+      <w:r>
+        <w:rPr>
+          <w:b/>
+          <w:bCs/>
+        </w:rPr>
+        <w:lastRenderedPageBreak/>
+        <w:t>Stations – Agents</w:t>
+      </w:r>
+    </w:p>
+    <w:p>
+      <w:pPr>
+        <w:pStyle w:val="ListParagraph"/>
+        <w:numPr>
+          <w:ilvl w:val="0"/>
+          <w:numId w:val="10"/>
+        </w:numPr>
+        <w:bidi w:val="0"/>
+        <w:rPr>
+          <w:b/>
+          <w:bCs/>
+        </w:rPr>
+      </w:pPr>
+      <w:r>
+        <w:rPr>
+          <w:b/>
+          <w:bCs/>
+        </w:rPr>
+        <w:t xml:space="preserve">Stations </w:t>
+      </w:r>
+      <w:r>
+        <w:rPr>
+          <w:b/>
+          <w:bCs/>
+        </w:rPr>
+        <w:t>–</w:t>
+      </w:r>
+      <w:r>
+        <w:rPr>
+          <w:b/>
+          <w:bCs/>
+        </w:rPr>
+        <w:t xml:space="preserve"> Sectors</w:t>
+      </w:r>
+    </w:p>
+    <w:p>
+      <w:pPr>
+        <w:pStyle w:val="ListParagraph"/>
+        <w:numPr>
+          <w:ilvl w:val="0"/>
+          <w:numId w:val="10"/>
+        </w:numPr>
+        <w:bidi w:val="0"/>
+        <w:rPr>
+          <w:b/>
+          <w:bCs/>
+        </w:rPr>
+      </w:pPr>
+      <w:r>
+        <w:rPr>
+          <w:b/>
+          <w:bCs/>
+        </w:rPr>
+        <w:t>Tanks – Products</w:t>
+      </w:r>
+    </w:p>
+    <w:p>
+      <w:pPr>
+        <w:pStyle w:val="ListParagraph"/>
+        <w:numPr>
+          <w:ilvl w:val="0"/>
+          <w:numId w:val="10"/>
+        </w:numPr>
+        <w:bidi w:val="0"/>
+        <w:rPr>
+          <w:b/>
+          <w:bCs/>
+        </w:rPr>
+      </w:pPr>
+      <w:r>
+        <w:rPr>
+          <w:b/>
+          <w:bCs/>
+        </w:rPr>
+        <w:t>Transfers – Products</w:t>
+      </w:r>
+    </w:p>
+    <w:p>
+      <w:pPr>
+        <w:pStyle w:val="ListParagraph"/>
+        <w:numPr>
+          <w:ilvl w:val="0"/>
+          <w:numId w:val="10"/>
+        </w:numPr>
+        <w:bidi w:val="0"/>
+        <w:rPr>
+          <w:b/>
+          <w:bCs/>
+        </w:rPr>
+      </w:pPr>
+      <w:r>
+        <w:rPr>
+          <w:b/>
+          <w:bCs/>
+        </w:rPr>
+        <w:t>Transfers – Stations</w:t>
+      </w:r>
+    </w:p>
+    <w:p>
+      <w:pPr>
+        <w:pStyle w:val="ListParagraph"/>
+        <w:numPr>
+          <w:ilvl w:val="0"/>
+          <w:numId w:val="10"/>
+        </w:numPr>
+        <w:bidi w:val="0"/>
+        <w:rPr>
+          <w:b/>
+          <w:bCs/>
+        </w:rPr>
+      </w:pPr>
+      <w:r>
+        <w:rPr>
+          <w:b/>
+          <w:bCs/>
+        </w:rPr>
+        <w:t>Transfers – Warehouses</w:t>
+      </w:r>
+    </w:p>
+    <w:p>
+      <w:pPr>
+        <w:pStyle w:val="ListParagraph"/>
+        <w:numPr>
+          <w:ilvl w:val="0"/>
+          <w:numId w:val="10"/>
+        </w:numPr>
+        <w:bidi w:val="0"/>
+        <w:rPr>
+          <w:b/>
+          <w:bCs/>
+        </w:rPr>
+      </w:pPr>
+      <w:r>
+        <w:rPr>
+          <w:b/>
+          <w:bCs/>
+        </w:rPr>
+        <w:t>Trips – Distances</w:t>
+      </w:r>
+    </w:p>
+    <w:p>
+      <w:pPr>
+        <w:pStyle w:val="ListParagraph"/>
+        <w:numPr>
+          <w:ilvl w:val="0"/>
+          <w:numId w:val="10"/>
+        </w:numPr>
+        <w:bidi w:val="0"/>
+        <w:rPr>
+          <w:b/>
+          <w:bCs/>
+        </w:rPr>
+      </w:pPr>
+      <w:r>
+        <w:rPr>
+          <w:b/>
+          <w:bCs/>
+        </w:rPr>
+        <w:t>Trips – Drivers</w:t>
+      </w:r>
+    </w:p>
+    <w:p>
+      <w:pPr>
+        <w:pStyle w:val="ListParagraph"/>
+        <w:numPr>
+          <w:ilvl w:val="0"/>
+          <w:numId w:val="10"/>
+        </w:numPr>
+        <w:bidi w:val="0"/>
+        <w:rPr>
+          <w:b/>
+          <w:bCs/>
+        </w:rPr>
+      </w:pPr>
+      <w:r>
+        <w:rPr>
+          <w:b/>
+          <w:bCs/>
+        </w:rPr>
+        <w:t>Trips – Vehicles</w:t>
+      </w:r>
+    </w:p>
+    <w:p>
+      <w:pPr>
+        <w:pStyle w:val="ListParagraph"/>
+        <w:numPr>
+          <w:ilvl w:val="0"/>
+          <w:numId w:val="10"/>
+        </w:numPr>
+        <w:bidi w:val="0"/>
+        <w:rPr>
+          <w:b/>
+          <w:bCs/>
+        </w:rPr>
+      </w:pPr>
+      <w:r>
+        <w:rPr>
+          <w:b/>
+          <w:bCs/>
+        </w:rPr>
+        <w:t>Warehouses – Sectors</w:t>
+      </w:r>
+    </w:p>
+    <w:p>
+      <w:pPr>
+        <w:pStyle w:val="Heading3"/>
+        <w:bidi w:val="0"/>
+        <w:ind w:left="720"/>
+        <w:jc w:val="both"/>
+      </w:pPr>
+      <w:bookmarkStart w:id="0" w:name="_GoBack"/>
+      <w:bookmarkEnd w:id="0"/>
+      <w:r>
+        <w:t>Many-to-Many:</w:t>
+      </w:r>
+    </w:p>
+    <w:p>
+      <w:pPr>
+        <w:pStyle w:val="ListParagraph"/>
+        <w:numPr>
+          <w:ilvl w:val="0"/>
+          <w:numId w:val="10"/>
+        </w:numPr>
+        <w:bidi w:val="0"/>
+      </w:pPr>
+      <w:r>
+        <w:rPr>
+          <w:b/>
+          <w:bCs/>
+        </w:rPr>
+        <w:t>Companies</w:t>
       </w:r>
       <w:r>
         <w:rPr>
@@ -1561,7 +1907,48 @@
           <w:b/>
           <w:bCs/>
         </w:rPr>
-        <w:t>– Products</w:t>
+        <w:t>–</w:t>
+      </w:r>
+      <w:r>
+        <w:rPr>
+          <w:b/>
+          <w:bCs/>
+        </w:rPr>
+        <w:t xml:space="preserve"> Warehouses</w:t>
+      </w:r>
+      <w:r>
+        <w:rPr>
+          <w:b/>
+          <w:bCs/>
+        </w:rPr>
+        <w:t>:</w:t>
+      </w:r>
+      <w:r>
+        <w:t xml:space="preserve"> (</w:t>
+      </w:r>
+      <w:proofErr w:type="spellStart"/>
+      <w:r>
+        <w:t>Company_WarehouseID</w:t>
+      </w:r>
+      <w:proofErr w:type="spellEnd"/>
+      <w:r>
+        <w:t xml:space="preserve">, </w:t>
+      </w:r>
+      <w:proofErr w:type="spellStart"/>
+      <w:r>
+        <w:t>CompanyID</w:t>
+      </w:r>
+      <w:proofErr w:type="spellEnd"/>
+      <w:r>
+        <w:t xml:space="preserve">, </w:t>
+      </w:r>
+      <w:proofErr w:type="spellStart"/>
+      <w:r>
+        <w:t>WarehouseID</w:t>
+      </w:r>
+      <w:proofErr w:type="spellEnd"/>
+      <w:r>
+        <w:t>)</w:t>
       </w:r>
     </w:p>
     <w:p>
@@ -1572,31 +1959,47 @@
           <w:numId w:val="10"/>
         </w:numPr>
         <w:bidi w:val="0"/>
-        <w:rPr>
-          <w:b/>
-          <w:bCs/>
-        </w:rPr>
-      </w:pPr>
-      <w:r>
-        <w:rPr>
-          <w:b/>
-          <w:bCs/>
-        </w:rPr>
-        <w:t>Transfer</w:t>
-      </w:r>
-      <w:r>
-        <w:rPr>
-          <w:b/>
-          <w:bCs/>
-        </w:rPr>
-        <w:t xml:space="preserve">s </w:t>
-      </w:r>
-      <w:r>
-        <w:rPr>
-          <w:b/>
-          <w:bCs/>
-        </w:rPr>
-        <w:t>– Warehouses</w:t>
+      </w:pPr>
+      <w:r>
+        <w:rPr>
+          <w:b/>
+          <w:bCs/>
+        </w:rPr>
+        <w:t>Stations – Products</w:t>
+      </w:r>
+      <w:r>
+        <w:rPr>
+          <w:b/>
+          <w:bCs/>
+        </w:rPr>
+        <w:t>:</w:t>
+      </w:r>
+      <w:r>
+        <w:t xml:space="preserve"> (</w:t>
+      </w:r>
+      <w:proofErr w:type="spellStart"/>
+      <w:r>
+        <w:t>Station_ProductID</w:t>
+      </w:r>
+      <w:proofErr w:type="spellEnd"/>
+      <w:r>
+        <w:t xml:space="preserve">, </w:t>
+      </w:r>
+      <w:proofErr w:type="spellStart"/>
+      <w:r>
+        <w:t>StationID</w:t>
+      </w:r>
+      <w:proofErr w:type="spellEnd"/>
+      <w:r>
+        <w:t xml:space="preserve">, </w:t>
+      </w:r>
+      <w:proofErr w:type="spellStart"/>
+      <w:r>
+        <w:t>ProductID</w:t>
+      </w:r>
+      <w:proofErr w:type="spellEnd"/>
+      <w:r>
+        <w:t>)</w:t>
       </w:r>
     </w:p>
     <w:p>
@@ -1607,366 +2010,27 @@
           <w:numId w:val="10"/>
         </w:numPr>
         <w:bidi w:val="0"/>
-        <w:rPr>
-          <w:b/>
-          <w:bCs/>
-        </w:rPr>
-      </w:pPr>
-      <w:r>
-        <w:rPr>
-          <w:b/>
-          <w:bCs/>
-        </w:rPr>
-        <w:t>Transfers – Stations</w:t>
-      </w:r>
-    </w:p>
-    <w:p>
-      <w:pPr>
-        <w:pStyle w:val="ListParagraph"/>
-        <w:numPr>
-          <w:ilvl w:val="0"/>
-          <w:numId w:val="10"/>
-        </w:numPr>
-        <w:bidi w:val="0"/>
-        <w:rPr>
-          <w:b/>
-          <w:bCs/>
-        </w:rPr>
-      </w:pPr>
-      <w:r>
-        <w:rPr>
-          <w:b/>
-          <w:bCs/>
-        </w:rPr>
-        <w:t xml:space="preserve">Transfers – </w:t>
-      </w:r>
-      <w:r>
-        <w:rPr>
-          <w:b/>
-          <w:bCs/>
-        </w:rPr>
-        <w:t>Products</w:t>
-      </w:r>
-    </w:p>
-    <w:p>
-      <w:pPr>
-        <w:pStyle w:val="ListParagraph"/>
-        <w:numPr>
-          <w:ilvl w:val="0"/>
-          <w:numId w:val="10"/>
-        </w:numPr>
-        <w:bidi w:val="0"/>
-        <w:rPr>
-          <w:b/>
-          <w:bCs/>
-        </w:rPr>
-      </w:pPr>
-      <w:r>
-        <w:rPr>
-          <w:b/>
-          <w:bCs/>
-        </w:rPr>
-        <w:t xml:space="preserve">Quota – </w:t>
-      </w:r>
-      <w:r>
-        <w:rPr>
-          <w:b/>
-          <w:bCs/>
-        </w:rPr>
-        <w:t xml:space="preserve">Warehouses </w:t>
-      </w:r>
-    </w:p>
-    <w:p>
-      <w:pPr>
-        <w:pStyle w:val="ListParagraph"/>
-        <w:numPr>
-          <w:ilvl w:val="0"/>
-          <w:numId w:val="10"/>
-        </w:numPr>
-        <w:bidi w:val="0"/>
-        <w:rPr>
-          <w:b/>
-          <w:bCs/>
-        </w:rPr>
-      </w:pPr>
-      <w:r>
-        <w:rPr>
-          <w:b/>
-          <w:bCs/>
-        </w:rPr>
-        <w:lastRenderedPageBreak/>
-        <w:t xml:space="preserve">Quota – </w:t>
-      </w:r>
-      <w:r>
-        <w:rPr>
-          <w:b/>
-          <w:bCs/>
-        </w:rPr>
-        <w:t xml:space="preserve">Products </w:t>
-      </w:r>
-    </w:p>
-    <w:p>
-      <w:pPr>
-        <w:pStyle w:val="ListParagraph"/>
-        <w:numPr>
-          <w:ilvl w:val="0"/>
-          <w:numId w:val="10"/>
-        </w:numPr>
-        <w:bidi w:val="0"/>
-        <w:rPr>
-          <w:b/>
-          <w:bCs/>
-        </w:rPr>
-      </w:pPr>
-      <w:r>
-        <w:rPr>
-          <w:b/>
-          <w:bCs/>
-        </w:rPr>
-        <w:t>Sales – Stations</w:t>
-      </w:r>
-    </w:p>
-    <w:p>
-      <w:pPr>
-        <w:pStyle w:val="ListParagraph"/>
-        <w:numPr>
-          <w:ilvl w:val="0"/>
-          <w:numId w:val="10"/>
-        </w:numPr>
-        <w:bidi w:val="0"/>
-        <w:rPr>
-          <w:b/>
-          <w:bCs/>
-        </w:rPr>
-      </w:pPr>
-      <w:r>
-        <w:rPr>
-          <w:b/>
-          <w:bCs/>
-        </w:rPr>
-        <w:t>Sales – Products</w:t>
-      </w:r>
-    </w:p>
-    <w:p>
-      <w:pPr>
-        <w:pStyle w:val="Heading3"/>
-        <w:bidi w:val="0"/>
-        <w:ind w:left="720"/>
-      </w:pPr>
-      <w:r>
-        <w:t>Many</w:t>
-      </w:r>
-      <w:r>
-        <w:t>-to-</w:t>
-      </w:r>
-      <w:r>
-        <w:t>One</w:t>
-      </w:r>
-      <w:r>
-        <w:t>:</w:t>
-      </w:r>
-    </w:p>
-    <w:p>
-      <w:pPr>
-        <w:pStyle w:val="ListParagraph"/>
-        <w:numPr>
-          <w:ilvl w:val="0"/>
-          <w:numId w:val="10"/>
-        </w:numPr>
-        <w:bidi w:val="0"/>
-        <w:rPr>
-          <w:b/>
-          <w:bCs/>
-        </w:rPr>
-      </w:pPr>
-      <w:r>
-        <w:rPr>
-          <w:b/>
-          <w:bCs/>
-        </w:rPr>
-        <w:t>Stations – Agents</w:t>
-      </w:r>
-    </w:p>
-    <w:p>
-      <w:pPr>
-        <w:pStyle w:val="ListParagraph"/>
-        <w:numPr>
-          <w:ilvl w:val="0"/>
-          <w:numId w:val="10"/>
-        </w:numPr>
-        <w:bidi w:val="0"/>
-        <w:rPr>
-          <w:b/>
-          <w:bCs/>
-        </w:rPr>
-      </w:pPr>
-      <w:r>
-        <w:rPr>
-          <w:b/>
-          <w:bCs/>
-        </w:rPr>
-        <w:t xml:space="preserve">Stations </w:t>
-      </w:r>
-      <w:r>
-        <w:rPr>
-          <w:b/>
-          <w:bCs/>
-        </w:rPr>
-        <w:t>–</w:t>
-      </w:r>
-      <w:r>
-        <w:rPr>
-          <w:b/>
-          <w:bCs/>
-        </w:rPr>
-        <w:t xml:space="preserve"> Sectors</w:t>
-      </w:r>
-    </w:p>
-    <w:p>
-      <w:pPr>
-        <w:pStyle w:val="ListParagraph"/>
-        <w:numPr>
-          <w:ilvl w:val="0"/>
-          <w:numId w:val="10"/>
-        </w:numPr>
-        <w:bidi w:val="0"/>
-        <w:rPr>
-          <w:b/>
-          <w:bCs/>
-        </w:rPr>
-      </w:pPr>
-      <w:r>
-        <w:rPr>
-          <w:b/>
-          <w:bCs/>
-        </w:rPr>
-        <w:t>Warehouses – Sectors</w:t>
-      </w:r>
-    </w:p>
-    <w:p>
-      <w:pPr>
-        <w:pStyle w:val="ListParagraph"/>
-        <w:numPr>
-          <w:ilvl w:val="0"/>
-          <w:numId w:val="10"/>
-        </w:numPr>
-        <w:bidi w:val="0"/>
-        <w:rPr>
-          <w:b/>
-          <w:bCs/>
-        </w:rPr>
-      </w:pPr>
-      <w:r>
-        <w:rPr>
-          <w:b/>
-          <w:bCs/>
-        </w:rPr>
-        <w:t>Tanks – Products</w:t>
-      </w:r>
-    </w:p>
-    <w:p>
-      <w:pPr>
-        <w:pStyle w:val="ListParagraph"/>
-        <w:numPr>
-          <w:ilvl w:val="0"/>
-          <w:numId w:val="10"/>
-        </w:numPr>
-        <w:bidi w:val="0"/>
-        <w:rPr>
-          <w:b/>
-          <w:bCs/>
-        </w:rPr>
-      </w:pPr>
-      <w:r>
-        <w:rPr>
-          <w:b/>
-          <w:bCs/>
-        </w:rPr>
-        <w:t>Trips – Drivers</w:t>
-      </w:r>
-    </w:p>
-    <w:p>
-      <w:pPr>
-        <w:pStyle w:val="ListParagraph"/>
-        <w:numPr>
-          <w:ilvl w:val="0"/>
-          <w:numId w:val="10"/>
-        </w:numPr>
-        <w:bidi w:val="0"/>
-        <w:rPr>
-          <w:b/>
-          <w:bCs/>
-        </w:rPr>
-      </w:pPr>
-      <w:r>
-        <w:rPr>
-          <w:b/>
-          <w:bCs/>
-        </w:rPr>
-        <w:t>Trips – Vehicles</w:t>
-      </w:r>
-    </w:p>
-    <w:p>
-      <w:pPr>
-        <w:pStyle w:val="Heading3"/>
-        <w:bidi w:val="0"/>
-        <w:ind w:left="720"/>
-        <w:jc w:val="both"/>
-      </w:pPr>
-      <w:r>
-        <w:t>Many-to-Many:</w:t>
-      </w:r>
-    </w:p>
-    <w:p>
-      <w:pPr>
-        <w:pStyle w:val="ListParagraph"/>
-        <w:numPr>
-          <w:ilvl w:val="0"/>
-          <w:numId w:val="10"/>
-        </w:numPr>
-        <w:bidi w:val="0"/>
-      </w:pPr>
-      <w:r>
-        <w:rPr>
-          <w:b/>
-          <w:bCs/>
-        </w:rPr>
-        <w:t>Companies</w:t>
-      </w:r>
-      <w:r>
-        <w:rPr>
-          <w:b/>
-          <w:bCs/>
-        </w:rPr>
-        <w:t xml:space="preserve"> </w:t>
-      </w:r>
-      <w:r>
-        <w:rPr>
-          <w:b/>
-          <w:bCs/>
-        </w:rPr>
-        <w:t>–</w:t>
-      </w:r>
-      <w:r>
-        <w:rPr>
-          <w:b/>
-          <w:bCs/>
-        </w:rPr>
-        <w:t xml:space="preserve"> Warehouses</w:t>
-      </w:r>
-      <w:r>
-        <w:rPr>
-          <w:b/>
-          <w:bCs/>
-        </w:rPr>
-        <w:t>:</w:t>
+      </w:pPr>
+      <w:r>
+        <w:rPr>
+          <w:b/>
+          <w:bCs/>
+        </w:rPr>
+        <w:t>St</w:t>
+      </w:r>
+      <w:r>
+        <w:rPr>
+          <w:b/>
+          <w:bCs/>
+        </w:rPr>
+        <w:t>ations – Tanks:</w:t>
       </w:r>
       <w:r>
         <w:t xml:space="preserve"> (</w:t>
       </w:r>
       <w:proofErr w:type="spellStart"/>
       <w:r>
-        <w:t>Company_WarehouseID</w:t>
+        <w:t>Station_TankID</w:t>
       </w:r>
       <w:proofErr w:type="spellEnd"/>
       <w:r>
@@ -1974,7 +2038,7 @@
       </w:r>
       <w:proofErr w:type="spellStart"/>
       <w:r>
-        <w:t>CompanyID</w:t>
+        <w:t>StationID</w:t>
       </w:r>
       <w:proofErr w:type="spellEnd"/>
       <w:r>
@@ -1982,174 +2046,7 @@
       </w:r>
       <w:proofErr w:type="spellStart"/>
       <w:r>
-        <w:t>WarehouseID</w:t>
-      </w:r>
-      <w:proofErr w:type="spellEnd"/>
-      <w:r>
-        <w:t>)</w:t>
-      </w:r>
-    </w:p>
-    <w:p>
-      <w:pPr>
-        <w:pStyle w:val="ListParagraph"/>
-        <w:numPr>
-          <w:ilvl w:val="0"/>
-          <w:numId w:val="10"/>
-        </w:numPr>
-        <w:bidi w:val="0"/>
-      </w:pPr>
-      <w:r>
-        <w:rPr>
-          <w:b/>
-          <w:bCs/>
-        </w:rPr>
-        <w:t>Stations – Products</w:t>
-      </w:r>
-      <w:r>
-        <w:rPr>
-          <w:b/>
-          <w:bCs/>
-        </w:rPr>
-        <w:t>:</w:t>
-      </w:r>
-      <w:r>
-        <w:t xml:space="preserve"> (</w:t>
-      </w:r>
-      <w:proofErr w:type="spellStart"/>
-      <w:r>
-        <w:t>Station_ProductID</w:t>
-      </w:r>
-      <w:proofErr w:type="spellEnd"/>
-      <w:r>
-        <w:t xml:space="preserve">, </w:t>
-      </w:r>
-      <w:proofErr w:type="spellStart"/>
-      <w:r>
-        <w:t>StationID</w:t>
-      </w:r>
-      <w:proofErr w:type="spellEnd"/>
-      <w:r>
-        <w:t xml:space="preserve">, </w:t>
-      </w:r>
-      <w:proofErr w:type="spellStart"/>
-      <w:r>
-        <w:t>ProductID</w:t>
-      </w:r>
-      <w:proofErr w:type="spellEnd"/>
-      <w:r>
-        <w:t>)</w:t>
-      </w:r>
-    </w:p>
-    <w:p>
-      <w:pPr>
-        <w:pStyle w:val="ListParagraph"/>
-        <w:numPr>
-          <w:ilvl w:val="0"/>
-          <w:numId w:val="10"/>
-        </w:numPr>
-        <w:bidi w:val="0"/>
-      </w:pPr>
-      <w:r>
-        <w:rPr>
-          <w:b/>
-          <w:bCs/>
-        </w:rPr>
-        <w:t>St</w:t>
-      </w:r>
-      <w:r>
-        <w:rPr>
-          <w:b/>
-          <w:bCs/>
-        </w:rPr>
-        <w:t>ations – Tanks:</w:t>
-      </w:r>
-      <w:r>
-        <w:t xml:space="preserve"> (</w:t>
-      </w:r>
-      <w:proofErr w:type="spellStart"/>
-      <w:r>
-        <w:t>Station_TankID</w:t>
-      </w:r>
-      <w:proofErr w:type="spellEnd"/>
-      <w:r>
-        <w:t xml:space="preserve">, </w:t>
-      </w:r>
-      <w:proofErr w:type="spellStart"/>
-      <w:r>
-        <w:t>StationID</w:t>
-      </w:r>
-      <w:proofErr w:type="spellEnd"/>
-      <w:r>
-        <w:t xml:space="preserve">, </w:t>
-      </w:r>
-      <w:proofErr w:type="spellStart"/>
-      <w:r>
         <w:t>TankID</w:t>
-      </w:r>
-      <w:proofErr w:type="spellEnd"/>
-      <w:r>
-        <w:t>)</w:t>
-      </w:r>
-    </w:p>
-    <w:p>
-      <w:pPr>
-        <w:pStyle w:val="ListParagraph"/>
-        <w:numPr>
-          <w:ilvl w:val="0"/>
-          <w:numId w:val="10"/>
-        </w:numPr>
-        <w:bidi w:val="0"/>
-      </w:pPr>
-      <w:r>
-        <w:rPr>
-          <w:b/>
-          <w:bCs/>
-        </w:rPr>
-        <w:t xml:space="preserve">Stations – </w:t>
-      </w:r>
-      <w:r>
-        <w:rPr>
-          <w:b/>
-          <w:bCs/>
-        </w:rPr>
-        <w:t>Warehouse</w:t>
-      </w:r>
-      <w:r>
-        <w:rPr>
-          <w:b/>
-          <w:bCs/>
-        </w:rPr>
-        <w:t>s</w:t>
-      </w:r>
-      <w:r>
-        <w:rPr>
-          <w:b/>
-          <w:bCs/>
-        </w:rPr>
-        <w:t>:</w:t>
-      </w:r>
-      <w:r>
-        <w:t xml:space="preserve"> (</w:t>
-      </w:r>
-      <w:proofErr w:type="spellStart"/>
-      <w:r>
-        <w:t>Station_WarehouseID</w:t>
-      </w:r>
-      <w:proofErr w:type="spellEnd"/>
-      <w:r>
-        <w:t xml:space="preserve">, </w:t>
-      </w:r>
-      <w:proofErr w:type="spellStart"/>
-      <w:r>
-        <w:t>StationID</w:t>
-      </w:r>
-      <w:proofErr w:type="spellEnd"/>
-      <w:r>
-        <w:t xml:space="preserve">, </w:t>
-      </w:r>
-      <w:proofErr w:type="spellStart"/>
-      <w:r>
-        <w:t>WarehouseID</w:t>
       </w:r>
       <w:proofErr w:type="spellEnd"/>
       <w:r>
@@ -2613,12 +2510,10 @@
         <w:bidi w:val="0"/>
         <w:jc w:val="both"/>
       </w:pPr>
-      <w:bookmarkStart w:id="0" w:name="_GoBack"/>
       <w:r>
         <w:t>Monthly reports:</w:t>
       </w:r>
     </w:p>
-    <w:bookmarkEnd w:id="0"/>
     <w:p>
       <w:pPr>
         <w:pStyle w:val="ListParagraph"/>
@@ -4995,7 +4890,7 @@
             <w:noProof/>
             <w:rtl/>
           </w:rPr>
-          <w:t>2</w:t>
+          <w:t>5</w:t>
         </w:r>
         <w:r>
           <w:rPr>
@@ -7169,7 +7064,7 @@
 </file>
 
 <file path=customXml/itemProps1.xml><?xml version="1.0" encoding="utf-8"?>
-<ds:datastoreItem xmlns:ds="http://schemas.openxmlformats.org/officeDocument/2006/customXml" ds:itemID="{D9043243-3D23-446D-B180-6789E4C24D99}">
+<ds:datastoreItem xmlns:ds="http://schemas.openxmlformats.org/officeDocument/2006/customXml" ds:itemID="{3C991C87-2B7F-4D63-890D-F569A88AF0AD}">
   <ds:schemaRefs>
     <ds:schemaRef ds:uri="http://schemas.openxmlformats.org/officeDocument/2006/bibliography"/>
   </ds:schemaRefs>

</xml_diff>

<commit_message>
Updated some relations & Vehicles, drivers creation and search & updating is not working from frontend only
</commit_message>
<xml_diff>
--- a/Documents/Chillout/Project documents/Chillout analysis.docx
+++ b/Documents/Chillout/Project documents/Chillout analysis.docx
@@ -129,7 +129,6 @@
           <w:u w:val="single"/>
         </w:rPr>
       </w:pPr>
-      <w:proofErr w:type="spellStart"/>
       <w:r>
         <w:rPr>
           <w:b/>
@@ -140,7 +139,6 @@
         </w:rPr>
         <w:t>Chillout</w:t>
       </w:r>
-      <w:proofErr w:type="spellEnd"/>
       <w:r>
         <w:rPr>
           <w:b/>
@@ -475,31 +473,7 @@
         <w:t xml:space="preserve">Agents </w:t>
       </w:r>
       <w:r>
-        <w:t>(</w:t>
-      </w:r>
-      <w:proofErr w:type="spellStart"/>
-      <w:r>
-        <w:t>AgentID</w:t>
-      </w:r>
-      <w:proofErr w:type="spellEnd"/>
-      <w:r>
-        <w:t xml:space="preserve">, </w:t>
-      </w:r>
-      <w:proofErr w:type="spellStart"/>
-      <w:r>
-        <w:t>AgentName</w:t>
-      </w:r>
-      <w:proofErr w:type="spellEnd"/>
-      <w:r>
-        <w:t xml:space="preserve">, </w:t>
-      </w:r>
-      <w:proofErr w:type="spellStart"/>
-      <w:r>
-        <w:t>IsHidden</w:t>
-      </w:r>
-      <w:proofErr w:type="spellEnd"/>
-      <w:r>
-        <w:t>)</w:t>
+        <w:t>(AgentID, AgentName, IsHidden)</w:t>
       </w:r>
     </w:p>
     <w:p>
@@ -520,31 +494,170 @@
         <w:t>Companies</w:t>
       </w:r>
       <w:r>
+        <w:t xml:space="preserve"> (CompanyID</w:t>
+      </w:r>
+      <w:r>
+        <w:t>, CompanyName, IsHidden)</w:t>
+      </w:r>
+    </w:p>
+    <w:p>
+      <w:pPr>
+        <w:pStyle w:val="ListParagraph"/>
+        <w:numPr>
+          <w:ilvl w:val="0"/>
+          <w:numId w:val="2"/>
+        </w:numPr>
+        <w:bidi w:val="0"/>
+        <w:jc w:val="both"/>
+      </w:pPr>
+      <w:r>
+        <w:rPr>
+          <w:b/>
+          <w:bCs/>
+        </w:rPr>
+        <w:t>Distances</w:t>
+      </w:r>
+      <w:r>
+        <w:t xml:space="preserve"> (DistanceID</w:t>
+      </w:r>
+      <w:r>
+        <w:t>,</w:t>
+      </w:r>
+      <w:r>
+        <w:t xml:space="preserve"> WarehouseID</w:t>
+      </w:r>
+      <w:r>
+        <w:t>, StationID</w:t>
+      </w:r>
+      <w:r>
+        <w:t>, Distance, IsHidden)</w:t>
+      </w:r>
+    </w:p>
+    <w:p>
+      <w:pPr>
+        <w:pStyle w:val="ListParagraph"/>
+        <w:numPr>
+          <w:ilvl w:val="0"/>
+          <w:numId w:val="2"/>
+        </w:numPr>
+        <w:bidi w:val="0"/>
+        <w:jc w:val="both"/>
+      </w:pPr>
+      <w:r>
+        <w:rPr>
+          <w:b/>
+          <w:bCs/>
+        </w:rPr>
+        <w:t>Drivers</w:t>
+      </w:r>
+      <w:r>
+        <w:t xml:space="preserve"> (DriverID, DriverFirstName,</w:t>
+      </w:r>
+      <w:r>
+        <w:t xml:space="preserve"> </w:t>
+      </w:r>
+      <w:r>
+        <w:t>Driver</w:t>
+      </w:r>
+      <w:r>
+        <w:t>Middle</w:t>
+      </w:r>
+      <w:r>
+        <w:t>Name,</w:t>
+      </w:r>
+      <w:r>
+        <w:t xml:space="preserve"> DriverLastName, DriverPhoneNumber, IsHidden)</w:t>
+      </w:r>
+    </w:p>
+    <w:p>
+      <w:pPr>
+        <w:pStyle w:val="ListParagraph"/>
+        <w:numPr>
+          <w:ilvl w:val="0"/>
+          <w:numId w:val="2"/>
+        </w:numPr>
+        <w:bidi w:val="0"/>
+        <w:jc w:val="both"/>
+      </w:pPr>
+      <w:r>
+        <w:rPr>
+          <w:b/>
+          <w:bCs/>
+        </w:rPr>
+        <w:t>Existing</w:t>
+      </w:r>
+      <w:r>
+        <w:t xml:space="preserve"> (ExistingID, StationID, ProductID, ExistingAmount, Day, Month, Year, IsHidden)*</w:t>
+      </w:r>
+    </w:p>
+    <w:p>
+      <w:pPr>
+        <w:pStyle w:val="ListParagraph"/>
+        <w:numPr>
+          <w:ilvl w:val="0"/>
+          <w:numId w:val="2"/>
+        </w:numPr>
+        <w:bidi w:val="0"/>
+        <w:jc w:val="both"/>
+      </w:pPr>
+      <w:r>
+        <w:rPr>
+          <w:b/>
+          <w:bCs/>
+        </w:rPr>
+        <w:t>Transfer</w:t>
+      </w:r>
+      <w:r>
+        <w:rPr>
+          <w:b/>
+          <w:bCs/>
+        </w:rPr>
+        <w:t>s</w:t>
+      </w:r>
+      <w:r>
         <w:t xml:space="preserve"> (</w:t>
       </w:r>
-      <w:proofErr w:type="spellStart"/>
-      <w:r>
-        <w:t>CompanyID</w:t>
-      </w:r>
-      <w:proofErr w:type="spellEnd"/>
-      <w:r>
-        <w:t xml:space="preserve">, </w:t>
-      </w:r>
-      <w:proofErr w:type="spellStart"/>
-      <w:r>
-        <w:t>CompanyName</w:t>
-      </w:r>
-      <w:proofErr w:type="spellEnd"/>
-      <w:r>
-        <w:t xml:space="preserve">, </w:t>
-      </w:r>
-      <w:proofErr w:type="spellStart"/>
-      <w:r>
-        <w:t>IsHidden</w:t>
-      </w:r>
-      <w:proofErr w:type="spellEnd"/>
-      <w:r>
-        <w:t>)</w:t>
+      <w:r>
+        <w:t>Transfer</w:t>
+      </w:r>
+      <w:r>
+        <w:t>ID</w:t>
+      </w:r>
+      <w:r>
+        <w:t>, CompanyID</w:t>
+      </w:r>
+      <w:r>
+        <w:t>, WarehouseID,</w:t>
+      </w:r>
+      <w:r>
+        <w:t xml:space="preserve"> </w:t>
+      </w:r>
+      <w:r>
+        <w:t>StationID, ProductID</w:t>
+      </w:r>
+      <w:r>
+        <w:t>,</w:t>
+      </w:r>
+      <w:r>
+        <w:t xml:space="preserve"> </w:t>
+      </w:r>
+      <w:r>
+        <w:t>TripID</w:t>
+      </w:r>
+      <w:r>
+        <w:t>,</w:t>
+      </w:r>
+      <w:r>
+        <w:t xml:space="preserve"> </w:t>
+      </w:r>
+      <w:r>
+        <w:t>Transferr</w:t>
+      </w:r>
+      <w:r>
+        <w:t>edAmount,</w:t>
+      </w:r>
+      <w:r>
+        <w:t xml:space="preserve"> Day, Month, Year, IsHidden)*</w:t>
       </w:r>
     </w:p>
     <w:p>
@@ -562,42 +675,10 @@
           <w:b/>
           <w:bCs/>
         </w:rPr>
-        <w:t>Distances</w:t>
-      </w:r>
-      <w:r>
-        <w:t xml:space="preserve"> (</w:t>
-      </w:r>
-      <w:proofErr w:type="spellStart"/>
-      <w:r>
-        <w:t>DistanceID</w:t>
-      </w:r>
-      <w:proofErr w:type="spellEnd"/>
-      <w:r>
-        <w:t xml:space="preserve">, </w:t>
-      </w:r>
-      <w:proofErr w:type="spellStart"/>
-      <w:r>
-        <w:t>StationID</w:t>
-      </w:r>
-      <w:proofErr w:type="spellEnd"/>
-      <w:r>
-        <w:t xml:space="preserve">, </w:t>
-      </w:r>
-      <w:proofErr w:type="spellStart"/>
-      <w:r>
-        <w:t>WarehouseID</w:t>
-      </w:r>
-      <w:proofErr w:type="spellEnd"/>
-      <w:r>
-        <w:t xml:space="preserve">, Distance, </w:t>
-      </w:r>
-      <w:proofErr w:type="spellStart"/>
-      <w:r>
-        <w:t>IsHidden</w:t>
-      </w:r>
-      <w:proofErr w:type="spellEnd"/>
-      <w:r>
-        <w:t>)</w:t>
+        <w:t>Products</w:t>
+      </w:r>
+      <w:r>
+        <w:t xml:space="preserve"> (ProductID, ProductName, IsHidden)</w:t>
       </w:r>
     </w:p>
     <w:p>
@@ -615,50 +696,16 @@
           <w:b/>
           <w:bCs/>
         </w:rPr>
-        <w:t>Drivers</w:t>
-      </w:r>
-      <w:r>
-        <w:t xml:space="preserve"> (</w:t>
-      </w:r>
-      <w:proofErr w:type="spellStart"/>
-      <w:r>
-        <w:t>DriverID</w:t>
-      </w:r>
-      <w:proofErr w:type="spellEnd"/>
-      <w:r>
-        <w:t xml:space="preserve">, </w:t>
-      </w:r>
-      <w:proofErr w:type="spellStart"/>
-      <w:r>
-        <w:t>DriverFirstName</w:t>
-      </w:r>
-      <w:proofErr w:type="spellEnd"/>
-      <w:r>
-        <w:t xml:space="preserve">, </w:t>
-      </w:r>
-      <w:proofErr w:type="spellStart"/>
-      <w:r>
-        <w:t>DriverLastName</w:t>
-      </w:r>
-      <w:proofErr w:type="spellEnd"/>
-      <w:r>
-        <w:t xml:space="preserve">, </w:t>
-      </w:r>
-      <w:proofErr w:type="spellStart"/>
-      <w:r>
-        <w:t>DriverPhoneNumber</w:t>
-      </w:r>
-      <w:proofErr w:type="spellEnd"/>
-      <w:r>
-        <w:t xml:space="preserve">, </w:t>
-      </w:r>
-      <w:proofErr w:type="spellStart"/>
-      <w:r>
-        <w:t>IsHidden</w:t>
-      </w:r>
-      <w:proofErr w:type="spellEnd"/>
-      <w:r>
-        <w:t>)</w:t>
+        <w:t>Quota</w:t>
+      </w:r>
+      <w:r>
+        <w:t xml:space="preserve"> (QuotaID, </w:t>
+      </w:r>
+      <w:r>
+        <w:t xml:space="preserve">CompanyID, </w:t>
+      </w:r>
+      <w:r>
+        <w:t>WarehouseID, ProductID, QuotaAmount , Month, IsHidden)</w:t>
       </w:r>
     </w:p>
     <w:p>
@@ -676,50 +723,10 @@
           <w:b/>
           <w:bCs/>
         </w:rPr>
-        <w:t>Existing</w:t>
-      </w:r>
-      <w:r>
-        <w:t xml:space="preserve"> (</w:t>
-      </w:r>
-      <w:proofErr w:type="spellStart"/>
-      <w:r>
-        <w:t>ExistingID</w:t>
-      </w:r>
-      <w:proofErr w:type="spellEnd"/>
-      <w:r>
-        <w:t xml:space="preserve">, </w:t>
-      </w:r>
-      <w:proofErr w:type="spellStart"/>
-      <w:r>
-        <w:t>StationID</w:t>
-      </w:r>
-      <w:proofErr w:type="spellEnd"/>
-      <w:r>
-        <w:t xml:space="preserve">, </w:t>
-      </w:r>
-      <w:proofErr w:type="spellStart"/>
-      <w:r>
-        <w:t>ProductID</w:t>
-      </w:r>
-      <w:proofErr w:type="spellEnd"/>
-      <w:r>
-        <w:t xml:space="preserve">, </w:t>
-      </w:r>
-      <w:proofErr w:type="spellStart"/>
-      <w:r>
-        <w:t>ExistingAmount</w:t>
-      </w:r>
-      <w:proofErr w:type="spellEnd"/>
-      <w:r>
-        <w:t xml:space="preserve">, Day, Month, Year, </w:t>
-      </w:r>
-      <w:proofErr w:type="spellStart"/>
-      <w:r>
-        <w:t>IsHidden</w:t>
-      </w:r>
-      <w:proofErr w:type="spellEnd"/>
-      <w:r>
-        <w:t>)*</w:t>
+        <w:t>Sales</w:t>
+      </w:r>
+      <w:r>
+        <w:t xml:space="preserve"> (SaleID, StationID, ProductID, SalesAmount, Day, Month, Year, IsHidden)*</w:t>
       </w:r>
     </w:p>
     <w:p>
@@ -737,77 +744,85 @@
           <w:b/>
           <w:bCs/>
         </w:rPr>
-        <w:t>Transfer</w:t>
-      </w:r>
-      <w:r>
-        <w:rPr>
-          <w:b/>
-          <w:bCs/>
-        </w:rPr>
-        <w:t>s</w:t>
-      </w:r>
-      <w:r>
-        <w:t xml:space="preserve"> (</w:t>
-      </w:r>
-      <w:proofErr w:type="spellStart"/>
-      <w:r>
-        <w:t>Transfer</w:t>
-      </w:r>
-      <w:r>
-        <w:t>ID</w:t>
-      </w:r>
-      <w:proofErr w:type="spellEnd"/>
-      <w:r>
-        <w:t xml:space="preserve">, </w:t>
-      </w:r>
-      <w:proofErr w:type="spellStart"/>
-      <w:r>
-        <w:t>WarehouseID</w:t>
-      </w:r>
-      <w:proofErr w:type="spellEnd"/>
-      <w:r>
-        <w:t>,</w:t>
+        <w:t>Sectors</w:t>
+      </w:r>
+      <w:r>
+        <w:t xml:space="preserve"> (SectorID, SectorName, IsHidden)</w:t>
+      </w:r>
+    </w:p>
+    <w:p>
+      <w:pPr>
+        <w:pStyle w:val="ListParagraph"/>
+        <w:numPr>
+          <w:ilvl w:val="0"/>
+          <w:numId w:val="2"/>
+        </w:numPr>
+        <w:bidi w:val="0"/>
+        <w:jc w:val="both"/>
+      </w:pPr>
+      <w:r>
+        <w:rPr>
+          <w:b/>
+          <w:bCs/>
+        </w:rPr>
+        <w:t>Stations</w:t>
+      </w:r>
+      <w:r>
+        <w:t xml:space="preserve"> (StationID, StationName, AgentID</w:t>
+      </w:r>
+      <w:r>
+        <w:t>, SectorID</w:t>
+      </w:r>
+      <w:r>
+        <w:t>, IsHidden)</w:t>
+      </w:r>
+    </w:p>
+    <w:p>
+      <w:pPr>
+        <w:pStyle w:val="ListParagraph"/>
+        <w:numPr>
+          <w:ilvl w:val="0"/>
+          <w:numId w:val="2"/>
+        </w:numPr>
+        <w:bidi w:val="0"/>
+        <w:jc w:val="both"/>
+      </w:pPr>
+      <w:r>
+        <w:rPr>
+          <w:b/>
+          <w:bCs/>
+        </w:rPr>
+        <w:t>Tanks</w:t>
+      </w:r>
+      <w:r>
+        <w:t xml:space="preserve"> (TankID, ProductID, TankVolume, IsHidden)</w:t>
+      </w:r>
+    </w:p>
+    <w:p>
+      <w:pPr>
+        <w:pStyle w:val="ListParagraph"/>
+        <w:numPr>
+          <w:ilvl w:val="0"/>
+          <w:numId w:val="2"/>
+        </w:numPr>
+        <w:bidi w:val="0"/>
+        <w:jc w:val="both"/>
+      </w:pPr>
+      <w:r>
+        <w:rPr>
+          <w:b/>
+          <w:bCs/>
+        </w:rPr>
+        <w:t>Trips</w:t>
+      </w:r>
+      <w:r>
+        <w:t xml:space="preserve"> (TripID, DriverID, VehicleID, outboundDistanceID,</w:t>
       </w:r>
       <w:r>
         <w:t xml:space="preserve"> </w:t>
       </w:r>
-      <w:proofErr w:type="spellStart"/>
-      <w:r>
-        <w:t>StationID</w:t>
-      </w:r>
-      <w:proofErr w:type="spellEnd"/>
-      <w:r>
-        <w:t xml:space="preserve">, </w:t>
-      </w:r>
-      <w:proofErr w:type="spellStart"/>
-      <w:r>
-        <w:t>ProductID</w:t>
-      </w:r>
-      <w:proofErr w:type="spellEnd"/>
-      <w:r>
-        <w:t>,</w:t>
-      </w:r>
-      <w:r>
-        <w:t xml:space="preserve"> </w:t>
-      </w:r>
-      <w:proofErr w:type="spellStart"/>
-      <w:r>
-        <w:t>Transferr</w:t>
-      </w:r>
-      <w:r>
-        <w:t>edAmount</w:t>
-      </w:r>
-      <w:proofErr w:type="spellEnd"/>
-      <w:r>
-        <w:t xml:space="preserve">, Day, Month, Year, </w:t>
-      </w:r>
-      <w:proofErr w:type="spellStart"/>
-      <w:r>
-        <w:t>IsHidden</w:t>
-      </w:r>
-      <w:proofErr w:type="spellEnd"/>
-      <w:r>
-        <w:t>)*</w:t>
+      <w:r>
+        <w:t>inboundDistanceID, Day, Month, Year, IsHidden)*</w:t>
       </w:r>
     </w:p>
     <w:p>
@@ -819,404 +834,6 @@
         </w:numPr>
         <w:bidi w:val="0"/>
         <w:jc w:val="both"/>
-      </w:pPr>
-      <w:r>
-        <w:rPr>
-          <w:b/>
-          <w:bCs/>
-        </w:rPr>
-        <w:t>Products</w:t>
-      </w:r>
-      <w:r>
-        <w:t xml:space="preserve"> (</w:t>
-      </w:r>
-      <w:proofErr w:type="spellStart"/>
-      <w:r>
-        <w:t>ProductID</w:t>
-      </w:r>
-      <w:proofErr w:type="spellEnd"/>
-      <w:r>
-        <w:t xml:space="preserve">, </w:t>
-      </w:r>
-      <w:proofErr w:type="spellStart"/>
-      <w:r>
-        <w:t>ProductName</w:t>
-      </w:r>
-      <w:proofErr w:type="spellEnd"/>
-      <w:r>
-        <w:t xml:space="preserve">, </w:t>
-      </w:r>
-      <w:proofErr w:type="spellStart"/>
-      <w:r>
-        <w:t>IsHidden</w:t>
-      </w:r>
-      <w:proofErr w:type="spellEnd"/>
-      <w:r>
-        <w:t>)</w:t>
-      </w:r>
-    </w:p>
-    <w:p>
-      <w:pPr>
-        <w:pStyle w:val="ListParagraph"/>
-        <w:numPr>
-          <w:ilvl w:val="0"/>
-          <w:numId w:val="2"/>
-        </w:numPr>
-        <w:bidi w:val="0"/>
-        <w:jc w:val="both"/>
-      </w:pPr>
-      <w:r>
-        <w:rPr>
-          <w:b/>
-          <w:bCs/>
-        </w:rPr>
-        <w:t>Quota</w:t>
-      </w:r>
-      <w:r>
-        <w:t xml:space="preserve"> (</w:t>
-      </w:r>
-      <w:proofErr w:type="spellStart"/>
-      <w:r>
-        <w:t>QuotaID</w:t>
-      </w:r>
-      <w:proofErr w:type="spellEnd"/>
-      <w:r>
-        <w:t xml:space="preserve">, </w:t>
-      </w:r>
-      <w:proofErr w:type="spellStart"/>
-      <w:r>
-        <w:t>WarehouseID</w:t>
-      </w:r>
-      <w:proofErr w:type="spellEnd"/>
-      <w:r>
-        <w:t xml:space="preserve">, </w:t>
-      </w:r>
-      <w:proofErr w:type="spellStart"/>
-      <w:r>
-        <w:t>ProductID</w:t>
-      </w:r>
-      <w:proofErr w:type="spellEnd"/>
-      <w:r>
-        <w:t xml:space="preserve">, </w:t>
-      </w:r>
-      <w:proofErr w:type="spellStart"/>
-      <w:r>
-        <w:t>QuotaAmount</w:t>
-      </w:r>
-      <w:proofErr w:type="spellEnd"/>
-      <w:r>
-        <w:t xml:space="preserve"> , Month, </w:t>
-      </w:r>
-      <w:proofErr w:type="spellStart"/>
-      <w:r>
-        <w:t>IsHidden</w:t>
-      </w:r>
-      <w:proofErr w:type="spellEnd"/>
-      <w:r>
-        <w:t>)</w:t>
-      </w:r>
-    </w:p>
-    <w:p>
-      <w:pPr>
-        <w:pStyle w:val="ListParagraph"/>
-        <w:numPr>
-          <w:ilvl w:val="0"/>
-          <w:numId w:val="2"/>
-        </w:numPr>
-        <w:bidi w:val="0"/>
-        <w:jc w:val="both"/>
-      </w:pPr>
-      <w:r>
-        <w:rPr>
-          <w:b/>
-          <w:bCs/>
-        </w:rPr>
-        <w:t>Sales</w:t>
-      </w:r>
-      <w:r>
-        <w:t xml:space="preserve"> (</w:t>
-      </w:r>
-      <w:proofErr w:type="spellStart"/>
-      <w:r>
-        <w:t>SaleID</w:t>
-      </w:r>
-      <w:proofErr w:type="spellEnd"/>
-      <w:r>
-        <w:t xml:space="preserve">, </w:t>
-      </w:r>
-      <w:proofErr w:type="spellStart"/>
-      <w:r>
-        <w:t>StationID</w:t>
-      </w:r>
-      <w:proofErr w:type="spellEnd"/>
-      <w:r>
-        <w:t xml:space="preserve">, </w:t>
-      </w:r>
-      <w:proofErr w:type="spellStart"/>
-      <w:r>
-        <w:t>ProductID</w:t>
-      </w:r>
-      <w:proofErr w:type="spellEnd"/>
-      <w:r>
-        <w:t xml:space="preserve">, </w:t>
-      </w:r>
-      <w:proofErr w:type="spellStart"/>
-      <w:r>
-        <w:t>SalesAmount</w:t>
-      </w:r>
-      <w:proofErr w:type="spellEnd"/>
-      <w:r>
-        <w:t xml:space="preserve">, Day, Month, Year, </w:t>
-      </w:r>
-      <w:proofErr w:type="spellStart"/>
-      <w:r>
-        <w:t>IsHidden</w:t>
-      </w:r>
-      <w:proofErr w:type="spellEnd"/>
-      <w:r>
-        <w:t>)*</w:t>
-      </w:r>
-    </w:p>
-    <w:p>
-      <w:pPr>
-        <w:pStyle w:val="ListParagraph"/>
-        <w:numPr>
-          <w:ilvl w:val="0"/>
-          <w:numId w:val="2"/>
-        </w:numPr>
-        <w:bidi w:val="0"/>
-        <w:jc w:val="both"/>
-      </w:pPr>
-      <w:r>
-        <w:rPr>
-          <w:b/>
-          <w:bCs/>
-        </w:rPr>
-        <w:t>Sectors</w:t>
-      </w:r>
-      <w:r>
-        <w:t xml:space="preserve"> (</w:t>
-      </w:r>
-      <w:proofErr w:type="spellStart"/>
-      <w:r>
-        <w:t>SectorID</w:t>
-      </w:r>
-      <w:proofErr w:type="spellEnd"/>
-      <w:r>
-        <w:t xml:space="preserve">, </w:t>
-      </w:r>
-      <w:proofErr w:type="spellStart"/>
-      <w:r>
-        <w:t>SectorName</w:t>
-      </w:r>
-      <w:proofErr w:type="spellEnd"/>
-      <w:r>
-        <w:t xml:space="preserve">, </w:t>
-      </w:r>
-      <w:proofErr w:type="spellStart"/>
-      <w:r>
-        <w:t>IsHidden</w:t>
-      </w:r>
-      <w:proofErr w:type="spellEnd"/>
-      <w:r>
-        <w:t>)</w:t>
-      </w:r>
-    </w:p>
-    <w:p>
-      <w:pPr>
-        <w:pStyle w:val="ListParagraph"/>
-        <w:numPr>
-          <w:ilvl w:val="0"/>
-          <w:numId w:val="2"/>
-        </w:numPr>
-        <w:bidi w:val="0"/>
-        <w:jc w:val="both"/>
-      </w:pPr>
-      <w:r>
-        <w:rPr>
-          <w:b/>
-          <w:bCs/>
-        </w:rPr>
-        <w:t>Stations</w:t>
-      </w:r>
-      <w:r>
-        <w:t xml:space="preserve"> (</w:t>
-      </w:r>
-      <w:proofErr w:type="spellStart"/>
-      <w:r>
-        <w:t>StationID</w:t>
-      </w:r>
-      <w:proofErr w:type="spellEnd"/>
-      <w:r>
-        <w:t xml:space="preserve">, </w:t>
-      </w:r>
-      <w:proofErr w:type="spellStart"/>
-      <w:r>
-        <w:t>StationName</w:t>
-      </w:r>
-      <w:proofErr w:type="spellEnd"/>
-      <w:r>
-        <w:t xml:space="preserve">, </w:t>
-      </w:r>
-      <w:proofErr w:type="spellStart"/>
-      <w:r>
-        <w:t>AgentID</w:t>
-      </w:r>
-      <w:proofErr w:type="spellEnd"/>
-      <w:r>
-        <w:t xml:space="preserve">, </w:t>
-      </w:r>
-      <w:proofErr w:type="spellStart"/>
-      <w:r>
-        <w:t>SectorID</w:t>
-      </w:r>
-      <w:proofErr w:type="spellEnd"/>
-      <w:r>
-        <w:t xml:space="preserve">, </w:t>
-      </w:r>
-      <w:proofErr w:type="spellStart"/>
-      <w:r>
-        <w:t>IsHidden</w:t>
-      </w:r>
-      <w:proofErr w:type="spellEnd"/>
-      <w:r>
-        <w:t>)</w:t>
-      </w:r>
-    </w:p>
-    <w:p>
-      <w:pPr>
-        <w:pStyle w:val="ListParagraph"/>
-        <w:numPr>
-          <w:ilvl w:val="0"/>
-          <w:numId w:val="2"/>
-        </w:numPr>
-        <w:bidi w:val="0"/>
-        <w:jc w:val="both"/>
-      </w:pPr>
-      <w:r>
-        <w:rPr>
-          <w:b/>
-          <w:bCs/>
-        </w:rPr>
-        <w:t>Tanks</w:t>
-      </w:r>
-      <w:r>
-        <w:t xml:space="preserve"> (</w:t>
-      </w:r>
-      <w:proofErr w:type="spellStart"/>
-      <w:r>
-        <w:t>TankID</w:t>
-      </w:r>
-      <w:proofErr w:type="spellEnd"/>
-      <w:r>
-        <w:t xml:space="preserve">, </w:t>
-      </w:r>
-      <w:proofErr w:type="spellStart"/>
-      <w:r>
-        <w:t>ProductID</w:t>
-      </w:r>
-      <w:proofErr w:type="spellEnd"/>
-      <w:r>
-        <w:t xml:space="preserve">, </w:t>
-      </w:r>
-      <w:proofErr w:type="spellStart"/>
-      <w:r>
-        <w:t>TankVolume</w:t>
-      </w:r>
-      <w:proofErr w:type="spellEnd"/>
-      <w:r>
-        <w:t xml:space="preserve">, </w:t>
-      </w:r>
-      <w:proofErr w:type="spellStart"/>
-      <w:r>
-        <w:t>IsHidden</w:t>
-      </w:r>
-      <w:proofErr w:type="spellEnd"/>
-      <w:r>
-        <w:t>)</w:t>
-      </w:r>
-    </w:p>
-    <w:p>
-      <w:pPr>
-        <w:pStyle w:val="ListParagraph"/>
-        <w:numPr>
-          <w:ilvl w:val="0"/>
-          <w:numId w:val="2"/>
-        </w:numPr>
-        <w:bidi w:val="0"/>
-        <w:jc w:val="both"/>
-      </w:pPr>
-      <w:r>
-        <w:rPr>
-          <w:b/>
-          <w:bCs/>
-        </w:rPr>
-        <w:t>Trips</w:t>
-      </w:r>
-      <w:r>
-        <w:t xml:space="preserve"> (</w:t>
-      </w:r>
-      <w:proofErr w:type="spellStart"/>
-      <w:r>
-        <w:t>TripID</w:t>
-      </w:r>
-      <w:proofErr w:type="spellEnd"/>
-      <w:r>
-        <w:t xml:space="preserve">, </w:t>
-      </w:r>
-      <w:proofErr w:type="spellStart"/>
-      <w:r>
-        <w:t>DriverID</w:t>
-      </w:r>
-      <w:proofErr w:type="spellEnd"/>
-      <w:r>
-        <w:t xml:space="preserve">, </w:t>
-      </w:r>
-      <w:proofErr w:type="spellStart"/>
-      <w:r>
-        <w:t>VehicleID</w:t>
-      </w:r>
-      <w:proofErr w:type="spellEnd"/>
-      <w:r>
-        <w:t xml:space="preserve">, </w:t>
-      </w:r>
-      <w:proofErr w:type="spellStart"/>
-      <w:r>
-        <w:t>outboundDistanceID</w:t>
-      </w:r>
-      <w:proofErr w:type="spellEnd"/>
-      <w:r>
-        <w:t>,</w:t>
-      </w:r>
-      <w:r>
-        <w:t xml:space="preserve"> </w:t>
-      </w:r>
-      <w:proofErr w:type="spellStart"/>
-      <w:r>
-        <w:t>inboundDistanceID</w:t>
-      </w:r>
-      <w:proofErr w:type="spellEnd"/>
-      <w:r>
-        <w:t xml:space="preserve">, Day, Month, Year, </w:t>
-      </w:r>
-      <w:proofErr w:type="spellStart"/>
-      <w:r>
-        <w:t>IsHidden</w:t>
-      </w:r>
-      <w:proofErr w:type="spellEnd"/>
-      <w:r>
-        <w:t>)*</w:t>
-      </w:r>
-    </w:p>
-    <w:p>
-      <w:pPr>
-        <w:pStyle w:val="ListParagraph"/>
-        <w:numPr>
-          <w:ilvl w:val="0"/>
-          <w:numId w:val="2"/>
-        </w:numPr>
-        <w:bidi w:val="0"/>
-        <w:jc w:val="both"/>
         <w:rPr>
           <w:b/>
           <w:bCs/>
@@ -1230,652 +847,605 @@
         <w:t>Users</w:t>
       </w:r>
       <w:r>
-        <w:t xml:space="preserve"> (</w:t>
-      </w:r>
-      <w:proofErr w:type="spellStart"/>
-      <w:r>
-        <w:t>UserID</w:t>
-      </w:r>
-      <w:proofErr w:type="spellEnd"/>
-      <w:r>
-        <w:t xml:space="preserve">, </w:t>
-      </w:r>
-      <w:proofErr w:type="spellStart"/>
-      <w:r>
-        <w:t>UserFirstName</w:t>
-      </w:r>
-      <w:proofErr w:type="spellEnd"/>
-      <w:r>
-        <w:t xml:space="preserve">, </w:t>
-      </w:r>
-      <w:proofErr w:type="spellStart"/>
-      <w:r>
-        <w:t>UserLastName</w:t>
-      </w:r>
-      <w:proofErr w:type="spellEnd"/>
-      <w:r>
-        <w:t xml:space="preserve">, </w:t>
-      </w:r>
-      <w:proofErr w:type="spellStart"/>
-      <w:r>
-        <w:t>PhoneNumber</w:t>
-      </w:r>
-      <w:proofErr w:type="spellEnd"/>
-      <w:r>
-        <w:t xml:space="preserve">, Password, </w:t>
-      </w:r>
-      <w:proofErr w:type="spellStart"/>
-      <w:r>
-        <w:t>IsHidden</w:t>
-      </w:r>
-      <w:proofErr w:type="spellEnd"/>
-      <w:r>
-        <w:t>)</w:t>
-      </w:r>
-    </w:p>
-    <w:p>
-      <w:pPr>
-        <w:pStyle w:val="ListParagraph"/>
-        <w:numPr>
-          <w:ilvl w:val="0"/>
-          <w:numId w:val="2"/>
-        </w:numPr>
-        <w:bidi w:val="0"/>
-        <w:jc w:val="both"/>
-      </w:pPr>
-      <w:r>
-        <w:rPr>
-          <w:b/>
-          <w:bCs/>
-        </w:rPr>
-        <w:t>Vehicles</w:t>
-      </w:r>
-      <w:r>
-        <w:t xml:space="preserve"> (</w:t>
-      </w:r>
-      <w:proofErr w:type="spellStart"/>
-      <w:r>
-        <w:t>VehicleID</w:t>
-      </w:r>
-      <w:proofErr w:type="spellEnd"/>
-      <w:r>
-        <w:t xml:space="preserve">, </w:t>
-      </w:r>
-      <w:proofErr w:type="spellStart"/>
-      <w:r>
-        <w:t>VehicleCode</w:t>
-      </w:r>
-      <w:proofErr w:type="spellEnd"/>
-      <w:r>
-        <w:t xml:space="preserve">, </w:t>
-      </w:r>
-      <w:proofErr w:type="spellStart"/>
-      <w:r>
-        <w:t>VehiclePlate</w:t>
-      </w:r>
-      <w:proofErr w:type="spellEnd"/>
-      <w:r>
-        <w:t xml:space="preserve">, </w:t>
-      </w:r>
-      <w:proofErr w:type="spellStart"/>
-      <w:r>
-        <w:t>VehicleCard</w:t>
-      </w:r>
-      <w:proofErr w:type="spellEnd"/>
-      <w:r>
-        <w:t xml:space="preserve">, </w:t>
-      </w:r>
-      <w:proofErr w:type="spellStart"/>
-      <w:r>
-        <w:t>VehiclePhone</w:t>
-      </w:r>
-      <w:proofErr w:type="spellEnd"/>
-      <w:r>
-        <w:t xml:space="preserve">, </w:t>
-      </w:r>
-      <w:proofErr w:type="spellStart"/>
-      <w:r>
-        <w:t>TrailerPlate</w:t>
-      </w:r>
-      <w:proofErr w:type="spellEnd"/>
-      <w:r>
-        <w:t xml:space="preserve">, </w:t>
-      </w:r>
-      <w:proofErr w:type="spellStart"/>
-      <w:r>
-        <w:t>IsHidden</w:t>
-      </w:r>
-      <w:proofErr w:type="spellEnd"/>
-      <w:r>
-        <w:t>)</w:t>
-      </w:r>
-    </w:p>
-    <w:p>
-      <w:pPr>
-        <w:pStyle w:val="ListParagraph"/>
-        <w:numPr>
-          <w:ilvl w:val="0"/>
-          <w:numId w:val="2"/>
-        </w:numPr>
-        <w:bidi w:val="0"/>
-        <w:jc w:val="both"/>
-      </w:pPr>
-      <w:r>
-        <w:rPr>
-          <w:b/>
-          <w:bCs/>
-        </w:rPr>
-        <w:t>Warehouse</w:t>
-      </w:r>
-      <w:r>
-        <w:rPr>
-          <w:b/>
-          <w:bCs/>
-        </w:rPr>
-        <w:t>s</w:t>
-      </w:r>
-      <w:r>
-        <w:t xml:space="preserve"> (</w:t>
-      </w:r>
-      <w:proofErr w:type="spellStart"/>
-      <w:r>
-        <w:t>WarehouseID</w:t>
-      </w:r>
-      <w:proofErr w:type="spellEnd"/>
-      <w:r>
-        <w:t xml:space="preserve">, </w:t>
-      </w:r>
-      <w:proofErr w:type="spellStart"/>
-      <w:r>
-        <w:t>WarehouseName</w:t>
-      </w:r>
-      <w:proofErr w:type="spellEnd"/>
-      <w:r>
-        <w:t xml:space="preserve">, </w:t>
-      </w:r>
-      <w:proofErr w:type="spellStart"/>
-      <w:r>
-        <w:t>SectorID</w:t>
-      </w:r>
-      <w:proofErr w:type="spellEnd"/>
-      <w:r>
-        <w:t xml:space="preserve">, </w:t>
-      </w:r>
-      <w:proofErr w:type="spellStart"/>
-      <w:r>
-        <w:t>IsHidden</w:t>
-      </w:r>
-      <w:proofErr w:type="spellEnd"/>
-      <w:r>
-        <w:t>)</w:t>
-      </w:r>
-    </w:p>
-    <w:p>
-      <w:pPr>
-        <w:pStyle w:val="Heading2"/>
-        <w:bidi w:val="0"/>
-        <w:ind w:left="360"/>
-        <w:jc w:val="both"/>
-      </w:pPr>
-      <w:r>
-        <w:t>Relations:</w:t>
-      </w:r>
-    </w:p>
-    <w:p>
-      <w:pPr>
-        <w:pStyle w:val="Heading3"/>
-        <w:bidi w:val="0"/>
-        <w:ind w:left="720"/>
-      </w:pPr>
-      <w:r>
-        <w:t>Many-to-One:</w:t>
-      </w:r>
-    </w:p>
-    <w:p>
-      <w:pPr>
-        <w:pStyle w:val="ListParagraph"/>
-        <w:numPr>
-          <w:ilvl w:val="0"/>
-          <w:numId w:val="10"/>
-        </w:numPr>
-        <w:bidi w:val="0"/>
-        <w:rPr>
-          <w:b/>
-          <w:bCs/>
-        </w:rPr>
-      </w:pPr>
-      <w:r>
-        <w:rPr>
-          <w:b/>
-          <w:bCs/>
-        </w:rPr>
-        <w:t>Distances – Stations</w:t>
-      </w:r>
-    </w:p>
-    <w:p>
-      <w:pPr>
-        <w:pStyle w:val="ListParagraph"/>
-        <w:numPr>
-          <w:ilvl w:val="0"/>
-          <w:numId w:val="10"/>
-        </w:numPr>
-        <w:bidi w:val="0"/>
-        <w:rPr>
-          <w:b/>
-          <w:bCs/>
-        </w:rPr>
-      </w:pPr>
-      <w:r>
-        <w:rPr>
-          <w:b/>
-          <w:bCs/>
-        </w:rPr>
-        <w:t>Distances</w:t>
-      </w:r>
-      <w:r>
-        <w:rPr>
-          <w:b/>
-          <w:bCs/>
-        </w:rPr>
-        <w:t xml:space="preserve"> </w:t>
-      </w:r>
-      <w:r>
-        <w:rPr>
-          <w:b/>
-          <w:bCs/>
-        </w:rPr>
-        <w:t>– Warehouses</w:t>
-      </w:r>
-    </w:p>
-    <w:p>
-      <w:pPr>
-        <w:pStyle w:val="ListParagraph"/>
-        <w:numPr>
-          <w:ilvl w:val="0"/>
-          <w:numId w:val="10"/>
-        </w:numPr>
-        <w:bidi w:val="0"/>
-        <w:rPr>
-          <w:b/>
-          <w:bCs/>
-        </w:rPr>
-      </w:pPr>
-      <w:r>
-        <w:rPr>
-          <w:b/>
-          <w:bCs/>
-        </w:rPr>
-        <w:t>Existing</w:t>
-      </w:r>
-      <w:r>
-        <w:rPr>
-          <w:b/>
-          <w:bCs/>
-        </w:rPr>
-        <w:t xml:space="preserve"> </w:t>
-      </w:r>
-      <w:r>
-        <w:rPr>
-          <w:b/>
-          <w:bCs/>
-        </w:rPr>
-        <w:t>– Products</w:t>
-      </w:r>
-    </w:p>
-    <w:p>
-      <w:pPr>
-        <w:pStyle w:val="ListParagraph"/>
-        <w:numPr>
-          <w:ilvl w:val="0"/>
-          <w:numId w:val="10"/>
-        </w:numPr>
-        <w:bidi w:val="0"/>
-        <w:rPr>
-          <w:b/>
-          <w:bCs/>
-        </w:rPr>
-      </w:pPr>
-      <w:r>
-        <w:rPr>
-          <w:b/>
-          <w:bCs/>
-        </w:rPr>
-        <w:t>Existing</w:t>
-      </w:r>
-      <w:r>
-        <w:rPr>
-          <w:b/>
-          <w:bCs/>
-        </w:rPr>
-        <w:t xml:space="preserve"> </w:t>
-      </w:r>
-      <w:r>
-        <w:rPr>
-          <w:b/>
-          <w:bCs/>
-        </w:rPr>
-        <w:t>– Stations</w:t>
-      </w:r>
-    </w:p>
-    <w:p>
-      <w:pPr>
-        <w:pStyle w:val="ListParagraph"/>
-        <w:numPr>
-          <w:ilvl w:val="0"/>
-          <w:numId w:val="10"/>
-        </w:numPr>
-        <w:bidi w:val="0"/>
-        <w:rPr>
-          <w:b/>
-          <w:bCs/>
-        </w:rPr>
-      </w:pPr>
-      <w:r>
-        <w:rPr>
-          <w:b/>
-          <w:bCs/>
-        </w:rPr>
-        <w:t xml:space="preserve">Quota – Products </w:t>
-      </w:r>
-    </w:p>
-    <w:p>
-      <w:pPr>
-        <w:pStyle w:val="ListParagraph"/>
-        <w:numPr>
-          <w:ilvl w:val="0"/>
-          <w:numId w:val="10"/>
-        </w:numPr>
-        <w:bidi w:val="0"/>
-        <w:rPr>
-          <w:b/>
-          <w:bCs/>
-        </w:rPr>
-      </w:pPr>
-      <w:r>
-        <w:rPr>
-          <w:b/>
-          <w:bCs/>
-        </w:rPr>
-        <w:t xml:space="preserve">Quota – Warehouses </w:t>
-      </w:r>
-    </w:p>
-    <w:p>
-      <w:pPr>
-        <w:pStyle w:val="ListParagraph"/>
-        <w:numPr>
-          <w:ilvl w:val="0"/>
-          <w:numId w:val="10"/>
-        </w:numPr>
-        <w:bidi w:val="0"/>
-        <w:rPr>
-          <w:b/>
-          <w:bCs/>
-        </w:rPr>
-      </w:pPr>
-      <w:r>
-        <w:rPr>
-          <w:b/>
-          <w:bCs/>
-        </w:rPr>
-        <w:t>Sales – Products</w:t>
-      </w:r>
-    </w:p>
-    <w:p>
-      <w:pPr>
-        <w:pStyle w:val="ListParagraph"/>
-        <w:numPr>
-          <w:ilvl w:val="0"/>
-          <w:numId w:val="10"/>
-        </w:numPr>
-        <w:bidi w:val="0"/>
-        <w:rPr>
-          <w:b/>
-          <w:bCs/>
-        </w:rPr>
-      </w:pPr>
-      <w:r>
-        <w:rPr>
-          <w:b/>
-          <w:bCs/>
-        </w:rPr>
-        <w:t>Sales – Stations</w:t>
-      </w:r>
-    </w:p>
-    <w:p>
-      <w:pPr>
-        <w:pStyle w:val="ListParagraph"/>
-        <w:numPr>
-          <w:ilvl w:val="0"/>
-          <w:numId w:val="10"/>
-        </w:numPr>
-        <w:bidi w:val="0"/>
-        <w:rPr>
-          <w:b/>
-          <w:bCs/>
-        </w:rPr>
-      </w:pPr>
-      <w:r>
-        <w:rPr>
-          <w:b/>
-          <w:bCs/>
-        </w:rPr>
-        <w:lastRenderedPageBreak/>
-        <w:t>Stations – Agents</w:t>
-      </w:r>
-    </w:p>
-    <w:p>
-      <w:pPr>
-        <w:pStyle w:val="ListParagraph"/>
-        <w:numPr>
-          <w:ilvl w:val="0"/>
-          <w:numId w:val="10"/>
-        </w:numPr>
-        <w:bidi w:val="0"/>
-        <w:rPr>
-          <w:b/>
-          <w:bCs/>
-        </w:rPr>
-      </w:pPr>
-      <w:r>
-        <w:rPr>
-          <w:b/>
-          <w:bCs/>
-        </w:rPr>
-        <w:t xml:space="preserve">Stations </w:t>
-      </w:r>
-      <w:r>
-        <w:rPr>
-          <w:b/>
-          <w:bCs/>
-        </w:rPr>
-        <w:t>–</w:t>
-      </w:r>
-      <w:r>
-        <w:rPr>
-          <w:b/>
-          <w:bCs/>
-        </w:rPr>
-        <w:t xml:space="preserve"> Sectors</w:t>
-      </w:r>
-    </w:p>
-    <w:p>
-      <w:pPr>
-        <w:pStyle w:val="ListParagraph"/>
-        <w:numPr>
-          <w:ilvl w:val="0"/>
-          <w:numId w:val="10"/>
-        </w:numPr>
-        <w:bidi w:val="0"/>
-        <w:rPr>
-          <w:b/>
-          <w:bCs/>
-        </w:rPr>
-      </w:pPr>
-      <w:r>
-        <w:rPr>
-          <w:b/>
-          <w:bCs/>
-        </w:rPr>
-        <w:t>Tanks – Products</w:t>
-      </w:r>
-    </w:p>
-    <w:p>
-      <w:pPr>
-        <w:pStyle w:val="ListParagraph"/>
-        <w:numPr>
-          <w:ilvl w:val="0"/>
-          <w:numId w:val="10"/>
-        </w:numPr>
-        <w:bidi w:val="0"/>
-        <w:rPr>
-          <w:b/>
-          <w:bCs/>
-        </w:rPr>
-      </w:pPr>
-      <w:r>
-        <w:rPr>
-          <w:b/>
-          <w:bCs/>
-        </w:rPr>
-        <w:t>Transfers – Products</w:t>
-      </w:r>
-    </w:p>
-    <w:p>
-      <w:pPr>
-        <w:pStyle w:val="ListParagraph"/>
-        <w:numPr>
-          <w:ilvl w:val="0"/>
-          <w:numId w:val="10"/>
-        </w:numPr>
-        <w:bidi w:val="0"/>
-        <w:rPr>
-          <w:b/>
-          <w:bCs/>
-        </w:rPr>
-      </w:pPr>
-      <w:r>
-        <w:rPr>
-          <w:b/>
-          <w:bCs/>
-        </w:rPr>
-        <w:t>Transfers – Stations</w:t>
-      </w:r>
-    </w:p>
-    <w:p>
-      <w:pPr>
-        <w:pStyle w:val="ListParagraph"/>
-        <w:numPr>
-          <w:ilvl w:val="0"/>
-          <w:numId w:val="10"/>
-        </w:numPr>
-        <w:bidi w:val="0"/>
-        <w:rPr>
-          <w:b/>
-          <w:bCs/>
-        </w:rPr>
-      </w:pPr>
-      <w:r>
-        <w:rPr>
-          <w:b/>
-          <w:bCs/>
-        </w:rPr>
-        <w:t>Transfers – Warehouses</w:t>
-      </w:r>
-    </w:p>
-    <w:p>
-      <w:pPr>
-        <w:pStyle w:val="ListParagraph"/>
-        <w:numPr>
-          <w:ilvl w:val="0"/>
-          <w:numId w:val="10"/>
-        </w:numPr>
-        <w:bidi w:val="0"/>
-        <w:rPr>
-          <w:b/>
-          <w:bCs/>
-        </w:rPr>
-      </w:pPr>
-      <w:r>
-        <w:rPr>
-          <w:b/>
-          <w:bCs/>
-        </w:rPr>
-        <w:t>Trips – Distances</w:t>
-      </w:r>
-    </w:p>
-    <w:p>
-      <w:pPr>
-        <w:pStyle w:val="ListParagraph"/>
-        <w:numPr>
-          <w:ilvl w:val="0"/>
-          <w:numId w:val="10"/>
-        </w:numPr>
-        <w:bidi w:val="0"/>
-        <w:rPr>
-          <w:b/>
-          <w:bCs/>
-        </w:rPr>
-      </w:pPr>
-      <w:r>
-        <w:rPr>
-          <w:b/>
-          <w:bCs/>
-        </w:rPr>
-        <w:t>Trips – Drivers</w:t>
-      </w:r>
-    </w:p>
-    <w:p>
-      <w:pPr>
-        <w:pStyle w:val="ListParagraph"/>
-        <w:numPr>
-          <w:ilvl w:val="0"/>
-          <w:numId w:val="10"/>
-        </w:numPr>
-        <w:bidi w:val="0"/>
-        <w:rPr>
-          <w:b/>
-          <w:bCs/>
-        </w:rPr>
-      </w:pPr>
-      <w:r>
-        <w:rPr>
-          <w:b/>
-          <w:bCs/>
-        </w:rPr>
-        <w:t>Trips – Vehicles</w:t>
-      </w:r>
-    </w:p>
-    <w:p>
-      <w:pPr>
-        <w:pStyle w:val="ListParagraph"/>
-        <w:numPr>
-          <w:ilvl w:val="0"/>
-          <w:numId w:val="10"/>
-        </w:numPr>
-        <w:bidi w:val="0"/>
-        <w:rPr>
-          <w:b/>
-          <w:bCs/>
-        </w:rPr>
-      </w:pPr>
-      <w:r>
-        <w:rPr>
-          <w:b/>
-          <w:bCs/>
-        </w:rPr>
-        <w:t>Warehouses – Sectors</w:t>
-      </w:r>
-    </w:p>
-    <w:p>
-      <w:pPr>
-        <w:pStyle w:val="Heading3"/>
-        <w:bidi w:val="0"/>
-        <w:ind w:left="720"/>
-        <w:jc w:val="both"/>
-      </w:pPr>
+        <w:t xml:space="preserve"> (UserID, UserFirstName,</w:t>
+      </w:r>
+      <w:r>
+        <w:t xml:space="preserve"> User</w:t>
+      </w:r>
+      <w:r>
+        <w:t>Middle</w:t>
+      </w:r>
       <w:bookmarkStart w:id="0" w:name="_GoBack"/>
       <w:bookmarkEnd w:id="0"/>
       <w:r>
+        <w:t>Name,</w:t>
+      </w:r>
+      <w:r>
+        <w:t xml:space="preserve"> UserLastName, PhoneNumber, Password, IsHidden)</w:t>
+      </w:r>
+    </w:p>
+    <w:p>
+      <w:pPr>
+        <w:pStyle w:val="ListParagraph"/>
+        <w:numPr>
+          <w:ilvl w:val="0"/>
+          <w:numId w:val="2"/>
+        </w:numPr>
+        <w:bidi w:val="0"/>
+        <w:jc w:val="both"/>
+      </w:pPr>
+      <w:r>
+        <w:rPr>
+          <w:b/>
+          <w:bCs/>
+        </w:rPr>
+        <w:t>Vehicles</w:t>
+      </w:r>
+      <w:r>
+        <w:t xml:space="preserve"> (VehicleID, VehicleCode, VehiclePlate, VehicleCard, VehiclePhone, TrailerPlate, IsHidden)</w:t>
+      </w:r>
+    </w:p>
+    <w:p>
+      <w:pPr>
+        <w:pStyle w:val="ListParagraph"/>
+        <w:numPr>
+          <w:ilvl w:val="0"/>
+          <w:numId w:val="2"/>
+        </w:numPr>
+        <w:bidi w:val="0"/>
+        <w:jc w:val="both"/>
+      </w:pPr>
+      <w:r>
+        <w:rPr>
+          <w:b/>
+          <w:bCs/>
+        </w:rPr>
+        <w:t>Warehouse</w:t>
+      </w:r>
+      <w:r>
+        <w:rPr>
+          <w:b/>
+          <w:bCs/>
+        </w:rPr>
+        <w:t>s</w:t>
+      </w:r>
+      <w:r>
+        <w:t xml:space="preserve"> (WarehouseID, WarehouseName, </w:t>
+      </w:r>
+      <w:r>
+        <w:t xml:space="preserve">SectorID, </w:t>
+      </w:r>
+      <w:r>
+        <w:t>IsHidden)</w:t>
+      </w:r>
+    </w:p>
+    <w:p>
+      <w:pPr>
+        <w:pStyle w:val="Heading2"/>
+        <w:bidi w:val="0"/>
+        <w:ind w:left="360"/>
+        <w:jc w:val="both"/>
+      </w:pPr>
+      <w:r>
+        <w:t>Relations:</w:t>
+      </w:r>
+    </w:p>
+    <w:p>
+      <w:pPr>
+        <w:pStyle w:val="Heading3"/>
+        <w:bidi w:val="0"/>
+        <w:ind w:left="720"/>
+      </w:pPr>
+      <w:r>
+        <w:t>Many-to-One:</w:t>
+      </w:r>
+    </w:p>
+    <w:p>
+      <w:pPr>
+        <w:pStyle w:val="ListParagraph"/>
+        <w:numPr>
+          <w:ilvl w:val="0"/>
+          <w:numId w:val="10"/>
+        </w:numPr>
+        <w:bidi w:val="0"/>
+        <w:rPr>
+          <w:b/>
+          <w:bCs/>
+        </w:rPr>
+      </w:pPr>
+      <w:r>
+        <w:rPr>
+          <w:b/>
+          <w:bCs/>
+        </w:rPr>
+        <w:t>Distances – Stations</w:t>
+      </w:r>
+    </w:p>
+    <w:p>
+      <w:pPr>
+        <w:pStyle w:val="ListParagraph"/>
+        <w:numPr>
+          <w:ilvl w:val="0"/>
+          <w:numId w:val="10"/>
+        </w:numPr>
+        <w:bidi w:val="0"/>
+        <w:rPr>
+          <w:b/>
+          <w:bCs/>
+        </w:rPr>
+      </w:pPr>
+      <w:r>
+        <w:rPr>
+          <w:b/>
+          <w:bCs/>
+        </w:rPr>
+        <w:t>Distances</w:t>
+      </w:r>
+      <w:r>
+        <w:rPr>
+          <w:b/>
+          <w:bCs/>
+        </w:rPr>
+        <w:t xml:space="preserve"> </w:t>
+      </w:r>
+      <w:r>
+        <w:rPr>
+          <w:b/>
+          <w:bCs/>
+        </w:rPr>
+        <w:t>– Warehouses</w:t>
+      </w:r>
+    </w:p>
+    <w:p>
+      <w:pPr>
+        <w:pStyle w:val="ListParagraph"/>
+        <w:numPr>
+          <w:ilvl w:val="0"/>
+          <w:numId w:val="10"/>
+        </w:numPr>
+        <w:bidi w:val="0"/>
+        <w:rPr>
+          <w:b/>
+          <w:bCs/>
+        </w:rPr>
+      </w:pPr>
+      <w:r>
+        <w:rPr>
+          <w:b/>
+          <w:bCs/>
+        </w:rPr>
+        <w:t>Existing</w:t>
+      </w:r>
+      <w:r>
+        <w:rPr>
+          <w:b/>
+          <w:bCs/>
+        </w:rPr>
+        <w:t xml:space="preserve"> </w:t>
+      </w:r>
+      <w:r>
+        <w:rPr>
+          <w:b/>
+          <w:bCs/>
+        </w:rPr>
+        <w:t>– Products</w:t>
+      </w:r>
+    </w:p>
+    <w:p>
+      <w:pPr>
+        <w:pStyle w:val="ListParagraph"/>
+        <w:numPr>
+          <w:ilvl w:val="0"/>
+          <w:numId w:val="10"/>
+        </w:numPr>
+        <w:bidi w:val="0"/>
+        <w:rPr>
+          <w:b/>
+          <w:bCs/>
+        </w:rPr>
+      </w:pPr>
+      <w:r>
+        <w:rPr>
+          <w:b/>
+          <w:bCs/>
+        </w:rPr>
+        <w:t>Existing</w:t>
+      </w:r>
+      <w:r>
+        <w:rPr>
+          <w:b/>
+          <w:bCs/>
+        </w:rPr>
+        <w:t xml:space="preserve"> </w:t>
+      </w:r>
+      <w:r>
+        <w:rPr>
+          <w:b/>
+          <w:bCs/>
+        </w:rPr>
+        <w:t>– Stations</w:t>
+      </w:r>
+    </w:p>
+    <w:p>
+      <w:pPr>
+        <w:pStyle w:val="ListParagraph"/>
+        <w:numPr>
+          <w:ilvl w:val="0"/>
+          <w:numId w:val="10"/>
+        </w:numPr>
+        <w:bidi w:val="0"/>
+        <w:rPr>
+          <w:b/>
+          <w:bCs/>
+        </w:rPr>
+      </w:pPr>
+      <w:r>
+        <w:rPr>
+          <w:b/>
+          <w:bCs/>
+        </w:rPr>
+        <w:t>Quota – Companies</w:t>
+      </w:r>
+    </w:p>
+    <w:p>
+      <w:pPr>
+        <w:pStyle w:val="ListParagraph"/>
+        <w:numPr>
+          <w:ilvl w:val="0"/>
+          <w:numId w:val="10"/>
+        </w:numPr>
+        <w:bidi w:val="0"/>
+        <w:rPr>
+          <w:b/>
+          <w:bCs/>
+        </w:rPr>
+      </w:pPr>
+      <w:r>
+        <w:rPr>
+          <w:b/>
+          <w:bCs/>
+        </w:rPr>
+        <w:t xml:space="preserve">Quota – Products </w:t>
+      </w:r>
+    </w:p>
+    <w:p>
+      <w:pPr>
+        <w:pStyle w:val="ListParagraph"/>
+        <w:numPr>
+          <w:ilvl w:val="0"/>
+          <w:numId w:val="10"/>
+        </w:numPr>
+        <w:bidi w:val="0"/>
+        <w:rPr>
+          <w:b/>
+          <w:bCs/>
+        </w:rPr>
+      </w:pPr>
+      <w:r>
+        <w:rPr>
+          <w:b/>
+          <w:bCs/>
+        </w:rPr>
+        <w:t xml:space="preserve">Quota – Warehouses </w:t>
+      </w:r>
+    </w:p>
+    <w:p>
+      <w:pPr>
+        <w:pStyle w:val="ListParagraph"/>
+        <w:numPr>
+          <w:ilvl w:val="0"/>
+          <w:numId w:val="10"/>
+        </w:numPr>
+        <w:bidi w:val="0"/>
+        <w:rPr>
+          <w:b/>
+          <w:bCs/>
+        </w:rPr>
+      </w:pPr>
+      <w:r>
+        <w:rPr>
+          <w:b/>
+          <w:bCs/>
+        </w:rPr>
+        <w:t>Sales – Products</w:t>
+      </w:r>
+    </w:p>
+    <w:p>
+      <w:pPr>
+        <w:pStyle w:val="ListParagraph"/>
+        <w:numPr>
+          <w:ilvl w:val="0"/>
+          <w:numId w:val="10"/>
+        </w:numPr>
+        <w:bidi w:val="0"/>
+        <w:rPr>
+          <w:b/>
+          <w:bCs/>
+        </w:rPr>
+      </w:pPr>
+      <w:r>
+        <w:rPr>
+          <w:b/>
+          <w:bCs/>
+        </w:rPr>
+        <w:lastRenderedPageBreak/>
+        <w:t>Sales – Stations</w:t>
+      </w:r>
+    </w:p>
+    <w:p>
+      <w:pPr>
+        <w:pStyle w:val="ListParagraph"/>
+        <w:numPr>
+          <w:ilvl w:val="0"/>
+          <w:numId w:val="10"/>
+        </w:numPr>
+        <w:bidi w:val="0"/>
+        <w:rPr>
+          <w:b/>
+          <w:bCs/>
+        </w:rPr>
+      </w:pPr>
+      <w:r>
+        <w:rPr>
+          <w:b/>
+          <w:bCs/>
+        </w:rPr>
+        <w:t>Stations – Agents</w:t>
+      </w:r>
+    </w:p>
+    <w:p>
+      <w:pPr>
+        <w:pStyle w:val="ListParagraph"/>
+        <w:numPr>
+          <w:ilvl w:val="0"/>
+          <w:numId w:val="10"/>
+        </w:numPr>
+        <w:bidi w:val="0"/>
+        <w:rPr>
+          <w:b/>
+          <w:bCs/>
+        </w:rPr>
+      </w:pPr>
+      <w:r>
+        <w:rPr>
+          <w:b/>
+          <w:bCs/>
+        </w:rPr>
+        <w:t xml:space="preserve">Stations </w:t>
+      </w:r>
+      <w:r>
+        <w:rPr>
+          <w:b/>
+          <w:bCs/>
+        </w:rPr>
+        <w:t>–</w:t>
+      </w:r>
+      <w:r>
+        <w:rPr>
+          <w:b/>
+          <w:bCs/>
+        </w:rPr>
+        <w:t xml:space="preserve"> Sectors</w:t>
+      </w:r>
+    </w:p>
+    <w:p>
+      <w:pPr>
+        <w:pStyle w:val="ListParagraph"/>
+        <w:numPr>
+          <w:ilvl w:val="0"/>
+          <w:numId w:val="10"/>
+        </w:numPr>
+        <w:bidi w:val="0"/>
+        <w:rPr>
+          <w:b/>
+          <w:bCs/>
+        </w:rPr>
+      </w:pPr>
+      <w:r>
+        <w:rPr>
+          <w:b/>
+          <w:bCs/>
+        </w:rPr>
+        <w:t>Tanks – Products</w:t>
+      </w:r>
+    </w:p>
+    <w:p>
+      <w:pPr>
+        <w:pStyle w:val="ListParagraph"/>
+        <w:numPr>
+          <w:ilvl w:val="0"/>
+          <w:numId w:val="10"/>
+        </w:numPr>
+        <w:bidi w:val="0"/>
+        <w:rPr>
+          <w:b/>
+          <w:bCs/>
+        </w:rPr>
+      </w:pPr>
+      <w:r>
+        <w:rPr>
+          <w:b/>
+          <w:bCs/>
+        </w:rPr>
+        <w:t>Transfers – Companies</w:t>
+      </w:r>
+    </w:p>
+    <w:p>
+      <w:pPr>
+        <w:pStyle w:val="ListParagraph"/>
+        <w:numPr>
+          <w:ilvl w:val="0"/>
+          <w:numId w:val="10"/>
+        </w:numPr>
+        <w:bidi w:val="0"/>
+        <w:rPr>
+          <w:b/>
+          <w:bCs/>
+        </w:rPr>
+      </w:pPr>
+      <w:r>
+        <w:rPr>
+          <w:b/>
+          <w:bCs/>
+        </w:rPr>
+        <w:t>Transfers – Products</w:t>
+      </w:r>
+    </w:p>
+    <w:p>
+      <w:pPr>
+        <w:pStyle w:val="ListParagraph"/>
+        <w:numPr>
+          <w:ilvl w:val="0"/>
+          <w:numId w:val="10"/>
+        </w:numPr>
+        <w:bidi w:val="0"/>
+        <w:rPr>
+          <w:b/>
+          <w:bCs/>
+        </w:rPr>
+      </w:pPr>
+      <w:r>
+        <w:rPr>
+          <w:b/>
+          <w:bCs/>
+        </w:rPr>
+        <w:t>Transfers – Stations</w:t>
+      </w:r>
+    </w:p>
+    <w:p>
+      <w:pPr>
+        <w:pStyle w:val="ListParagraph"/>
+        <w:numPr>
+          <w:ilvl w:val="0"/>
+          <w:numId w:val="10"/>
+        </w:numPr>
+        <w:bidi w:val="0"/>
+        <w:rPr>
+          <w:b/>
+          <w:bCs/>
+        </w:rPr>
+      </w:pPr>
+      <w:r>
+        <w:rPr>
+          <w:b/>
+          <w:bCs/>
+        </w:rPr>
+        <w:t>Transfers – Trips</w:t>
+      </w:r>
+    </w:p>
+    <w:p>
+      <w:pPr>
+        <w:pStyle w:val="ListParagraph"/>
+        <w:numPr>
+          <w:ilvl w:val="0"/>
+          <w:numId w:val="10"/>
+        </w:numPr>
+        <w:bidi w:val="0"/>
+        <w:rPr>
+          <w:b/>
+          <w:bCs/>
+        </w:rPr>
+      </w:pPr>
+      <w:r>
+        <w:rPr>
+          <w:b/>
+          <w:bCs/>
+        </w:rPr>
+        <w:t>Transfers – Warehouses</w:t>
+      </w:r>
+    </w:p>
+    <w:p>
+      <w:pPr>
+        <w:pStyle w:val="ListParagraph"/>
+        <w:numPr>
+          <w:ilvl w:val="0"/>
+          <w:numId w:val="10"/>
+        </w:numPr>
+        <w:bidi w:val="0"/>
+        <w:rPr>
+          <w:b/>
+          <w:bCs/>
+        </w:rPr>
+      </w:pPr>
+      <w:r>
+        <w:rPr>
+          <w:b/>
+          <w:bCs/>
+        </w:rPr>
+        <w:t>Trips – Distances</w:t>
+      </w:r>
+    </w:p>
+    <w:p>
+      <w:pPr>
+        <w:pStyle w:val="ListParagraph"/>
+        <w:numPr>
+          <w:ilvl w:val="0"/>
+          <w:numId w:val="10"/>
+        </w:numPr>
+        <w:bidi w:val="0"/>
+        <w:rPr>
+          <w:b/>
+          <w:bCs/>
+        </w:rPr>
+      </w:pPr>
+      <w:r>
+        <w:rPr>
+          <w:b/>
+          <w:bCs/>
+        </w:rPr>
+        <w:t>Trips – Drivers</w:t>
+      </w:r>
+    </w:p>
+    <w:p>
+      <w:pPr>
+        <w:pStyle w:val="ListParagraph"/>
+        <w:numPr>
+          <w:ilvl w:val="0"/>
+          <w:numId w:val="10"/>
+        </w:numPr>
+        <w:bidi w:val="0"/>
+        <w:rPr>
+          <w:b/>
+          <w:bCs/>
+        </w:rPr>
+      </w:pPr>
+      <w:r>
+        <w:rPr>
+          <w:b/>
+          <w:bCs/>
+        </w:rPr>
+        <w:t>Trips – Vehicles</w:t>
+      </w:r>
+    </w:p>
+    <w:p>
+      <w:pPr>
+        <w:pStyle w:val="ListParagraph"/>
+        <w:numPr>
+          <w:ilvl w:val="0"/>
+          <w:numId w:val="10"/>
+        </w:numPr>
+        <w:bidi w:val="0"/>
+        <w:rPr>
+          <w:b/>
+          <w:bCs/>
+        </w:rPr>
+      </w:pPr>
+      <w:r>
+        <w:rPr>
+          <w:b/>
+          <w:bCs/>
+        </w:rPr>
+        <w:t>Warehouses – Sectors</w:t>
+      </w:r>
+    </w:p>
+    <w:p>
+      <w:pPr>
+        <w:pStyle w:val="Heading3"/>
+        <w:bidi w:val="0"/>
+        <w:ind w:left="720"/>
+        <w:jc w:val="both"/>
+      </w:pPr>
+      <w:r>
         <w:t>Many-to-Many:</w:t>
       </w:r>
     </w:p>
@@ -1924,31 +1494,7 @@
         <w:t>:</w:t>
       </w:r>
       <w:r>
-        <w:t xml:space="preserve"> (</w:t>
-      </w:r>
-      <w:proofErr w:type="spellStart"/>
-      <w:r>
-        <w:t>Company_WarehouseID</w:t>
-      </w:r>
-      <w:proofErr w:type="spellEnd"/>
-      <w:r>
-        <w:t xml:space="preserve">, </w:t>
-      </w:r>
-      <w:proofErr w:type="spellStart"/>
-      <w:r>
-        <w:t>CompanyID</w:t>
-      </w:r>
-      <w:proofErr w:type="spellEnd"/>
-      <w:r>
-        <w:t xml:space="preserve">, </w:t>
-      </w:r>
-      <w:proofErr w:type="spellStart"/>
-      <w:r>
-        <w:t>WarehouseID</w:t>
-      </w:r>
-      <w:proofErr w:type="spellEnd"/>
-      <w:r>
-        <w:t>)</w:t>
+        <w:t xml:space="preserve"> (Company_WarehouseID, CompanyID, WarehouseID)</w:t>
       </w:r>
     </w:p>
     <w:p>
@@ -1975,31 +1521,7 @@
         <w:t>:</w:t>
       </w:r>
       <w:r>
-        <w:t xml:space="preserve"> (</w:t>
-      </w:r>
-      <w:proofErr w:type="spellStart"/>
-      <w:r>
-        <w:t>Station_ProductID</w:t>
-      </w:r>
-      <w:proofErr w:type="spellEnd"/>
-      <w:r>
-        <w:t xml:space="preserve">, </w:t>
-      </w:r>
-      <w:proofErr w:type="spellStart"/>
-      <w:r>
-        <w:t>StationID</w:t>
-      </w:r>
-      <w:proofErr w:type="spellEnd"/>
-      <w:r>
-        <w:t xml:space="preserve">, </w:t>
-      </w:r>
-      <w:proofErr w:type="spellStart"/>
-      <w:r>
-        <w:t>ProductID</w:t>
-      </w:r>
-      <w:proofErr w:type="spellEnd"/>
-      <w:r>
-        <w:t>)</w:t>
+        <w:t xml:space="preserve"> (Station_ProductID, StationID, ProductID)</w:t>
       </w:r>
     </w:p>
     <w:p>
@@ -2026,31 +1548,7 @@
         <w:t>ations – Tanks:</w:t>
       </w:r>
       <w:r>
-        <w:t xml:space="preserve"> (</w:t>
-      </w:r>
-      <w:proofErr w:type="spellStart"/>
-      <w:r>
-        <w:t>Station_TankID</w:t>
-      </w:r>
-      <w:proofErr w:type="spellEnd"/>
-      <w:r>
-        <w:t xml:space="preserve">, </w:t>
-      </w:r>
-      <w:proofErr w:type="spellStart"/>
-      <w:r>
-        <w:t>StationID</w:t>
-      </w:r>
-      <w:proofErr w:type="spellEnd"/>
-      <w:r>
-        <w:t xml:space="preserve">, </w:t>
-      </w:r>
-      <w:proofErr w:type="spellStart"/>
-      <w:r>
-        <w:t>TankID</w:t>
-      </w:r>
-      <w:proofErr w:type="spellEnd"/>
-      <w:r>
-        <w:t>)</w:t>
+        <w:t xml:space="preserve"> (Station_TankID, StationID, TankID)</w:t>
       </w:r>
     </w:p>
     <w:p>
@@ -2087,31 +1585,7 @@
         <w:t xml:space="preserve"> </w:t>
       </w:r>
       <w:r>
-        <w:t>(</w:t>
-      </w:r>
-      <w:proofErr w:type="spellStart"/>
-      <w:r>
-        <w:t>Warehouse_ProductID</w:t>
-      </w:r>
-      <w:proofErr w:type="spellEnd"/>
-      <w:r>
-        <w:t xml:space="preserve">, </w:t>
-      </w:r>
-      <w:proofErr w:type="spellStart"/>
-      <w:r>
-        <w:t>WarehouseID</w:t>
-      </w:r>
-      <w:proofErr w:type="spellEnd"/>
-      <w:r>
-        <w:t xml:space="preserve">, </w:t>
-      </w:r>
-      <w:proofErr w:type="spellStart"/>
-      <w:r>
-        <w:t>ProductID</w:t>
-      </w:r>
-      <w:proofErr w:type="spellEnd"/>
-      <w:r>
-        <w:t>)</w:t>
+        <w:t>(Warehouse_ProductID, WarehouseID, ProductID)</w:t>
       </w:r>
     </w:p>
     <w:p>
@@ -2816,21 +2290,12 @@
           <w:bCs/>
         </w:rPr>
       </w:pPr>
-      <w:proofErr w:type="spellStart"/>
-      <w:r>
-        <w:rPr>
-          <w:b/>
-          <w:bCs/>
-        </w:rPr>
-        <w:t>EoM</w:t>
-      </w:r>
-      <w:proofErr w:type="spellEnd"/>
-      <w:r>
-        <w:rPr>
-          <w:b/>
-          <w:bCs/>
-        </w:rPr>
-        <w:t xml:space="preserve"> (End of Month) Stations' needs</w:t>
+      <w:r>
+        <w:rPr>
+          <w:b/>
+          <w:bCs/>
+        </w:rPr>
+        <w:t>EoM (End of Month) Stations' needs</w:t>
       </w:r>
       <w:r>
         <w:t>:</w:t>
@@ -4232,21 +3697,12 @@
           <w:bCs/>
         </w:rPr>
       </w:pPr>
-      <w:proofErr w:type="spellStart"/>
-      <w:r>
-        <w:rPr>
-          <w:b/>
-          <w:bCs/>
-        </w:rPr>
-        <w:t>EoM</w:t>
-      </w:r>
-      <w:proofErr w:type="spellEnd"/>
-      <w:r>
-        <w:rPr>
-          <w:b/>
-          <w:bCs/>
-        </w:rPr>
-        <w:t xml:space="preserve"> (End of Month) Stations' needs</w:t>
+      <w:r>
+        <w:rPr>
+          <w:b/>
+          <w:bCs/>
+        </w:rPr>
+        <w:t>EoM (End of Month) Stations' needs</w:t>
       </w:r>
       <w:r>
         <w:rPr>
@@ -4525,7 +3981,6 @@
           <w:bCs/>
         </w:rPr>
       </w:pPr>
-      <w:proofErr w:type="spellStart"/>
       <w:r>
         <w:rPr>
           <w:b/>
@@ -4533,7 +3988,6 @@
         </w:rPr>
         <w:t>VScode</w:t>
       </w:r>
-      <w:proofErr w:type="spellEnd"/>
       <w:r>
         <w:rPr>
           <w:b/>
@@ -4556,7 +4010,6 @@
           <w:bCs/>
         </w:rPr>
       </w:pPr>
-      <w:proofErr w:type="spellStart"/>
       <w:r>
         <w:rPr>
           <w:b/>
@@ -4564,7 +4017,6 @@
         </w:rPr>
         <w:t>IntelliJ</w:t>
       </w:r>
-      <w:proofErr w:type="spellEnd"/>
       <w:r>
         <w:rPr>
           <w:b/>
@@ -4890,7 +4342,7 @@
             <w:noProof/>
             <w:rtl/>
           </w:rPr>
-          <w:t>5</w:t>
+          <w:t>1</w:t>
         </w:r>
         <w:r>
           <w:rPr>
@@ -7064,7 +6516,7 @@
 </file>
 
 <file path=customXml/itemProps1.xml><?xml version="1.0" encoding="utf-8"?>
-<ds:datastoreItem xmlns:ds="http://schemas.openxmlformats.org/officeDocument/2006/customXml" ds:itemID="{3C991C87-2B7F-4D63-890D-F569A88AF0AD}">
+<ds:datastoreItem xmlns:ds="http://schemas.openxmlformats.org/officeDocument/2006/customXml" ds:itemID="{E24145F1-703D-44CC-A2CE-D537DF5DCEBD}">
   <ds:schemaRefs>
     <ds:schemaRef ds:uri="http://schemas.openxmlformats.org/officeDocument/2006/bibliography"/>
   </ds:schemaRefs>

</xml_diff>

<commit_message>
Backend: Generic creation, update, retreival of all table & shown only. Frontend: Generic table edit & visibility features. Vehicles table edit & visibility features.
</commit_message>
<xml_diff>
--- a/Documents/Chillout/Project documents/Chillout analysis.docx
+++ b/Documents/Chillout/Project documents/Chillout analysis.docx
@@ -554,19 +554,101 @@
         <w:t xml:space="preserve"> (DriverID, DriverFirstName,</w:t>
       </w:r>
       <w:r>
+        <w:t xml:space="preserve"> DriverMiddleName,</w:t>
+      </w:r>
+      <w:r>
+        <w:t xml:space="preserve"> DriverLastName, DriverPhoneNumber, IsHidden)</w:t>
+      </w:r>
+    </w:p>
+    <w:p>
+      <w:pPr>
+        <w:pStyle w:val="ListParagraph"/>
+        <w:numPr>
+          <w:ilvl w:val="0"/>
+          <w:numId w:val="2"/>
+        </w:numPr>
+        <w:bidi w:val="0"/>
+        <w:jc w:val="both"/>
+      </w:pPr>
+      <w:r>
+        <w:rPr>
+          <w:b/>
+          <w:bCs/>
+        </w:rPr>
+        <w:t>Existing</w:t>
+      </w:r>
+      <w:r>
+        <w:t xml:space="preserve"> (ExistingID, StationID, ProductID, ExistingAmount, Day, Month, Year, IsHidden)*</w:t>
+      </w:r>
+    </w:p>
+    <w:p>
+      <w:pPr>
+        <w:pStyle w:val="ListParagraph"/>
+        <w:numPr>
+          <w:ilvl w:val="0"/>
+          <w:numId w:val="2"/>
+        </w:numPr>
+        <w:bidi w:val="0"/>
+        <w:jc w:val="both"/>
+      </w:pPr>
+      <w:r>
+        <w:rPr>
+          <w:b/>
+          <w:bCs/>
+        </w:rPr>
+        <w:t>Transfer</w:t>
+      </w:r>
+      <w:r>
+        <w:rPr>
+          <w:b/>
+          <w:bCs/>
+        </w:rPr>
+        <w:t>s</w:t>
+      </w:r>
+      <w:r>
+        <w:t xml:space="preserve"> (</w:t>
+      </w:r>
+      <w:r>
+        <w:t>Transfer</w:t>
+      </w:r>
+      <w:r>
+        <w:t>ID</w:t>
+      </w:r>
+      <w:r>
+        <w:t>, CompanyID</w:t>
+      </w:r>
+      <w:r>
+        <w:t>, WarehouseID,</w:t>
+      </w:r>
+      <w:r>
         <w:t xml:space="preserve"> </w:t>
       </w:r>
       <w:r>
-        <w:t>Driver</w:t>
-      </w:r>
-      <w:r>
-        <w:t>Middle</w:t>
-      </w:r>
-      <w:r>
-        <w:t>Name,</w:t>
-      </w:r>
-      <w:r>
-        <w:t xml:space="preserve"> DriverLastName, DriverPhoneNumber, IsHidden)</w:t>
+        <w:t>StationID, ProductID</w:t>
+      </w:r>
+      <w:r>
+        <w:t>,</w:t>
+      </w:r>
+      <w:r>
+        <w:t xml:space="preserve"> </w:t>
+      </w:r>
+      <w:r>
+        <w:t>TripID</w:t>
+      </w:r>
+      <w:r>
+        <w:t>,</w:t>
+      </w:r>
+      <w:r>
+        <w:t xml:space="preserve"> </w:t>
+      </w:r>
+      <w:r>
+        <w:t>Transferr</w:t>
+      </w:r>
+      <w:r>
+        <w:t>edAmount,</w:t>
+      </w:r>
+      <w:r>
+        <w:t xml:space="preserve"> Day, Month, Year, IsHidden)*</w:t>
       </w:r>
     </w:p>
     <w:p>
@@ -584,10 +666,10 @@
           <w:b/>
           <w:bCs/>
         </w:rPr>
-        <w:t>Existing</w:t>
-      </w:r>
-      <w:r>
-        <w:t xml:space="preserve"> (ExistingID, StationID, ProductID, ExistingAmount, Day, Month, Year, IsHidden)*</w:t>
+        <w:t>Products</w:t>
+      </w:r>
+      <w:r>
+        <w:t xml:space="preserve"> (ProductID, ProductName, IsHidden)</w:t>
       </w:r>
     </w:p>
     <w:p>
@@ -605,97 +687,6 @@
           <w:b/>
           <w:bCs/>
         </w:rPr>
-        <w:t>Transfer</w:t>
-      </w:r>
-      <w:r>
-        <w:rPr>
-          <w:b/>
-          <w:bCs/>
-        </w:rPr>
-        <w:t>s</w:t>
-      </w:r>
-      <w:r>
-        <w:t xml:space="preserve"> (</w:t>
-      </w:r>
-      <w:r>
-        <w:t>Transfer</w:t>
-      </w:r>
-      <w:r>
-        <w:t>ID</w:t>
-      </w:r>
-      <w:r>
-        <w:t>, CompanyID</w:t>
-      </w:r>
-      <w:r>
-        <w:t>, WarehouseID,</w:t>
-      </w:r>
-      <w:r>
-        <w:t xml:space="preserve"> </w:t>
-      </w:r>
-      <w:r>
-        <w:t>StationID, ProductID</w:t>
-      </w:r>
-      <w:r>
-        <w:t>,</w:t>
-      </w:r>
-      <w:r>
-        <w:t xml:space="preserve"> </w:t>
-      </w:r>
-      <w:r>
-        <w:t>TripID</w:t>
-      </w:r>
-      <w:r>
-        <w:t>,</w:t>
-      </w:r>
-      <w:r>
-        <w:t xml:space="preserve"> </w:t>
-      </w:r>
-      <w:r>
-        <w:t>Transferr</w:t>
-      </w:r>
-      <w:r>
-        <w:t>edAmount,</w:t>
-      </w:r>
-      <w:r>
-        <w:t xml:space="preserve"> Day, Month, Year, IsHidden)*</w:t>
-      </w:r>
-    </w:p>
-    <w:p>
-      <w:pPr>
-        <w:pStyle w:val="ListParagraph"/>
-        <w:numPr>
-          <w:ilvl w:val="0"/>
-          <w:numId w:val="2"/>
-        </w:numPr>
-        <w:bidi w:val="0"/>
-        <w:jc w:val="both"/>
-      </w:pPr>
-      <w:r>
-        <w:rPr>
-          <w:b/>
-          <w:bCs/>
-        </w:rPr>
-        <w:t>Products</w:t>
-      </w:r>
-      <w:r>
-        <w:t xml:space="preserve"> (ProductID, ProductName, IsHidden)</w:t>
-      </w:r>
-    </w:p>
-    <w:p>
-      <w:pPr>
-        <w:pStyle w:val="ListParagraph"/>
-        <w:numPr>
-          <w:ilvl w:val="0"/>
-          <w:numId w:val="2"/>
-        </w:numPr>
-        <w:bidi w:val="0"/>
-        <w:jc w:val="both"/>
-      </w:pPr>
-      <w:r>
-        <w:rPr>
-          <w:b/>
-          <w:bCs/>
-        </w:rPr>
         <w:t>Quota</w:t>
       </w:r>
       <w:r>
@@ -705,160 +696,160 @@
         <w:t xml:space="preserve">CompanyID, </w:t>
       </w:r>
       <w:r>
-        <w:t>WarehouseID, ProductID, QuotaAmount , Month, IsHidden)</w:t>
-      </w:r>
-    </w:p>
-    <w:p>
-      <w:pPr>
-        <w:pStyle w:val="ListParagraph"/>
-        <w:numPr>
-          <w:ilvl w:val="0"/>
-          <w:numId w:val="2"/>
-        </w:numPr>
-        <w:bidi w:val="0"/>
-        <w:jc w:val="both"/>
-      </w:pPr>
-      <w:r>
-        <w:rPr>
-          <w:b/>
-          <w:bCs/>
-        </w:rPr>
-        <w:t>Sales</w:t>
-      </w:r>
-      <w:r>
-        <w:t xml:space="preserve"> (SaleID, StationID, ProductID, SalesAmount, Day, Month, Year, IsHidden)*</w:t>
-      </w:r>
-    </w:p>
-    <w:p>
-      <w:pPr>
-        <w:pStyle w:val="ListParagraph"/>
-        <w:numPr>
-          <w:ilvl w:val="0"/>
-          <w:numId w:val="2"/>
-        </w:numPr>
-        <w:bidi w:val="0"/>
-        <w:jc w:val="both"/>
-      </w:pPr>
-      <w:r>
-        <w:rPr>
-          <w:b/>
-          <w:bCs/>
-        </w:rPr>
-        <w:t>Sectors</w:t>
-      </w:r>
-      <w:r>
-        <w:t xml:space="preserve"> (SectorID, SectorName, IsHidden)</w:t>
-      </w:r>
-    </w:p>
-    <w:p>
-      <w:pPr>
-        <w:pStyle w:val="ListParagraph"/>
-        <w:numPr>
-          <w:ilvl w:val="0"/>
-          <w:numId w:val="2"/>
-        </w:numPr>
-        <w:bidi w:val="0"/>
-        <w:jc w:val="both"/>
-      </w:pPr>
-      <w:r>
-        <w:rPr>
-          <w:b/>
-          <w:bCs/>
-        </w:rPr>
-        <w:t>Stations</w:t>
-      </w:r>
-      <w:r>
-        <w:t xml:space="preserve"> (StationID, StationName, AgentID</w:t>
-      </w:r>
-      <w:r>
-        <w:t>, SectorID</w:t>
-      </w:r>
-      <w:r>
-        <w:t>, IsHidden)</w:t>
-      </w:r>
-    </w:p>
-    <w:p>
-      <w:pPr>
-        <w:pStyle w:val="ListParagraph"/>
-        <w:numPr>
-          <w:ilvl w:val="0"/>
-          <w:numId w:val="2"/>
-        </w:numPr>
-        <w:bidi w:val="0"/>
-        <w:jc w:val="both"/>
-      </w:pPr>
-      <w:r>
-        <w:rPr>
-          <w:b/>
-          <w:bCs/>
-        </w:rPr>
-        <w:t>Tanks</w:t>
-      </w:r>
-      <w:r>
-        <w:t xml:space="preserve"> (TankID, ProductID, TankVolume, IsHidden)</w:t>
-      </w:r>
-    </w:p>
-    <w:p>
-      <w:pPr>
-        <w:pStyle w:val="ListParagraph"/>
-        <w:numPr>
-          <w:ilvl w:val="0"/>
-          <w:numId w:val="2"/>
-        </w:numPr>
-        <w:bidi w:val="0"/>
-        <w:jc w:val="both"/>
-      </w:pPr>
-      <w:r>
-        <w:rPr>
-          <w:b/>
-          <w:bCs/>
-        </w:rPr>
-        <w:t>Trips</w:t>
-      </w:r>
-      <w:r>
-        <w:t xml:space="preserve"> (TripID, DriverID, VehicleID, outboundDistanceID,</w:t>
-      </w:r>
-      <w:r>
-        <w:t xml:space="preserve"> </w:t>
-      </w:r>
-      <w:r>
-        <w:t>inboundDistanceID, Day, Month, Year, IsHidden)*</w:t>
-      </w:r>
-    </w:p>
-    <w:p>
-      <w:pPr>
-        <w:pStyle w:val="ListParagraph"/>
-        <w:numPr>
-          <w:ilvl w:val="0"/>
-          <w:numId w:val="2"/>
-        </w:numPr>
-        <w:bidi w:val="0"/>
-        <w:jc w:val="both"/>
-        <w:rPr>
-          <w:b/>
-          <w:bCs/>
-        </w:rPr>
-      </w:pPr>
-      <w:r>
-        <w:rPr>
-          <w:b/>
-          <w:bCs/>
-        </w:rPr>
-        <w:t>Users</w:t>
-      </w:r>
-      <w:r>
-        <w:t xml:space="preserve"> (UserID, UserFirstName,</w:t>
-      </w:r>
-      <w:r>
-        <w:t xml:space="preserve"> User</w:t>
-      </w:r>
-      <w:r>
-        <w:t>Middle</w:t>
+        <w:t>WarehouseID, ProductID, QuotaAmount , Month,</w:t>
+      </w:r>
+      <w:r>
+        <w:t xml:space="preserve"> Year,</w:t>
       </w:r>
       <w:bookmarkStart w:id="0" w:name="_GoBack"/>
       <w:bookmarkEnd w:id="0"/>
       <w:r>
-        <w:t>Name,</w:t>
+        <w:t xml:space="preserve"> IsHidden)</w:t>
+      </w:r>
+    </w:p>
+    <w:p>
+      <w:pPr>
+        <w:pStyle w:val="ListParagraph"/>
+        <w:numPr>
+          <w:ilvl w:val="0"/>
+          <w:numId w:val="2"/>
+        </w:numPr>
+        <w:bidi w:val="0"/>
+        <w:jc w:val="both"/>
+      </w:pPr>
+      <w:r>
+        <w:rPr>
+          <w:b/>
+          <w:bCs/>
+        </w:rPr>
+        <w:t>Sales</w:t>
+      </w:r>
+      <w:r>
+        <w:t xml:space="preserve"> (SaleID, StationID, ProductID, SalesAmount, Day, Month, Year, IsHidden)*</w:t>
+      </w:r>
+    </w:p>
+    <w:p>
+      <w:pPr>
+        <w:pStyle w:val="ListParagraph"/>
+        <w:numPr>
+          <w:ilvl w:val="0"/>
+          <w:numId w:val="2"/>
+        </w:numPr>
+        <w:bidi w:val="0"/>
+        <w:jc w:val="both"/>
+      </w:pPr>
+      <w:r>
+        <w:rPr>
+          <w:b/>
+          <w:bCs/>
+        </w:rPr>
+        <w:t>Sectors</w:t>
+      </w:r>
+      <w:r>
+        <w:t xml:space="preserve"> (SectorID, SectorName, IsHidden)</w:t>
+      </w:r>
+    </w:p>
+    <w:p>
+      <w:pPr>
+        <w:pStyle w:val="ListParagraph"/>
+        <w:numPr>
+          <w:ilvl w:val="0"/>
+          <w:numId w:val="2"/>
+        </w:numPr>
+        <w:bidi w:val="0"/>
+        <w:jc w:val="both"/>
+      </w:pPr>
+      <w:r>
+        <w:rPr>
+          <w:b/>
+          <w:bCs/>
+        </w:rPr>
+        <w:t>Stations</w:t>
+      </w:r>
+      <w:r>
+        <w:t xml:space="preserve"> (StationID, StationName, AgentID</w:t>
+      </w:r>
+      <w:r>
+        <w:t>, SectorID</w:t>
+      </w:r>
+      <w:r>
+        <w:t>, IsHidden)</w:t>
+      </w:r>
+    </w:p>
+    <w:p>
+      <w:pPr>
+        <w:pStyle w:val="ListParagraph"/>
+        <w:numPr>
+          <w:ilvl w:val="0"/>
+          <w:numId w:val="2"/>
+        </w:numPr>
+        <w:bidi w:val="0"/>
+        <w:jc w:val="both"/>
+      </w:pPr>
+      <w:r>
+        <w:rPr>
+          <w:b/>
+          <w:bCs/>
+        </w:rPr>
+        <w:t>Tanks</w:t>
+      </w:r>
+      <w:r>
+        <w:t xml:space="preserve"> (TankID, ProductID, TankVolume, IsHidden)</w:t>
+      </w:r>
+    </w:p>
+    <w:p>
+      <w:pPr>
+        <w:pStyle w:val="ListParagraph"/>
+        <w:numPr>
+          <w:ilvl w:val="0"/>
+          <w:numId w:val="2"/>
+        </w:numPr>
+        <w:bidi w:val="0"/>
+        <w:jc w:val="both"/>
+      </w:pPr>
+      <w:r>
+        <w:rPr>
+          <w:b/>
+          <w:bCs/>
+        </w:rPr>
+        <w:t>Trips</w:t>
+      </w:r>
+      <w:r>
+        <w:t xml:space="preserve"> (TripID, DriverID, VehicleID, outboundDistanceID,</w:t>
+      </w:r>
+      <w:r>
+        <w:t xml:space="preserve"> </w:t>
+      </w:r>
+      <w:r>
+        <w:t>inboundDistanceID, Day, Month, Year, IsHidden)*</w:t>
+      </w:r>
+    </w:p>
+    <w:p>
+      <w:pPr>
+        <w:pStyle w:val="ListParagraph"/>
+        <w:numPr>
+          <w:ilvl w:val="0"/>
+          <w:numId w:val="2"/>
+        </w:numPr>
+        <w:bidi w:val="0"/>
+        <w:jc w:val="both"/>
+        <w:rPr>
+          <w:b/>
+          <w:bCs/>
+        </w:rPr>
+      </w:pPr>
+      <w:r>
+        <w:rPr>
+          <w:b/>
+          <w:bCs/>
+        </w:rPr>
+        <w:t>Users</w:t>
+      </w:r>
+      <w:r>
+        <w:t xml:space="preserve"> (UserID, UserFirstName,</w:t>
+      </w:r>
+      <w:r>
+        <w:t xml:space="preserve"> UserMiddleName,</w:t>
       </w:r>
       <w:r>
         <w:t xml:space="preserve"> UserLastName, PhoneNumber, Password, IsHidden)</w:t>
@@ -4342,7 +4333,7 @@
             <w:noProof/>
             <w:rtl/>
           </w:rPr>
-          <w:t>1</w:t>
+          <w:t>5</w:t>
         </w:r>
         <w:r>
           <w:rPr>
@@ -6516,7 +6507,7 @@
 </file>
 
 <file path=customXml/itemProps1.xml><?xml version="1.0" encoding="utf-8"?>
-<ds:datastoreItem xmlns:ds="http://schemas.openxmlformats.org/officeDocument/2006/customXml" ds:itemID="{E24145F1-703D-44CC-A2CE-D537DF5DCEBD}">
+<ds:datastoreItem xmlns:ds="http://schemas.openxmlformats.org/officeDocument/2006/customXml" ds:itemID="{7A584F84-8F47-4FB7-8B0A-753C68ADB586}">
   <ds:schemaRefs>
     <ds:schemaRef ds:uri="http://schemas.openxmlformats.org/officeDocument/2006/bibliography"/>
   </ds:schemaRefs>

</xml_diff>

<commit_message>
Frontend update and implementation of Agents, Companies, Drivers, Products, Sectors, Users, Vehicles and Warehouses
</commit_message>
<xml_diff>
--- a/Documents/Chillout/Project documents/Chillout analysis.docx
+++ b/Documents/Chillout/Project documents/Chillout analysis.docx
@@ -701,6 +701,160 @@
       <w:r>
         <w:t xml:space="preserve"> Year,</w:t>
       </w:r>
+      <w:r>
+        <w:t xml:space="preserve"> IsHidden)</w:t>
+      </w:r>
+    </w:p>
+    <w:p>
+      <w:pPr>
+        <w:pStyle w:val="ListParagraph"/>
+        <w:numPr>
+          <w:ilvl w:val="0"/>
+          <w:numId w:val="2"/>
+        </w:numPr>
+        <w:bidi w:val="0"/>
+        <w:jc w:val="both"/>
+      </w:pPr>
+      <w:r>
+        <w:rPr>
+          <w:b/>
+          <w:bCs/>
+        </w:rPr>
+        <w:t>Sales</w:t>
+      </w:r>
+      <w:r>
+        <w:t xml:space="preserve"> (SaleID, StationID, ProductID, SalesAmount, Day, Month, Year, IsHidden)*</w:t>
+      </w:r>
+    </w:p>
+    <w:p>
+      <w:pPr>
+        <w:pStyle w:val="ListParagraph"/>
+        <w:numPr>
+          <w:ilvl w:val="0"/>
+          <w:numId w:val="2"/>
+        </w:numPr>
+        <w:bidi w:val="0"/>
+        <w:jc w:val="both"/>
+      </w:pPr>
+      <w:r>
+        <w:rPr>
+          <w:b/>
+          <w:bCs/>
+        </w:rPr>
+        <w:t>Sectors</w:t>
+      </w:r>
+      <w:r>
+        <w:t xml:space="preserve"> (SectorID, SectorName, IsHidden)</w:t>
+      </w:r>
+    </w:p>
+    <w:p>
+      <w:pPr>
+        <w:pStyle w:val="ListParagraph"/>
+        <w:numPr>
+          <w:ilvl w:val="0"/>
+          <w:numId w:val="2"/>
+        </w:numPr>
+        <w:bidi w:val="0"/>
+        <w:jc w:val="both"/>
+      </w:pPr>
+      <w:r>
+        <w:rPr>
+          <w:b/>
+          <w:bCs/>
+        </w:rPr>
+        <w:t>Stations</w:t>
+      </w:r>
+      <w:r>
+        <w:t xml:space="preserve"> (StationID, StationName, AgentID</w:t>
+      </w:r>
+      <w:r>
+        <w:t>, SectorID</w:t>
+      </w:r>
+      <w:r>
+        <w:t>, IsHidden)</w:t>
+      </w:r>
+    </w:p>
+    <w:p>
+      <w:pPr>
+        <w:pStyle w:val="ListParagraph"/>
+        <w:numPr>
+          <w:ilvl w:val="0"/>
+          <w:numId w:val="2"/>
+        </w:numPr>
+        <w:bidi w:val="0"/>
+        <w:jc w:val="both"/>
+      </w:pPr>
+      <w:r>
+        <w:rPr>
+          <w:b/>
+          <w:bCs/>
+        </w:rPr>
+        <w:t>Tanks</w:t>
+      </w:r>
+      <w:r>
+        <w:t xml:space="preserve"> (TankID, ProductID, TankVolume, IsHidden)</w:t>
+      </w:r>
+    </w:p>
+    <w:p>
+      <w:pPr>
+        <w:pStyle w:val="ListParagraph"/>
+        <w:numPr>
+          <w:ilvl w:val="0"/>
+          <w:numId w:val="2"/>
+        </w:numPr>
+        <w:bidi w:val="0"/>
+        <w:jc w:val="both"/>
+      </w:pPr>
+      <w:r>
+        <w:rPr>
+          <w:b/>
+          <w:bCs/>
+        </w:rPr>
+        <w:t>Trips</w:t>
+      </w:r>
+      <w:r>
+        <w:t xml:space="preserve"> (TripID, DriverID, VehicleID, outboundDistanceID,</w:t>
+      </w:r>
+      <w:r>
+        <w:t xml:space="preserve"> </w:t>
+      </w:r>
+      <w:r>
+        <w:t>inboundDistanceID, Day, Month, Year, IsHidden)*</w:t>
+      </w:r>
+    </w:p>
+    <w:p>
+      <w:pPr>
+        <w:pStyle w:val="ListParagraph"/>
+        <w:numPr>
+          <w:ilvl w:val="0"/>
+          <w:numId w:val="2"/>
+        </w:numPr>
+        <w:bidi w:val="0"/>
+        <w:jc w:val="both"/>
+        <w:rPr>
+          <w:b/>
+          <w:bCs/>
+        </w:rPr>
+      </w:pPr>
+      <w:r>
+        <w:rPr>
+          <w:b/>
+          <w:bCs/>
+        </w:rPr>
+        <w:t>Users</w:t>
+      </w:r>
+      <w:r>
+        <w:t xml:space="preserve"> (UserID, UserFirstName,</w:t>
+      </w:r>
+      <w:r>
+        <w:t xml:space="preserve"> UserMiddleName,</w:t>
+      </w:r>
+      <w:r>
+        <w:t xml:space="preserve"> UserLastName, PhoneNumber, Password,</w:t>
+      </w:r>
+      <w:r>
+        <w:t xml:space="preserve"> Role,</w:t>
+      </w:r>
       <w:bookmarkStart w:id="0" w:name="_GoBack"/>
       <w:bookmarkEnd w:id="0"/>
       <w:r>
@@ -722,10 +876,10 @@
           <w:b/>
           <w:bCs/>
         </w:rPr>
-        <w:t>Sales</w:t>
-      </w:r>
-      <w:r>
-        <w:t xml:space="preserve"> (SaleID, StationID, ProductID, SalesAmount, Day, Month, Year, IsHidden)*</w:t>
+        <w:t>Vehicles</w:t>
+      </w:r>
+      <w:r>
+        <w:t xml:space="preserve"> (VehicleID, VehicleCode, VehiclePlate, VehicleCard, VehiclePhone, TrailerPlate, IsHidden)</w:t>
       </w:r>
     </w:p>
     <w:p>
@@ -743,192 +897,100 @@
           <w:b/>
           <w:bCs/>
         </w:rPr>
-        <w:t>Sectors</w:t>
-      </w:r>
-      <w:r>
-        <w:t xml:space="preserve"> (SectorID, SectorName, IsHidden)</w:t>
-      </w:r>
-    </w:p>
-    <w:p>
-      <w:pPr>
-        <w:pStyle w:val="ListParagraph"/>
-        <w:numPr>
-          <w:ilvl w:val="0"/>
-          <w:numId w:val="2"/>
-        </w:numPr>
-        <w:bidi w:val="0"/>
-        <w:jc w:val="both"/>
-      </w:pPr>
-      <w:r>
-        <w:rPr>
-          <w:b/>
-          <w:bCs/>
-        </w:rPr>
-        <w:t>Stations</w:t>
-      </w:r>
-      <w:r>
-        <w:t xml:space="preserve"> (StationID, StationName, AgentID</w:t>
-      </w:r>
-      <w:r>
-        <w:t>, SectorID</w:t>
-      </w:r>
-      <w:r>
-        <w:t>, IsHidden)</w:t>
-      </w:r>
-    </w:p>
-    <w:p>
-      <w:pPr>
-        <w:pStyle w:val="ListParagraph"/>
-        <w:numPr>
-          <w:ilvl w:val="0"/>
-          <w:numId w:val="2"/>
-        </w:numPr>
-        <w:bidi w:val="0"/>
-        <w:jc w:val="both"/>
-      </w:pPr>
-      <w:r>
-        <w:rPr>
-          <w:b/>
-          <w:bCs/>
-        </w:rPr>
-        <w:t>Tanks</w:t>
-      </w:r>
-      <w:r>
-        <w:t xml:space="preserve"> (TankID, ProductID, TankVolume, IsHidden)</w:t>
-      </w:r>
-    </w:p>
-    <w:p>
-      <w:pPr>
-        <w:pStyle w:val="ListParagraph"/>
-        <w:numPr>
-          <w:ilvl w:val="0"/>
-          <w:numId w:val="2"/>
-        </w:numPr>
-        <w:bidi w:val="0"/>
-        <w:jc w:val="both"/>
-      </w:pPr>
-      <w:r>
-        <w:rPr>
-          <w:b/>
-          <w:bCs/>
-        </w:rPr>
-        <w:t>Trips</w:t>
-      </w:r>
-      <w:r>
-        <w:t xml:space="preserve"> (TripID, DriverID, VehicleID, outboundDistanceID,</w:t>
-      </w:r>
-      <w:r>
+        <w:t>Warehouse</w:t>
+      </w:r>
+      <w:r>
+        <w:rPr>
+          <w:b/>
+          <w:bCs/>
+        </w:rPr>
+        <w:t>s</w:t>
+      </w:r>
+      <w:r>
+        <w:t xml:space="preserve"> (WarehouseID, WarehouseName, </w:t>
+      </w:r>
+      <w:r>
+        <w:t xml:space="preserve">SectorID, </w:t>
+      </w:r>
+      <w:r>
+        <w:t>IsHidden)</w:t>
+      </w:r>
+    </w:p>
+    <w:p>
+      <w:pPr>
+        <w:pStyle w:val="Heading2"/>
+        <w:bidi w:val="0"/>
+        <w:ind w:left="360"/>
+        <w:jc w:val="both"/>
+      </w:pPr>
+      <w:r>
+        <w:t>Relations:</w:t>
+      </w:r>
+    </w:p>
+    <w:p>
+      <w:pPr>
+        <w:pStyle w:val="Heading3"/>
+        <w:bidi w:val="0"/>
+        <w:ind w:left="720"/>
+      </w:pPr>
+      <w:r>
+        <w:t>Many-to-One:</w:t>
+      </w:r>
+    </w:p>
+    <w:p>
+      <w:pPr>
+        <w:pStyle w:val="ListParagraph"/>
+        <w:numPr>
+          <w:ilvl w:val="0"/>
+          <w:numId w:val="10"/>
+        </w:numPr>
+        <w:bidi w:val="0"/>
+        <w:rPr>
+          <w:b/>
+          <w:bCs/>
+        </w:rPr>
+      </w:pPr>
+      <w:r>
+        <w:rPr>
+          <w:b/>
+          <w:bCs/>
+        </w:rPr>
+        <w:t>Distances – Stations</w:t>
+      </w:r>
+    </w:p>
+    <w:p>
+      <w:pPr>
+        <w:pStyle w:val="ListParagraph"/>
+        <w:numPr>
+          <w:ilvl w:val="0"/>
+          <w:numId w:val="10"/>
+        </w:numPr>
+        <w:bidi w:val="0"/>
+        <w:rPr>
+          <w:b/>
+          <w:bCs/>
+        </w:rPr>
+      </w:pPr>
+      <w:r>
+        <w:rPr>
+          <w:b/>
+          <w:bCs/>
+        </w:rPr>
+        <w:t>Distances</w:t>
+      </w:r>
+      <w:r>
+        <w:rPr>
+          <w:b/>
+          <w:bCs/>
+        </w:rPr>
         <w:t xml:space="preserve"> </w:t>
       </w:r>
       <w:r>
-        <w:t>inboundDistanceID, Day, Month, Year, IsHidden)*</w:t>
-      </w:r>
-    </w:p>
-    <w:p>
-      <w:pPr>
-        <w:pStyle w:val="ListParagraph"/>
-        <w:numPr>
-          <w:ilvl w:val="0"/>
-          <w:numId w:val="2"/>
-        </w:numPr>
-        <w:bidi w:val="0"/>
-        <w:jc w:val="both"/>
-        <w:rPr>
-          <w:b/>
-          <w:bCs/>
-        </w:rPr>
-      </w:pPr>
-      <w:r>
-        <w:rPr>
-          <w:b/>
-          <w:bCs/>
-        </w:rPr>
-        <w:t>Users</w:t>
-      </w:r>
-      <w:r>
-        <w:t xml:space="preserve"> (UserID, UserFirstName,</w:t>
-      </w:r>
-      <w:r>
-        <w:t xml:space="preserve"> UserMiddleName,</w:t>
-      </w:r>
-      <w:r>
-        <w:t xml:space="preserve"> UserLastName, PhoneNumber, Password, IsHidden)</w:t>
-      </w:r>
-    </w:p>
-    <w:p>
-      <w:pPr>
-        <w:pStyle w:val="ListParagraph"/>
-        <w:numPr>
-          <w:ilvl w:val="0"/>
-          <w:numId w:val="2"/>
-        </w:numPr>
-        <w:bidi w:val="0"/>
-        <w:jc w:val="both"/>
-      </w:pPr>
-      <w:r>
-        <w:rPr>
-          <w:b/>
-          <w:bCs/>
-        </w:rPr>
-        <w:t>Vehicles</w:t>
-      </w:r>
-      <w:r>
-        <w:t xml:space="preserve"> (VehicleID, VehicleCode, VehiclePlate, VehicleCard, VehiclePhone, TrailerPlate, IsHidden)</w:t>
-      </w:r>
-    </w:p>
-    <w:p>
-      <w:pPr>
-        <w:pStyle w:val="ListParagraph"/>
-        <w:numPr>
-          <w:ilvl w:val="0"/>
-          <w:numId w:val="2"/>
-        </w:numPr>
-        <w:bidi w:val="0"/>
-        <w:jc w:val="both"/>
-      </w:pPr>
-      <w:r>
-        <w:rPr>
-          <w:b/>
-          <w:bCs/>
-        </w:rPr>
-        <w:t>Warehouse</w:t>
-      </w:r>
-      <w:r>
-        <w:rPr>
-          <w:b/>
-          <w:bCs/>
-        </w:rPr>
-        <w:t>s</w:t>
-      </w:r>
-      <w:r>
-        <w:t xml:space="preserve"> (WarehouseID, WarehouseName, </w:t>
-      </w:r>
-      <w:r>
-        <w:t xml:space="preserve">SectorID, </w:t>
-      </w:r>
-      <w:r>
-        <w:t>IsHidden)</w:t>
-      </w:r>
-    </w:p>
-    <w:p>
-      <w:pPr>
-        <w:pStyle w:val="Heading2"/>
-        <w:bidi w:val="0"/>
-        <w:ind w:left="360"/>
-        <w:jc w:val="both"/>
-      </w:pPr>
-      <w:r>
-        <w:t>Relations:</w:t>
-      </w:r>
-    </w:p>
-    <w:p>
-      <w:pPr>
-        <w:pStyle w:val="Heading3"/>
-        <w:bidi w:val="0"/>
-        <w:ind w:left="720"/>
-      </w:pPr>
-      <w:r>
-        <w:t>Many-to-One:</w:t>
+        <w:rPr>
+          <w:b/>
+          <w:bCs/>
+        </w:rPr>
+        <w:t>– Warehouses</w:t>
       </w:r>
     </w:p>
     <w:p>
@@ -949,7 +1011,21 @@
           <w:b/>
           <w:bCs/>
         </w:rPr>
-        <w:t>Distances – Stations</w:t>
+        <w:t>Existing</w:t>
+      </w:r>
+      <w:r>
+        <w:rPr>
+          <w:b/>
+          <w:bCs/>
+        </w:rPr>
+        <w:t xml:space="preserve"> </w:t>
+      </w:r>
+      <w:r>
+        <w:rPr>
+          <w:b/>
+          <w:bCs/>
+        </w:rPr>
+        <w:t>– Products</w:t>
       </w:r>
     </w:p>
     <w:p>
@@ -970,7 +1046,7 @@
           <w:b/>
           <w:bCs/>
         </w:rPr>
-        <w:t>Distances</w:t>
+        <w:t>Existing</w:t>
       </w:r>
       <w:r>
         <w:rPr>
@@ -984,7 +1060,7 @@
           <w:b/>
           <w:bCs/>
         </w:rPr>
-        <w:t>– Warehouses</w:t>
+        <w:t>– Stations</w:t>
       </w:r>
     </w:p>
     <w:p>
@@ -1005,21 +1081,7 @@
           <w:b/>
           <w:bCs/>
         </w:rPr>
-        <w:t>Existing</w:t>
-      </w:r>
-      <w:r>
-        <w:rPr>
-          <w:b/>
-          <w:bCs/>
-        </w:rPr>
-        <w:t xml:space="preserve"> </w:t>
-      </w:r>
-      <w:r>
-        <w:rPr>
-          <w:b/>
-          <w:bCs/>
-        </w:rPr>
-        <w:t>– Products</w:t>
+        <w:t>Quota – Companies</w:t>
       </w:r>
     </w:p>
     <w:p>
@@ -1040,21 +1102,7 @@
           <w:b/>
           <w:bCs/>
         </w:rPr>
-        <w:t>Existing</w:t>
-      </w:r>
-      <w:r>
-        <w:rPr>
-          <w:b/>
-          <w:bCs/>
-        </w:rPr>
-        <w:t xml:space="preserve"> </w:t>
-      </w:r>
-      <w:r>
-        <w:rPr>
-          <w:b/>
-          <w:bCs/>
-        </w:rPr>
-        <w:t>– Stations</w:t>
+        <w:t xml:space="preserve">Quota – Products </w:t>
       </w:r>
     </w:p>
     <w:p>
@@ -1075,7 +1123,7 @@
           <w:b/>
           <w:bCs/>
         </w:rPr>
-        <w:t>Quota – Companies</w:t>
+        <w:t xml:space="preserve">Quota – Warehouses </w:t>
       </w:r>
     </w:p>
     <w:p>
@@ -1096,7 +1144,8 @@
           <w:b/>
           <w:bCs/>
         </w:rPr>
-        <w:t xml:space="preserve">Quota – Products </w:t>
+        <w:lastRenderedPageBreak/>
+        <w:t>Sales – Products</w:t>
       </w:r>
     </w:p>
     <w:p>
@@ -1117,49 +1166,6 @@
           <w:b/>
           <w:bCs/>
         </w:rPr>
-        <w:t xml:space="preserve">Quota – Warehouses </w:t>
-      </w:r>
-    </w:p>
-    <w:p>
-      <w:pPr>
-        <w:pStyle w:val="ListParagraph"/>
-        <w:numPr>
-          <w:ilvl w:val="0"/>
-          <w:numId w:val="10"/>
-        </w:numPr>
-        <w:bidi w:val="0"/>
-        <w:rPr>
-          <w:b/>
-          <w:bCs/>
-        </w:rPr>
-      </w:pPr>
-      <w:r>
-        <w:rPr>
-          <w:b/>
-          <w:bCs/>
-        </w:rPr>
-        <w:t>Sales – Products</w:t>
-      </w:r>
-    </w:p>
-    <w:p>
-      <w:pPr>
-        <w:pStyle w:val="ListParagraph"/>
-        <w:numPr>
-          <w:ilvl w:val="0"/>
-          <w:numId w:val="10"/>
-        </w:numPr>
-        <w:bidi w:val="0"/>
-        <w:rPr>
-          <w:b/>
-          <w:bCs/>
-        </w:rPr>
-      </w:pPr>
-      <w:r>
-        <w:rPr>
-          <w:b/>
-          <w:bCs/>
-        </w:rPr>
-        <w:lastRenderedPageBreak/>
         <w:t>Sales – Stations</w:t>
       </w:r>
     </w:p>
@@ -6507,7 +6513,7 @@
 </file>
 
 <file path=customXml/itemProps1.xml><?xml version="1.0" encoding="utf-8"?>
-<ds:datastoreItem xmlns:ds="http://schemas.openxmlformats.org/officeDocument/2006/customXml" ds:itemID="{7A584F84-8F47-4FB7-8B0A-753C68ADB586}">
+<ds:datastoreItem xmlns:ds="http://schemas.openxmlformats.org/officeDocument/2006/customXml" ds:itemID="{6F77B06D-2459-4BD6-9AF4-8A4AC5821301}">
   <ds:schemaRefs>
     <ds:schemaRef ds:uri="http://schemas.openxmlformats.org/officeDocument/2006/bibliography"/>
   </ds:schemaRefs>

</xml_diff>

<commit_message>
Major relation changes in backend & frontend, Station profile, Tank component removed, Generic Dialog component added, updated Documentation
</commit_message>
<xml_diff>
--- a/Documents/Chillout/Project documents/Chillout analysis.docx
+++ b/Documents/Chillout/Project documents/Chillout analysis.docx
@@ -129,6 +129,7 @@
           <w:u w:val="single"/>
         </w:rPr>
       </w:pPr>
+      <w:proofErr w:type="spellStart"/>
       <w:r>
         <w:rPr>
           <w:b/>
@@ -139,6 +140,7 @@
         </w:rPr>
         <w:t>Chillout</w:t>
       </w:r>
+      <w:proofErr w:type="spellEnd"/>
       <w:r>
         <w:rPr>
           <w:b/>
@@ -473,7 +475,31 @@
         <w:t xml:space="preserve">Agents </w:t>
       </w:r>
       <w:r>
-        <w:t>(AgentID, AgentName, IsHidden)</w:t>
+        <w:t>(</w:t>
+      </w:r>
+      <w:proofErr w:type="spellStart"/>
+      <w:r>
+        <w:t>AgentID</w:t>
+      </w:r>
+      <w:proofErr w:type="spellEnd"/>
+      <w:r>
+        <w:t xml:space="preserve">, </w:t>
+      </w:r>
+      <w:proofErr w:type="spellStart"/>
+      <w:r>
+        <w:t>AgentName</w:t>
+      </w:r>
+      <w:proofErr w:type="spellEnd"/>
+      <w:r>
+        <w:t xml:space="preserve">, </w:t>
+      </w:r>
+      <w:proofErr w:type="spellStart"/>
+      <w:r>
+        <w:t>IsHidden</w:t>
+      </w:r>
+      <w:proofErr w:type="spellEnd"/>
+      <w:r>
+        <w:t>)</w:t>
       </w:r>
     </w:p>
     <w:p>
@@ -494,10 +520,31 @@
         <w:t>Companies</w:t>
       </w:r>
       <w:r>
-        <w:t xml:space="preserve"> (CompanyID</w:t>
-      </w:r>
-      <w:r>
-        <w:t>, CompanyName, IsHidden)</w:t>
+        <w:t xml:space="preserve"> (</w:t>
+      </w:r>
+      <w:proofErr w:type="spellStart"/>
+      <w:r>
+        <w:t>CompanyID</w:t>
+      </w:r>
+      <w:proofErr w:type="spellEnd"/>
+      <w:r>
+        <w:t xml:space="preserve">, </w:t>
+      </w:r>
+      <w:proofErr w:type="spellStart"/>
+      <w:r>
+        <w:t>CompanyName</w:t>
+      </w:r>
+      <w:proofErr w:type="spellEnd"/>
+      <w:r>
+        <w:t xml:space="preserve">, </w:t>
+      </w:r>
+      <w:proofErr w:type="spellStart"/>
+      <w:r>
+        <w:t>IsHidden</w:t>
+      </w:r>
+      <w:proofErr w:type="spellEnd"/>
+      <w:r>
+        <w:t>)</w:t>
       </w:r>
     </w:p>
     <w:p>
@@ -518,19 +565,42 @@
         <w:t>Distances</w:t>
       </w:r>
       <w:r>
-        <w:t xml:space="preserve"> (DistanceID</w:t>
-      </w:r>
+        <w:t xml:space="preserve"> (</w:t>
+      </w:r>
+      <w:proofErr w:type="spellStart"/>
+      <w:r>
+        <w:t>DistanceID</w:t>
+      </w:r>
+      <w:proofErr w:type="spellEnd"/>
       <w:r>
         <w:t>,</w:t>
       </w:r>
       <w:r>
-        <w:t xml:space="preserve"> WarehouseID</w:t>
-      </w:r>
-      <w:r>
-        <w:t>, StationID</w:t>
-      </w:r>
-      <w:r>
-        <w:t>, Distance, IsHidden)</w:t>
+        <w:t xml:space="preserve"> </w:t>
+      </w:r>
+      <w:proofErr w:type="spellStart"/>
+      <w:r>
+        <w:t>WarehouseID</w:t>
+      </w:r>
+      <w:proofErr w:type="spellEnd"/>
+      <w:r>
+        <w:t xml:space="preserve">, </w:t>
+      </w:r>
+      <w:proofErr w:type="spellStart"/>
+      <w:r>
+        <w:t>StationID</w:t>
+      </w:r>
+      <w:proofErr w:type="spellEnd"/>
+      <w:r>
+        <w:t xml:space="preserve">, Distance, </w:t>
+      </w:r>
+      <w:proofErr w:type="spellStart"/>
+      <w:r>
+        <w:t>IsHidden</w:t>
+      </w:r>
+      <w:proofErr w:type="spellEnd"/>
+      <w:r>
+        <w:t>)</w:t>
       </w:r>
     </w:p>
     <w:p>
@@ -551,13 +621,61 @@
         <w:t>Drivers</w:t>
       </w:r>
       <w:r>
-        <w:t xml:space="preserve"> (DriverID, DriverFirstName,</w:t>
-      </w:r>
-      <w:r>
-        <w:t xml:space="preserve"> DriverMiddleName,</w:t>
-      </w:r>
-      <w:r>
-        <w:t xml:space="preserve"> DriverLastName, DriverPhoneNumber, IsHidden)</w:t>
+        <w:t xml:space="preserve"> (</w:t>
+      </w:r>
+      <w:proofErr w:type="spellStart"/>
+      <w:r>
+        <w:t>DriverID</w:t>
+      </w:r>
+      <w:proofErr w:type="spellEnd"/>
+      <w:r>
+        <w:t xml:space="preserve">, </w:t>
+      </w:r>
+      <w:proofErr w:type="spellStart"/>
+      <w:r>
+        <w:t>DriverFirstName</w:t>
+      </w:r>
+      <w:proofErr w:type="spellEnd"/>
+      <w:r>
+        <w:t>,</w:t>
+      </w:r>
+      <w:r>
+        <w:t xml:space="preserve"> </w:t>
+      </w:r>
+      <w:proofErr w:type="spellStart"/>
+      <w:r>
+        <w:t>DriverMiddleName</w:t>
+      </w:r>
+      <w:proofErr w:type="spellEnd"/>
+      <w:r>
+        <w:t>,</w:t>
+      </w:r>
+      <w:r>
+        <w:t xml:space="preserve"> </w:t>
+      </w:r>
+      <w:proofErr w:type="spellStart"/>
+      <w:r>
+        <w:t>DriverLastName</w:t>
+      </w:r>
+      <w:proofErr w:type="spellEnd"/>
+      <w:r>
+        <w:t xml:space="preserve">, </w:t>
+      </w:r>
+      <w:proofErr w:type="spellStart"/>
+      <w:r>
+        <w:t>DriverPhoneNumber</w:t>
+      </w:r>
+      <w:proofErr w:type="spellEnd"/>
+      <w:r>
+        <w:t xml:space="preserve">, </w:t>
+      </w:r>
+      <w:proofErr w:type="spellStart"/>
+      <w:r>
+        <w:t>IsHidden</w:t>
+      </w:r>
+      <w:proofErr w:type="spellEnd"/>
+      <w:r>
+        <w:t>)</w:t>
       </w:r>
     </w:p>
     <w:p>
@@ -578,7 +696,47 @@
         <w:t>Existing</w:t>
       </w:r>
       <w:r>
-        <w:t xml:space="preserve"> (ExistingID, StationID, ProductID, ExistingAmount, Day, Month, Year, IsHidden)*</w:t>
+        <w:t xml:space="preserve"> (</w:t>
+      </w:r>
+      <w:proofErr w:type="spellStart"/>
+      <w:r>
+        <w:t>ExistingID</w:t>
+      </w:r>
+      <w:proofErr w:type="spellEnd"/>
+      <w:r>
+        <w:t xml:space="preserve">, </w:t>
+      </w:r>
+      <w:proofErr w:type="spellStart"/>
+      <w:r>
+        <w:t>StationID</w:t>
+      </w:r>
+      <w:proofErr w:type="spellEnd"/>
+      <w:r>
+        <w:t xml:space="preserve">, </w:t>
+      </w:r>
+      <w:proofErr w:type="spellStart"/>
+      <w:r>
+        <w:t>ProductID</w:t>
+      </w:r>
+      <w:proofErr w:type="spellEnd"/>
+      <w:r>
+        <w:t xml:space="preserve">, </w:t>
+      </w:r>
+      <w:proofErr w:type="spellStart"/>
+      <w:r>
+        <w:t>ExistingAmount</w:t>
+      </w:r>
+      <w:proofErr w:type="spellEnd"/>
+      <w:r>
+        <w:t xml:space="preserve">, Day, Month, Year, </w:t>
+      </w:r>
+      <w:proofErr w:type="spellStart"/>
+      <w:r>
+        <w:t>IsHidden</w:t>
+      </w:r>
+      <w:proofErr w:type="spellEnd"/>
+      <w:r>
+        <w:t>)*</w:t>
       </w:r>
     </w:p>
     <w:p>
@@ -608,47 +766,87 @@
       <w:r>
         <w:t xml:space="preserve"> (</w:t>
       </w:r>
+      <w:proofErr w:type="spellStart"/>
       <w:r>
         <w:t>Transfer</w:t>
       </w:r>
       <w:r>
         <w:t>ID</w:t>
       </w:r>
-      <w:r>
-        <w:t>, CompanyID</w:t>
-      </w:r>
-      <w:r>
-        <w:t>, WarehouseID,</w:t>
+      <w:proofErr w:type="spellEnd"/>
+      <w:r>
+        <w:t xml:space="preserve">, </w:t>
+      </w:r>
+      <w:proofErr w:type="spellStart"/>
+      <w:r>
+        <w:t>CompanyID</w:t>
+      </w:r>
+      <w:proofErr w:type="spellEnd"/>
+      <w:r>
+        <w:t xml:space="preserve">, </w:t>
+      </w:r>
+      <w:proofErr w:type="spellStart"/>
+      <w:r>
+        <w:t>WarehouseID</w:t>
+      </w:r>
+      <w:proofErr w:type="spellEnd"/>
+      <w:r>
+        <w:t>,</w:t>
       </w:r>
       <w:r>
         <w:t xml:space="preserve"> </w:t>
       </w:r>
-      <w:r>
-        <w:t>StationID, ProductID</w:t>
-      </w:r>
+      <w:proofErr w:type="spellStart"/>
+      <w:r>
+        <w:t>StationID</w:t>
+      </w:r>
+      <w:proofErr w:type="spellEnd"/>
+      <w:r>
+        <w:t xml:space="preserve">, </w:t>
+      </w:r>
+      <w:proofErr w:type="spellStart"/>
+      <w:r>
+        <w:t>ProductID</w:t>
+      </w:r>
+      <w:proofErr w:type="spellEnd"/>
       <w:r>
         <w:t>,</w:t>
       </w:r>
       <w:r>
         <w:t xml:space="preserve"> </w:t>
       </w:r>
+      <w:proofErr w:type="spellStart"/>
       <w:r>
         <w:t>TripID</w:t>
       </w:r>
+      <w:proofErr w:type="spellEnd"/>
       <w:r>
         <w:t>,</w:t>
       </w:r>
       <w:r>
         <w:t xml:space="preserve"> </w:t>
       </w:r>
+      <w:proofErr w:type="spellStart"/>
       <w:r>
         <w:t>Transferr</w:t>
       </w:r>
       <w:r>
-        <w:t>edAmount,</w:t>
-      </w:r>
-      <w:r>
-        <w:t xml:space="preserve"> Day, Month, Year, IsHidden)*</w:t>
+        <w:t>edAmount</w:t>
+      </w:r>
+      <w:proofErr w:type="spellEnd"/>
+      <w:r>
+        <w:t>,</w:t>
+      </w:r>
+      <w:r>
+        <w:t xml:space="preserve"> Day, Month, Year, </w:t>
+      </w:r>
+      <w:proofErr w:type="spellStart"/>
+      <w:r>
+        <w:t>IsHidden</w:t>
+      </w:r>
+      <w:proofErr w:type="spellEnd"/>
+      <w:r>
+        <w:t>)*</w:t>
       </w:r>
     </w:p>
     <w:p>
@@ -669,7 +867,31 @@
         <w:t>Products</w:t>
       </w:r>
       <w:r>
-        <w:t xml:space="preserve"> (ProductID, ProductName, IsHidden)</w:t>
+        <w:t xml:space="preserve"> (</w:t>
+      </w:r>
+      <w:proofErr w:type="spellStart"/>
+      <w:r>
+        <w:t>ProductID</w:t>
+      </w:r>
+      <w:proofErr w:type="spellEnd"/>
+      <w:r>
+        <w:t xml:space="preserve">, </w:t>
+      </w:r>
+      <w:proofErr w:type="spellStart"/>
+      <w:r>
+        <w:t>ProductName</w:t>
+      </w:r>
+      <w:proofErr w:type="spellEnd"/>
+      <w:r>
+        <w:t xml:space="preserve">, </w:t>
+      </w:r>
+      <w:proofErr w:type="spellStart"/>
+      <w:r>
+        <w:t>IsHidden</w:t>
+      </w:r>
+      <w:proofErr w:type="spellEnd"/>
+      <w:r>
+        <w:t>)</w:t>
       </w:r>
     </w:p>
     <w:p>
@@ -690,19 +912,61 @@
         <w:t>Quota</w:t>
       </w:r>
       <w:r>
-        <w:t xml:space="preserve"> (QuotaID, </w:t>
-      </w:r>
-      <w:r>
-        <w:t xml:space="preserve">CompanyID, </w:t>
-      </w:r>
-      <w:r>
-        <w:t>WarehouseID, ProductID, QuotaAmount , Month,</w:t>
+        <w:t xml:space="preserve"> (</w:t>
+      </w:r>
+      <w:proofErr w:type="spellStart"/>
+      <w:r>
+        <w:t>QuotaID</w:t>
+      </w:r>
+      <w:proofErr w:type="spellEnd"/>
+      <w:r>
+        <w:t xml:space="preserve">, </w:t>
+      </w:r>
+      <w:proofErr w:type="spellStart"/>
+      <w:r>
+        <w:t>CompanyID</w:t>
+      </w:r>
+      <w:proofErr w:type="spellEnd"/>
+      <w:r>
+        <w:t xml:space="preserve">, </w:t>
+      </w:r>
+      <w:proofErr w:type="spellStart"/>
+      <w:r>
+        <w:t>WarehouseID</w:t>
+      </w:r>
+      <w:proofErr w:type="spellEnd"/>
+      <w:r>
+        <w:t xml:space="preserve">, </w:t>
+      </w:r>
+      <w:proofErr w:type="spellStart"/>
+      <w:r>
+        <w:t>ProductID</w:t>
+      </w:r>
+      <w:proofErr w:type="spellEnd"/>
+      <w:r>
+        <w:t xml:space="preserve">, </w:t>
+      </w:r>
+      <w:proofErr w:type="spellStart"/>
+      <w:r>
+        <w:t>QuotaAmount</w:t>
+      </w:r>
+      <w:proofErr w:type="spellEnd"/>
+      <w:r>
+        <w:t xml:space="preserve"> , Month,</w:t>
       </w:r>
       <w:r>
         <w:t xml:space="preserve"> Year,</w:t>
       </w:r>
       <w:r>
-        <w:t xml:space="preserve"> IsHidden)</w:t>
+        <w:t xml:space="preserve"> </w:t>
+      </w:r>
+      <w:proofErr w:type="spellStart"/>
+      <w:r>
+        <w:t>IsHidden</w:t>
+      </w:r>
+      <w:proofErr w:type="spellEnd"/>
+      <w:r>
+        <w:t>)</w:t>
       </w:r>
     </w:p>
     <w:p>
@@ -723,7 +987,47 @@
         <w:t>Sales</w:t>
       </w:r>
       <w:r>
-        <w:t xml:space="preserve"> (SaleID, StationID, ProductID, SalesAmount, Day, Month, Year, IsHidden)*</w:t>
+        <w:t xml:space="preserve"> (</w:t>
+      </w:r>
+      <w:proofErr w:type="spellStart"/>
+      <w:r>
+        <w:t>SaleID</w:t>
+      </w:r>
+      <w:proofErr w:type="spellEnd"/>
+      <w:r>
+        <w:t xml:space="preserve">, </w:t>
+      </w:r>
+      <w:proofErr w:type="spellStart"/>
+      <w:r>
+        <w:t>StationID</w:t>
+      </w:r>
+      <w:proofErr w:type="spellEnd"/>
+      <w:r>
+        <w:t xml:space="preserve">, </w:t>
+      </w:r>
+      <w:proofErr w:type="spellStart"/>
+      <w:r>
+        <w:t>ProductID</w:t>
+      </w:r>
+      <w:proofErr w:type="spellEnd"/>
+      <w:r>
+        <w:t xml:space="preserve">, </w:t>
+      </w:r>
+      <w:proofErr w:type="spellStart"/>
+      <w:r>
+        <w:t>SalesAmount</w:t>
+      </w:r>
+      <w:proofErr w:type="spellEnd"/>
+      <w:r>
+        <w:t xml:space="preserve">, Day, Month, Year, </w:t>
+      </w:r>
+      <w:proofErr w:type="spellStart"/>
+      <w:r>
+        <w:t>IsHidden</w:t>
+      </w:r>
+      <w:proofErr w:type="spellEnd"/>
+      <w:r>
+        <w:t>)*</w:t>
       </w:r>
     </w:p>
     <w:p>
@@ -744,7 +1048,31 @@
         <w:t>Sectors</w:t>
       </w:r>
       <w:r>
-        <w:t xml:space="preserve"> (SectorID, SectorName, IsHidden)</w:t>
+        <w:t xml:space="preserve"> (</w:t>
+      </w:r>
+      <w:proofErr w:type="spellStart"/>
+      <w:r>
+        <w:t>SectorID</w:t>
+      </w:r>
+      <w:proofErr w:type="spellEnd"/>
+      <w:r>
+        <w:t xml:space="preserve">, </w:t>
+      </w:r>
+      <w:proofErr w:type="spellStart"/>
+      <w:r>
+        <w:t>SectorName</w:t>
+      </w:r>
+      <w:proofErr w:type="spellEnd"/>
+      <w:r>
+        <w:t xml:space="preserve">, </w:t>
+      </w:r>
+      <w:proofErr w:type="spellStart"/>
+      <w:r>
+        <w:t>IsHidden</w:t>
+      </w:r>
+      <w:proofErr w:type="spellEnd"/>
+      <w:r>
+        <w:t>)</w:t>
       </w:r>
     </w:p>
     <w:p>
@@ -765,13 +1093,58 @@
         <w:t>Stations</w:t>
       </w:r>
       <w:r>
-        <w:t xml:space="preserve"> (StationID, StationName, AgentID</w:t>
-      </w:r>
-      <w:r>
-        <w:t>, SectorID</w:t>
-      </w:r>
-      <w:r>
-        <w:t>, IsHidden)</w:t>
+        <w:t xml:space="preserve"> (</w:t>
+      </w:r>
+      <w:proofErr w:type="spellStart"/>
+      <w:r>
+        <w:t>StationID</w:t>
+      </w:r>
+      <w:proofErr w:type="spellEnd"/>
+      <w:r>
+        <w:t xml:space="preserve">, </w:t>
+      </w:r>
+      <w:proofErr w:type="spellStart"/>
+      <w:r>
+        <w:t>StationCode</w:t>
+      </w:r>
+      <w:proofErr w:type="spellEnd"/>
+      <w:r>
+        <w:t xml:space="preserve">, </w:t>
+      </w:r>
+      <w:proofErr w:type="spellStart"/>
+      <w:r>
+        <w:t>StationName</w:t>
+      </w:r>
+      <w:proofErr w:type="spellEnd"/>
+      <w:r>
+        <w:t xml:space="preserve">, </w:t>
+      </w:r>
+      <w:proofErr w:type="spellStart"/>
+      <w:r>
+        <w:t>AgentID</w:t>
+      </w:r>
+      <w:proofErr w:type="spellEnd"/>
+      <w:r>
+        <w:t xml:space="preserve">, </w:t>
+      </w:r>
+      <w:proofErr w:type="spellStart"/>
+      <w:r>
+        <w:t>SectorID</w:t>
+      </w:r>
+      <w:proofErr w:type="spellEnd"/>
+      <w:r>
+        <w:t>, Location</w:t>
+      </w:r>
+      <w:r>
+        <w:t xml:space="preserve">, </w:t>
+      </w:r>
+      <w:proofErr w:type="spellStart"/>
+      <w:r>
+        <w:t>IsHidden</w:t>
+      </w:r>
+      <w:proofErr w:type="spellEnd"/>
+      <w:r>
+        <w:t>)</w:t>
       </w:r>
     </w:p>
     <w:p>
@@ -792,7 +1165,39 @@
         <w:t>Tanks</w:t>
       </w:r>
       <w:r>
-        <w:t xml:space="preserve"> (TankID, ProductID, TankVolume, IsHidden)</w:t>
+        <w:t xml:space="preserve"> (</w:t>
+      </w:r>
+      <w:proofErr w:type="spellStart"/>
+      <w:r>
+        <w:t>TankID</w:t>
+      </w:r>
+      <w:proofErr w:type="spellEnd"/>
+      <w:r>
+        <w:t xml:space="preserve">, </w:t>
+      </w:r>
+      <w:proofErr w:type="spellStart"/>
+      <w:r>
+        <w:t>TankVolume</w:t>
+      </w:r>
+      <w:proofErr w:type="spellEnd"/>
+      <w:r>
+        <w:t xml:space="preserve">, </w:t>
+      </w:r>
+      <w:proofErr w:type="spellStart"/>
+      <w:r>
+        <w:t>ProductID</w:t>
+      </w:r>
+      <w:proofErr w:type="spellEnd"/>
+      <w:r>
+        <w:t xml:space="preserve">, </w:t>
+      </w:r>
+      <w:proofErr w:type="spellStart"/>
+      <w:r>
+        <w:t>IsHidden</w:t>
+      </w:r>
+      <w:proofErr w:type="spellEnd"/>
+      <w:r>
+        <w:t>)</w:t>
       </w:r>
     </w:p>
     <w:p>
@@ -813,13 +1218,58 @@
         <w:t>Trips</w:t>
       </w:r>
       <w:r>
-        <w:t xml:space="preserve"> (TripID, DriverID, VehicleID, outboundDistanceID,</w:t>
+        <w:t xml:space="preserve"> (</w:t>
+      </w:r>
+      <w:proofErr w:type="spellStart"/>
+      <w:r>
+        <w:t>TripID</w:t>
+      </w:r>
+      <w:proofErr w:type="spellEnd"/>
+      <w:r>
+        <w:t xml:space="preserve">, </w:t>
+      </w:r>
+      <w:proofErr w:type="spellStart"/>
+      <w:r>
+        <w:t>DriverID</w:t>
+      </w:r>
+      <w:proofErr w:type="spellEnd"/>
+      <w:r>
+        <w:t xml:space="preserve">, </w:t>
+      </w:r>
+      <w:proofErr w:type="spellStart"/>
+      <w:r>
+        <w:t>VehicleID</w:t>
+      </w:r>
+      <w:proofErr w:type="spellEnd"/>
+      <w:r>
+        <w:t xml:space="preserve">, </w:t>
+      </w:r>
+      <w:proofErr w:type="spellStart"/>
+      <w:r>
+        <w:t>outboundDistanceID</w:t>
+      </w:r>
+      <w:proofErr w:type="spellEnd"/>
+      <w:r>
+        <w:t>,</w:t>
       </w:r>
       <w:r>
         <w:t xml:space="preserve"> </w:t>
       </w:r>
-      <w:r>
-        <w:t>inboundDistanceID, Day, Month, Year, IsHidden)*</w:t>
+      <w:proofErr w:type="spellStart"/>
+      <w:r>
+        <w:t>inboundDistanceID</w:t>
+      </w:r>
+      <w:proofErr w:type="spellEnd"/>
+      <w:r>
+        <w:t xml:space="preserve">, Day, Month, Year, </w:t>
+      </w:r>
+      <w:proofErr w:type="spellStart"/>
+      <w:r>
+        <w:t>IsHidden</w:t>
+      </w:r>
+      <w:proofErr w:type="spellEnd"/>
+      <w:r>
+        <w:t>)*</w:t>
       </w:r>
     </w:p>
     <w:p>
@@ -844,21 +1294,67 @@
         <w:t>Users</w:t>
       </w:r>
       <w:r>
-        <w:t xml:space="preserve"> (UserID, UserFirstName,</w:t>
-      </w:r>
-      <w:r>
-        <w:t xml:space="preserve"> UserMiddleName,</w:t>
-      </w:r>
-      <w:r>
-        <w:t xml:space="preserve"> UserLastName, PhoneNumber, Password,</w:t>
+        <w:t xml:space="preserve"> (</w:t>
+      </w:r>
+      <w:proofErr w:type="spellStart"/>
+      <w:r>
+        <w:t>UserID</w:t>
+      </w:r>
+      <w:proofErr w:type="spellEnd"/>
+      <w:r>
+        <w:t xml:space="preserve">, </w:t>
+      </w:r>
+      <w:proofErr w:type="spellStart"/>
+      <w:r>
+        <w:t>UserFirstName</w:t>
+      </w:r>
+      <w:proofErr w:type="spellEnd"/>
+      <w:r>
+        <w:t>,</w:t>
+      </w:r>
+      <w:r>
+        <w:t xml:space="preserve"> </w:t>
+      </w:r>
+      <w:proofErr w:type="spellStart"/>
+      <w:r>
+        <w:t>UserMiddleName</w:t>
+      </w:r>
+      <w:proofErr w:type="spellEnd"/>
+      <w:r>
+        <w:t>,</w:t>
+      </w:r>
+      <w:r>
+        <w:t xml:space="preserve"> </w:t>
+      </w:r>
+      <w:proofErr w:type="spellStart"/>
+      <w:r>
+        <w:t>UserLastName</w:t>
+      </w:r>
+      <w:proofErr w:type="spellEnd"/>
+      <w:r>
+        <w:t xml:space="preserve">, </w:t>
+      </w:r>
+      <w:proofErr w:type="spellStart"/>
+      <w:r>
+        <w:t>PhoneNumber</w:t>
+      </w:r>
+      <w:proofErr w:type="spellEnd"/>
+      <w:r>
+        <w:t>, Password,</w:t>
       </w:r>
       <w:r>
         <w:t xml:space="preserve"> Role,</w:t>
       </w:r>
-      <w:bookmarkStart w:id="0" w:name="_GoBack"/>
-      <w:bookmarkEnd w:id="0"/>
-      <w:r>
-        <w:t xml:space="preserve"> IsHidden)</w:t>
+      <w:r>
+        <w:t xml:space="preserve"> </w:t>
+      </w:r>
+      <w:proofErr w:type="spellStart"/>
+      <w:r>
+        <w:t>IsHidden</w:t>
+      </w:r>
+      <w:proofErr w:type="spellEnd"/>
+      <w:r>
+        <w:t>)</w:t>
       </w:r>
     </w:p>
     <w:p>
@@ -879,7 +1375,63 @@
         <w:t>Vehicles</w:t>
       </w:r>
       <w:r>
-        <w:t xml:space="preserve"> (VehicleID, VehicleCode, VehiclePlate, VehicleCard, VehiclePhone, TrailerPlate, IsHidden)</w:t>
+        <w:t xml:space="preserve"> (</w:t>
+      </w:r>
+      <w:proofErr w:type="spellStart"/>
+      <w:r>
+        <w:t>VehicleID</w:t>
+      </w:r>
+      <w:proofErr w:type="spellEnd"/>
+      <w:r>
+        <w:t xml:space="preserve">, </w:t>
+      </w:r>
+      <w:proofErr w:type="spellStart"/>
+      <w:r>
+        <w:t>VehicleCode</w:t>
+      </w:r>
+      <w:proofErr w:type="spellEnd"/>
+      <w:r>
+        <w:t xml:space="preserve">, </w:t>
+      </w:r>
+      <w:proofErr w:type="spellStart"/>
+      <w:r>
+        <w:t>VehiclePlate</w:t>
+      </w:r>
+      <w:proofErr w:type="spellEnd"/>
+      <w:r>
+        <w:t xml:space="preserve">, </w:t>
+      </w:r>
+      <w:proofErr w:type="spellStart"/>
+      <w:r>
+        <w:t>VehicleCard</w:t>
+      </w:r>
+      <w:proofErr w:type="spellEnd"/>
+      <w:r>
+        <w:t xml:space="preserve">, </w:t>
+      </w:r>
+      <w:proofErr w:type="spellStart"/>
+      <w:r>
+        <w:t>VehiclePhone</w:t>
+      </w:r>
+      <w:proofErr w:type="spellEnd"/>
+      <w:r>
+        <w:t xml:space="preserve">, </w:t>
+      </w:r>
+      <w:proofErr w:type="spellStart"/>
+      <w:r>
+        <w:t>TrailerPlate</w:t>
+      </w:r>
+      <w:proofErr w:type="spellEnd"/>
+      <w:r>
+        <w:t xml:space="preserve">, </w:t>
+      </w:r>
+      <w:proofErr w:type="spellStart"/>
+      <w:r>
+        <w:t>IsHidden</w:t>
+      </w:r>
+      <w:proofErr w:type="spellEnd"/>
+      <w:r>
+        <w:t>)</w:t>
       </w:r>
     </w:p>
     <w:p>
@@ -907,13 +1459,39 @@
         <w:t>s</w:t>
       </w:r>
       <w:r>
-        <w:t xml:space="preserve"> (WarehouseID, WarehouseName, </w:t>
-      </w:r>
-      <w:r>
-        <w:t xml:space="preserve">SectorID, </w:t>
-      </w:r>
-      <w:r>
-        <w:t>IsHidden)</w:t>
+        <w:t xml:space="preserve"> (</w:t>
+      </w:r>
+      <w:proofErr w:type="spellStart"/>
+      <w:r>
+        <w:t>WarehouseID</w:t>
+      </w:r>
+      <w:proofErr w:type="spellEnd"/>
+      <w:r>
+        <w:t xml:space="preserve">, </w:t>
+      </w:r>
+      <w:proofErr w:type="spellStart"/>
+      <w:r>
+        <w:t>WarehouseName</w:t>
+      </w:r>
+      <w:proofErr w:type="spellEnd"/>
+      <w:r>
+        <w:t xml:space="preserve">, </w:t>
+      </w:r>
+      <w:proofErr w:type="spellStart"/>
+      <w:r>
+        <w:t>SectorID</w:t>
+      </w:r>
+      <w:proofErr w:type="spellEnd"/>
+      <w:r>
+        <w:t xml:space="preserve">, </w:t>
+      </w:r>
+      <w:proofErr w:type="spellStart"/>
+      <w:r>
+        <w:t>IsHidden</w:t>
+      </w:r>
+      <w:proofErr w:type="spellEnd"/>
+      <w:r>
+        <w:t>)</w:t>
       </w:r>
     </w:p>
     <w:p>
@@ -1440,6 +2018,37 @@
         <w:pStyle w:val="Heading3"/>
         <w:bidi w:val="0"/>
         <w:ind w:left="720"/>
+      </w:pPr>
+      <w:r>
+        <w:t>One-to-Many:</w:t>
+      </w:r>
+    </w:p>
+    <w:p>
+      <w:pPr>
+        <w:pStyle w:val="ListParagraph"/>
+        <w:numPr>
+          <w:ilvl w:val="0"/>
+          <w:numId w:val="10"/>
+        </w:numPr>
+        <w:bidi w:val="0"/>
+        <w:rPr>
+          <w:b/>
+          <w:bCs/>
+        </w:rPr>
+      </w:pPr>
+      <w:r>
+        <w:rPr>
+          <w:b/>
+          <w:bCs/>
+        </w:rPr>
+        <w:t>Stations – Tanks</w:t>
+      </w:r>
+    </w:p>
+    <w:p>
+      <w:pPr>
+        <w:pStyle w:val="Heading3"/>
+        <w:bidi w:val="0"/>
+        <w:ind w:left="720"/>
         <w:jc w:val="both"/>
       </w:pPr>
       <w:r>
@@ -1491,7 +2100,31 @@
         <w:t>:</w:t>
       </w:r>
       <w:r>
-        <w:t xml:space="preserve"> (Company_WarehouseID, CompanyID, WarehouseID)</w:t>
+        <w:t xml:space="preserve"> (</w:t>
+      </w:r>
+      <w:proofErr w:type="spellStart"/>
+      <w:r>
+        <w:t>Company_WarehouseID</w:t>
+      </w:r>
+      <w:proofErr w:type="spellEnd"/>
+      <w:r>
+        <w:t xml:space="preserve">, </w:t>
+      </w:r>
+      <w:proofErr w:type="spellStart"/>
+      <w:r>
+        <w:t>CompanyID</w:t>
+      </w:r>
+      <w:proofErr w:type="spellEnd"/>
+      <w:r>
+        <w:t xml:space="preserve">, </w:t>
+      </w:r>
+      <w:proofErr w:type="spellStart"/>
+      <w:r>
+        <w:t>WarehouseID</w:t>
+      </w:r>
+      <w:proofErr w:type="spellEnd"/>
+      <w:r>
+        <w:t>)</w:t>
       </w:r>
     </w:p>
     <w:p>
@@ -1508,7 +2141,14 @@
           <w:b/>
           <w:bCs/>
         </w:rPr>
-        <w:t>Stations – Products</w:t>
+        <w:t>Warehouse</w:t>
+      </w:r>
+      <w:r>
+        <w:rPr>
+          <w:b/>
+          <w:bCs/>
+        </w:rPr>
+        <w:t>s – Products</w:t>
       </w:r>
       <w:r>
         <w:rPr>
@@ -1518,71 +2158,34 @@
         <w:t>:</w:t>
       </w:r>
       <w:r>
-        <w:t xml:space="preserve"> (Station_ProductID, StationID, ProductID)</w:t>
-      </w:r>
-    </w:p>
-    <w:p>
-      <w:pPr>
-        <w:pStyle w:val="ListParagraph"/>
-        <w:numPr>
-          <w:ilvl w:val="0"/>
-          <w:numId w:val="10"/>
-        </w:numPr>
-        <w:bidi w:val="0"/>
-      </w:pPr>
-      <w:r>
-        <w:rPr>
-          <w:b/>
-          <w:bCs/>
-        </w:rPr>
-        <w:t>St</w:t>
-      </w:r>
-      <w:r>
-        <w:rPr>
-          <w:b/>
-          <w:bCs/>
-        </w:rPr>
-        <w:t>ations – Tanks:</w:t>
-      </w:r>
-      <w:r>
-        <w:t xml:space="preserve"> (Station_TankID, StationID, TankID)</w:t>
-      </w:r>
-    </w:p>
-    <w:p>
-      <w:pPr>
-        <w:pStyle w:val="ListParagraph"/>
-        <w:numPr>
-          <w:ilvl w:val="0"/>
-          <w:numId w:val="10"/>
-        </w:numPr>
-        <w:bidi w:val="0"/>
-      </w:pPr>
-      <w:r>
-        <w:rPr>
-          <w:b/>
-          <w:bCs/>
-        </w:rPr>
-        <w:t>Warehouse</w:t>
-      </w:r>
-      <w:r>
-        <w:rPr>
-          <w:b/>
-          <w:bCs/>
-        </w:rPr>
-        <w:t>s – Products</w:t>
-      </w:r>
-      <w:r>
-        <w:rPr>
-          <w:b/>
-          <w:bCs/>
-        </w:rPr>
-        <w:t>:</w:t>
-      </w:r>
-      <w:r>
         <w:t xml:space="preserve"> </w:t>
       </w:r>
       <w:r>
-        <w:t>(Warehouse_ProductID, WarehouseID, ProductID)</w:t>
+        <w:t>(</w:t>
+      </w:r>
+      <w:proofErr w:type="spellStart"/>
+      <w:r>
+        <w:t>Warehouse_ProductID</w:t>
+      </w:r>
+      <w:proofErr w:type="spellEnd"/>
+      <w:r>
+        <w:t xml:space="preserve">, </w:t>
+      </w:r>
+      <w:proofErr w:type="spellStart"/>
+      <w:r>
+        <w:t>WarehouseID</w:t>
+      </w:r>
+      <w:proofErr w:type="spellEnd"/>
+      <w:r>
+        <w:t xml:space="preserve">, </w:t>
+      </w:r>
+      <w:proofErr w:type="spellStart"/>
+      <w:r>
+        <w:t>ProductID</w:t>
+      </w:r>
+      <w:proofErr w:type="spellEnd"/>
+      <w:r>
+        <w:t>)</w:t>
       </w:r>
     </w:p>
     <w:p>
@@ -2287,12 +2890,21 @@
           <w:bCs/>
         </w:rPr>
       </w:pPr>
-      <w:r>
-        <w:rPr>
-          <w:b/>
-          <w:bCs/>
-        </w:rPr>
-        <w:t>EoM (End of Month) Stations' needs</w:t>
+      <w:proofErr w:type="spellStart"/>
+      <w:r>
+        <w:rPr>
+          <w:b/>
+          <w:bCs/>
+        </w:rPr>
+        <w:t>EoM</w:t>
+      </w:r>
+      <w:proofErr w:type="spellEnd"/>
+      <w:r>
+        <w:rPr>
+          <w:b/>
+          <w:bCs/>
+        </w:rPr>
+        <w:t xml:space="preserve"> (End of Month) Stations' needs</w:t>
       </w:r>
       <w:r>
         <w:t>:</w:t>
@@ -2412,9 +3024,9 @@
               <wp:posOffset>47625</wp:posOffset>
             </wp:positionH>
             <wp:positionV relativeFrom="paragraph">
-              <wp:posOffset>418465</wp:posOffset>
+              <wp:posOffset>419735</wp:posOffset>
             </wp:positionV>
-            <wp:extent cx="6527165" cy="2860040"/>
+            <wp:extent cx="6526530" cy="2860040"/>
             <wp:effectExtent l="0" t="0" r="0" b="0"/>
             <wp:wrapTopAndBottom/>
             <wp:docPr id="3" name="Picture 3"/>
@@ -2445,7 +3057,7 @@
                   <pic:spPr bwMode="auto">
                     <a:xfrm>
                       <a:off x="0" y="0"/>
-                      <a:ext cx="6527165" cy="2860040"/>
+                      <a:ext cx="6526530" cy="2860040"/>
                     </a:xfrm>
                     <a:prstGeom prst="rect">
                       <a:avLst/>
@@ -2692,7 +3304,7 @@
           <w:b/>
           <w:bCs/>
         </w:rPr>
-        <w:t>Tanks list page</w:t>
+        <w:t>Companies list page</w:t>
       </w:r>
       <w:r>
         <w:rPr>
@@ -2721,7 +3333,85 @@
           <w:b/>
           <w:bCs/>
         </w:rPr>
-        <w:t>Companies list page</w:t>
+        <w:t>Warehouse</w:t>
+      </w:r>
+      <w:r>
+        <w:rPr>
+          <w:b/>
+          <w:bCs/>
+        </w:rPr>
+        <w:t xml:space="preserve">s </w:t>
+      </w:r>
+      <w:r>
+        <w:rPr>
+          <w:b/>
+          <w:bCs/>
+        </w:rPr>
+        <w:t xml:space="preserve">list </w:t>
+      </w:r>
+      <w:r>
+        <w:rPr>
+          <w:b/>
+          <w:bCs/>
+        </w:rPr>
+        <w:t>page</w:t>
+      </w:r>
+      <w:r>
+        <w:rPr>
+          <w:b/>
+          <w:bCs/>
+        </w:rPr>
+        <w:t xml:space="preserve"> (</w:t>
+      </w:r>
+      <w:r>
+        <w:rPr>
+          <w:b/>
+          <w:bCs/>
+        </w:rPr>
+        <w:t>Academy</w:t>
+      </w:r>
+      <w:r>
+        <w:rPr>
+          <w:b/>
+          <w:bCs/>
+        </w:rPr>
+        <w:t>)</w:t>
+      </w:r>
+    </w:p>
+    <w:p>
+      <w:pPr>
+        <w:pStyle w:val="ListParagraph"/>
+        <w:numPr>
+          <w:ilvl w:val="0"/>
+          <w:numId w:val="8"/>
+        </w:numPr>
+        <w:bidi w:val="0"/>
+        <w:jc w:val="both"/>
+        <w:rPr>
+          <w:b/>
+          <w:bCs/>
+        </w:rPr>
+      </w:pPr>
+      <w:r>
+        <w:rPr>
+          <w:b/>
+          <w:bCs/>
+        </w:rPr>
+        <w:t xml:space="preserve">Products </w:t>
+      </w:r>
+      <w:r>
+        <w:rPr>
+          <w:b/>
+          <w:bCs/>
+        </w:rPr>
+        <w:t xml:space="preserve">list </w:t>
+      </w:r>
+      <w:r>
+        <w:rPr>
+          <w:b/>
+          <w:bCs/>
+        </w:rPr>
+        <w:t>page</w:t>
       </w:r>
       <w:r>
         <w:rPr>
@@ -2750,6 +3440,302 @@
           <w:b/>
           <w:bCs/>
         </w:rPr>
+        <w:t xml:space="preserve">Vehicles </w:t>
+      </w:r>
+      <w:r>
+        <w:rPr>
+          <w:b/>
+          <w:bCs/>
+        </w:rPr>
+        <w:t xml:space="preserve">list </w:t>
+      </w:r>
+      <w:r>
+        <w:rPr>
+          <w:b/>
+          <w:bCs/>
+        </w:rPr>
+        <w:t>page</w:t>
+      </w:r>
+      <w:r>
+        <w:rPr>
+          <w:b/>
+          <w:bCs/>
+        </w:rPr>
+        <w:t xml:space="preserve"> (Table)</w:t>
+      </w:r>
+    </w:p>
+    <w:p>
+      <w:pPr>
+        <w:pStyle w:val="ListParagraph"/>
+        <w:numPr>
+          <w:ilvl w:val="0"/>
+          <w:numId w:val="8"/>
+        </w:numPr>
+        <w:bidi w:val="0"/>
+        <w:jc w:val="both"/>
+        <w:rPr>
+          <w:b/>
+          <w:bCs/>
+        </w:rPr>
+      </w:pPr>
+      <w:r>
+        <w:rPr>
+          <w:b/>
+          <w:bCs/>
+        </w:rPr>
+        <w:t xml:space="preserve">Drivers </w:t>
+      </w:r>
+      <w:r>
+        <w:rPr>
+          <w:b/>
+          <w:bCs/>
+        </w:rPr>
+        <w:t xml:space="preserve">list </w:t>
+      </w:r>
+      <w:r>
+        <w:rPr>
+          <w:b/>
+          <w:bCs/>
+        </w:rPr>
+        <w:t>page</w:t>
+      </w:r>
+      <w:r>
+        <w:rPr>
+          <w:b/>
+          <w:bCs/>
+        </w:rPr>
+        <w:t xml:space="preserve"> (Academy)</w:t>
+      </w:r>
+    </w:p>
+    <w:p>
+      <w:pPr>
+        <w:pStyle w:val="ListParagraph"/>
+        <w:numPr>
+          <w:ilvl w:val="0"/>
+          <w:numId w:val="8"/>
+        </w:numPr>
+        <w:bidi w:val="0"/>
+        <w:jc w:val="both"/>
+        <w:rPr>
+          <w:b/>
+          <w:bCs/>
+        </w:rPr>
+      </w:pPr>
+      <w:r>
+        <w:rPr>
+          <w:b/>
+          <w:bCs/>
+        </w:rPr>
+        <w:t>Distances list page</w:t>
+      </w:r>
+      <w:r>
+        <w:rPr>
+          <w:b/>
+          <w:bCs/>
+        </w:rPr>
+        <w:t xml:space="preserve"> (Table)</w:t>
+      </w:r>
+    </w:p>
+    <w:p>
+      <w:pPr>
+        <w:pStyle w:val="ListParagraph"/>
+        <w:numPr>
+          <w:ilvl w:val="0"/>
+          <w:numId w:val="8"/>
+        </w:numPr>
+        <w:bidi w:val="0"/>
+        <w:jc w:val="both"/>
+        <w:rPr>
+          <w:b/>
+          <w:bCs/>
+        </w:rPr>
+      </w:pPr>
+      <w:r>
+        <w:rPr>
+          <w:b/>
+          <w:bCs/>
+        </w:rPr>
+        <w:t>Trips list page</w:t>
+      </w:r>
+      <w:r>
+        <w:rPr>
+          <w:b/>
+          <w:bCs/>
+        </w:rPr>
+        <w:t xml:space="preserve"> (Unspecified)</w:t>
+      </w:r>
+    </w:p>
+    <w:p>
+      <w:pPr>
+        <w:pStyle w:val="ListParagraph"/>
+        <w:numPr>
+          <w:ilvl w:val="0"/>
+          <w:numId w:val="8"/>
+        </w:numPr>
+        <w:bidi w:val="0"/>
+        <w:jc w:val="both"/>
+        <w:rPr>
+          <w:b/>
+          <w:bCs/>
+        </w:rPr>
+      </w:pPr>
+      <w:r>
+        <w:rPr>
+          <w:b/>
+          <w:bCs/>
+        </w:rPr>
+        <w:t>Users list page</w:t>
+      </w:r>
+      <w:r>
+        <w:rPr>
+          <w:b/>
+          <w:bCs/>
+        </w:rPr>
+        <w:t xml:space="preserve"> (Unspecified)</w:t>
+      </w:r>
+    </w:p>
+    <w:p>
+      <w:pPr>
+        <w:pStyle w:val="ListParagraph"/>
+        <w:numPr>
+          <w:ilvl w:val="0"/>
+          <w:numId w:val="8"/>
+        </w:numPr>
+        <w:bidi w:val="0"/>
+        <w:jc w:val="both"/>
+        <w:rPr>
+          <w:b/>
+          <w:bCs/>
+        </w:rPr>
+      </w:pPr>
+      <w:r>
+        <w:rPr>
+          <w:b/>
+          <w:bCs/>
+        </w:rPr>
+        <w:t>Sectors management page</w:t>
+      </w:r>
+      <w:r>
+        <w:rPr>
+          <w:b/>
+          <w:bCs/>
+        </w:rPr>
+        <w:t xml:space="preserve"> (Form)</w:t>
+      </w:r>
+    </w:p>
+    <w:p>
+      <w:pPr>
+        <w:pStyle w:val="ListParagraph"/>
+        <w:numPr>
+          <w:ilvl w:val="0"/>
+          <w:numId w:val="8"/>
+        </w:numPr>
+        <w:bidi w:val="0"/>
+        <w:jc w:val="both"/>
+        <w:rPr>
+          <w:b/>
+          <w:bCs/>
+        </w:rPr>
+      </w:pPr>
+      <w:r>
+        <w:rPr>
+          <w:b/>
+          <w:bCs/>
+        </w:rPr>
+        <w:t>Station management page</w:t>
+      </w:r>
+      <w:r>
+        <w:rPr>
+          <w:b/>
+          <w:bCs/>
+        </w:rPr>
+        <w:t xml:space="preserve"> (Form)</w:t>
+      </w:r>
+    </w:p>
+    <w:p>
+      <w:pPr>
+        <w:pStyle w:val="ListParagraph"/>
+        <w:numPr>
+          <w:ilvl w:val="0"/>
+          <w:numId w:val="8"/>
+        </w:numPr>
+        <w:bidi w:val="0"/>
+        <w:jc w:val="both"/>
+        <w:rPr>
+          <w:b/>
+          <w:bCs/>
+        </w:rPr>
+      </w:pPr>
+      <w:r>
+        <w:rPr>
+          <w:b/>
+          <w:bCs/>
+        </w:rPr>
+        <w:t>Agent</w:t>
+      </w:r>
+      <w:r>
+        <w:rPr>
+          <w:b/>
+          <w:bCs/>
+        </w:rPr>
+        <w:t>s management page</w:t>
+      </w:r>
+      <w:r>
+        <w:rPr>
+          <w:b/>
+          <w:bCs/>
+        </w:rPr>
+        <w:t xml:space="preserve"> (Academy)</w:t>
+      </w:r>
+    </w:p>
+    <w:p>
+      <w:pPr>
+        <w:pStyle w:val="ListParagraph"/>
+        <w:numPr>
+          <w:ilvl w:val="0"/>
+          <w:numId w:val="8"/>
+        </w:numPr>
+        <w:bidi w:val="0"/>
+        <w:jc w:val="both"/>
+        <w:rPr>
+          <w:b/>
+          <w:bCs/>
+        </w:rPr>
+      </w:pPr>
+      <w:r>
+        <w:rPr>
+          <w:b/>
+          <w:bCs/>
+        </w:rPr>
+        <w:t>Company management page</w:t>
+      </w:r>
+      <w:r>
+        <w:rPr>
+          <w:b/>
+          <w:bCs/>
+        </w:rPr>
+        <w:t xml:space="preserve"> (Form)</w:t>
+      </w:r>
+    </w:p>
+    <w:p>
+      <w:pPr>
+        <w:pStyle w:val="ListParagraph"/>
+        <w:numPr>
+          <w:ilvl w:val="0"/>
+          <w:numId w:val="8"/>
+        </w:numPr>
+        <w:bidi w:val="0"/>
+        <w:jc w:val="both"/>
+        <w:rPr>
+          <w:b/>
+          <w:bCs/>
+        </w:rPr>
+      </w:pPr>
+      <w:r>
+        <w:rPr>
+          <w:b/>
+          <w:bCs/>
+        </w:rPr>
         <w:t>Warehouse</w:t>
       </w:r>
       <w:r>
@@ -2757,14 +3743,410 @@
           <w:b/>
           <w:bCs/>
         </w:rPr>
-        <w:t xml:space="preserve">s </w:t>
-      </w:r>
-      <w:r>
-        <w:rPr>
-          <w:b/>
-          <w:bCs/>
-        </w:rPr>
-        <w:t xml:space="preserve">list </w:t>
+        <w:t xml:space="preserve"> management page</w:t>
+      </w:r>
+      <w:r>
+        <w:rPr>
+          <w:b/>
+          <w:bCs/>
+        </w:rPr>
+        <w:t xml:space="preserve"> (Form)</w:t>
+      </w:r>
+    </w:p>
+    <w:p>
+      <w:pPr>
+        <w:pStyle w:val="ListParagraph"/>
+        <w:numPr>
+          <w:ilvl w:val="0"/>
+          <w:numId w:val="8"/>
+        </w:numPr>
+        <w:bidi w:val="0"/>
+        <w:jc w:val="both"/>
+        <w:rPr>
+          <w:b/>
+          <w:bCs/>
+        </w:rPr>
+      </w:pPr>
+      <w:r>
+        <w:rPr>
+          <w:b/>
+          <w:bCs/>
+        </w:rPr>
+        <w:t>Product management page</w:t>
+      </w:r>
+      <w:r>
+        <w:rPr>
+          <w:b/>
+          <w:bCs/>
+        </w:rPr>
+        <w:t xml:space="preserve"> (Form)</w:t>
+      </w:r>
+    </w:p>
+    <w:p>
+      <w:pPr>
+        <w:pStyle w:val="ListParagraph"/>
+        <w:numPr>
+          <w:ilvl w:val="0"/>
+          <w:numId w:val="8"/>
+        </w:numPr>
+        <w:bidi w:val="0"/>
+        <w:jc w:val="both"/>
+        <w:rPr>
+          <w:b/>
+          <w:bCs/>
+        </w:rPr>
+      </w:pPr>
+      <w:r>
+        <w:rPr>
+          <w:b/>
+          <w:bCs/>
+        </w:rPr>
+        <w:t>Vehicle management page</w:t>
+      </w:r>
+      <w:r>
+        <w:rPr>
+          <w:b/>
+          <w:bCs/>
+        </w:rPr>
+        <w:t xml:space="preserve"> (Form)</w:t>
+      </w:r>
+    </w:p>
+    <w:p>
+      <w:pPr>
+        <w:pStyle w:val="ListParagraph"/>
+        <w:numPr>
+          <w:ilvl w:val="0"/>
+          <w:numId w:val="8"/>
+        </w:numPr>
+        <w:bidi w:val="0"/>
+        <w:jc w:val="both"/>
+        <w:rPr>
+          <w:b/>
+          <w:bCs/>
+        </w:rPr>
+      </w:pPr>
+      <w:r>
+        <w:rPr>
+          <w:b/>
+          <w:bCs/>
+        </w:rPr>
+        <w:t>Driver management page</w:t>
+      </w:r>
+      <w:r>
+        <w:rPr>
+          <w:b/>
+          <w:bCs/>
+        </w:rPr>
+        <w:t xml:space="preserve"> (Form)</w:t>
+      </w:r>
+    </w:p>
+    <w:p>
+      <w:pPr>
+        <w:pStyle w:val="ListParagraph"/>
+        <w:numPr>
+          <w:ilvl w:val="0"/>
+          <w:numId w:val="8"/>
+        </w:numPr>
+        <w:bidi w:val="0"/>
+        <w:jc w:val="both"/>
+        <w:rPr>
+          <w:b/>
+          <w:bCs/>
+        </w:rPr>
+      </w:pPr>
+      <w:r>
+        <w:rPr>
+          <w:b/>
+          <w:bCs/>
+        </w:rPr>
+        <w:t>Distance management page</w:t>
+      </w:r>
+      <w:r>
+        <w:rPr>
+          <w:b/>
+          <w:bCs/>
+        </w:rPr>
+        <w:t xml:space="preserve"> (Form)</w:t>
+      </w:r>
+    </w:p>
+    <w:p>
+      <w:pPr>
+        <w:pStyle w:val="ListParagraph"/>
+        <w:numPr>
+          <w:ilvl w:val="0"/>
+          <w:numId w:val="8"/>
+        </w:numPr>
+        <w:bidi w:val="0"/>
+        <w:jc w:val="both"/>
+        <w:rPr>
+          <w:b/>
+          <w:bCs/>
+        </w:rPr>
+      </w:pPr>
+      <w:r>
+        <w:rPr>
+          <w:b/>
+          <w:bCs/>
+        </w:rPr>
+        <w:t>Trips management page</w:t>
+      </w:r>
+      <w:r>
+        <w:rPr>
+          <w:b/>
+          <w:bCs/>
+        </w:rPr>
+        <w:t xml:space="preserve"> (Unspecified)</w:t>
+      </w:r>
+    </w:p>
+    <w:p>
+      <w:pPr>
+        <w:pStyle w:val="ListParagraph"/>
+        <w:numPr>
+          <w:ilvl w:val="0"/>
+          <w:numId w:val="8"/>
+        </w:numPr>
+        <w:bidi w:val="0"/>
+        <w:jc w:val="both"/>
+        <w:rPr>
+          <w:b/>
+          <w:bCs/>
+        </w:rPr>
+      </w:pPr>
+      <w:r>
+        <w:rPr>
+          <w:b/>
+          <w:bCs/>
+        </w:rPr>
+        <w:t>User management page</w:t>
+      </w:r>
+      <w:r>
+        <w:rPr>
+          <w:b/>
+          <w:bCs/>
+        </w:rPr>
+        <w:t xml:space="preserve"> (Unspecified)</w:t>
+      </w:r>
+    </w:p>
+    <w:p>
+      <w:pPr>
+        <w:pStyle w:val="ListParagraph"/>
+        <w:numPr>
+          <w:ilvl w:val="0"/>
+          <w:numId w:val="8"/>
+        </w:numPr>
+        <w:bidi w:val="0"/>
+        <w:jc w:val="both"/>
+        <w:rPr>
+          <w:b/>
+          <w:bCs/>
+        </w:rPr>
+      </w:pPr>
+      <w:r>
+        <w:rPr>
+          <w:b/>
+          <w:bCs/>
+        </w:rPr>
+        <w:t>Transfer</w:t>
+      </w:r>
+      <w:r>
+        <w:rPr>
+          <w:b/>
+          <w:bCs/>
+        </w:rPr>
+        <w:t>s</w:t>
+      </w:r>
+      <w:r>
+        <w:rPr>
+          <w:b/>
+          <w:bCs/>
+        </w:rPr>
+        <w:t xml:space="preserve"> r</w:t>
+      </w:r>
+      <w:r>
+        <w:rPr>
+          <w:b/>
+          <w:bCs/>
+        </w:rPr>
+        <w:t>eport page</w:t>
+      </w:r>
+      <w:r>
+        <w:rPr>
+          <w:b/>
+          <w:bCs/>
+        </w:rPr>
+        <w:t xml:space="preserve"> (Daily / Monthly)</w:t>
+      </w:r>
+      <w:r>
+        <w:rPr>
+          <w:b/>
+          <w:bCs/>
+        </w:rPr>
+        <w:t xml:space="preserve"> (</w:t>
+      </w:r>
+      <w:r>
+        <w:rPr>
+          <w:b/>
+          <w:bCs/>
+        </w:rPr>
+        <w:t>Table</w:t>
+      </w:r>
+      <w:r>
+        <w:rPr>
+          <w:b/>
+          <w:bCs/>
+        </w:rPr>
+        <w:t>)</w:t>
+      </w:r>
+    </w:p>
+    <w:p>
+      <w:pPr>
+        <w:pStyle w:val="ListParagraph"/>
+        <w:numPr>
+          <w:ilvl w:val="0"/>
+          <w:numId w:val="8"/>
+        </w:numPr>
+        <w:bidi w:val="0"/>
+        <w:jc w:val="both"/>
+        <w:rPr>
+          <w:b/>
+          <w:bCs/>
+        </w:rPr>
+      </w:pPr>
+      <w:r>
+        <w:rPr>
+          <w:b/>
+          <w:bCs/>
+        </w:rPr>
+        <w:t>Sales report page</w:t>
+      </w:r>
+      <w:r>
+        <w:rPr>
+          <w:b/>
+          <w:bCs/>
+        </w:rPr>
+        <w:t xml:space="preserve"> (Daily / Monthly)</w:t>
+      </w:r>
+      <w:r>
+        <w:rPr>
+          <w:b/>
+          <w:bCs/>
+        </w:rPr>
+        <w:t xml:space="preserve"> (</w:t>
+      </w:r>
+      <w:r>
+        <w:rPr>
+          <w:b/>
+          <w:bCs/>
+        </w:rPr>
+        <w:t>Table</w:t>
+      </w:r>
+      <w:r>
+        <w:rPr>
+          <w:b/>
+          <w:bCs/>
+        </w:rPr>
+        <w:t>)</w:t>
+      </w:r>
+    </w:p>
+    <w:p>
+      <w:pPr>
+        <w:pStyle w:val="ListParagraph"/>
+        <w:numPr>
+          <w:ilvl w:val="0"/>
+          <w:numId w:val="8"/>
+        </w:numPr>
+        <w:bidi w:val="0"/>
+        <w:jc w:val="both"/>
+        <w:rPr>
+          <w:b/>
+          <w:bCs/>
+        </w:rPr>
+      </w:pPr>
+      <w:r>
+        <w:rPr>
+          <w:b/>
+          <w:bCs/>
+        </w:rPr>
+        <w:t>Transferred</w:t>
+      </w:r>
+      <w:r>
+        <w:rPr>
+          <w:b/>
+          <w:bCs/>
+        </w:rPr>
+        <w:t xml:space="preserve"> products report page (Daily</w:t>
+      </w:r>
+      <w:r>
+        <w:rPr>
+          <w:b/>
+          <w:bCs/>
+        </w:rPr>
+        <w:t xml:space="preserve"> </w:t>
+      </w:r>
+      <w:r>
+        <w:rPr>
+          <w:b/>
+          <w:bCs/>
+        </w:rPr>
+        <w:t>/</w:t>
+      </w:r>
+      <w:r>
+        <w:rPr>
+          <w:b/>
+          <w:bCs/>
+        </w:rPr>
+        <w:t xml:space="preserve"> </w:t>
+      </w:r>
+      <w:r>
+        <w:rPr>
+          <w:b/>
+          <w:bCs/>
+        </w:rPr>
+        <w:t>Monthly)</w:t>
+      </w:r>
+      <w:r>
+        <w:rPr>
+          <w:b/>
+          <w:bCs/>
+        </w:rPr>
+        <w:t xml:space="preserve"> </w:t>
+      </w:r>
+      <w:r>
+        <w:rPr>
+          <w:b/>
+          <w:bCs/>
+        </w:rPr>
+        <w:t>(Table)</w:t>
+      </w:r>
+    </w:p>
+    <w:p>
+      <w:pPr>
+        <w:pStyle w:val="ListParagraph"/>
+        <w:numPr>
+          <w:ilvl w:val="0"/>
+          <w:numId w:val="8"/>
+        </w:numPr>
+        <w:bidi w:val="0"/>
+        <w:jc w:val="both"/>
+        <w:rPr>
+          <w:b/>
+          <w:bCs/>
+        </w:rPr>
+      </w:pPr>
+      <w:r>
+        <w:rPr>
+          <w:b/>
+          <w:bCs/>
+        </w:rPr>
+        <w:lastRenderedPageBreak/>
+        <w:t xml:space="preserve">Supply plan </w:t>
+      </w:r>
+      <w:r>
+        <w:rPr>
+          <w:b/>
+          <w:bCs/>
+        </w:rPr>
+        <w:t xml:space="preserve">report </w:t>
       </w:r>
       <w:r>
         <w:rPr>
@@ -2778,21 +4160,14 @@
           <w:b/>
           <w:bCs/>
         </w:rPr>
-        <w:t xml:space="preserve"> (</w:t>
-      </w:r>
-      <w:r>
-        <w:rPr>
-          <w:b/>
-          <w:bCs/>
-        </w:rPr>
-        <w:t>Academy</w:t>
-      </w:r>
-      <w:r>
-        <w:rPr>
-          <w:b/>
-          <w:bCs/>
-        </w:rPr>
-        <w:t>)</w:t>
+        <w:t xml:space="preserve"> </w:t>
+      </w:r>
+      <w:r>
+        <w:rPr>
+          <w:b/>
+          <w:bCs/>
+        </w:rPr>
+        <w:t>(Table)</w:t>
       </w:r>
     </w:p>
     <w:p>
@@ -2814,14 +4189,144 @@
           <w:b/>
           <w:bCs/>
         </w:rPr>
-        <w:t xml:space="preserve">Products </w:t>
-      </w:r>
-      <w:r>
-        <w:rPr>
-          <w:b/>
-          <w:bCs/>
-        </w:rPr>
-        <w:t xml:space="preserve">list </w:t>
+        <w:t xml:space="preserve">Average </w:t>
+      </w:r>
+      <w:r>
+        <w:rPr>
+          <w:b/>
+          <w:bCs/>
+        </w:rPr>
+        <w:t>Transferred</w:t>
+      </w:r>
+      <w:r>
+        <w:rPr>
+          <w:b/>
+          <w:bCs/>
+        </w:rPr>
+        <w:t xml:space="preserve"> product</w:t>
+      </w:r>
+      <w:r>
+        <w:rPr>
+          <w:b/>
+          <w:bCs/>
+        </w:rPr>
+        <w:t xml:space="preserve"> report</w:t>
+      </w:r>
+      <w:r>
+        <w:rPr>
+          <w:b/>
+          <w:bCs/>
+        </w:rPr>
+        <w:t xml:space="preserve"> page</w:t>
+      </w:r>
+      <w:r>
+        <w:rPr>
+          <w:b/>
+          <w:bCs/>
+        </w:rPr>
+        <w:t xml:space="preserve"> </w:t>
+      </w:r>
+      <w:r>
+        <w:rPr>
+          <w:b/>
+          <w:bCs/>
+        </w:rPr>
+        <w:t>(Table)</w:t>
+      </w:r>
+    </w:p>
+    <w:p>
+      <w:pPr>
+        <w:pStyle w:val="ListParagraph"/>
+        <w:numPr>
+          <w:ilvl w:val="0"/>
+          <w:numId w:val="8"/>
+        </w:numPr>
+        <w:bidi w:val="0"/>
+        <w:jc w:val="both"/>
+        <w:rPr>
+          <w:b/>
+          <w:bCs/>
+        </w:rPr>
+      </w:pPr>
+      <w:proofErr w:type="spellStart"/>
+      <w:r>
+        <w:rPr>
+          <w:b/>
+          <w:bCs/>
+        </w:rPr>
+        <w:t>EoM</w:t>
+      </w:r>
+      <w:proofErr w:type="spellEnd"/>
+      <w:r>
+        <w:rPr>
+          <w:b/>
+          <w:bCs/>
+        </w:rPr>
+        <w:t xml:space="preserve"> (End of Month) Stations' needs</w:t>
+      </w:r>
+      <w:r>
+        <w:rPr>
+          <w:b/>
+          <w:bCs/>
+        </w:rPr>
+        <w:t xml:space="preserve"> report</w:t>
+      </w:r>
+      <w:r>
+        <w:rPr>
+          <w:b/>
+          <w:bCs/>
+        </w:rPr>
+        <w:t xml:space="preserve"> page</w:t>
+      </w:r>
+      <w:r>
+        <w:rPr>
+          <w:b/>
+          <w:bCs/>
+        </w:rPr>
+        <w:t xml:space="preserve"> </w:t>
+      </w:r>
+      <w:r>
+        <w:rPr>
+          <w:b/>
+          <w:bCs/>
+        </w:rPr>
+        <w:t>(Table)</w:t>
+      </w:r>
+    </w:p>
+    <w:p>
+      <w:pPr>
+        <w:pStyle w:val="ListParagraph"/>
+        <w:numPr>
+          <w:ilvl w:val="0"/>
+          <w:numId w:val="8"/>
+        </w:numPr>
+        <w:bidi w:val="0"/>
+        <w:jc w:val="both"/>
+        <w:rPr>
+          <w:b/>
+          <w:bCs/>
+        </w:rPr>
+      </w:pPr>
+      <w:r>
+        <w:rPr>
+          <w:b/>
+          <w:bCs/>
+        </w:rPr>
+        <w:t>Warehouse</w:t>
+      </w:r>
+      <w:r>
+        <w:rPr>
+          <w:b/>
+          <w:bCs/>
+        </w:rPr>
+        <w:t xml:space="preserve">s Remaining </w:t>
+      </w:r>
+      <w:r>
+        <w:rPr>
+          <w:b/>
+          <w:bCs/>
+        </w:rPr>
+        <w:t xml:space="preserve">report </w:t>
       </w:r>
       <w:r>
         <w:rPr>
@@ -2835,699 +4340,6 @@
           <w:b/>
           <w:bCs/>
         </w:rPr>
-        <w:t xml:space="preserve"> (Academy)</w:t>
-      </w:r>
-    </w:p>
-    <w:p>
-      <w:pPr>
-        <w:pStyle w:val="ListParagraph"/>
-        <w:numPr>
-          <w:ilvl w:val="0"/>
-          <w:numId w:val="8"/>
-        </w:numPr>
-        <w:bidi w:val="0"/>
-        <w:jc w:val="both"/>
-        <w:rPr>
-          <w:b/>
-          <w:bCs/>
-        </w:rPr>
-      </w:pPr>
-      <w:r>
-        <w:rPr>
-          <w:b/>
-          <w:bCs/>
-        </w:rPr>
-        <w:t xml:space="preserve">Vehicles </w:t>
-      </w:r>
-      <w:r>
-        <w:rPr>
-          <w:b/>
-          <w:bCs/>
-        </w:rPr>
-        <w:t xml:space="preserve">list </w:t>
-      </w:r>
-      <w:r>
-        <w:rPr>
-          <w:b/>
-          <w:bCs/>
-        </w:rPr>
-        <w:t>page</w:t>
-      </w:r>
-      <w:r>
-        <w:rPr>
-          <w:b/>
-          <w:bCs/>
-        </w:rPr>
-        <w:t xml:space="preserve"> (Table)</w:t>
-      </w:r>
-    </w:p>
-    <w:p>
-      <w:pPr>
-        <w:pStyle w:val="ListParagraph"/>
-        <w:numPr>
-          <w:ilvl w:val="0"/>
-          <w:numId w:val="8"/>
-        </w:numPr>
-        <w:bidi w:val="0"/>
-        <w:jc w:val="both"/>
-        <w:rPr>
-          <w:b/>
-          <w:bCs/>
-        </w:rPr>
-      </w:pPr>
-      <w:r>
-        <w:rPr>
-          <w:b/>
-          <w:bCs/>
-        </w:rPr>
-        <w:t xml:space="preserve">Drivers </w:t>
-      </w:r>
-      <w:r>
-        <w:rPr>
-          <w:b/>
-          <w:bCs/>
-        </w:rPr>
-        <w:t xml:space="preserve">list </w:t>
-      </w:r>
-      <w:r>
-        <w:rPr>
-          <w:b/>
-          <w:bCs/>
-        </w:rPr>
-        <w:t>page</w:t>
-      </w:r>
-      <w:r>
-        <w:rPr>
-          <w:b/>
-          <w:bCs/>
-        </w:rPr>
-        <w:t xml:space="preserve"> (Academy)</w:t>
-      </w:r>
-    </w:p>
-    <w:p>
-      <w:pPr>
-        <w:pStyle w:val="ListParagraph"/>
-        <w:numPr>
-          <w:ilvl w:val="0"/>
-          <w:numId w:val="8"/>
-        </w:numPr>
-        <w:bidi w:val="0"/>
-        <w:jc w:val="both"/>
-        <w:rPr>
-          <w:b/>
-          <w:bCs/>
-        </w:rPr>
-      </w:pPr>
-      <w:r>
-        <w:rPr>
-          <w:b/>
-          <w:bCs/>
-        </w:rPr>
-        <w:t>Distances list page</w:t>
-      </w:r>
-      <w:r>
-        <w:rPr>
-          <w:b/>
-          <w:bCs/>
-        </w:rPr>
-        <w:t xml:space="preserve"> (Table)</w:t>
-      </w:r>
-    </w:p>
-    <w:p>
-      <w:pPr>
-        <w:pStyle w:val="ListParagraph"/>
-        <w:numPr>
-          <w:ilvl w:val="0"/>
-          <w:numId w:val="8"/>
-        </w:numPr>
-        <w:bidi w:val="0"/>
-        <w:jc w:val="both"/>
-        <w:rPr>
-          <w:b/>
-          <w:bCs/>
-        </w:rPr>
-      </w:pPr>
-      <w:r>
-        <w:rPr>
-          <w:b/>
-          <w:bCs/>
-        </w:rPr>
-        <w:t>Trips list page</w:t>
-      </w:r>
-      <w:r>
-        <w:rPr>
-          <w:b/>
-          <w:bCs/>
-        </w:rPr>
-        <w:t xml:space="preserve"> (Unspecified)</w:t>
-      </w:r>
-    </w:p>
-    <w:p>
-      <w:pPr>
-        <w:pStyle w:val="ListParagraph"/>
-        <w:numPr>
-          <w:ilvl w:val="0"/>
-          <w:numId w:val="8"/>
-        </w:numPr>
-        <w:bidi w:val="0"/>
-        <w:jc w:val="both"/>
-        <w:rPr>
-          <w:b/>
-          <w:bCs/>
-        </w:rPr>
-      </w:pPr>
-      <w:r>
-        <w:rPr>
-          <w:b/>
-          <w:bCs/>
-        </w:rPr>
-        <w:t>Users list page</w:t>
-      </w:r>
-      <w:r>
-        <w:rPr>
-          <w:b/>
-          <w:bCs/>
-        </w:rPr>
-        <w:t xml:space="preserve"> (Unspecified)</w:t>
-      </w:r>
-    </w:p>
-    <w:p>
-      <w:pPr>
-        <w:pStyle w:val="ListParagraph"/>
-        <w:numPr>
-          <w:ilvl w:val="0"/>
-          <w:numId w:val="8"/>
-        </w:numPr>
-        <w:bidi w:val="0"/>
-        <w:jc w:val="both"/>
-        <w:rPr>
-          <w:b/>
-          <w:bCs/>
-        </w:rPr>
-      </w:pPr>
-      <w:r>
-        <w:rPr>
-          <w:b/>
-          <w:bCs/>
-        </w:rPr>
-        <w:t>Sectors management page</w:t>
-      </w:r>
-      <w:r>
-        <w:rPr>
-          <w:b/>
-          <w:bCs/>
-        </w:rPr>
-        <w:t xml:space="preserve"> (Form)</w:t>
-      </w:r>
-    </w:p>
-    <w:p>
-      <w:pPr>
-        <w:pStyle w:val="ListParagraph"/>
-        <w:numPr>
-          <w:ilvl w:val="0"/>
-          <w:numId w:val="8"/>
-        </w:numPr>
-        <w:bidi w:val="0"/>
-        <w:jc w:val="both"/>
-        <w:rPr>
-          <w:b/>
-          <w:bCs/>
-        </w:rPr>
-      </w:pPr>
-      <w:r>
-        <w:rPr>
-          <w:b/>
-          <w:bCs/>
-        </w:rPr>
-        <w:t>Station management page</w:t>
-      </w:r>
-      <w:r>
-        <w:rPr>
-          <w:b/>
-          <w:bCs/>
-        </w:rPr>
-        <w:t xml:space="preserve"> (Form)</w:t>
-      </w:r>
-    </w:p>
-    <w:p>
-      <w:pPr>
-        <w:pStyle w:val="ListParagraph"/>
-        <w:numPr>
-          <w:ilvl w:val="0"/>
-          <w:numId w:val="8"/>
-        </w:numPr>
-        <w:bidi w:val="0"/>
-        <w:jc w:val="both"/>
-        <w:rPr>
-          <w:b/>
-          <w:bCs/>
-        </w:rPr>
-      </w:pPr>
-      <w:r>
-        <w:rPr>
-          <w:b/>
-          <w:bCs/>
-        </w:rPr>
-        <w:t>Agent</w:t>
-      </w:r>
-      <w:r>
-        <w:rPr>
-          <w:b/>
-          <w:bCs/>
-        </w:rPr>
-        <w:t>s management page</w:t>
-      </w:r>
-      <w:r>
-        <w:rPr>
-          <w:b/>
-          <w:bCs/>
-        </w:rPr>
-        <w:t xml:space="preserve"> (Academy)</w:t>
-      </w:r>
-    </w:p>
-    <w:p>
-      <w:pPr>
-        <w:pStyle w:val="ListParagraph"/>
-        <w:numPr>
-          <w:ilvl w:val="0"/>
-          <w:numId w:val="8"/>
-        </w:numPr>
-        <w:bidi w:val="0"/>
-        <w:jc w:val="both"/>
-        <w:rPr>
-          <w:b/>
-          <w:bCs/>
-        </w:rPr>
-      </w:pPr>
-      <w:r>
-        <w:rPr>
-          <w:b/>
-          <w:bCs/>
-        </w:rPr>
-        <w:t>Tanks management page</w:t>
-      </w:r>
-      <w:r>
-        <w:rPr>
-          <w:b/>
-          <w:bCs/>
-        </w:rPr>
-        <w:t xml:space="preserve"> (Form)</w:t>
-      </w:r>
-    </w:p>
-    <w:p>
-      <w:pPr>
-        <w:pStyle w:val="ListParagraph"/>
-        <w:numPr>
-          <w:ilvl w:val="0"/>
-          <w:numId w:val="8"/>
-        </w:numPr>
-        <w:bidi w:val="0"/>
-        <w:jc w:val="both"/>
-        <w:rPr>
-          <w:b/>
-          <w:bCs/>
-        </w:rPr>
-      </w:pPr>
-      <w:r>
-        <w:rPr>
-          <w:b/>
-          <w:bCs/>
-        </w:rPr>
-        <w:t>Company management page</w:t>
-      </w:r>
-      <w:r>
-        <w:rPr>
-          <w:b/>
-          <w:bCs/>
-        </w:rPr>
-        <w:t xml:space="preserve"> (Form)</w:t>
-      </w:r>
-    </w:p>
-    <w:p>
-      <w:pPr>
-        <w:pStyle w:val="ListParagraph"/>
-        <w:numPr>
-          <w:ilvl w:val="0"/>
-          <w:numId w:val="8"/>
-        </w:numPr>
-        <w:bidi w:val="0"/>
-        <w:jc w:val="both"/>
-        <w:rPr>
-          <w:b/>
-          <w:bCs/>
-        </w:rPr>
-      </w:pPr>
-      <w:r>
-        <w:rPr>
-          <w:b/>
-          <w:bCs/>
-        </w:rPr>
-        <w:t>Warehouse</w:t>
-      </w:r>
-      <w:r>
-        <w:rPr>
-          <w:b/>
-          <w:bCs/>
-        </w:rPr>
-        <w:t xml:space="preserve"> management page</w:t>
-      </w:r>
-      <w:r>
-        <w:rPr>
-          <w:b/>
-          <w:bCs/>
-        </w:rPr>
-        <w:t xml:space="preserve"> (Form)</w:t>
-      </w:r>
-    </w:p>
-    <w:p>
-      <w:pPr>
-        <w:pStyle w:val="ListParagraph"/>
-        <w:numPr>
-          <w:ilvl w:val="0"/>
-          <w:numId w:val="8"/>
-        </w:numPr>
-        <w:bidi w:val="0"/>
-        <w:jc w:val="both"/>
-        <w:rPr>
-          <w:b/>
-          <w:bCs/>
-        </w:rPr>
-      </w:pPr>
-      <w:r>
-        <w:rPr>
-          <w:b/>
-          <w:bCs/>
-        </w:rPr>
-        <w:t>Product management page</w:t>
-      </w:r>
-      <w:r>
-        <w:rPr>
-          <w:b/>
-          <w:bCs/>
-        </w:rPr>
-        <w:t xml:space="preserve"> (Form)</w:t>
-      </w:r>
-    </w:p>
-    <w:p>
-      <w:pPr>
-        <w:pStyle w:val="ListParagraph"/>
-        <w:numPr>
-          <w:ilvl w:val="0"/>
-          <w:numId w:val="8"/>
-        </w:numPr>
-        <w:bidi w:val="0"/>
-        <w:jc w:val="both"/>
-        <w:rPr>
-          <w:b/>
-          <w:bCs/>
-        </w:rPr>
-      </w:pPr>
-      <w:r>
-        <w:rPr>
-          <w:b/>
-          <w:bCs/>
-        </w:rPr>
-        <w:t>Vehicle management page</w:t>
-      </w:r>
-      <w:r>
-        <w:rPr>
-          <w:b/>
-          <w:bCs/>
-        </w:rPr>
-        <w:t xml:space="preserve"> (Form)</w:t>
-      </w:r>
-    </w:p>
-    <w:p>
-      <w:pPr>
-        <w:pStyle w:val="ListParagraph"/>
-        <w:numPr>
-          <w:ilvl w:val="0"/>
-          <w:numId w:val="8"/>
-        </w:numPr>
-        <w:bidi w:val="0"/>
-        <w:jc w:val="both"/>
-        <w:rPr>
-          <w:b/>
-          <w:bCs/>
-        </w:rPr>
-      </w:pPr>
-      <w:r>
-        <w:rPr>
-          <w:b/>
-          <w:bCs/>
-        </w:rPr>
-        <w:t>Driver management page</w:t>
-      </w:r>
-      <w:r>
-        <w:rPr>
-          <w:b/>
-          <w:bCs/>
-        </w:rPr>
-        <w:t xml:space="preserve"> (Form)</w:t>
-      </w:r>
-    </w:p>
-    <w:p>
-      <w:pPr>
-        <w:pStyle w:val="ListParagraph"/>
-        <w:numPr>
-          <w:ilvl w:val="0"/>
-          <w:numId w:val="8"/>
-        </w:numPr>
-        <w:bidi w:val="0"/>
-        <w:jc w:val="both"/>
-        <w:rPr>
-          <w:b/>
-          <w:bCs/>
-        </w:rPr>
-      </w:pPr>
-      <w:r>
-        <w:rPr>
-          <w:b/>
-          <w:bCs/>
-        </w:rPr>
-        <w:t>Distance management page</w:t>
-      </w:r>
-      <w:r>
-        <w:rPr>
-          <w:b/>
-          <w:bCs/>
-        </w:rPr>
-        <w:t xml:space="preserve"> (Form)</w:t>
-      </w:r>
-    </w:p>
-    <w:p>
-      <w:pPr>
-        <w:pStyle w:val="ListParagraph"/>
-        <w:numPr>
-          <w:ilvl w:val="0"/>
-          <w:numId w:val="8"/>
-        </w:numPr>
-        <w:bidi w:val="0"/>
-        <w:jc w:val="both"/>
-        <w:rPr>
-          <w:b/>
-          <w:bCs/>
-        </w:rPr>
-      </w:pPr>
-      <w:r>
-        <w:rPr>
-          <w:b/>
-          <w:bCs/>
-        </w:rPr>
-        <w:t>Trips management page</w:t>
-      </w:r>
-      <w:r>
-        <w:rPr>
-          <w:b/>
-          <w:bCs/>
-        </w:rPr>
-        <w:t xml:space="preserve"> (Unspecified)</w:t>
-      </w:r>
-    </w:p>
-    <w:p>
-      <w:pPr>
-        <w:pStyle w:val="ListParagraph"/>
-        <w:numPr>
-          <w:ilvl w:val="0"/>
-          <w:numId w:val="8"/>
-        </w:numPr>
-        <w:bidi w:val="0"/>
-        <w:jc w:val="both"/>
-        <w:rPr>
-          <w:b/>
-          <w:bCs/>
-        </w:rPr>
-      </w:pPr>
-      <w:r>
-        <w:rPr>
-          <w:b/>
-          <w:bCs/>
-        </w:rPr>
-        <w:t>User management page</w:t>
-      </w:r>
-      <w:r>
-        <w:rPr>
-          <w:b/>
-          <w:bCs/>
-        </w:rPr>
-        <w:t xml:space="preserve"> (Unspecified)</w:t>
-      </w:r>
-    </w:p>
-    <w:p>
-      <w:pPr>
-        <w:pStyle w:val="ListParagraph"/>
-        <w:numPr>
-          <w:ilvl w:val="0"/>
-          <w:numId w:val="8"/>
-        </w:numPr>
-        <w:bidi w:val="0"/>
-        <w:jc w:val="both"/>
-        <w:rPr>
-          <w:b/>
-          <w:bCs/>
-        </w:rPr>
-      </w:pPr>
-      <w:r>
-        <w:rPr>
-          <w:b/>
-          <w:bCs/>
-        </w:rPr>
-        <w:t>Transfer</w:t>
-      </w:r>
-      <w:r>
-        <w:rPr>
-          <w:b/>
-          <w:bCs/>
-        </w:rPr>
-        <w:t>s</w:t>
-      </w:r>
-      <w:r>
-        <w:rPr>
-          <w:b/>
-          <w:bCs/>
-        </w:rPr>
-        <w:t xml:space="preserve"> r</w:t>
-      </w:r>
-      <w:r>
-        <w:rPr>
-          <w:b/>
-          <w:bCs/>
-        </w:rPr>
-        <w:t>eport page</w:t>
-      </w:r>
-      <w:r>
-        <w:rPr>
-          <w:b/>
-          <w:bCs/>
-        </w:rPr>
-        <w:t xml:space="preserve"> (Daily / Monthly)</w:t>
-      </w:r>
-      <w:r>
-        <w:rPr>
-          <w:b/>
-          <w:bCs/>
-        </w:rPr>
-        <w:t xml:space="preserve"> (</w:t>
-      </w:r>
-      <w:r>
-        <w:rPr>
-          <w:b/>
-          <w:bCs/>
-        </w:rPr>
-        <w:t>Table</w:t>
-      </w:r>
-      <w:r>
-        <w:rPr>
-          <w:b/>
-          <w:bCs/>
-        </w:rPr>
-        <w:t>)</w:t>
-      </w:r>
-    </w:p>
-    <w:p>
-      <w:pPr>
-        <w:pStyle w:val="ListParagraph"/>
-        <w:numPr>
-          <w:ilvl w:val="0"/>
-          <w:numId w:val="8"/>
-        </w:numPr>
-        <w:bidi w:val="0"/>
-        <w:jc w:val="both"/>
-        <w:rPr>
-          <w:b/>
-          <w:bCs/>
-        </w:rPr>
-      </w:pPr>
-      <w:r>
-        <w:rPr>
-          <w:b/>
-          <w:bCs/>
-        </w:rPr>
-        <w:lastRenderedPageBreak/>
-        <w:t>Sales report page</w:t>
-      </w:r>
-      <w:r>
-        <w:rPr>
-          <w:b/>
-          <w:bCs/>
-        </w:rPr>
-        <w:t xml:space="preserve"> (Daily / Monthly)</w:t>
-      </w:r>
-      <w:r>
-        <w:rPr>
-          <w:b/>
-          <w:bCs/>
-        </w:rPr>
-        <w:t xml:space="preserve"> (</w:t>
-      </w:r>
-      <w:r>
-        <w:rPr>
-          <w:b/>
-          <w:bCs/>
-        </w:rPr>
-        <w:t>Table</w:t>
-      </w:r>
-      <w:r>
-        <w:rPr>
-          <w:b/>
-          <w:bCs/>
-        </w:rPr>
-        <w:t>)</w:t>
-      </w:r>
-    </w:p>
-    <w:p>
-      <w:pPr>
-        <w:pStyle w:val="ListParagraph"/>
-        <w:numPr>
-          <w:ilvl w:val="0"/>
-          <w:numId w:val="8"/>
-        </w:numPr>
-        <w:bidi w:val="0"/>
-        <w:jc w:val="both"/>
-        <w:rPr>
-          <w:b/>
-          <w:bCs/>
-        </w:rPr>
-      </w:pPr>
-      <w:r>
-        <w:rPr>
-          <w:b/>
-          <w:bCs/>
-        </w:rPr>
-        <w:t>Transferred</w:t>
-      </w:r>
-      <w:r>
-        <w:rPr>
-          <w:b/>
-          <w:bCs/>
-        </w:rPr>
-        <w:t xml:space="preserve"> products report page (Daily</w:t>
-      </w:r>
-      <w:r>
-        <w:rPr>
-          <w:b/>
-          <w:bCs/>
-        </w:rPr>
         <w:t xml:space="preserve"> </w:t>
       </w:r>
       <w:r>
@@ -3535,260 +4347,11 @@
           <w:b/>
           <w:bCs/>
         </w:rPr>
-        <w:t>/</w:t>
-      </w:r>
-      <w:r>
-        <w:rPr>
-          <w:b/>
-          <w:bCs/>
-        </w:rPr>
-        <w:t xml:space="preserve"> </w:t>
-      </w:r>
-      <w:r>
-        <w:rPr>
-          <w:b/>
-          <w:bCs/>
-        </w:rPr>
-        <w:t>Monthly)</w:t>
-      </w:r>
-      <w:r>
-        <w:rPr>
-          <w:b/>
-          <w:bCs/>
-        </w:rPr>
-        <w:t xml:space="preserve"> </w:t>
-      </w:r>
-      <w:r>
-        <w:rPr>
-          <w:b/>
-          <w:bCs/>
-        </w:rPr>
         <w:t>(Table)</w:t>
       </w:r>
     </w:p>
     <w:p>
       <w:pPr>
-        <w:pStyle w:val="ListParagraph"/>
-        <w:numPr>
-          <w:ilvl w:val="0"/>
-          <w:numId w:val="8"/>
-        </w:numPr>
-        <w:bidi w:val="0"/>
-        <w:jc w:val="both"/>
-        <w:rPr>
-          <w:b/>
-          <w:bCs/>
-        </w:rPr>
-      </w:pPr>
-      <w:r>
-        <w:rPr>
-          <w:b/>
-          <w:bCs/>
-        </w:rPr>
-        <w:t xml:space="preserve">Supply plan </w:t>
-      </w:r>
-      <w:r>
-        <w:rPr>
-          <w:b/>
-          <w:bCs/>
-        </w:rPr>
-        <w:t xml:space="preserve">report </w:t>
-      </w:r>
-      <w:r>
-        <w:rPr>
-          <w:b/>
-          <w:bCs/>
-        </w:rPr>
-        <w:t>page</w:t>
-      </w:r>
-      <w:r>
-        <w:rPr>
-          <w:b/>
-          <w:bCs/>
-        </w:rPr>
-        <w:t xml:space="preserve"> </w:t>
-      </w:r>
-      <w:r>
-        <w:rPr>
-          <w:b/>
-          <w:bCs/>
-        </w:rPr>
-        <w:t>(Table)</w:t>
-      </w:r>
-    </w:p>
-    <w:p>
-      <w:pPr>
-        <w:pStyle w:val="ListParagraph"/>
-        <w:numPr>
-          <w:ilvl w:val="0"/>
-          <w:numId w:val="8"/>
-        </w:numPr>
-        <w:bidi w:val="0"/>
-        <w:jc w:val="both"/>
-        <w:rPr>
-          <w:b/>
-          <w:bCs/>
-        </w:rPr>
-      </w:pPr>
-      <w:r>
-        <w:rPr>
-          <w:b/>
-          <w:bCs/>
-        </w:rPr>
-        <w:t xml:space="preserve">Average </w:t>
-      </w:r>
-      <w:r>
-        <w:rPr>
-          <w:b/>
-          <w:bCs/>
-        </w:rPr>
-        <w:t>Transferred</w:t>
-      </w:r>
-      <w:r>
-        <w:rPr>
-          <w:b/>
-          <w:bCs/>
-        </w:rPr>
-        <w:t xml:space="preserve"> product</w:t>
-      </w:r>
-      <w:r>
-        <w:rPr>
-          <w:b/>
-          <w:bCs/>
-        </w:rPr>
-        <w:t xml:space="preserve"> report</w:t>
-      </w:r>
-      <w:r>
-        <w:rPr>
-          <w:b/>
-          <w:bCs/>
-        </w:rPr>
-        <w:t xml:space="preserve"> page</w:t>
-      </w:r>
-      <w:r>
-        <w:rPr>
-          <w:b/>
-          <w:bCs/>
-        </w:rPr>
-        <w:t xml:space="preserve"> </w:t>
-      </w:r>
-      <w:r>
-        <w:rPr>
-          <w:b/>
-          <w:bCs/>
-        </w:rPr>
-        <w:t>(Table)</w:t>
-      </w:r>
-    </w:p>
-    <w:p>
-      <w:pPr>
-        <w:pStyle w:val="ListParagraph"/>
-        <w:numPr>
-          <w:ilvl w:val="0"/>
-          <w:numId w:val="8"/>
-        </w:numPr>
-        <w:bidi w:val="0"/>
-        <w:jc w:val="both"/>
-        <w:rPr>
-          <w:b/>
-          <w:bCs/>
-        </w:rPr>
-      </w:pPr>
-      <w:r>
-        <w:rPr>
-          <w:b/>
-          <w:bCs/>
-        </w:rPr>
-        <w:t>EoM (End of Month) Stations' needs</w:t>
-      </w:r>
-      <w:r>
-        <w:rPr>
-          <w:b/>
-          <w:bCs/>
-        </w:rPr>
-        <w:t xml:space="preserve"> report</w:t>
-      </w:r>
-      <w:r>
-        <w:rPr>
-          <w:b/>
-          <w:bCs/>
-        </w:rPr>
-        <w:t xml:space="preserve"> page</w:t>
-      </w:r>
-      <w:r>
-        <w:rPr>
-          <w:b/>
-          <w:bCs/>
-        </w:rPr>
-        <w:t xml:space="preserve"> </w:t>
-      </w:r>
-      <w:r>
-        <w:rPr>
-          <w:b/>
-          <w:bCs/>
-        </w:rPr>
-        <w:t>(Table)</w:t>
-      </w:r>
-    </w:p>
-    <w:p>
-      <w:pPr>
-        <w:pStyle w:val="ListParagraph"/>
-        <w:numPr>
-          <w:ilvl w:val="0"/>
-          <w:numId w:val="8"/>
-        </w:numPr>
-        <w:bidi w:val="0"/>
-        <w:jc w:val="both"/>
-        <w:rPr>
-          <w:b/>
-          <w:bCs/>
-        </w:rPr>
-      </w:pPr>
-      <w:r>
-        <w:rPr>
-          <w:b/>
-          <w:bCs/>
-        </w:rPr>
-        <w:t>Warehouse</w:t>
-      </w:r>
-      <w:r>
-        <w:rPr>
-          <w:b/>
-          <w:bCs/>
-        </w:rPr>
-        <w:t xml:space="preserve">s Remaining </w:t>
-      </w:r>
-      <w:r>
-        <w:rPr>
-          <w:b/>
-          <w:bCs/>
-        </w:rPr>
-        <w:t xml:space="preserve">report </w:t>
-      </w:r>
-      <w:r>
-        <w:rPr>
-          <w:b/>
-          <w:bCs/>
-        </w:rPr>
-        <w:t>page</w:t>
-      </w:r>
-      <w:r>
-        <w:rPr>
-          <w:b/>
-          <w:bCs/>
-        </w:rPr>
-        <w:t xml:space="preserve"> </w:t>
-      </w:r>
-      <w:r>
-        <w:rPr>
-          <w:b/>
-          <w:bCs/>
-        </w:rPr>
-        <w:t>(Table)</w:t>
-      </w:r>
-    </w:p>
-    <w:p>
-      <w:pPr>
         <w:pStyle w:val="Heading1"/>
         <w:bidi w:val="0"/>
         <w:jc w:val="both"/>
@@ -3978,6 +4541,7 @@
           <w:bCs/>
         </w:rPr>
       </w:pPr>
+      <w:proofErr w:type="spellStart"/>
       <w:r>
         <w:rPr>
           <w:b/>
@@ -3985,6 +4549,7 @@
         </w:rPr>
         <w:t>VScode</w:t>
       </w:r>
+      <w:proofErr w:type="spellEnd"/>
       <w:r>
         <w:rPr>
           <w:b/>
@@ -4007,6 +4572,7 @@
           <w:bCs/>
         </w:rPr>
       </w:pPr>
+      <w:proofErr w:type="spellStart"/>
       <w:r>
         <w:rPr>
           <w:b/>
@@ -4014,6 +4580,7 @@
         </w:rPr>
         <w:t>IntelliJ</w:t>
       </w:r>
+      <w:proofErr w:type="spellEnd"/>
       <w:r>
         <w:rPr>
           <w:b/>
@@ -4036,19 +4603,14 @@
           <w:bCs/>
         </w:rPr>
       </w:pPr>
-      <w:r>
-        <w:rPr>
-          <w:b/>
-          <w:bCs/>
-        </w:rPr>
-        <w:t>SQL server</w:t>
-      </w:r>
-      <w:r>
-        <w:rPr>
-          <w:b/>
-          <w:bCs/>
-        </w:rPr>
-        <w:t xml:space="preserve"> / Mongo database</w:t>
+      <w:bookmarkStart w:id="0" w:name="_GoBack"/>
+      <w:bookmarkEnd w:id="0"/>
+      <w:r>
+        <w:rPr>
+          <w:b/>
+          <w:bCs/>
+        </w:rPr>
+        <w:t>Mongo database</w:t>
       </w:r>
     </w:p>
     <w:p>
@@ -6513,7 +7075,7 @@
 </file>
 
 <file path=customXml/itemProps1.xml><?xml version="1.0" encoding="utf-8"?>
-<ds:datastoreItem xmlns:ds="http://schemas.openxmlformats.org/officeDocument/2006/customXml" ds:itemID="{6F77B06D-2459-4BD6-9AF4-8A4AC5821301}">
+<ds:datastoreItem xmlns:ds="http://schemas.openxmlformats.org/officeDocument/2006/customXml" ds:itemID="{5AD01F2E-8689-4EC8-A6CD-D1D7F7B4700B}">
   <ds:schemaRefs>
     <ds:schemaRef ds:uri="http://schemas.openxmlformats.org/officeDocument/2006/bibliography"/>
   </ds:schemaRefs>

</xml_diff>

<commit_message>
Fixed the backend by removing one bidirectional relation side & @jsonidentityinfo annotation which caused retrieval in as ids the 2nd time the same entity is retrieved Improved Station profile page Changed the mat-select to preview default choice Implemented Distances pages Implemented Warehouse profile page Removed Company entity completely and its associations Updated Warehouse to include the Company as an attribute in code and documents Updated the frontend models attribute 'isHidden' to 'hidden'
</commit_message>
<xml_diff>
--- a/Documents/Chillout/Project documents/Chillout analysis.docx
+++ b/Documents/Chillout/Project documents/Chillout analysis.docx
@@ -517,14 +517,25 @@
           <w:b/>
           <w:bCs/>
         </w:rPr>
-        <w:t>Companies</w:t>
+        <w:t>Distances</w:t>
       </w:r>
       <w:r>
         <w:t xml:space="preserve"> (</w:t>
       </w:r>
       <w:proofErr w:type="spellStart"/>
       <w:r>
-        <w:t>CompanyID</w:t>
+        <w:t>DistanceID</w:t>
+      </w:r>
+      <w:proofErr w:type="spellEnd"/>
+      <w:r>
+        <w:t>,</w:t>
+      </w:r>
+      <w:r>
+        <w:t xml:space="preserve"> </w:t>
+      </w:r>
+      <w:proofErr w:type="spellStart"/>
+      <w:r>
+        <w:t>WarehouseID</w:t>
       </w:r>
       <w:proofErr w:type="spellEnd"/>
       <w:r>
@@ -532,6 +543,881 @@
       </w:r>
       <w:proofErr w:type="spellStart"/>
       <w:r>
+        <w:t>StationID</w:t>
+      </w:r>
+      <w:proofErr w:type="spellEnd"/>
+      <w:r>
+        <w:t xml:space="preserve">, Distance, </w:t>
+      </w:r>
+      <w:proofErr w:type="spellStart"/>
+      <w:r>
+        <w:t>IsHidden</w:t>
+      </w:r>
+      <w:proofErr w:type="spellEnd"/>
+      <w:r>
+        <w:t>)</w:t>
+      </w:r>
+    </w:p>
+    <w:p>
+      <w:pPr>
+        <w:pStyle w:val="ListParagraph"/>
+        <w:numPr>
+          <w:ilvl w:val="0"/>
+          <w:numId w:val="2"/>
+        </w:numPr>
+        <w:bidi w:val="0"/>
+        <w:jc w:val="both"/>
+      </w:pPr>
+      <w:r>
+        <w:rPr>
+          <w:b/>
+          <w:bCs/>
+        </w:rPr>
+        <w:t>Drivers</w:t>
+      </w:r>
+      <w:r>
+        <w:t xml:space="preserve"> (</w:t>
+      </w:r>
+      <w:proofErr w:type="spellStart"/>
+      <w:r>
+        <w:t>DriverID</w:t>
+      </w:r>
+      <w:proofErr w:type="spellEnd"/>
+      <w:r>
+        <w:t xml:space="preserve">, </w:t>
+      </w:r>
+      <w:proofErr w:type="spellStart"/>
+      <w:r>
+        <w:t>DriverFirstName</w:t>
+      </w:r>
+      <w:proofErr w:type="spellEnd"/>
+      <w:r>
+        <w:t>,</w:t>
+      </w:r>
+      <w:r>
+        <w:t xml:space="preserve"> </w:t>
+      </w:r>
+      <w:proofErr w:type="spellStart"/>
+      <w:r>
+        <w:t>DriverMiddleName</w:t>
+      </w:r>
+      <w:proofErr w:type="spellEnd"/>
+      <w:r>
+        <w:t>,</w:t>
+      </w:r>
+      <w:r>
+        <w:t xml:space="preserve"> </w:t>
+      </w:r>
+      <w:proofErr w:type="spellStart"/>
+      <w:r>
+        <w:t>DriverLastName</w:t>
+      </w:r>
+      <w:proofErr w:type="spellEnd"/>
+      <w:r>
+        <w:t xml:space="preserve">, </w:t>
+      </w:r>
+      <w:proofErr w:type="spellStart"/>
+      <w:r>
+        <w:t>DriverPhoneNumber</w:t>
+      </w:r>
+      <w:proofErr w:type="spellEnd"/>
+      <w:r>
+        <w:t xml:space="preserve">, </w:t>
+      </w:r>
+      <w:proofErr w:type="spellStart"/>
+      <w:r>
+        <w:t>IsHidden</w:t>
+      </w:r>
+      <w:proofErr w:type="spellEnd"/>
+      <w:r>
+        <w:t>)</w:t>
+      </w:r>
+    </w:p>
+    <w:p>
+      <w:pPr>
+        <w:pStyle w:val="ListParagraph"/>
+        <w:numPr>
+          <w:ilvl w:val="0"/>
+          <w:numId w:val="2"/>
+        </w:numPr>
+        <w:bidi w:val="0"/>
+        <w:jc w:val="both"/>
+      </w:pPr>
+      <w:r>
+        <w:rPr>
+          <w:b/>
+          <w:bCs/>
+        </w:rPr>
+        <w:t>Existing</w:t>
+      </w:r>
+      <w:r>
+        <w:t xml:space="preserve"> (</w:t>
+      </w:r>
+      <w:proofErr w:type="spellStart"/>
+      <w:r>
+        <w:t>ExistingID</w:t>
+      </w:r>
+      <w:proofErr w:type="spellEnd"/>
+      <w:r>
+        <w:t xml:space="preserve">, </w:t>
+      </w:r>
+      <w:proofErr w:type="spellStart"/>
+      <w:r>
+        <w:t>StationID</w:t>
+      </w:r>
+      <w:proofErr w:type="spellEnd"/>
+      <w:r>
+        <w:t xml:space="preserve">, </w:t>
+      </w:r>
+      <w:proofErr w:type="spellStart"/>
+      <w:r>
+        <w:t>ProductID</w:t>
+      </w:r>
+      <w:proofErr w:type="spellEnd"/>
+      <w:r>
+        <w:t xml:space="preserve">, </w:t>
+      </w:r>
+      <w:proofErr w:type="spellStart"/>
+      <w:r>
+        <w:t>ExistingAmount</w:t>
+      </w:r>
+      <w:proofErr w:type="spellEnd"/>
+      <w:r>
+        <w:t xml:space="preserve">, Day, Month, Year, </w:t>
+      </w:r>
+      <w:proofErr w:type="spellStart"/>
+      <w:r>
+        <w:t>IsHidden</w:t>
+      </w:r>
+      <w:proofErr w:type="spellEnd"/>
+      <w:r>
+        <w:t>)*</w:t>
+      </w:r>
+    </w:p>
+    <w:p>
+      <w:pPr>
+        <w:pStyle w:val="ListParagraph"/>
+        <w:numPr>
+          <w:ilvl w:val="0"/>
+          <w:numId w:val="2"/>
+        </w:numPr>
+        <w:bidi w:val="0"/>
+        <w:jc w:val="both"/>
+      </w:pPr>
+      <w:r>
+        <w:rPr>
+          <w:b/>
+          <w:bCs/>
+        </w:rPr>
+        <w:t>Transfer</w:t>
+      </w:r>
+      <w:r>
+        <w:rPr>
+          <w:b/>
+          <w:bCs/>
+        </w:rPr>
+        <w:t>s</w:t>
+      </w:r>
+      <w:r>
+        <w:t xml:space="preserve"> (</w:t>
+      </w:r>
+      <w:proofErr w:type="spellStart"/>
+      <w:r>
+        <w:t>Transfer</w:t>
+      </w:r>
+      <w:r>
+        <w:t>ID</w:t>
+      </w:r>
+      <w:proofErr w:type="spellEnd"/>
+      <w:r>
+        <w:t xml:space="preserve">, </w:t>
+      </w:r>
+      <w:proofErr w:type="spellStart"/>
+      <w:r>
+        <w:t>WarehouseID</w:t>
+      </w:r>
+      <w:proofErr w:type="spellEnd"/>
+      <w:r>
+        <w:t>,</w:t>
+      </w:r>
+      <w:r>
+        <w:t xml:space="preserve"> </w:t>
+      </w:r>
+      <w:proofErr w:type="spellStart"/>
+      <w:r>
+        <w:t>StationID</w:t>
+      </w:r>
+      <w:proofErr w:type="spellEnd"/>
+      <w:r>
+        <w:t xml:space="preserve">, </w:t>
+      </w:r>
+      <w:proofErr w:type="spellStart"/>
+      <w:r>
+        <w:t>ProductID</w:t>
+      </w:r>
+      <w:proofErr w:type="spellEnd"/>
+      <w:r>
+        <w:t>,</w:t>
+      </w:r>
+      <w:r>
+        <w:t xml:space="preserve"> </w:t>
+      </w:r>
+      <w:proofErr w:type="spellStart"/>
+      <w:r>
+        <w:t>TripID</w:t>
+      </w:r>
+      <w:proofErr w:type="spellEnd"/>
+      <w:r>
+        <w:t>,</w:t>
+      </w:r>
+      <w:r>
+        <w:t xml:space="preserve"> </w:t>
+      </w:r>
+      <w:proofErr w:type="spellStart"/>
+      <w:r>
+        <w:t>Transferr</w:t>
+      </w:r>
+      <w:r>
+        <w:t>edAmount</w:t>
+      </w:r>
+      <w:proofErr w:type="spellEnd"/>
+      <w:r>
+        <w:t>,</w:t>
+      </w:r>
+      <w:r>
+        <w:t xml:space="preserve"> Day, Month, Year, </w:t>
+      </w:r>
+      <w:proofErr w:type="spellStart"/>
+      <w:r>
+        <w:t>IsHidden</w:t>
+      </w:r>
+      <w:proofErr w:type="spellEnd"/>
+      <w:r>
+        <w:t>)*</w:t>
+      </w:r>
+    </w:p>
+    <w:p>
+      <w:pPr>
+        <w:pStyle w:val="ListParagraph"/>
+        <w:numPr>
+          <w:ilvl w:val="0"/>
+          <w:numId w:val="2"/>
+        </w:numPr>
+        <w:bidi w:val="0"/>
+        <w:jc w:val="both"/>
+      </w:pPr>
+      <w:r>
+        <w:rPr>
+          <w:b/>
+          <w:bCs/>
+        </w:rPr>
+        <w:t>Products</w:t>
+      </w:r>
+      <w:r>
+        <w:t xml:space="preserve"> (</w:t>
+      </w:r>
+      <w:proofErr w:type="spellStart"/>
+      <w:r>
+        <w:t>ProductID</w:t>
+      </w:r>
+      <w:proofErr w:type="spellEnd"/>
+      <w:r>
+        <w:t xml:space="preserve">, </w:t>
+      </w:r>
+      <w:proofErr w:type="spellStart"/>
+      <w:r>
+        <w:t>ProductName</w:t>
+      </w:r>
+      <w:proofErr w:type="spellEnd"/>
+      <w:r>
+        <w:t xml:space="preserve">, </w:t>
+      </w:r>
+      <w:proofErr w:type="spellStart"/>
+      <w:r>
+        <w:t>IsHidden</w:t>
+      </w:r>
+      <w:proofErr w:type="spellEnd"/>
+      <w:r>
+        <w:t>)</w:t>
+      </w:r>
+    </w:p>
+    <w:p>
+      <w:pPr>
+        <w:pStyle w:val="ListParagraph"/>
+        <w:numPr>
+          <w:ilvl w:val="0"/>
+          <w:numId w:val="2"/>
+        </w:numPr>
+        <w:bidi w:val="0"/>
+        <w:jc w:val="both"/>
+      </w:pPr>
+      <w:r>
+        <w:rPr>
+          <w:b/>
+          <w:bCs/>
+        </w:rPr>
+        <w:t>Quota</w:t>
+      </w:r>
+      <w:r>
+        <w:t xml:space="preserve"> (</w:t>
+      </w:r>
+      <w:proofErr w:type="spellStart"/>
+      <w:r>
+        <w:t>QuotaID</w:t>
+      </w:r>
+      <w:proofErr w:type="spellEnd"/>
+      <w:r>
+        <w:t xml:space="preserve">, </w:t>
+      </w:r>
+      <w:proofErr w:type="spellStart"/>
+      <w:r>
+        <w:t>WarehouseID</w:t>
+      </w:r>
+      <w:proofErr w:type="spellEnd"/>
+      <w:r>
+        <w:t xml:space="preserve">, </w:t>
+      </w:r>
+      <w:proofErr w:type="spellStart"/>
+      <w:r>
+        <w:t>ProductID</w:t>
+      </w:r>
+      <w:proofErr w:type="spellEnd"/>
+      <w:r>
+        <w:t xml:space="preserve">, </w:t>
+      </w:r>
+      <w:proofErr w:type="spellStart"/>
+      <w:r>
+        <w:t>QuotaAmount</w:t>
+      </w:r>
+      <w:proofErr w:type="spellEnd"/>
+      <w:r>
+        <w:t xml:space="preserve"> , Month,</w:t>
+      </w:r>
+      <w:r>
+        <w:t xml:space="preserve"> Year,</w:t>
+      </w:r>
+      <w:r>
+        <w:t xml:space="preserve"> </w:t>
+      </w:r>
+      <w:proofErr w:type="spellStart"/>
+      <w:r>
+        <w:t>IsHidden</w:t>
+      </w:r>
+      <w:proofErr w:type="spellEnd"/>
+      <w:r>
+        <w:t>)</w:t>
+      </w:r>
+    </w:p>
+    <w:p>
+      <w:pPr>
+        <w:pStyle w:val="ListParagraph"/>
+        <w:numPr>
+          <w:ilvl w:val="0"/>
+          <w:numId w:val="2"/>
+        </w:numPr>
+        <w:bidi w:val="0"/>
+        <w:jc w:val="both"/>
+      </w:pPr>
+      <w:r>
+        <w:rPr>
+          <w:b/>
+          <w:bCs/>
+        </w:rPr>
+        <w:t>Sales</w:t>
+      </w:r>
+      <w:r>
+        <w:t xml:space="preserve"> (</w:t>
+      </w:r>
+      <w:proofErr w:type="spellStart"/>
+      <w:r>
+        <w:t>SaleID</w:t>
+      </w:r>
+      <w:proofErr w:type="spellEnd"/>
+      <w:r>
+        <w:t xml:space="preserve">, </w:t>
+      </w:r>
+      <w:proofErr w:type="spellStart"/>
+      <w:r>
+        <w:t>StationID</w:t>
+      </w:r>
+      <w:proofErr w:type="spellEnd"/>
+      <w:r>
+        <w:t xml:space="preserve">, </w:t>
+      </w:r>
+      <w:proofErr w:type="spellStart"/>
+      <w:r>
+        <w:t>ProductID</w:t>
+      </w:r>
+      <w:proofErr w:type="spellEnd"/>
+      <w:r>
+        <w:t xml:space="preserve">, </w:t>
+      </w:r>
+      <w:proofErr w:type="spellStart"/>
+      <w:r>
+        <w:t>SalesAmount</w:t>
+      </w:r>
+      <w:proofErr w:type="spellEnd"/>
+      <w:r>
+        <w:t xml:space="preserve">, Day, Month, Year, </w:t>
+      </w:r>
+      <w:proofErr w:type="spellStart"/>
+      <w:r>
+        <w:t>IsHidden</w:t>
+      </w:r>
+      <w:proofErr w:type="spellEnd"/>
+      <w:r>
+        <w:t>)*</w:t>
+      </w:r>
+    </w:p>
+    <w:p>
+      <w:pPr>
+        <w:pStyle w:val="ListParagraph"/>
+        <w:numPr>
+          <w:ilvl w:val="0"/>
+          <w:numId w:val="2"/>
+        </w:numPr>
+        <w:bidi w:val="0"/>
+        <w:jc w:val="both"/>
+      </w:pPr>
+      <w:r>
+        <w:rPr>
+          <w:b/>
+          <w:bCs/>
+        </w:rPr>
+        <w:t>Sectors</w:t>
+      </w:r>
+      <w:r>
+        <w:t xml:space="preserve"> (</w:t>
+      </w:r>
+      <w:proofErr w:type="spellStart"/>
+      <w:r>
+        <w:t>SectorID</w:t>
+      </w:r>
+      <w:proofErr w:type="spellEnd"/>
+      <w:r>
+        <w:t xml:space="preserve">, </w:t>
+      </w:r>
+      <w:proofErr w:type="spellStart"/>
+      <w:r>
+        <w:t>SectorName</w:t>
+      </w:r>
+      <w:proofErr w:type="spellEnd"/>
+      <w:r>
+        <w:t xml:space="preserve">, </w:t>
+      </w:r>
+      <w:proofErr w:type="spellStart"/>
+      <w:r>
+        <w:t>IsHidden</w:t>
+      </w:r>
+      <w:proofErr w:type="spellEnd"/>
+      <w:r>
+        <w:t>)</w:t>
+      </w:r>
+    </w:p>
+    <w:p>
+      <w:pPr>
+        <w:pStyle w:val="ListParagraph"/>
+        <w:numPr>
+          <w:ilvl w:val="0"/>
+          <w:numId w:val="2"/>
+        </w:numPr>
+        <w:bidi w:val="0"/>
+        <w:jc w:val="both"/>
+      </w:pPr>
+      <w:r>
+        <w:rPr>
+          <w:b/>
+          <w:bCs/>
+        </w:rPr>
+        <w:t>Stations</w:t>
+      </w:r>
+      <w:r>
+        <w:t xml:space="preserve"> (</w:t>
+      </w:r>
+      <w:proofErr w:type="spellStart"/>
+      <w:r>
+        <w:t>StationID</w:t>
+      </w:r>
+      <w:proofErr w:type="spellEnd"/>
+      <w:r>
+        <w:t xml:space="preserve">, </w:t>
+      </w:r>
+      <w:proofErr w:type="spellStart"/>
+      <w:r>
+        <w:t>StationCode</w:t>
+      </w:r>
+      <w:proofErr w:type="spellEnd"/>
+      <w:r>
+        <w:t xml:space="preserve">, </w:t>
+      </w:r>
+      <w:proofErr w:type="spellStart"/>
+      <w:r>
+        <w:t>StationName</w:t>
+      </w:r>
+      <w:proofErr w:type="spellEnd"/>
+      <w:r>
+        <w:t xml:space="preserve">, </w:t>
+      </w:r>
+      <w:proofErr w:type="spellStart"/>
+      <w:r>
+        <w:t>AgentID</w:t>
+      </w:r>
+      <w:proofErr w:type="spellEnd"/>
+      <w:r>
+        <w:t xml:space="preserve">, </w:t>
+      </w:r>
+      <w:proofErr w:type="spellStart"/>
+      <w:r>
+        <w:t>SectorID</w:t>
+      </w:r>
+      <w:proofErr w:type="spellEnd"/>
+      <w:r>
+        <w:t>, Location</w:t>
+      </w:r>
+      <w:r>
+        <w:t xml:space="preserve">, </w:t>
+      </w:r>
+      <w:proofErr w:type="spellStart"/>
+      <w:r>
+        <w:t>IsHidden</w:t>
+      </w:r>
+      <w:proofErr w:type="spellEnd"/>
+      <w:r>
+        <w:t>)</w:t>
+      </w:r>
+    </w:p>
+    <w:p>
+      <w:pPr>
+        <w:pStyle w:val="ListParagraph"/>
+        <w:numPr>
+          <w:ilvl w:val="0"/>
+          <w:numId w:val="2"/>
+        </w:numPr>
+        <w:bidi w:val="0"/>
+        <w:jc w:val="both"/>
+      </w:pPr>
+      <w:r>
+        <w:rPr>
+          <w:b/>
+          <w:bCs/>
+        </w:rPr>
+        <w:t>Tanks</w:t>
+      </w:r>
+      <w:r>
+        <w:t xml:space="preserve"> (</w:t>
+      </w:r>
+      <w:proofErr w:type="spellStart"/>
+      <w:r>
+        <w:t>TankID</w:t>
+      </w:r>
+      <w:proofErr w:type="spellEnd"/>
+      <w:r>
+        <w:t xml:space="preserve">, </w:t>
+      </w:r>
+      <w:proofErr w:type="spellStart"/>
+      <w:r>
+        <w:t>TankVolume</w:t>
+      </w:r>
+      <w:proofErr w:type="spellEnd"/>
+      <w:r>
+        <w:t xml:space="preserve">, </w:t>
+      </w:r>
+      <w:proofErr w:type="spellStart"/>
+      <w:r>
+        <w:t>ProductID</w:t>
+      </w:r>
+      <w:proofErr w:type="spellEnd"/>
+      <w:r>
+        <w:t xml:space="preserve">, </w:t>
+      </w:r>
+      <w:proofErr w:type="spellStart"/>
+      <w:r>
+        <w:t>IsHidden</w:t>
+      </w:r>
+      <w:proofErr w:type="spellEnd"/>
+      <w:r>
+        <w:t>)</w:t>
+      </w:r>
+    </w:p>
+    <w:p>
+      <w:pPr>
+        <w:pStyle w:val="ListParagraph"/>
+        <w:numPr>
+          <w:ilvl w:val="0"/>
+          <w:numId w:val="2"/>
+        </w:numPr>
+        <w:bidi w:val="0"/>
+        <w:jc w:val="both"/>
+      </w:pPr>
+      <w:r>
+        <w:rPr>
+          <w:b/>
+          <w:bCs/>
+        </w:rPr>
+        <w:t>Trips</w:t>
+      </w:r>
+      <w:r>
+        <w:t xml:space="preserve"> (</w:t>
+      </w:r>
+      <w:proofErr w:type="spellStart"/>
+      <w:r>
+        <w:t>TripID</w:t>
+      </w:r>
+      <w:proofErr w:type="spellEnd"/>
+      <w:r>
+        <w:t xml:space="preserve">, </w:t>
+      </w:r>
+      <w:proofErr w:type="spellStart"/>
+      <w:r>
+        <w:t>DriverID</w:t>
+      </w:r>
+      <w:proofErr w:type="spellEnd"/>
+      <w:r>
+        <w:t xml:space="preserve">, </w:t>
+      </w:r>
+      <w:proofErr w:type="spellStart"/>
+      <w:r>
+        <w:t>VehicleID</w:t>
+      </w:r>
+      <w:proofErr w:type="spellEnd"/>
+      <w:r>
+        <w:t xml:space="preserve">, </w:t>
+      </w:r>
+      <w:proofErr w:type="spellStart"/>
+      <w:r>
+        <w:t>outboundDistanceID</w:t>
+      </w:r>
+      <w:proofErr w:type="spellEnd"/>
+      <w:r>
+        <w:t>,</w:t>
+      </w:r>
+      <w:r>
+        <w:t xml:space="preserve"> </w:t>
+      </w:r>
+      <w:proofErr w:type="spellStart"/>
+      <w:r>
+        <w:t>inboundDistanceID</w:t>
+      </w:r>
+      <w:proofErr w:type="spellEnd"/>
+      <w:r>
+        <w:t xml:space="preserve">, Day, Month, Year, </w:t>
+      </w:r>
+      <w:proofErr w:type="spellStart"/>
+      <w:r>
+        <w:t>IsHidden</w:t>
+      </w:r>
+      <w:proofErr w:type="spellEnd"/>
+      <w:r>
+        <w:t>)*</w:t>
+      </w:r>
+    </w:p>
+    <w:p>
+      <w:pPr>
+        <w:pStyle w:val="ListParagraph"/>
+        <w:numPr>
+          <w:ilvl w:val="0"/>
+          <w:numId w:val="2"/>
+        </w:numPr>
+        <w:bidi w:val="0"/>
+        <w:jc w:val="both"/>
+        <w:rPr>
+          <w:b/>
+          <w:bCs/>
+        </w:rPr>
+      </w:pPr>
+      <w:r>
+        <w:rPr>
+          <w:b/>
+          <w:bCs/>
+        </w:rPr>
+        <w:t>Users</w:t>
+      </w:r>
+      <w:r>
+        <w:t xml:space="preserve"> (</w:t>
+      </w:r>
+      <w:proofErr w:type="spellStart"/>
+      <w:r>
+        <w:t>UserID</w:t>
+      </w:r>
+      <w:proofErr w:type="spellEnd"/>
+      <w:r>
+        <w:t xml:space="preserve">, </w:t>
+      </w:r>
+      <w:proofErr w:type="spellStart"/>
+      <w:r>
+        <w:t>UserFirstName</w:t>
+      </w:r>
+      <w:proofErr w:type="spellEnd"/>
+      <w:r>
+        <w:t>,</w:t>
+      </w:r>
+      <w:r>
+        <w:t xml:space="preserve"> </w:t>
+      </w:r>
+      <w:proofErr w:type="spellStart"/>
+      <w:r>
+        <w:t>UserMiddleName</w:t>
+      </w:r>
+      <w:proofErr w:type="spellEnd"/>
+      <w:r>
+        <w:t>,</w:t>
+      </w:r>
+      <w:r>
+        <w:t xml:space="preserve"> </w:t>
+      </w:r>
+      <w:proofErr w:type="spellStart"/>
+      <w:r>
+        <w:t>UserLastName</w:t>
+      </w:r>
+      <w:proofErr w:type="spellEnd"/>
+      <w:r>
+        <w:t xml:space="preserve">, </w:t>
+      </w:r>
+      <w:proofErr w:type="spellStart"/>
+      <w:r>
+        <w:t>PhoneNumber</w:t>
+      </w:r>
+      <w:proofErr w:type="spellEnd"/>
+      <w:r>
+        <w:t>, Password,</w:t>
+      </w:r>
+      <w:r>
+        <w:t xml:space="preserve"> Role,</w:t>
+      </w:r>
+      <w:r>
+        <w:t xml:space="preserve"> </w:t>
+      </w:r>
+      <w:proofErr w:type="spellStart"/>
+      <w:r>
+        <w:t>IsHidden</w:t>
+      </w:r>
+      <w:proofErr w:type="spellEnd"/>
+      <w:r>
+        <w:t>)</w:t>
+      </w:r>
+    </w:p>
+    <w:p>
+      <w:pPr>
+        <w:pStyle w:val="ListParagraph"/>
+        <w:numPr>
+          <w:ilvl w:val="0"/>
+          <w:numId w:val="2"/>
+        </w:numPr>
+        <w:bidi w:val="0"/>
+        <w:jc w:val="both"/>
+      </w:pPr>
+      <w:r>
+        <w:rPr>
+          <w:b/>
+          <w:bCs/>
+        </w:rPr>
+        <w:t>Vehicles</w:t>
+      </w:r>
+      <w:r>
+        <w:t xml:space="preserve"> (</w:t>
+      </w:r>
+      <w:proofErr w:type="spellStart"/>
+      <w:r>
+        <w:t>VehicleID</w:t>
+      </w:r>
+      <w:proofErr w:type="spellEnd"/>
+      <w:r>
+        <w:t xml:space="preserve">, </w:t>
+      </w:r>
+      <w:proofErr w:type="spellStart"/>
+      <w:r>
+        <w:t>VehicleCode</w:t>
+      </w:r>
+      <w:proofErr w:type="spellEnd"/>
+      <w:r>
+        <w:t xml:space="preserve">, </w:t>
+      </w:r>
+      <w:proofErr w:type="spellStart"/>
+      <w:r>
+        <w:t>VehiclePlate</w:t>
+      </w:r>
+      <w:proofErr w:type="spellEnd"/>
+      <w:r>
+        <w:t xml:space="preserve">, </w:t>
+      </w:r>
+      <w:proofErr w:type="spellStart"/>
+      <w:r>
+        <w:t>VehicleCard</w:t>
+      </w:r>
+      <w:proofErr w:type="spellEnd"/>
+      <w:r>
+        <w:t xml:space="preserve">, </w:t>
+      </w:r>
+      <w:proofErr w:type="spellStart"/>
+      <w:r>
+        <w:t>VehiclePhone</w:t>
+      </w:r>
+      <w:proofErr w:type="spellEnd"/>
+      <w:r>
+        <w:t xml:space="preserve">, </w:t>
+      </w:r>
+      <w:proofErr w:type="spellStart"/>
+      <w:r>
+        <w:t>TrailerPlate</w:t>
+      </w:r>
+      <w:proofErr w:type="spellEnd"/>
+      <w:r>
+        <w:t xml:space="preserve">, </w:t>
+      </w:r>
+      <w:proofErr w:type="spellStart"/>
+      <w:r>
+        <w:t>IsHidden</w:t>
+      </w:r>
+      <w:proofErr w:type="spellEnd"/>
+      <w:r>
+        <w:t>)</w:t>
+      </w:r>
+    </w:p>
+    <w:p>
+      <w:pPr>
+        <w:pStyle w:val="ListParagraph"/>
+        <w:numPr>
+          <w:ilvl w:val="0"/>
+          <w:numId w:val="2"/>
+        </w:numPr>
+        <w:bidi w:val="0"/>
+        <w:jc w:val="both"/>
+      </w:pPr>
+      <w:r>
+        <w:rPr>
+          <w:b/>
+          <w:bCs/>
+        </w:rPr>
+        <w:t>Warehouse</w:t>
+      </w:r>
+      <w:r>
+        <w:rPr>
+          <w:b/>
+          <w:bCs/>
+        </w:rPr>
+        <w:t>s</w:t>
+      </w:r>
+      <w:r>
+        <w:t xml:space="preserve"> (</w:t>
+      </w:r>
+      <w:proofErr w:type="spellStart"/>
+      <w:r>
+        <w:t>WarehouseID</w:t>
+      </w:r>
+      <w:proofErr w:type="spellEnd"/>
+      <w:r>
+        <w:t xml:space="preserve">, </w:t>
+      </w:r>
+      <w:proofErr w:type="spellStart"/>
+      <w:r>
+        <w:t>WarehouseName</w:t>
+      </w:r>
+      <w:proofErr w:type="spellEnd"/>
+      <w:r>
+        <w:t xml:space="preserve">, </w:t>
+      </w:r>
+      <w:proofErr w:type="spellStart"/>
+      <w:r>
         <w:t>CompanyName</w:t>
       </w:r>
       <w:proofErr w:type="spellEnd"/>
@@ -540,6 +1426,14 @@
       </w:r>
       <w:proofErr w:type="spellStart"/>
       <w:r>
+        <w:t>SectorID</w:t>
+      </w:r>
+      <w:proofErr w:type="spellEnd"/>
+      <w:r>
+        <w:t xml:space="preserve">, </w:t>
+      </w:r>
+      <w:proofErr w:type="spellStart"/>
+      <w:r>
         <w:t>IsHidden</w:t>
       </w:r>
       <w:proofErr w:type="spellEnd"/>
@@ -549,13 +1443,58 @@
     </w:p>
     <w:p>
       <w:pPr>
-        <w:pStyle w:val="ListParagraph"/>
-        <w:numPr>
-          <w:ilvl w:val="0"/>
-          <w:numId w:val="2"/>
-        </w:numPr>
-        <w:bidi w:val="0"/>
-        <w:jc w:val="both"/>
+        <w:pStyle w:val="Heading2"/>
+        <w:bidi w:val="0"/>
+        <w:ind w:left="360"/>
+        <w:jc w:val="both"/>
+      </w:pPr>
+      <w:r>
+        <w:t>Relations:</w:t>
+      </w:r>
+    </w:p>
+    <w:p>
+      <w:pPr>
+        <w:pStyle w:val="Heading3"/>
+        <w:bidi w:val="0"/>
+        <w:ind w:left="720"/>
+      </w:pPr>
+      <w:r>
+        <w:t>Many-to-One:</w:t>
+      </w:r>
+    </w:p>
+    <w:p>
+      <w:pPr>
+        <w:pStyle w:val="ListParagraph"/>
+        <w:numPr>
+          <w:ilvl w:val="0"/>
+          <w:numId w:val="10"/>
+        </w:numPr>
+        <w:bidi w:val="0"/>
+        <w:rPr>
+          <w:b/>
+          <w:bCs/>
+        </w:rPr>
+      </w:pPr>
+      <w:r>
+        <w:rPr>
+          <w:b/>
+          <w:bCs/>
+        </w:rPr>
+        <w:t>Distances – Stations</w:t>
+      </w:r>
+    </w:p>
+    <w:p>
+      <w:pPr>
+        <w:pStyle w:val="ListParagraph"/>
+        <w:numPr>
+          <w:ilvl w:val="0"/>
+          <w:numId w:val="10"/>
+        </w:numPr>
+        <w:bidi w:val="0"/>
+        <w:rPr>
+          <w:b/>
+          <w:bCs/>
+        </w:rPr>
       </w:pPr>
       <w:r>
         <w:rPr>
@@ -565,944 +1504,418 @@
         <w:t>Distances</w:t>
       </w:r>
       <w:r>
-        <w:t xml:space="preserve"> (</w:t>
-      </w:r>
-      <w:proofErr w:type="spellStart"/>
-      <w:r>
-        <w:t>DistanceID</w:t>
-      </w:r>
-      <w:proofErr w:type="spellEnd"/>
-      <w:r>
-        <w:t>,</w:t>
-      </w:r>
-      <w:r>
+        <w:rPr>
+          <w:b/>
+          <w:bCs/>
+        </w:rPr>
         <w:t xml:space="preserve"> </w:t>
       </w:r>
-      <w:proofErr w:type="spellStart"/>
-      <w:r>
-        <w:t>WarehouseID</w:t>
-      </w:r>
-      <w:proofErr w:type="spellEnd"/>
-      <w:r>
-        <w:t xml:space="preserve">, </w:t>
-      </w:r>
-      <w:proofErr w:type="spellStart"/>
-      <w:r>
-        <w:t>StationID</w:t>
-      </w:r>
-      <w:proofErr w:type="spellEnd"/>
-      <w:r>
-        <w:t xml:space="preserve">, Distance, </w:t>
-      </w:r>
-      <w:proofErr w:type="spellStart"/>
-      <w:r>
-        <w:t>IsHidden</w:t>
-      </w:r>
-      <w:proofErr w:type="spellEnd"/>
-      <w:r>
-        <w:t>)</w:t>
-      </w:r>
-    </w:p>
-    <w:p>
-      <w:pPr>
-        <w:pStyle w:val="ListParagraph"/>
-        <w:numPr>
-          <w:ilvl w:val="0"/>
-          <w:numId w:val="2"/>
-        </w:numPr>
-        <w:bidi w:val="0"/>
-        <w:jc w:val="both"/>
-      </w:pPr>
-      <w:r>
-        <w:rPr>
-          <w:b/>
-          <w:bCs/>
-        </w:rPr>
-        <w:t>Drivers</w:t>
-      </w:r>
-      <w:r>
-        <w:t xml:space="preserve"> (</w:t>
-      </w:r>
-      <w:proofErr w:type="spellStart"/>
-      <w:r>
-        <w:t>DriverID</w:t>
-      </w:r>
-      <w:proofErr w:type="spellEnd"/>
-      <w:r>
-        <w:t xml:space="preserve">, </w:t>
-      </w:r>
-      <w:proofErr w:type="spellStart"/>
-      <w:r>
-        <w:t>DriverFirstName</w:t>
-      </w:r>
-      <w:proofErr w:type="spellEnd"/>
-      <w:r>
-        <w:t>,</w:t>
-      </w:r>
-      <w:r>
+      <w:r>
+        <w:rPr>
+          <w:b/>
+          <w:bCs/>
+        </w:rPr>
+        <w:t>– Warehouses</w:t>
+      </w:r>
+    </w:p>
+    <w:p>
+      <w:pPr>
+        <w:pStyle w:val="ListParagraph"/>
+        <w:numPr>
+          <w:ilvl w:val="0"/>
+          <w:numId w:val="10"/>
+        </w:numPr>
+        <w:bidi w:val="0"/>
+        <w:rPr>
+          <w:b/>
+          <w:bCs/>
+        </w:rPr>
+      </w:pPr>
+      <w:r>
+        <w:rPr>
+          <w:b/>
+          <w:bCs/>
+        </w:rPr>
+        <w:t>Existing</w:t>
+      </w:r>
+      <w:r>
+        <w:rPr>
+          <w:b/>
+          <w:bCs/>
+        </w:rPr>
         <w:t xml:space="preserve"> </w:t>
       </w:r>
-      <w:proofErr w:type="spellStart"/>
-      <w:r>
-        <w:t>DriverMiddleName</w:t>
-      </w:r>
-      <w:proofErr w:type="spellEnd"/>
-      <w:r>
-        <w:t>,</w:t>
-      </w:r>
-      <w:r>
+      <w:r>
+        <w:rPr>
+          <w:b/>
+          <w:bCs/>
+        </w:rPr>
+        <w:t>– Products</w:t>
+      </w:r>
+    </w:p>
+    <w:p>
+      <w:pPr>
+        <w:pStyle w:val="ListParagraph"/>
+        <w:numPr>
+          <w:ilvl w:val="0"/>
+          <w:numId w:val="10"/>
+        </w:numPr>
+        <w:bidi w:val="0"/>
+        <w:rPr>
+          <w:b/>
+          <w:bCs/>
+        </w:rPr>
+      </w:pPr>
+      <w:r>
+        <w:rPr>
+          <w:b/>
+          <w:bCs/>
+        </w:rPr>
+        <w:t>Existing</w:t>
+      </w:r>
+      <w:r>
+        <w:rPr>
+          <w:b/>
+          <w:bCs/>
+        </w:rPr>
         <w:t xml:space="preserve"> </w:t>
       </w:r>
-      <w:proofErr w:type="spellStart"/>
-      <w:r>
-        <w:t>DriverLastName</w:t>
-      </w:r>
-      <w:proofErr w:type="spellEnd"/>
-      <w:r>
-        <w:t xml:space="preserve">, </w:t>
-      </w:r>
-      <w:proofErr w:type="spellStart"/>
-      <w:r>
-        <w:t>DriverPhoneNumber</w:t>
-      </w:r>
-      <w:proofErr w:type="spellEnd"/>
-      <w:r>
-        <w:t xml:space="preserve">, </w:t>
-      </w:r>
-      <w:proofErr w:type="spellStart"/>
-      <w:r>
-        <w:t>IsHidden</w:t>
-      </w:r>
-      <w:proofErr w:type="spellEnd"/>
-      <w:r>
-        <w:t>)</w:t>
-      </w:r>
-    </w:p>
-    <w:p>
-      <w:pPr>
-        <w:pStyle w:val="ListParagraph"/>
-        <w:numPr>
-          <w:ilvl w:val="0"/>
-          <w:numId w:val="2"/>
-        </w:numPr>
-        <w:bidi w:val="0"/>
-        <w:jc w:val="both"/>
-      </w:pPr>
-      <w:r>
-        <w:rPr>
-          <w:b/>
-          <w:bCs/>
-        </w:rPr>
-        <w:t>Existing</w:t>
-      </w:r>
-      <w:r>
-        <w:t xml:space="preserve"> (</w:t>
-      </w:r>
-      <w:proofErr w:type="spellStart"/>
-      <w:r>
-        <w:t>ExistingID</w:t>
-      </w:r>
-      <w:proofErr w:type="spellEnd"/>
-      <w:r>
-        <w:t xml:space="preserve">, </w:t>
-      </w:r>
-      <w:proofErr w:type="spellStart"/>
-      <w:r>
-        <w:t>StationID</w:t>
-      </w:r>
-      <w:proofErr w:type="spellEnd"/>
-      <w:r>
-        <w:t xml:space="preserve">, </w:t>
-      </w:r>
-      <w:proofErr w:type="spellStart"/>
-      <w:r>
-        <w:t>ProductID</w:t>
-      </w:r>
-      <w:proofErr w:type="spellEnd"/>
-      <w:r>
-        <w:t xml:space="preserve">, </w:t>
-      </w:r>
-      <w:proofErr w:type="spellStart"/>
-      <w:r>
-        <w:t>ExistingAmount</w:t>
-      </w:r>
-      <w:proofErr w:type="spellEnd"/>
-      <w:r>
-        <w:t xml:space="preserve">, Day, Month, Year, </w:t>
-      </w:r>
-      <w:proofErr w:type="spellStart"/>
-      <w:r>
-        <w:t>IsHidden</w:t>
-      </w:r>
-      <w:proofErr w:type="spellEnd"/>
-      <w:r>
-        <w:t>)*</w:t>
-      </w:r>
-    </w:p>
-    <w:p>
-      <w:pPr>
-        <w:pStyle w:val="ListParagraph"/>
-        <w:numPr>
-          <w:ilvl w:val="0"/>
-          <w:numId w:val="2"/>
-        </w:numPr>
-        <w:bidi w:val="0"/>
-        <w:jc w:val="both"/>
-      </w:pPr>
-      <w:r>
-        <w:rPr>
-          <w:b/>
-          <w:bCs/>
-        </w:rPr>
-        <w:t>Transfer</w:t>
-      </w:r>
-      <w:r>
-        <w:rPr>
-          <w:b/>
-          <w:bCs/>
-        </w:rPr>
-        <w:t>s</w:t>
-      </w:r>
-      <w:r>
-        <w:t xml:space="preserve"> (</w:t>
-      </w:r>
-      <w:proofErr w:type="spellStart"/>
-      <w:r>
-        <w:t>Transfer</w:t>
-      </w:r>
-      <w:r>
-        <w:t>ID</w:t>
-      </w:r>
-      <w:proofErr w:type="spellEnd"/>
-      <w:r>
-        <w:t xml:space="preserve">, </w:t>
-      </w:r>
-      <w:proofErr w:type="spellStart"/>
-      <w:r>
-        <w:t>CompanyID</w:t>
-      </w:r>
-      <w:proofErr w:type="spellEnd"/>
-      <w:r>
-        <w:t xml:space="preserve">, </w:t>
-      </w:r>
-      <w:proofErr w:type="spellStart"/>
-      <w:r>
-        <w:t>WarehouseID</w:t>
-      </w:r>
-      <w:proofErr w:type="spellEnd"/>
-      <w:r>
-        <w:t>,</w:t>
-      </w:r>
-      <w:r>
-        <w:t xml:space="preserve"> </w:t>
-      </w:r>
-      <w:proofErr w:type="spellStart"/>
-      <w:r>
-        <w:t>StationID</w:t>
-      </w:r>
-      <w:proofErr w:type="spellEnd"/>
-      <w:r>
-        <w:t xml:space="preserve">, </w:t>
-      </w:r>
-      <w:proofErr w:type="spellStart"/>
-      <w:r>
-        <w:t>ProductID</w:t>
-      </w:r>
-      <w:proofErr w:type="spellEnd"/>
-      <w:r>
-        <w:t>,</w:t>
-      </w:r>
-      <w:r>
-        <w:t xml:space="preserve"> </w:t>
-      </w:r>
-      <w:proofErr w:type="spellStart"/>
-      <w:r>
-        <w:t>TripID</w:t>
-      </w:r>
-      <w:proofErr w:type="spellEnd"/>
-      <w:r>
-        <w:t>,</w:t>
-      </w:r>
-      <w:r>
-        <w:t xml:space="preserve"> </w:t>
-      </w:r>
-      <w:proofErr w:type="spellStart"/>
-      <w:r>
-        <w:t>Transferr</w:t>
-      </w:r>
-      <w:r>
-        <w:t>edAmount</w:t>
-      </w:r>
-      <w:proofErr w:type="spellEnd"/>
-      <w:r>
-        <w:t>,</w:t>
-      </w:r>
-      <w:r>
-        <w:t xml:space="preserve"> Day, Month, Year, </w:t>
-      </w:r>
-      <w:proofErr w:type="spellStart"/>
-      <w:r>
-        <w:t>IsHidden</w:t>
-      </w:r>
-      <w:proofErr w:type="spellEnd"/>
-      <w:r>
-        <w:t>)*</w:t>
-      </w:r>
-    </w:p>
-    <w:p>
-      <w:pPr>
-        <w:pStyle w:val="ListParagraph"/>
-        <w:numPr>
-          <w:ilvl w:val="0"/>
-          <w:numId w:val="2"/>
-        </w:numPr>
-        <w:bidi w:val="0"/>
-        <w:jc w:val="both"/>
-      </w:pPr>
-      <w:r>
-        <w:rPr>
-          <w:b/>
-          <w:bCs/>
-        </w:rPr>
-        <w:t>Products</w:t>
-      </w:r>
-      <w:r>
-        <w:t xml:space="preserve"> (</w:t>
-      </w:r>
-      <w:proofErr w:type="spellStart"/>
-      <w:r>
-        <w:t>ProductID</w:t>
-      </w:r>
-      <w:proofErr w:type="spellEnd"/>
-      <w:r>
-        <w:t xml:space="preserve">, </w:t>
-      </w:r>
-      <w:proofErr w:type="spellStart"/>
-      <w:r>
-        <w:t>ProductName</w:t>
-      </w:r>
-      <w:proofErr w:type="spellEnd"/>
-      <w:r>
-        <w:t xml:space="preserve">, </w:t>
-      </w:r>
-      <w:proofErr w:type="spellStart"/>
-      <w:r>
-        <w:t>IsHidden</w:t>
-      </w:r>
-      <w:proofErr w:type="spellEnd"/>
-      <w:r>
-        <w:t>)</w:t>
-      </w:r>
-    </w:p>
-    <w:p>
-      <w:pPr>
-        <w:pStyle w:val="ListParagraph"/>
-        <w:numPr>
-          <w:ilvl w:val="0"/>
-          <w:numId w:val="2"/>
-        </w:numPr>
-        <w:bidi w:val="0"/>
-        <w:jc w:val="both"/>
-      </w:pPr>
-      <w:r>
-        <w:rPr>
-          <w:b/>
-          <w:bCs/>
-        </w:rPr>
-        <w:t>Quota</w:t>
-      </w:r>
-      <w:r>
-        <w:t xml:space="preserve"> (</w:t>
-      </w:r>
-      <w:proofErr w:type="spellStart"/>
-      <w:r>
-        <w:t>QuotaID</w:t>
-      </w:r>
-      <w:proofErr w:type="spellEnd"/>
-      <w:r>
-        <w:t xml:space="preserve">, </w:t>
-      </w:r>
-      <w:proofErr w:type="spellStart"/>
-      <w:r>
-        <w:t>CompanyID</w:t>
-      </w:r>
-      <w:proofErr w:type="spellEnd"/>
-      <w:r>
-        <w:t xml:space="preserve">, </w:t>
-      </w:r>
-      <w:proofErr w:type="spellStart"/>
-      <w:r>
-        <w:t>WarehouseID</w:t>
-      </w:r>
-      <w:proofErr w:type="spellEnd"/>
-      <w:r>
-        <w:t xml:space="preserve">, </w:t>
-      </w:r>
-      <w:proofErr w:type="spellStart"/>
-      <w:r>
-        <w:t>ProductID</w:t>
-      </w:r>
-      <w:proofErr w:type="spellEnd"/>
-      <w:r>
-        <w:t xml:space="preserve">, </w:t>
-      </w:r>
-      <w:proofErr w:type="spellStart"/>
-      <w:r>
-        <w:t>QuotaAmount</w:t>
-      </w:r>
-      <w:proofErr w:type="spellEnd"/>
-      <w:r>
-        <w:t xml:space="preserve"> , Month,</w:t>
-      </w:r>
-      <w:r>
-        <w:t xml:space="preserve"> Year,</w:t>
-      </w:r>
-      <w:r>
-        <w:t xml:space="preserve"> </w:t>
-      </w:r>
-      <w:proofErr w:type="spellStart"/>
-      <w:r>
-        <w:t>IsHidden</w:t>
-      </w:r>
-      <w:proofErr w:type="spellEnd"/>
-      <w:r>
-        <w:t>)</w:t>
-      </w:r>
-    </w:p>
-    <w:p>
-      <w:pPr>
-        <w:pStyle w:val="ListParagraph"/>
-        <w:numPr>
-          <w:ilvl w:val="0"/>
-          <w:numId w:val="2"/>
-        </w:numPr>
-        <w:bidi w:val="0"/>
-        <w:jc w:val="both"/>
-      </w:pPr>
-      <w:r>
-        <w:rPr>
-          <w:b/>
-          <w:bCs/>
-        </w:rPr>
-        <w:t>Sales</w:t>
-      </w:r>
-      <w:r>
-        <w:t xml:space="preserve"> (</w:t>
-      </w:r>
-      <w:proofErr w:type="spellStart"/>
-      <w:r>
-        <w:t>SaleID</w:t>
-      </w:r>
-      <w:proofErr w:type="spellEnd"/>
-      <w:r>
-        <w:t xml:space="preserve">, </w:t>
-      </w:r>
-      <w:proofErr w:type="spellStart"/>
-      <w:r>
-        <w:t>StationID</w:t>
-      </w:r>
-      <w:proofErr w:type="spellEnd"/>
-      <w:r>
-        <w:t xml:space="preserve">, </w:t>
-      </w:r>
-      <w:proofErr w:type="spellStart"/>
-      <w:r>
-        <w:t>ProductID</w:t>
-      </w:r>
-      <w:proofErr w:type="spellEnd"/>
-      <w:r>
-        <w:t xml:space="preserve">, </w:t>
-      </w:r>
-      <w:proofErr w:type="spellStart"/>
-      <w:r>
-        <w:t>SalesAmount</w:t>
-      </w:r>
-      <w:proofErr w:type="spellEnd"/>
-      <w:r>
-        <w:t xml:space="preserve">, Day, Month, Year, </w:t>
-      </w:r>
-      <w:proofErr w:type="spellStart"/>
-      <w:r>
-        <w:t>IsHidden</w:t>
-      </w:r>
-      <w:proofErr w:type="spellEnd"/>
-      <w:r>
-        <w:t>)*</w:t>
-      </w:r>
-    </w:p>
-    <w:p>
-      <w:pPr>
-        <w:pStyle w:val="ListParagraph"/>
-        <w:numPr>
-          <w:ilvl w:val="0"/>
-          <w:numId w:val="2"/>
-        </w:numPr>
-        <w:bidi w:val="0"/>
-        <w:jc w:val="both"/>
-      </w:pPr>
-      <w:r>
-        <w:rPr>
-          <w:b/>
-          <w:bCs/>
-        </w:rPr>
-        <w:t>Sectors</w:t>
-      </w:r>
-      <w:r>
-        <w:t xml:space="preserve"> (</w:t>
-      </w:r>
-      <w:proofErr w:type="spellStart"/>
-      <w:r>
-        <w:t>SectorID</w:t>
-      </w:r>
-      <w:proofErr w:type="spellEnd"/>
-      <w:r>
-        <w:t xml:space="preserve">, </w:t>
-      </w:r>
-      <w:proofErr w:type="spellStart"/>
-      <w:r>
-        <w:t>SectorName</w:t>
-      </w:r>
-      <w:proofErr w:type="spellEnd"/>
-      <w:r>
-        <w:t xml:space="preserve">, </w:t>
-      </w:r>
-      <w:proofErr w:type="spellStart"/>
-      <w:r>
-        <w:t>IsHidden</w:t>
-      </w:r>
-      <w:proofErr w:type="spellEnd"/>
-      <w:r>
-        <w:t>)</w:t>
-      </w:r>
-    </w:p>
-    <w:p>
-      <w:pPr>
-        <w:pStyle w:val="ListParagraph"/>
-        <w:numPr>
-          <w:ilvl w:val="0"/>
-          <w:numId w:val="2"/>
-        </w:numPr>
-        <w:bidi w:val="0"/>
-        <w:jc w:val="both"/>
-      </w:pPr>
-      <w:r>
-        <w:rPr>
-          <w:b/>
-          <w:bCs/>
-        </w:rPr>
-        <w:t>Stations</w:t>
-      </w:r>
-      <w:r>
-        <w:t xml:space="preserve"> (</w:t>
-      </w:r>
-      <w:proofErr w:type="spellStart"/>
-      <w:r>
-        <w:t>StationID</w:t>
-      </w:r>
-      <w:proofErr w:type="spellEnd"/>
-      <w:r>
-        <w:t xml:space="preserve">, </w:t>
-      </w:r>
-      <w:proofErr w:type="spellStart"/>
-      <w:r>
-        <w:t>StationCode</w:t>
-      </w:r>
-      <w:proofErr w:type="spellEnd"/>
-      <w:r>
-        <w:t xml:space="preserve">, </w:t>
-      </w:r>
-      <w:proofErr w:type="spellStart"/>
-      <w:r>
-        <w:t>StationName</w:t>
-      </w:r>
-      <w:proofErr w:type="spellEnd"/>
-      <w:r>
-        <w:t xml:space="preserve">, </w:t>
-      </w:r>
-      <w:proofErr w:type="spellStart"/>
-      <w:r>
-        <w:t>AgentID</w:t>
-      </w:r>
-      <w:proofErr w:type="spellEnd"/>
-      <w:r>
-        <w:t xml:space="preserve">, </w:t>
-      </w:r>
-      <w:proofErr w:type="spellStart"/>
-      <w:r>
-        <w:t>SectorID</w:t>
-      </w:r>
-      <w:proofErr w:type="spellEnd"/>
-      <w:r>
-        <w:t>, Location</w:t>
-      </w:r>
-      <w:r>
-        <w:t xml:space="preserve">, </w:t>
-      </w:r>
-      <w:proofErr w:type="spellStart"/>
-      <w:r>
-        <w:t>IsHidden</w:t>
-      </w:r>
-      <w:proofErr w:type="spellEnd"/>
-      <w:r>
-        <w:t>)</w:t>
-      </w:r>
-    </w:p>
-    <w:p>
-      <w:pPr>
-        <w:pStyle w:val="ListParagraph"/>
-        <w:numPr>
-          <w:ilvl w:val="0"/>
-          <w:numId w:val="2"/>
-        </w:numPr>
-        <w:bidi w:val="0"/>
-        <w:jc w:val="both"/>
-      </w:pPr>
-      <w:r>
-        <w:rPr>
-          <w:b/>
-          <w:bCs/>
-        </w:rPr>
-        <w:t>Tanks</w:t>
-      </w:r>
-      <w:r>
-        <w:t xml:space="preserve"> (</w:t>
-      </w:r>
-      <w:proofErr w:type="spellStart"/>
-      <w:r>
-        <w:t>TankID</w:t>
-      </w:r>
-      <w:proofErr w:type="spellEnd"/>
-      <w:r>
-        <w:t xml:space="preserve">, </w:t>
-      </w:r>
-      <w:proofErr w:type="spellStart"/>
-      <w:r>
-        <w:t>TankVolume</w:t>
-      </w:r>
-      <w:proofErr w:type="spellEnd"/>
-      <w:r>
-        <w:t xml:space="preserve">, </w:t>
-      </w:r>
-      <w:proofErr w:type="spellStart"/>
-      <w:r>
-        <w:t>ProductID</w:t>
-      </w:r>
-      <w:proofErr w:type="spellEnd"/>
-      <w:r>
-        <w:t xml:space="preserve">, </w:t>
-      </w:r>
-      <w:proofErr w:type="spellStart"/>
-      <w:r>
-        <w:t>IsHidden</w:t>
-      </w:r>
-      <w:proofErr w:type="spellEnd"/>
-      <w:r>
-        <w:t>)</w:t>
-      </w:r>
-    </w:p>
-    <w:p>
-      <w:pPr>
-        <w:pStyle w:val="ListParagraph"/>
-        <w:numPr>
-          <w:ilvl w:val="0"/>
-          <w:numId w:val="2"/>
-        </w:numPr>
-        <w:bidi w:val="0"/>
-        <w:jc w:val="both"/>
-      </w:pPr>
-      <w:r>
-        <w:rPr>
-          <w:b/>
-          <w:bCs/>
-        </w:rPr>
-        <w:t>Trips</w:t>
-      </w:r>
-      <w:r>
-        <w:t xml:space="preserve"> (</w:t>
-      </w:r>
-      <w:proofErr w:type="spellStart"/>
-      <w:r>
-        <w:t>TripID</w:t>
-      </w:r>
-      <w:proofErr w:type="spellEnd"/>
-      <w:r>
-        <w:t xml:space="preserve">, </w:t>
-      </w:r>
-      <w:proofErr w:type="spellStart"/>
-      <w:r>
-        <w:t>DriverID</w:t>
-      </w:r>
-      <w:proofErr w:type="spellEnd"/>
-      <w:r>
-        <w:t xml:space="preserve">, </w:t>
-      </w:r>
-      <w:proofErr w:type="spellStart"/>
-      <w:r>
-        <w:t>VehicleID</w:t>
-      </w:r>
-      <w:proofErr w:type="spellEnd"/>
-      <w:r>
-        <w:t xml:space="preserve">, </w:t>
-      </w:r>
-      <w:proofErr w:type="spellStart"/>
-      <w:r>
-        <w:t>outboundDistanceID</w:t>
-      </w:r>
-      <w:proofErr w:type="spellEnd"/>
-      <w:r>
-        <w:t>,</w:t>
-      </w:r>
-      <w:r>
-        <w:t xml:space="preserve"> </w:t>
-      </w:r>
-      <w:proofErr w:type="spellStart"/>
-      <w:r>
-        <w:t>inboundDistanceID</w:t>
-      </w:r>
-      <w:proofErr w:type="spellEnd"/>
-      <w:r>
-        <w:t xml:space="preserve">, Day, Month, Year, </w:t>
-      </w:r>
-      <w:proofErr w:type="spellStart"/>
-      <w:r>
-        <w:t>IsHidden</w:t>
-      </w:r>
-      <w:proofErr w:type="spellEnd"/>
-      <w:r>
-        <w:t>)*</w:t>
-      </w:r>
-    </w:p>
-    <w:p>
-      <w:pPr>
-        <w:pStyle w:val="ListParagraph"/>
-        <w:numPr>
-          <w:ilvl w:val="0"/>
-          <w:numId w:val="2"/>
-        </w:numPr>
-        <w:bidi w:val="0"/>
-        <w:jc w:val="both"/>
-        <w:rPr>
-          <w:b/>
-          <w:bCs/>
-        </w:rPr>
-      </w:pPr>
-      <w:r>
-        <w:rPr>
-          <w:b/>
-          <w:bCs/>
-        </w:rPr>
-        <w:t>Users</w:t>
-      </w:r>
-      <w:r>
-        <w:t xml:space="preserve"> (</w:t>
-      </w:r>
-      <w:proofErr w:type="spellStart"/>
-      <w:r>
-        <w:t>UserID</w:t>
-      </w:r>
-      <w:proofErr w:type="spellEnd"/>
-      <w:r>
-        <w:t xml:space="preserve">, </w:t>
-      </w:r>
-      <w:proofErr w:type="spellStart"/>
-      <w:r>
-        <w:t>UserFirstName</w:t>
-      </w:r>
-      <w:proofErr w:type="spellEnd"/>
-      <w:r>
-        <w:t>,</w:t>
-      </w:r>
-      <w:r>
-        <w:t xml:space="preserve"> </w:t>
-      </w:r>
-      <w:proofErr w:type="spellStart"/>
-      <w:r>
-        <w:t>UserMiddleName</w:t>
-      </w:r>
-      <w:proofErr w:type="spellEnd"/>
-      <w:r>
-        <w:t>,</w:t>
-      </w:r>
-      <w:r>
-        <w:t xml:space="preserve"> </w:t>
-      </w:r>
-      <w:proofErr w:type="spellStart"/>
-      <w:r>
-        <w:t>UserLastName</w:t>
-      </w:r>
-      <w:proofErr w:type="spellEnd"/>
-      <w:r>
-        <w:t xml:space="preserve">, </w:t>
-      </w:r>
-      <w:proofErr w:type="spellStart"/>
-      <w:r>
-        <w:t>PhoneNumber</w:t>
-      </w:r>
-      <w:proofErr w:type="spellEnd"/>
-      <w:r>
-        <w:t>, Password,</w:t>
-      </w:r>
-      <w:r>
-        <w:t xml:space="preserve"> Role,</w:t>
-      </w:r>
-      <w:r>
-        <w:t xml:space="preserve"> </w:t>
-      </w:r>
-      <w:proofErr w:type="spellStart"/>
-      <w:r>
-        <w:t>IsHidden</w:t>
-      </w:r>
-      <w:proofErr w:type="spellEnd"/>
-      <w:r>
-        <w:t>)</w:t>
-      </w:r>
-    </w:p>
-    <w:p>
-      <w:pPr>
-        <w:pStyle w:val="ListParagraph"/>
-        <w:numPr>
-          <w:ilvl w:val="0"/>
-          <w:numId w:val="2"/>
-        </w:numPr>
-        <w:bidi w:val="0"/>
-        <w:jc w:val="both"/>
-      </w:pPr>
-      <w:r>
-        <w:rPr>
-          <w:b/>
-          <w:bCs/>
-        </w:rPr>
-        <w:t>Vehicles</w:t>
-      </w:r>
-      <w:r>
-        <w:t xml:space="preserve"> (</w:t>
-      </w:r>
-      <w:proofErr w:type="spellStart"/>
-      <w:r>
-        <w:t>VehicleID</w:t>
-      </w:r>
-      <w:proofErr w:type="spellEnd"/>
-      <w:r>
-        <w:t xml:space="preserve">, </w:t>
-      </w:r>
-      <w:proofErr w:type="spellStart"/>
-      <w:r>
-        <w:t>VehicleCode</w:t>
-      </w:r>
-      <w:proofErr w:type="spellEnd"/>
-      <w:r>
-        <w:t xml:space="preserve">, </w:t>
-      </w:r>
-      <w:proofErr w:type="spellStart"/>
-      <w:r>
-        <w:t>VehiclePlate</w:t>
-      </w:r>
-      <w:proofErr w:type="spellEnd"/>
-      <w:r>
-        <w:t xml:space="preserve">, </w:t>
-      </w:r>
-      <w:proofErr w:type="spellStart"/>
-      <w:r>
-        <w:t>VehicleCard</w:t>
-      </w:r>
-      <w:proofErr w:type="spellEnd"/>
-      <w:r>
-        <w:t xml:space="preserve">, </w:t>
-      </w:r>
-      <w:proofErr w:type="spellStart"/>
-      <w:r>
-        <w:t>VehiclePhone</w:t>
-      </w:r>
-      <w:proofErr w:type="spellEnd"/>
-      <w:r>
-        <w:t xml:space="preserve">, </w:t>
-      </w:r>
-      <w:proofErr w:type="spellStart"/>
-      <w:r>
-        <w:t>TrailerPlate</w:t>
-      </w:r>
-      <w:proofErr w:type="spellEnd"/>
-      <w:r>
-        <w:t xml:space="preserve">, </w:t>
-      </w:r>
-      <w:proofErr w:type="spellStart"/>
-      <w:r>
-        <w:t>IsHidden</w:t>
-      </w:r>
-      <w:proofErr w:type="spellEnd"/>
-      <w:r>
-        <w:t>)</w:t>
-      </w:r>
-    </w:p>
-    <w:p>
-      <w:pPr>
-        <w:pStyle w:val="ListParagraph"/>
-        <w:numPr>
-          <w:ilvl w:val="0"/>
-          <w:numId w:val="2"/>
-        </w:numPr>
-        <w:bidi w:val="0"/>
-        <w:jc w:val="both"/>
-      </w:pPr>
-      <w:r>
-        <w:rPr>
-          <w:b/>
-          <w:bCs/>
-        </w:rPr>
-        <w:t>Warehouse</w:t>
-      </w:r>
-      <w:r>
-        <w:rPr>
-          <w:b/>
-          <w:bCs/>
-        </w:rPr>
-        <w:t>s</w:t>
-      </w:r>
-      <w:r>
-        <w:t xml:space="preserve"> (</w:t>
-      </w:r>
-      <w:proofErr w:type="spellStart"/>
-      <w:r>
-        <w:t>WarehouseID</w:t>
-      </w:r>
-      <w:proofErr w:type="spellEnd"/>
-      <w:r>
-        <w:t xml:space="preserve">, </w:t>
-      </w:r>
-      <w:proofErr w:type="spellStart"/>
-      <w:r>
-        <w:t>WarehouseName</w:t>
-      </w:r>
-      <w:proofErr w:type="spellEnd"/>
-      <w:r>
-        <w:t xml:space="preserve">, </w:t>
-      </w:r>
-      <w:proofErr w:type="spellStart"/>
-      <w:r>
-        <w:t>SectorID</w:t>
-      </w:r>
-      <w:proofErr w:type="spellEnd"/>
-      <w:r>
-        <w:t xml:space="preserve">, </w:t>
-      </w:r>
-      <w:proofErr w:type="spellStart"/>
-      <w:r>
-        <w:t>IsHidden</w:t>
-      </w:r>
-      <w:proofErr w:type="spellEnd"/>
-      <w:r>
-        <w:t>)</w:t>
-      </w:r>
-    </w:p>
-    <w:p>
-      <w:pPr>
-        <w:pStyle w:val="Heading2"/>
-        <w:bidi w:val="0"/>
-        <w:ind w:left="360"/>
-        <w:jc w:val="both"/>
-      </w:pPr>
-      <w:r>
-        <w:t>Relations:</w:t>
+      <w:r>
+        <w:rPr>
+          <w:b/>
+          <w:bCs/>
+        </w:rPr>
+        <w:t>– Stations</w:t>
+      </w:r>
+    </w:p>
+    <w:p>
+      <w:pPr>
+        <w:pStyle w:val="ListParagraph"/>
+        <w:numPr>
+          <w:ilvl w:val="0"/>
+          <w:numId w:val="10"/>
+        </w:numPr>
+        <w:bidi w:val="0"/>
+        <w:rPr>
+          <w:b/>
+          <w:bCs/>
+        </w:rPr>
+      </w:pPr>
+      <w:r>
+        <w:rPr>
+          <w:b/>
+          <w:bCs/>
+        </w:rPr>
+        <w:t xml:space="preserve">Quota – Products </w:t>
+      </w:r>
+    </w:p>
+    <w:p>
+      <w:pPr>
+        <w:pStyle w:val="ListParagraph"/>
+        <w:numPr>
+          <w:ilvl w:val="0"/>
+          <w:numId w:val="10"/>
+        </w:numPr>
+        <w:bidi w:val="0"/>
+        <w:rPr>
+          <w:b/>
+          <w:bCs/>
+        </w:rPr>
+      </w:pPr>
+      <w:r>
+        <w:rPr>
+          <w:b/>
+          <w:bCs/>
+        </w:rPr>
+        <w:t xml:space="preserve">Quota – Warehouses </w:t>
+      </w:r>
+    </w:p>
+    <w:p>
+      <w:pPr>
+        <w:pStyle w:val="ListParagraph"/>
+        <w:numPr>
+          <w:ilvl w:val="0"/>
+          <w:numId w:val="10"/>
+        </w:numPr>
+        <w:bidi w:val="0"/>
+        <w:rPr>
+          <w:b/>
+          <w:bCs/>
+        </w:rPr>
+      </w:pPr>
+      <w:r>
+        <w:rPr>
+          <w:b/>
+          <w:bCs/>
+        </w:rPr>
+        <w:t>Sales – Products</w:t>
+      </w:r>
+    </w:p>
+    <w:p>
+      <w:pPr>
+        <w:pStyle w:val="ListParagraph"/>
+        <w:numPr>
+          <w:ilvl w:val="0"/>
+          <w:numId w:val="10"/>
+        </w:numPr>
+        <w:bidi w:val="0"/>
+        <w:rPr>
+          <w:b/>
+          <w:bCs/>
+        </w:rPr>
+      </w:pPr>
+      <w:r>
+        <w:rPr>
+          <w:b/>
+          <w:bCs/>
+        </w:rPr>
+        <w:t>Sales – Stations</w:t>
+      </w:r>
+    </w:p>
+    <w:p>
+      <w:pPr>
+        <w:pStyle w:val="ListParagraph"/>
+        <w:numPr>
+          <w:ilvl w:val="0"/>
+          <w:numId w:val="10"/>
+        </w:numPr>
+        <w:bidi w:val="0"/>
+        <w:rPr>
+          <w:b/>
+          <w:bCs/>
+        </w:rPr>
+      </w:pPr>
+      <w:r>
+        <w:rPr>
+          <w:b/>
+          <w:bCs/>
+        </w:rPr>
+        <w:lastRenderedPageBreak/>
+        <w:t>Stations – Agents</w:t>
+      </w:r>
+    </w:p>
+    <w:p>
+      <w:pPr>
+        <w:pStyle w:val="ListParagraph"/>
+        <w:numPr>
+          <w:ilvl w:val="0"/>
+          <w:numId w:val="10"/>
+        </w:numPr>
+        <w:bidi w:val="0"/>
+        <w:rPr>
+          <w:b/>
+          <w:bCs/>
+        </w:rPr>
+      </w:pPr>
+      <w:r>
+        <w:rPr>
+          <w:b/>
+          <w:bCs/>
+        </w:rPr>
+        <w:t xml:space="preserve">Stations </w:t>
+      </w:r>
+      <w:r>
+        <w:rPr>
+          <w:b/>
+          <w:bCs/>
+        </w:rPr>
+        <w:t>–</w:t>
+      </w:r>
+      <w:r>
+        <w:rPr>
+          <w:b/>
+          <w:bCs/>
+        </w:rPr>
+        <w:t xml:space="preserve"> Sectors</w:t>
+      </w:r>
+    </w:p>
+    <w:p>
+      <w:pPr>
+        <w:pStyle w:val="ListParagraph"/>
+        <w:numPr>
+          <w:ilvl w:val="0"/>
+          <w:numId w:val="10"/>
+        </w:numPr>
+        <w:bidi w:val="0"/>
+        <w:rPr>
+          <w:b/>
+          <w:bCs/>
+        </w:rPr>
+      </w:pPr>
+      <w:r>
+        <w:rPr>
+          <w:b/>
+          <w:bCs/>
+        </w:rPr>
+        <w:t>Tanks – Products</w:t>
+      </w:r>
+    </w:p>
+    <w:p>
+      <w:pPr>
+        <w:pStyle w:val="ListParagraph"/>
+        <w:numPr>
+          <w:ilvl w:val="0"/>
+          <w:numId w:val="10"/>
+        </w:numPr>
+        <w:bidi w:val="0"/>
+        <w:rPr>
+          <w:b/>
+          <w:bCs/>
+        </w:rPr>
+      </w:pPr>
+      <w:r>
+        <w:rPr>
+          <w:b/>
+          <w:bCs/>
+        </w:rPr>
+        <w:t>Transfers – Products</w:t>
+      </w:r>
+    </w:p>
+    <w:p>
+      <w:pPr>
+        <w:pStyle w:val="ListParagraph"/>
+        <w:numPr>
+          <w:ilvl w:val="0"/>
+          <w:numId w:val="10"/>
+        </w:numPr>
+        <w:bidi w:val="0"/>
+        <w:rPr>
+          <w:b/>
+          <w:bCs/>
+        </w:rPr>
+      </w:pPr>
+      <w:r>
+        <w:rPr>
+          <w:b/>
+          <w:bCs/>
+        </w:rPr>
+        <w:t>Transfers – Stations</w:t>
+      </w:r>
+    </w:p>
+    <w:p>
+      <w:pPr>
+        <w:pStyle w:val="ListParagraph"/>
+        <w:numPr>
+          <w:ilvl w:val="0"/>
+          <w:numId w:val="10"/>
+        </w:numPr>
+        <w:bidi w:val="0"/>
+        <w:rPr>
+          <w:b/>
+          <w:bCs/>
+        </w:rPr>
+      </w:pPr>
+      <w:r>
+        <w:rPr>
+          <w:b/>
+          <w:bCs/>
+        </w:rPr>
+        <w:t>Transfers – Trips</w:t>
+      </w:r>
+    </w:p>
+    <w:p>
+      <w:pPr>
+        <w:pStyle w:val="ListParagraph"/>
+        <w:numPr>
+          <w:ilvl w:val="0"/>
+          <w:numId w:val="10"/>
+        </w:numPr>
+        <w:bidi w:val="0"/>
+        <w:rPr>
+          <w:b/>
+          <w:bCs/>
+        </w:rPr>
+      </w:pPr>
+      <w:r>
+        <w:rPr>
+          <w:b/>
+          <w:bCs/>
+        </w:rPr>
+        <w:t>Transfers – Warehouses</w:t>
+      </w:r>
+    </w:p>
+    <w:p>
+      <w:pPr>
+        <w:pStyle w:val="ListParagraph"/>
+        <w:numPr>
+          <w:ilvl w:val="0"/>
+          <w:numId w:val="10"/>
+        </w:numPr>
+        <w:bidi w:val="0"/>
+        <w:rPr>
+          <w:b/>
+          <w:bCs/>
+        </w:rPr>
+      </w:pPr>
+      <w:r>
+        <w:rPr>
+          <w:b/>
+          <w:bCs/>
+        </w:rPr>
+        <w:t>Trips – Distances</w:t>
+      </w:r>
+    </w:p>
+    <w:p>
+      <w:pPr>
+        <w:pStyle w:val="ListParagraph"/>
+        <w:numPr>
+          <w:ilvl w:val="0"/>
+          <w:numId w:val="10"/>
+        </w:numPr>
+        <w:bidi w:val="0"/>
+        <w:rPr>
+          <w:b/>
+          <w:bCs/>
+        </w:rPr>
+      </w:pPr>
+      <w:r>
+        <w:rPr>
+          <w:b/>
+          <w:bCs/>
+        </w:rPr>
+        <w:t>Trips – Drivers</w:t>
+      </w:r>
+    </w:p>
+    <w:p>
+      <w:pPr>
+        <w:pStyle w:val="ListParagraph"/>
+        <w:numPr>
+          <w:ilvl w:val="0"/>
+          <w:numId w:val="10"/>
+        </w:numPr>
+        <w:bidi w:val="0"/>
+        <w:rPr>
+          <w:b/>
+          <w:bCs/>
+        </w:rPr>
+      </w:pPr>
+      <w:r>
+        <w:rPr>
+          <w:b/>
+          <w:bCs/>
+        </w:rPr>
+        <w:t>Trips – Vehicles</w:t>
+      </w:r>
+    </w:p>
+    <w:p>
+      <w:pPr>
+        <w:pStyle w:val="ListParagraph"/>
+        <w:numPr>
+          <w:ilvl w:val="0"/>
+          <w:numId w:val="10"/>
+        </w:numPr>
+        <w:bidi w:val="0"/>
+        <w:rPr>
+          <w:b/>
+          <w:bCs/>
+        </w:rPr>
+      </w:pPr>
+      <w:r>
+        <w:rPr>
+          <w:b/>
+          <w:bCs/>
+        </w:rPr>
+        <w:t>Warehouses – Sectors</w:t>
       </w:r>
     </w:p>
     <w:p>
@@ -1512,7 +1925,7 @@
         <w:ind w:left="720"/>
       </w:pPr>
       <w:r>
-        <w:t>Many-to-One:</w:t>
+        <w:t>One-to-Many:</w:t>
       </w:r>
     </w:p>
     <w:p>
@@ -1533,484 +1946,7 @@
           <w:b/>
           <w:bCs/>
         </w:rPr>
-        <w:t>Distances – Stations</w:t>
-      </w:r>
-    </w:p>
-    <w:p>
-      <w:pPr>
-        <w:pStyle w:val="ListParagraph"/>
-        <w:numPr>
-          <w:ilvl w:val="0"/>
-          <w:numId w:val="10"/>
-        </w:numPr>
-        <w:bidi w:val="0"/>
-        <w:rPr>
-          <w:b/>
-          <w:bCs/>
-        </w:rPr>
-      </w:pPr>
-      <w:r>
-        <w:rPr>
-          <w:b/>
-          <w:bCs/>
-        </w:rPr>
-        <w:t>Distances</w:t>
-      </w:r>
-      <w:r>
-        <w:rPr>
-          <w:b/>
-          <w:bCs/>
-        </w:rPr>
-        <w:t xml:space="preserve"> </w:t>
-      </w:r>
-      <w:r>
-        <w:rPr>
-          <w:b/>
-          <w:bCs/>
-        </w:rPr>
-        <w:t>– Warehouses</w:t>
-      </w:r>
-    </w:p>
-    <w:p>
-      <w:pPr>
-        <w:pStyle w:val="ListParagraph"/>
-        <w:numPr>
-          <w:ilvl w:val="0"/>
-          <w:numId w:val="10"/>
-        </w:numPr>
-        <w:bidi w:val="0"/>
-        <w:rPr>
-          <w:b/>
-          <w:bCs/>
-        </w:rPr>
-      </w:pPr>
-      <w:r>
-        <w:rPr>
-          <w:b/>
-          <w:bCs/>
-        </w:rPr>
-        <w:t>Existing</w:t>
-      </w:r>
-      <w:r>
-        <w:rPr>
-          <w:b/>
-          <w:bCs/>
-        </w:rPr>
-        <w:t xml:space="preserve"> </w:t>
-      </w:r>
-      <w:r>
-        <w:rPr>
-          <w:b/>
-          <w:bCs/>
-        </w:rPr>
-        <w:t>– Products</w:t>
-      </w:r>
-    </w:p>
-    <w:p>
-      <w:pPr>
-        <w:pStyle w:val="ListParagraph"/>
-        <w:numPr>
-          <w:ilvl w:val="0"/>
-          <w:numId w:val="10"/>
-        </w:numPr>
-        <w:bidi w:val="0"/>
-        <w:rPr>
-          <w:b/>
-          <w:bCs/>
-        </w:rPr>
-      </w:pPr>
-      <w:r>
-        <w:rPr>
-          <w:b/>
-          <w:bCs/>
-        </w:rPr>
-        <w:t>Existing</w:t>
-      </w:r>
-      <w:r>
-        <w:rPr>
-          <w:b/>
-          <w:bCs/>
-        </w:rPr>
-        <w:t xml:space="preserve"> </w:t>
-      </w:r>
-      <w:r>
-        <w:rPr>
-          <w:b/>
-          <w:bCs/>
-        </w:rPr>
-        <w:t>– Stations</w:t>
-      </w:r>
-    </w:p>
-    <w:p>
-      <w:pPr>
-        <w:pStyle w:val="ListParagraph"/>
-        <w:numPr>
-          <w:ilvl w:val="0"/>
-          <w:numId w:val="10"/>
-        </w:numPr>
-        <w:bidi w:val="0"/>
-        <w:rPr>
-          <w:b/>
-          <w:bCs/>
-        </w:rPr>
-      </w:pPr>
-      <w:r>
-        <w:rPr>
-          <w:b/>
-          <w:bCs/>
-        </w:rPr>
-        <w:t>Quota – Companies</w:t>
-      </w:r>
-    </w:p>
-    <w:p>
-      <w:pPr>
-        <w:pStyle w:val="ListParagraph"/>
-        <w:numPr>
-          <w:ilvl w:val="0"/>
-          <w:numId w:val="10"/>
-        </w:numPr>
-        <w:bidi w:val="0"/>
-        <w:rPr>
-          <w:b/>
-          <w:bCs/>
-        </w:rPr>
-      </w:pPr>
-      <w:r>
-        <w:rPr>
-          <w:b/>
-          <w:bCs/>
-        </w:rPr>
-        <w:t xml:space="preserve">Quota – Products </w:t>
-      </w:r>
-    </w:p>
-    <w:p>
-      <w:pPr>
-        <w:pStyle w:val="ListParagraph"/>
-        <w:numPr>
-          <w:ilvl w:val="0"/>
-          <w:numId w:val="10"/>
-        </w:numPr>
-        <w:bidi w:val="0"/>
-        <w:rPr>
-          <w:b/>
-          <w:bCs/>
-        </w:rPr>
-      </w:pPr>
-      <w:r>
-        <w:rPr>
-          <w:b/>
-          <w:bCs/>
-        </w:rPr>
-        <w:t xml:space="preserve">Quota – Warehouses </w:t>
-      </w:r>
-    </w:p>
-    <w:p>
-      <w:pPr>
-        <w:pStyle w:val="ListParagraph"/>
-        <w:numPr>
-          <w:ilvl w:val="0"/>
-          <w:numId w:val="10"/>
-        </w:numPr>
-        <w:bidi w:val="0"/>
-        <w:rPr>
-          <w:b/>
-          <w:bCs/>
-        </w:rPr>
-      </w:pPr>
-      <w:r>
-        <w:rPr>
-          <w:b/>
-          <w:bCs/>
-        </w:rPr>
-        <w:lastRenderedPageBreak/>
-        <w:t>Sales – Products</w:t>
-      </w:r>
-    </w:p>
-    <w:p>
-      <w:pPr>
-        <w:pStyle w:val="ListParagraph"/>
-        <w:numPr>
-          <w:ilvl w:val="0"/>
-          <w:numId w:val="10"/>
-        </w:numPr>
-        <w:bidi w:val="0"/>
-        <w:rPr>
-          <w:b/>
-          <w:bCs/>
-        </w:rPr>
-      </w:pPr>
-      <w:r>
-        <w:rPr>
-          <w:b/>
-          <w:bCs/>
-        </w:rPr>
-        <w:t>Sales – Stations</w:t>
-      </w:r>
-    </w:p>
-    <w:p>
-      <w:pPr>
-        <w:pStyle w:val="ListParagraph"/>
-        <w:numPr>
-          <w:ilvl w:val="0"/>
-          <w:numId w:val="10"/>
-        </w:numPr>
-        <w:bidi w:val="0"/>
-        <w:rPr>
-          <w:b/>
-          <w:bCs/>
-        </w:rPr>
-      </w:pPr>
-      <w:r>
-        <w:rPr>
-          <w:b/>
-          <w:bCs/>
-        </w:rPr>
-        <w:t>Stations – Agents</w:t>
-      </w:r>
-    </w:p>
-    <w:p>
-      <w:pPr>
-        <w:pStyle w:val="ListParagraph"/>
-        <w:numPr>
-          <w:ilvl w:val="0"/>
-          <w:numId w:val="10"/>
-        </w:numPr>
-        <w:bidi w:val="0"/>
-        <w:rPr>
-          <w:b/>
-          <w:bCs/>
-        </w:rPr>
-      </w:pPr>
-      <w:r>
-        <w:rPr>
-          <w:b/>
-          <w:bCs/>
-        </w:rPr>
-        <w:t xml:space="preserve">Stations </w:t>
-      </w:r>
-      <w:r>
-        <w:rPr>
-          <w:b/>
-          <w:bCs/>
-        </w:rPr>
-        <w:t>–</w:t>
-      </w:r>
-      <w:r>
-        <w:rPr>
-          <w:b/>
-          <w:bCs/>
-        </w:rPr>
-        <w:t xml:space="preserve"> Sectors</w:t>
-      </w:r>
-    </w:p>
-    <w:p>
-      <w:pPr>
-        <w:pStyle w:val="ListParagraph"/>
-        <w:numPr>
-          <w:ilvl w:val="0"/>
-          <w:numId w:val="10"/>
-        </w:numPr>
-        <w:bidi w:val="0"/>
-        <w:rPr>
-          <w:b/>
-          <w:bCs/>
-        </w:rPr>
-      </w:pPr>
-      <w:r>
-        <w:rPr>
-          <w:b/>
-          <w:bCs/>
-        </w:rPr>
-        <w:t>Tanks – Products</w:t>
-      </w:r>
-    </w:p>
-    <w:p>
-      <w:pPr>
-        <w:pStyle w:val="ListParagraph"/>
-        <w:numPr>
-          <w:ilvl w:val="0"/>
-          <w:numId w:val="10"/>
-        </w:numPr>
-        <w:bidi w:val="0"/>
-        <w:rPr>
-          <w:b/>
-          <w:bCs/>
-        </w:rPr>
-      </w:pPr>
-      <w:r>
-        <w:rPr>
-          <w:b/>
-          <w:bCs/>
-        </w:rPr>
-        <w:t>Transfers – Companies</w:t>
-      </w:r>
-    </w:p>
-    <w:p>
-      <w:pPr>
-        <w:pStyle w:val="ListParagraph"/>
-        <w:numPr>
-          <w:ilvl w:val="0"/>
-          <w:numId w:val="10"/>
-        </w:numPr>
-        <w:bidi w:val="0"/>
-        <w:rPr>
-          <w:b/>
-          <w:bCs/>
-        </w:rPr>
-      </w:pPr>
-      <w:r>
-        <w:rPr>
-          <w:b/>
-          <w:bCs/>
-        </w:rPr>
-        <w:t>Transfers – Products</w:t>
-      </w:r>
-    </w:p>
-    <w:p>
-      <w:pPr>
-        <w:pStyle w:val="ListParagraph"/>
-        <w:numPr>
-          <w:ilvl w:val="0"/>
-          <w:numId w:val="10"/>
-        </w:numPr>
-        <w:bidi w:val="0"/>
-        <w:rPr>
-          <w:b/>
-          <w:bCs/>
-        </w:rPr>
-      </w:pPr>
-      <w:r>
-        <w:rPr>
-          <w:b/>
-          <w:bCs/>
-        </w:rPr>
-        <w:t>Transfers – Stations</w:t>
-      </w:r>
-    </w:p>
-    <w:p>
-      <w:pPr>
-        <w:pStyle w:val="ListParagraph"/>
-        <w:numPr>
-          <w:ilvl w:val="0"/>
-          <w:numId w:val="10"/>
-        </w:numPr>
-        <w:bidi w:val="0"/>
-        <w:rPr>
-          <w:b/>
-          <w:bCs/>
-        </w:rPr>
-      </w:pPr>
-      <w:r>
-        <w:rPr>
-          <w:b/>
-          <w:bCs/>
-        </w:rPr>
-        <w:t>Transfers – Trips</w:t>
-      </w:r>
-    </w:p>
-    <w:p>
-      <w:pPr>
-        <w:pStyle w:val="ListParagraph"/>
-        <w:numPr>
-          <w:ilvl w:val="0"/>
-          <w:numId w:val="10"/>
-        </w:numPr>
-        <w:bidi w:val="0"/>
-        <w:rPr>
-          <w:b/>
-          <w:bCs/>
-        </w:rPr>
-      </w:pPr>
-      <w:r>
-        <w:rPr>
-          <w:b/>
-          <w:bCs/>
-        </w:rPr>
-        <w:t>Transfers – Warehouses</w:t>
-      </w:r>
-    </w:p>
-    <w:p>
-      <w:pPr>
-        <w:pStyle w:val="ListParagraph"/>
-        <w:numPr>
-          <w:ilvl w:val="0"/>
-          <w:numId w:val="10"/>
-        </w:numPr>
-        <w:bidi w:val="0"/>
-        <w:rPr>
-          <w:b/>
-          <w:bCs/>
-        </w:rPr>
-      </w:pPr>
-      <w:r>
-        <w:rPr>
-          <w:b/>
-          <w:bCs/>
-        </w:rPr>
-        <w:t>Trips – Distances</w:t>
-      </w:r>
-    </w:p>
-    <w:p>
-      <w:pPr>
-        <w:pStyle w:val="ListParagraph"/>
-        <w:numPr>
-          <w:ilvl w:val="0"/>
-          <w:numId w:val="10"/>
-        </w:numPr>
-        <w:bidi w:val="0"/>
-        <w:rPr>
-          <w:b/>
-          <w:bCs/>
-        </w:rPr>
-      </w:pPr>
-      <w:r>
-        <w:rPr>
-          <w:b/>
-          <w:bCs/>
-        </w:rPr>
-        <w:t>Trips – Drivers</w:t>
-      </w:r>
-    </w:p>
-    <w:p>
-      <w:pPr>
-        <w:pStyle w:val="ListParagraph"/>
-        <w:numPr>
-          <w:ilvl w:val="0"/>
-          <w:numId w:val="10"/>
-        </w:numPr>
-        <w:bidi w:val="0"/>
-        <w:rPr>
-          <w:b/>
-          <w:bCs/>
-        </w:rPr>
-      </w:pPr>
-      <w:r>
-        <w:rPr>
-          <w:b/>
-          <w:bCs/>
-        </w:rPr>
-        <w:t>Trips – Vehicles</w:t>
-      </w:r>
-    </w:p>
-    <w:p>
-      <w:pPr>
-        <w:pStyle w:val="ListParagraph"/>
-        <w:numPr>
-          <w:ilvl w:val="0"/>
-          <w:numId w:val="10"/>
-        </w:numPr>
-        <w:bidi w:val="0"/>
-        <w:rPr>
-          <w:b/>
-          <w:bCs/>
-        </w:rPr>
-      </w:pPr>
-      <w:r>
-        <w:rPr>
-          <w:b/>
-          <w:bCs/>
-        </w:rPr>
-        <w:t>Warehouses – Sectors</w:t>
+        <w:t>Stations – Tanks</w:t>
       </w:r>
     </w:p>
     <w:p>
@@ -2018,113 +1954,10 @@
         <w:pStyle w:val="Heading3"/>
         <w:bidi w:val="0"/>
         <w:ind w:left="720"/>
-      </w:pPr>
-      <w:r>
-        <w:t>One-to-Many:</w:t>
-      </w:r>
-    </w:p>
-    <w:p>
-      <w:pPr>
-        <w:pStyle w:val="ListParagraph"/>
-        <w:numPr>
-          <w:ilvl w:val="0"/>
-          <w:numId w:val="10"/>
-        </w:numPr>
-        <w:bidi w:val="0"/>
-        <w:rPr>
-          <w:b/>
-          <w:bCs/>
-        </w:rPr>
-      </w:pPr>
-      <w:r>
-        <w:rPr>
-          <w:b/>
-          <w:bCs/>
-        </w:rPr>
-        <w:t>Stations – Tanks</w:t>
-      </w:r>
-    </w:p>
-    <w:p>
-      <w:pPr>
-        <w:pStyle w:val="Heading3"/>
-        <w:bidi w:val="0"/>
-        <w:ind w:left="720"/>
         <w:jc w:val="both"/>
       </w:pPr>
       <w:r>
         <w:t>Many-to-Many:</w:t>
-      </w:r>
-    </w:p>
-    <w:p>
-      <w:pPr>
-        <w:pStyle w:val="ListParagraph"/>
-        <w:numPr>
-          <w:ilvl w:val="0"/>
-          <w:numId w:val="10"/>
-        </w:numPr>
-        <w:bidi w:val="0"/>
-      </w:pPr>
-      <w:r>
-        <w:rPr>
-          <w:b/>
-          <w:bCs/>
-        </w:rPr>
-        <w:t>Companies</w:t>
-      </w:r>
-      <w:r>
-        <w:rPr>
-          <w:b/>
-          <w:bCs/>
-        </w:rPr>
-        <w:t xml:space="preserve"> </w:t>
-      </w:r>
-      <w:r>
-        <w:rPr>
-          <w:b/>
-          <w:bCs/>
-        </w:rPr>
-        <w:t>–</w:t>
-      </w:r>
-      <w:r>
-        <w:rPr>
-          <w:b/>
-          <w:bCs/>
-        </w:rPr>
-        <w:t xml:space="preserve"> Warehouses</w:t>
-      </w:r>
-      <w:r>
-        <w:rPr>
-          <w:b/>
-          <w:bCs/>
-        </w:rPr>
-        <w:t>:</w:t>
-      </w:r>
-      <w:r>
-        <w:t xml:space="preserve"> (</w:t>
-      </w:r>
-      <w:proofErr w:type="spellStart"/>
-      <w:r>
-        <w:t>Company_WarehouseID</w:t>
-      </w:r>
-      <w:proofErr w:type="spellEnd"/>
-      <w:r>
-        <w:t xml:space="preserve">, </w:t>
-      </w:r>
-      <w:proofErr w:type="spellStart"/>
-      <w:r>
-        <w:t>CompanyID</w:t>
-      </w:r>
-      <w:proofErr w:type="spellEnd"/>
-      <w:r>
-        <w:t xml:space="preserve">, </w:t>
-      </w:r>
-      <w:proofErr w:type="spellStart"/>
-      <w:r>
-        <w:t>WarehouseID</w:t>
-      </w:r>
-      <w:proofErr w:type="spellEnd"/>
-      <w:r>
-        <w:t>)</w:t>
       </w:r>
     </w:p>
     <w:p>
@@ -3007,6 +2840,7 @@
         <w:bidi w:val="0"/>
         <w:jc w:val="both"/>
       </w:pPr>
+      <w:bookmarkStart w:id="0" w:name="_GoBack"/>
       <w:r>
         <w:rPr>
           <w:rFonts w:asciiTheme="minorHAnsi" w:eastAsiaTheme="minorHAnsi" w:hAnsiTheme="minorHAnsi" w:cstheme="minorBidi"/>
@@ -3021,12 +2855,12 @@
           <wp:anchor distT="0" distB="0" distL="114300" distR="114300" simplePos="0" relativeHeight="251658240" behindDoc="0" locked="0" layoutInCell="1" allowOverlap="1" wp14:anchorId="7BBBA990" wp14:editId="6964EC8D">
             <wp:simplePos x="0" y="0"/>
             <wp:positionH relativeFrom="column">
-              <wp:posOffset>47625</wp:posOffset>
+              <wp:posOffset>212090</wp:posOffset>
             </wp:positionH>
             <wp:positionV relativeFrom="paragraph">
-              <wp:posOffset>419735</wp:posOffset>
+              <wp:posOffset>418465</wp:posOffset>
             </wp:positionV>
-            <wp:extent cx="6526530" cy="2860040"/>
+            <wp:extent cx="6315710" cy="4689475"/>
             <wp:effectExtent l="0" t="0" r="0" b="0"/>
             <wp:wrapTopAndBottom/>
             <wp:docPr id="3" name="Picture 3"/>
@@ -3043,7 +2877,7 @@
                     </pic:cNvPicPr>
                   </pic:nvPicPr>
                   <pic:blipFill>
-                    <a:blip r:embed="rId10" cstate="print">
+                    <a:blip r:embed="rId10">
                       <a:extLst>
                         <a:ext uri="{28A0092B-C50C-407E-A947-70E740481C1C}">
                           <a14:useLocalDpi xmlns:a14="http://schemas.microsoft.com/office/drawing/2010/main" val="0"/>
@@ -3057,7 +2891,7 @@
                   <pic:spPr bwMode="auto">
                     <a:xfrm>
                       <a:off x="0" y="0"/>
-                      <a:ext cx="6526530" cy="2860040"/>
+                      <a:ext cx="6315710" cy="4689475"/>
                     </a:xfrm>
                     <a:prstGeom prst="rect">
                       <a:avLst/>
@@ -3079,6 +2913,7 @@
           </wp:anchor>
         </w:drawing>
       </w:r>
+      <w:bookmarkEnd w:id="0"/>
       <w:r>
         <w:rPr>
           <w:u w:val="single"/>
@@ -3304,7 +3139,85 @@
           <w:b/>
           <w:bCs/>
         </w:rPr>
-        <w:t>Companies list page</w:t>
+        <w:t>Warehouse</w:t>
+      </w:r>
+      <w:r>
+        <w:rPr>
+          <w:b/>
+          <w:bCs/>
+        </w:rPr>
+        <w:t xml:space="preserve">s </w:t>
+      </w:r>
+      <w:r>
+        <w:rPr>
+          <w:b/>
+          <w:bCs/>
+        </w:rPr>
+        <w:t xml:space="preserve">list </w:t>
+      </w:r>
+      <w:r>
+        <w:rPr>
+          <w:b/>
+          <w:bCs/>
+        </w:rPr>
+        <w:t>page</w:t>
+      </w:r>
+      <w:r>
+        <w:rPr>
+          <w:b/>
+          <w:bCs/>
+        </w:rPr>
+        <w:t xml:space="preserve"> (</w:t>
+      </w:r>
+      <w:r>
+        <w:rPr>
+          <w:b/>
+          <w:bCs/>
+        </w:rPr>
+        <w:t>Academy</w:t>
+      </w:r>
+      <w:r>
+        <w:rPr>
+          <w:b/>
+          <w:bCs/>
+        </w:rPr>
+        <w:t>)</w:t>
+      </w:r>
+    </w:p>
+    <w:p>
+      <w:pPr>
+        <w:pStyle w:val="ListParagraph"/>
+        <w:numPr>
+          <w:ilvl w:val="0"/>
+          <w:numId w:val="8"/>
+        </w:numPr>
+        <w:bidi w:val="0"/>
+        <w:jc w:val="both"/>
+        <w:rPr>
+          <w:b/>
+          <w:bCs/>
+        </w:rPr>
+      </w:pPr>
+      <w:r>
+        <w:rPr>
+          <w:b/>
+          <w:bCs/>
+        </w:rPr>
+        <w:t xml:space="preserve">Products </w:t>
+      </w:r>
+      <w:r>
+        <w:rPr>
+          <w:b/>
+          <w:bCs/>
+        </w:rPr>
+        <w:t xml:space="preserve">list </w:t>
+      </w:r>
+      <w:r>
+        <w:rPr>
+          <w:b/>
+          <w:bCs/>
+        </w:rPr>
+        <w:t>page</w:t>
       </w:r>
       <w:r>
         <w:rPr>
@@ -3333,6 +3246,273 @@
           <w:b/>
           <w:bCs/>
         </w:rPr>
+        <w:t xml:space="preserve">Vehicles </w:t>
+      </w:r>
+      <w:r>
+        <w:rPr>
+          <w:b/>
+          <w:bCs/>
+        </w:rPr>
+        <w:t xml:space="preserve">list </w:t>
+      </w:r>
+      <w:r>
+        <w:rPr>
+          <w:b/>
+          <w:bCs/>
+        </w:rPr>
+        <w:t>page</w:t>
+      </w:r>
+      <w:r>
+        <w:rPr>
+          <w:b/>
+          <w:bCs/>
+        </w:rPr>
+        <w:t xml:space="preserve"> (Table)</w:t>
+      </w:r>
+    </w:p>
+    <w:p>
+      <w:pPr>
+        <w:pStyle w:val="ListParagraph"/>
+        <w:numPr>
+          <w:ilvl w:val="0"/>
+          <w:numId w:val="8"/>
+        </w:numPr>
+        <w:bidi w:val="0"/>
+        <w:jc w:val="both"/>
+        <w:rPr>
+          <w:b/>
+          <w:bCs/>
+        </w:rPr>
+      </w:pPr>
+      <w:r>
+        <w:rPr>
+          <w:b/>
+          <w:bCs/>
+        </w:rPr>
+        <w:t xml:space="preserve">Drivers </w:t>
+      </w:r>
+      <w:r>
+        <w:rPr>
+          <w:b/>
+          <w:bCs/>
+        </w:rPr>
+        <w:t xml:space="preserve">list </w:t>
+      </w:r>
+      <w:r>
+        <w:rPr>
+          <w:b/>
+          <w:bCs/>
+        </w:rPr>
+        <w:t>page</w:t>
+      </w:r>
+      <w:r>
+        <w:rPr>
+          <w:b/>
+          <w:bCs/>
+        </w:rPr>
+        <w:t xml:space="preserve"> (Academy)</w:t>
+      </w:r>
+    </w:p>
+    <w:p>
+      <w:pPr>
+        <w:pStyle w:val="ListParagraph"/>
+        <w:numPr>
+          <w:ilvl w:val="0"/>
+          <w:numId w:val="8"/>
+        </w:numPr>
+        <w:bidi w:val="0"/>
+        <w:jc w:val="both"/>
+        <w:rPr>
+          <w:b/>
+          <w:bCs/>
+        </w:rPr>
+      </w:pPr>
+      <w:r>
+        <w:rPr>
+          <w:b/>
+          <w:bCs/>
+        </w:rPr>
+        <w:t>Distances list page</w:t>
+      </w:r>
+      <w:r>
+        <w:rPr>
+          <w:b/>
+          <w:bCs/>
+        </w:rPr>
+        <w:t xml:space="preserve"> (Table)</w:t>
+      </w:r>
+    </w:p>
+    <w:p>
+      <w:pPr>
+        <w:pStyle w:val="ListParagraph"/>
+        <w:numPr>
+          <w:ilvl w:val="0"/>
+          <w:numId w:val="8"/>
+        </w:numPr>
+        <w:bidi w:val="0"/>
+        <w:jc w:val="both"/>
+        <w:rPr>
+          <w:b/>
+          <w:bCs/>
+        </w:rPr>
+      </w:pPr>
+      <w:r>
+        <w:rPr>
+          <w:b/>
+          <w:bCs/>
+        </w:rPr>
+        <w:t>Trips list page</w:t>
+      </w:r>
+      <w:r>
+        <w:rPr>
+          <w:b/>
+          <w:bCs/>
+        </w:rPr>
+        <w:t xml:space="preserve"> (Unspecified)</w:t>
+      </w:r>
+    </w:p>
+    <w:p>
+      <w:pPr>
+        <w:pStyle w:val="ListParagraph"/>
+        <w:numPr>
+          <w:ilvl w:val="0"/>
+          <w:numId w:val="8"/>
+        </w:numPr>
+        <w:bidi w:val="0"/>
+        <w:jc w:val="both"/>
+        <w:rPr>
+          <w:b/>
+          <w:bCs/>
+        </w:rPr>
+      </w:pPr>
+      <w:r>
+        <w:rPr>
+          <w:b/>
+          <w:bCs/>
+        </w:rPr>
+        <w:t>Users list page</w:t>
+      </w:r>
+      <w:r>
+        <w:rPr>
+          <w:b/>
+          <w:bCs/>
+        </w:rPr>
+        <w:t xml:space="preserve"> (Unspecified)</w:t>
+      </w:r>
+    </w:p>
+    <w:p>
+      <w:pPr>
+        <w:pStyle w:val="ListParagraph"/>
+        <w:numPr>
+          <w:ilvl w:val="0"/>
+          <w:numId w:val="8"/>
+        </w:numPr>
+        <w:bidi w:val="0"/>
+        <w:jc w:val="both"/>
+        <w:rPr>
+          <w:b/>
+          <w:bCs/>
+        </w:rPr>
+      </w:pPr>
+      <w:r>
+        <w:rPr>
+          <w:b/>
+          <w:bCs/>
+        </w:rPr>
+        <w:t>Sectors management page</w:t>
+      </w:r>
+      <w:r>
+        <w:rPr>
+          <w:b/>
+          <w:bCs/>
+        </w:rPr>
+        <w:t xml:space="preserve"> (Form)</w:t>
+      </w:r>
+    </w:p>
+    <w:p>
+      <w:pPr>
+        <w:pStyle w:val="ListParagraph"/>
+        <w:numPr>
+          <w:ilvl w:val="0"/>
+          <w:numId w:val="8"/>
+        </w:numPr>
+        <w:bidi w:val="0"/>
+        <w:jc w:val="both"/>
+        <w:rPr>
+          <w:b/>
+          <w:bCs/>
+        </w:rPr>
+      </w:pPr>
+      <w:r>
+        <w:rPr>
+          <w:b/>
+          <w:bCs/>
+        </w:rPr>
+        <w:t>Station management page</w:t>
+      </w:r>
+      <w:r>
+        <w:rPr>
+          <w:b/>
+          <w:bCs/>
+        </w:rPr>
+        <w:t xml:space="preserve"> (Form)</w:t>
+      </w:r>
+    </w:p>
+    <w:p>
+      <w:pPr>
+        <w:pStyle w:val="ListParagraph"/>
+        <w:numPr>
+          <w:ilvl w:val="0"/>
+          <w:numId w:val="8"/>
+        </w:numPr>
+        <w:bidi w:val="0"/>
+        <w:jc w:val="both"/>
+        <w:rPr>
+          <w:b/>
+          <w:bCs/>
+        </w:rPr>
+      </w:pPr>
+      <w:r>
+        <w:rPr>
+          <w:b/>
+          <w:bCs/>
+        </w:rPr>
+        <w:t>Agent</w:t>
+      </w:r>
+      <w:r>
+        <w:rPr>
+          <w:b/>
+          <w:bCs/>
+        </w:rPr>
+        <w:t>s management page</w:t>
+      </w:r>
+      <w:r>
+        <w:rPr>
+          <w:b/>
+          <w:bCs/>
+        </w:rPr>
+        <w:t xml:space="preserve"> (Academy)</w:t>
+      </w:r>
+    </w:p>
+    <w:p>
+      <w:pPr>
+        <w:pStyle w:val="ListParagraph"/>
+        <w:numPr>
+          <w:ilvl w:val="0"/>
+          <w:numId w:val="8"/>
+        </w:numPr>
+        <w:bidi w:val="0"/>
+        <w:jc w:val="both"/>
+        <w:rPr>
+          <w:b/>
+          <w:bCs/>
+        </w:rPr>
+      </w:pPr>
+      <w:r>
+        <w:rPr>
+          <w:b/>
+          <w:bCs/>
+        </w:rPr>
         <w:t>Warehouse</w:t>
       </w:r>
       <w:r>
@@ -3340,14 +3520,410 @@
           <w:b/>
           <w:bCs/>
         </w:rPr>
-        <w:t xml:space="preserve">s </w:t>
-      </w:r>
-      <w:r>
-        <w:rPr>
-          <w:b/>
-          <w:bCs/>
-        </w:rPr>
-        <w:t xml:space="preserve">list </w:t>
+        <w:t xml:space="preserve"> management page</w:t>
+      </w:r>
+      <w:r>
+        <w:rPr>
+          <w:b/>
+          <w:bCs/>
+        </w:rPr>
+        <w:t xml:space="preserve"> (Form)</w:t>
+      </w:r>
+    </w:p>
+    <w:p>
+      <w:pPr>
+        <w:pStyle w:val="ListParagraph"/>
+        <w:numPr>
+          <w:ilvl w:val="0"/>
+          <w:numId w:val="8"/>
+        </w:numPr>
+        <w:bidi w:val="0"/>
+        <w:jc w:val="both"/>
+        <w:rPr>
+          <w:b/>
+          <w:bCs/>
+        </w:rPr>
+      </w:pPr>
+      <w:r>
+        <w:rPr>
+          <w:b/>
+          <w:bCs/>
+        </w:rPr>
+        <w:t>Product management page</w:t>
+      </w:r>
+      <w:r>
+        <w:rPr>
+          <w:b/>
+          <w:bCs/>
+        </w:rPr>
+        <w:t xml:space="preserve"> (Form)</w:t>
+      </w:r>
+    </w:p>
+    <w:p>
+      <w:pPr>
+        <w:pStyle w:val="ListParagraph"/>
+        <w:numPr>
+          <w:ilvl w:val="0"/>
+          <w:numId w:val="8"/>
+        </w:numPr>
+        <w:bidi w:val="0"/>
+        <w:jc w:val="both"/>
+        <w:rPr>
+          <w:b/>
+          <w:bCs/>
+        </w:rPr>
+      </w:pPr>
+      <w:r>
+        <w:rPr>
+          <w:b/>
+          <w:bCs/>
+        </w:rPr>
+        <w:lastRenderedPageBreak/>
+        <w:t>Vehicle management page</w:t>
+      </w:r>
+      <w:r>
+        <w:rPr>
+          <w:b/>
+          <w:bCs/>
+        </w:rPr>
+        <w:t xml:space="preserve"> (Form)</w:t>
+      </w:r>
+    </w:p>
+    <w:p>
+      <w:pPr>
+        <w:pStyle w:val="ListParagraph"/>
+        <w:numPr>
+          <w:ilvl w:val="0"/>
+          <w:numId w:val="8"/>
+        </w:numPr>
+        <w:bidi w:val="0"/>
+        <w:jc w:val="both"/>
+        <w:rPr>
+          <w:b/>
+          <w:bCs/>
+        </w:rPr>
+      </w:pPr>
+      <w:r>
+        <w:rPr>
+          <w:b/>
+          <w:bCs/>
+        </w:rPr>
+        <w:t>Driver management page</w:t>
+      </w:r>
+      <w:r>
+        <w:rPr>
+          <w:b/>
+          <w:bCs/>
+        </w:rPr>
+        <w:t xml:space="preserve"> (Form)</w:t>
+      </w:r>
+    </w:p>
+    <w:p>
+      <w:pPr>
+        <w:pStyle w:val="ListParagraph"/>
+        <w:numPr>
+          <w:ilvl w:val="0"/>
+          <w:numId w:val="8"/>
+        </w:numPr>
+        <w:bidi w:val="0"/>
+        <w:jc w:val="both"/>
+        <w:rPr>
+          <w:b/>
+          <w:bCs/>
+        </w:rPr>
+      </w:pPr>
+      <w:r>
+        <w:rPr>
+          <w:b/>
+          <w:bCs/>
+        </w:rPr>
+        <w:t>Distance management page</w:t>
+      </w:r>
+      <w:r>
+        <w:rPr>
+          <w:b/>
+          <w:bCs/>
+        </w:rPr>
+        <w:t xml:space="preserve"> (Form)</w:t>
+      </w:r>
+    </w:p>
+    <w:p>
+      <w:pPr>
+        <w:pStyle w:val="ListParagraph"/>
+        <w:numPr>
+          <w:ilvl w:val="0"/>
+          <w:numId w:val="8"/>
+        </w:numPr>
+        <w:bidi w:val="0"/>
+        <w:jc w:val="both"/>
+        <w:rPr>
+          <w:b/>
+          <w:bCs/>
+        </w:rPr>
+      </w:pPr>
+      <w:r>
+        <w:rPr>
+          <w:b/>
+          <w:bCs/>
+        </w:rPr>
+        <w:t>Trips management page</w:t>
+      </w:r>
+      <w:r>
+        <w:rPr>
+          <w:b/>
+          <w:bCs/>
+        </w:rPr>
+        <w:t xml:space="preserve"> (Unspecified)</w:t>
+      </w:r>
+    </w:p>
+    <w:p>
+      <w:pPr>
+        <w:pStyle w:val="ListParagraph"/>
+        <w:numPr>
+          <w:ilvl w:val="0"/>
+          <w:numId w:val="8"/>
+        </w:numPr>
+        <w:bidi w:val="0"/>
+        <w:jc w:val="both"/>
+        <w:rPr>
+          <w:b/>
+          <w:bCs/>
+        </w:rPr>
+      </w:pPr>
+      <w:r>
+        <w:rPr>
+          <w:b/>
+          <w:bCs/>
+        </w:rPr>
+        <w:t>User management page</w:t>
+      </w:r>
+      <w:r>
+        <w:rPr>
+          <w:b/>
+          <w:bCs/>
+        </w:rPr>
+        <w:t xml:space="preserve"> (Unspecified)</w:t>
+      </w:r>
+    </w:p>
+    <w:p>
+      <w:pPr>
+        <w:pStyle w:val="ListParagraph"/>
+        <w:numPr>
+          <w:ilvl w:val="0"/>
+          <w:numId w:val="8"/>
+        </w:numPr>
+        <w:bidi w:val="0"/>
+        <w:jc w:val="both"/>
+        <w:rPr>
+          <w:b/>
+          <w:bCs/>
+        </w:rPr>
+      </w:pPr>
+      <w:r>
+        <w:rPr>
+          <w:b/>
+          <w:bCs/>
+        </w:rPr>
+        <w:t>Transfer</w:t>
+      </w:r>
+      <w:r>
+        <w:rPr>
+          <w:b/>
+          <w:bCs/>
+        </w:rPr>
+        <w:t>s</w:t>
+      </w:r>
+      <w:r>
+        <w:rPr>
+          <w:b/>
+          <w:bCs/>
+        </w:rPr>
+        <w:t xml:space="preserve"> r</w:t>
+      </w:r>
+      <w:r>
+        <w:rPr>
+          <w:b/>
+          <w:bCs/>
+        </w:rPr>
+        <w:t>eport page</w:t>
+      </w:r>
+      <w:r>
+        <w:rPr>
+          <w:b/>
+          <w:bCs/>
+        </w:rPr>
+        <w:t xml:space="preserve"> (Daily / Monthly)</w:t>
+      </w:r>
+      <w:r>
+        <w:rPr>
+          <w:b/>
+          <w:bCs/>
+        </w:rPr>
+        <w:t xml:space="preserve"> (</w:t>
+      </w:r>
+      <w:r>
+        <w:rPr>
+          <w:b/>
+          <w:bCs/>
+        </w:rPr>
+        <w:t>Table</w:t>
+      </w:r>
+      <w:r>
+        <w:rPr>
+          <w:b/>
+          <w:bCs/>
+        </w:rPr>
+        <w:t>)</w:t>
+      </w:r>
+    </w:p>
+    <w:p>
+      <w:pPr>
+        <w:pStyle w:val="ListParagraph"/>
+        <w:numPr>
+          <w:ilvl w:val="0"/>
+          <w:numId w:val="8"/>
+        </w:numPr>
+        <w:bidi w:val="0"/>
+        <w:jc w:val="both"/>
+        <w:rPr>
+          <w:b/>
+          <w:bCs/>
+        </w:rPr>
+      </w:pPr>
+      <w:r>
+        <w:rPr>
+          <w:b/>
+          <w:bCs/>
+        </w:rPr>
+        <w:t>Sales report page</w:t>
+      </w:r>
+      <w:r>
+        <w:rPr>
+          <w:b/>
+          <w:bCs/>
+        </w:rPr>
+        <w:t xml:space="preserve"> (Daily / Monthly)</w:t>
+      </w:r>
+      <w:r>
+        <w:rPr>
+          <w:b/>
+          <w:bCs/>
+        </w:rPr>
+        <w:t xml:space="preserve"> (</w:t>
+      </w:r>
+      <w:r>
+        <w:rPr>
+          <w:b/>
+          <w:bCs/>
+        </w:rPr>
+        <w:t>Table</w:t>
+      </w:r>
+      <w:r>
+        <w:rPr>
+          <w:b/>
+          <w:bCs/>
+        </w:rPr>
+        <w:t>)</w:t>
+      </w:r>
+    </w:p>
+    <w:p>
+      <w:pPr>
+        <w:pStyle w:val="ListParagraph"/>
+        <w:numPr>
+          <w:ilvl w:val="0"/>
+          <w:numId w:val="8"/>
+        </w:numPr>
+        <w:bidi w:val="0"/>
+        <w:jc w:val="both"/>
+        <w:rPr>
+          <w:b/>
+          <w:bCs/>
+        </w:rPr>
+      </w:pPr>
+      <w:r>
+        <w:rPr>
+          <w:b/>
+          <w:bCs/>
+        </w:rPr>
+        <w:t>Transferred</w:t>
+      </w:r>
+      <w:r>
+        <w:rPr>
+          <w:b/>
+          <w:bCs/>
+        </w:rPr>
+        <w:t xml:space="preserve"> products report page (Daily</w:t>
+      </w:r>
+      <w:r>
+        <w:rPr>
+          <w:b/>
+          <w:bCs/>
+        </w:rPr>
+        <w:t xml:space="preserve"> </w:t>
+      </w:r>
+      <w:r>
+        <w:rPr>
+          <w:b/>
+          <w:bCs/>
+        </w:rPr>
+        <w:t>/</w:t>
+      </w:r>
+      <w:r>
+        <w:rPr>
+          <w:b/>
+          <w:bCs/>
+        </w:rPr>
+        <w:t xml:space="preserve"> </w:t>
+      </w:r>
+      <w:r>
+        <w:rPr>
+          <w:b/>
+          <w:bCs/>
+        </w:rPr>
+        <w:t>Monthly)</w:t>
+      </w:r>
+      <w:r>
+        <w:rPr>
+          <w:b/>
+          <w:bCs/>
+        </w:rPr>
+        <w:t xml:space="preserve"> </w:t>
+      </w:r>
+      <w:r>
+        <w:rPr>
+          <w:b/>
+          <w:bCs/>
+        </w:rPr>
+        <w:t>(Table)</w:t>
+      </w:r>
+    </w:p>
+    <w:p>
+      <w:pPr>
+        <w:pStyle w:val="ListParagraph"/>
+        <w:numPr>
+          <w:ilvl w:val="0"/>
+          <w:numId w:val="8"/>
+        </w:numPr>
+        <w:bidi w:val="0"/>
+        <w:jc w:val="both"/>
+        <w:rPr>
+          <w:b/>
+          <w:bCs/>
+        </w:rPr>
+      </w:pPr>
+      <w:r>
+        <w:rPr>
+          <w:b/>
+          <w:bCs/>
+        </w:rPr>
+        <w:t xml:space="preserve">Supply plan </w:t>
+      </w:r>
+      <w:r>
+        <w:rPr>
+          <w:b/>
+          <w:bCs/>
+        </w:rPr>
+        <w:t xml:space="preserve">report </w:t>
       </w:r>
       <w:r>
         <w:rPr>
@@ -3361,21 +3937,14 @@
           <w:b/>
           <w:bCs/>
         </w:rPr>
-        <w:t xml:space="preserve"> (</w:t>
-      </w:r>
-      <w:r>
-        <w:rPr>
-          <w:b/>
-          <w:bCs/>
-        </w:rPr>
-        <w:t>Academy</w:t>
-      </w:r>
-      <w:r>
-        <w:rPr>
-          <w:b/>
-          <w:bCs/>
-        </w:rPr>
-        <w:t>)</w:t>
+        <w:t xml:space="preserve"> </w:t>
+      </w:r>
+      <w:r>
+        <w:rPr>
+          <w:b/>
+          <w:bCs/>
+        </w:rPr>
+        <w:t>(Table)</w:t>
       </w:r>
     </w:p>
     <w:p>
@@ -3397,14 +3966,144 @@
           <w:b/>
           <w:bCs/>
         </w:rPr>
-        <w:t xml:space="preserve">Products </w:t>
-      </w:r>
-      <w:r>
-        <w:rPr>
-          <w:b/>
-          <w:bCs/>
-        </w:rPr>
-        <w:t xml:space="preserve">list </w:t>
+        <w:t xml:space="preserve">Average </w:t>
+      </w:r>
+      <w:r>
+        <w:rPr>
+          <w:b/>
+          <w:bCs/>
+        </w:rPr>
+        <w:t>Transferred</w:t>
+      </w:r>
+      <w:r>
+        <w:rPr>
+          <w:b/>
+          <w:bCs/>
+        </w:rPr>
+        <w:t xml:space="preserve"> product</w:t>
+      </w:r>
+      <w:r>
+        <w:rPr>
+          <w:b/>
+          <w:bCs/>
+        </w:rPr>
+        <w:t xml:space="preserve"> report</w:t>
+      </w:r>
+      <w:r>
+        <w:rPr>
+          <w:b/>
+          <w:bCs/>
+        </w:rPr>
+        <w:t xml:space="preserve"> page</w:t>
+      </w:r>
+      <w:r>
+        <w:rPr>
+          <w:b/>
+          <w:bCs/>
+        </w:rPr>
+        <w:t xml:space="preserve"> </w:t>
+      </w:r>
+      <w:r>
+        <w:rPr>
+          <w:b/>
+          <w:bCs/>
+        </w:rPr>
+        <w:t>(Table)</w:t>
+      </w:r>
+    </w:p>
+    <w:p>
+      <w:pPr>
+        <w:pStyle w:val="ListParagraph"/>
+        <w:numPr>
+          <w:ilvl w:val="0"/>
+          <w:numId w:val="8"/>
+        </w:numPr>
+        <w:bidi w:val="0"/>
+        <w:jc w:val="both"/>
+        <w:rPr>
+          <w:b/>
+          <w:bCs/>
+        </w:rPr>
+      </w:pPr>
+      <w:proofErr w:type="spellStart"/>
+      <w:r>
+        <w:rPr>
+          <w:b/>
+          <w:bCs/>
+        </w:rPr>
+        <w:t>EoM</w:t>
+      </w:r>
+      <w:proofErr w:type="spellEnd"/>
+      <w:r>
+        <w:rPr>
+          <w:b/>
+          <w:bCs/>
+        </w:rPr>
+        <w:t xml:space="preserve"> (End of Month) Stations' needs</w:t>
+      </w:r>
+      <w:r>
+        <w:rPr>
+          <w:b/>
+          <w:bCs/>
+        </w:rPr>
+        <w:t xml:space="preserve"> report</w:t>
+      </w:r>
+      <w:r>
+        <w:rPr>
+          <w:b/>
+          <w:bCs/>
+        </w:rPr>
+        <w:t xml:space="preserve"> page</w:t>
+      </w:r>
+      <w:r>
+        <w:rPr>
+          <w:b/>
+          <w:bCs/>
+        </w:rPr>
+        <w:t xml:space="preserve"> </w:t>
+      </w:r>
+      <w:r>
+        <w:rPr>
+          <w:b/>
+          <w:bCs/>
+        </w:rPr>
+        <w:t>(Table)</w:t>
+      </w:r>
+    </w:p>
+    <w:p>
+      <w:pPr>
+        <w:pStyle w:val="ListParagraph"/>
+        <w:numPr>
+          <w:ilvl w:val="0"/>
+          <w:numId w:val="8"/>
+        </w:numPr>
+        <w:bidi w:val="0"/>
+        <w:jc w:val="both"/>
+        <w:rPr>
+          <w:b/>
+          <w:bCs/>
+        </w:rPr>
+      </w:pPr>
+      <w:r>
+        <w:rPr>
+          <w:b/>
+          <w:bCs/>
+        </w:rPr>
+        <w:t>Warehouse</w:t>
+      </w:r>
+      <w:r>
+        <w:rPr>
+          <w:b/>
+          <w:bCs/>
+        </w:rPr>
+        <w:t xml:space="preserve">s Remaining </w:t>
+      </w:r>
+      <w:r>
+        <w:rPr>
+          <w:b/>
+          <w:bCs/>
+        </w:rPr>
+        <w:t xml:space="preserve">report </w:t>
       </w:r>
       <w:r>
         <w:rPr>
@@ -3418,669 +4117,6 @@
           <w:b/>
           <w:bCs/>
         </w:rPr>
-        <w:t xml:space="preserve"> (Academy)</w:t>
-      </w:r>
-    </w:p>
-    <w:p>
-      <w:pPr>
-        <w:pStyle w:val="ListParagraph"/>
-        <w:numPr>
-          <w:ilvl w:val="0"/>
-          <w:numId w:val="8"/>
-        </w:numPr>
-        <w:bidi w:val="0"/>
-        <w:jc w:val="both"/>
-        <w:rPr>
-          <w:b/>
-          <w:bCs/>
-        </w:rPr>
-      </w:pPr>
-      <w:r>
-        <w:rPr>
-          <w:b/>
-          <w:bCs/>
-        </w:rPr>
-        <w:t xml:space="preserve">Vehicles </w:t>
-      </w:r>
-      <w:r>
-        <w:rPr>
-          <w:b/>
-          <w:bCs/>
-        </w:rPr>
-        <w:t xml:space="preserve">list </w:t>
-      </w:r>
-      <w:r>
-        <w:rPr>
-          <w:b/>
-          <w:bCs/>
-        </w:rPr>
-        <w:t>page</w:t>
-      </w:r>
-      <w:r>
-        <w:rPr>
-          <w:b/>
-          <w:bCs/>
-        </w:rPr>
-        <w:t xml:space="preserve"> (Table)</w:t>
-      </w:r>
-    </w:p>
-    <w:p>
-      <w:pPr>
-        <w:pStyle w:val="ListParagraph"/>
-        <w:numPr>
-          <w:ilvl w:val="0"/>
-          <w:numId w:val="8"/>
-        </w:numPr>
-        <w:bidi w:val="0"/>
-        <w:jc w:val="both"/>
-        <w:rPr>
-          <w:b/>
-          <w:bCs/>
-        </w:rPr>
-      </w:pPr>
-      <w:r>
-        <w:rPr>
-          <w:b/>
-          <w:bCs/>
-        </w:rPr>
-        <w:t xml:space="preserve">Drivers </w:t>
-      </w:r>
-      <w:r>
-        <w:rPr>
-          <w:b/>
-          <w:bCs/>
-        </w:rPr>
-        <w:t xml:space="preserve">list </w:t>
-      </w:r>
-      <w:r>
-        <w:rPr>
-          <w:b/>
-          <w:bCs/>
-        </w:rPr>
-        <w:t>page</w:t>
-      </w:r>
-      <w:r>
-        <w:rPr>
-          <w:b/>
-          <w:bCs/>
-        </w:rPr>
-        <w:t xml:space="preserve"> (Academy)</w:t>
-      </w:r>
-    </w:p>
-    <w:p>
-      <w:pPr>
-        <w:pStyle w:val="ListParagraph"/>
-        <w:numPr>
-          <w:ilvl w:val="0"/>
-          <w:numId w:val="8"/>
-        </w:numPr>
-        <w:bidi w:val="0"/>
-        <w:jc w:val="both"/>
-        <w:rPr>
-          <w:b/>
-          <w:bCs/>
-        </w:rPr>
-      </w:pPr>
-      <w:r>
-        <w:rPr>
-          <w:b/>
-          <w:bCs/>
-        </w:rPr>
-        <w:t>Distances list page</w:t>
-      </w:r>
-      <w:r>
-        <w:rPr>
-          <w:b/>
-          <w:bCs/>
-        </w:rPr>
-        <w:t xml:space="preserve"> (Table)</w:t>
-      </w:r>
-    </w:p>
-    <w:p>
-      <w:pPr>
-        <w:pStyle w:val="ListParagraph"/>
-        <w:numPr>
-          <w:ilvl w:val="0"/>
-          <w:numId w:val="8"/>
-        </w:numPr>
-        <w:bidi w:val="0"/>
-        <w:jc w:val="both"/>
-        <w:rPr>
-          <w:b/>
-          <w:bCs/>
-        </w:rPr>
-      </w:pPr>
-      <w:r>
-        <w:rPr>
-          <w:b/>
-          <w:bCs/>
-        </w:rPr>
-        <w:t>Trips list page</w:t>
-      </w:r>
-      <w:r>
-        <w:rPr>
-          <w:b/>
-          <w:bCs/>
-        </w:rPr>
-        <w:t xml:space="preserve"> (Unspecified)</w:t>
-      </w:r>
-    </w:p>
-    <w:p>
-      <w:pPr>
-        <w:pStyle w:val="ListParagraph"/>
-        <w:numPr>
-          <w:ilvl w:val="0"/>
-          <w:numId w:val="8"/>
-        </w:numPr>
-        <w:bidi w:val="0"/>
-        <w:jc w:val="both"/>
-        <w:rPr>
-          <w:b/>
-          <w:bCs/>
-        </w:rPr>
-      </w:pPr>
-      <w:r>
-        <w:rPr>
-          <w:b/>
-          <w:bCs/>
-        </w:rPr>
-        <w:t>Users list page</w:t>
-      </w:r>
-      <w:r>
-        <w:rPr>
-          <w:b/>
-          <w:bCs/>
-        </w:rPr>
-        <w:t xml:space="preserve"> (Unspecified)</w:t>
-      </w:r>
-    </w:p>
-    <w:p>
-      <w:pPr>
-        <w:pStyle w:val="ListParagraph"/>
-        <w:numPr>
-          <w:ilvl w:val="0"/>
-          <w:numId w:val="8"/>
-        </w:numPr>
-        <w:bidi w:val="0"/>
-        <w:jc w:val="both"/>
-        <w:rPr>
-          <w:b/>
-          <w:bCs/>
-        </w:rPr>
-      </w:pPr>
-      <w:r>
-        <w:rPr>
-          <w:b/>
-          <w:bCs/>
-        </w:rPr>
-        <w:t>Sectors management page</w:t>
-      </w:r>
-      <w:r>
-        <w:rPr>
-          <w:b/>
-          <w:bCs/>
-        </w:rPr>
-        <w:t xml:space="preserve"> (Form)</w:t>
-      </w:r>
-    </w:p>
-    <w:p>
-      <w:pPr>
-        <w:pStyle w:val="ListParagraph"/>
-        <w:numPr>
-          <w:ilvl w:val="0"/>
-          <w:numId w:val="8"/>
-        </w:numPr>
-        <w:bidi w:val="0"/>
-        <w:jc w:val="both"/>
-        <w:rPr>
-          <w:b/>
-          <w:bCs/>
-        </w:rPr>
-      </w:pPr>
-      <w:r>
-        <w:rPr>
-          <w:b/>
-          <w:bCs/>
-        </w:rPr>
-        <w:t>Station management page</w:t>
-      </w:r>
-      <w:r>
-        <w:rPr>
-          <w:b/>
-          <w:bCs/>
-        </w:rPr>
-        <w:t xml:space="preserve"> (Form)</w:t>
-      </w:r>
-    </w:p>
-    <w:p>
-      <w:pPr>
-        <w:pStyle w:val="ListParagraph"/>
-        <w:numPr>
-          <w:ilvl w:val="0"/>
-          <w:numId w:val="8"/>
-        </w:numPr>
-        <w:bidi w:val="0"/>
-        <w:jc w:val="both"/>
-        <w:rPr>
-          <w:b/>
-          <w:bCs/>
-        </w:rPr>
-      </w:pPr>
-      <w:r>
-        <w:rPr>
-          <w:b/>
-          <w:bCs/>
-        </w:rPr>
-        <w:t>Agent</w:t>
-      </w:r>
-      <w:r>
-        <w:rPr>
-          <w:b/>
-          <w:bCs/>
-        </w:rPr>
-        <w:t>s management page</w:t>
-      </w:r>
-      <w:r>
-        <w:rPr>
-          <w:b/>
-          <w:bCs/>
-        </w:rPr>
-        <w:t xml:space="preserve"> (Academy)</w:t>
-      </w:r>
-    </w:p>
-    <w:p>
-      <w:pPr>
-        <w:pStyle w:val="ListParagraph"/>
-        <w:numPr>
-          <w:ilvl w:val="0"/>
-          <w:numId w:val="8"/>
-        </w:numPr>
-        <w:bidi w:val="0"/>
-        <w:jc w:val="both"/>
-        <w:rPr>
-          <w:b/>
-          <w:bCs/>
-        </w:rPr>
-      </w:pPr>
-      <w:r>
-        <w:rPr>
-          <w:b/>
-          <w:bCs/>
-        </w:rPr>
-        <w:t>Company management page</w:t>
-      </w:r>
-      <w:r>
-        <w:rPr>
-          <w:b/>
-          <w:bCs/>
-        </w:rPr>
-        <w:t xml:space="preserve"> (Form)</w:t>
-      </w:r>
-    </w:p>
-    <w:p>
-      <w:pPr>
-        <w:pStyle w:val="ListParagraph"/>
-        <w:numPr>
-          <w:ilvl w:val="0"/>
-          <w:numId w:val="8"/>
-        </w:numPr>
-        <w:bidi w:val="0"/>
-        <w:jc w:val="both"/>
-        <w:rPr>
-          <w:b/>
-          <w:bCs/>
-        </w:rPr>
-      </w:pPr>
-      <w:r>
-        <w:rPr>
-          <w:b/>
-          <w:bCs/>
-        </w:rPr>
-        <w:t>Warehouse</w:t>
-      </w:r>
-      <w:r>
-        <w:rPr>
-          <w:b/>
-          <w:bCs/>
-        </w:rPr>
-        <w:t xml:space="preserve"> management page</w:t>
-      </w:r>
-      <w:r>
-        <w:rPr>
-          <w:b/>
-          <w:bCs/>
-        </w:rPr>
-        <w:t xml:space="preserve"> (Form)</w:t>
-      </w:r>
-    </w:p>
-    <w:p>
-      <w:pPr>
-        <w:pStyle w:val="ListParagraph"/>
-        <w:numPr>
-          <w:ilvl w:val="0"/>
-          <w:numId w:val="8"/>
-        </w:numPr>
-        <w:bidi w:val="0"/>
-        <w:jc w:val="both"/>
-        <w:rPr>
-          <w:b/>
-          <w:bCs/>
-        </w:rPr>
-      </w:pPr>
-      <w:r>
-        <w:rPr>
-          <w:b/>
-          <w:bCs/>
-        </w:rPr>
-        <w:t>Product management page</w:t>
-      </w:r>
-      <w:r>
-        <w:rPr>
-          <w:b/>
-          <w:bCs/>
-        </w:rPr>
-        <w:t xml:space="preserve"> (Form)</w:t>
-      </w:r>
-    </w:p>
-    <w:p>
-      <w:pPr>
-        <w:pStyle w:val="ListParagraph"/>
-        <w:numPr>
-          <w:ilvl w:val="0"/>
-          <w:numId w:val="8"/>
-        </w:numPr>
-        <w:bidi w:val="0"/>
-        <w:jc w:val="both"/>
-        <w:rPr>
-          <w:b/>
-          <w:bCs/>
-        </w:rPr>
-      </w:pPr>
-      <w:r>
-        <w:rPr>
-          <w:b/>
-          <w:bCs/>
-        </w:rPr>
-        <w:t>Vehicle management page</w:t>
-      </w:r>
-      <w:r>
-        <w:rPr>
-          <w:b/>
-          <w:bCs/>
-        </w:rPr>
-        <w:t xml:space="preserve"> (Form)</w:t>
-      </w:r>
-    </w:p>
-    <w:p>
-      <w:pPr>
-        <w:pStyle w:val="ListParagraph"/>
-        <w:numPr>
-          <w:ilvl w:val="0"/>
-          <w:numId w:val="8"/>
-        </w:numPr>
-        <w:bidi w:val="0"/>
-        <w:jc w:val="both"/>
-        <w:rPr>
-          <w:b/>
-          <w:bCs/>
-        </w:rPr>
-      </w:pPr>
-      <w:r>
-        <w:rPr>
-          <w:b/>
-          <w:bCs/>
-        </w:rPr>
-        <w:t>Driver management page</w:t>
-      </w:r>
-      <w:r>
-        <w:rPr>
-          <w:b/>
-          <w:bCs/>
-        </w:rPr>
-        <w:t xml:space="preserve"> (Form)</w:t>
-      </w:r>
-    </w:p>
-    <w:p>
-      <w:pPr>
-        <w:pStyle w:val="ListParagraph"/>
-        <w:numPr>
-          <w:ilvl w:val="0"/>
-          <w:numId w:val="8"/>
-        </w:numPr>
-        <w:bidi w:val="0"/>
-        <w:jc w:val="both"/>
-        <w:rPr>
-          <w:b/>
-          <w:bCs/>
-        </w:rPr>
-      </w:pPr>
-      <w:r>
-        <w:rPr>
-          <w:b/>
-          <w:bCs/>
-        </w:rPr>
-        <w:t>Distance management page</w:t>
-      </w:r>
-      <w:r>
-        <w:rPr>
-          <w:b/>
-          <w:bCs/>
-        </w:rPr>
-        <w:t xml:space="preserve"> (Form)</w:t>
-      </w:r>
-    </w:p>
-    <w:p>
-      <w:pPr>
-        <w:pStyle w:val="ListParagraph"/>
-        <w:numPr>
-          <w:ilvl w:val="0"/>
-          <w:numId w:val="8"/>
-        </w:numPr>
-        <w:bidi w:val="0"/>
-        <w:jc w:val="both"/>
-        <w:rPr>
-          <w:b/>
-          <w:bCs/>
-        </w:rPr>
-      </w:pPr>
-      <w:r>
-        <w:rPr>
-          <w:b/>
-          <w:bCs/>
-        </w:rPr>
-        <w:t>Trips management page</w:t>
-      </w:r>
-      <w:r>
-        <w:rPr>
-          <w:b/>
-          <w:bCs/>
-        </w:rPr>
-        <w:t xml:space="preserve"> (Unspecified)</w:t>
-      </w:r>
-    </w:p>
-    <w:p>
-      <w:pPr>
-        <w:pStyle w:val="ListParagraph"/>
-        <w:numPr>
-          <w:ilvl w:val="0"/>
-          <w:numId w:val="8"/>
-        </w:numPr>
-        <w:bidi w:val="0"/>
-        <w:jc w:val="both"/>
-        <w:rPr>
-          <w:b/>
-          <w:bCs/>
-        </w:rPr>
-      </w:pPr>
-      <w:r>
-        <w:rPr>
-          <w:b/>
-          <w:bCs/>
-        </w:rPr>
-        <w:t>User management page</w:t>
-      </w:r>
-      <w:r>
-        <w:rPr>
-          <w:b/>
-          <w:bCs/>
-        </w:rPr>
-        <w:t xml:space="preserve"> (Unspecified)</w:t>
-      </w:r>
-    </w:p>
-    <w:p>
-      <w:pPr>
-        <w:pStyle w:val="ListParagraph"/>
-        <w:numPr>
-          <w:ilvl w:val="0"/>
-          <w:numId w:val="8"/>
-        </w:numPr>
-        <w:bidi w:val="0"/>
-        <w:jc w:val="both"/>
-        <w:rPr>
-          <w:b/>
-          <w:bCs/>
-        </w:rPr>
-      </w:pPr>
-      <w:r>
-        <w:rPr>
-          <w:b/>
-          <w:bCs/>
-        </w:rPr>
-        <w:t>Transfer</w:t>
-      </w:r>
-      <w:r>
-        <w:rPr>
-          <w:b/>
-          <w:bCs/>
-        </w:rPr>
-        <w:t>s</w:t>
-      </w:r>
-      <w:r>
-        <w:rPr>
-          <w:b/>
-          <w:bCs/>
-        </w:rPr>
-        <w:t xml:space="preserve"> r</w:t>
-      </w:r>
-      <w:r>
-        <w:rPr>
-          <w:b/>
-          <w:bCs/>
-        </w:rPr>
-        <w:t>eport page</w:t>
-      </w:r>
-      <w:r>
-        <w:rPr>
-          <w:b/>
-          <w:bCs/>
-        </w:rPr>
-        <w:t xml:space="preserve"> (Daily / Monthly)</w:t>
-      </w:r>
-      <w:r>
-        <w:rPr>
-          <w:b/>
-          <w:bCs/>
-        </w:rPr>
-        <w:t xml:space="preserve"> (</w:t>
-      </w:r>
-      <w:r>
-        <w:rPr>
-          <w:b/>
-          <w:bCs/>
-        </w:rPr>
-        <w:t>Table</w:t>
-      </w:r>
-      <w:r>
-        <w:rPr>
-          <w:b/>
-          <w:bCs/>
-        </w:rPr>
-        <w:t>)</w:t>
-      </w:r>
-    </w:p>
-    <w:p>
-      <w:pPr>
-        <w:pStyle w:val="ListParagraph"/>
-        <w:numPr>
-          <w:ilvl w:val="0"/>
-          <w:numId w:val="8"/>
-        </w:numPr>
-        <w:bidi w:val="0"/>
-        <w:jc w:val="both"/>
-        <w:rPr>
-          <w:b/>
-          <w:bCs/>
-        </w:rPr>
-      </w:pPr>
-      <w:r>
-        <w:rPr>
-          <w:b/>
-          <w:bCs/>
-        </w:rPr>
-        <w:t>Sales report page</w:t>
-      </w:r>
-      <w:r>
-        <w:rPr>
-          <w:b/>
-          <w:bCs/>
-        </w:rPr>
-        <w:t xml:space="preserve"> (Daily / Monthly)</w:t>
-      </w:r>
-      <w:r>
-        <w:rPr>
-          <w:b/>
-          <w:bCs/>
-        </w:rPr>
-        <w:t xml:space="preserve"> (</w:t>
-      </w:r>
-      <w:r>
-        <w:rPr>
-          <w:b/>
-          <w:bCs/>
-        </w:rPr>
-        <w:t>Table</w:t>
-      </w:r>
-      <w:r>
-        <w:rPr>
-          <w:b/>
-          <w:bCs/>
-        </w:rPr>
-        <w:t>)</w:t>
-      </w:r>
-    </w:p>
-    <w:p>
-      <w:pPr>
-        <w:pStyle w:val="ListParagraph"/>
-        <w:numPr>
-          <w:ilvl w:val="0"/>
-          <w:numId w:val="8"/>
-        </w:numPr>
-        <w:bidi w:val="0"/>
-        <w:jc w:val="both"/>
-        <w:rPr>
-          <w:b/>
-          <w:bCs/>
-        </w:rPr>
-      </w:pPr>
-      <w:r>
-        <w:rPr>
-          <w:b/>
-          <w:bCs/>
-        </w:rPr>
-        <w:t>Transferred</w:t>
-      </w:r>
-      <w:r>
-        <w:rPr>
-          <w:b/>
-          <w:bCs/>
-        </w:rPr>
-        <w:t xml:space="preserve"> products report page (Daily</w:t>
-      </w:r>
-      <w:r>
-        <w:rPr>
-          <w:b/>
-          <w:bCs/>
-        </w:rPr>
         <w:t xml:space="preserve"> </w:t>
       </w:r>
       <w:r>
@@ -4088,270 +4124,11 @@
           <w:b/>
           <w:bCs/>
         </w:rPr>
-        <w:t>/</w:t>
-      </w:r>
-      <w:r>
-        <w:rPr>
-          <w:b/>
-          <w:bCs/>
-        </w:rPr>
-        <w:t xml:space="preserve"> </w:t>
-      </w:r>
-      <w:r>
-        <w:rPr>
-          <w:b/>
-          <w:bCs/>
-        </w:rPr>
-        <w:t>Monthly)</w:t>
-      </w:r>
-      <w:r>
-        <w:rPr>
-          <w:b/>
-          <w:bCs/>
-        </w:rPr>
-        <w:t xml:space="preserve"> </w:t>
-      </w:r>
-      <w:r>
-        <w:rPr>
-          <w:b/>
-          <w:bCs/>
-        </w:rPr>
         <w:t>(Table)</w:t>
       </w:r>
     </w:p>
     <w:p>
       <w:pPr>
-        <w:pStyle w:val="ListParagraph"/>
-        <w:numPr>
-          <w:ilvl w:val="0"/>
-          <w:numId w:val="8"/>
-        </w:numPr>
-        <w:bidi w:val="0"/>
-        <w:jc w:val="both"/>
-        <w:rPr>
-          <w:b/>
-          <w:bCs/>
-        </w:rPr>
-      </w:pPr>
-      <w:r>
-        <w:rPr>
-          <w:b/>
-          <w:bCs/>
-        </w:rPr>
-        <w:lastRenderedPageBreak/>
-        <w:t xml:space="preserve">Supply plan </w:t>
-      </w:r>
-      <w:r>
-        <w:rPr>
-          <w:b/>
-          <w:bCs/>
-        </w:rPr>
-        <w:t xml:space="preserve">report </w:t>
-      </w:r>
-      <w:r>
-        <w:rPr>
-          <w:b/>
-          <w:bCs/>
-        </w:rPr>
-        <w:t>page</w:t>
-      </w:r>
-      <w:r>
-        <w:rPr>
-          <w:b/>
-          <w:bCs/>
-        </w:rPr>
-        <w:t xml:space="preserve"> </w:t>
-      </w:r>
-      <w:r>
-        <w:rPr>
-          <w:b/>
-          <w:bCs/>
-        </w:rPr>
-        <w:t>(Table)</w:t>
-      </w:r>
-    </w:p>
-    <w:p>
-      <w:pPr>
-        <w:pStyle w:val="ListParagraph"/>
-        <w:numPr>
-          <w:ilvl w:val="0"/>
-          <w:numId w:val="8"/>
-        </w:numPr>
-        <w:bidi w:val="0"/>
-        <w:jc w:val="both"/>
-        <w:rPr>
-          <w:b/>
-          <w:bCs/>
-        </w:rPr>
-      </w:pPr>
-      <w:r>
-        <w:rPr>
-          <w:b/>
-          <w:bCs/>
-        </w:rPr>
-        <w:t xml:space="preserve">Average </w:t>
-      </w:r>
-      <w:r>
-        <w:rPr>
-          <w:b/>
-          <w:bCs/>
-        </w:rPr>
-        <w:t>Transferred</w:t>
-      </w:r>
-      <w:r>
-        <w:rPr>
-          <w:b/>
-          <w:bCs/>
-        </w:rPr>
-        <w:t xml:space="preserve"> product</w:t>
-      </w:r>
-      <w:r>
-        <w:rPr>
-          <w:b/>
-          <w:bCs/>
-        </w:rPr>
-        <w:t xml:space="preserve"> report</w:t>
-      </w:r>
-      <w:r>
-        <w:rPr>
-          <w:b/>
-          <w:bCs/>
-        </w:rPr>
-        <w:t xml:space="preserve"> page</w:t>
-      </w:r>
-      <w:r>
-        <w:rPr>
-          <w:b/>
-          <w:bCs/>
-        </w:rPr>
-        <w:t xml:space="preserve"> </w:t>
-      </w:r>
-      <w:r>
-        <w:rPr>
-          <w:b/>
-          <w:bCs/>
-        </w:rPr>
-        <w:t>(Table)</w:t>
-      </w:r>
-    </w:p>
-    <w:p>
-      <w:pPr>
-        <w:pStyle w:val="ListParagraph"/>
-        <w:numPr>
-          <w:ilvl w:val="0"/>
-          <w:numId w:val="8"/>
-        </w:numPr>
-        <w:bidi w:val="0"/>
-        <w:jc w:val="both"/>
-        <w:rPr>
-          <w:b/>
-          <w:bCs/>
-        </w:rPr>
-      </w:pPr>
-      <w:proofErr w:type="spellStart"/>
-      <w:r>
-        <w:rPr>
-          <w:b/>
-          <w:bCs/>
-        </w:rPr>
-        <w:t>EoM</w:t>
-      </w:r>
-      <w:proofErr w:type="spellEnd"/>
-      <w:r>
-        <w:rPr>
-          <w:b/>
-          <w:bCs/>
-        </w:rPr>
-        <w:t xml:space="preserve"> (End of Month) Stations' needs</w:t>
-      </w:r>
-      <w:r>
-        <w:rPr>
-          <w:b/>
-          <w:bCs/>
-        </w:rPr>
-        <w:t xml:space="preserve"> report</w:t>
-      </w:r>
-      <w:r>
-        <w:rPr>
-          <w:b/>
-          <w:bCs/>
-        </w:rPr>
-        <w:t xml:space="preserve"> page</w:t>
-      </w:r>
-      <w:r>
-        <w:rPr>
-          <w:b/>
-          <w:bCs/>
-        </w:rPr>
-        <w:t xml:space="preserve"> </w:t>
-      </w:r>
-      <w:r>
-        <w:rPr>
-          <w:b/>
-          <w:bCs/>
-        </w:rPr>
-        <w:t>(Table)</w:t>
-      </w:r>
-    </w:p>
-    <w:p>
-      <w:pPr>
-        <w:pStyle w:val="ListParagraph"/>
-        <w:numPr>
-          <w:ilvl w:val="0"/>
-          <w:numId w:val="8"/>
-        </w:numPr>
-        <w:bidi w:val="0"/>
-        <w:jc w:val="both"/>
-        <w:rPr>
-          <w:b/>
-          <w:bCs/>
-        </w:rPr>
-      </w:pPr>
-      <w:r>
-        <w:rPr>
-          <w:b/>
-          <w:bCs/>
-        </w:rPr>
-        <w:t>Warehouse</w:t>
-      </w:r>
-      <w:r>
-        <w:rPr>
-          <w:b/>
-          <w:bCs/>
-        </w:rPr>
-        <w:t xml:space="preserve">s Remaining </w:t>
-      </w:r>
-      <w:r>
-        <w:rPr>
-          <w:b/>
-          <w:bCs/>
-        </w:rPr>
-        <w:t xml:space="preserve">report </w:t>
-      </w:r>
-      <w:r>
-        <w:rPr>
-          <w:b/>
-          <w:bCs/>
-        </w:rPr>
-        <w:t>page</w:t>
-      </w:r>
-      <w:r>
-        <w:rPr>
-          <w:b/>
-          <w:bCs/>
-        </w:rPr>
-        <w:t xml:space="preserve"> </w:t>
-      </w:r>
-      <w:r>
-        <w:rPr>
-          <w:b/>
-          <w:bCs/>
-        </w:rPr>
-        <w:t>(Table)</w:t>
-      </w:r>
-    </w:p>
-    <w:p>
-      <w:pPr>
         <w:pStyle w:val="Heading1"/>
         <w:bidi w:val="0"/>
         <w:jc w:val="both"/>
@@ -4603,8 +4380,6 @@
           <w:bCs/>
         </w:rPr>
       </w:pPr>
-      <w:bookmarkStart w:id="0" w:name="_GoBack"/>
-      <w:bookmarkEnd w:id="0"/>
       <w:r>
         <w:rPr>
           <w:b/>
@@ -7075,7 +6850,7 @@
 </file>
 
 <file path=customXml/itemProps1.xml><?xml version="1.0" encoding="utf-8"?>
-<ds:datastoreItem xmlns:ds="http://schemas.openxmlformats.org/officeDocument/2006/customXml" ds:itemID="{5AD01F2E-8689-4EC8-A6CD-D1D7F7B4700B}">
+<ds:datastoreItem xmlns:ds="http://schemas.openxmlformats.org/officeDocument/2006/customXml" ds:itemID="{8FAD5F39-EFE0-445C-BEDE-7C40E80325E3}">
   <ds:schemaRefs>
     <ds:schemaRef ds:uri="http://schemas.openxmlformats.org/officeDocument/2006/bibliography"/>
   </ds:schemaRefs>

</xml_diff>

<commit_message>
Implemented Quota, Acknowledgements (Sales, Existings) and their RESTful APIs, Minor changes like hidden attribute removed from some models
</commit_message>
<xml_diff>
--- a/Documents/Chillout/Project documents/Chillout analysis.docx
+++ b/Documents/Chillout/Project documents/Chillout analysis.docx
@@ -2107,7 +2107,18 @@
         <w:jc w:val="both"/>
       </w:pPr>
       <w:r>
-        <w:t>Daily acknowledge (</w:t>
+        <w:t>A</w:t>
+      </w:r>
+      <w:bookmarkStart w:id="0" w:name="_GoBack"/>
+      <w:bookmarkEnd w:id="0"/>
+      <w:r>
+        <w:t>cknowledge</w:t>
+      </w:r>
+      <w:r>
+        <w:t>ment</w:t>
+      </w:r>
+      <w:r>
+        <w:t xml:space="preserve"> (</w:t>
       </w:r>
       <w:r>
         <w:rPr>
@@ -2840,7 +2851,6 @@
         <w:bidi w:val="0"/>
         <w:jc w:val="both"/>
       </w:pPr>
-      <w:bookmarkStart w:id="0" w:name="_GoBack"/>
       <w:r>
         <w:rPr>
           <w:rFonts w:asciiTheme="minorHAnsi" w:eastAsiaTheme="minorHAnsi" w:hAnsiTheme="minorHAnsi" w:cstheme="minorBidi"/>
@@ -2913,7 +2923,6 @@
           </wp:anchor>
         </w:drawing>
       </w:r>
-      <w:bookmarkEnd w:id="0"/>
       <w:r>
         <w:rPr>
           <w:u w:val="single"/>
@@ -6850,7 +6859,7 @@
 </file>
 
 <file path=customXml/itemProps1.xml><?xml version="1.0" encoding="utf-8"?>
-<ds:datastoreItem xmlns:ds="http://schemas.openxmlformats.org/officeDocument/2006/customXml" ds:itemID="{8FAD5F39-EFE0-445C-BEDE-7C40E80325E3}">
+<ds:datastoreItem xmlns:ds="http://schemas.openxmlformats.org/officeDocument/2006/customXml" ds:itemID="{CC520A80-48A9-498E-90EC-EA1B08B20D27}">
   <ds:schemaRefs>
     <ds:schemaRef ds:uri="http://schemas.openxmlformats.org/officeDocument/2006/bibliography"/>
   </ds:schemaRefs>

</xml_diff>

<commit_message>
Removed hidden attribute from transfer and trip, Trip contains transfers array and order of trip throughout the day, Updated documentation with new relations, Updated unique constraints on entities, Implemented trip creation, Implemented trip search
</commit_message>
<xml_diff>
--- a/Documents/Chillout/Project documents/Chillout analysis.docx
+++ b/Documents/Chillout/Project documents/Chillout analysis.docx
@@ -679,11 +679,100 @@
       </w:r>
       <w:proofErr w:type="spellStart"/>
       <w:r>
-        <w:t>ExistingAmount</w:t>
-      </w:r>
-      <w:proofErr w:type="spellEnd"/>
-      <w:r>
-        <w:t xml:space="preserve">, Day, Month, Year, </w:t>
+        <w:t>E</w:t>
+      </w:r>
+      <w:r>
+        <w:t>xistingAmount</w:t>
+      </w:r>
+      <w:proofErr w:type="spellEnd"/>
+      <w:r>
+        <w:t>, Day, Month, Year</w:t>
+      </w:r>
+      <w:r>
+        <w:t>)*</w:t>
+      </w:r>
+    </w:p>
+    <w:p>
+      <w:pPr>
+        <w:pStyle w:val="ListParagraph"/>
+        <w:numPr>
+          <w:ilvl w:val="0"/>
+          <w:numId w:val="2"/>
+        </w:numPr>
+        <w:bidi w:val="0"/>
+        <w:jc w:val="both"/>
+      </w:pPr>
+      <w:r>
+        <w:rPr>
+          <w:b/>
+          <w:bCs/>
+        </w:rPr>
+        <w:t>Transfer</w:t>
+      </w:r>
+      <w:r>
+        <w:rPr>
+          <w:b/>
+          <w:bCs/>
+        </w:rPr>
+        <w:t>s</w:t>
+      </w:r>
+      <w:r>
+        <w:t xml:space="preserve"> (</w:t>
+      </w:r>
+      <w:proofErr w:type="spellStart"/>
+      <w:r>
+        <w:t>Transfer</w:t>
+      </w:r>
+      <w:r>
+        <w:t>ID</w:t>
+      </w:r>
+      <w:proofErr w:type="spellEnd"/>
+      <w:r>
+        <w:t xml:space="preserve">, </w:t>
+      </w:r>
+      <w:proofErr w:type="spellStart"/>
+      <w:r>
+        <w:t>WarehouseID</w:t>
+      </w:r>
+      <w:proofErr w:type="spellEnd"/>
+      <w:r>
+        <w:t>,</w:t>
+      </w:r>
+      <w:r>
+        <w:t xml:space="preserve"> </w:t>
+      </w:r>
+      <w:proofErr w:type="spellStart"/>
+      <w:r>
+        <w:t>StationID</w:t>
+      </w:r>
+      <w:proofErr w:type="spellEnd"/>
+      <w:r>
+        <w:t xml:space="preserve">, </w:t>
+      </w:r>
+      <w:proofErr w:type="spellStart"/>
+      <w:r>
+        <w:t>ProductID</w:t>
+      </w:r>
+      <w:proofErr w:type="spellEnd"/>
+      <w:r>
+        <w:t>,</w:t>
+      </w:r>
+      <w:r>
+        <w:t xml:space="preserve"> </w:t>
+      </w:r>
+      <w:proofErr w:type="spellStart"/>
+      <w:r>
+        <w:t>Transferr</w:t>
+      </w:r>
+      <w:r>
+        <w:t>edAmount</w:t>
+      </w:r>
+      <w:proofErr w:type="spellEnd"/>
+      <w:r>
+        <w:t>,</w:t>
+      </w:r>
+      <w:r>
+        <w:t xml:space="preserve"> Day, Month, Year, </w:t>
       </w:r>
       <w:proofErr w:type="spellStart"/>
       <w:r>
@@ -709,24 +798,435 @@
           <w:b/>
           <w:bCs/>
         </w:rPr>
-        <w:t>Transfer</w:t>
-      </w:r>
-      <w:r>
-        <w:rPr>
-          <w:b/>
-          <w:bCs/>
-        </w:rPr>
+        <w:t>Products</w:t>
+      </w:r>
+      <w:r>
+        <w:t xml:space="preserve"> (</w:t>
+      </w:r>
+      <w:proofErr w:type="spellStart"/>
+      <w:r>
+        <w:t>ProductID</w:t>
+      </w:r>
+      <w:proofErr w:type="spellEnd"/>
+      <w:r>
+        <w:t xml:space="preserve">, </w:t>
+      </w:r>
+      <w:proofErr w:type="spellStart"/>
+      <w:r>
+        <w:t>ProductName</w:t>
+      </w:r>
+      <w:proofErr w:type="spellEnd"/>
+      <w:r>
+        <w:t xml:space="preserve">, </w:t>
+      </w:r>
+      <w:proofErr w:type="spellStart"/>
+      <w:r>
+        <w:t>IsHidden</w:t>
+      </w:r>
+      <w:proofErr w:type="spellEnd"/>
+      <w:r>
+        <w:t>)</w:t>
+      </w:r>
+    </w:p>
+    <w:p>
+      <w:pPr>
+        <w:pStyle w:val="ListParagraph"/>
+        <w:numPr>
+          <w:ilvl w:val="0"/>
+          <w:numId w:val="2"/>
+        </w:numPr>
+        <w:bidi w:val="0"/>
+        <w:jc w:val="both"/>
+      </w:pPr>
+      <w:r>
+        <w:rPr>
+          <w:b/>
+          <w:bCs/>
+        </w:rPr>
+        <w:t>Quota</w:t>
+      </w:r>
+      <w:r>
+        <w:t xml:space="preserve"> (</w:t>
+      </w:r>
+      <w:proofErr w:type="spellStart"/>
+      <w:r>
+        <w:t>QuotaID</w:t>
+      </w:r>
+      <w:proofErr w:type="spellEnd"/>
+      <w:r>
+        <w:t xml:space="preserve">, </w:t>
+      </w:r>
+      <w:proofErr w:type="spellStart"/>
+      <w:r>
+        <w:t>WarehouseID</w:t>
+      </w:r>
+      <w:proofErr w:type="spellEnd"/>
+      <w:r>
+        <w:t xml:space="preserve">, </w:t>
+      </w:r>
+      <w:proofErr w:type="spellStart"/>
+      <w:r>
+        <w:t>ProductID</w:t>
+      </w:r>
+      <w:proofErr w:type="spellEnd"/>
+      <w:r>
+        <w:t xml:space="preserve">, </w:t>
+      </w:r>
+      <w:proofErr w:type="spellStart"/>
+      <w:r>
+        <w:t>QuotaAmount</w:t>
+      </w:r>
+      <w:proofErr w:type="spellEnd"/>
+      <w:r>
+        <w:t xml:space="preserve"> , Month,</w:t>
+      </w:r>
+      <w:r>
+        <w:t xml:space="preserve"> Year</w:t>
+      </w:r>
+      <w:r>
+        <w:t>)</w:t>
+      </w:r>
+    </w:p>
+    <w:p>
+      <w:pPr>
+        <w:pStyle w:val="ListParagraph"/>
+        <w:numPr>
+          <w:ilvl w:val="0"/>
+          <w:numId w:val="2"/>
+        </w:numPr>
+        <w:bidi w:val="0"/>
+        <w:jc w:val="both"/>
+      </w:pPr>
+      <w:r>
+        <w:rPr>
+          <w:b/>
+          <w:bCs/>
+        </w:rPr>
+        <w:t>Sales</w:t>
+      </w:r>
+      <w:r>
+        <w:t xml:space="preserve"> (</w:t>
+      </w:r>
+      <w:proofErr w:type="spellStart"/>
+      <w:r>
+        <w:t>SaleID</w:t>
+      </w:r>
+      <w:proofErr w:type="spellEnd"/>
+      <w:r>
+        <w:t xml:space="preserve">, </w:t>
+      </w:r>
+      <w:proofErr w:type="spellStart"/>
+      <w:r>
+        <w:t>StationID</w:t>
+      </w:r>
+      <w:proofErr w:type="spellEnd"/>
+      <w:r>
+        <w:t xml:space="preserve">, </w:t>
+      </w:r>
+      <w:proofErr w:type="spellStart"/>
+      <w:r>
+        <w:t>ProductID</w:t>
+      </w:r>
+      <w:proofErr w:type="spellEnd"/>
+      <w:r>
+        <w:t xml:space="preserve">, </w:t>
+      </w:r>
+      <w:proofErr w:type="spellStart"/>
+      <w:r>
+        <w:t>SalesAmount</w:t>
+      </w:r>
+      <w:proofErr w:type="spellEnd"/>
+      <w:r>
+        <w:t>, Day, Month, Year)*</w:t>
+      </w:r>
+    </w:p>
+    <w:p>
+      <w:pPr>
+        <w:pStyle w:val="ListParagraph"/>
+        <w:numPr>
+          <w:ilvl w:val="0"/>
+          <w:numId w:val="2"/>
+        </w:numPr>
+        <w:bidi w:val="0"/>
+        <w:jc w:val="both"/>
+      </w:pPr>
+      <w:r>
+        <w:rPr>
+          <w:b/>
+          <w:bCs/>
+        </w:rPr>
+        <w:t>Sectors</w:t>
+      </w:r>
+      <w:r>
+        <w:t xml:space="preserve"> (</w:t>
+      </w:r>
+      <w:proofErr w:type="spellStart"/>
+      <w:r>
+        <w:t>SectorID</w:t>
+      </w:r>
+      <w:proofErr w:type="spellEnd"/>
+      <w:r>
+        <w:t xml:space="preserve">, </w:t>
+      </w:r>
+      <w:proofErr w:type="spellStart"/>
+      <w:r>
+        <w:t>SectorName</w:t>
+      </w:r>
+      <w:proofErr w:type="spellEnd"/>
+      <w:r>
+        <w:t xml:space="preserve">, </w:t>
+      </w:r>
+      <w:proofErr w:type="spellStart"/>
+      <w:r>
+        <w:t>IsHidden</w:t>
+      </w:r>
+      <w:proofErr w:type="spellEnd"/>
+      <w:r>
+        <w:t>)</w:t>
+      </w:r>
+    </w:p>
+    <w:p>
+      <w:pPr>
+        <w:pStyle w:val="ListParagraph"/>
+        <w:numPr>
+          <w:ilvl w:val="0"/>
+          <w:numId w:val="2"/>
+        </w:numPr>
+        <w:bidi w:val="0"/>
+        <w:jc w:val="both"/>
+      </w:pPr>
+      <w:r>
+        <w:rPr>
+          <w:b/>
+          <w:bCs/>
+        </w:rPr>
+        <w:t>Stations</w:t>
+      </w:r>
+      <w:r>
+        <w:t xml:space="preserve"> (</w:t>
+      </w:r>
+      <w:proofErr w:type="spellStart"/>
+      <w:r>
+        <w:t>StationID</w:t>
+      </w:r>
+      <w:proofErr w:type="spellEnd"/>
+      <w:r>
+        <w:t xml:space="preserve">, </w:t>
+      </w:r>
+      <w:proofErr w:type="spellStart"/>
+      <w:r>
+        <w:t>StationCode</w:t>
+      </w:r>
+      <w:proofErr w:type="spellEnd"/>
+      <w:r>
+        <w:t xml:space="preserve">, </w:t>
+      </w:r>
+      <w:proofErr w:type="spellStart"/>
+      <w:r>
+        <w:t>StationName</w:t>
+      </w:r>
+      <w:proofErr w:type="spellEnd"/>
+      <w:r>
+        <w:t xml:space="preserve">, </w:t>
+      </w:r>
+      <w:proofErr w:type="spellStart"/>
+      <w:r>
+        <w:t>AgentID</w:t>
+      </w:r>
+      <w:proofErr w:type="spellEnd"/>
+      <w:r>
+        <w:t xml:space="preserve">, </w:t>
+      </w:r>
+      <w:proofErr w:type="spellStart"/>
+      <w:r>
+        <w:t>SectorID</w:t>
+      </w:r>
+      <w:proofErr w:type="spellEnd"/>
+      <w:r>
+        <w:t>, Location</w:t>
+      </w:r>
+      <w:r>
+        <w:t xml:space="preserve">, </w:t>
+      </w:r>
+      <w:proofErr w:type="spellStart"/>
+      <w:r>
+        <w:t>IsHidden</w:t>
+      </w:r>
+      <w:proofErr w:type="spellEnd"/>
+      <w:r>
+        <w:t>)</w:t>
+      </w:r>
+    </w:p>
+    <w:p>
+      <w:pPr>
+        <w:pStyle w:val="ListParagraph"/>
+        <w:numPr>
+          <w:ilvl w:val="0"/>
+          <w:numId w:val="2"/>
+        </w:numPr>
+        <w:bidi w:val="0"/>
+        <w:jc w:val="both"/>
+      </w:pPr>
+      <w:r>
+        <w:rPr>
+          <w:b/>
+          <w:bCs/>
+        </w:rPr>
+        <w:t>Tanks</w:t>
+      </w:r>
+      <w:r>
+        <w:t xml:space="preserve"> (</w:t>
+      </w:r>
+      <w:proofErr w:type="spellStart"/>
+      <w:r>
+        <w:t>TankID</w:t>
+      </w:r>
+      <w:proofErr w:type="spellEnd"/>
+      <w:r>
+        <w:t xml:space="preserve">, </w:t>
+      </w:r>
+      <w:proofErr w:type="spellStart"/>
+      <w:r>
+        <w:t>TankVolume</w:t>
+      </w:r>
+      <w:proofErr w:type="spellEnd"/>
+      <w:r>
+        <w:t xml:space="preserve">, </w:t>
+      </w:r>
+      <w:proofErr w:type="spellStart"/>
+      <w:r>
+        <w:t>ProductID</w:t>
+      </w:r>
+      <w:proofErr w:type="spellEnd"/>
+      <w:r>
+        <w:t xml:space="preserve">, </w:t>
+      </w:r>
+      <w:proofErr w:type="spellStart"/>
+      <w:r>
+        <w:t>IsHidden</w:t>
+      </w:r>
+      <w:proofErr w:type="spellEnd"/>
+      <w:r>
+        <w:t>)</w:t>
+      </w:r>
+    </w:p>
+    <w:p>
+      <w:pPr>
+        <w:pStyle w:val="ListParagraph"/>
+        <w:numPr>
+          <w:ilvl w:val="0"/>
+          <w:numId w:val="2"/>
+        </w:numPr>
+        <w:bidi w:val="0"/>
+        <w:jc w:val="both"/>
+      </w:pPr>
+      <w:r>
+        <w:rPr>
+          <w:b/>
+          <w:bCs/>
+        </w:rPr>
+        <w:t>Trips</w:t>
+      </w:r>
+      <w:r>
+        <w:t xml:space="preserve"> (</w:t>
+      </w:r>
+      <w:proofErr w:type="spellStart"/>
+      <w:r>
+        <w:t>TripID</w:t>
+      </w:r>
+      <w:proofErr w:type="spellEnd"/>
+      <w:r>
+        <w:t xml:space="preserve">, </w:t>
+      </w:r>
+      <w:proofErr w:type="spellStart"/>
+      <w:r>
+        <w:t>DriverID</w:t>
+      </w:r>
+      <w:proofErr w:type="spellEnd"/>
+      <w:r>
+        <w:t xml:space="preserve">, </w:t>
+      </w:r>
+      <w:proofErr w:type="spellStart"/>
+      <w:r>
+        <w:t>VehicleID</w:t>
+      </w:r>
+      <w:proofErr w:type="spellEnd"/>
+      <w:r>
+        <w:t xml:space="preserve">, </w:t>
+      </w:r>
+      <w:proofErr w:type="spellStart"/>
+      <w:r>
+        <w:t>outboundDistanceID</w:t>
+      </w:r>
+      <w:proofErr w:type="spellEnd"/>
+      <w:r>
+        <w:t>,</w:t>
+      </w:r>
+      <w:r>
+        <w:t xml:space="preserve"> </w:t>
+      </w:r>
+      <w:proofErr w:type="spellStart"/>
+      <w:r>
+        <w:t>inbo</w:t>
+      </w:r>
+      <w:r>
+        <w:t>undDistanceID</w:t>
+      </w:r>
+      <w:proofErr w:type="spellEnd"/>
+      <w:r>
+        <w:t>,</w:t>
+      </w:r>
+      <w:r>
+        <w:t xml:space="preserve"> </w:t>
+      </w:r>
+      <w:proofErr w:type="spellStart"/>
+      <w:r>
+        <w:t>T</w:t>
+      </w:r>
+      <w:r>
+        <w:t>ransfer</w:t>
+      </w:r>
+      <w:r>
+        <w:t>ID</w:t>
+      </w:r>
+      <w:r>
         <w:t>s</w:t>
       </w:r>
+      <w:proofErr w:type="spellEnd"/>
+      <w:r>
+        <w:t>, Day, Month, Year</w:t>
+      </w:r>
+      <w:r>
+        <w:t>)*</w:t>
+      </w:r>
+    </w:p>
+    <w:p>
+      <w:pPr>
+        <w:pStyle w:val="ListParagraph"/>
+        <w:numPr>
+          <w:ilvl w:val="0"/>
+          <w:numId w:val="2"/>
+        </w:numPr>
+        <w:bidi w:val="0"/>
+        <w:jc w:val="both"/>
+        <w:rPr>
+          <w:b/>
+          <w:bCs/>
+        </w:rPr>
+      </w:pPr>
+      <w:r>
+        <w:rPr>
+          <w:b/>
+          <w:bCs/>
+        </w:rPr>
+        <w:t>Users</w:t>
+      </w:r>
       <w:r>
         <w:t xml:space="preserve"> (</w:t>
       </w:r>
       <w:proofErr w:type="spellStart"/>
       <w:r>
-        <w:t>Transfer</w:t>
-      </w:r>
-      <w:r>
-        <w:t>ID</w:t>
+        <w:t>UserID</w:t>
       </w:r>
       <w:proofErr w:type="spellEnd"/>
       <w:r>
@@ -734,18 +1234,802 @@
       </w:r>
       <w:proofErr w:type="spellStart"/>
       <w:r>
+        <w:t>UserFirstName</w:t>
+      </w:r>
+      <w:proofErr w:type="spellEnd"/>
+      <w:r>
+        <w:t>,</w:t>
+      </w:r>
+      <w:r>
+        <w:t xml:space="preserve"> </w:t>
+      </w:r>
+      <w:proofErr w:type="spellStart"/>
+      <w:r>
+        <w:t>UserMiddleName</w:t>
+      </w:r>
+      <w:proofErr w:type="spellEnd"/>
+      <w:r>
+        <w:t>,</w:t>
+      </w:r>
+      <w:r>
+        <w:t xml:space="preserve"> </w:t>
+      </w:r>
+      <w:proofErr w:type="spellStart"/>
+      <w:r>
+        <w:t>UserLastName</w:t>
+      </w:r>
+      <w:proofErr w:type="spellEnd"/>
+      <w:r>
+        <w:t xml:space="preserve">, </w:t>
+      </w:r>
+      <w:proofErr w:type="spellStart"/>
+      <w:r>
+        <w:t>PhoneNumber</w:t>
+      </w:r>
+      <w:proofErr w:type="spellEnd"/>
+      <w:r>
+        <w:t>, Password,</w:t>
+      </w:r>
+      <w:r>
+        <w:t xml:space="preserve"> Role,</w:t>
+      </w:r>
+      <w:r>
+        <w:t xml:space="preserve"> </w:t>
+      </w:r>
+      <w:proofErr w:type="spellStart"/>
+      <w:r>
+        <w:t>IsHidden</w:t>
+      </w:r>
+      <w:proofErr w:type="spellEnd"/>
+      <w:r>
+        <w:t>)</w:t>
+      </w:r>
+    </w:p>
+    <w:p>
+      <w:pPr>
+        <w:pStyle w:val="ListParagraph"/>
+        <w:numPr>
+          <w:ilvl w:val="0"/>
+          <w:numId w:val="2"/>
+        </w:numPr>
+        <w:bidi w:val="0"/>
+        <w:jc w:val="both"/>
+      </w:pPr>
+      <w:r>
+        <w:rPr>
+          <w:b/>
+          <w:bCs/>
+        </w:rPr>
+        <w:t>Vehicles</w:t>
+      </w:r>
+      <w:r>
+        <w:t xml:space="preserve"> (</w:t>
+      </w:r>
+      <w:proofErr w:type="spellStart"/>
+      <w:r>
+        <w:t>VehicleID</w:t>
+      </w:r>
+      <w:proofErr w:type="spellEnd"/>
+      <w:r>
+        <w:t xml:space="preserve">, </w:t>
+      </w:r>
+      <w:proofErr w:type="spellStart"/>
+      <w:r>
+        <w:t>VehicleCode</w:t>
+      </w:r>
+      <w:proofErr w:type="spellEnd"/>
+      <w:r>
+        <w:t xml:space="preserve">, </w:t>
+      </w:r>
+      <w:proofErr w:type="spellStart"/>
+      <w:r>
+        <w:t>VehiclePlate</w:t>
+      </w:r>
+      <w:proofErr w:type="spellEnd"/>
+      <w:r>
+        <w:t xml:space="preserve">, </w:t>
+      </w:r>
+      <w:proofErr w:type="spellStart"/>
+      <w:r>
+        <w:t>VehicleCard</w:t>
+      </w:r>
+      <w:proofErr w:type="spellEnd"/>
+      <w:r>
+        <w:t xml:space="preserve">, </w:t>
+      </w:r>
+      <w:proofErr w:type="spellStart"/>
+      <w:r>
+        <w:t>VehiclePhone</w:t>
+      </w:r>
+      <w:proofErr w:type="spellEnd"/>
+      <w:r>
+        <w:t xml:space="preserve">, </w:t>
+      </w:r>
+      <w:proofErr w:type="spellStart"/>
+      <w:r>
+        <w:t>TrailerPlate</w:t>
+      </w:r>
+      <w:proofErr w:type="spellEnd"/>
+      <w:r>
+        <w:t xml:space="preserve">, </w:t>
+      </w:r>
+      <w:proofErr w:type="spellStart"/>
+      <w:r>
+        <w:t>IsHidden</w:t>
+      </w:r>
+      <w:proofErr w:type="spellEnd"/>
+      <w:r>
+        <w:t>)</w:t>
+      </w:r>
+    </w:p>
+    <w:p>
+      <w:pPr>
+        <w:pStyle w:val="ListParagraph"/>
+        <w:numPr>
+          <w:ilvl w:val="0"/>
+          <w:numId w:val="2"/>
+        </w:numPr>
+        <w:bidi w:val="0"/>
+        <w:jc w:val="both"/>
+      </w:pPr>
+      <w:r>
+        <w:rPr>
+          <w:b/>
+          <w:bCs/>
+        </w:rPr>
+        <w:t>Warehouse</w:t>
+      </w:r>
+      <w:r>
+        <w:rPr>
+          <w:b/>
+          <w:bCs/>
+        </w:rPr>
+        <w:t>s</w:t>
+      </w:r>
+      <w:r>
+        <w:t xml:space="preserve"> (</w:t>
+      </w:r>
+      <w:proofErr w:type="spellStart"/>
+      <w:r>
         <w:t>WarehouseID</w:t>
       </w:r>
       <w:proofErr w:type="spellEnd"/>
       <w:r>
-        <w:t>,</w:t>
-      </w:r>
-      <w:r>
+        <w:t xml:space="preserve">, </w:t>
+      </w:r>
+      <w:proofErr w:type="spellStart"/>
+      <w:r>
+        <w:t>WarehouseName</w:t>
+      </w:r>
+      <w:proofErr w:type="spellEnd"/>
+      <w:r>
+        <w:t xml:space="preserve">, </w:t>
+      </w:r>
+      <w:proofErr w:type="spellStart"/>
+      <w:r>
+        <w:t>CompanyName</w:t>
+      </w:r>
+      <w:proofErr w:type="spellEnd"/>
+      <w:r>
+        <w:t xml:space="preserve">, </w:t>
+      </w:r>
+      <w:proofErr w:type="spellStart"/>
+      <w:r>
+        <w:t>SectorID</w:t>
+      </w:r>
+      <w:proofErr w:type="spellEnd"/>
+      <w:r>
+        <w:t xml:space="preserve">, </w:t>
+      </w:r>
+      <w:proofErr w:type="spellStart"/>
+      <w:r>
+        <w:t>IsHidden</w:t>
+      </w:r>
+      <w:proofErr w:type="spellEnd"/>
+      <w:r>
+        <w:t>)</w:t>
+      </w:r>
+    </w:p>
+    <w:p>
+      <w:pPr>
+        <w:pStyle w:val="Heading2"/>
+        <w:bidi w:val="0"/>
+        <w:ind w:left="360"/>
+        <w:jc w:val="both"/>
+      </w:pPr>
+      <w:r>
+        <w:t>Relations:</w:t>
+      </w:r>
+    </w:p>
+    <w:p>
+      <w:pPr>
+        <w:pStyle w:val="Heading3"/>
+        <w:bidi w:val="0"/>
+        <w:ind w:left="720"/>
+      </w:pPr>
+      <w:r>
+        <w:t>Many-to-One:</w:t>
+      </w:r>
+    </w:p>
+    <w:p>
+      <w:pPr>
+        <w:pStyle w:val="ListParagraph"/>
+        <w:numPr>
+          <w:ilvl w:val="0"/>
+          <w:numId w:val="10"/>
+        </w:numPr>
+        <w:bidi w:val="0"/>
+        <w:rPr>
+          <w:b/>
+          <w:bCs/>
+        </w:rPr>
+      </w:pPr>
+      <w:r>
+        <w:rPr>
+          <w:b/>
+          <w:bCs/>
+        </w:rPr>
+        <w:t>Distances – Stations</w:t>
+      </w:r>
+    </w:p>
+    <w:p>
+      <w:pPr>
+        <w:pStyle w:val="ListParagraph"/>
+        <w:numPr>
+          <w:ilvl w:val="0"/>
+          <w:numId w:val="10"/>
+        </w:numPr>
+        <w:bidi w:val="0"/>
+        <w:rPr>
+          <w:b/>
+          <w:bCs/>
+        </w:rPr>
+      </w:pPr>
+      <w:r>
+        <w:rPr>
+          <w:b/>
+          <w:bCs/>
+        </w:rPr>
+        <w:t>Distances</w:t>
+      </w:r>
+      <w:r>
+        <w:rPr>
+          <w:b/>
+          <w:bCs/>
+        </w:rPr>
         <w:t xml:space="preserve"> </w:t>
       </w:r>
-      <w:proofErr w:type="spellStart"/>
-      <w:r>
-        <w:t>StationID</w:t>
+      <w:r>
+        <w:rPr>
+          <w:b/>
+          <w:bCs/>
+        </w:rPr>
+        <w:t>– Warehouses</w:t>
+      </w:r>
+    </w:p>
+    <w:p>
+      <w:pPr>
+        <w:pStyle w:val="ListParagraph"/>
+        <w:numPr>
+          <w:ilvl w:val="0"/>
+          <w:numId w:val="10"/>
+        </w:numPr>
+        <w:bidi w:val="0"/>
+        <w:rPr>
+          <w:b/>
+          <w:bCs/>
+        </w:rPr>
+      </w:pPr>
+      <w:r>
+        <w:rPr>
+          <w:b/>
+          <w:bCs/>
+        </w:rPr>
+        <w:t>Existing</w:t>
+      </w:r>
+      <w:r>
+        <w:rPr>
+          <w:b/>
+          <w:bCs/>
+        </w:rPr>
+        <w:t xml:space="preserve"> </w:t>
+      </w:r>
+      <w:r>
+        <w:rPr>
+          <w:b/>
+          <w:bCs/>
+        </w:rPr>
+        <w:t>– Products</w:t>
+      </w:r>
+    </w:p>
+    <w:p>
+      <w:pPr>
+        <w:pStyle w:val="ListParagraph"/>
+        <w:numPr>
+          <w:ilvl w:val="0"/>
+          <w:numId w:val="10"/>
+        </w:numPr>
+        <w:bidi w:val="0"/>
+        <w:rPr>
+          <w:b/>
+          <w:bCs/>
+        </w:rPr>
+      </w:pPr>
+      <w:r>
+        <w:rPr>
+          <w:b/>
+          <w:bCs/>
+        </w:rPr>
+        <w:t>Existing</w:t>
+      </w:r>
+      <w:r>
+        <w:rPr>
+          <w:b/>
+          <w:bCs/>
+        </w:rPr>
+        <w:t xml:space="preserve"> </w:t>
+      </w:r>
+      <w:r>
+        <w:rPr>
+          <w:b/>
+          <w:bCs/>
+        </w:rPr>
+        <w:t>– Stations</w:t>
+      </w:r>
+    </w:p>
+    <w:p>
+      <w:pPr>
+        <w:pStyle w:val="ListParagraph"/>
+        <w:numPr>
+          <w:ilvl w:val="0"/>
+          <w:numId w:val="10"/>
+        </w:numPr>
+        <w:bidi w:val="0"/>
+        <w:rPr>
+          <w:b/>
+          <w:bCs/>
+        </w:rPr>
+      </w:pPr>
+      <w:r>
+        <w:rPr>
+          <w:b/>
+          <w:bCs/>
+        </w:rPr>
+        <w:t xml:space="preserve">Quota – Products </w:t>
+      </w:r>
+    </w:p>
+    <w:p>
+      <w:pPr>
+        <w:pStyle w:val="ListParagraph"/>
+        <w:numPr>
+          <w:ilvl w:val="0"/>
+          <w:numId w:val="10"/>
+        </w:numPr>
+        <w:bidi w:val="0"/>
+        <w:rPr>
+          <w:b/>
+          <w:bCs/>
+        </w:rPr>
+      </w:pPr>
+      <w:r>
+        <w:rPr>
+          <w:b/>
+          <w:bCs/>
+        </w:rPr>
+        <w:t xml:space="preserve">Quota – Warehouses </w:t>
+      </w:r>
+    </w:p>
+    <w:p>
+      <w:pPr>
+        <w:pStyle w:val="ListParagraph"/>
+        <w:numPr>
+          <w:ilvl w:val="0"/>
+          <w:numId w:val="10"/>
+        </w:numPr>
+        <w:bidi w:val="0"/>
+        <w:rPr>
+          <w:b/>
+          <w:bCs/>
+        </w:rPr>
+      </w:pPr>
+      <w:r>
+        <w:rPr>
+          <w:b/>
+          <w:bCs/>
+        </w:rPr>
+        <w:t>Sales – Products</w:t>
+      </w:r>
+    </w:p>
+    <w:p>
+      <w:pPr>
+        <w:pStyle w:val="ListParagraph"/>
+        <w:numPr>
+          <w:ilvl w:val="0"/>
+          <w:numId w:val="10"/>
+        </w:numPr>
+        <w:bidi w:val="0"/>
+        <w:rPr>
+          <w:b/>
+          <w:bCs/>
+        </w:rPr>
+      </w:pPr>
+      <w:r>
+        <w:rPr>
+          <w:b/>
+          <w:bCs/>
+        </w:rPr>
+        <w:lastRenderedPageBreak/>
+        <w:t>Sales – Stations</w:t>
+      </w:r>
+    </w:p>
+    <w:p>
+      <w:pPr>
+        <w:pStyle w:val="ListParagraph"/>
+        <w:numPr>
+          <w:ilvl w:val="0"/>
+          <w:numId w:val="10"/>
+        </w:numPr>
+        <w:bidi w:val="0"/>
+        <w:rPr>
+          <w:b/>
+          <w:bCs/>
+        </w:rPr>
+      </w:pPr>
+      <w:r>
+        <w:rPr>
+          <w:b/>
+          <w:bCs/>
+        </w:rPr>
+        <w:t>Stations – Agents</w:t>
+      </w:r>
+    </w:p>
+    <w:p>
+      <w:pPr>
+        <w:pStyle w:val="ListParagraph"/>
+        <w:numPr>
+          <w:ilvl w:val="0"/>
+          <w:numId w:val="10"/>
+        </w:numPr>
+        <w:bidi w:val="0"/>
+        <w:rPr>
+          <w:b/>
+          <w:bCs/>
+        </w:rPr>
+      </w:pPr>
+      <w:r>
+        <w:rPr>
+          <w:b/>
+          <w:bCs/>
+        </w:rPr>
+        <w:t xml:space="preserve">Stations </w:t>
+      </w:r>
+      <w:r>
+        <w:rPr>
+          <w:b/>
+          <w:bCs/>
+        </w:rPr>
+        <w:t>–</w:t>
+      </w:r>
+      <w:r>
+        <w:rPr>
+          <w:b/>
+          <w:bCs/>
+        </w:rPr>
+        <w:t xml:space="preserve"> Sectors</w:t>
+      </w:r>
+    </w:p>
+    <w:p>
+      <w:pPr>
+        <w:pStyle w:val="ListParagraph"/>
+        <w:numPr>
+          <w:ilvl w:val="0"/>
+          <w:numId w:val="10"/>
+        </w:numPr>
+        <w:bidi w:val="0"/>
+        <w:rPr>
+          <w:b/>
+          <w:bCs/>
+        </w:rPr>
+      </w:pPr>
+      <w:r>
+        <w:rPr>
+          <w:b/>
+          <w:bCs/>
+        </w:rPr>
+        <w:t>Tanks – Products</w:t>
+      </w:r>
+    </w:p>
+    <w:p>
+      <w:pPr>
+        <w:pStyle w:val="ListParagraph"/>
+        <w:numPr>
+          <w:ilvl w:val="0"/>
+          <w:numId w:val="10"/>
+        </w:numPr>
+        <w:bidi w:val="0"/>
+        <w:rPr>
+          <w:b/>
+          <w:bCs/>
+        </w:rPr>
+      </w:pPr>
+      <w:r>
+        <w:rPr>
+          <w:b/>
+          <w:bCs/>
+        </w:rPr>
+        <w:t>Transfers – Products</w:t>
+      </w:r>
+    </w:p>
+    <w:p>
+      <w:pPr>
+        <w:pStyle w:val="ListParagraph"/>
+        <w:numPr>
+          <w:ilvl w:val="0"/>
+          <w:numId w:val="10"/>
+        </w:numPr>
+        <w:bidi w:val="0"/>
+        <w:rPr>
+          <w:b/>
+          <w:bCs/>
+        </w:rPr>
+      </w:pPr>
+      <w:r>
+        <w:rPr>
+          <w:b/>
+          <w:bCs/>
+        </w:rPr>
+        <w:t>Transfers – Stations</w:t>
+      </w:r>
+    </w:p>
+    <w:p>
+      <w:pPr>
+        <w:pStyle w:val="ListParagraph"/>
+        <w:numPr>
+          <w:ilvl w:val="0"/>
+          <w:numId w:val="10"/>
+        </w:numPr>
+        <w:bidi w:val="0"/>
+        <w:rPr>
+          <w:b/>
+          <w:bCs/>
+        </w:rPr>
+      </w:pPr>
+      <w:r>
+        <w:rPr>
+          <w:b/>
+          <w:bCs/>
+        </w:rPr>
+        <w:t>Transfers – Trips</w:t>
+      </w:r>
+    </w:p>
+    <w:p>
+      <w:pPr>
+        <w:pStyle w:val="ListParagraph"/>
+        <w:numPr>
+          <w:ilvl w:val="0"/>
+          <w:numId w:val="10"/>
+        </w:numPr>
+        <w:bidi w:val="0"/>
+        <w:rPr>
+          <w:b/>
+          <w:bCs/>
+        </w:rPr>
+      </w:pPr>
+      <w:r>
+        <w:rPr>
+          <w:b/>
+          <w:bCs/>
+        </w:rPr>
+        <w:t>Transfers – Warehouses</w:t>
+      </w:r>
+    </w:p>
+    <w:p>
+      <w:pPr>
+        <w:pStyle w:val="ListParagraph"/>
+        <w:numPr>
+          <w:ilvl w:val="0"/>
+          <w:numId w:val="10"/>
+        </w:numPr>
+        <w:bidi w:val="0"/>
+        <w:rPr>
+          <w:b/>
+          <w:bCs/>
+        </w:rPr>
+      </w:pPr>
+      <w:r>
+        <w:rPr>
+          <w:b/>
+          <w:bCs/>
+        </w:rPr>
+        <w:t>Trips – Distances</w:t>
+      </w:r>
+    </w:p>
+    <w:p>
+      <w:pPr>
+        <w:pStyle w:val="ListParagraph"/>
+        <w:numPr>
+          <w:ilvl w:val="0"/>
+          <w:numId w:val="10"/>
+        </w:numPr>
+        <w:bidi w:val="0"/>
+        <w:rPr>
+          <w:b/>
+          <w:bCs/>
+        </w:rPr>
+      </w:pPr>
+      <w:r>
+        <w:rPr>
+          <w:b/>
+          <w:bCs/>
+        </w:rPr>
+        <w:t>Trips – Drivers</w:t>
+      </w:r>
+    </w:p>
+    <w:p>
+      <w:pPr>
+        <w:pStyle w:val="ListParagraph"/>
+        <w:numPr>
+          <w:ilvl w:val="0"/>
+          <w:numId w:val="10"/>
+        </w:numPr>
+        <w:bidi w:val="0"/>
+        <w:rPr>
+          <w:b/>
+          <w:bCs/>
+        </w:rPr>
+      </w:pPr>
+      <w:r>
+        <w:rPr>
+          <w:b/>
+          <w:bCs/>
+        </w:rPr>
+        <w:t>Trips – Vehicles</w:t>
+      </w:r>
+    </w:p>
+    <w:p>
+      <w:pPr>
+        <w:pStyle w:val="ListParagraph"/>
+        <w:numPr>
+          <w:ilvl w:val="0"/>
+          <w:numId w:val="10"/>
+        </w:numPr>
+        <w:bidi w:val="0"/>
+        <w:rPr>
+          <w:b/>
+          <w:bCs/>
+        </w:rPr>
+      </w:pPr>
+      <w:r>
+        <w:rPr>
+          <w:b/>
+          <w:bCs/>
+        </w:rPr>
+        <w:t>Warehouses – Sectors</w:t>
+      </w:r>
+    </w:p>
+    <w:p>
+      <w:pPr>
+        <w:pStyle w:val="Heading3"/>
+        <w:bidi w:val="0"/>
+        <w:ind w:left="720"/>
+      </w:pPr>
+      <w:r>
+        <w:t>One-to-Many:</w:t>
+      </w:r>
+    </w:p>
+    <w:p>
+      <w:pPr>
+        <w:pStyle w:val="ListParagraph"/>
+        <w:numPr>
+          <w:ilvl w:val="0"/>
+          <w:numId w:val="10"/>
+        </w:numPr>
+        <w:bidi w:val="0"/>
+        <w:rPr>
+          <w:b/>
+          <w:bCs/>
+        </w:rPr>
+      </w:pPr>
+      <w:r>
+        <w:rPr>
+          <w:b/>
+          <w:bCs/>
+        </w:rPr>
+        <w:t>Trips</w:t>
+      </w:r>
+      <w:r>
+        <w:rPr>
+          <w:b/>
+          <w:bCs/>
+        </w:rPr>
+        <w:t xml:space="preserve"> – T</w:t>
+      </w:r>
+      <w:r>
+        <w:rPr>
+          <w:b/>
+          <w:bCs/>
+        </w:rPr>
+        <w:t>ransfer</w:t>
+      </w:r>
+      <w:r>
+        <w:rPr>
+          <w:b/>
+          <w:bCs/>
+        </w:rPr>
+        <w:t>s</w:t>
+      </w:r>
+    </w:p>
+    <w:p>
+      <w:pPr>
+        <w:pStyle w:val="ListParagraph"/>
+        <w:numPr>
+          <w:ilvl w:val="0"/>
+          <w:numId w:val="10"/>
+        </w:numPr>
+        <w:bidi w:val="0"/>
+        <w:rPr>
+          <w:b/>
+          <w:bCs/>
+        </w:rPr>
+      </w:pPr>
+      <w:r>
+        <w:rPr>
+          <w:b/>
+          <w:bCs/>
+        </w:rPr>
+        <w:t>Stations – Tanks</w:t>
+      </w:r>
+    </w:p>
+    <w:p>
+      <w:pPr>
+        <w:pStyle w:val="Heading3"/>
+        <w:bidi w:val="0"/>
+        <w:ind w:left="720"/>
+        <w:jc w:val="both"/>
+      </w:pPr>
+      <w:r>
+        <w:t>Many-to-Many:</w:t>
+      </w:r>
+    </w:p>
+    <w:p>
+      <w:pPr>
+        <w:pStyle w:val="ListParagraph"/>
+        <w:numPr>
+          <w:ilvl w:val="0"/>
+          <w:numId w:val="10"/>
+        </w:numPr>
+        <w:bidi w:val="0"/>
+      </w:pPr>
+      <w:r>
+        <w:rPr>
+          <w:b/>
+          <w:bCs/>
+        </w:rPr>
+        <w:t>Warehouse</w:t>
+      </w:r>
+      <w:r>
+        <w:rPr>
+          <w:b/>
+          <w:bCs/>
+        </w:rPr>
+        <w:t>s – Products</w:t>
+      </w:r>
+      <w:r>
+        <w:rPr>
+          <w:b/>
+          <w:bCs/>
+        </w:rPr>
+        <w:t>:</w:t>
+      </w:r>
+      <w:r>
+        <w:t xml:space="preserve"> </w:t>
+      </w:r>
+      <w:r>
+        <w:t>(</w:t>
+      </w:r>
+      <w:proofErr w:type="spellStart"/>
+      <w:r>
+        <w:t>Warehouse_ProductID</w:t>
       </w:r>
       <w:proofErr w:type="spellEnd"/>
       <w:r>
@@ -753,47 +2037,35 @@
       </w:r>
       <w:proofErr w:type="spellStart"/>
       <w:r>
+        <w:t>WarehouseID</w:t>
+      </w:r>
+      <w:proofErr w:type="spellEnd"/>
+      <w:r>
+        <w:t xml:space="preserve">, </w:t>
+      </w:r>
+      <w:proofErr w:type="spellStart"/>
+      <w:r>
         <w:t>ProductID</w:t>
       </w:r>
       <w:proofErr w:type="spellEnd"/>
       <w:r>
-        <w:t>,</w:t>
-      </w:r>
-      <w:r>
-        <w:t xml:space="preserve"> </w:t>
-      </w:r>
-      <w:proofErr w:type="spellStart"/>
-      <w:r>
-        <w:t>TripID</w:t>
-      </w:r>
-      <w:proofErr w:type="spellEnd"/>
-      <w:r>
-        <w:t>,</w:t>
-      </w:r>
-      <w:r>
-        <w:t xml:space="preserve"> </w:t>
-      </w:r>
-      <w:proofErr w:type="spellStart"/>
-      <w:r>
-        <w:t>Transferr</w:t>
-      </w:r>
-      <w:r>
-        <w:t>edAmount</w:t>
-      </w:r>
-      <w:proofErr w:type="spellEnd"/>
-      <w:r>
-        <w:t>,</w:t>
-      </w:r>
-      <w:r>
-        <w:t xml:space="preserve"> Day, Month, Year, </w:t>
-      </w:r>
-      <w:proofErr w:type="spellStart"/>
-      <w:r>
-        <w:t>IsHidden</w:t>
-      </w:r>
-      <w:proofErr w:type="spellEnd"/>
-      <w:r>
-        <w:t>)*</w:t>
+        <w:t>)</w:t>
+      </w:r>
+    </w:p>
+    <w:p>
+      <w:pPr>
+        <w:pStyle w:val="Heading1"/>
+        <w:bidi w:val="0"/>
+        <w:jc w:val="both"/>
+      </w:pPr>
+      <w:r>
+        <w:rPr>
+          <w:u w:val="single"/>
+        </w:rPr>
+        <w:t>Illustrations</w:t>
+      </w:r>
+      <w:r>
+        <w:t>:</w:t>
       </w:r>
     </w:p>
     <w:p>
@@ -807,39 +2079,39 @@
         <w:jc w:val="both"/>
       </w:pPr>
       <w:r>
-        <w:rPr>
-          <w:b/>
-          <w:bCs/>
-        </w:rPr>
-        <w:t>Products</w:t>
-      </w:r>
-      <w:r>
-        <w:t xml:space="preserve"> (</w:t>
-      </w:r>
-      <w:proofErr w:type="spellStart"/>
-      <w:r>
-        <w:t>ProductID</w:t>
-      </w:r>
-      <w:proofErr w:type="spellEnd"/>
-      <w:r>
-        <w:t xml:space="preserve">, </w:t>
-      </w:r>
-      <w:proofErr w:type="spellStart"/>
-      <w:r>
-        <w:t>ProductName</w:t>
-      </w:r>
-      <w:proofErr w:type="spellEnd"/>
-      <w:r>
-        <w:t xml:space="preserve">, </w:t>
-      </w:r>
-      <w:proofErr w:type="spellStart"/>
-      <w:r>
-        <w:t>IsHidden</w:t>
-      </w:r>
-      <w:proofErr w:type="spellEnd"/>
+        <w:t>(</w:t>
+      </w:r>
+      <w:r>
+        <w:rPr>
+          <w:b/>
+          <w:bCs/>
+        </w:rPr>
+        <w:t>*</w:t>
+      </w:r>
       <w:r>
         <w:t>)</w:t>
       </w:r>
+      <w:r>
+        <w:t xml:space="preserve"> refer to tables using date picker</w:t>
+      </w:r>
+      <w:r>
+        <w:t xml:space="preserve"> / calendar</w:t>
+      </w:r>
+      <w:r>
+        <w:t xml:space="preserve"> to </w:t>
+      </w:r>
+      <w:r>
+        <w:t xml:space="preserve">view / </w:t>
+      </w:r>
+      <w:r>
+        <w:t>modify</w:t>
+      </w:r>
+      <w:r>
+        <w:t xml:space="preserve"> their data</w:t>
+      </w:r>
+      <w:r>
+        <w:t xml:space="preserve"> at any chosen date</w:t>
+      </w:r>
     </w:p>
     <w:p>
       <w:pPr>
@@ -852,60 +2124,7 @@
         <w:jc w:val="both"/>
       </w:pPr>
       <w:r>
-        <w:rPr>
-          <w:b/>
-          <w:bCs/>
-        </w:rPr>
-        <w:t>Quota</w:t>
-      </w:r>
-      <w:r>
-        <w:t xml:space="preserve"> (</w:t>
-      </w:r>
-      <w:proofErr w:type="spellStart"/>
-      <w:r>
-        <w:t>QuotaID</w:t>
-      </w:r>
-      <w:proofErr w:type="spellEnd"/>
-      <w:r>
-        <w:t xml:space="preserve">, </w:t>
-      </w:r>
-      <w:proofErr w:type="spellStart"/>
-      <w:r>
-        <w:t>WarehouseID</w:t>
-      </w:r>
-      <w:proofErr w:type="spellEnd"/>
-      <w:r>
-        <w:t xml:space="preserve">, </w:t>
-      </w:r>
-      <w:proofErr w:type="spellStart"/>
-      <w:r>
-        <w:t>ProductID</w:t>
-      </w:r>
-      <w:proofErr w:type="spellEnd"/>
-      <w:r>
-        <w:t xml:space="preserve">, </w:t>
-      </w:r>
-      <w:proofErr w:type="spellStart"/>
-      <w:r>
-        <w:t>QuotaAmount</w:t>
-      </w:r>
-      <w:proofErr w:type="spellEnd"/>
-      <w:r>
-        <w:t xml:space="preserve"> , Month,</w:t>
-      </w:r>
-      <w:r>
-        <w:t xml:space="preserve"> Year,</w:t>
-      </w:r>
-      <w:r>
-        <w:t xml:space="preserve"> </w:t>
-      </w:r>
-      <w:proofErr w:type="spellStart"/>
-      <w:r>
-        <w:t>IsHidden</w:t>
-      </w:r>
-      <w:proofErr w:type="spellEnd"/>
-      <w:r>
-        <w:t>)</w:t>
+        <w:t>Actual date and time are not important; neither the local machine date time nor the global one</w:t>
       </w:r>
     </w:p>
     <w:p>
@@ -919,1198 +2138,8 @@
         <w:jc w:val="both"/>
       </w:pPr>
       <w:r>
-        <w:rPr>
-          <w:b/>
-          <w:bCs/>
-        </w:rPr>
-        <w:t>Sales</w:t>
-      </w:r>
-      <w:r>
-        <w:t xml:space="preserve"> (</w:t>
-      </w:r>
-      <w:proofErr w:type="spellStart"/>
-      <w:r>
-        <w:t>SaleID</w:t>
-      </w:r>
-      <w:proofErr w:type="spellEnd"/>
-      <w:r>
-        <w:t xml:space="preserve">, </w:t>
-      </w:r>
-      <w:proofErr w:type="spellStart"/>
-      <w:r>
-        <w:t>StationID</w:t>
-      </w:r>
-      <w:proofErr w:type="spellEnd"/>
-      <w:r>
-        <w:t xml:space="preserve">, </w:t>
-      </w:r>
-      <w:proofErr w:type="spellStart"/>
-      <w:r>
-        <w:t>ProductID</w:t>
-      </w:r>
-      <w:proofErr w:type="spellEnd"/>
-      <w:r>
-        <w:t xml:space="preserve">, </w:t>
-      </w:r>
-      <w:proofErr w:type="spellStart"/>
-      <w:r>
-        <w:t>SalesAmount</w:t>
-      </w:r>
-      <w:proofErr w:type="spellEnd"/>
-      <w:r>
-        <w:t xml:space="preserve">, Day, Month, Year, </w:t>
-      </w:r>
-      <w:proofErr w:type="spellStart"/>
-      <w:r>
-        <w:t>IsHidden</w:t>
-      </w:r>
-      <w:proofErr w:type="spellEnd"/>
-      <w:r>
-        <w:t>)*</w:t>
-      </w:r>
-    </w:p>
-    <w:p>
-      <w:pPr>
-        <w:pStyle w:val="ListParagraph"/>
-        <w:numPr>
-          <w:ilvl w:val="0"/>
-          <w:numId w:val="2"/>
-        </w:numPr>
-        <w:bidi w:val="0"/>
-        <w:jc w:val="both"/>
-      </w:pPr>
-      <w:r>
-        <w:rPr>
-          <w:b/>
-          <w:bCs/>
-        </w:rPr>
-        <w:t>Sectors</w:t>
-      </w:r>
-      <w:r>
-        <w:t xml:space="preserve"> (</w:t>
-      </w:r>
-      <w:proofErr w:type="spellStart"/>
-      <w:r>
-        <w:t>SectorID</w:t>
-      </w:r>
-      <w:proofErr w:type="spellEnd"/>
-      <w:r>
-        <w:t xml:space="preserve">, </w:t>
-      </w:r>
-      <w:proofErr w:type="spellStart"/>
-      <w:r>
-        <w:t>SectorName</w:t>
-      </w:r>
-      <w:proofErr w:type="spellEnd"/>
-      <w:r>
-        <w:t xml:space="preserve">, </w:t>
-      </w:r>
-      <w:proofErr w:type="spellStart"/>
-      <w:r>
-        <w:t>IsHidden</w:t>
-      </w:r>
-      <w:proofErr w:type="spellEnd"/>
-      <w:r>
-        <w:t>)</w:t>
-      </w:r>
-    </w:p>
-    <w:p>
-      <w:pPr>
-        <w:pStyle w:val="ListParagraph"/>
-        <w:numPr>
-          <w:ilvl w:val="0"/>
-          <w:numId w:val="2"/>
-        </w:numPr>
-        <w:bidi w:val="0"/>
-        <w:jc w:val="both"/>
-      </w:pPr>
-      <w:r>
-        <w:rPr>
-          <w:b/>
-          <w:bCs/>
-        </w:rPr>
-        <w:t>Stations</w:t>
-      </w:r>
-      <w:r>
-        <w:t xml:space="preserve"> (</w:t>
-      </w:r>
-      <w:proofErr w:type="spellStart"/>
-      <w:r>
-        <w:t>StationID</w:t>
-      </w:r>
-      <w:proofErr w:type="spellEnd"/>
-      <w:r>
-        <w:t xml:space="preserve">, </w:t>
-      </w:r>
-      <w:proofErr w:type="spellStart"/>
-      <w:r>
-        <w:t>StationCode</w:t>
-      </w:r>
-      <w:proofErr w:type="spellEnd"/>
-      <w:r>
-        <w:t xml:space="preserve">, </w:t>
-      </w:r>
-      <w:proofErr w:type="spellStart"/>
-      <w:r>
-        <w:t>StationName</w:t>
-      </w:r>
-      <w:proofErr w:type="spellEnd"/>
-      <w:r>
-        <w:t xml:space="preserve">, </w:t>
-      </w:r>
-      <w:proofErr w:type="spellStart"/>
-      <w:r>
-        <w:t>AgentID</w:t>
-      </w:r>
-      <w:proofErr w:type="spellEnd"/>
-      <w:r>
-        <w:t xml:space="preserve">, </w:t>
-      </w:r>
-      <w:proofErr w:type="spellStart"/>
-      <w:r>
-        <w:t>SectorID</w:t>
-      </w:r>
-      <w:proofErr w:type="spellEnd"/>
-      <w:r>
-        <w:t>, Location</w:t>
-      </w:r>
-      <w:r>
-        <w:t xml:space="preserve">, </w:t>
-      </w:r>
-      <w:proofErr w:type="spellStart"/>
-      <w:r>
-        <w:t>IsHidden</w:t>
-      </w:r>
-      <w:proofErr w:type="spellEnd"/>
-      <w:r>
-        <w:t>)</w:t>
-      </w:r>
-    </w:p>
-    <w:p>
-      <w:pPr>
-        <w:pStyle w:val="ListParagraph"/>
-        <w:numPr>
-          <w:ilvl w:val="0"/>
-          <w:numId w:val="2"/>
-        </w:numPr>
-        <w:bidi w:val="0"/>
-        <w:jc w:val="both"/>
-      </w:pPr>
-      <w:r>
-        <w:rPr>
-          <w:b/>
-          <w:bCs/>
-        </w:rPr>
-        <w:t>Tanks</w:t>
-      </w:r>
-      <w:r>
-        <w:t xml:space="preserve"> (</w:t>
-      </w:r>
-      <w:proofErr w:type="spellStart"/>
-      <w:r>
-        <w:t>TankID</w:t>
-      </w:r>
-      <w:proofErr w:type="spellEnd"/>
-      <w:r>
-        <w:t xml:space="preserve">, </w:t>
-      </w:r>
-      <w:proofErr w:type="spellStart"/>
-      <w:r>
-        <w:t>TankVolume</w:t>
-      </w:r>
-      <w:proofErr w:type="spellEnd"/>
-      <w:r>
-        <w:t xml:space="preserve">, </w:t>
-      </w:r>
-      <w:proofErr w:type="spellStart"/>
-      <w:r>
-        <w:t>ProductID</w:t>
-      </w:r>
-      <w:proofErr w:type="spellEnd"/>
-      <w:r>
-        <w:t xml:space="preserve">, </w:t>
-      </w:r>
-      <w:proofErr w:type="spellStart"/>
-      <w:r>
-        <w:t>IsHidden</w:t>
-      </w:r>
-      <w:proofErr w:type="spellEnd"/>
-      <w:r>
-        <w:t>)</w:t>
-      </w:r>
-    </w:p>
-    <w:p>
-      <w:pPr>
-        <w:pStyle w:val="ListParagraph"/>
-        <w:numPr>
-          <w:ilvl w:val="0"/>
-          <w:numId w:val="2"/>
-        </w:numPr>
-        <w:bidi w:val="0"/>
-        <w:jc w:val="both"/>
-      </w:pPr>
-      <w:r>
-        <w:rPr>
-          <w:b/>
-          <w:bCs/>
-        </w:rPr>
-        <w:t>Trips</w:t>
-      </w:r>
-      <w:r>
-        <w:t xml:space="preserve"> (</w:t>
-      </w:r>
-      <w:proofErr w:type="spellStart"/>
-      <w:r>
-        <w:t>TripID</w:t>
-      </w:r>
-      <w:proofErr w:type="spellEnd"/>
-      <w:r>
-        <w:t xml:space="preserve">, </w:t>
-      </w:r>
-      <w:proofErr w:type="spellStart"/>
-      <w:r>
-        <w:t>DriverID</w:t>
-      </w:r>
-      <w:proofErr w:type="spellEnd"/>
-      <w:r>
-        <w:t xml:space="preserve">, </w:t>
-      </w:r>
-      <w:proofErr w:type="spellStart"/>
-      <w:r>
-        <w:t>VehicleID</w:t>
-      </w:r>
-      <w:proofErr w:type="spellEnd"/>
-      <w:r>
-        <w:t xml:space="preserve">, </w:t>
-      </w:r>
-      <w:proofErr w:type="spellStart"/>
-      <w:r>
-        <w:t>outboundDistanceID</w:t>
-      </w:r>
-      <w:proofErr w:type="spellEnd"/>
-      <w:r>
-        <w:t>,</w:t>
-      </w:r>
-      <w:r>
-        <w:t xml:space="preserve"> </w:t>
-      </w:r>
-      <w:proofErr w:type="spellStart"/>
-      <w:r>
-        <w:t>inboundDistanceID</w:t>
-      </w:r>
-      <w:proofErr w:type="spellEnd"/>
-      <w:r>
-        <w:t xml:space="preserve">, Day, Month, Year, </w:t>
-      </w:r>
-      <w:proofErr w:type="spellStart"/>
-      <w:r>
-        <w:t>IsHidden</w:t>
-      </w:r>
-      <w:proofErr w:type="spellEnd"/>
-      <w:r>
-        <w:t>)*</w:t>
-      </w:r>
-    </w:p>
-    <w:p>
-      <w:pPr>
-        <w:pStyle w:val="ListParagraph"/>
-        <w:numPr>
-          <w:ilvl w:val="0"/>
-          <w:numId w:val="2"/>
-        </w:numPr>
-        <w:bidi w:val="0"/>
-        <w:jc w:val="both"/>
-        <w:rPr>
-          <w:b/>
-          <w:bCs/>
-        </w:rPr>
-      </w:pPr>
-      <w:r>
-        <w:rPr>
-          <w:b/>
-          <w:bCs/>
-        </w:rPr>
-        <w:t>Users</w:t>
-      </w:r>
-      <w:r>
-        <w:t xml:space="preserve"> (</w:t>
-      </w:r>
-      <w:proofErr w:type="spellStart"/>
-      <w:r>
-        <w:t>UserID</w:t>
-      </w:r>
-      <w:proofErr w:type="spellEnd"/>
-      <w:r>
-        <w:t xml:space="preserve">, </w:t>
-      </w:r>
-      <w:proofErr w:type="spellStart"/>
-      <w:r>
-        <w:t>UserFirstName</w:t>
-      </w:r>
-      <w:proofErr w:type="spellEnd"/>
-      <w:r>
-        <w:t>,</w:t>
-      </w:r>
-      <w:r>
-        <w:t xml:space="preserve"> </w:t>
-      </w:r>
-      <w:proofErr w:type="spellStart"/>
-      <w:r>
-        <w:t>UserMiddleName</w:t>
-      </w:r>
-      <w:proofErr w:type="spellEnd"/>
-      <w:r>
-        <w:t>,</w:t>
-      </w:r>
-      <w:r>
-        <w:t xml:space="preserve"> </w:t>
-      </w:r>
-      <w:proofErr w:type="spellStart"/>
-      <w:r>
-        <w:t>UserLastName</w:t>
-      </w:r>
-      <w:proofErr w:type="spellEnd"/>
-      <w:r>
-        <w:t xml:space="preserve">, </w:t>
-      </w:r>
-      <w:proofErr w:type="spellStart"/>
-      <w:r>
-        <w:t>PhoneNumber</w:t>
-      </w:r>
-      <w:proofErr w:type="spellEnd"/>
-      <w:r>
-        <w:t>, Password,</w:t>
-      </w:r>
-      <w:r>
-        <w:t xml:space="preserve"> Role,</w:t>
-      </w:r>
-      <w:r>
-        <w:t xml:space="preserve"> </w:t>
-      </w:r>
-      <w:proofErr w:type="spellStart"/>
-      <w:r>
-        <w:t>IsHidden</w:t>
-      </w:r>
-      <w:proofErr w:type="spellEnd"/>
-      <w:r>
-        <w:t>)</w:t>
-      </w:r>
-    </w:p>
-    <w:p>
-      <w:pPr>
-        <w:pStyle w:val="ListParagraph"/>
-        <w:numPr>
-          <w:ilvl w:val="0"/>
-          <w:numId w:val="2"/>
-        </w:numPr>
-        <w:bidi w:val="0"/>
-        <w:jc w:val="both"/>
-      </w:pPr>
-      <w:r>
-        <w:rPr>
-          <w:b/>
-          <w:bCs/>
-        </w:rPr>
-        <w:t>Vehicles</w:t>
-      </w:r>
-      <w:r>
-        <w:t xml:space="preserve"> (</w:t>
-      </w:r>
-      <w:proofErr w:type="spellStart"/>
-      <w:r>
-        <w:t>VehicleID</w:t>
-      </w:r>
-      <w:proofErr w:type="spellEnd"/>
-      <w:r>
-        <w:t xml:space="preserve">, </w:t>
-      </w:r>
-      <w:proofErr w:type="spellStart"/>
-      <w:r>
-        <w:t>VehicleCode</w:t>
-      </w:r>
-      <w:proofErr w:type="spellEnd"/>
-      <w:r>
-        <w:t xml:space="preserve">, </w:t>
-      </w:r>
-      <w:proofErr w:type="spellStart"/>
-      <w:r>
-        <w:t>VehiclePlate</w:t>
-      </w:r>
-      <w:proofErr w:type="spellEnd"/>
-      <w:r>
-        <w:t xml:space="preserve">, </w:t>
-      </w:r>
-      <w:proofErr w:type="spellStart"/>
-      <w:r>
-        <w:t>VehicleCard</w:t>
-      </w:r>
-      <w:proofErr w:type="spellEnd"/>
-      <w:r>
-        <w:t xml:space="preserve">, </w:t>
-      </w:r>
-      <w:proofErr w:type="spellStart"/>
-      <w:r>
-        <w:t>VehiclePhone</w:t>
-      </w:r>
-      <w:proofErr w:type="spellEnd"/>
-      <w:r>
-        <w:t xml:space="preserve">, </w:t>
-      </w:r>
-      <w:proofErr w:type="spellStart"/>
-      <w:r>
-        <w:t>TrailerPlate</w:t>
-      </w:r>
-      <w:proofErr w:type="spellEnd"/>
-      <w:r>
-        <w:t xml:space="preserve">, </w:t>
-      </w:r>
-      <w:proofErr w:type="spellStart"/>
-      <w:r>
-        <w:t>IsHidden</w:t>
-      </w:r>
-      <w:proofErr w:type="spellEnd"/>
-      <w:r>
-        <w:t>)</w:t>
-      </w:r>
-    </w:p>
-    <w:p>
-      <w:pPr>
-        <w:pStyle w:val="ListParagraph"/>
-        <w:numPr>
-          <w:ilvl w:val="0"/>
-          <w:numId w:val="2"/>
-        </w:numPr>
-        <w:bidi w:val="0"/>
-        <w:jc w:val="both"/>
-      </w:pPr>
-      <w:r>
-        <w:rPr>
-          <w:b/>
-          <w:bCs/>
-        </w:rPr>
-        <w:t>Warehouse</w:t>
-      </w:r>
-      <w:r>
-        <w:rPr>
-          <w:b/>
-          <w:bCs/>
-        </w:rPr>
-        <w:t>s</w:t>
-      </w:r>
-      <w:r>
-        <w:t xml:space="preserve"> (</w:t>
-      </w:r>
-      <w:proofErr w:type="spellStart"/>
-      <w:r>
-        <w:t>WarehouseID</w:t>
-      </w:r>
-      <w:proofErr w:type="spellEnd"/>
-      <w:r>
-        <w:t xml:space="preserve">, </w:t>
-      </w:r>
-      <w:proofErr w:type="spellStart"/>
-      <w:r>
-        <w:t>WarehouseName</w:t>
-      </w:r>
-      <w:proofErr w:type="spellEnd"/>
-      <w:r>
-        <w:t xml:space="preserve">, </w:t>
-      </w:r>
-      <w:proofErr w:type="spellStart"/>
-      <w:r>
-        <w:t>CompanyName</w:t>
-      </w:r>
-      <w:proofErr w:type="spellEnd"/>
-      <w:r>
-        <w:t xml:space="preserve">, </w:t>
-      </w:r>
-      <w:proofErr w:type="spellStart"/>
-      <w:r>
-        <w:t>SectorID</w:t>
-      </w:r>
-      <w:proofErr w:type="spellEnd"/>
-      <w:r>
-        <w:t xml:space="preserve">, </w:t>
-      </w:r>
-      <w:proofErr w:type="spellStart"/>
-      <w:r>
-        <w:t>IsHidden</w:t>
-      </w:r>
-      <w:proofErr w:type="spellEnd"/>
-      <w:r>
-        <w:t>)</w:t>
-      </w:r>
-    </w:p>
-    <w:p>
-      <w:pPr>
-        <w:pStyle w:val="Heading2"/>
-        <w:bidi w:val="0"/>
-        <w:ind w:left="360"/>
-        <w:jc w:val="both"/>
-      </w:pPr>
-      <w:r>
-        <w:t>Relations:</w:t>
-      </w:r>
-    </w:p>
-    <w:p>
-      <w:pPr>
-        <w:pStyle w:val="Heading3"/>
-        <w:bidi w:val="0"/>
-        <w:ind w:left="720"/>
-      </w:pPr>
-      <w:r>
-        <w:t>Many-to-One:</w:t>
-      </w:r>
-    </w:p>
-    <w:p>
-      <w:pPr>
-        <w:pStyle w:val="ListParagraph"/>
-        <w:numPr>
-          <w:ilvl w:val="0"/>
-          <w:numId w:val="10"/>
-        </w:numPr>
-        <w:bidi w:val="0"/>
-        <w:rPr>
-          <w:b/>
-          <w:bCs/>
-        </w:rPr>
-      </w:pPr>
-      <w:r>
-        <w:rPr>
-          <w:b/>
-          <w:bCs/>
-        </w:rPr>
-        <w:t>Distances – Stations</w:t>
-      </w:r>
-    </w:p>
-    <w:p>
-      <w:pPr>
-        <w:pStyle w:val="ListParagraph"/>
-        <w:numPr>
-          <w:ilvl w:val="0"/>
-          <w:numId w:val="10"/>
-        </w:numPr>
-        <w:bidi w:val="0"/>
-        <w:rPr>
-          <w:b/>
-          <w:bCs/>
-        </w:rPr>
-      </w:pPr>
-      <w:r>
-        <w:rPr>
-          <w:b/>
-          <w:bCs/>
-        </w:rPr>
-        <w:t>Distances</w:t>
-      </w:r>
-      <w:r>
-        <w:rPr>
-          <w:b/>
-          <w:bCs/>
-        </w:rPr>
-        <w:t xml:space="preserve"> </w:t>
-      </w:r>
-      <w:r>
-        <w:rPr>
-          <w:b/>
-          <w:bCs/>
-        </w:rPr>
-        <w:t>– Warehouses</w:t>
-      </w:r>
-    </w:p>
-    <w:p>
-      <w:pPr>
-        <w:pStyle w:val="ListParagraph"/>
-        <w:numPr>
-          <w:ilvl w:val="0"/>
-          <w:numId w:val="10"/>
-        </w:numPr>
-        <w:bidi w:val="0"/>
-        <w:rPr>
-          <w:b/>
-          <w:bCs/>
-        </w:rPr>
-      </w:pPr>
-      <w:r>
-        <w:rPr>
-          <w:b/>
-          <w:bCs/>
-        </w:rPr>
-        <w:t>Existing</w:t>
-      </w:r>
-      <w:r>
-        <w:rPr>
-          <w:b/>
-          <w:bCs/>
-        </w:rPr>
-        <w:t xml:space="preserve"> </w:t>
-      </w:r>
-      <w:r>
-        <w:rPr>
-          <w:b/>
-          <w:bCs/>
-        </w:rPr>
-        <w:t>– Products</w:t>
-      </w:r>
-    </w:p>
-    <w:p>
-      <w:pPr>
-        <w:pStyle w:val="ListParagraph"/>
-        <w:numPr>
-          <w:ilvl w:val="0"/>
-          <w:numId w:val="10"/>
-        </w:numPr>
-        <w:bidi w:val="0"/>
-        <w:rPr>
-          <w:b/>
-          <w:bCs/>
-        </w:rPr>
-      </w:pPr>
-      <w:r>
-        <w:rPr>
-          <w:b/>
-          <w:bCs/>
-        </w:rPr>
-        <w:t>Existing</w:t>
-      </w:r>
-      <w:r>
-        <w:rPr>
-          <w:b/>
-          <w:bCs/>
-        </w:rPr>
-        <w:t xml:space="preserve"> </w:t>
-      </w:r>
-      <w:r>
-        <w:rPr>
-          <w:b/>
-          <w:bCs/>
-        </w:rPr>
-        <w:t>– Stations</w:t>
-      </w:r>
-    </w:p>
-    <w:p>
-      <w:pPr>
-        <w:pStyle w:val="ListParagraph"/>
-        <w:numPr>
-          <w:ilvl w:val="0"/>
-          <w:numId w:val="10"/>
-        </w:numPr>
-        <w:bidi w:val="0"/>
-        <w:rPr>
-          <w:b/>
-          <w:bCs/>
-        </w:rPr>
-      </w:pPr>
-      <w:r>
-        <w:rPr>
-          <w:b/>
-          <w:bCs/>
-        </w:rPr>
-        <w:t xml:space="preserve">Quota – Products </w:t>
-      </w:r>
-    </w:p>
-    <w:p>
-      <w:pPr>
-        <w:pStyle w:val="ListParagraph"/>
-        <w:numPr>
-          <w:ilvl w:val="0"/>
-          <w:numId w:val="10"/>
-        </w:numPr>
-        <w:bidi w:val="0"/>
-        <w:rPr>
-          <w:b/>
-          <w:bCs/>
-        </w:rPr>
-      </w:pPr>
-      <w:r>
-        <w:rPr>
-          <w:b/>
-          <w:bCs/>
-        </w:rPr>
-        <w:t xml:space="preserve">Quota – Warehouses </w:t>
-      </w:r>
-    </w:p>
-    <w:p>
-      <w:pPr>
-        <w:pStyle w:val="ListParagraph"/>
-        <w:numPr>
-          <w:ilvl w:val="0"/>
-          <w:numId w:val="10"/>
-        </w:numPr>
-        <w:bidi w:val="0"/>
-        <w:rPr>
-          <w:b/>
-          <w:bCs/>
-        </w:rPr>
-      </w:pPr>
-      <w:r>
-        <w:rPr>
-          <w:b/>
-          <w:bCs/>
-        </w:rPr>
-        <w:t>Sales – Products</w:t>
-      </w:r>
-    </w:p>
-    <w:p>
-      <w:pPr>
-        <w:pStyle w:val="ListParagraph"/>
-        <w:numPr>
-          <w:ilvl w:val="0"/>
-          <w:numId w:val="10"/>
-        </w:numPr>
-        <w:bidi w:val="0"/>
-        <w:rPr>
-          <w:b/>
-          <w:bCs/>
-        </w:rPr>
-      </w:pPr>
-      <w:r>
-        <w:rPr>
-          <w:b/>
-          <w:bCs/>
-        </w:rPr>
-        <w:t>Sales – Stations</w:t>
-      </w:r>
-    </w:p>
-    <w:p>
-      <w:pPr>
-        <w:pStyle w:val="ListParagraph"/>
-        <w:numPr>
-          <w:ilvl w:val="0"/>
-          <w:numId w:val="10"/>
-        </w:numPr>
-        <w:bidi w:val="0"/>
-        <w:rPr>
-          <w:b/>
-          <w:bCs/>
-        </w:rPr>
-      </w:pPr>
-      <w:r>
-        <w:rPr>
-          <w:b/>
-          <w:bCs/>
-        </w:rPr>
-        <w:lastRenderedPageBreak/>
-        <w:t>Stations – Agents</w:t>
-      </w:r>
-    </w:p>
-    <w:p>
-      <w:pPr>
-        <w:pStyle w:val="ListParagraph"/>
-        <w:numPr>
-          <w:ilvl w:val="0"/>
-          <w:numId w:val="10"/>
-        </w:numPr>
-        <w:bidi w:val="0"/>
-        <w:rPr>
-          <w:b/>
-          <w:bCs/>
-        </w:rPr>
-      </w:pPr>
-      <w:r>
-        <w:rPr>
-          <w:b/>
-          <w:bCs/>
-        </w:rPr>
-        <w:t xml:space="preserve">Stations </w:t>
-      </w:r>
-      <w:r>
-        <w:rPr>
-          <w:b/>
-          <w:bCs/>
-        </w:rPr>
-        <w:t>–</w:t>
-      </w:r>
-      <w:r>
-        <w:rPr>
-          <w:b/>
-          <w:bCs/>
-        </w:rPr>
-        <w:t xml:space="preserve"> Sectors</w:t>
-      </w:r>
-    </w:p>
-    <w:p>
-      <w:pPr>
-        <w:pStyle w:val="ListParagraph"/>
-        <w:numPr>
-          <w:ilvl w:val="0"/>
-          <w:numId w:val="10"/>
-        </w:numPr>
-        <w:bidi w:val="0"/>
-        <w:rPr>
-          <w:b/>
-          <w:bCs/>
-        </w:rPr>
-      </w:pPr>
-      <w:r>
-        <w:rPr>
-          <w:b/>
-          <w:bCs/>
-        </w:rPr>
-        <w:t>Tanks – Products</w:t>
-      </w:r>
-    </w:p>
-    <w:p>
-      <w:pPr>
-        <w:pStyle w:val="ListParagraph"/>
-        <w:numPr>
-          <w:ilvl w:val="0"/>
-          <w:numId w:val="10"/>
-        </w:numPr>
-        <w:bidi w:val="0"/>
-        <w:rPr>
-          <w:b/>
-          <w:bCs/>
-        </w:rPr>
-      </w:pPr>
-      <w:r>
-        <w:rPr>
-          <w:b/>
-          <w:bCs/>
-        </w:rPr>
-        <w:t>Transfers – Products</w:t>
-      </w:r>
-    </w:p>
-    <w:p>
-      <w:pPr>
-        <w:pStyle w:val="ListParagraph"/>
-        <w:numPr>
-          <w:ilvl w:val="0"/>
-          <w:numId w:val="10"/>
-        </w:numPr>
-        <w:bidi w:val="0"/>
-        <w:rPr>
-          <w:b/>
-          <w:bCs/>
-        </w:rPr>
-      </w:pPr>
-      <w:r>
-        <w:rPr>
-          <w:b/>
-          <w:bCs/>
-        </w:rPr>
-        <w:t>Transfers – Stations</w:t>
-      </w:r>
-    </w:p>
-    <w:p>
-      <w:pPr>
-        <w:pStyle w:val="ListParagraph"/>
-        <w:numPr>
-          <w:ilvl w:val="0"/>
-          <w:numId w:val="10"/>
-        </w:numPr>
-        <w:bidi w:val="0"/>
-        <w:rPr>
-          <w:b/>
-          <w:bCs/>
-        </w:rPr>
-      </w:pPr>
-      <w:r>
-        <w:rPr>
-          <w:b/>
-          <w:bCs/>
-        </w:rPr>
-        <w:t>Transfers – Trips</w:t>
-      </w:r>
-    </w:p>
-    <w:p>
-      <w:pPr>
-        <w:pStyle w:val="ListParagraph"/>
-        <w:numPr>
-          <w:ilvl w:val="0"/>
-          <w:numId w:val="10"/>
-        </w:numPr>
-        <w:bidi w:val="0"/>
-        <w:rPr>
-          <w:b/>
-          <w:bCs/>
-        </w:rPr>
-      </w:pPr>
-      <w:r>
-        <w:rPr>
-          <w:b/>
-          <w:bCs/>
-        </w:rPr>
-        <w:t>Transfers – Warehouses</w:t>
-      </w:r>
-    </w:p>
-    <w:p>
-      <w:pPr>
-        <w:pStyle w:val="ListParagraph"/>
-        <w:numPr>
-          <w:ilvl w:val="0"/>
-          <w:numId w:val="10"/>
-        </w:numPr>
-        <w:bidi w:val="0"/>
-        <w:rPr>
-          <w:b/>
-          <w:bCs/>
-        </w:rPr>
-      </w:pPr>
-      <w:r>
-        <w:rPr>
-          <w:b/>
-          <w:bCs/>
-        </w:rPr>
-        <w:t>Trips – Distances</w:t>
-      </w:r>
-    </w:p>
-    <w:p>
-      <w:pPr>
-        <w:pStyle w:val="ListParagraph"/>
-        <w:numPr>
-          <w:ilvl w:val="0"/>
-          <w:numId w:val="10"/>
-        </w:numPr>
-        <w:bidi w:val="0"/>
-        <w:rPr>
-          <w:b/>
-          <w:bCs/>
-        </w:rPr>
-      </w:pPr>
-      <w:r>
-        <w:rPr>
-          <w:b/>
-          <w:bCs/>
-        </w:rPr>
-        <w:t>Trips – Drivers</w:t>
-      </w:r>
-    </w:p>
-    <w:p>
-      <w:pPr>
-        <w:pStyle w:val="ListParagraph"/>
-        <w:numPr>
-          <w:ilvl w:val="0"/>
-          <w:numId w:val="10"/>
-        </w:numPr>
-        <w:bidi w:val="0"/>
-        <w:rPr>
-          <w:b/>
-          <w:bCs/>
-        </w:rPr>
-      </w:pPr>
-      <w:r>
-        <w:rPr>
-          <w:b/>
-          <w:bCs/>
-        </w:rPr>
-        <w:t>Trips – Vehicles</w:t>
-      </w:r>
-    </w:p>
-    <w:p>
-      <w:pPr>
-        <w:pStyle w:val="ListParagraph"/>
-        <w:numPr>
-          <w:ilvl w:val="0"/>
-          <w:numId w:val="10"/>
-        </w:numPr>
-        <w:bidi w:val="0"/>
-        <w:rPr>
-          <w:b/>
-          <w:bCs/>
-        </w:rPr>
-      </w:pPr>
-      <w:r>
-        <w:rPr>
-          <w:b/>
-          <w:bCs/>
-        </w:rPr>
-        <w:t>Warehouses – Sectors</w:t>
-      </w:r>
-    </w:p>
-    <w:p>
-      <w:pPr>
-        <w:pStyle w:val="Heading3"/>
-        <w:bidi w:val="0"/>
-        <w:ind w:left="720"/>
-      </w:pPr>
-      <w:r>
-        <w:t>One-to-Many:</w:t>
-      </w:r>
-    </w:p>
-    <w:p>
-      <w:pPr>
-        <w:pStyle w:val="ListParagraph"/>
-        <w:numPr>
-          <w:ilvl w:val="0"/>
-          <w:numId w:val="10"/>
-        </w:numPr>
-        <w:bidi w:val="0"/>
-        <w:rPr>
-          <w:b/>
-          <w:bCs/>
-        </w:rPr>
-      </w:pPr>
-      <w:r>
-        <w:rPr>
-          <w:b/>
-          <w:bCs/>
-        </w:rPr>
-        <w:t>Stations – Tanks</w:t>
-      </w:r>
-    </w:p>
-    <w:p>
-      <w:pPr>
-        <w:pStyle w:val="Heading3"/>
-        <w:bidi w:val="0"/>
-        <w:ind w:left="720"/>
-        <w:jc w:val="both"/>
-      </w:pPr>
-      <w:r>
-        <w:t>Many-to-Many:</w:t>
-      </w:r>
-    </w:p>
-    <w:p>
-      <w:pPr>
-        <w:pStyle w:val="ListParagraph"/>
-        <w:numPr>
-          <w:ilvl w:val="0"/>
-          <w:numId w:val="10"/>
-        </w:numPr>
-        <w:bidi w:val="0"/>
-      </w:pPr>
-      <w:r>
-        <w:rPr>
-          <w:b/>
-          <w:bCs/>
-        </w:rPr>
-        <w:t>Warehouse</w:t>
-      </w:r>
-      <w:r>
-        <w:rPr>
-          <w:b/>
-          <w:bCs/>
-        </w:rPr>
-        <w:t>s – Products</w:t>
-      </w:r>
-      <w:r>
-        <w:rPr>
-          <w:b/>
-          <w:bCs/>
-        </w:rPr>
-        <w:t>:</w:t>
-      </w:r>
-      <w:r>
-        <w:t xml:space="preserve"> </w:t>
-      </w:r>
-      <w:r>
-        <w:t>(</w:t>
-      </w:r>
-      <w:proofErr w:type="spellStart"/>
-      <w:r>
-        <w:t>Warehouse_ProductID</w:t>
-      </w:r>
-      <w:proofErr w:type="spellEnd"/>
-      <w:r>
-        <w:t xml:space="preserve">, </w:t>
-      </w:r>
-      <w:proofErr w:type="spellStart"/>
-      <w:r>
-        <w:t>WarehouseID</w:t>
-      </w:r>
-      <w:proofErr w:type="spellEnd"/>
-      <w:r>
-        <w:t xml:space="preserve">, </w:t>
-      </w:r>
-      <w:proofErr w:type="spellStart"/>
-      <w:r>
-        <w:t>ProductID</w:t>
-      </w:r>
-      <w:proofErr w:type="spellEnd"/>
-      <w:r>
-        <w:t>)</w:t>
-      </w:r>
-    </w:p>
-    <w:p>
-      <w:pPr>
-        <w:pStyle w:val="Heading1"/>
-        <w:bidi w:val="0"/>
-        <w:jc w:val="both"/>
-      </w:pPr>
-      <w:r>
-        <w:rPr>
-          <w:u w:val="single"/>
-        </w:rPr>
-        <w:t>Illustrations</w:t>
-      </w:r>
-      <w:r>
-        <w:t>:</w:t>
-      </w:r>
-    </w:p>
-    <w:p>
-      <w:pPr>
-        <w:pStyle w:val="ListParagraph"/>
-        <w:numPr>
-          <w:ilvl w:val="0"/>
-          <w:numId w:val="2"/>
-        </w:numPr>
-        <w:bidi w:val="0"/>
-        <w:jc w:val="both"/>
-      </w:pPr>
-      <w:r>
-        <w:t>(</w:t>
-      </w:r>
-      <w:r>
-        <w:rPr>
-          <w:b/>
-          <w:bCs/>
-        </w:rPr>
-        <w:t>*</w:t>
-      </w:r>
-      <w:r>
-        <w:t>)</w:t>
-      </w:r>
-      <w:r>
-        <w:t xml:space="preserve"> refer to tables using date picker</w:t>
-      </w:r>
-      <w:r>
-        <w:t xml:space="preserve"> / calendar</w:t>
-      </w:r>
-      <w:r>
-        <w:t xml:space="preserve"> to </w:t>
-      </w:r>
-      <w:r>
-        <w:t xml:space="preserve">view / </w:t>
-      </w:r>
-      <w:r>
-        <w:t>modify</w:t>
-      </w:r>
-      <w:r>
-        <w:t xml:space="preserve"> their data</w:t>
-      </w:r>
-      <w:r>
-        <w:t xml:space="preserve"> at any chosen date</w:t>
-      </w:r>
-    </w:p>
-    <w:p>
-      <w:pPr>
-        <w:pStyle w:val="ListParagraph"/>
-        <w:numPr>
-          <w:ilvl w:val="0"/>
-          <w:numId w:val="2"/>
-        </w:numPr>
-        <w:bidi w:val="0"/>
-        <w:jc w:val="both"/>
-      </w:pPr>
-      <w:r>
-        <w:t>Actual date and time are not important; neither the local machine date time nor the global one</w:t>
-      </w:r>
-    </w:p>
-    <w:p>
-      <w:pPr>
-        <w:pStyle w:val="ListParagraph"/>
-        <w:numPr>
-          <w:ilvl w:val="0"/>
-          <w:numId w:val="2"/>
-        </w:numPr>
-        <w:bidi w:val="0"/>
-        <w:jc w:val="both"/>
-      </w:pPr>
-      <w:r>
         <w:t>A</w:t>
       </w:r>
-      <w:bookmarkStart w:id="0" w:name="_GoBack"/>
-      <w:bookmarkEnd w:id="0"/>
       <w:r>
         <w:t>cknowledge</w:t>
       </w:r>
@@ -2147,7 +2176,7 @@
         <w:rPr>
           <w:lang w:bidi="ar-EG"/>
         </w:rPr>
-        <w:t xml:space="preserve">s tables separately </w:t>
+        <w:t>s tables separately.</w:t>
       </w:r>
     </w:p>
     <w:p>
@@ -3558,7 +3587,16 @@
           <w:b/>
           <w:bCs/>
         </w:rPr>
-        <w:t>Product management page</w:t>
+        <w:t>Prod</w:t>
+      </w:r>
+      <w:bookmarkStart w:id="0" w:name="_GoBack"/>
+      <w:bookmarkEnd w:id="0"/>
+      <w:r>
+        <w:rPr>
+          <w:b/>
+          <w:bCs/>
+        </w:rPr>
+        <w:t>uct management page</w:t>
       </w:r>
       <w:r>
         <w:rPr>
@@ -6859,7 +6897,7 @@
 </file>
 
 <file path=customXml/itemProps1.xml><?xml version="1.0" encoding="utf-8"?>
-<ds:datastoreItem xmlns:ds="http://schemas.openxmlformats.org/officeDocument/2006/customXml" ds:itemID="{CC520A80-48A9-498E-90EC-EA1B08B20D27}">
+<ds:datastoreItem xmlns:ds="http://schemas.openxmlformats.org/officeDocument/2006/customXml" ds:itemID="{BB562644-FEAF-49EF-A451-1A61A7902440}">
   <ds:schemaRefs>
     <ds:schemaRef ds:uri="http://schemas.openxmlformats.org/officeDocument/2006/bibliography"/>
   </ds:schemaRefs>

</xml_diff>

<commit_message>
Retrieval by dates became generic, Added footer styles, Fixed distance creation bug, Fixed searching and pagination bugs, Remade the quota implementation to be suitable, Validated trip creation, Added exporting option to multiple tables, Implemented some reports
</commit_message>
<xml_diff>
--- a/Documents/Chillout/Project documents/Chillout analysis.docx
+++ b/Documents/Chillout/Project documents/Chillout analysis.docx
@@ -1181,52 +1181,202 @@
       </w:r>
       <w:proofErr w:type="spellStart"/>
       <w:r>
-        <w:t>T</w:t>
-      </w:r>
-      <w:r>
-        <w:t>ransfer</w:t>
-      </w:r>
-      <w:r>
-        <w:t>ID</w:t>
-      </w:r>
-      <w:r>
+        <w:t>TransferIDs</w:t>
+      </w:r>
+      <w:proofErr w:type="spellEnd"/>
+      <w:r>
+        <w:t>, Day, Month, Year</w:t>
+      </w:r>
+      <w:r>
+        <w:t>)*</w:t>
+      </w:r>
+    </w:p>
+    <w:p>
+      <w:pPr>
+        <w:pStyle w:val="ListParagraph"/>
+        <w:numPr>
+          <w:ilvl w:val="0"/>
+          <w:numId w:val="2"/>
+        </w:numPr>
+        <w:bidi w:val="0"/>
+        <w:jc w:val="both"/>
+        <w:rPr>
+          <w:b/>
+          <w:bCs/>
+        </w:rPr>
+      </w:pPr>
+      <w:r>
+        <w:rPr>
+          <w:b/>
+          <w:bCs/>
+        </w:rPr>
+        <w:t>Users</w:t>
+      </w:r>
+      <w:r>
+        <w:t xml:space="preserve"> (</w:t>
+      </w:r>
+      <w:proofErr w:type="spellStart"/>
+      <w:r>
+        <w:t>UserID</w:t>
+      </w:r>
+      <w:proofErr w:type="spellEnd"/>
+      <w:r>
+        <w:t xml:space="preserve">, </w:t>
+      </w:r>
+      <w:proofErr w:type="spellStart"/>
+      <w:r>
+        <w:t>UserFirstName</w:t>
+      </w:r>
+      <w:proofErr w:type="spellEnd"/>
+      <w:r>
+        <w:t>,</w:t>
+      </w:r>
+      <w:r>
+        <w:t xml:space="preserve"> </w:t>
+      </w:r>
+      <w:proofErr w:type="spellStart"/>
+      <w:r>
+        <w:t>UserMiddleName</w:t>
+      </w:r>
+      <w:proofErr w:type="spellEnd"/>
+      <w:r>
+        <w:t>,</w:t>
+      </w:r>
+      <w:r>
+        <w:t xml:space="preserve"> </w:t>
+      </w:r>
+      <w:proofErr w:type="spellStart"/>
+      <w:r>
+        <w:t>UserLastName</w:t>
+      </w:r>
+      <w:proofErr w:type="spellEnd"/>
+      <w:r>
+        <w:t xml:space="preserve">, </w:t>
+      </w:r>
+      <w:proofErr w:type="spellStart"/>
+      <w:r>
+        <w:t>PhoneNumber</w:t>
+      </w:r>
+      <w:proofErr w:type="spellEnd"/>
+      <w:r>
+        <w:t>, Password,</w:t>
+      </w:r>
+      <w:r>
+        <w:t xml:space="preserve"> Role</w:t>
+      </w:r>
+      <w:bookmarkStart w:id="0" w:name="_GoBack"/>
+      <w:bookmarkEnd w:id="0"/>
+      <w:r>
+        <w:t>)</w:t>
+      </w:r>
+    </w:p>
+    <w:p>
+      <w:pPr>
+        <w:pStyle w:val="ListParagraph"/>
+        <w:numPr>
+          <w:ilvl w:val="0"/>
+          <w:numId w:val="2"/>
+        </w:numPr>
+        <w:bidi w:val="0"/>
+        <w:jc w:val="both"/>
+      </w:pPr>
+      <w:r>
+        <w:rPr>
+          <w:b/>
+          <w:bCs/>
+        </w:rPr>
+        <w:t>Vehicles</w:t>
+      </w:r>
+      <w:r>
+        <w:t xml:space="preserve"> (</w:t>
+      </w:r>
+      <w:proofErr w:type="spellStart"/>
+      <w:r>
+        <w:t>VehicleID</w:t>
+      </w:r>
+      <w:proofErr w:type="spellEnd"/>
+      <w:r>
+        <w:t xml:space="preserve">, </w:t>
+      </w:r>
+      <w:proofErr w:type="spellStart"/>
+      <w:r>
+        <w:t>VehicleCode</w:t>
+      </w:r>
+      <w:proofErr w:type="spellEnd"/>
+      <w:r>
+        <w:t xml:space="preserve">, </w:t>
+      </w:r>
+      <w:proofErr w:type="spellStart"/>
+      <w:r>
+        <w:t>VehiclePlate</w:t>
+      </w:r>
+      <w:proofErr w:type="spellEnd"/>
+      <w:r>
+        <w:t xml:space="preserve">, </w:t>
+      </w:r>
+      <w:proofErr w:type="spellStart"/>
+      <w:r>
+        <w:t>VehicleCard</w:t>
+      </w:r>
+      <w:proofErr w:type="spellEnd"/>
+      <w:r>
+        <w:t xml:space="preserve">, </w:t>
+      </w:r>
+      <w:proofErr w:type="spellStart"/>
+      <w:r>
+        <w:t>VehiclePhone</w:t>
+      </w:r>
+      <w:proofErr w:type="spellEnd"/>
+      <w:r>
+        <w:t xml:space="preserve">, </w:t>
+      </w:r>
+      <w:proofErr w:type="spellStart"/>
+      <w:r>
+        <w:t>TrailerPlate</w:t>
+      </w:r>
+      <w:proofErr w:type="spellEnd"/>
+      <w:r>
+        <w:t xml:space="preserve">, </w:t>
+      </w:r>
+      <w:proofErr w:type="spellStart"/>
+      <w:r>
+        <w:t>IsHidden</w:t>
+      </w:r>
+      <w:proofErr w:type="spellEnd"/>
+      <w:r>
+        <w:t>)</w:t>
+      </w:r>
+    </w:p>
+    <w:p>
+      <w:pPr>
+        <w:pStyle w:val="ListParagraph"/>
+        <w:numPr>
+          <w:ilvl w:val="0"/>
+          <w:numId w:val="2"/>
+        </w:numPr>
+        <w:bidi w:val="0"/>
+        <w:jc w:val="both"/>
+      </w:pPr>
+      <w:r>
+        <w:rPr>
+          <w:b/>
+          <w:bCs/>
+        </w:rPr>
+        <w:t>Warehouse</w:t>
+      </w:r>
+      <w:r>
+        <w:rPr>
+          <w:b/>
+          <w:bCs/>
+        </w:rPr>
         <w:t>s</w:t>
       </w:r>
-      <w:proofErr w:type="spellEnd"/>
-      <w:r>
-        <w:t>, Day, Month, Year</w:t>
-      </w:r>
-      <w:r>
-        <w:t>)*</w:t>
-      </w:r>
-    </w:p>
-    <w:p>
-      <w:pPr>
-        <w:pStyle w:val="ListParagraph"/>
-        <w:numPr>
-          <w:ilvl w:val="0"/>
-          <w:numId w:val="2"/>
-        </w:numPr>
-        <w:bidi w:val="0"/>
-        <w:jc w:val="both"/>
-        <w:rPr>
-          <w:b/>
-          <w:bCs/>
-        </w:rPr>
-      </w:pPr>
-      <w:r>
-        <w:rPr>
-          <w:b/>
-          <w:bCs/>
-        </w:rPr>
-        <w:t>Users</w:t>
-      </w:r>
       <w:r>
         <w:t xml:space="preserve"> (</w:t>
       </w:r>
       <w:proofErr w:type="spellStart"/>
       <w:r>
-        <w:t>UserID</w:t>
+        <w:t>WarehouseID</w:t>
       </w:r>
       <w:proofErr w:type="spellEnd"/>
       <w:r>
@@ -1234,221 +1384,182 @@
       </w:r>
       <w:proofErr w:type="spellStart"/>
       <w:r>
-        <w:t>UserFirstName</w:t>
-      </w:r>
-      <w:proofErr w:type="spellEnd"/>
-      <w:r>
-        <w:t>,</w:t>
-      </w:r>
-      <w:r>
+        <w:t>WarehouseName</w:t>
+      </w:r>
+      <w:proofErr w:type="spellEnd"/>
+      <w:r>
+        <w:t xml:space="preserve">, </w:t>
+      </w:r>
+      <w:proofErr w:type="spellStart"/>
+      <w:r>
+        <w:t>CompanyName</w:t>
+      </w:r>
+      <w:proofErr w:type="spellEnd"/>
+      <w:r>
+        <w:t xml:space="preserve">, </w:t>
+      </w:r>
+      <w:proofErr w:type="spellStart"/>
+      <w:r>
+        <w:t>SectorID</w:t>
+      </w:r>
+      <w:proofErr w:type="spellEnd"/>
+      <w:r>
+        <w:t xml:space="preserve">, </w:t>
+      </w:r>
+      <w:proofErr w:type="spellStart"/>
+      <w:r>
+        <w:t>IsHidden</w:t>
+      </w:r>
+      <w:proofErr w:type="spellEnd"/>
+      <w:r>
+        <w:t>)</w:t>
+      </w:r>
+    </w:p>
+    <w:p>
+      <w:pPr>
+        <w:pStyle w:val="Heading2"/>
+        <w:bidi w:val="0"/>
+        <w:ind w:left="360"/>
+        <w:jc w:val="both"/>
+      </w:pPr>
+      <w:r>
+        <w:t>Relations:</w:t>
+      </w:r>
+    </w:p>
+    <w:p>
+      <w:pPr>
+        <w:pStyle w:val="Heading3"/>
+        <w:bidi w:val="0"/>
+        <w:ind w:left="720"/>
+      </w:pPr>
+      <w:r>
+        <w:t>Many-to-One:</w:t>
+      </w:r>
+    </w:p>
+    <w:p>
+      <w:pPr>
+        <w:pStyle w:val="ListParagraph"/>
+        <w:numPr>
+          <w:ilvl w:val="0"/>
+          <w:numId w:val="10"/>
+        </w:numPr>
+        <w:bidi w:val="0"/>
+        <w:rPr>
+          <w:b/>
+          <w:bCs/>
+        </w:rPr>
+      </w:pPr>
+      <w:r>
+        <w:rPr>
+          <w:b/>
+          <w:bCs/>
+        </w:rPr>
+        <w:t>Distances – Stations</w:t>
+      </w:r>
+    </w:p>
+    <w:p>
+      <w:pPr>
+        <w:pStyle w:val="ListParagraph"/>
+        <w:numPr>
+          <w:ilvl w:val="0"/>
+          <w:numId w:val="10"/>
+        </w:numPr>
+        <w:bidi w:val="0"/>
+        <w:rPr>
+          <w:b/>
+          <w:bCs/>
+        </w:rPr>
+      </w:pPr>
+      <w:r>
+        <w:rPr>
+          <w:b/>
+          <w:bCs/>
+        </w:rPr>
+        <w:t>Distances</w:t>
+      </w:r>
+      <w:r>
+        <w:rPr>
+          <w:b/>
+          <w:bCs/>
+        </w:rPr>
         <w:t xml:space="preserve"> </w:t>
       </w:r>
-      <w:proofErr w:type="spellStart"/>
-      <w:r>
-        <w:t>UserMiddleName</w:t>
-      </w:r>
-      <w:proofErr w:type="spellEnd"/>
-      <w:r>
-        <w:t>,</w:t>
-      </w:r>
-      <w:r>
+      <w:r>
+        <w:rPr>
+          <w:b/>
+          <w:bCs/>
+        </w:rPr>
+        <w:t>– Warehouses</w:t>
+      </w:r>
+    </w:p>
+    <w:p>
+      <w:pPr>
+        <w:pStyle w:val="ListParagraph"/>
+        <w:numPr>
+          <w:ilvl w:val="0"/>
+          <w:numId w:val="10"/>
+        </w:numPr>
+        <w:bidi w:val="0"/>
+        <w:rPr>
+          <w:b/>
+          <w:bCs/>
+        </w:rPr>
+      </w:pPr>
+      <w:r>
+        <w:rPr>
+          <w:b/>
+          <w:bCs/>
+        </w:rPr>
+        <w:t>Existing</w:t>
+      </w:r>
+      <w:r>
+        <w:rPr>
+          <w:b/>
+          <w:bCs/>
+        </w:rPr>
         <w:t xml:space="preserve"> </w:t>
       </w:r>
-      <w:proofErr w:type="spellStart"/>
-      <w:r>
-        <w:t>UserLastName</w:t>
-      </w:r>
-      <w:proofErr w:type="spellEnd"/>
-      <w:r>
-        <w:t xml:space="preserve">, </w:t>
-      </w:r>
-      <w:proofErr w:type="spellStart"/>
-      <w:r>
-        <w:t>PhoneNumber</w:t>
-      </w:r>
-      <w:proofErr w:type="spellEnd"/>
-      <w:r>
-        <w:t>, Password,</w:t>
-      </w:r>
-      <w:r>
-        <w:t xml:space="preserve"> Role,</w:t>
-      </w:r>
-      <w:r>
+      <w:r>
+        <w:rPr>
+          <w:b/>
+          <w:bCs/>
+        </w:rPr>
+        <w:t>– Products</w:t>
+      </w:r>
+    </w:p>
+    <w:p>
+      <w:pPr>
+        <w:pStyle w:val="ListParagraph"/>
+        <w:numPr>
+          <w:ilvl w:val="0"/>
+          <w:numId w:val="10"/>
+        </w:numPr>
+        <w:bidi w:val="0"/>
+        <w:rPr>
+          <w:b/>
+          <w:bCs/>
+        </w:rPr>
+      </w:pPr>
+      <w:r>
+        <w:rPr>
+          <w:b/>
+          <w:bCs/>
+        </w:rPr>
+        <w:t>Existing</w:t>
+      </w:r>
+      <w:r>
+        <w:rPr>
+          <w:b/>
+          <w:bCs/>
+        </w:rPr>
         <w:t xml:space="preserve"> </w:t>
       </w:r>
-      <w:proofErr w:type="spellStart"/>
-      <w:r>
-        <w:t>IsHidden</w:t>
-      </w:r>
-      <w:proofErr w:type="spellEnd"/>
-      <w:r>
-        <w:t>)</w:t>
-      </w:r>
-    </w:p>
-    <w:p>
-      <w:pPr>
-        <w:pStyle w:val="ListParagraph"/>
-        <w:numPr>
-          <w:ilvl w:val="0"/>
-          <w:numId w:val="2"/>
-        </w:numPr>
-        <w:bidi w:val="0"/>
-        <w:jc w:val="both"/>
-      </w:pPr>
-      <w:r>
-        <w:rPr>
-          <w:b/>
-          <w:bCs/>
-        </w:rPr>
-        <w:t>Vehicles</w:t>
-      </w:r>
-      <w:r>
-        <w:t xml:space="preserve"> (</w:t>
-      </w:r>
-      <w:proofErr w:type="spellStart"/>
-      <w:r>
-        <w:t>VehicleID</w:t>
-      </w:r>
-      <w:proofErr w:type="spellEnd"/>
-      <w:r>
-        <w:t xml:space="preserve">, </w:t>
-      </w:r>
-      <w:proofErr w:type="spellStart"/>
-      <w:r>
-        <w:t>VehicleCode</w:t>
-      </w:r>
-      <w:proofErr w:type="spellEnd"/>
-      <w:r>
-        <w:t xml:space="preserve">, </w:t>
-      </w:r>
-      <w:proofErr w:type="spellStart"/>
-      <w:r>
-        <w:t>VehiclePlate</w:t>
-      </w:r>
-      <w:proofErr w:type="spellEnd"/>
-      <w:r>
-        <w:t xml:space="preserve">, </w:t>
-      </w:r>
-      <w:proofErr w:type="spellStart"/>
-      <w:r>
-        <w:t>VehicleCard</w:t>
-      </w:r>
-      <w:proofErr w:type="spellEnd"/>
-      <w:r>
-        <w:t xml:space="preserve">, </w:t>
-      </w:r>
-      <w:proofErr w:type="spellStart"/>
-      <w:r>
-        <w:t>VehiclePhone</w:t>
-      </w:r>
-      <w:proofErr w:type="spellEnd"/>
-      <w:r>
-        <w:t xml:space="preserve">, </w:t>
-      </w:r>
-      <w:proofErr w:type="spellStart"/>
-      <w:r>
-        <w:t>TrailerPlate</w:t>
-      </w:r>
-      <w:proofErr w:type="spellEnd"/>
-      <w:r>
-        <w:t xml:space="preserve">, </w:t>
-      </w:r>
-      <w:proofErr w:type="spellStart"/>
-      <w:r>
-        <w:t>IsHidden</w:t>
-      </w:r>
-      <w:proofErr w:type="spellEnd"/>
-      <w:r>
-        <w:t>)</w:t>
-      </w:r>
-    </w:p>
-    <w:p>
-      <w:pPr>
-        <w:pStyle w:val="ListParagraph"/>
-        <w:numPr>
-          <w:ilvl w:val="0"/>
-          <w:numId w:val="2"/>
-        </w:numPr>
-        <w:bidi w:val="0"/>
-        <w:jc w:val="both"/>
-      </w:pPr>
-      <w:r>
-        <w:rPr>
-          <w:b/>
-          <w:bCs/>
-        </w:rPr>
-        <w:t>Warehouse</w:t>
-      </w:r>
-      <w:r>
-        <w:rPr>
-          <w:b/>
-          <w:bCs/>
-        </w:rPr>
-        <w:t>s</w:t>
-      </w:r>
-      <w:r>
-        <w:t xml:space="preserve"> (</w:t>
-      </w:r>
-      <w:proofErr w:type="spellStart"/>
-      <w:r>
-        <w:t>WarehouseID</w:t>
-      </w:r>
-      <w:proofErr w:type="spellEnd"/>
-      <w:r>
-        <w:t xml:space="preserve">, </w:t>
-      </w:r>
-      <w:proofErr w:type="spellStart"/>
-      <w:r>
-        <w:t>WarehouseName</w:t>
-      </w:r>
-      <w:proofErr w:type="spellEnd"/>
-      <w:r>
-        <w:t xml:space="preserve">, </w:t>
-      </w:r>
-      <w:proofErr w:type="spellStart"/>
-      <w:r>
-        <w:t>CompanyName</w:t>
-      </w:r>
-      <w:proofErr w:type="spellEnd"/>
-      <w:r>
-        <w:t xml:space="preserve">, </w:t>
-      </w:r>
-      <w:proofErr w:type="spellStart"/>
-      <w:r>
-        <w:t>SectorID</w:t>
-      </w:r>
-      <w:proofErr w:type="spellEnd"/>
-      <w:r>
-        <w:t xml:space="preserve">, </w:t>
-      </w:r>
-      <w:proofErr w:type="spellStart"/>
-      <w:r>
-        <w:t>IsHidden</w:t>
-      </w:r>
-      <w:proofErr w:type="spellEnd"/>
-      <w:r>
-        <w:t>)</w:t>
-      </w:r>
-    </w:p>
-    <w:p>
-      <w:pPr>
-        <w:pStyle w:val="Heading2"/>
-        <w:bidi w:val="0"/>
-        <w:ind w:left="360"/>
-        <w:jc w:val="both"/>
-      </w:pPr>
-      <w:r>
-        <w:t>Relations:</w:t>
-      </w:r>
-    </w:p>
-    <w:p>
-      <w:pPr>
-        <w:pStyle w:val="Heading3"/>
-        <w:bidi w:val="0"/>
-        <w:ind w:left="720"/>
-      </w:pPr>
-      <w:r>
-        <w:t>Many-to-One:</w:t>
+      <w:r>
+        <w:rPr>
+          <w:b/>
+          <w:bCs/>
+        </w:rPr>
+        <w:t>– Stations</w:t>
       </w:r>
     </w:p>
     <w:p>
@@ -1469,7 +1580,7 @@
           <w:b/>
           <w:bCs/>
         </w:rPr>
-        <w:t>Distances – Stations</w:t>
+        <w:t xml:space="preserve">Quota – Products </w:t>
       </w:r>
     </w:p>
     <w:p>
@@ -1490,21 +1601,7 @@
           <w:b/>
           <w:bCs/>
         </w:rPr>
-        <w:t>Distances</w:t>
-      </w:r>
-      <w:r>
-        <w:rPr>
-          <w:b/>
-          <w:bCs/>
-        </w:rPr>
-        <w:t xml:space="preserve"> </w:t>
-      </w:r>
-      <w:r>
-        <w:rPr>
-          <w:b/>
-          <w:bCs/>
-        </w:rPr>
-        <w:t>– Warehouses</w:t>
+        <w:t xml:space="preserve">Quota – Warehouses </w:t>
       </w:r>
     </w:p>
     <w:p>
@@ -1525,21 +1622,7 @@
           <w:b/>
           <w:bCs/>
         </w:rPr>
-        <w:t>Existing</w:t>
-      </w:r>
-      <w:r>
-        <w:rPr>
-          <w:b/>
-          <w:bCs/>
-        </w:rPr>
-        <w:t xml:space="preserve"> </w:t>
-      </w:r>
-      <w:r>
-        <w:rPr>
-          <w:b/>
-          <w:bCs/>
-        </w:rPr>
-        <w:t>– Products</w:t>
+        <w:t>Sales – Products</w:t>
       </w:r>
     </w:p>
     <w:p>
@@ -1560,21 +1643,7 @@
           <w:b/>
           <w:bCs/>
         </w:rPr>
-        <w:t>Existing</w:t>
-      </w:r>
-      <w:r>
-        <w:rPr>
-          <w:b/>
-          <w:bCs/>
-        </w:rPr>
-        <w:t xml:space="preserve"> </w:t>
-      </w:r>
-      <w:r>
-        <w:rPr>
-          <w:b/>
-          <w:bCs/>
-        </w:rPr>
-        <w:t>– Stations</w:t>
+        <w:t>Sales – Stations</w:t>
       </w:r>
     </w:p>
     <w:p>
@@ -1595,91 +1664,7 @@
           <w:b/>
           <w:bCs/>
         </w:rPr>
-        <w:t xml:space="preserve">Quota – Products </w:t>
-      </w:r>
-    </w:p>
-    <w:p>
-      <w:pPr>
-        <w:pStyle w:val="ListParagraph"/>
-        <w:numPr>
-          <w:ilvl w:val="0"/>
-          <w:numId w:val="10"/>
-        </w:numPr>
-        <w:bidi w:val="0"/>
-        <w:rPr>
-          <w:b/>
-          <w:bCs/>
-        </w:rPr>
-      </w:pPr>
-      <w:r>
-        <w:rPr>
-          <w:b/>
-          <w:bCs/>
-        </w:rPr>
-        <w:t xml:space="preserve">Quota – Warehouses </w:t>
-      </w:r>
-    </w:p>
-    <w:p>
-      <w:pPr>
-        <w:pStyle w:val="ListParagraph"/>
-        <w:numPr>
-          <w:ilvl w:val="0"/>
-          <w:numId w:val="10"/>
-        </w:numPr>
-        <w:bidi w:val="0"/>
-        <w:rPr>
-          <w:b/>
-          <w:bCs/>
-        </w:rPr>
-      </w:pPr>
-      <w:r>
-        <w:rPr>
-          <w:b/>
-          <w:bCs/>
-        </w:rPr>
-        <w:t>Sales – Products</w:t>
-      </w:r>
-    </w:p>
-    <w:p>
-      <w:pPr>
-        <w:pStyle w:val="ListParagraph"/>
-        <w:numPr>
-          <w:ilvl w:val="0"/>
-          <w:numId w:val="10"/>
-        </w:numPr>
-        <w:bidi w:val="0"/>
-        <w:rPr>
-          <w:b/>
-          <w:bCs/>
-        </w:rPr>
-      </w:pPr>
-      <w:r>
-        <w:rPr>
-          <w:b/>
-          <w:bCs/>
-        </w:rPr>
         <w:lastRenderedPageBreak/>
-        <w:t>Sales – Stations</w:t>
-      </w:r>
-    </w:p>
-    <w:p>
-      <w:pPr>
-        <w:pStyle w:val="ListParagraph"/>
-        <w:numPr>
-          <w:ilvl w:val="0"/>
-          <w:numId w:val="10"/>
-        </w:numPr>
-        <w:bidi w:val="0"/>
-        <w:rPr>
-          <w:b/>
-          <w:bCs/>
-        </w:rPr>
-      </w:pPr>
-      <w:r>
-        <w:rPr>
-          <w:b/>
-          <w:bCs/>
-        </w:rPr>
         <w:t>Stations – Agents</w:t>
       </w:r>
     </w:p>
@@ -3587,16 +3572,7 @@
           <w:b/>
           <w:bCs/>
         </w:rPr>
-        <w:t>Prod</w:t>
-      </w:r>
-      <w:bookmarkStart w:id="0" w:name="_GoBack"/>
-      <w:bookmarkEnd w:id="0"/>
-      <w:r>
-        <w:rPr>
-          <w:b/>
-          <w:bCs/>
-        </w:rPr>
-        <w:t>uct management page</w:t>
+        <w:t>Product management page</w:t>
       </w:r>
       <w:r>
         <w:rPr>
@@ -4723,7 +4699,7 @@
             <w:noProof/>
             <w:rtl/>
           </w:rPr>
-          <w:t>5</w:t>
+          <w:t>2</w:t>
         </w:r>
         <w:r>
           <w:rPr>
@@ -6897,7 +6873,7 @@
 </file>
 
 <file path=customXml/itemProps1.xml><?xml version="1.0" encoding="utf-8"?>
-<ds:datastoreItem xmlns:ds="http://schemas.openxmlformats.org/officeDocument/2006/customXml" ds:itemID="{BB562644-FEAF-49EF-A451-1A61A7902440}">
+<ds:datastoreItem xmlns:ds="http://schemas.openxmlformats.org/officeDocument/2006/customXml" ds:itemID="{3B4DE2EC-AAFD-43B2-90F5-25279FA2D1AE}">
   <ds:schemaRefs>
     <ds:schemaRef ds:uri="http://schemas.openxmlformats.org/officeDocument/2006/bibliography"/>
   </ds:schemaRefs>

</xml_diff>

<commit_message>
Update Warehouse - products relation in backend, Running Shortcut with custom icon, Fixed trip creation filtering bugs, Fixed trip deletion bug, Added search in acknowledgements, Fixed Pagination bug, Sales report toggles aggregate functions, Updated datepicker starting views, Quotas are shared across all users, Fixed footer bug, Minor updates, Website Screenshots, Updated Documentation
</commit_message>
<xml_diff>
--- a/Documents/Chillout/Project documents/Chillout analysis.docx
+++ b/Documents/Chillout/Project documents/Chillout analysis.docx
@@ -232,20 +232,17 @@
           <w:b/>
           <w:bCs/>
         </w:rPr>
-        <w:t>Transferred</w:t>
-      </w:r>
-      <w:r>
-        <w:rPr>
-          <w:b/>
-          <w:bCs/>
-        </w:rPr>
-        <w:t xml:space="preserve"> Products</w:t>
-      </w:r>
-      <w:r>
-        <w:t xml:space="preserve"> </w:t>
-      </w:r>
-      <w:r>
-        <w:t>(Daily)</w:t>
+        <w:t>Existing</w:t>
+      </w:r>
+      <w:r>
+        <w:rPr>
+          <w:b/>
+          <w:bCs/>
+        </w:rPr>
+        <w:t xml:space="preserve"> in Tanks</w:t>
+      </w:r>
+      <w:r>
+        <w:t xml:space="preserve"> (Daily)</w:t>
       </w:r>
     </w:p>
     <w:p>
@@ -263,14 +260,7 @@
           <w:b/>
           <w:bCs/>
         </w:rPr>
-        <w:t>Existing</w:t>
-      </w:r>
-      <w:r>
-        <w:rPr>
-          <w:b/>
-          <w:bCs/>
-        </w:rPr>
-        <w:t xml:space="preserve"> in Tanks</w:t>
+        <w:t>Trips</w:t>
       </w:r>
       <w:r>
         <w:t xml:space="preserve"> (Daily)</w:t>
@@ -278,6 +268,17 @@
     </w:p>
     <w:p>
       <w:pPr>
+        <w:pStyle w:val="Heading2"/>
+        <w:bidi w:val="0"/>
+        <w:ind w:left="360"/>
+        <w:jc w:val="both"/>
+      </w:pPr>
+      <w:r>
+        <w:t>Outputs:</w:t>
+      </w:r>
+    </w:p>
+    <w:p>
+      <w:pPr>
         <w:pStyle w:val="ListParagraph"/>
         <w:numPr>
           <w:ilvl w:val="0"/>
@@ -291,7 +292,65 @@
           <w:b/>
           <w:bCs/>
         </w:rPr>
-        <w:t>Trips</w:t>
+        <w:t>Sales</w:t>
+      </w:r>
+    </w:p>
+    <w:p>
+      <w:pPr>
+        <w:pStyle w:val="ListParagraph"/>
+        <w:numPr>
+          <w:ilvl w:val="0"/>
+          <w:numId w:val="2"/>
+        </w:numPr>
+        <w:bidi w:val="0"/>
+        <w:jc w:val="both"/>
+        <w:rPr>
+          <w:b/>
+          <w:bCs/>
+        </w:rPr>
+      </w:pPr>
+      <w:r>
+        <w:rPr>
+          <w:b/>
+          <w:bCs/>
+        </w:rPr>
+        <w:t>Distances covered</w:t>
+      </w:r>
+    </w:p>
+    <w:p>
+      <w:pPr>
+        <w:pStyle w:val="ListParagraph"/>
+        <w:numPr>
+          <w:ilvl w:val="0"/>
+          <w:numId w:val="2"/>
+        </w:numPr>
+        <w:bidi w:val="0"/>
+        <w:jc w:val="both"/>
+      </w:pPr>
+      <w:r>
+        <w:rPr>
+          <w:b/>
+          <w:bCs/>
+        </w:rPr>
+        <w:t>Imports</w:t>
+      </w:r>
+    </w:p>
+    <w:p>
+      <w:pPr>
+        <w:pStyle w:val="ListParagraph"/>
+        <w:numPr>
+          <w:ilvl w:val="0"/>
+          <w:numId w:val="2"/>
+        </w:numPr>
+        <w:bidi w:val="0"/>
+        <w:jc w:val="both"/>
+      </w:pPr>
+      <w:r>
+        <w:rPr>
+          <w:b/>
+          <w:bCs/>
+        </w:rPr>
+        <w:t>Needs</w:t>
       </w:r>
       <w:r>
         <w:t xml:space="preserve"> (Daily)</w:t>
@@ -299,17 +358,6 @@
     </w:p>
     <w:p>
       <w:pPr>
-        <w:pStyle w:val="Heading2"/>
-        <w:bidi w:val="0"/>
-        <w:ind w:left="360"/>
-        <w:jc w:val="both"/>
-      </w:pPr>
-      <w:r>
-        <w:t>Outputs:</w:t>
-      </w:r>
-    </w:p>
-    <w:p>
-      <w:pPr>
         <w:pStyle w:val="ListParagraph"/>
         <w:numPr>
           <w:ilvl w:val="0"/>
@@ -323,10 +371,7 @@
           <w:b/>
           <w:bCs/>
         </w:rPr>
-        <w:t>Sales</w:t>
-      </w:r>
-      <w:r>
-        <w:t xml:space="preserve"> (Daily &amp; Monthly)</w:t>
+        <w:t>Withdrawals (Companies)</w:t>
       </w:r>
     </w:p>
     <w:p>
@@ -344,17 +389,7 @@
           <w:b/>
           <w:bCs/>
         </w:rPr>
-        <w:t>Transferred</w:t>
-      </w:r>
-      <w:r>
-        <w:rPr>
-          <w:b/>
-          <w:bCs/>
-        </w:rPr>
-        <w:t xml:space="preserve"> Products</w:t>
-      </w:r>
-      <w:r>
-        <w:t xml:space="preserve"> (Daily &amp; Monthly)</w:t>
+        <w:t>Withdrawals (Remaining)</w:t>
       </w:r>
     </w:p>
     <w:p>
@@ -372,59 +407,7 @@
           <w:b/>
           <w:bCs/>
         </w:rPr>
-        <w:t>Transfer</w:t>
-      </w:r>
-      <w:r>
-        <w:rPr>
-          <w:b/>
-          <w:bCs/>
-        </w:rPr>
-        <w:t>s</w:t>
-      </w:r>
-      <w:r>
-        <w:t xml:space="preserve"> (Daily &amp; Monthly)</w:t>
-      </w:r>
-    </w:p>
-    <w:p>
-      <w:pPr>
-        <w:pStyle w:val="ListParagraph"/>
-        <w:numPr>
-          <w:ilvl w:val="0"/>
-          <w:numId w:val="2"/>
-        </w:numPr>
-        <w:bidi w:val="0"/>
-        <w:jc w:val="both"/>
-      </w:pPr>
-      <w:r>
-        <w:rPr>
-          <w:b/>
-          <w:bCs/>
-        </w:rPr>
-        <w:t>Trips</w:t>
-      </w:r>
-      <w:r>
-        <w:t xml:space="preserve"> (Daily &amp; Monthly)</w:t>
-      </w:r>
-    </w:p>
-    <w:p>
-      <w:pPr>
-        <w:pStyle w:val="ListParagraph"/>
-        <w:numPr>
-          <w:ilvl w:val="0"/>
-          <w:numId w:val="2"/>
-        </w:numPr>
-        <w:bidi w:val="0"/>
-        <w:jc w:val="both"/>
-      </w:pPr>
-      <w:r>
-        <w:rPr>
-          <w:b/>
-          <w:bCs/>
-        </w:rPr>
-        <w:t>Supply plan</w:t>
-      </w:r>
-      <w:r>
-        <w:t xml:space="preserve"> (Daily)</w:t>
+        <w:t>Withdrawals (Warehouses)</w:t>
       </w:r>
     </w:p>
     <w:p>
@@ -1264,8 +1247,6 @@
       <w:r>
         <w:t xml:space="preserve"> Role</w:t>
       </w:r>
-      <w:bookmarkStart w:id="0" w:name="_GoBack"/>
-      <w:bookmarkEnd w:id="0"/>
       <w:r>
         <w:t>)</w:t>
       </w:r>
@@ -1417,12 +1398,27 @@
     </w:p>
     <w:p>
       <w:pPr>
+        <w:bidi w:val="0"/>
+        <w:rPr>
+          <w:rFonts w:asciiTheme="majorHAnsi" w:eastAsiaTheme="majorEastAsia" w:hAnsiTheme="majorHAnsi" w:cstheme="majorBidi"/>
+          <w:color w:val="2E74B5" w:themeColor="accent1" w:themeShade="BF"/>
+          <w:sz w:val="26"/>
+          <w:szCs w:val="26"/>
+        </w:rPr>
+      </w:pPr>
+      <w:r>
+        <w:br w:type="page"/>
+      </w:r>
+    </w:p>
+    <w:p>
+      <w:pPr>
         <w:pStyle w:val="Heading2"/>
         <w:bidi w:val="0"/>
         <w:ind w:left="360"/>
         <w:jc w:val="both"/>
       </w:pPr>
       <w:r>
+        <w:lastRenderedPageBreak/>
         <w:t>Relations:</w:t>
       </w:r>
     </w:p>
@@ -1664,7 +1660,6 @@
           <w:b/>
           <w:bCs/>
         </w:rPr>
-        <w:lastRenderedPageBreak/>
         <w:t>Stations – Agents</w:t>
       </w:r>
     </w:p>
@@ -1967,17 +1962,6 @@
     </w:p>
     <w:p>
       <w:pPr>
-        <w:pStyle w:val="Heading3"/>
-        <w:bidi w:val="0"/>
-        <w:ind w:left="720"/>
-        <w:jc w:val="both"/>
-      </w:pPr>
-      <w:r>
-        <w:t>Many-to-Many:</w:t>
-      </w:r>
-    </w:p>
-    <w:p>
-      <w:pPr>
         <w:pStyle w:val="ListParagraph"/>
         <w:numPr>
           <w:ilvl w:val="0"/>
@@ -1998,43 +1982,6 @@
           <w:bCs/>
         </w:rPr>
         <w:t>s – Products</w:t>
-      </w:r>
-      <w:r>
-        <w:rPr>
-          <w:b/>
-          <w:bCs/>
-        </w:rPr>
-        <w:t>:</w:t>
-      </w:r>
-      <w:r>
-        <w:t xml:space="preserve"> </w:t>
-      </w:r>
-      <w:r>
-        <w:t>(</w:t>
-      </w:r>
-      <w:proofErr w:type="spellStart"/>
-      <w:r>
-        <w:t>Warehouse_ProductID</w:t>
-      </w:r>
-      <w:proofErr w:type="spellEnd"/>
-      <w:r>
-        <w:t xml:space="preserve">, </w:t>
-      </w:r>
-      <w:proofErr w:type="spellStart"/>
-      <w:r>
-        <w:t>WarehouseID</w:t>
-      </w:r>
-      <w:proofErr w:type="spellEnd"/>
-      <w:r>
-        <w:t xml:space="preserve">, </w:t>
-      </w:r>
-      <w:proofErr w:type="spellStart"/>
-      <w:r>
-        <w:t>ProductID</w:t>
-      </w:r>
-      <w:proofErr w:type="spellEnd"/>
-      <w:r>
-        <w:t>)</w:t>
       </w:r>
     </w:p>
     <w:p>
@@ -2149,19 +2096,25 @@
         <w:rPr>
           <w:lang w:bidi="ar-EG"/>
         </w:rPr>
-        <w:t xml:space="preserve"> uses the date picker, then access the sales, existing or </w:t>
+        <w:t xml:space="preserve"> uses the date picker, then access th</w:t>
       </w:r>
       <w:r>
         <w:rPr>
           <w:lang w:bidi="ar-EG"/>
         </w:rPr>
-        <w:t>Transfer</w:t>
+        <w:t>e sales /</w:t>
       </w:r>
       <w:r>
         <w:rPr>
           <w:lang w:bidi="ar-EG"/>
         </w:rPr>
-        <w:t>s tables separately.</w:t>
+        <w:t xml:space="preserve"> existing</w:t>
+      </w:r>
+      <w:r>
+        <w:rPr>
+          <w:lang w:bidi="ar-EG"/>
+        </w:rPr>
+        <w:t xml:space="preserve"> tables separately.</w:t>
       </w:r>
     </w:p>
     <w:p>
@@ -2196,19 +2149,13 @@
           <w:u w:val="single"/>
         </w:rPr>
         <w:lastRenderedPageBreak/>
-        <w:t xml:space="preserve">Reports </w:t>
+        <w:t>Reports</w:t>
       </w:r>
       <w:r>
         <w:rPr>
           <w:u w:val="single"/>
         </w:rPr>
-        <w:t>/ S</w:t>
-      </w:r>
-      <w:r>
-        <w:rPr>
-          <w:u w:val="single"/>
-        </w:rPr>
-        <w:t>tatistics:</w:t>
+        <w:t>:</w:t>
       </w:r>
     </w:p>
     <w:p>
@@ -2222,34 +2169,37 @@
         <w:jc w:val="both"/>
       </w:pPr>
       <w:r>
-        <w:t>Daily reports:</w:t>
-      </w:r>
-    </w:p>
-    <w:p>
-      <w:pPr>
-        <w:pStyle w:val="ListParagraph"/>
-        <w:numPr>
-          <w:ilvl w:val="0"/>
-          <w:numId w:val="7"/>
-        </w:numPr>
-        <w:bidi w:val="0"/>
-        <w:jc w:val="both"/>
-      </w:pPr>
-      <w:r>
-        <w:rPr>
-          <w:b/>
-          <w:bCs/>
-        </w:rPr>
-        <w:t>Transfer</w:t>
-      </w:r>
-      <w:r>
-        <w:rPr>
-          <w:b/>
-          <w:bCs/>
-        </w:rPr>
-        <w:t>s</w:t>
-      </w:r>
-      <w:r>
+        <w:t>Custom</w:t>
+      </w:r>
+      <w:r>
+        <w:t xml:space="preserve"> reports:</w:t>
+      </w:r>
+    </w:p>
+    <w:p>
+      <w:pPr>
+        <w:pStyle w:val="ListParagraph"/>
+        <w:numPr>
+          <w:ilvl w:val="0"/>
+          <w:numId w:val="2"/>
+        </w:numPr>
+        <w:bidi w:val="0"/>
+        <w:jc w:val="both"/>
+        <w:rPr>
+          <w:b/>
+          <w:bCs/>
+        </w:rPr>
+      </w:pPr>
+      <w:r>
+        <w:rPr>
+          <w:b/>
+          <w:bCs/>
+        </w:rPr>
+        <w:t>Distances covered</w:t>
+      </w:r>
+      <w:r>
+        <w:rPr>
+          <w:bCs/>
+        </w:rPr>
         <w:t>:</w:t>
       </w:r>
     </w:p>
@@ -2261,16 +2211,13 @@
         <w:jc w:val="both"/>
       </w:pPr>
       <w:r>
-        <w:t xml:space="preserve">Represents the amount of </w:t>
-      </w:r>
-      <w:r>
-        <w:t>transfer</w:t>
-      </w:r>
-      <w:r>
-        <w:t xml:space="preserve"> of each product from each </w:t>
-      </w:r>
-      <w:r>
-        <w:t>Warehouse</w:t>
+        <w:t>Represents the total distance covered and the trips' count each day in the month</w:t>
+      </w:r>
+      <w:r>
+        <w:t xml:space="preserve"> and along the month</w:t>
+      </w:r>
+      <w:r>
+        <w:t>.</w:t>
       </w:r>
     </w:p>
     <w:p>
@@ -2292,6 +2239,123 @@
           <w:b/>
           <w:bCs/>
         </w:rPr>
+        <w:t>Imports</w:t>
+      </w:r>
+      <w:r>
+        <w:rPr>
+          <w:bCs/>
+        </w:rPr>
+        <w:t>:</w:t>
+      </w:r>
+    </w:p>
+    <w:p>
+      <w:pPr>
+        <w:pStyle w:val="ListParagraph"/>
+        <w:bidi w:val="0"/>
+        <w:ind w:left="1080"/>
+        <w:jc w:val="both"/>
+      </w:pPr>
+      <w:r>
+        <w:t>Represents the amount</w:t>
+      </w:r>
+      <w:r>
+        <w:t xml:space="preserve"> import</w:t>
+      </w:r>
+      <w:r>
+        <w:t>ed</w:t>
+      </w:r>
+      <w:r>
+        <w:t xml:space="preserve"> from each product </w:t>
+      </w:r>
+      <w:r>
+        <w:t>to</w:t>
+      </w:r>
+      <w:r>
+        <w:t xml:space="preserve"> each station</w:t>
+      </w:r>
+      <w:r>
+        <w:t xml:space="preserve"> and </w:t>
+      </w:r>
+      <w:r>
+        <w:t>their</w:t>
+      </w:r>
+      <w:r>
+        <w:t xml:space="preserve"> total.</w:t>
+      </w:r>
+    </w:p>
+    <w:p>
+      <w:pPr>
+        <w:pStyle w:val="ListParagraph"/>
+        <w:numPr>
+          <w:ilvl w:val="0"/>
+          <w:numId w:val="2"/>
+        </w:numPr>
+        <w:bidi w:val="0"/>
+        <w:jc w:val="both"/>
+        <w:rPr>
+          <w:b/>
+          <w:bCs/>
+        </w:rPr>
+      </w:pPr>
+      <w:r>
+        <w:rPr>
+          <w:b/>
+          <w:bCs/>
+        </w:rPr>
+        <w:t>Needs</w:t>
+      </w:r>
+      <w:r>
+        <w:rPr>
+          <w:bCs/>
+        </w:rPr>
+        <w:t>:</w:t>
+      </w:r>
+    </w:p>
+    <w:p>
+      <w:pPr>
+        <w:pStyle w:val="ListParagraph"/>
+        <w:bidi w:val="0"/>
+        <w:ind w:left="1080"/>
+        <w:jc w:val="both"/>
+      </w:pPr>
+      <w:r>
+        <w:t xml:space="preserve">Represents the </w:t>
+      </w:r>
+      <w:r>
+        <w:t xml:space="preserve">needed </w:t>
+      </w:r>
+      <w:r>
+        <w:t xml:space="preserve">amount of each product </w:t>
+      </w:r>
+      <w:r>
+        <w:t>to cover</w:t>
+      </w:r>
+      <w:r>
+        <w:t xml:space="preserve"> each station</w:t>
+      </w:r>
+      <w:r>
+        <w:t>'s needs each day.</w:t>
+      </w:r>
+    </w:p>
+    <w:p>
+      <w:pPr>
+        <w:pStyle w:val="ListParagraph"/>
+        <w:numPr>
+          <w:ilvl w:val="0"/>
+          <w:numId w:val="2"/>
+        </w:numPr>
+        <w:bidi w:val="0"/>
+        <w:jc w:val="both"/>
+        <w:rPr>
+          <w:b/>
+          <w:bCs/>
+        </w:rPr>
+      </w:pPr>
+      <w:r>
+        <w:rPr>
+          <w:b/>
+          <w:bCs/>
+        </w:rPr>
         <w:t>Sales</w:t>
       </w:r>
       <w:r>
@@ -2317,6 +2381,12 @@
       <w:r>
         <w:t xml:space="preserve"> each station</w:t>
       </w:r>
+      <w:r>
+        <w:t xml:space="preserve"> and t</w:t>
+      </w:r>
+      <w:r>
+        <w:t>heir total.</w:t>
+      </w:r>
     </w:p>
     <w:p>
       <w:pPr>
@@ -2337,21 +2407,10 @@
           <w:b/>
           <w:bCs/>
         </w:rPr>
-        <w:t>Transferred</w:t>
-      </w:r>
-      <w:r>
-        <w:rPr>
-          <w:b/>
-          <w:bCs/>
-        </w:rPr>
-        <w:t xml:space="preserve"> p</w:t>
-      </w:r>
-      <w:r>
-        <w:rPr>
-          <w:b/>
-          <w:bCs/>
-        </w:rPr>
-        <w:t>roducts:</w:t>
+        <w:t>Withdrawals (Companies)</w:t>
+      </w:r>
+      <w:r>
+        <w:t>:</w:t>
       </w:r>
     </w:p>
     <w:p>
@@ -2362,19 +2421,13 @@
         <w:jc w:val="both"/>
       </w:pPr>
       <w:r>
-        <w:t xml:space="preserve">Represents the total amount of </w:t>
-      </w:r>
-      <w:r>
-        <w:t>transferred</w:t>
-      </w:r>
-      <w:r>
-        <w:t xml:space="preserve"> product to each station </w:t>
-      </w:r>
-      <w:r>
-        <w:t xml:space="preserve">from each </w:t>
-      </w:r>
-      <w:r>
-        <w:t>Warehouse</w:t>
+        <w:t>Represents the withdrawals from each company</w:t>
+      </w:r>
+      <w:r>
+        <w:t xml:space="preserve"> </w:t>
+      </w:r>
+      <w:r>
+        <w:t>between the specified dates.</w:t>
       </w:r>
     </w:p>
     <w:p>
@@ -2396,467 +2449,96 @@
           <w:b/>
           <w:bCs/>
         </w:rPr>
-        <w:t>Supply plan</w:t>
+        <w:t>Withdrawals (Remaining)</w:t>
       </w:r>
       <w:r>
         <w:t>:</w:t>
       </w:r>
-      <w:r>
-        <w:rPr>
-          <w:b/>
-          <w:bCs/>
-        </w:rPr>
+    </w:p>
+    <w:p>
+      <w:pPr>
+        <w:pStyle w:val="ListParagraph"/>
+        <w:bidi w:val="0"/>
+        <w:ind w:left="1080"/>
+        <w:jc w:val="both"/>
+      </w:pPr>
+      <w:r>
+        <w:t xml:space="preserve">Represents the difference between the quota specified and the current </w:t>
+      </w:r>
+      <w:r>
+        <w:t>withdrawals</w:t>
+      </w:r>
+      <w:r>
+        <w:t xml:space="preserve"> from each </w:t>
+      </w:r>
+      <w:r>
+        <w:t>w</w:t>
+      </w:r>
+      <w:r>
+        <w:t>arehouse between the specified dates</w:t>
+      </w:r>
+      <w:r>
+        <w:t>.</w:t>
+      </w:r>
+    </w:p>
+    <w:p>
+      <w:pPr>
+        <w:pStyle w:val="ListParagraph"/>
+        <w:numPr>
+          <w:ilvl w:val="0"/>
+          <w:numId w:val="2"/>
+        </w:numPr>
+        <w:bidi w:val="0"/>
+        <w:jc w:val="both"/>
+        <w:rPr>
+          <w:b/>
+          <w:bCs/>
+        </w:rPr>
+      </w:pPr>
+      <w:r>
+        <w:rPr>
+          <w:b/>
+          <w:bCs/>
+        </w:rPr>
+        <w:t>Withdrawals (Warehouses)</w:t>
+      </w:r>
+      <w:r>
+        <w:t>:</w:t>
+      </w:r>
+    </w:p>
+    <w:p>
+      <w:pPr>
+        <w:pStyle w:val="ListParagraph"/>
+        <w:bidi w:val="0"/>
+        <w:ind w:left="1080"/>
+        <w:jc w:val="both"/>
+      </w:pPr>
+      <w:r>
+        <w:t xml:space="preserve">Represents the </w:t>
+      </w:r>
+      <w:r>
+        <w:t xml:space="preserve">withdrawals </w:t>
+      </w:r>
+      <w:r>
+        <w:t xml:space="preserve">from </w:t>
+      </w:r>
+      <w:r>
+        <w:t>each</w:t>
+      </w:r>
+      <w:r>
         <w:t xml:space="preserve"> </w:t>
       </w:r>
-    </w:p>
-    <w:p>
-      <w:pPr>
-        <w:pStyle w:val="ListParagraph"/>
-        <w:bidi w:val="0"/>
-        <w:ind w:left="1080"/>
-        <w:jc w:val="both"/>
-      </w:pPr>
-      <w:r>
-        <w:t xml:space="preserve">Represents the needs of each product according to the average consumption </w:t>
-      </w:r>
-      <w:r>
-        <w:t xml:space="preserve">of a specific station </w:t>
-      </w:r>
-      <w:r>
-        <w:t>and the tank volume of</w:t>
+      <w:r>
+        <w:t>w</w:t>
+      </w:r>
+      <w:r>
+        <w:t>arehouse</w:t>
       </w:r>
       <w:r>
         <w:t xml:space="preserve"> </w:t>
       </w:r>
       <w:r>
-        <w:t>the same product</w:t>
-      </w:r>
-    </w:p>
-    <w:p>
-      <w:pPr>
-        <w:pStyle w:val="Heading2"/>
-        <w:numPr>
-          <w:ilvl w:val="0"/>
-          <w:numId w:val="4"/>
-        </w:numPr>
-        <w:bidi w:val="0"/>
-        <w:jc w:val="both"/>
-      </w:pPr>
-      <w:r>
-        <w:t>Monthly reports:</w:t>
-      </w:r>
-    </w:p>
-    <w:p>
-      <w:pPr>
-        <w:pStyle w:val="ListParagraph"/>
-        <w:numPr>
-          <w:ilvl w:val="0"/>
-          <w:numId w:val="2"/>
-        </w:numPr>
-        <w:bidi w:val="0"/>
-        <w:jc w:val="both"/>
-        <w:rPr>
-          <w:b/>
-          <w:bCs/>
-        </w:rPr>
-      </w:pPr>
-      <w:r>
-        <w:rPr>
-          <w:b/>
-          <w:bCs/>
-        </w:rPr>
-        <w:t xml:space="preserve">Total </w:t>
-      </w:r>
-      <w:r>
-        <w:rPr>
-          <w:b/>
-          <w:bCs/>
-        </w:rPr>
-        <w:t>transfer</w:t>
-      </w:r>
-      <w:r>
-        <w:rPr>
-          <w:b/>
-          <w:bCs/>
-        </w:rPr>
-        <w:t xml:space="preserve">s from </w:t>
-      </w:r>
-      <w:r>
-        <w:rPr>
-          <w:b/>
-          <w:bCs/>
-        </w:rPr>
-        <w:t>Warehouse</w:t>
-      </w:r>
-      <w:r>
-        <w:rPr>
-          <w:b/>
-          <w:bCs/>
-        </w:rPr>
-        <w:t>s</w:t>
-      </w:r>
-      <w:r>
-        <w:t>:</w:t>
-      </w:r>
-    </w:p>
-    <w:p>
-      <w:pPr>
-        <w:pStyle w:val="ListParagraph"/>
-        <w:bidi w:val="0"/>
-        <w:ind w:left="1080"/>
-        <w:jc w:val="both"/>
-        <w:rPr>
-          <w:b/>
-          <w:bCs/>
-        </w:rPr>
-      </w:pPr>
-      <w:r>
-        <w:t>Represents the</w:t>
-      </w:r>
-      <w:r>
-        <w:t xml:space="preserve"> total</w:t>
-      </w:r>
-      <w:r>
-        <w:t xml:space="preserve"> amount of </w:t>
-      </w:r>
-      <w:r>
-        <w:t>transfer</w:t>
-      </w:r>
-      <w:r>
-        <w:t xml:space="preserve"> of each product from each </w:t>
-      </w:r>
-      <w:r>
-        <w:t>Warehouse</w:t>
-      </w:r>
-    </w:p>
-    <w:p>
-      <w:pPr>
-        <w:pStyle w:val="ListParagraph"/>
-        <w:numPr>
-          <w:ilvl w:val="0"/>
-          <w:numId w:val="2"/>
-        </w:numPr>
-        <w:bidi w:val="0"/>
-        <w:jc w:val="both"/>
-        <w:rPr>
-          <w:b/>
-          <w:bCs/>
-        </w:rPr>
-      </w:pPr>
-      <w:r>
-        <w:rPr>
-          <w:b/>
-          <w:bCs/>
-        </w:rPr>
-        <w:t>Total stations' sales</w:t>
-      </w:r>
-      <w:r>
-        <w:t>:</w:t>
-      </w:r>
-    </w:p>
-    <w:p>
-      <w:pPr>
-        <w:pStyle w:val="ListParagraph"/>
-        <w:bidi w:val="0"/>
-        <w:ind w:left="1080"/>
-        <w:jc w:val="both"/>
-      </w:pPr>
-      <w:r>
-        <w:t xml:space="preserve">Represents the </w:t>
-      </w:r>
-      <w:r>
-        <w:t xml:space="preserve">total </w:t>
-      </w:r>
-      <w:r>
-        <w:t>amount of sales of each product</w:t>
-      </w:r>
-      <w:r>
-        <w:t xml:space="preserve"> at </w:t>
-      </w:r>
-      <w:r>
-        <w:t>each station</w:t>
-      </w:r>
-    </w:p>
-    <w:p>
-      <w:pPr>
-        <w:pStyle w:val="ListParagraph"/>
-        <w:numPr>
-          <w:ilvl w:val="0"/>
-          <w:numId w:val="2"/>
-        </w:numPr>
-        <w:bidi w:val="0"/>
-        <w:jc w:val="both"/>
-        <w:rPr>
-          <w:b/>
-          <w:bCs/>
-        </w:rPr>
-      </w:pPr>
-      <w:r>
-        <w:rPr>
-          <w:b/>
-          <w:bCs/>
-        </w:rPr>
-        <w:t xml:space="preserve">Total </w:t>
-      </w:r>
-      <w:r>
-        <w:rPr>
-          <w:b/>
-          <w:bCs/>
-        </w:rPr>
-        <w:t>Transferred</w:t>
-      </w:r>
-      <w:r>
-        <w:rPr>
-          <w:b/>
-          <w:bCs/>
-        </w:rPr>
-        <w:t xml:space="preserve"> product</w:t>
-      </w:r>
-      <w:r>
-        <w:rPr>
-          <w:b/>
-          <w:bCs/>
-        </w:rPr>
-        <w:t>s</w:t>
-      </w:r>
-      <w:r>
-        <w:rPr>
-          <w:b/>
-          <w:bCs/>
-        </w:rPr>
-        <w:t xml:space="preserve"> in stations</w:t>
-      </w:r>
-      <w:r>
-        <w:rPr>
-          <w:bCs/>
-        </w:rPr>
-        <w:t>:</w:t>
-      </w:r>
-    </w:p>
-    <w:p>
-      <w:pPr>
-        <w:pStyle w:val="ListParagraph"/>
-        <w:bidi w:val="0"/>
-        <w:ind w:left="1080"/>
-        <w:jc w:val="both"/>
-        <w:rPr>
-          <w:b/>
-          <w:bCs/>
-        </w:rPr>
-      </w:pPr>
-      <w:r>
-        <w:t xml:space="preserve">Represents the total amount of </w:t>
-      </w:r>
-      <w:r>
-        <w:t>transferred</w:t>
-      </w:r>
-      <w:r>
-        <w:t xml:space="preserve"> product to each station from each </w:t>
-      </w:r>
-      <w:r>
-        <w:t>Warehouse</w:t>
-      </w:r>
-    </w:p>
-    <w:p>
-      <w:pPr>
-        <w:pStyle w:val="Heading2"/>
-        <w:numPr>
-          <w:ilvl w:val="0"/>
-          <w:numId w:val="4"/>
-        </w:numPr>
-        <w:bidi w:val="0"/>
-        <w:jc w:val="both"/>
-      </w:pPr>
-      <w:r>
-        <w:t>Special reports:</w:t>
-      </w:r>
-    </w:p>
-    <w:p>
-      <w:pPr>
-        <w:pStyle w:val="ListParagraph"/>
-        <w:numPr>
-          <w:ilvl w:val="0"/>
-          <w:numId w:val="2"/>
-        </w:numPr>
-        <w:bidi w:val="0"/>
-        <w:jc w:val="both"/>
-        <w:rPr>
-          <w:b/>
-          <w:bCs/>
-        </w:rPr>
-      </w:pPr>
-      <w:r>
-        <w:rPr>
-          <w:b/>
-          <w:bCs/>
-        </w:rPr>
-        <w:t xml:space="preserve">Average </w:t>
-      </w:r>
-      <w:r>
-        <w:rPr>
-          <w:b/>
-          <w:bCs/>
-        </w:rPr>
-        <w:t>Transferred</w:t>
-      </w:r>
-      <w:r>
-        <w:rPr>
-          <w:b/>
-          <w:bCs/>
-        </w:rPr>
-        <w:t xml:space="preserve"> product</w:t>
-      </w:r>
-      <w:r>
-        <w:t>:</w:t>
-      </w:r>
-      <w:r>
-        <w:rPr>
-          <w:b/>
-          <w:bCs/>
-        </w:rPr>
-        <w:t xml:space="preserve"> </w:t>
-      </w:r>
-    </w:p>
-    <w:p>
-      <w:pPr>
-        <w:pStyle w:val="ListParagraph"/>
-        <w:bidi w:val="0"/>
-        <w:ind w:left="1080"/>
-        <w:jc w:val="both"/>
-      </w:pPr>
-      <w:r>
-        <w:t xml:space="preserve">Represents the average of each </w:t>
-      </w:r>
-      <w:r>
-        <w:t>transferred</w:t>
-      </w:r>
-      <w:r>
-        <w:t xml:space="preserve"> product to each station</w:t>
-      </w:r>
-    </w:p>
-    <w:p>
-      <w:pPr>
-        <w:pStyle w:val="ListParagraph"/>
-        <w:numPr>
-          <w:ilvl w:val="0"/>
-          <w:numId w:val="2"/>
-        </w:numPr>
-        <w:bidi w:val="0"/>
-        <w:jc w:val="both"/>
-        <w:rPr>
-          <w:b/>
-          <w:bCs/>
-        </w:rPr>
-      </w:pPr>
-      <w:proofErr w:type="spellStart"/>
-      <w:r>
-        <w:rPr>
-          <w:b/>
-          <w:bCs/>
-        </w:rPr>
-        <w:t>EoM</w:t>
-      </w:r>
-      <w:proofErr w:type="spellEnd"/>
-      <w:r>
-        <w:rPr>
-          <w:b/>
-          <w:bCs/>
-        </w:rPr>
-        <w:t xml:space="preserve"> (End of Month) Stations' needs</w:t>
-      </w:r>
-      <w:r>
-        <w:t>:</w:t>
-      </w:r>
-    </w:p>
-    <w:p>
-      <w:pPr>
-        <w:pStyle w:val="ListParagraph"/>
-        <w:bidi w:val="0"/>
-        <w:ind w:left="1080"/>
-        <w:jc w:val="both"/>
-      </w:pPr>
-      <w:r>
-        <w:t xml:space="preserve">Represents each station's needs </w:t>
-      </w:r>
-      <w:r>
-        <w:t>for</w:t>
-      </w:r>
-      <w:r>
-        <w:t xml:space="preserve"> each product by multiplying the average of a station's needs and the remaining days in the current month</w:t>
-      </w:r>
-    </w:p>
-    <w:p>
-      <w:pPr>
-        <w:pStyle w:val="ListParagraph"/>
-        <w:numPr>
-          <w:ilvl w:val="0"/>
-          <w:numId w:val="2"/>
-        </w:numPr>
-        <w:bidi w:val="0"/>
-        <w:jc w:val="both"/>
-        <w:rPr>
-          <w:b/>
-          <w:bCs/>
-        </w:rPr>
-      </w:pPr>
-      <w:r>
-        <w:rPr>
-          <w:b/>
-          <w:bCs/>
-        </w:rPr>
-        <w:t>Warehouse</w:t>
-      </w:r>
-      <w:r>
-        <w:rPr>
-          <w:b/>
-          <w:bCs/>
-        </w:rPr>
-        <w:t>s</w:t>
-      </w:r>
-      <w:r>
-        <w:rPr>
-          <w:b/>
-          <w:bCs/>
-        </w:rPr>
-        <w:t xml:space="preserve"> Remaining</w:t>
-      </w:r>
-      <w:r>
-        <w:t>:</w:t>
-      </w:r>
-    </w:p>
-    <w:p>
-      <w:pPr>
-        <w:pStyle w:val="ListParagraph"/>
-        <w:bidi w:val="0"/>
-        <w:ind w:left="1080"/>
-        <w:jc w:val="both"/>
-      </w:pPr>
-      <w:r>
-        <w:t>Represents the difference between the quota</w:t>
-      </w:r>
-      <w:r>
-        <w:t xml:space="preserve"> specified</w:t>
-      </w:r>
-      <w:r>
-        <w:t xml:space="preserve"> and the current </w:t>
-      </w:r>
-      <w:r>
-        <w:t>transfer</w:t>
-      </w:r>
-      <w:r>
-        <w:t>s</w:t>
-      </w:r>
-      <w:r>
-        <w:t xml:space="preserve"> from </w:t>
-      </w:r>
-      <w:r>
-        <w:t>each</w:t>
-      </w:r>
-      <w:r>
-        <w:t xml:space="preserve"> </w:t>
-      </w:r>
-      <w:r>
-        <w:t>Warehouse</w:t>
+        <w:t>between the specified dates.</w:t>
       </w:r>
     </w:p>
     <w:p>
@@ -2949,6 +2631,24 @@
     </w:p>
     <w:p>
       <w:pPr>
+        <w:bidi w:val="0"/>
+        <w:rPr>
+          <w:rFonts w:asciiTheme="majorHAnsi" w:eastAsiaTheme="majorEastAsia" w:hAnsiTheme="majorHAnsi" w:cstheme="majorBidi"/>
+          <w:color w:val="2E74B5" w:themeColor="accent1" w:themeShade="BF"/>
+          <w:sz w:val="32"/>
+          <w:szCs w:val="32"/>
+          <w:u w:val="single"/>
+        </w:rPr>
+      </w:pPr>
+      <w:r>
+        <w:rPr>
+          <w:u w:val="single"/>
+        </w:rPr>
+        <w:br w:type="page"/>
+      </w:r>
+    </w:p>
+    <w:p>
+      <w:pPr>
         <w:pStyle w:val="Heading1"/>
         <w:bidi w:val="0"/>
         <w:jc w:val="both"/>
@@ -2957,6 +2657,7 @@
         <w:rPr>
           <w:u w:val="single"/>
         </w:rPr>
+        <w:lastRenderedPageBreak/>
         <w:t>Pages</w:t>
       </w:r>
       <w:r>
@@ -2982,15 +2683,30 @@
           <w:b/>
           <w:bCs/>
         </w:rPr>
+        <w:t>Registration Page</w:t>
+      </w:r>
+    </w:p>
+    <w:p>
+      <w:pPr>
+        <w:pStyle w:val="ListParagraph"/>
+        <w:numPr>
+          <w:ilvl w:val="0"/>
+          <w:numId w:val="8"/>
+        </w:numPr>
+        <w:bidi w:val="0"/>
+        <w:jc w:val="both"/>
+        <w:rPr>
+          <w:b/>
+          <w:bCs/>
+        </w:rPr>
+      </w:pPr>
+      <w:r>
+        <w:rPr>
+          <w:b/>
+          <w:bCs/>
+        </w:rPr>
         <w:t>Login page</w:t>
       </w:r>
-      <w:r>
-        <w:rPr>
-          <w:b/>
-          <w:bCs/>
-        </w:rPr>
-        <w:t xml:space="preserve"> (Authentication -&gt; Login)</w:t>
-      </w:r>
     </w:p>
     <w:p>
       <w:pPr>
@@ -3013,13 +2729,6 @@
         </w:rPr>
         <w:t>Home page</w:t>
       </w:r>
-      <w:r>
-        <w:rPr>
-          <w:b/>
-          <w:bCs/>
-        </w:rPr>
-        <w:t xml:space="preserve"> (Unspecified)</w:t>
-      </w:r>
     </w:p>
     <w:p>
       <w:pPr>
@@ -3040,21 +2749,14 @@
           <w:b/>
           <w:bCs/>
         </w:rPr>
-        <w:t>Sectors list page</w:t>
-      </w:r>
-      <w:r>
-        <w:rPr>
-          <w:b/>
-          <w:bCs/>
-        </w:rPr>
-        <w:t xml:space="preserve"> (Academy)</w:t>
-      </w:r>
-    </w:p>
-    <w:p>
-      <w:pPr>
-        <w:pStyle w:val="ListParagraph"/>
-        <w:numPr>
-          <w:ilvl w:val="0"/>
+        <w:t>Agents:</w:t>
+      </w:r>
+    </w:p>
+    <w:p>
+      <w:pPr>
+        <w:pStyle w:val="ListParagraph"/>
+        <w:numPr>
+          <w:ilvl w:val="1"/>
           <w:numId w:val="8"/>
         </w:numPr>
         <w:bidi w:val="0"/>
@@ -3062,42 +2764,25 @@
         <w:rPr>
           <w:b/>
           <w:bCs/>
-        </w:rPr>
-      </w:pPr>
-      <w:r>
-        <w:rPr>
-          <w:b/>
-          <w:bCs/>
-        </w:rPr>
-        <w:t xml:space="preserve">Stations </w:t>
-      </w:r>
-      <w:r>
-        <w:rPr>
-          <w:b/>
-          <w:bCs/>
-        </w:rPr>
-        <w:t xml:space="preserve">list </w:t>
-      </w:r>
-      <w:r>
-        <w:rPr>
-          <w:b/>
-          <w:bCs/>
-        </w:rPr>
-        <w:t>page</w:t>
-      </w:r>
-      <w:r>
-        <w:rPr>
-          <w:b/>
-          <w:bCs/>
-        </w:rPr>
-        <w:t xml:space="preserve"> (Table)</w:t>
-      </w:r>
-    </w:p>
-    <w:p>
-      <w:pPr>
-        <w:pStyle w:val="ListParagraph"/>
-        <w:numPr>
-          <w:ilvl w:val="0"/>
+          <w:sz w:val="20"/>
+          <w:szCs w:val="20"/>
+        </w:rPr>
+      </w:pPr>
+      <w:r>
+        <w:rPr>
+          <w:b/>
+          <w:bCs/>
+          <w:sz w:val="20"/>
+          <w:szCs w:val="20"/>
+        </w:rPr>
+        <w:t>Create</w:t>
+      </w:r>
+    </w:p>
+    <w:p>
+      <w:pPr>
+        <w:pStyle w:val="ListParagraph"/>
+        <w:numPr>
+          <w:ilvl w:val="1"/>
           <w:numId w:val="8"/>
         </w:numPr>
         <w:bidi w:val="0"/>
@@ -3111,29 +2796,1330 @@
         <w:rPr>
           <w:b/>
           <w:bCs/>
-        </w:rPr>
-        <w:t>Agent</w:t>
-      </w:r>
-      <w:r>
-        <w:rPr>
-          <w:b/>
-          <w:bCs/>
-        </w:rPr>
-        <w:t>s list page</w:t>
-      </w:r>
-      <w:r>
-        <w:rPr>
-          <w:b/>
-          <w:bCs/>
-        </w:rPr>
-        <w:t xml:space="preserve"> (</w:t>
-      </w:r>
-      <w:r>
-        <w:rPr>
-          <w:b/>
-          <w:bCs/>
-        </w:rPr>
-        <w:t>Academy</w:t>
+          <w:sz w:val="20"/>
+          <w:szCs w:val="20"/>
+        </w:rPr>
+        <w:t>Lis</w:t>
+      </w:r>
+      <w:r>
+        <w:rPr>
+          <w:b/>
+          <w:bCs/>
+        </w:rPr>
+        <w:t>t</w:t>
+      </w:r>
+    </w:p>
+    <w:p>
+      <w:pPr>
+        <w:pStyle w:val="ListParagraph"/>
+        <w:numPr>
+          <w:ilvl w:val="0"/>
+          <w:numId w:val="8"/>
+        </w:numPr>
+        <w:bidi w:val="0"/>
+        <w:jc w:val="both"/>
+        <w:rPr>
+          <w:b/>
+          <w:bCs/>
+        </w:rPr>
+      </w:pPr>
+      <w:r>
+        <w:rPr>
+          <w:b/>
+          <w:bCs/>
+        </w:rPr>
+        <w:t>Distances</w:t>
+      </w:r>
+      <w:r>
+        <w:rPr>
+          <w:b/>
+          <w:bCs/>
+        </w:rPr>
+        <w:t>:</w:t>
+      </w:r>
+    </w:p>
+    <w:p>
+      <w:pPr>
+        <w:pStyle w:val="ListParagraph"/>
+        <w:numPr>
+          <w:ilvl w:val="1"/>
+          <w:numId w:val="8"/>
+        </w:numPr>
+        <w:bidi w:val="0"/>
+        <w:jc w:val="both"/>
+        <w:rPr>
+          <w:b/>
+          <w:bCs/>
+          <w:sz w:val="20"/>
+          <w:szCs w:val="20"/>
+        </w:rPr>
+      </w:pPr>
+      <w:r>
+        <w:rPr>
+          <w:b/>
+          <w:bCs/>
+          <w:sz w:val="20"/>
+          <w:szCs w:val="20"/>
+        </w:rPr>
+        <w:t>Create</w:t>
+      </w:r>
+    </w:p>
+    <w:p>
+      <w:pPr>
+        <w:pStyle w:val="ListParagraph"/>
+        <w:numPr>
+          <w:ilvl w:val="1"/>
+          <w:numId w:val="8"/>
+        </w:numPr>
+        <w:bidi w:val="0"/>
+        <w:jc w:val="both"/>
+        <w:rPr>
+          <w:b/>
+          <w:bCs/>
+        </w:rPr>
+      </w:pPr>
+      <w:r>
+        <w:rPr>
+          <w:b/>
+          <w:bCs/>
+          <w:sz w:val="20"/>
+          <w:szCs w:val="20"/>
+        </w:rPr>
+        <w:t>Lis</w:t>
+      </w:r>
+      <w:r>
+        <w:rPr>
+          <w:b/>
+          <w:bCs/>
+        </w:rPr>
+        <w:t>t</w:t>
+      </w:r>
+    </w:p>
+    <w:p>
+      <w:pPr>
+        <w:pStyle w:val="ListParagraph"/>
+        <w:numPr>
+          <w:ilvl w:val="0"/>
+          <w:numId w:val="8"/>
+        </w:numPr>
+        <w:bidi w:val="0"/>
+        <w:jc w:val="both"/>
+        <w:rPr>
+          <w:b/>
+          <w:bCs/>
+        </w:rPr>
+      </w:pPr>
+      <w:r>
+        <w:rPr>
+          <w:b/>
+          <w:bCs/>
+        </w:rPr>
+        <w:t>Drivers</w:t>
+      </w:r>
+      <w:r>
+        <w:rPr>
+          <w:b/>
+          <w:bCs/>
+        </w:rPr>
+        <w:t>:</w:t>
+      </w:r>
+    </w:p>
+    <w:p>
+      <w:pPr>
+        <w:pStyle w:val="ListParagraph"/>
+        <w:numPr>
+          <w:ilvl w:val="1"/>
+          <w:numId w:val="8"/>
+        </w:numPr>
+        <w:bidi w:val="0"/>
+        <w:jc w:val="both"/>
+        <w:rPr>
+          <w:b/>
+          <w:bCs/>
+          <w:sz w:val="20"/>
+          <w:szCs w:val="20"/>
+        </w:rPr>
+      </w:pPr>
+      <w:r>
+        <w:rPr>
+          <w:b/>
+          <w:bCs/>
+          <w:sz w:val="20"/>
+          <w:szCs w:val="20"/>
+        </w:rPr>
+        <w:t>Create</w:t>
+      </w:r>
+    </w:p>
+    <w:p>
+      <w:pPr>
+        <w:pStyle w:val="ListParagraph"/>
+        <w:numPr>
+          <w:ilvl w:val="1"/>
+          <w:numId w:val="8"/>
+        </w:numPr>
+        <w:bidi w:val="0"/>
+        <w:jc w:val="both"/>
+        <w:rPr>
+          <w:b/>
+          <w:bCs/>
+        </w:rPr>
+      </w:pPr>
+      <w:r>
+        <w:rPr>
+          <w:b/>
+          <w:bCs/>
+          <w:sz w:val="20"/>
+          <w:szCs w:val="20"/>
+        </w:rPr>
+        <w:t>Lis</w:t>
+      </w:r>
+      <w:r>
+        <w:rPr>
+          <w:b/>
+          <w:bCs/>
+        </w:rPr>
+        <w:t>t</w:t>
+      </w:r>
+    </w:p>
+    <w:p>
+      <w:pPr>
+        <w:pStyle w:val="ListParagraph"/>
+        <w:numPr>
+          <w:ilvl w:val="0"/>
+          <w:numId w:val="8"/>
+        </w:numPr>
+        <w:bidi w:val="0"/>
+        <w:jc w:val="both"/>
+        <w:rPr>
+          <w:b/>
+          <w:bCs/>
+        </w:rPr>
+      </w:pPr>
+      <w:r>
+        <w:rPr>
+          <w:b/>
+          <w:bCs/>
+        </w:rPr>
+        <w:t>Products</w:t>
+      </w:r>
+      <w:r>
+        <w:rPr>
+          <w:b/>
+          <w:bCs/>
+        </w:rPr>
+        <w:t>:</w:t>
+      </w:r>
+    </w:p>
+    <w:p>
+      <w:pPr>
+        <w:pStyle w:val="ListParagraph"/>
+        <w:numPr>
+          <w:ilvl w:val="1"/>
+          <w:numId w:val="8"/>
+        </w:numPr>
+        <w:bidi w:val="0"/>
+        <w:jc w:val="both"/>
+        <w:rPr>
+          <w:b/>
+          <w:bCs/>
+          <w:sz w:val="20"/>
+          <w:szCs w:val="20"/>
+        </w:rPr>
+      </w:pPr>
+      <w:r>
+        <w:rPr>
+          <w:b/>
+          <w:bCs/>
+          <w:sz w:val="20"/>
+          <w:szCs w:val="20"/>
+        </w:rPr>
+        <w:t>Create</w:t>
+      </w:r>
+    </w:p>
+    <w:p>
+      <w:pPr>
+        <w:pStyle w:val="ListParagraph"/>
+        <w:numPr>
+          <w:ilvl w:val="1"/>
+          <w:numId w:val="8"/>
+        </w:numPr>
+        <w:bidi w:val="0"/>
+        <w:jc w:val="both"/>
+        <w:rPr>
+          <w:b/>
+          <w:bCs/>
+          <w:sz w:val="20"/>
+          <w:szCs w:val="20"/>
+        </w:rPr>
+      </w:pPr>
+      <w:r>
+        <w:rPr>
+          <w:b/>
+          <w:bCs/>
+          <w:sz w:val="20"/>
+          <w:szCs w:val="20"/>
+        </w:rPr>
+        <w:t>List</w:t>
+      </w:r>
+    </w:p>
+    <w:p>
+      <w:pPr>
+        <w:pStyle w:val="ListParagraph"/>
+        <w:numPr>
+          <w:ilvl w:val="0"/>
+          <w:numId w:val="8"/>
+        </w:numPr>
+        <w:bidi w:val="0"/>
+        <w:jc w:val="both"/>
+        <w:rPr>
+          <w:b/>
+          <w:bCs/>
+        </w:rPr>
+      </w:pPr>
+      <w:r>
+        <w:rPr>
+          <w:b/>
+          <w:bCs/>
+        </w:rPr>
+        <w:t>Quotas</w:t>
+      </w:r>
+    </w:p>
+    <w:p>
+      <w:pPr>
+        <w:pStyle w:val="ListParagraph"/>
+        <w:numPr>
+          <w:ilvl w:val="0"/>
+          <w:numId w:val="8"/>
+        </w:numPr>
+        <w:bidi w:val="0"/>
+        <w:jc w:val="both"/>
+        <w:rPr>
+          <w:b/>
+          <w:bCs/>
+        </w:rPr>
+      </w:pPr>
+      <w:r>
+        <w:rPr>
+          <w:b/>
+          <w:bCs/>
+        </w:rPr>
+        <w:t>Sector</w:t>
+      </w:r>
+      <w:r>
+        <w:rPr>
+          <w:b/>
+          <w:bCs/>
+        </w:rPr>
+        <w:t>s:</w:t>
+      </w:r>
+    </w:p>
+    <w:p>
+      <w:pPr>
+        <w:pStyle w:val="ListParagraph"/>
+        <w:numPr>
+          <w:ilvl w:val="1"/>
+          <w:numId w:val="8"/>
+        </w:numPr>
+        <w:bidi w:val="0"/>
+        <w:jc w:val="both"/>
+        <w:rPr>
+          <w:b/>
+          <w:bCs/>
+          <w:sz w:val="20"/>
+          <w:szCs w:val="20"/>
+        </w:rPr>
+      </w:pPr>
+      <w:r>
+        <w:rPr>
+          <w:b/>
+          <w:bCs/>
+          <w:sz w:val="20"/>
+          <w:szCs w:val="20"/>
+        </w:rPr>
+        <w:t>Create</w:t>
+      </w:r>
+    </w:p>
+    <w:p>
+      <w:pPr>
+        <w:pStyle w:val="ListParagraph"/>
+        <w:numPr>
+          <w:ilvl w:val="1"/>
+          <w:numId w:val="8"/>
+        </w:numPr>
+        <w:bidi w:val="0"/>
+        <w:jc w:val="both"/>
+        <w:rPr>
+          <w:b/>
+          <w:bCs/>
+          <w:sz w:val="20"/>
+          <w:szCs w:val="20"/>
+        </w:rPr>
+      </w:pPr>
+      <w:r>
+        <w:rPr>
+          <w:b/>
+          <w:bCs/>
+          <w:sz w:val="20"/>
+          <w:szCs w:val="20"/>
+        </w:rPr>
+        <w:t>List</w:t>
+      </w:r>
+    </w:p>
+    <w:p>
+      <w:pPr>
+        <w:pStyle w:val="ListParagraph"/>
+        <w:numPr>
+          <w:ilvl w:val="0"/>
+          <w:numId w:val="8"/>
+        </w:numPr>
+        <w:bidi w:val="0"/>
+        <w:jc w:val="both"/>
+        <w:rPr>
+          <w:b/>
+          <w:bCs/>
+        </w:rPr>
+      </w:pPr>
+      <w:r>
+        <w:rPr>
+          <w:b/>
+          <w:bCs/>
+        </w:rPr>
+        <w:t>Station</w:t>
+      </w:r>
+      <w:r>
+        <w:rPr>
+          <w:b/>
+          <w:bCs/>
+        </w:rPr>
+        <w:t>s:</w:t>
+      </w:r>
+    </w:p>
+    <w:p>
+      <w:pPr>
+        <w:pStyle w:val="ListParagraph"/>
+        <w:numPr>
+          <w:ilvl w:val="1"/>
+          <w:numId w:val="8"/>
+        </w:numPr>
+        <w:bidi w:val="0"/>
+        <w:jc w:val="both"/>
+        <w:rPr>
+          <w:b/>
+          <w:bCs/>
+          <w:sz w:val="20"/>
+          <w:szCs w:val="20"/>
+        </w:rPr>
+      </w:pPr>
+      <w:r>
+        <w:rPr>
+          <w:b/>
+          <w:bCs/>
+          <w:sz w:val="20"/>
+          <w:szCs w:val="20"/>
+        </w:rPr>
+        <w:t>Create</w:t>
+      </w:r>
+    </w:p>
+    <w:p>
+      <w:pPr>
+        <w:pStyle w:val="ListParagraph"/>
+        <w:numPr>
+          <w:ilvl w:val="1"/>
+          <w:numId w:val="8"/>
+        </w:numPr>
+        <w:bidi w:val="0"/>
+        <w:jc w:val="both"/>
+        <w:rPr>
+          <w:b/>
+          <w:bCs/>
+          <w:sz w:val="20"/>
+          <w:szCs w:val="20"/>
+        </w:rPr>
+      </w:pPr>
+      <w:r>
+        <w:rPr>
+          <w:b/>
+          <w:bCs/>
+          <w:sz w:val="20"/>
+          <w:szCs w:val="20"/>
+        </w:rPr>
+        <w:t>List</w:t>
+      </w:r>
+    </w:p>
+    <w:p>
+      <w:pPr>
+        <w:pStyle w:val="ListParagraph"/>
+        <w:numPr>
+          <w:ilvl w:val="0"/>
+          <w:numId w:val="8"/>
+        </w:numPr>
+        <w:bidi w:val="0"/>
+        <w:jc w:val="both"/>
+        <w:rPr>
+          <w:b/>
+          <w:bCs/>
+        </w:rPr>
+      </w:pPr>
+      <w:r>
+        <w:rPr>
+          <w:b/>
+          <w:bCs/>
+        </w:rPr>
+        <w:t>Trips</w:t>
+      </w:r>
+      <w:r>
+        <w:rPr>
+          <w:b/>
+          <w:bCs/>
+        </w:rPr>
+        <w:t>:</w:t>
+      </w:r>
+    </w:p>
+    <w:p>
+      <w:pPr>
+        <w:pStyle w:val="ListParagraph"/>
+        <w:numPr>
+          <w:ilvl w:val="1"/>
+          <w:numId w:val="8"/>
+        </w:numPr>
+        <w:bidi w:val="0"/>
+        <w:jc w:val="both"/>
+        <w:rPr>
+          <w:b/>
+          <w:bCs/>
+          <w:sz w:val="20"/>
+          <w:szCs w:val="20"/>
+        </w:rPr>
+      </w:pPr>
+      <w:r>
+        <w:rPr>
+          <w:b/>
+          <w:bCs/>
+          <w:sz w:val="20"/>
+          <w:szCs w:val="20"/>
+        </w:rPr>
+        <w:t>Create</w:t>
+      </w:r>
+    </w:p>
+    <w:p>
+      <w:pPr>
+        <w:pStyle w:val="ListParagraph"/>
+        <w:numPr>
+          <w:ilvl w:val="1"/>
+          <w:numId w:val="8"/>
+        </w:numPr>
+        <w:bidi w:val="0"/>
+        <w:jc w:val="both"/>
+        <w:rPr>
+          <w:b/>
+          <w:bCs/>
+          <w:sz w:val="20"/>
+          <w:szCs w:val="20"/>
+        </w:rPr>
+      </w:pPr>
+      <w:r>
+        <w:rPr>
+          <w:b/>
+          <w:bCs/>
+          <w:sz w:val="20"/>
+          <w:szCs w:val="20"/>
+        </w:rPr>
+        <w:t>List</w:t>
+      </w:r>
+    </w:p>
+    <w:p>
+      <w:pPr>
+        <w:pStyle w:val="ListParagraph"/>
+        <w:numPr>
+          <w:ilvl w:val="0"/>
+          <w:numId w:val="8"/>
+        </w:numPr>
+        <w:bidi w:val="0"/>
+        <w:jc w:val="both"/>
+        <w:rPr>
+          <w:b/>
+          <w:bCs/>
+        </w:rPr>
+      </w:pPr>
+      <w:r>
+        <w:rPr>
+          <w:b/>
+          <w:bCs/>
+        </w:rPr>
+        <w:t>Users</w:t>
+      </w:r>
+      <w:r>
+        <w:rPr>
+          <w:b/>
+          <w:bCs/>
+        </w:rPr>
+        <w:t>:</w:t>
+      </w:r>
+    </w:p>
+    <w:p>
+      <w:pPr>
+        <w:pStyle w:val="ListParagraph"/>
+        <w:numPr>
+          <w:ilvl w:val="1"/>
+          <w:numId w:val="8"/>
+        </w:numPr>
+        <w:bidi w:val="0"/>
+        <w:jc w:val="both"/>
+        <w:rPr>
+          <w:b/>
+          <w:bCs/>
+          <w:sz w:val="20"/>
+          <w:szCs w:val="20"/>
+        </w:rPr>
+      </w:pPr>
+      <w:r>
+        <w:rPr>
+          <w:b/>
+          <w:bCs/>
+          <w:sz w:val="20"/>
+          <w:szCs w:val="20"/>
+        </w:rPr>
+        <w:t>Create</w:t>
+      </w:r>
+    </w:p>
+    <w:p>
+      <w:pPr>
+        <w:pStyle w:val="ListParagraph"/>
+        <w:numPr>
+          <w:ilvl w:val="1"/>
+          <w:numId w:val="8"/>
+        </w:numPr>
+        <w:bidi w:val="0"/>
+        <w:jc w:val="both"/>
+        <w:rPr>
+          <w:b/>
+          <w:bCs/>
+          <w:sz w:val="20"/>
+          <w:szCs w:val="20"/>
+        </w:rPr>
+      </w:pPr>
+      <w:r>
+        <w:rPr>
+          <w:b/>
+          <w:bCs/>
+          <w:sz w:val="20"/>
+          <w:szCs w:val="20"/>
+        </w:rPr>
+        <w:t>List</w:t>
+      </w:r>
+    </w:p>
+    <w:p>
+      <w:pPr>
+        <w:pStyle w:val="ListParagraph"/>
+        <w:numPr>
+          <w:ilvl w:val="0"/>
+          <w:numId w:val="8"/>
+        </w:numPr>
+        <w:bidi w:val="0"/>
+        <w:jc w:val="both"/>
+        <w:rPr>
+          <w:b/>
+          <w:bCs/>
+        </w:rPr>
+      </w:pPr>
+      <w:r>
+        <w:rPr>
+          <w:b/>
+          <w:bCs/>
+        </w:rPr>
+        <w:t>Vehicles</w:t>
+      </w:r>
+      <w:r>
+        <w:rPr>
+          <w:b/>
+          <w:bCs/>
+        </w:rPr>
+        <w:t>:</w:t>
+      </w:r>
+    </w:p>
+    <w:p>
+      <w:pPr>
+        <w:pStyle w:val="ListParagraph"/>
+        <w:numPr>
+          <w:ilvl w:val="1"/>
+          <w:numId w:val="8"/>
+        </w:numPr>
+        <w:bidi w:val="0"/>
+        <w:jc w:val="both"/>
+        <w:rPr>
+          <w:b/>
+          <w:bCs/>
+          <w:sz w:val="20"/>
+          <w:szCs w:val="20"/>
+        </w:rPr>
+      </w:pPr>
+      <w:r>
+        <w:rPr>
+          <w:b/>
+          <w:bCs/>
+          <w:sz w:val="20"/>
+          <w:szCs w:val="20"/>
+        </w:rPr>
+        <w:t>Create</w:t>
+      </w:r>
+    </w:p>
+    <w:p>
+      <w:pPr>
+        <w:pStyle w:val="ListParagraph"/>
+        <w:numPr>
+          <w:ilvl w:val="1"/>
+          <w:numId w:val="8"/>
+        </w:numPr>
+        <w:bidi w:val="0"/>
+        <w:jc w:val="both"/>
+        <w:rPr>
+          <w:b/>
+          <w:bCs/>
+          <w:sz w:val="20"/>
+          <w:szCs w:val="20"/>
+        </w:rPr>
+      </w:pPr>
+      <w:r>
+        <w:rPr>
+          <w:b/>
+          <w:bCs/>
+          <w:sz w:val="20"/>
+          <w:szCs w:val="20"/>
+        </w:rPr>
+        <w:t>List</w:t>
+      </w:r>
+    </w:p>
+    <w:p>
+      <w:pPr>
+        <w:pStyle w:val="ListParagraph"/>
+        <w:numPr>
+          <w:ilvl w:val="0"/>
+          <w:numId w:val="8"/>
+        </w:numPr>
+        <w:bidi w:val="0"/>
+        <w:jc w:val="both"/>
+        <w:rPr>
+          <w:b/>
+          <w:bCs/>
+        </w:rPr>
+      </w:pPr>
+      <w:r>
+        <w:rPr>
+          <w:b/>
+          <w:bCs/>
+        </w:rPr>
+        <w:t>Warehouses</w:t>
+      </w:r>
+      <w:r>
+        <w:rPr>
+          <w:b/>
+          <w:bCs/>
+        </w:rPr>
+        <w:t>:</w:t>
+      </w:r>
+    </w:p>
+    <w:p>
+      <w:pPr>
+        <w:pStyle w:val="ListParagraph"/>
+        <w:numPr>
+          <w:ilvl w:val="1"/>
+          <w:numId w:val="8"/>
+        </w:numPr>
+        <w:bidi w:val="0"/>
+        <w:jc w:val="both"/>
+        <w:rPr>
+          <w:b/>
+          <w:bCs/>
+          <w:sz w:val="20"/>
+          <w:szCs w:val="20"/>
+        </w:rPr>
+      </w:pPr>
+      <w:r>
+        <w:rPr>
+          <w:b/>
+          <w:bCs/>
+          <w:sz w:val="20"/>
+          <w:szCs w:val="20"/>
+        </w:rPr>
+        <w:t>Create</w:t>
+      </w:r>
+    </w:p>
+    <w:p>
+      <w:pPr>
+        <w:pStyle w:val="ListParagraph"/>
+        <w:numPr>
+          <w:ilvl w:val="1"/>
+          <w:numId w:val="8"/>
+        </w:numPr>
+        <w:bidi w:val="0"/>
+        <w:jc w:val="both"/>
+        <w:rPr>
+          <w:b/>
+          <w:bCs/>
+          <w:sz w:val="20"/>
+          <w:szCs w:val="20"/>
+        </w:rPr>
+      </w:pPr>
+      <w:r>
+        <w:rPr>
+          <w:b/>
+          <w:bCs/>
+          <w:sz w:val="20"/>
+          <w:szCs w:val="20"/>
+        </w:rPr>
+        <w:t>List</w:t>
+      </w:r>
+    </w:p>
+    <w:p>
+      <w:pPr>
+        <w:pStyle w:val="ListParagraph"/>
+        <w:numPr>
+          <w:ilvl w:val="0"/>
+          <w:numId w:val="8"/>
+        </w:numPr>
+        <w:bidi w:val="0"/>
+        <w:jc w:val="both"/>
+        <w:rPr>
+          <w:b/>
+          <w:bCs/>
+        </w:rPr>
+      </w:pPr>
+      <w:r>
+        <w:rPr>
+          <w:b/>
+          <w:bCs/>
+        </w:rPr>
+        <w:t>Acknowledgements</w:t>
+      </w:r>
+      <w:r>
+        <w:rPr>
+          <w:b/>
+          <w:bCs/>
+        </w:rPr>
+        <w:t>:</w:t>
+      </w:r>
+    </w:p>
+    <w:p>
+      <w:pPr>
+        <w:pStyle w:val="ListParagraph"/>
+        <w:numPr>
+          <w:ilvl w:val="1"/>
+          <w:numId w:val="8"/>
+        </w:numPr>
+        <w:bidi w:val="0"/>
+        <w:jc w:val="both"/>
+        <w:rPr>
+          <w:b/>
+          <w:bCs/>
+          <w:sz w:val="20"/>
+          <w:szCs w:val="20"/>
+        </w:rPr>
+      </w:pPr>
+      <w:r>
+        <w:rPr>
+          <w:b/>
+          <w:bCs/>
+          <w:sz w:val="20"/>
+          <w:szCs w:val="20"/>
+        </w:rPr>
+        <w:t>Sales</w:t>
+      </w:r>
+    </w:p>
+    <w:p>
+      <w:pPr>
+        <w:pStyle w:val="ListParagraph"/>
+        <w:numPr>
+          <w:ilvl w:val="1"/>
+          <w:numId w:val="8"/>
+        </w:numPr>
+        <w:bidi w:val="0"/>
+        <w:jc w:val="both"/>
+        <w:rPr>
+          <w:b/>
+          <w:bCs/>
+          <w:sz w:val="20"/>
+          <w:szCs w:val="20"/>
+        </w:rPr>
+      </w:pPr>
+      <w:r>
+        <w:rPr>
+          <w:b/>
+          <w:bCs/>
+          <w:sz w:val="20"/>
+          <w:szCs w:val="20"/>
+        </w:rPr>
+        <w:t>Existing in Tanks</w:t>
+      </w:r>
+    </w:p>
+    <w:p>
+      <w:pPr>
+        <w:pStyle w:val="ListParagraph"/>
+        <w:numPr>
+          <w:ilvl w:val="0"/>
+          <w:numId w:val="8"/>
+        </w:numPr>
+        <w:bidi w:val="0"/>
+        <w:jc w:val="both"/>
+        <w:rPr>
+          <w:b/>
+          <w:bCs/>
+        </w:rPr>
+      </w:pPr>
+      <w:r>
+        <w:rPr>
+          <w:b/>
+          <w:bCs/>
+        </w:rPr>
+        <w:t>Reports</w:t>
+      </w:r>
+      <w:r>
+        <w:rPr>
+          <w:b/>
+          <w:bCs/>
+        </w:rPr>
+        <w:t>:</w:t>
+      </w:r>
+    </w:p>
+    <w:p>
+      <w:pPr>
+        <w:pStyle w:val="ListParagraph"/>
+        <w:numPr>
+          <w:ilvl w:val="1"/>
+          <w:numId w:val="8"/>
+        </w:numPr>
+        <w:bidi w:val="0"/>
+        <w:jc w:val="both"/>
+        <w:rPr>
+          <w:b/>
+          <w:bCs/>
+          <w:sz w:val="20"/>
+          <w:szCs w:val="20"/>
+        </w:rPr>
+      </w:pPr>
+      <w:r>
+        <w:rPr>
+          <w:b/>
+          <w:bCs/>
+          <w:sz w:val="20"/>
+          <w:szCs w:val="20"/>
+        </w:rPr>
+        <w:t>Distances Covered</w:t>
+      </w:r>
+    </w:p>
+    <w:p>
+      <w:pPr>
+        <w:pStyle w:val="ListParagraph"/>
+        <w:numPr>
+          <w:ilvl w:val="1"/>
+          <w:numId w:val="8"/>
+        </w:numPr>
+        <w:bidi w:val="0"/>
+        <w:jc w:val="both"/>
+        <w:rPr>
+          <w:b/>
+          <w:bCs/>
+          <w:sz w:val="20"/>
+          <w:szCs w:val="20"/>
+        </w:rPr>
+      </w:pPr>
+      <w:r>
+        <w:rPr>
+          <w:b/>
+          <w:bCs/>
+          <w:sz w:val="20"/>
+          <w:szCs w:val="20"/>
+        </w:rPr>
+        <w:t>Imports</w:t>
+      </w:r>
+    </w:p>
+    <w:p>
+      <w:pPr>
+        <w:pStyle w:val="ListParagraph"/>
+        <w:numPr>
+          <w:ilvl w:val="1"/>
+          <w:numId w:val="8"/>
+        </w:numPr>
+        <w:bidi w:val="0"/>
+        <w:jc w:val="both"/>
+        <w:rPr>
+          <w:b/>
+          <w:bCs/>
+          <w:sz w:val="20"/>
+          <w:szCs w:val="20"/>
+        </w:rPr>
+      </w:pPr>
+      <w:r>
+        <w:rPr>
+          <w:b/>
+          <w:bCs/>
+          <w:sz w:val="20"/>
+          <w:szCs w:val="20"/>
+        </w:rPr>
+        <w:t>Needs</w:t>
+      </w:r>
+    </w:p>
+    <w:p>
+      <w:pPr>
+        <w:pStyle w:val="ListParagraph"/>
+        <w:numPr>
+          <w:ilvl w:val="1"/>
+          <w:numId w:val="8"/>
+        </w:numPr>
+        <w:bidi w:val="0"/>
+        <w:jc w:val="both"/>
+        <w:rPr>
+          <w:b/>
+          <w:bCs/>
+          <w:sz w:val="20"/>
+          <w:szCs w:val="20"/>
+        </w:rPr>
+      </w:pPr>
+      <w:r>
+        <w:rPr>
+          <w:b/>
+          <w:bCs/>
+          <w:sz w:val="20"/>
+          <w:szCs w:val="20"/>
+        </w:rPr>
+        <w:t>Sales</w:t>
+      </w:r>
+    </w:p>
+    <w:p>
+      <w:pPr>
+        <w:pStyle w:val="ListParagraph"/>
+        <w:numPr>
+          <w:ilvl w:val="1"/>
+          <w:numId w:val="8"/>
+        </w:numPr>
+        <w:bidi w:val="0"/>
+        <w:jc w:val="both"/>
+        <w:rPr>
+          <w:b/>
+          <w:bCs/>
+          <w:sz w:val="20"/>
+          <w:szCs w:val="20"/>
+        </w:rPr>
+      </w:pPr>
+      <w:r>
+        <w:rPr>
+          <w:b/>
+          <w:bCs/>
+          <w:sz w:val="20"/>
+          <w:szCs w:val="20"/>
+        </w:rPr>
+        <w:t>Withdrawals:</w:t>
+      </w:r>
+    </w:p>
+    <w:p>
+      <w:pPr>
+        <w:pStyle w:val="ListParagraph"/>
+        <w:numPr>
+          <w:ilvl w:val="2"/>
+          <w:numId w:val="8"/>
+        </w:numPr>
+        <w:bidi w:val="0"/>
+        <w:jc w:val="both"/>
+        <w:rPr>
+          <w:b/>
+          <w:bCs/>
+          <w:sz w:val="20"/>
+          <w:szCs w:val="20"/>
+        </w:rPr>
+      </w:pPr>
+      <w:r>
+        <w:rPr>
+          <w:b/>
+          <w:bCs/>
+          <w:sz w:val="20"/>
+          <w:szCs w:val="20"/>
+        </w:rPr>
+        <w:t>Companies</w:t>
+      </w:r>
+    </w:p>
+    <w:p>
+      <w:pPr>
+        <w:pStyle w:val="ListParagraph"/>
+        <w:numPr>
+          <w:ilvl w:val="2"/>
+          <w:numId w:val="8"/>
+        </w:numPr>
+        <w:bidi w:val="0"/>
+        <w:jc w:val="both"/>
+        <w:rPr>
+          <w:b/>
+          <w:bCs/>
+          <w:sz w:val="20"/>
+          <w:szCs w:val="20"/>
+        </w:rPr>
+      </w:pPr>
+      <w:r>
+        <w:rPr>
+          <w:b/>
+          <w:bCs/>
+          <w:sz w:val="20"/>
+          <w:szCs w:val="20"/>
+        </w:rPr>
+        <w:t>Remaining in Tanks</w:t>
+      </w:r>
+    </w:p>
+    <w:p>
+      <w:pPr>
+        <w:pStyle w:val="ListParagraph"/>
+        <w:numPr>
+          <w:ilvl w:val="2"/>
+          <w:numId w:val="8"/>
+        </w:numPr>
+        <w:bidi w:val="0"/>
+        <w:jc w:val="both"/>
+        <w:rPr>
+          <w:b/>
+          <w:bCs/>
+          <w:sz w:val="20"/>
+          <w:szCs w:val="20"/>
+        </w:rPr>
+      </w:pPr>
+      <w:r>
+        <w:rPr>
+          <w:b/>
+          <w:bCs/>
+          <w:sz w:val="20"/>
+          <w:szCs w:val="20"/>
+        </w:rPr>
+        <w:t>Warehouses</w:t>
+      </w:r>
+    </w:p>
+    <w:p>
+      <w:pPr>
+        <w:bidi w:val="0"/>
+        <w:rPr>
+          <w:b/>
+          <w:bCs/>
+          <w:sz w:val="20"/>
+          <w:szCs w:val="20"/>
+        </w:rPr>
+      </w:pPr>
+      <w:r>
+        <w:rPr>
+          <w:b/>
+          <w:bCs/>
+          <w:sz w:val="20"/>
+          <w:szCs w:val="20"/>
+        </w:rPr>
+        <w:br w:type="page"/>
+      </w:r>
+    </w:p>
+    <w:p>
+      <w:pPr>
+        <w:pStyle w:val="Heading1"/>
+        <w:bidi w:val="0"/>
+        <w:jc w:val="both"/>
+        <w:rPr>
+          <w:u w:val="single"/>
+        </w:rPr>
+      </w:pPr>
+      <w:r>
+        <w:rPr>
+          <w:u w:val="single"/>
+        </w:rPr>
+        <w:lastRenderedPageBreak/>
+        <w:t>R</w:t>
+      </w:r>
+      <w:r>
+        <w:rPr>
+          <w:u w:val="single"/>
+        </w:rPr>
+        <w:t>equirements</w:t>
+      </w:r>
+      <w:r>
+        <w:rPr>
+          <w:u w:val="single"/>
+        </w:rPr>
+        <w:t>:</w:t>
+      </w:r>
+      <w:bookmarkStart w:id="0" w:name="_GoBack"/>
+      <w:bookmarkEnd w:id="0"/>
+    </w:p>
+    <w:p>
+      <w:pPr>
+        <w:pStyle w:val="Heading2"/>
+        <w:numPr>
+          <w:ilvl w:val="0"/>
+          <w:numId w:val="4"/>
+        </w:numPr>
+        <w:bidi w:val="0"/>
+        <w:jc w:val="both"/>
+      </w:pPr>
+      <w:r>
+        <w:t>Languages</w:t>
+      </w:r>
+    </w:p>
+    <w:p>
+      <w:pPr>
+        <w:pStyle w:val="ListParagraph"/>
+        <w:numPr>
+          <w:ilvl w:val="0"/>
+          <w:numId w:val="2"/>
+        </w:numPr>
+        <w:bidi w:val="0"/>
+        <w:jc w:val="both"/>
+        <w:rPr>
+          <w:b/>
+          <w:bCs/>
+        </w:rPr>
+      </w:pPr>
+      <w:r>
+        <w:rPr>
+          <w:b/>
+          <w:bCs/>
+        </w:rPr>
+        <w:t>HTML</w:t>
+      </w:r>
+    </w:p>
+    <w:p>
+      <w:pPr>
+        <w:pStyle w:val="ListParagraph"/>
+        <w:numPr>
+          <w:ilvl w:val="0"/>
+          <w:numId w:val="2"/>
+        </w:numPr>
+        <w:bidi w:val="0"/>
+        <w:jc w:val="both"/>
+        <w:rPr>
+          <w:b/>
+          <w:bCs/>
+        </w:rPr>
+      </w:pPr>
+      <w:r>
+        <w:rPr>
+          <w:b/>
+          <w:bCs/>
+        </w:rPr>
+        <w:t>CSS</w:t>
+      </w:r>
+    </w:p>
+    <w:p>
+      <w:pPr>
+        <w:pStyle w:val="ListParagraph"/>
+        <w:numPr>
+          <w:ilvl w:val="0"/>
+          <w:numId w:val="2"/>
+        </w:numPr>
+        <w:bidi w:val="0"/>
+        <w:jc w:val="both"/>
+        <w:rPr>
+          <w:b/>
+          <w:bCs/>
+        </w:rPr>
+      </w:pPr>
+      <w:r>
+        <w:rPr>
+          <w:b/>
+          <w:bCs/>
+        </w:rPr>
+        <w:t>Typescript</w:t>
+      </w:r>
+    </w:p>
+    <w:p>
+      <w:pPr>
+        <w:pStyle w:val="ListParagraph"/>
+        <w:numPr>
+          <w:ilvl w:val="0"/>
+          <w:numId w:val="2"/>
+        </w:numPr>
+        <w:bidi w:val="0"/>
+        <w:jc w:val="both"/>
+        <w:rPr>
+          <w:b/>
+          <w:bCs/>
+        </w:rPr>
+      </w:pPr>
+      <w:r>
+        <w:rPr>
+          <w:b/>
+          <w:bCs/>
+        </w:rPr>
+        <w:t>Java</w:t>
+      </w:r>
+    </w:p>
+    <w:p>
+      <w:pPr>
+        <w:pStyle w:val="ListParagraph"/>
+        <w:numPr>
+          <w:ilvl w:val="0"/>
+          <w:numId w:val="2"/>
+        </w:numPr>
+        <w:bidi w:val="0"/>
+        <w:jc w:val="both"/>
+        <w:rPr>
+          <w:b/>
+          <w:bCs/>
+        </w:rPr>
+      </w:pPr>
+      <w:r>
+        <w:rPr>
+          <w:b/>
+          <w:bCs/>
+        </w:rPr>
+        <w:t>JPQL</w:t>
+      </w:r>
+    </w:p>
+    <w:p>
+      <w:pPr>
+        <w:pStyle w:val="Heading2"/>
+        <w:numPr>
+          <w:ilvl w:val="0"/>
+          <w:numId w:val="4"/>
+        </w:numPr>
+        <w:bidi w:val="0"/>
+        <w:jc w:val="both"/>
+      </w:pPr>
+      <w:r>
+        <w:t>Tools:</w:t>
+      </w:r>
+    </w:p>
+    <w:p>
+      <w:pPr>
+        <w:pStyle w:val="ListParagraph"/>
+        <w:numPr>
+          <w:ilvl w:val="0"/>
+          <w:numId w:val="2"/>
+        </w:numPr>
+        <w:bidi w:val="0"/>
+        <w:jc w:val="both"/>
+        <w:rPr>
+          <w:b/>
+          <w:bCs/>
+        </w:rPr>
+      </w:pPr>
+      <w:proofErr w:type="spellStart"/>
+      <w:r>
+        <w:rPr>
+          <w:b/>
+          <w:bCs/>
+        </w:rPr>
+        <w:t>VScode</w:t>
+      </w:r>
+      <w:proofErr w:type="spellEnd"/>
+      <w:r>
+        <w:rPr>
+          <w:b/>
+          <w:bCs/>
+        </w:rPr>
+        <w:t xml:space="preserve"> </w:t>
+      </w:r>
+      <w:r>
+        <w:rPr>
+          <w:b/>
+          <w:bCs/>
+        </w:rPr>
+        <w:t>(</w:t>
+      </w:r>
+      <w:r>
+        <w:rPr>
+          <w:b/>
+          <w:bCs/>
+        </w:rPr>
+        <w:t>editor</w:t>
       </w:r>
       <w:r>
         <w:rPr>
@@ -3148,56 +4134,44 @@
         <w:pStyle w:val="ListParagraph"/>
         <w:numPr>
           <w:ilvl w:val="0"/>
-          <w:numId w:val="8"/>
-        </w:numPr>
-        <w:bidi w:val="0"/>
-        <w:jc w:val="both"/>
-        <w:rPr>
-          <w:b/>
-          <w:bCs/>
-        </w:rPr>
-      </w:pPr>
-      <w:r>
-        <w:rPr>
-          <w:b/>
-          <w:bCs/>
-        </w:rPr>
-        <w:t>Warehouse</w:t>
-      </w:r>
-      <w:r>
-        <w:rPr>
-          <w:b/>
-          <w:bCs/>
-        </w:rPr>
-        <w:t xml:space="preserve">s </w:t>
-      </w:r>
-      <w:r>
-        <w:rPr>
-          <w:b/>
-          <w:bCs/>
-        </w:rPr>
-        <w:t xml:space="preserve">list </w:t>
-      </w:r>
-      <w:r>
-        <w:rPr>
-          <w:b/>
-          <w:bCs/>
-        </w:rPr>
-        <w:t>page</w:t>
-      </w:r>
-      <w:r>
-        <w:rPr>
-          <w:b/>
-          <w:bCs/>
-        </w:rPr>
-        <w:t xml:space="preserve"> (</w:t>
-      </w:r>
-      <w:r>
-        <w:rPr>
-          <w:b/>
-          <w:bCs/>
-        </w:rPr>
-        <w:t>Academy</w:t>
+          <w:numId w:val="2"/>
+        </w:numPr>
+        <w:bidi w:val="0"/>
+        <w:jc w:val="both"/>
+        <w:rPr>
+          <w:b/>
+          <w:bCs/>
+        </w:rPr>
+      </w:pPr>
+      <w:proofErr w:type="spellStart"/>
+      <w:r>
+        <w:rPr>
+          <w:b/>
+          <w:bCs/>
+        </w:rPr>
+        <w:t>IntelliJ</w:t>
+      </w:r>
+      <w:proofErr w:type="spellEnd"/>
+      <w:r>
+        <w:rPr>
+          <w:b/>
+          <w:bCs/>
+        </w:rPr>
+        <w:t xml:space="preserve"> </w:t>
+      </w:r>
+      <w:r>
+        <w:rPr>
+          <w:b/>
+          <w:bCs/>
+        </w:rPr>
+        <w:t>(</w:t>
+      </w:r>
+      <w:r>
+        <w:rPr>
+          <w:b/>
+          <w:bCs/>
+        </w:rPr>
+        <w:t>IDE</w:t>
       </w:r>
       <w:r>
         <w:rPr>
@@ -3212,584 +4186,35 @@
         <w:pStyle w:val="ListParagraph"/>
         <w:numPr>
           <w:ilvl w:val="0"/>
-          <w:numId w:val="8"/>
-        </w:numPr>
-        <w:bidi w:val="0"/>
-        <w:jc w:val="both"/>
-        <w:rPr>
-          <w:b/>
-          <w:bCs/>
-        </w:rPr>
-      </w:pPr>
-      <w:r>
-        <w:rPr>
-          <w:b/>
-          <w:bCs/>
-        </w:rPr>
-        <w:t xml:space="preserve">Products </w:t>
-      </w:r>
-      <w:r>
-        <w:rPr>
-          <w:b/>
-          <w:bCs/>
-        </w:rPr>
-        <w:t xml:space="preserve">list </w:t>
-      </w:r>
-      <w:r>
-        <w:rPr>
-          <w:b/>
-          <w:bCs/>
-        </w:rPr>
-        <w:t>page</w:t>
-      </w:r>
-      <w:r>
-        <w:rPr>
-          <w:b/>
-          <w:bCs/>
-        </w:rPr>
-        <w:t xml:space="preserve"> (Academy)</w:t>
-      </w:r>
-    </w:p>
-    <w:p>
-      <w:pPr>
-        <w:pStyle w:val="ListParagraph"/>
-        <w:numPr>
-          <w:ilvl w:val="0"/>
-          <w:numId w:val="8"/>
-        </w:numPr>
-        <w:bidi w:val="0"/>
-        <w:jc w:val="both"/>
-        <w:rPr>
-          <w:b/>
-          <w:bCs/>
-        </w:rPr>
-      </w:pPr>
-      <w:r>
-        <w:rPr>
-          <w:b/>
-          <w:bCs/>
-        </w:rPr>
-        <w:t xml:space="preserve">Vehicles </w:t>
-      </w:r>
-      <w:r>
-        <w:rPr>
-          <w:b/>
-          <w:bCs/>
-        </w:rPr>
-        <w:t xml:space="preserve">list </w:t>
-      </w:r>
-      <w:r>
-        <w:rPr>
-          <w:b/>
-          <w:bCs/>
-        </w:rPr>
-        <w:t>page</w:t>
-      </w:r>
-      <w:r>
-        <w:rPr>
-          <w:b/>
-          <w:bCs/>
-        </w:rPr>
-        <w:t xml:space="preserve"> (Table)</w:t>
-      </w:r>
-    </w:p>
-    <w:p>
-      <w:pPr>
-        <w:pStyle w:val="ListParagraph"/>
-        <w:numPr>
-          <w:ilvl w:val="0"/>
-          <w:numId w:val="8"/>
-        </w:numPr>
-        <w:bidi w:val="0"/>
-        <w:jc w:val="both"/>
-        <w:rPr>
-          <w:b/>
-          <w:bCs/>
-        </w:rPr>
-      </w:pPr>
-      <w:r>
-        <w:rPr>
-          <w:b/>
-          <w:bCs/>
-        </w:rPr>
-        <w:t xml:space="preserve">Drivers </w:t>
-      </w:r>
-      <w:r>
-        <w:rPr>
-          <w:b/>
-          <w:bCs/>
-        </w:rPr>
-        <w:t xml:space="preserve">list </w:t>
-      </w:r>
-      <w:r>
-        <w:rPr>
-          <w:b/>
-          <w:bCs/>
-        </w:rPr>
-        <w:t>page</w:t>
-      </w:r>
-      <w:r>
-        <w:rPr>
-          <w:b/>
-          <w:bCs/>
-        </w:rPr>
-        <w:t xml:space="preserve"> (Academy)</w:t>
-      </w:r>
-    </w:p>
-    <w:p>
-      <w:pPr>
-        <w:pStyle w:val="ListParagraph"/>
-        <w:numPr>
-          <w:ilvl w:val="0"/>
-          <w:numId w:val="8"/>
-        </w:numPr>
-        <w:bidi w:val="0"/>
-        <w:jc w:val="both"/>
-        <w:rPr>
-          <w:b/>
-          <w:bCs/>
-        </w:rPr>
-      </w:pPr>
-      <w:r>
-        <w:rPr>
-          <w:b/>
-          <w:bCs/>
-        </w:rPr>
-        <w:t>Distances list page</w:t>
-      </w:r>
-      <w:r>
-        <w:rPr>
-          <w:b/>
-          <w:bCs/>
-        </w:rPr>
-        <w:t xml:space="preserve"> (Table)</w:t>
-      </w:r>
-    </w:p>
-    <w:p>
-      <w:pPr>
-        <w:pStyle w:val="ListParagraph"/>
-        <w:numPr>
-          <w:ilvl w:val="0"/>
-          <w:numId w:val="8"/>
-        </w:numPr>
-        <w:bidi w:val="0"/>
-        <w:jc w:val="both"/>
-        <w:rPr>
-          <w:b/>
-          <w:bCs/>
-        </w:rPr>
-      </w:pPr>
-      <w:r>
-        <w:rPr>
-          <w:b/>
-          <w:bCs/>
-        </w:rPr>
-        <w:t>Trips list page</w:t>
-      </w:r>
-      <w:r>
-        <w:rPr>
-          <w:b/>
-          <w:bCs/>
-        </w:rPr>
-        <w:t xml:space="preserve"> (Unspecified)</w:t>
-      </w:r>
-    </w:p>
-    <w:p>
-      <w:pPr>
-        <w:pStyle w:val="ListParagraph"/>
-        <w:numPr>
-          <w:ilvl w:val="0"/>
-          <w:numId w:val="8"/>
-        </w:numPr>
-        <w:bidi w:val="0"/>
-        <w:jc w:val="both"/>
-        <w:rPr>
-          <w:b/>
-          <w:bCs/>
-        </w:rPr>
-      </w:pPr>
-      <w:r>
-        <w:rPr>
-          <w:b/>
-          <w:bCs/>
-        </w:rPr>
-        <w:t>Users list page</w:t>
-      </w:r>
-      <w:r>
-        <w:rPr>
-          <w:b/>
-          <w:bCs/>
-        </w:rPr>
-        <w:t xml:space="preserve"> (Unspecified)</w:t>
-      </w:r>
-    </w:p>
-    <w:p>
-      <w:pPr>
-        <w:pStyle w:val="ListParagraph"/>
-        <w:numPr>
-          <w:ilvl w:val="0"/>
-          <w:numId w:val="8"/>
-        </w:numPr>
-        <w:bidi w:val="0"/>
-        <w:jc w:val="both"/>
-        <w:rPr>
-          <w:b/>
-          <w:bCs/>
-        </w:rPr>
-      </w:pPr>
-      <w:r>
-        <w:rPr>
-          <w:b/>
-          <w:bCs/>
-        </w:rPr>
-        <w:t>Sectors management page</w:t>
-      </w:r>
-      <w:r>
-        <w:rPr>
-          <w:b/>
-          <w:bCs/>
-        </w:rPr>
-        <w:t xml:space="preserve"> (Form)</w:t>
-      </w:r>
-    </w:p>
-    <w:p>
-      <w:pPr>
-        <w:pStyle w:val="ListParagraph"/>
-        <w:numPr>
-          <w:ilvl w:val="0"/>
-          <w:numId w:val="8"/>
-        </w:numPr>
-        <w:bidi w:val="0"/>
-        <w:jc w:val="both"/>
-        <w:rPr>
-          <w:b/>
-          <w:bCs/>
-        </w:rPr>
-      </w:pPr>
-      <w:r>
-        <w:rPr>
-          <w:b/>
-          <w:bCs/>
-        </w:rPr>
-        <w:t>Station management page</w:t>
-      </w:r>
-      <w:r>
-        <w:rPr>
-          <w:b/>
-          <w:bCs/>
-        </w:rPr>
-        <w:t xml:space="preserve"> (Form)</w:t>
-      </w:r>
-    </w:p>
-    <w:p>
-      <w:pPr>
-        <w:pStyle w:val="ListParagraph"/>
-        <w:numPr>
-          <w:ilvl w:val="0"/>
-          <w:numId w:val="8"/>
-        </w:numPr>
-        <w:bidi w:val="0"/>
-        <w:jc w:val="both"/>
-        <w:rPr>
-          <w:b/>
-          <w:bCs/>
-        </w:rPr>
-      </w:pPr>
-      <w:r>
-        <w:rPr>
-          <w:b/>
-          <w:bCs/>
-        </w:rPr>
-        <w:t>Agent</w:t>
-      </w:r>
-      <w:r>
-        <w:rPr>
-          <w:b/>
-          <w:bCs/>
-        </w:rPr>
-        <w:t>s management page</w:t>
-      </w:r>
-      <w:r>
-        <w:rPr>
-          <w:b/>
-          <w:bCs/>
-        </w:rPr>
-        <w:t xml:space="preserve"> (Academy)</w:t>
-      </w:r>
-    </w:p>
-    <w:p>
-      <w:pPr>
-        <w:pStyle w:val="ListParagraph"/>
-        <w:numPr>
-          <w:ilvl w:val="0"/>
-          <w:numId w:val="8"/>
-        </w:numPr>
-        <w:bidi w:val="0"/>
-        <w:jc w:val="both"/>
-        <w:rPr>
-          <w:b/>
-          <w:bCs/>
-        </w:rPr>
-      </w:pPr>
-      <w:r>
-        <w:rPr>
-          <w:b/>
-          <w:bCs/>
-        </w:rPr>
-        <w:t>Warehouse</w:t>
-      </w:r>
-      <w:r>
-        <w:rPr>
-          <w:b/>
-          <w:bCs/>
-        </w:rPr>
-        <w:t xml:space="preserve"> management page</w:t>
-      </w:r>
-      <w:r>
-        <w:rPr>
-          <w:b/>
-          <w:bCs/>
-        </w:rPr>
-        <w:t xml:space="preserve"> (Form)</w:t>
-      </w:r>
-    </w:p>
-    <w:p>
-      <w:pPr>
-        <w:pStyle w:val="ListParagraph"/>
-        <w:numPr>
-          <w:ilvl w:val="0"/>
-          <w:numId w:val="8"/>
-        </w:numPr>
-        <w:bidi w:val="0"/>
-        <w:jc w:val="both"/>
-        <w:rPr>
-          <w:b/>
-          <w:bCs/>
-        </w:rPr>
-      </w:pPr>
-      <w:r>
-        <w:rPr>
-          <w:b/>
-          <w:bCs/>
-        </w:rPr>
-        <w:t>Product management page</w:t>
-      </w:r>
-      <w:r>
-        <w:rPr>
-          <w:b/>
-          <w:bCs/>
-        </w:rPr>
-        <w:t xml:space="preserve"> (Form)</w:t>
-      </w:r>
-    </w:p>
-    <w:p>
-      <w:pPr>
-        <w:pStyle w:val="ListParagraph"/>
-        <w:numPr>
-          <w:ilvl w:val="0"/>
-          <w:numId w:val="8"/>
-        </w:numPr>
-        <w:bidi w:val="0"/>
-        <w:jc w:val="both"/>
-        <w:rPr>
-          <w:b/>
-          <w:bCs/>
-        </w:rPr>
-      </w:pPr>
-      <w:r>
-        <w:rPr>
-          <w:b/>
-          <w:bCs/>
-        </w:rPr>
-        <w:lastRenderedPageBreak/>
-        <w:t>Vehicle management page</w:t>
-      </w:r>
-      <w:r>
-        <w:rPr>
-          <w:b/>
-          <w:bCs/>
-        </w:rPr>
-        <w:t xml:space="preserve"> (Form)</w:t>
-      </w:r>
-    </w:p>
-    <w:p>
-      <w:pPr>
-        <w:pStyle w:val="ListParagraph"/>
-        <w:numPr>
-          <w:ilvl w:val="0"/>
-          <w:numId w:val="8"/>
-        </w:numPr>
-        <w:bidi w:val="0"/>
-        <w:jc w:val="both"/>
-        <w:rPr>
-          <w:b/>
-          <w:bCs/>
-        </w:rPr>
-      </w:pPr>
-      <w:r>
-        <w:rPr>
-          <w:b/>
-          <w:bCs/>
-        </w:rPr>
-        <w:t>Driver management page</w:t>
-      </w:r>
-      <w:r>
-        <w:rPr>
-          <w:b/>
-          <w:bCs/>
-        </w:rPr>
-        <w:t xml:space="preserve"> (Form)</w:t>
-      </w:r>
-    </w:p>
-    <w:p>
-      <w:pPr>
-        <w:pStyle w:val="ListParagraph"/>
-        <w:numPr>
-          <w:ilvl w:val="0"/>
-          <w:numId w:val="8"/>
-        </w:numPr>
-        <w:bidi w:val="0"/>
-        <w:jc w:val="both"/>
-        <w:rPr>
-          <w:b/>
-          <w:bCs/>
-        </w:rPr>
-      </w:pPr>
-      <w:r>
-        <w:rPr>
-          <w:b/>
-          <w:bCs/>
-        </w:rPr>
-        <w:t>Distance management page</w:t>
-      </w:r>
-      <w:r>
-        <w:rPr>
-          <w:b/>
-          <w:bCs/>
-        </w:rPr>
-        <w:t xml:space="preserve"> (Form)</w:t>
-      </w:r>
-    </w:p>
-    <w:p>
-      <w:pPr>
-        <w:pStyle w:val="ListParagraph"/>
-        <w:numPr>
-          <w:ilvl w:val="0"/>
-          <w:numId w:val="8"/>
-        </w:numPr>
-        <w:bidi w:val="0"/>
-        <w:jc w:val="both"/>
-        <w:rPr>
-          <w:b/>
-          <w:bCs/>
-        </w:rPr>
-      </w:pPr>
-      <w:r>
-        <w:rPr>
-          <w:b/>
-          <w:bCs/>
-        </w:rPr>
-        <w:t>Trips management page</w:t>
-      </w:r>
-      <w:r>
-        <w:rPr>
-          <w:b/>
-          <w:bCs/>
-        </w:rPr>
-        <w:t xml:space="preserve"> (Unspecified)</w:t>
-      </w:r>
-    </w:p>
-    <w:p>
-      <w:pPr>
-        <w:pStyle w:val="ListParagraph"/>
-        <w:numPr>
-          <w:ilvl w:val="0"/>
-          <w:numId w:val="8"/>
-        </w:numPr>
-        <w:bidi w:val="0"/>
-        <w:jc w:val="both"/>
-        <w:rPr>
-          <w:b/>
-          <w:bCs/>
-        </w:rPr>
-      </w:pPr>
-      <w:r>
-        <w:rPr>
-          <w:b/>
-          <w:bCs/>
-        </w:rPr>
-        <w:t>User management page</w:t>
-      </w:r>
-      <w:r>
-        <w:rPr>
-          <w:b/>
-          <w:bCs/>
-        </w:rPr>
-        <w:t xml:space="preserve"> (Unspecified)</w:t>
-      </w:r>
-    </w:p>
-    <w:p>
-      <w:pPr>
-        <w:pStyle w:val="ListParagraph"/>
-        <w:numPr>
-          <w:ilvl w:val="0"/>
-          <w:numId w:val="8"/>
-        </w:numPr>
-        <w:bidi w:val="0"/>
-        <w:jc w:val="both"/>
-        <w:rPr>
-          <w:b/>
-          <w:bCs/>
-        </w:rPr>
-      </w:pPr>
-      <w:r>
-        <w:rPr>
-          <w:b/>
-          <w:bCs/>
-        </w:rPr>
-        <w:t>Transfer</w:t>
-      </w:r>
-      <w:r>
-        <w:rPr>
-          <w:b/>
-          <w:bCs/>
-        </w:rPr>
-        <w:t>s</w:t>
-      </w:r>
-      <w:r>
-        <w:rPr>
-          <w:b/>
-          <w:bCs/>
-        </w:rPr>
-        <w:t xml:space="preserve"> r</w:t>
-      </w:r>
-      <w:r>
-        <w:rPr>
-          <w:b/>
-          <w:bCs/>
-        </w:rPr>
-        <w:t>eport page</w:t>
-      </w:r>
-      <w:r>
-        <w:rPr>
-          <w:b/>
-          <w:bCs/>
-        </w:rPr>
-        <w:t xml:space="preserve"> (Daily / Monthly)</w:t>
-      </w:r>
-      <w:r>
-        <w:rPr>
-          <w:b/>
-          <w:bCs/>
-        </w:rPr>
-        <w:t xml:space="preserve"> (</w:t>
-      </w:r>
-      <w:r>
-        <w:rPr>
-          <w:b/>
-          <w:bCs/>
-        </w:rPr>
-        <w:t>Table</w:t>
+          <w:numId w:val="2"/>
+        </w:numPr>
+        <w:bidi w:val="0"/>
+        <w:jc w:val="both"/>
+        <w:rPr>
+          <w:b/>
+          <w:bCs/>
+        </w:rPr>
+      </w:pPr>
+      <w:r>
+        <w:rPr>
+          <w:b/>
+          <w:bCs/>
+        </w:rPr>
+        <w:t xml:space="preserve">Mongo </w:t>
+      </w:r>
+      <w:r>
+        <w:rPr>
+          <w:b/>
+          <w:bCs/>
+        </w:rPr>
+        <w:t>(</w:t>
+      </w:r>
+      <w:r>
+        <w:rPr>
+          <w:b/>
+          <w:bCs/>
+        </w:rPr>
+        <w:t>database</w:t>
       </w:r>
       <w:r>
         <w:rPr>
@@ -3804,42 +4229,173 @@
         <w:pStyle w:val="ListParagraph"/>
         <w:numPr>
           <w:ilvl w:val="0"/>
-          <w:numId w:val="8"/>
-        </w:numPr>
-        <w:bidi w:val="0"/>
-        <w:jc w:val="both"/>
-        <w:rPr>
-          <w:b/>
-          <w:bCs/>
-        </w:rPr>
-      </w:pPr>
-      <w:r>
-        <w:rPr>
-          <w:b/>
-          <w:bCs/>
-        </w:rPr>
-        <w:t>Sales report page</w:t>
-      </w:r>
-      <w:r>
-        <w:rPr>
-          <w:b/>
-          <w:bCs/>
-        </w:rPr>
-        <w:t xml:space="preserve"> (Daily / Monthly)</w:t>
-      </w:r>
-      <w:r>
-        <w:rPr>
-          <w:b/>
-          <w:bCs/>
-        </w:rPr>
-        <w:t xml:space="preserve"> (</w:t>
-      </w:r>
-      <w:r>
-        <w:rPr>
-          <w:b/>
-          <w:bCs/>
-        </w:rPr>
-        <w:t>Table</w:t>
+          <w:numId w:val="2"/>
+        </w:numPr>
+        <w:bidi w:val="0"/>
+        <w:jc w:val="both"/>
+        <w:rPr>
+          <w:b/>
+          <w:bCs/>
+        </w:rPr>
+      </w:pPr>
+      <w:r>
+        <w:rPr>
+          <w:b/>
+          <w:bCs/>
+        </w:rPr>
+        <w:t>Postman</w:t>
+      </w:r>
+      <w:r>
+        <w:rPr>
+          <w:b/>
+          <w:bCs/>
+        </w:rPr>
+        <w:t xml:space="preserve"> </w:t>
+      </w:r>
+      <w:r>
+        <w:rPr>
+          <w:b/>
+          <w:bCs/>
+        </w:rPr>
+        <w:t xml:space="preserve">(Testing </w:t>
+      </w:r>
+      <w:proofErr w:type="spellStart"/>
+      <w:r>
+        <w:rPr>
+          <w:b/>
+          <w:bCs/>
+        </w:rPr>
+        <w:t>REST</w:t>
+      </w:r>
+      <w:r>
+        <w:rPr>
+          <w:b/>
+          <w:bCs/>
+        </w:rPr>
+        <w:t>ful</w:t>
+      </w:r>
+      <w:proofErr w:type="spellEnd"/>
+      <w:r>
+        <w:rPr>
+          <w:b/>
+          <w:bCs/>
+        </w:rPr>
+        <w:t xml:space="preserve"> web services)</w:t>
+      </w:r>
+    </w:p>
+    <w:p>
+      <w:pPr>
+        <w:pStyle w:val="Heading2"/>
+        <w:numPr>
+          <w:ilvl w:val="0"/>
+          <w:numId w:val="4"/>
+        </w:numPr>
+        <w:bidi w:val="0"/>
+        <w:jc w:val="both"/>
+      </w:pPr>
+      <w:r>
+        <w:t>Others:</w:t>
+      </w:r>
+    </w:p>
+    <w:p>
+      <w:pPr>
+        <w:pStyle w:val="ListParagraph"/>
+        <w:numPr>
+          <w:ilvl w:val="0"/>
+          <w:numId w:val="2"/>
+        </w:numPr>
+        <w:bidi w:val="0"/>
+        <w:jc w:val="both"/>
+        <w:rPr>
+          <w:b/>
+          <w:bCs/>
+        </w:rPr>
+      </w:pPr>
+      <w:r>
+        <w:rPr>
+          <w:b/>
+          <w:bCs/>
+        </w:rPr>
+        <w:t>Node.js</w:t>
+      </w:r>
+      <w:r>
+        <w:rPr>
+          <w:b/>
+          <w:bCs/>
+        </w:rPr>
+        <w:t xml:space="preserve"> (runtime)</w:t>
+      </w:r>
+    </w:p>
+    <w:p>
+      <w:pPr>
+        <w:pStyle w:val="ListParagraph"/>
+        <w:numPr>
+          <w:ilvl w:val="0"/>
+          <w:numId w:val="2"/>
+        </w:numPr>
+        <w:bidi w:val="0"/>
+        <w:jc w:val="both"/>
+        <w:rPr>
+          <w:b/>
+          <w:bCs/>
+        </w:rPr>
+      </w:pPr>
+      <w:r>
+        <w:rPr>
+          <w:b/>
+          <w:bCs/>
+        </w:rPr>
+        <w:t>Ang</w:t>
+      </w:r>
+      <w:r>
+        <w:rPr>
+          <w:b/>
+          <w:bCs/>
+        </w:rPr>
+        <w:t>ular</w:t>
+      </w:r>
+      <w:r>
+        <w:rPr>
+          <w:b/>
+          <w:bCs/>
+        </w:rPr>
+        <w:t xml:space="preserve"> (framework)</w:t>
+      </w:r>
+    </w:p>
+    <w:p>
+      <w:pPr>
+        <w:pStyle w:val="ListParagraph"/>
+        <w:numPr>
+          <w:ilvl w:val="0"/>
+          <w:numId w:val="2"/>
+        </w:numPr>
+        <w:bidi w:val="0"/>
+        <w:jc w:val="both"/>
+        <w:rPr>
+          <w:b/>
+          <w:bCs/>
+        </w:rPr>
+      </w:pPr>
+      <w:r>
+        <w:rPr>
+          <w:b/>
+          <w:bCs/>
+        </w:rPr>
+        <w:t xml:space="preserve">Apache Maven </w:t>
+      </w:r>
+      <w:r>
+        <w:rPr>
+          <w:b/>
+          <w:bCs/>
+        </w:rPr>
+        <w:t>(</w:t>
+      </w:r>
+      <w:r>
+        <w:rPr>
+          <w:b/>
+          <w:bCs/>
+        </w:rPr>
+        <w:t>package manager</w:t>
       </w:r>
       <w:r>
         <w:rPr>
@@ -3854,360 +4410,6 @@
         <w:pStyle w:val="ListParagraph"/>
         <w:numPr>
           <w:ilvl w:val="0"/>
-          <w:numId w:val="8"/>
-        </w:numPr>
-        <w:bidi w:val="0"/>
-        <w:jc w:val="both"/>
-        <w:rPr>
-          <w:b/>
-          <w:bCs/>
-        </w:rPr>
-      </w:pPr>
-      <w:r>
-        <w:rPr>
-          <w:b/>
-          <w:bCs/>
-        </w:rPr>
-        <w:t>Transferred</w:t>
-      </w:r>
-      <w:r>
-        <w:rPr>
-          <w:b/>
-          <w:bCs/>
-        </w:rPr>
-        <w:t xml:space="preserve"> products report page (Daily</w:t>
-      </w:r>
-      <w:r>
-        <w:rPr>
-          <w:b/>
-          <w:bCs/>
-        </w:rPr>
-        <w:t xml:space="preserve"> </w:t>
-      </w:r>
-      <w:r>
-        <w:rPr>
-          <w:b/>
-          <w:bCs/>
-        </w:rPr>
-        <w:t>/</w:t>
-      </w:r>
-      <w:r>
-        <w:rPr>
-          <w:b/>
-          <w:bCs/>
-        </w:rPr>
-        <w:t xml:space="preserve"> </w:t>
-      </w:r>
-      <w:r>
-        <w:rPr>
-          <w:b/>
-          <w:bCs/>
-        </w:rPr>
-        <w:t>Monthly)</w:t>
-      </w:r>
-      <w:r>
-        <w:rPr>
-          <w:b/>
-          <w:bCs/>
-        </w:rPr>
-        <w:t xml:space="preserve"> </w:t>
-      </w:r>
-      <w:r>
-        <w:rPr>
-          <w:b/>
-          <w:bCs/>
-        </w:rPr>
-        <w:t>(Table)</w:t>
-      </w:r>
-    </w:p>
-    <w:p>
-      <w:pPr>
-        <w:pStyle w:val="ListParagraph"/>
-        <w:numPr>
-          <w:ilvl w:val="0"/>
-          <w:numId w:val="8"/>
-        </w:numPr>
-        <w:bidi w:val="0"/>
-        <w:jc w:val="both"/>
-        <w:rPr>
-          <w:b/>
-          <w:bCs/>
-        </w:rPr>
-      </w:pPr>
-      <w:r>
-        <w:rPr>
-          <w:b/>
-          <w:bCs/>
-        </w:rPr>
-        <w:t xml:space="preserve">Supply plan </w:t>
-      </w:r>
-      <w:r>
-        <w:rPr>
-          <w:b/>
-          <w:bCs/>
-        </w:rPr>
-        <w:t xml:space="preserve">report </w:t>
-      </w:r>
-      <w:r>
-        <w:rPr>
-          <w:b/>
-          <w:bCs/>
-        </w:rPr>
-        <w:t>page</w:t>
-      </w:r>
-      <w:r>
-        <w:rPr>
-          <w:b/>
-          <w:bCs/>
-        </w:rPr>
-        <w:t xml:space="preserve"> </w:t>
-      </w:r>
-      <w:r>
-        <w:rPr>
-          <w:b/>
-          <w:bCs/>
-        </w:rPr>
-        <w:t>(Table)</w:t>
-      </w:r>
-    </w:p>
-    <w:p>
-      <w:pPr>
-        <w:pStyle w:val="ListParagraph"/>
-        <w:numPr>
-          <w:ilvl w:val="0"/>
-          <w:numId w:val="8"/>
-        </w:numPr>
-        <w:bidi w:val="0"/>
-        <w:jc w:val="both"/>
-        <w:rPr>
-          <w:b/>
-          <w:bCs/>
-        </w:rPr>
-      </w:pPr>
-      <w:r>
-        <w:rPr>
-          <w:b/>
-          <w:bCs/>
-        </w:rPr>
-        <w:t xml:space="preserve">Average </w:t>
-      </w:r>
-      <w:r>
-        <w:rPr>
-          <w:b/>
-          <w:bCs/>
-        </w:rPr>
-        <w:t>Transferred</w:t>
-      </w:r>
-      <w:r>
-        <w:rPr>
-          <w:b/>
-          <w:bCs/>
-        </w:rPr>
-        <w:t xml:space="preserve"> product</w:t>
-      </w:r>
-      <w:r>
-        <w:rPr>
-          <w:b/>
-          <w:bCs/>
-        </w:rPr>
-        <w:t xml:space="preserve"> report</w:t>
-      </w:r>
-      <w:r>
-        <w:rPr>
-          <w:b/>
-          <w:bCs/>
-        </w:rPr>
-        <w:t xml:space="preserve"> page</w:t>
-      </w:r>
-      <w:r>
-        <w:rPr>
-          <w:b/>
-          <w:bCs/>
-        </w:rPr>
-        <w:t xml:space="preserve"> </w:t>
-      </w:r>
-      <w:r>
-        <w:rPr>
-          <w:b/>
-          <w:bCs/>
-        </w:rPr>
-        <w:t>(Table)</w:t>
-      </w:r>
-    </w:p>
-    <w:p>
-      <w:pPr>
-        <w:pStyle w:val="ListParagraph"/>
-        <w:numPr>
-          <w:ilvl w:val="0"/>
-          <w:numId w:val="8"/>
-        </w:numPr>
-        <w:bidi w:val="0"/>
-        <w:jc w:val="both"/>
-        <w:rPr>
-          <w:b/>
-          <w:bCs/>
-        </w:rPr>
-      </w:pPr>
-      <w:proofErr w:type="spellStart"/>
-      <w:r>
-        <w:rPr>
-          <w:b/>
-          <w:bCs/>
-        </w:rPr>
-        <w:t>EoM</w:t>
-      </w:r>
-      <w:proofErr w:type="spellEnd"/>
-      <w:r>
-        <w:rPr>
-          <w:b/>
-          <w:bCs/>
-        </w:rPr>
-        <w:t xml:space="preserve"> (End of Month) Stations' needs</w:t>
-      </w:r>
-      <w:r>
-        <w:rPr>
-          <w:b/>
-          <w:bCs/>
-        </w:rPr>
-        <w:t xml:space="preserve"> report</w:t>
-      </w:r>
-      <w:r>
-        <w:rPr>
-          <w:b/>
-          <w:bCs/>
-        </w:rPr>
-        <w:t xml:space="preserve"> page</w:t>
-      </w:r>
-      <w:r>
-        <w:rPr>
-          <w:b/>
-          <w:bCs/>
-        </w:rPr>
-        <w:t xml:space="preserve"> </w:t>
-      </w:r>
-      <w:r>
-        <w:rPr>
-          <w:b/>
-          <w:bCs/>
-        </w:rPr>
-        <w:t>(Table)</w:t>
-      </w:r>
-    </w:p>
-    <w:p>
-      <w:pPr>
-        <w:pStyle w:val="ListParagraph"/>
-        <w:numPr>
-          <w:ilvl w:val="0"/>
-          <w:numId w:val="8"/>
-        </w:numPr>
-        <w:bidi w:val="0"/>
-        <w:jc w:val="both"/>
-        <w:rPr>
-          <w:b/>
-          <w:bCs/>
-        </w:rPr>
-      </w:pPr>
-      <w:r>
-        <w:rPr>
-          <w:b/>
-          <w:bCs/>
-        </w:rPr>
-        <w:t>Warehouse</w:t>
-      </w:r>
-      <w:r>
-        <w:rPr>
-          <w:b/>
-          <w:bCs/>
-        </w:rPr>
-        <w:t xml:space="preserve">s Remaining </w:t>
-      </w:r>
-      <w:r>
-        <w:rPr>
-          <w:b/>
-          <w:bCs/>
-        </w:rPr>
-        <w:t xml:space="preserve">report </w:t>
-      </w:r>
-      <w:r>
-        <w:rPr>
-          <w:b/>
-          <w:bCs/>
-        </w:rPr>
-        <w:t>page</w:t>
-      </w:r>
-      <w:r>
-        <w:rPr>
-          <w:b/>
-          <w:bCs/>
-        </w:rPr>
-        <w:t xml:space="preserve"> </w:t>
-      </w:r>
-      <w:r>
-        <w:rPr>
-          <w:b/>
-          <w:bCs/>
-        </w:rPr>
-        <w:t>(Table)</w:t>
-      </w:r>
-    </w:p>
-    <w:p>
-      <w:pPr>
-        <w:pStyle w:val="Heading1"/>
-        <w:bidi w:val="0"/>
-        <w:jc w:val="both"/>
-        <w:rPr>
-          <w:u w:val="single"/>
-        </w:rPr>
-      </w:pPr>
-      <w:r>
-        <w:rPr>
-          <w:u w:val="single"/>
-        </w:rPr>
-        <w:t xml:space="preserve">Software &amp; </w:t>
-      </w:r>
-      <w:r>
-        <w:rPr>
-          <w:u w:val="single"/>
-        </w:rPr>
-        <w:t>Hardware requirements</w:t>
-      </w:r>
-      <w:r>
-        <w:rPr>
-          <w:u w:val="single"/>
-        </w:rPr>
-        <w:t>:</w:t>
-      </w:r>
-    </w:p>
-    <w:p>
-      <w:pPr>
-        <w:pStyle w:val="Heading2"/>
-        <w:bidi w:val="0"/>
-        <w:ind w:left="360"/>
-        <w:jc w:val="both"/>
-      </w:pPr>
-      <w:r>
-        <w:t>Software:</w:t>
-      </w:r>
-    </w:p>
-    <w:p>
-      <w:pPr>
-        <w:pStyle w:val="Heading2"/>
-        <w:numPr>
-          <w:ilvl w:val="0"/>
-          <w:numId w:val="4"/>
-        </w:numPr>
-        <w:bidi w:val="0"/>
-        <w:jc w:val="both"/>
-      </w:pPr>
-      <w:r>
-        <w:t>Languages</w:t>
-      </w:r>
-    </w:p>
-    <w:p>
-      <w:pPr>
-        <w:pStyle w:val="ListParagraph"/>
-        <w:numPr>
-          <w:ilvl w:val="0"/>
           <w:numId w:val="2"/>
         </w:numPr>
         <w:bidi w:val="0"/>
@@ -4222,401 +4424,7 @@
           <w:b/>
           <w:bCs/>
         </w:rPr>
-        <w:t>HTML</w:t>
-      </w:r>
-    </w:p>
-    <w:p>
-      <w:pPr>
-        <w:pStyle w:val="ListParagraph"/>
-        <w:numPr>
-          <w:ilvl w:val="0"/>
-          <w:numId w:val="2"/>
-        </w:numPr>
-        <w:bidi w:val="0"/>
-        <w:jc w:val="both"/>
-        <w:rPr>
-          <w:b/>
-          <w:bCs/>
-        </w:rPr>
-      </w:pPr>
-      <w:r>
-        <w:rPr>
-          <w:b/>
-          <w:bCs/>
-        </w:rPr>
-        <w:t>CSS</w:t>
-      </w:r>
-    </w:p>
-    <w:p>
-      <w:pPr>
-        <w:pStyle w:val="ListParagraph"/>
-        <w:numPr>
-          <w:ilvl w:val="0"/>
-          <w:numId w:val="2"/>
-        </w:numPr>
-        <w:bidi w:val="0"/>
-        <w:jc w:val="both"/>
-        <w:rPr>
-          <w:b/>
-          <w:bCs/>
-        </w:rPr>
-      </w:pPr>
-      <w:r>
-        <w:rPr>
-          <w:b/>
-          <w:bCs/>
-        </w:rPr>
-        <w:t>Typescript</w:t>
-      </w:r>
-    </w:p>
-    <w:p>
-      <w:pPr>
-        <w:pStyle w:val="ListParagraph"/>
-        <w:numPr>
-          <w:ilvl w:val="0"/>
-          <w:numId w:val="2"/>
-        </w:numPr>
-        <w:bidi w:val="0"/>
-        <w:jc w:val="both"/>
-        <w:rPr>
-          <w:b/>
-          <w:bCs/>
-        </w:rPr>
-      </w:pPr>
-      <w:r>
-        <w:rPr>
-          <w:b/>
-          <w:bCs/>
-        </w:rPr>
-        <w:t>Java</w:t>
-      </w:r>
-    </w:p>
-    <w:p>
-      <w:pPr>
-        <w:pStyle w:val="ListParagraph"/>
-        <w:numPr>
-          <w:ilvl w:val="0"/>
-          <w:numId w:val="2"/>
-        </w:numPr>
-        <w:bidi w:val="0"/>
-        <w:jc w:val="both"/>
-        <w:rPr>
-          <w:b/>
-          <w:bCs/>
-        </w:rPr>
-      </w:pPr>
-      <w:r>
-        <w:rPr>
-          <w:b/>
-          <w:bCs/>
-        </w:rPr>
-        <w:t>JPQL</w:t>
-      </w:r>
-    </w:p>
-    <w:p>
-      <w:pPr>
-        <w:pStyle w:val="Heading2"/>
-        <w:numPr>
-          <w:ilvl w:val="0"/>
-          <w:numId w:val="4"/>
-        </w:numPr>
-        <w:bidi w:val="0"/>
-        <w:jc w:val="both"/>
-      </w:pPr>
-      <w:r>
-        <w:t>Tools:</w:t>
-      </w:r>
-    </w:p>
-    <w:p>
-      <w:pPr>
-        <w:pStyle w:val="ListParagraph"/>
-        <w:numPr>
-          <w:ilvl w:val="0"/>
-          <w:numId w:val="2"/>
-        </w:numPr>
-        <w:bidi w:val="0"/>
-        <w:jc w:val="both"/>
-        <w:rPr>
-          <w:b/>
-          <w:bCs/>
-        </w:rPr>
-      </w:pPr>
-      <w:proofErr w:type="spellStart"/>
-      <w:r>
-        <w:rPr>
-          <w:b/>
-          <w:bCs/>
-        </w:rPr>
-        <w:t>VScode</w:t>
-      </w:r>
-      <w:proofErr w:type="spellEnd"/>
-      <w:r>
-        <w:rPr>
-          <w:b/>
-          <w:bCs/>
-        </w:rPr>
-        <w:t xml:space="preserve"> editor</w:t>
-      </w:r>
-    </w:p>
-    <w:p>
-      <w:pPr>
-        <w:pStyle w:val="ListParagraph"/>
-        <w:numPr>
-          <w:ilvl w:val="0"/>
-          <w:numId w:val="2"/>
-        </w:numPr>
-        <w:bidi w:val="0"/>
-        <w:jc w:val="both"/>
-        <w:rPr>
-          <w:b/>
-          <w:bCs/>
-        </w:rPr>
-      </w:pPr>
-      <w:proofErr w:type="spellStart"/>
-      <w:r>
-        <w:rPr>
-          <w:b/>
-          <w:bCs/>
-        </w:rPr>
-        <w:t>IntelliJ</w:t>
-      </w:r>
-      <w:proofErr w:type="spellEnd"/>
-      <w:r>
-        <w:rPr>
-          <w:b/>
-          <w:bCs/>
-        </w:rPr>
-        <w:t xml:space="preserve"> IDE</w:t>
-      </w:r>
-    </w:p>
-    <w:p>
-      <w:pPr>
-        <w:pStyle w:val="ListParagraph"/>
-        <w:numPr>
-          <w:ilvl w:val="0"/>
-          <w:numId w:val="2"/>
-        </w:numPr>
-        <w:bidi w:val="0"/>
-        <w:jc w:val="both"/>
-        <w:rPr>
-          <w:b/>
-          <w:bCs/>
-        </w:rPr>
-      </w:pPr>
-      <w:r>
-        <w:rPr>
-          <w:b/>
-          <w:bCs/>
-        </w:rPr>
-        <w:t>Mongo database</w:t>
-      </w:r>
-    </w:p>
-    <w:p>
-      <w:pPr>
-        <w:pStyle w:val="ListParagraph"/>
-        <w:numPr>
-          <w:ilvl w:val="0"/>
-          <w:numId w:val="2"/>
-        </w:numPr>
-        <w:bidi w:val="0"/>
-        <w:jc w:val="both"/>
-        <w:rPr>
-          <w:b/>
-          <w:bCs/>
-        </w:rPr>
-      </w:pPr>
-      <w:r>
-        <w:rPr>
-          <w:b/>
-          <w:bCs/>
-        </w:rPr>
-        <w:t>Postman</w:t>
-      </w:r>
-    </w:p>
-    <w:p>
-      <w:pPr>
-        <w:pStyle w:val="Heading2"/>
-        <w:numPr>
-          <w:ilvl w:val="0"/>
-          <w:numId w:val="4"/>
-        </w:numPr>
-        <w:bidi w:val="0"/>
-        <w:jc w:val="both"/>
-      </w:pPr>
-      <w:r>
-        <w:t>Others:</w:t>
-      </w:r>
-    </w:p>
-    <w:p>
-      <w:pPr>
-        <w:pStyle w:val="ListParagraph"/>
-        <w:numPr>
-          <w:ilvl w:val="0"/>
-          <w:numId w:val="2"/>
-        </w:numPr>
-        <w:bidi w:val="0"/>
-        <w:jc w:val="both"/>
-        <w:rPr>
-          <w:b/>
-          <w:bCs/>
-        </w:rPr>
-      </w:pPr>
-      <w:r>
-        <w:rPr>
-          <w:b/>
-          <w:bCs/>
-        </w:rPr>
-        <w:t>Node.js</w:t>
-      </w:r>
-    </w:p>
-    <w:p>
-      <w:pPr>
-        <w:pStyle w:val="ListParagraph"/>
-        <w:numPr>
-          <w:ilvl w:val="0"/>
-          <w:numId w:val="2"/>
-        </w:numPr>
-        <w:bidi w:val="0"/>
-        <w:jc w:val="both"/>
-        <w:rPr>
-          <w:b/>
-          <w:bCs/>
-        </w:rPr>
-      </w:pPr>
-      <w:r>
-        <w:rPr>
-          <w:b/>
-          <w:bCs/>
-        </w:rPr>
-        <w:t>Ang</w:t>
-      </w:r>
-      <w:r>
-        <w:rPr>
-          <w:b/>
-          <w:bCs/>
-        </w:rPr>
-        <w:t>ular</w:t>
-      </w:r>
-    </w:p>
-    <w:p>
-      <w:pPr>
-        <w:pStyle w:val="ListParagraph"/>
-        <w:numPr>
-          <w:ilvl w:val="0"/>
-          <w:numId w:val="2"/>
-        </w:numPr>
-        <w:bidi w:val="0"/>
-        <w:jc w:val="both"/>
-        <w:rPr>
-          <w:b/>
-          <w:bCs/>
-        </w:rPr>
-      </w:pPr>
-      <w:r>
-        <w:rPr>
-          <w:b/>
-          <w:bCs/>
-        </w:rPr>
-        <w:t>Apache Maven package manager</w:t>
-      </w:r>
-    </w:p>
-    <w:p>
-      <w:pPr>
-        <w:pStyle w:val="ListParagraph"/>
-        <w:numPr>
-          <w:ilvl w:val="0"/>
-          <w:numId w:val="2"/>
-        </w:numPr>
-        <w:bidi w:val="0"/>
-        <w:jc w:val="both"/>
-        <w:rPr>
-          <w:b/>
-          <w:bCs/>
-        </w:rPr>
-      </w:pPr>
-      <w:r>
-        <w:rPr>
-          <w:b/>
-          <w:bCs/>
-        </w:rPr>
         <w:t>Java EE</w:t>
-      </w:r>
-    </w:p>
-    <w:p>
-      <w:pPr>
-        <w:pStyle w:val="Heading2"/>
-        <w:bidi w:val="0"/>
-        <w:ind w:left="360"/>
-        <w:jc w:val="both"/>
-      </w:pPr>
-      <w:r>
-        <w:t>Hardware:</w:t>
-      </w:r>
-    </w:p>
-    <w:p>
-      <w:pPr>
-        <w:pStyle w:val="ListParagraph"/>
-        <w:numPr>
-          <w:ilvl w:val="0"/>
-          <w:numId w:val="2"/>
-        </w:numPr>
-        <w:bidi w:val="0"/>
-        <w:jc w:val="both"/>
-        <w:rPr>
-          <w:b/>
-          <w:bCs/>
-        </w:rPr>
-      </w:pPr>
-      <w:r>
-        <w:rPr>
-          <w:b/>
-          <w:bCs/>
-        </w:rPr>
-        <w:t>Server</w:t>
-      </w:r>
-    </w:p>
-    <w:p>
-      <w:pPr>
-        <w:pStyle w:val="ListParagraph"/>
-        <w:numPr>
-          <w:ilvl w:val="0"/>
-          <w:numId w:val="2"/>
-        </w:numPr>
-        <w:bidi w:val="0"/>
-        <w:jc w:val="both"/>
-        <w:rPr>
-          <w:b/>
-          <w:bCs/>
-        </w:rPr>
-      </w:pPr>
-      <w:r>
-        <w:rPr>
-          <w:b/>
-          <w:bCs/>
-        </w:rPr>
-        <w:t>PC</w:t>
-      </w:r>
-    </w:p>
-    <w:p>
-      <w:pPr>
-        <w:pStyle w:val="ListParagraph"/>
-        <w:numPr>
-          <w:ilvl w:val="0"/>
-          <w:numId w:val="2"/>
-        </w:numPr>
-        <w:bidi w:val="0"/>
-        <w:jc w:val="both"/>
-        <w:rPr>
-          <w:b/>
-          <w:bCs/>
-        </w:rPr>
-      </w:pPr>
-      <w:r>
-        <w:rPr>
-          <w:b/>
-          <w:bCs/>
-        </w:rPr>
-        <w:t>Internet</w:t>
       </w:r>
     </w:p>
     <w:sectPr>
@@ -4699,7 +4507,7 @@
             <w:noProof/>
             <w:rtl/>
           </w:rPr>
-          <w:t>2</w:t>
+          <w:t>6</w:t>
         </w:r>
         <w:r>
           <w:rPr>
@@ -5645,7 +5453,7 @@
   <w:abstractNum w:abstractNumId="7">
     <w:nsid w:val="67B00519"/>
     <w:multiLevelType w:val="hybridMultilevel"/>
-    <w:tmpl w:val="A36866AC"/>
+    <w:tmpl w:val="E5322F36"/>
     <w:lvl w:ilvl="0" w:tplc="0409000F">
       <w:start w:val="1"/>
       <w:numFmt w:val="decimal"/>
@@ -5664,7 +5472,7 @@
         <w:ind w:left="1440" w:hanging="360"/>
       </w:pPr>
     </w:lvl>
-    <w:lvl w:ilvl="2" w:tplc="0409001B" w:tentative="1">
+    <w:lvl w:ilvl="2" w:tplc="0409001B">
       <w:start w:val="1"/>
       <w:numFmt w:val="lowerRoman"/>
       <w:lvlText w:val="%3."/>
@@ -6873,7 +6681,7 @@
 </file>
 
 <file path=customXml/itemProps1.xml><?xml version="1.0" encoding="utf-8"?>
-<ds:datastoreItem xmlns:ds="http://schemas.openxmlformats.org/officeDocument/2006/customXml" ds:itemID="{3B4DE2EC-AAFD-43B2-90F5-25279FA2D1AE}">
+<ds:datastoreItem xmlns:ds="http://schemas.openxmlformats.org/officeDocument/2006/customXml" ds:itemID="{31986EC6-7C6D-4B0E-9B8D-B5D3E07CC4EE}">
   <ds:schemaRefs>
     <ds:schemaRef ds:uri="http://schemas.openxmlformats.org/officeDocument/2006/bibliography"/>
   </ds:schemaRefs>

</xml_diff>